<commit_message>
Ínicio do relatório, 30% em 100% feito
tudo dito
</commit_message>
<xml_diff>
--- a/Documentos PT/Relatório PT.docx
+++ b/Documentos PT/Relatório PT.docx
@@ -101,11 +101,11 @@
                     </pic:cNvPicPr>
                   </pic:nvPicPr>
                   <pic:blipFill>
-                    <a:blip r:embed="rId7">
+                    <a:blip r:embed="rId8">
                       <a:extLst>
                         <a:ext uri="{BEBA8EAE-BF5A-486C-A8C5-ECC9F3942E4B}">
                           <a14:imgProps xmlns:a14="http://schemas.microsoft.com/office/drawing/2010/main">
-                            <a14:imgLayer r:embed="rId8">
+                            <a14:imgLayer r:embed="rId9">
                               <a14:imgEffect>
                                 <a14:artisticCrisscrossEtching/>
                               </a14:imgEffect>
@@ -484,6 +484,136 @@
         <w:t>Resumo</w:t>
       </w:r>
     </w:p>
+    <w:p>
+      <w:pPr>
+        <w:jc w:val="both"/>
+        <w:rPr>
+          <w:rFonts w:ascii="Berlin Sans FB" w:hAnsi="Berlin Sans FB" w:cs="Segoe UI"/>
+          <w:sz w:val="36"/>
+          <w:szCs w:val="23"/>
+        </w:rPr>
+      </w:pPr>
+      <w:r>
+        <w:rPr>
+          <w:rFonts w:ascii="Berlin Sans FB" w:hAnsi="Berlin Sans FB" w:cs="Segoe UI"/>
+          <w:sz w:val="36"/>
+          <w:szCs w:val="23"/>
+        </w:rPr>
+        <w:t xml:space="preserve">No </w:t>
+      </w:r>
+      <w:r>
+        <w:rPr>
+          <w:rFonts w:ascii="Berlin Sans FB" w:hAnsi="Berlin Sans FB" w:cs="Segoe UI"/>
+          <w:sz w:val="36"/>
+          <w:szCs w:val="23"/>
+        </w:rPr>
+        <w:t>2</w:t>
+      </w:r>
+      <w:r>
+        <w:rPr>
+          <w:rFonts w:ascii="Berlin Sans FB" w:hAnsi="Berlin Sans FB" w:cs="Segoe UI"/>
+          <w:sz w:val="36"/>
+          <w:szCs w:val="23"/>
+        </w:rPr>
+        <w:t>º ano do curso de TGPSI, todos os alunos devem realizar um projeto representativo das competências adquiridas.</w:t>
+      </w:r>
+    </w:p>
+    <w:p>
+      <w:pPr>
+        <w:jc w:val="both"/>
+        <w:rPr>
+          <w:rFonts w:ascii="Berlin Sans FB" w:hAnsi="Berlin Sans FB" w:cs="Segoe UI"/>
+          <w:sz w:val="36"/>
+          <w:szCs w:val="23"/>
+        </w:rPr>
+      </w:pPr>
+      <w:r>
+        <w:rPr>
+          <w:rFonts w:ascii="Berlin Sans FB" w:hAnsi="Berlin Sans FB" w:cs="Segoe UI"/>
+          <w:sz w:val="36"/>
+          <w:szCs w:val="23"/>
+        </w:rPr>
+        <w:t>Foi pedido aos alunos a realização de um projeto no âmbito da disciplina de Programação de Sistemas Informáticos, com tema livre no qual seja implementado uma aplicação em vb.net. Todo o projeto deveria apresentar a complexidade necessária para abranger grande parte dos conteúdos lecionados.</w:t>
+      </w:r>
+      <w:r>
+        <w:rPr>
+          <w:rFonts w:ascii="Berlin Sans FB" w:hAnsi="Berlin Sans FB" w:cs="Segoe UI"/>
+          <w:sz w:val="36"/>
+          <w:szCs w:val="23"/>
+        </w:rPr>
+        <w:t xml:space="preserve"> Entre eles, o desenvolvimento de uma base de dados em SQL </w:t>
+      </w:r>
+      <w:proofErr w:type="gramStart"/>
+      <w:r>
+        <w:rPr>
+          <w:rFonts w:ascii="Berlin Sans FB" w:hAnsi="Berlin Sans FB" w:cs="Segoe UI"/>
+          <w:sz w:val="36"/>
+          <w:szCs w:val="23"/>
+        </w:rPr>
+        <w:t>Server</w:t>
+      </w:r>
+      <w:proofErr w:type="gramEnd"/>
+      <w:r>
+        <w:rPr>
+          <w:rFonts w:ascii="Berlin Sans FB" w:hAnsi="Berlin Sans FB" w:cs="Segoe UI"/>
+          <w:sz w:val="36"/>
+          <w:szCs w:val="23"/>
+        </w:rPr>
+        <w:t>.</w:t>
+      </w:r>
+    </w:p>
+    <w:p>
+      <w:pPr>
+        <w:jc w:val="both"/>
+        <w:rPr>
+          <w:rFonts w:ascii="Berlin Sans FB" w:hAnsi="Berlin Sans FB" w:cs="Segoe UI"/>
+          <w:sz w:val="36"/>
+          <w:szCs w:val="23"/>
+        </w:rPr>
+      </w:pPr>
+      <w:r>
+        <w:rPr>
+          <w:rFonts w:ascii="Berlin Sans FB" w:hAnsi="Berlin Sans FB" w:cs="Segoe UI"/>
+          <w:sz w:val="36"/>
+          <w:szCs w:val="23"/>
+        </w:rPr>
+        <w:t>Decidimos, para o nosso Projeto Tecnológico do ano letivo 2013/2014, desenvolver uma aplicação de gestão de uma clínica informática.</w:t>
+      </w:r>
+    </w:p>
+    <w:p>
+      <w:pPr>
+        <w:jc w:val="both"/>
+        <w:rPr>
+          <w:rFonts w:ascii="Berlin Sans FB" w:hAnsi="Berlin Sans FB" w:cs="Segoe UI"/>
+          <w:sz w:val="36"/>
+          <w:szCs w:val="23"/>
+        </w:rPr>
+      </w:pPr>
+      <w:r>
+        <w:rPr>
+          <w:rFonts w:ascii="Berlin Sans FB" w:hAnsi="Berlin Sans FB" w:cs="Segoe UI"/>
+          <w:sz w:val="36"/>
+          <w:szCs w:val="23"/>
+        </w:rPr>
+        <w:t>A razão da nossa escolha foi devido a uma proposta pelo nosso professor de Sistema Operativos</w:t>
+      </w:r>
+      <w:r>
+        <w:rPr>
+          <w:rFonts w:ascii="Berlin Sans FB" w:hAnsi="Berlin Sans FB" w:cs="Segoe UI"/>
+          <w:sz w:val="36"/>
+          <w:szCs w:val="23"/>
+        </w:rPr>
+        <w:t>, para realizar o projeto da clínica, e aceitámos dado que seria uma aplicação para ser usada numa empresa. Como achámos que seria uma boa oportunidade, nós aproveitámos para ser o nosso projeto.</w:t>
+      </w:r>
+    </w:p>
+    <w:p>
+      <w:pPr>
+        <w:rPr>
+          <w:sz w:val="23"/>
+          <w:szCs w:val="23"/>
+        </w:rPr>
+      </w:pPr>
+    </w:p>
     <w:p/>
     <w:p/>
     <w:p/>
@@ -491,11 +621,6 @@
     <w:p/>
     <w:p/>
     <w:p/>
-    <w:p>
-      <w:r>
-        <w:br w:type="page"/>
-      </w:r>
-    </w:p>
     <w:p>
       <w:pPr>
         <w:jc w:val="center"/>
@@ -533,6 +658,9 @@
         </w:rPr>
       </w:pPr>
       <w:r>
+        <w:br w:type="page"/>
+      </w:r>
+      <w:r>
         <w:rPr>
           <w:color w:val="000000" w:themeColor="text1"/>
           <w:sz w:val="96"/>
@@ -569,6 +697,1348 @@
         <w:t>Índice</w:t>
       </w:r>
     </w:p>
+    <w:sdt>
+      <w:sdtPr>
+        <w:rPr>
+          <w:rFonts w:asciiTheme="minorHAnsi" w:eastAsiaTheme="minorEastAsia" w:hAnsiTheme="minorHAnsi" w:cs="Times New Roman"/>
+          <w:color w:val="auto"/>
+          <w:sz w:val="22"/>
+          <w:szCs w:val="22"/>
+        </w:rPr>
+        <w:id w:val="843130282"/>
+        <w:docPartObj>
+          <w:docPartGallery w:val="Table of Contents"/>
+          <w:docPartUnique/>
+        </w:docPartObj>
+      </w:sdtPr>
+      <w:sdtEndPr/>
+      <w:sdtContent>
+        <w:p>
+          <w:pPr>
+            <w:pStyle w:val="Cabealhodondice"/>
+          </w:pPr>
+        </w:p>
+        <w:p>
+          <w:pPr>
+            <w:pStyle w:val="ndice1"/>
+          </w:pPr>
+          <w:r>
+            <w:t>1.</w:t>
+          </w:r>
+          <w:r>
+            <w:t>Introdução</w:t>
+          </w:r>
+          <w:r>
+            <w:ptab w:relativeTo="margin" w:alignment="right" w:leader="dot"/>
+          </w:r>
+          <w:r>
+            <w:rPr>
+              <w:sz w:val="20"/>
+            </w:rPr>
+            <w:t>1</w:t>
+          </w:r>
+        </w:p>
+        <w:p>
+          <w:pPr>
+            <w:pStyle w:val="Default"/>
+            <w:rPr>
+              <w:rFonts w:ascii="Arial" w:hAnsi="Arial" w:cs="Arial"/>
+              <w:sz w:val="20"/>
+              <w:szCs w:val="20"/>
+            </w:rPr>
+          </w:pPr>
+        </w:p>
+        <w:p>
+          <w:pPr>
+            <w:pStyle w:val="Default"/>
+            <w:spacing w:after="219"/>
+            <w:rPr>
+              <w:rFonts w:ascii="Arial" w:hAnsi="Arial" w:cs="Arial"/>
+              <w:sz w:val="20"/>
+              <w:szCs w:val="20"/>
+            </w:rPr>
+          </w:pPr>
+          <w:r>
+            <w:rPr>
+              <w:rFonts w:ascii="Arial" w:hAnsi="Arial" w:cs="Arial"/>
+              <w:sz w:val="20"/>
+              <w:szCs w:val="20"/>
+            </w:rPr>
+            <w:t>1.1</w:t>
+          </w:r>
+          <w:r>
+            <w:rPr>
+              <w:rFonts w:ascii="Arial" w:hAnsi="Arial" w:cs="Arial"/>
+              <w:sz w:val="20"/>
+              <w:szCs w:val="20"/>
+            </w:rPr>
+            <w:t xml:space="preserve">. Objetivos do </w:t>
+          </w:r>
+          <w:r>
+            <w:rPr>
+              <w:rFonts w:ascii="Arial" w:hAnsi="Arial" w:cs="Arial"/>
+              <w:sz w:val="20"/>
+              <w:szCs w:val="20"/>
+            </w:rPr>
+            <w:t>Projeto</w:t>
+          </w:r>
+          <w:r>
+            <w:rPr>
+              <w:rFonts w:ascii="Arial" w:hAnsi="Arial" w:cs="Arial"/>
+              <w:sz w:val="20"/>
+              <w:szCs w:val="20"/>
+            </w:rPr>
+            <w:ptab w:relativeTo="margin" w:alignment="right" w:leader="dot"/>
+          </w:r>
+          <w:r>
+            <w:rPr>
+              <w:rFonts w:ascii="Arial" w:hAnsi="Arial" w:cs="Arial"/>
+              <w:b/>
+              <w:bCs/>
+              <w:sz w:val="20"/>
+              <w:szCs w:val="20"/>
+            </w:rPr>
+            <w:t>1</w:t>
+          </w:r>
+          <w:r>
+            <w:rPr>
+              <w:rFonts w:ascii="Arial" w:hAnsi="Arial" w:cs="Arial"/>
+              <w:sz w:val="20"/>
+              <w:szCs w:val="20"/>
+            </w:rPr>
+            <w:t xml:space="preserve"> </w:t>
+          </w:r>
+        </w:p>
+        <w:p>
+          <w:pPr>
+            <w:pStyle w:val="Default"/>
+            <w:spacing w:after="219"/>
+            <w:rPr>
+              <w:rFonts w:ascii="Arial" w:hAnsi="Arial" w:cs="Arial"/>
+              <w:b/>
+              <w:bCs/>
+              <w:sz w:val="20"/>
+              <w:szCs w:val="20"/>
+            </w:rPr>
+          </w:pPr>
+          <w:r>
+            <w:rPr>
+              <w:rFonts w:ascii="Arial" w:hAnsi="Arial" w:cs="Arial"/>
+              <w:sz w:val="20"/>
+              <w:szCs w:val="20"/>
+            </w:rPr>
+            <w:t>1.2</w:t>
+          </w:r>
+          <w:r>
+            <w:rPr>
+              <w:rFonts w:ascii="Arial" w:hAnsi="Arial" w:cs="Arial"/>
+              <w:sz w:val="20"/>
+              <w:szCs w:val="20"/>
+            </w:rPr>
+            <w:t xml:space="preserve">. Proposta do </w:t>
+          </w:r>
+          <w:r>
+            <w:rPr>
+              <w:rFonts w:ascii="Arial" w:hAnsi="Arial" w:cs="Arial"/>
+              <w:sz w:val="20"/>
+              <w:szCs w:val="20"/>
+            </w:rPr>
+            <w:t>Projeto</w:t>
+          </w:r>
+          <w:r>
+            <w:rPr>
+              <w:rFonts w:ascii="Arial" w:hAnsi="Arial" w:cs="Arial"/>
+              <w:sz w:val="20"/>
+              <w:szCs w:val="20"/>
+            </w:rPr>
+            <w:ptab w:relativeTo="margin" w:alignment="right" w:leader="dot"/>
+          </w:r>
+          <w:r>
+            <w:rPr>
+              <w:rFonts w:ascii="Arial" w:hAnsi="Arial" w:cs="Arial"/>
+              <w:b/>
+              <w:bCs/>
+              <w:sz w:val="20"/>
+              <w:szCs w:val="20"/>
+            </w:rPr>
+            <w:t>1</w:t>
+          </w:r>
+        </w:p>
+        <w:p>
+          <w:pPr>
+            <w:pStyle w:val="Default"/>
+            <w:spacing w:after="219"/>
+            <w:rPr>
+              <w:rFonts w:ascii="Arial" w:hAnsi="Arial" w:cs="Arial"/>
+              <w:sz w:val="20"/>
+              <w:szCs w:val="20"/>
+            </w:rPr>
+          </w:pPr>
+          <w:r>
+            <w:rPr>
+              <w:rFonts w:ascii="Arial" w:hAnsi="Arial" w:cs="Arial"/>
+              <w:sz w:val="20"/>
+              <w:szCs w:val="20"/>
+            </w:rPr>
+            <w:t>1.3</w:t>
+          </w:r>
+          <w:r>
+            <w:rPr>
+              <w:rFonts w:ascii="Arial" w:hAnsi="Arial" w:cs="Arial"/>
+              <w:sz w:val="20"/>
+              <w:szCs w:val="20"/>
+            </w:rPr>
+            <w:t xml:space="preserve">. Tecnologias e Recursos </w:t>
+          </w:r>
+          <w:r>
+            <w:rPr>
+              <w:rFonts w:ascii="Arial" w:hAnsi="Arial" w:cs="Arial"/>
+              <w:sz w:val="20"/>
+              <w:szCs w:val="20"/>
+            </w:rPr>
+            <w:t>Utilizados</w:t>
+          </w:r>
+          <w:r>
+            <w:rPr>
+              <w:rFonts w:ascii="Arial" w:hAnsi="Arial" w:cs="Arial"/>
+              <w:sz w:val="20"/>
+              <w:szCs w:val="20"/>
+            </w:rPr>
+            <w:ptab w:relativeTo="margin" w:alignment="right" w:leader="dot"/>
+          </w:r>
+          <w:r>
+            <w:rPr>
+              <w:rFonts w:ascii="Arial" w:hAnsi="Arial" w:cs="Arial"/>
+              <w:b/>
+              <w:bCs/>
+              <w:sz w:val="20"/>
+              <w:szCs w:val="20"/>
+            </w:rPr>
+            <w:t>1</w:t>
+          </w:r>
+        </w:p>
+        <w:p>
+          <w:pPr>
+            <w:pStyle w:val="Default"/>
+            <w:spacing w:after="219"/>
+            <w:rPr>
+              <w:rFonts w:ascii="Arial" w:hAnsi="Arial" w:cs="Arial"/>
+              <w:sz w:val="20"/>
+              <w:szCs w:val="20"/>
+            </w:rPr>
+          </w:pPr>
+          <w:r>
+            <w:rPr>
+              <w:rFonts w:ascii="Arial" w:hAnsi="Arial" w:cs="Arial"/>
+              <w:sz w:val="20"/>
+              <w:szCs w:val="20"/>
+            </w:rPr>
+            <w:t>1.4</w:t>
+          </w:r>
+          <w:r>
+            <w:rPr>
+              <w:rFonts w:ascii="Arial" w:hAnsi="Arial" w:cs="Arial"/>
+              <w:sz w:val="20"/>
+              <w:szCs w:val="20"/>
+            </w:rPr>
+            <w:t xml:space="preserve">. Contributos do </w:t>
+          </w:r>
+          <w:r>
+            <w:rPr>
+              <w:rFonts w:ascii="Arial" w:hAnsi="Arial" w:cs="Arial"/>
+              <w:sz w:val="20"/>
+              <w:szCs w:val="20"/>
+            </w:rPr>
+            <w:t>Projeto</w:t>
+          </w:r>
+          <w:r>
+            <w:rPr>
+              <w:rFonts w:ascii="Arial" w:hAnsi="Arial" w:cs="Arial"/>
+              <w:sz w:val="20"/>
+              <w:szCs w:val="20"/>
+            </w:rPr>
+            <w:ptab w:relativeTo="margin" w:alignment="right" w:leader="dot"/>
+          </w:r>
+          <w:r>
+            <w:rPr>
+              <w:rFonts w:ascii="Arial" w:hAnsi="Arial" w:cs="Arial"/>
+              <w:b/>
+              <w:bCs/>
+              <w:sz w:val="20"/>
+              <w:szCs w:val="20"/>
+            </w:rPr>
+            <w:t>1</w:t>
+          </w:r>
+        </w:p>
+        <w:p>
+          <w:pPr>
+            <w:pStyle w:val="Default"/>
+            <w:rPr>
+              <w:rFonts w:ascii="Arial" w:hAnsi="Arial" w:cs="Arial"/>
+              <w:b/>
+              <w:bCs/>
+              <w:sz w:val="20"/>
+              <w:szCs w:val="20"/>
+            </w:rPr>
+          </w:pPr>
+          <w:r>
+            <w:rPr>
+              <w:rFonts w:ascii="Arial" w:hAnsi="Arial" w:cs="Arial"/>
+              <w:sz w:val="20"/>
+              <w:szCs w:val="20"/>
+            </w:rPr>
+            <w:t>1.5</w:t>
+          </w:r>
+          <w:r>
+            <w:rPr>
+              <w:rFonts w:ascii="Arial" w:hAnsi="Arial" w:cs="Arial"/>
+              <w:sz w:val="20"/>
+              <w:szCs w:val="20"/>
+            </w:rPr>
+            <w:t xml:space="preserve">. Organização do </w:t>
+          </w:r>
+          <w:r>
+            <w:rPr>
+              <w:rFonts w:ascii="Arial" w:hAnsi="Arial" w:cs="Arial"/>
+              <w:sz w:val="20"/>
+              <w:szCs w:val="20"/>
+            </w:rPr>
+            <w:t>Relatório</w:t>
+          </w:r>
+          <w:r>
+            <w:rPr>
+              <w:rFonts w:ascii="Arial" w:hAnsi="Arial" w:cs="Arial"/>
+              <w:sz w:val="20"/>
+              <w:szCs w:val="20"/>
+            </w:rPr>
+            <w:ptab w:relativeTo="margin" w:alignment="right" w:leader="dot"/>
+          </w:r>
+          <w:r>
+            <w:rPr>
+              <w:rFonts w:ascii="Arial" w:hAnsi="Arial" w:cs="Arial"/>
+              <w:b/>
+              <w:bCs/>
+              <w:sz w:val="20"/>
+              <w:szCs w:val="20"/>
+            </w:rPr>
+            <w:t>1</w:t>
+          </w:r>
+        </w:p>
+        <w:p>
+          <w:pPr>
+            <w:pStyle w:val="Default"/>
+            <w:rPr>
+              <w:rFonts w:ascii="Arial" w:hAnsi="Arial" w:cs="Arial"/>
+              <w:b/>
+              <w:bCs/>
+              <w:sz w:val="20"/>
+              <w:szCs w:val="20"/>
+            </w:rPr>
+          </w:pPr>
+        </w:p>
+        <w:p>
+          <w:pPr>
+            <w:pStyle w:val="Default"/>
+            <w:rPr>
+              <w:rFonts w:ascii="Arial" w:hAnsi="Arial" w:cs="Arial"/>
+              <w:sz w:val="20"/>
+              <w:szCs w:val="20"/>
+            </w:rPr>
+          </w:pPr>
+        </w:p>
+        <w:p>
+          <w:pPr>
+            <w:pStyle w:val="ndice1"/>
+          </w:pPr>
+          <w:r>
+            <w:t>2</w:t>
+          </w:r>
+          <w:r>
+            <w:t>.</w:t>
+          </w:r>
+          <w:r>
+            <w:t>Realização do Projeto</w:t>
+          </w:r>
+          <w:r>
+            <w:ptab w:relativeTo="margin" w:alignment="right" w:leader="dot"/>
+          </w:r>
+          <w:r>
+            <w:rPr>
+              <w:sz w:val="20"/>
+            </w:rPr>
+            <w:t>1</w:t>
+          </w:r>
+        </w:p>
+        <w:p>
+          <w:pPr>
+            <w:pStyle w:val="Default"/>
+            <w:rPr>
+              <w:rFonts w:ascii="Arial" w:hAnsi="Arial" w:cs="Arial"/>
+              <w:b/>
+              <w:bCs/>
+              <w:sz w:val="20"/>
+              <w:szCs w:val="20"/>
+            </w:rPr>
+          </w:pPr>
+          <w:r>
+            <w:rPr>
+              <w:rFonts w:ascii="Arial" w:hAnsi="Arial" w:cs="Arial"/>
+              <w:sz w:val="20"/>
+              <w:szCs w:val="20"/>
+            </w:rPr>
+            <w:t>2.1</w:t>
+          </w:r>
+          <w:r>
+            <w:rPr>
+              <w:rFonts w:ascii="Arial" w:hAnsi="Arial" w:cs="Arial"/>
+              <w:sz w:val="20"/>
+              <w:szCs w:val="20"/>
+            </w:rPr>
+            <w:t>. Fase 1: Planeamento, Proposta e Pontos de Situação</w:t>
+          </w:r>
+          <w:r>
+            <w:rPr>
+              <w:rFonts w:ascii="Arial" w:hAnsi="Arial" w:cs="Arial"/>
+              <w:sz w:val="20"/>
+              <w:szCs w:val="20"/>
+            </w:rPr>
+            <w:ptab w:relativeTo="margin" w:alignment="right" w:leader="dot"/>
+          </w:r>
+          <w:r>
+            <w:rPr>
+              <w:rFonts w:ascii="Arial" w:hAnsi="Arial" w:cs="Arial"/>
+              <w:b/>
+              <w:bCs/>
+              <w:sz w:val="20"/>
+              <w:szCs w:val="20"/>
+            </w:rPr>
+            <w:t>1</w:t>
+          </w:r>
+        </w:p>
+        <w:p>
+          <w:pPr>
+            <w:pStyle w:val="Default"/>
+            <w:ind w:firstLine="708"/>
+            <w:rPr>
+              <w:rFonts w:ascii="Arial" w:hAnsi="Arial" w:cs="Arial"/>
+              <w:sz w:val="20"/>
+              <w:szCs w:val="20"/>
+            </w:rPr>
+          </w:pPr>
+          <w:r>
+            <w:rPr>
+              <w:rFonts w:ascii="Arial" w:hAnsi="Arial" w:cs="Arial"/>
+              <w:sz w:val="20"/>
+              <w:szCs w:val="20"/>
+            </w:rPr>
+            <w:t>2.1.1</w:t>
+          </w:r>
+          <w:r>
+            <w:rPr>
+              <w:rFonts w:ascii="Arial" w:hAnsi="Arial" w:cs="Arial"/>
+              <w:sz w:val="20"/>
+              <w:szCs w:val="20"/>
+            </w:rPr>
+            <w:t xml:space="preserve">. Escolha do tema </w:t>
+          </w:r>
+          <w:r>
+            <w:rPr>
+              <w:rFonts w:ascii="Arial" w:hAnsi="Arial" w:cs="Arial"/>
+              <w:sz w:val="20"/>
+              <w:szCs w:val="20"/>
+            </w:rPr>
+            <w:ptab w:relativeTo="margin" w:alignment="right" w:leader="dot"/>
+          </w:r>
+          <w:r>
+            <w:rPr>
+              <w:rFonts w:ascii="Arial" w:hAnsi="Arial" w:cs="Arial"/>
+              <w:b/>
+              <w:bCs/>
+              <w:sz w:val="20"/>
+              <w:szCs w:val="20"/>
+            </w:rPr>
+            <w:t>1</w:t>
+          </w:r>
+        </w:p>
+        <w:p>
+          <w:pPr>
+            <w:pStyle w:val="Default"/>
+            <w:ind w:firstLine="708"/>
+            <w:rPr>
+              <w:rFonts w:ascii="Arial" w:hAnsi="Arial" w:cs="Arial"/>
+              <w:sz w:val="20"/>
+              <w:szCs w:val="20"/>
+            </w:rPr>
+          </w:pPr>
+          <w:r>
+            <w:rPr>
+              <w:rFonts w:ascii="Arial" w:hAnsi="Arial" w:cs="Arial"/>
+              <w:sz w:val="20"/>
+              <w:szCs w:val="20"/>
+            </w:rPr>
+            <w:t>2.1.2</w:t>
+          </w:r>
+          <w:r>
+            <w:rPr>
+              <w:rFonts w:ascii="Arial" w:hAnsi="Arial" w:cs="Arial"/>
+              <w:sz w:val="20"/>
+              <w:szCs w:val="20"/>
+            </w:rPr>
+            <w:t xml:space="preserve">. Objetivos </w:t>
+          </w:r>
+          <w:r>
+            <w:rPr>
+              <w:rFonts w:ascii="Arial" w:hAnsi="Arial" w:cs="Arial"/>
+              <w:sz w:val="20"/>
+              <w:szCs w:val="20"/>
+            </w:rPr>
+            <w:ptab w:relativeTo="margin" w:alignment="right" w:leader="dot"/>
+          </w:r>
+          <w:r>
+            <w:rPr>
+              <w:rFonts w:ascii="Arial" w:hAnsi="Arial" w:cs="Arial"/>
+              <w:b/>
+              <w:bCs/>
+              <w:sz w:val="20"/>
+              <w:szCs w:val="20"/>
+            </w:rPr>
+            <w:t>1</w:t>
+          </w:r>
+        </w:p>
+        <w:p>
+          <w:pPr>
+            <w:pStyle w:val="Default"/>
+            <w:ind w:firstLine="708"/>
+            <w:rPr>
+              <w:rFonts w:ascii="Arial" w:hAnsi="Arial" w:cs="Arial"/>
+              <w:b/>
+              <w:bCs/>
+              <w:sz w:val="20"/>
+              <w:szCs w:val="20"/>
+            </w:rPr>
+          </w:pPr>
+          <w:r>
+            <w:rPr>
+              <w:rFonts w:ascii="Arial" w:hAnsi="Arial" w:cs="Arial"/>
+              <w:sz w:val="20"/>
+              <w:szCs w:val="20"/>
+            </w:rPr>
+            <w:t>2.1.3</w:t>
+          </w:r>
+          <w:r>
+            <w:rPr>
+              <w:rFonts w:ascii="Arial" w:hAnsi="Arial" w:cs="Arial"/>
+              <w:sz w:val="20"/>
+              <w:szCs w:val="20"/>
+            </w:rPr>
+            <w:t xml:space="preserve">. Planeamento das fases de desenvolvimento </w:t>
+          </w:r>
+          <w:r>
+            <w:rPr>
+              <w:rFonts w:ascii="Arial" w:hAnsi="Arial" w:cs="Arial"/>
+              <w:sz w:val="20"/>
+              <w:szCs w:val="20"/>
+            </w:rPr>
+            <w:ptab w:relativeTo="margin" w:alignment="right" w:leader="dot"/>
+          </w:r>
+          <w:r>
+            <w:rPr>
+              <w:rFonts w:ascii="Arial" w:hAnsi="Arial" w:cs="Arial"/>
+              <w:b/>
+              <w:bCs/>
+              <w:sz w:val="20"/>
+              <w:szCs w:val="20"/>
+            </w:rPr>
+            <w:t>1</w:t>
+          </w:r>
+        </w:p>
+        <w:p>
+          <w:pPr>
+            <w:pStyle w:val="Default"/>
+            <w:ind w:firstLine="708"/>
+            <w:rPr>
+              <w:rFonts w:ascii="Arial" w:hAnsi="Arial" w:cs="Arial"/>
+              <w:sz w:val="20"/>
+              <w:szCs w:val="20"/>
+            </w:rPr>
+          </w:pPr>
+          <w:r>
+            <w:rPr>
+              <w:rFonts w:ascii="Arial" w:hAnsi="Arial" w:cs="Arial"/>
+              <w:sz w:val="20"/>
+              <w:szCs w:val="20"/>
+            </w:rPr>
+            <w:t>2.1.4</w:t>
+          </w:r>
+          <w:r>
+            <w:rPr>
+              <w:rFonts w:ascii="Arial" w:hAnsi="Arial" w:cs="Arial"/>
+              <w:sz w:val="20"/>
+              <w:szCs w:val="20"/>
+            </w:rPr>
+            <w:t>. Proposta</w:t>
+          </w:r>
+          <w:r>
+            <w:rPr>
+              <w:rFonts w:ascii="Arial" w:hAnsi="Arial" w:cs="Arial"/>
+              <w:sz w:val="20"/>
+              <w:szCs w:val="20"/>
+            </w:rPr>
+            <w:ptab w:relativeTo="margin" w:alignment="right" w:leader="dot"/>
+          </w:r>
+          <w:r>
+            <w:rPr>
+              <w:rFonts w:ascii="Arial" w:hAnsi="Arial" w:cs="Arial"/>
+              <w:b/>
+              <w:bCs/>
+              <w:sz w:val="20"/>
+              <w:szCs w:val="20"/>
+            </w:rPr>
+            <w:t>1</w:t>
+          </w:r>
+        </w:p>
+        <w:p>
+          <w:pPr>
+            <w:pStyle w:val="Default"/>
+            <w:ind w:firstLine="708"/>
+            <w:rPr>
+              <w:rFonts w:ascii="Arial" w:hAnsi="Arial" w:cs="Arial"/>
+              <w:b/>
+              <w:bCs/>
+              <w:sz w:val="20"/>
+              <w:szCs w:val="20"/>
+            </w:rPr>
+          </w:pPr>
+          <w:r>
+            <w:rPr>
+              <w:rFonts w:ascii="Arial" w:hAnsi="Arial" w:cs="Arial"/>
+              <w:sz w:val="20"/>
+              <w:szCs w:val="20"/>
+            </w:rPr>
+            <w:t>2.1.5</w:t>
+          </w:r>
+          <w:r>
+            <w:rPr>
+              <w:rFonts w:ascii="Arial" w:hAnsi="Arial" w:cs="Arial"/>
+              <w:sz w:val="20"/>
+              <w:szCs w:val="20"/>
+            </w:rPr>
+            <w:t xml:space="preserve">. Pontos de Situação </w:t>
+          </w:r>
+          <w:r>
+            <w:rPr>
+              <w:rFonts w:ascii="Arial" w:hAnsi="Arial" w:cs="Arial"/>
+              <w:sz w:val="20"/>
+              <w:szCs w:val="20"/>
+            </w:rPr>
+            <w:ptab w:relativeTo="margin" w:alignment="right" w:leader="dot"/>
+          </w:r>
+          <w:r>
+            <w:rPr>
+              <w:rFonts w:ascii="Arial" w:hAnsi="Arial" w:cs="Arial"/>
+              <w:b/>
+              <w:bCs/>
+              <w:sz w:val="20"/>
+              <w:szCs w:val="20"/>
+            </w:rPr>
+            <w:t>1</w:t>
+          </w:r>
+        </w:p>
+        <w:p>
+          <w:pPr>
+            <w:pStyle w:val="Default"/>
+            <w:rPr>
+              <w:rFonts w:ascii="Arial" w:hAnsi="Arial" w:cs="Arial"/>
+              <w:sz w:val="20"/>
+              <w:szCs w:val="20"/>
+            </w:rPr>
+          </w:pPr>
+        </w:p>
+        <w:p>
+          <w:pPr>
+            <w:pStyle w:val="Default"/>
+            <w:rPr>
+              <w:rFonts w:ascii="Arial" w:hAnsi="Arial" w:cs="Arial"/>
+              <w:b/>
+              <w:bCs/>
+              <w:sz w:val="20"/>
+              <w:szCs w:val="20"/>
+            </w:rPr>
+          </w:pPr>
+          <w:r>
+            <w:rPr>
+              <w:rFonts w:ascii="Arial" w:hAnsi="Arial" w:cs="Arial"/>
+              <w:sz w:val="20"/>
+              <w:szCs w:val="20"/>
+            </w:rPr>
+            <w:t>2.2</w:t>
+          </w:r>
+          <w:r>
+            <w:rPr>
+              <w:rFonts w:ascii="Arial" w:hAnsi="Arial" w:cs="Arial"/>
+              <w:sz w:val="20"/>
+              <w:szCs w:val="20"/>
+            </w:rPr>
+            <w:t xml:space="preserve">. Fase 2: Análise </w:t>
+          </w:r>
+          <w:r>
+            <w:rPr>
+              <w:rFonts w:ascii="Arial" w:hAnsi="Arial" w:cs="Arial"/>
+              <w:sz w:val="20"/>
+              <w:szCs w:val="20"/>
+            </w:rPr>
+            <w:ptab w:relativeTo="margin" w:alignment="right" w:leader="dot"/>
+          </w:r>
+          <w:r>
+            <w:rPr>
+              <w:rFonts w:ascii="Arial" w:hAnsi="Arial" w:cs="Arial"/>
+              <w:b/>
+              <w:bCs/>
+              <w:sz w:val="20"/>
+              <w:szCs w:val="20"/>
+            </w:rPr>
+            <w:t>1</w:t>
+          </w:r>
+        </w:p>
+        <w:p>
+          <w:pPr>
+            <w:pStyle w:val="Default"/>
+            <w:ind w:firstLine="708"/>
+            <w:rPr>
+              <w:rFonts w:ascii="Arial" w:hAnsi="Arial" w:cs="Arial"/>
+              <w:b/>
+              <w:bCs/>
+              <w:sz w:val="20"/>
+              <w:szCs w:val="20"/>
+            </w:rPr>
+          </w:pPr>
+          <w:r>
+            <w:rPr>
+              <w:rFonts w:ascii="Arial" w:hAnsi="Arial" w:cs="Arial"/>
+              <w:sz w:val="20"/>
+              <w:szCs w:val="20"/>
+            </w:rPr>
+            <w:t>2.2.1</w:t>
+          </w:r>
+          <w:r>
+            <w:rPr>
+              <w:rFonts w:ascii="Arial" w:hAnsi="Arial" w:cs="Arial"/>
+              <w:sz w:val="20"/>
+              <w:szCs w:val="20"/>
+            </w:rPr>
+            <w:t xml:space="preserve">. Planeamento do modelo de dados </w:t>
+          </w:r>
+          <w:r>
+            <w:rPr>
+              <w:rFonts w:ascii="Arial" w:hAnsi="Arial" w:cs="Arial"/>
+              <w:sz w:val="20"/>
+              <w:szCs w:val="20"/>
+            </w:rPr>
+            <w:ptab w:relativeTo="margin" w:alignment="right" w:leader="dot"/>
+          </w:r>
+          <w:r>
+            <w:rPr>
+              <w:rFonts w:ascii="Arial" w:hAnsi="Arial" w:cs="Arial"/>
+              <w:b/>
+              <w:bCs/>
+              <w:sz w:val="20"/>
+              <w:szCs w:val="20"/>
+            </w:rPr>
+            <w:t>1</w:t>
+          </w:r>
+        </w:p>
+        <w:p>
+          <w:pPr>
+            <w:pStyle w:val="Default"/>
+            <w:ind w:firstLine="708"/>
+            <w:rPr>
+              <w:rFonts w:ascii="Arial" w:hAnsi="Arial" w:cs="Arial"/>
+              <w:b/>
+              <w:bCs/>
+              <w:sz w:val="20"/>
+              <w:szCs w:val="20"/>
+            </w:rPr>
+          </w:pPr>
+          <w:r>
+            <w:rPr>
+              <w:rFonts w:ascii="Arial" w:hAnsi="Arial" w:cs="Arial"/>
+              <w:sz w:val="20"/>
+              <w:szCs w:val="20"/>
+            </w:rPr>
+            <w:t>2.2.2</w:t>
+          </w:r>
+          <w:r>
+            <w:rPr>
+              <w:rFonts w:ascii="Arial" w:hAnsi="Arial" w:cs="Arial"/>
+              <w:sz w:val="20"/>
+              <w:szCs w:val="20"/>
+            </w:rPr>
+            <w:t xml:space="preserve">. Planeamento de algumas funcionalidades </w:t>
+          </w:r>
+          <w:r>
+            <w:rPr>
+              <w:rFonts w:ascii="Arial" w:hAnsi="Arial" w:cs="Arial"/>
+              <w:sz w:val="20"/>
+              <w:szCs w:val="20"/>
+            </w:rPr>
+            <w:ptab w:relativeTo="margin" w:alignment="right" w:leader="dot"/>
+          </w:r>
+          <w:r>
+            <w:rPr>
+              <w:rFonts w:ascii="Arial" w:hAnsi="Arial" w:cs="Arial"/>
+              <w:b/>
+              <w:bCs/>
+              <w:sz w:val="20"/>
+              <w:szCs w:val="20"/>
+            </w:rPr>
+            <w:t>1</w:t>
+          </w:r>
+        </w:p>
+        <w:p>
+          <w:pPr>
+            <w:pStyle w:val="Default"/>
+            <w:rPr>
+              <w:rFonts w:ascii="Arial" w:hAnsi="Arial" w:cs="Arial"/>
+              <w:b/>
+              <w:bCs/>
+              <w:sz w:val="20"/>
+              <w:szCs w:val="20"/>
+            </w:rPr>
+          </w:pPr>
+        </w:p>
+        <w:p>
+          <w:pPr>
+            <w:pStyle w:val="Default"/>
+            <w:rPr>
+              <w:rFonts w:ascii="Arial" w:hAnsi="Arial" w:cs="Arial"/>
+              <w:sz w:val="20"/>
+              <w:szCs w:val="20"/>
+            </w:rPr>
+          </w:pPr>
+          <w:r>
+            <w:rPr>
+              <w:rFonts w:ascii="Arial" w:hAnsi="Arial" w:cs="Arial"/>
+              <w:sz w:val="20"/>
+              <w:szCs w:val="20"/>
+            </w:rPr>
+            <w:t>2.3</w:t>
+          </w:r>
+          <w:r>
+            <w:rPr>
+              <w:rFonts w:ascii="Arial" w:hAnsi="Arial" w:cs="Arial"/>
+              <w:sz w:val="20"/>
+              <w:szCs w:val="20"/>
+            </w:rPr>
+            <w:t xml:space="preserve">. Fase 3: Implementação </w:t>
+          </w:r>
+          <w:r>
+            <w:rPr>
+              <w:rFonts w:ascii="Arial" w:hAnsi="Arial" w:cs="Arial"/>
+              <w:sz w:val="20"/>
+              <w:szCs w:val="20"/>
+            </w:rPr>
+            <w:ptab w:relativeTo="margin" w:alignment="right" w:leader="dot"/>
+          </w:r>
+          <w:r>
+            <w:rPr>
+              <w:rFonts w:ascii="Arial" w:hAnsi="Arial" w:cs="Arial"/>
+              <w:b/>
+              <w:bCs/>
+              <w:sz w:val="20"/>
+              <w:szCs w:val="20"/>
+            </w:rPr>
+            <w:t>1</w:t>
+          </w:r>
+          <w:r>
+            <w:rPr>
+              <w:rFonts w:ascii="Arial" w:hAnsi="Arial" w:cs="Arial"/>
+              <w:sz w:val="20"/>
+              <w:szCs w:val="20"/>
+            </w:rPr>
+            <w:t xml:space="preserve"> </w:t>
+          </w:r>
+        </w:p>
+        <w:p>
+          <w:pPr>
+            <w:pStyle w:val="Default"/>
+            <w:ind w:firstLine="708"/>
+            <w:rPr>
+              <w:rFonts w:ascii="Arial" w:hAnsi="Arial" w:cs="Arial"/>
+              <w:sz w:val="20"/>
+              <w:szCs w:val="20"/>
+            </w:rPr>
+          </w:pPr>
+          <w:r>
+            <w:rPr>
+              <w:rFonts w:ascii="Arial" w:hAnsi="Arial" w:cs="Arial"/>
+              <w:sz w:val="20"/>
+              <w:szCs w:val="20"/>
+            </w:rPr>
+            <w:t>2.3.1</w:t>
+          </w:r>
+          <w:r>
+            <w:rPr>
+              <w:rFonts w:ascii="Arial" w:hAnsi="Arial" w:cs="Arial"/>
+              <w:sz w:val="20"/>
+              <w:szCs w:val="20"/>
+            </w:rPr>
+            <w:t xml:space="preserve">. Implementação da </w:t>
+          </w:r>
+          <w:r>
+            <w:rPr>
+              <w:rFonts w:ascii="Arial" w:hAnsi="Arial" w:cs="Arial"/>
+              <w:sz w:val="20"/>
+              <w:szCs w:val="20"/>
+            </w:rPr>
+            <w:t>DAL e BLL</w:t>
+          </w:r>
+          <w:r>
+            <w:rPr>
+              <w:rFonts w:ascii="Arial" w:hAnsi="Arial" w:cs="Arial"/>
+              <w:sz w:val="20"/>
+              <w:szCs w:val="20"/>
+            </w:rPr>
+            <w:t xml:space="preserve"> </w:t>
+          </w:r>
+          <w:r>
+            <w:rPr>
+              <w:rFonts w:ascii="Arial" w:hAnsi="Arial" w:cs="Arial"/>
+              <w:sz w:val="20"/>
+              <w:szCs w:val="20"/>
+            </w:rPr>
+            <w:ptab w:relativeTo="margin" w:alignment="right" w:leader="dot"/>
+          </w:r>
+          <w:r>
+            <w:rPr>
+              <w:rFonts w:ascii="Arial" w:hAnsi="Arial" w:cs="Arial"/>
+              <w:b/>
+              <w:bCs/>
+              <w:sz w:val="20"/>
+              <w:szCs w:val="20"/>
+            </w:rPr>
+            <w:t>1</w:t>
+          </w:r>
+        </w:p>
+        <w:p>
+          <w:pPr>
+            <w:pStyle w:val="Default"/>
+            <w:ind w:firstLine="708"/>
+            <w:rPr>
+              <w:rFonts w:ascii="Arial" w:hAnsi="Arial" w:cs="Arial"/>
+              <w:sz w:val="20"/>
+              <w:szCs w:val="20"/>
+            </w:rPr>
+          </w:pPr>
+          <w:r>
+            <w:rPr>
+              <w:rFonts w:ascii="Arial" w:hAnsi="Arial" w:cs="Arial"/>
+              <w:sz w:val="20"/>
+              <w:szCs w:val="20"/>
+            </w:rPr>
+            <w:t>2.3.2</w:t>
+          </w:r>
+          <w:r>
+            <w:rPr>
+              <w:rFonts w:ascii="Arial" w:hAnsi="Arial" w:cs="Arial"/>
+              <w:sz w:val="20"/>
+              <w:szCs w:val="20"/>
+            </w:rPr>
+            <w:t>. Implementação d</w:t>
+          </w:r>
+          <w:r>
+            <w:rPr>
+              <w:rFonts w:ascii="Arial" w:hAnsi="Arial" w:cs="Arial"/>
+              <w:sz w:val="20"/>
+              <w:szCs w:val="20"/>
+            </w:rPr>
+            <w:t>a</w:t>
+          </w:r>
+          <w:r>
+            <w:rPr>
+              <w:rFonts w:ascii="Arial" w:hAnsi="Arial" w:cs="Arial"/>
+              <w:sz w:val="20"/>
+              <w:szCs w:val="20"/>
+            </w:rPr>
+            <w:t xml:space="preserve"> </w:t>
+          </w:r>
+          <w:r>
+            <w:rPr>
+              <w:rFonts w:ascii="Arial" w:hAnsi="Arial" w:cs="Arial"/>
+              <w:sz w:val="20"/>
+              <w:szCs w:val="20"/>
+            </w:rPr>
+            <w:t>Interface</w:t>
+          </w:r>
+          <w:r>
+            <w:rPr>
+              <w:rFonts w:ascii="Arial" w:hAnsi="Arial" w:cs="Arial"/>
+              <w:sz w:val="20"/>
+              <w:szCs w:val="20"/>
+            </w:rPr>
+            <w:ptab w:relativeTo="margin" w:alignment="right" w:leader="dot"/>
+          </w:r>
+          <w:r>
+            <w:rPr>
+              <w:rFonts w:ascii="Arial" w:hAnsi="Arial" w:cs="Arial"/>
+              <w:b/>
+              <w:bCs/>
+              <w:sz w:val="20"/>
+              <w:szCs w:val="20"/>
+            </w:rPr>
+            <w:t>1</w:t>
+          </w:r>
+        </w:p>
+        <w:p>
+          <w:pPr>
+            <w:pStyle w:val="Default"/>
+            <w:ind w:firstLine="708"/>
+            <w:rPr>
+              <w:rFonts w:ascii="Arial" w:hAnsi="Arial" w:cs="Arial"/>
+              <w:sz w:val="20"/>
+              <w:szCs w:val="20"/>
+            </w:rPr>
+          </w:pPr>
+          <w:r>
+            <w:rPr>
+              <w:rFonts w:ascii="Arial" w:hAnsi="Arial" w:cs="Arial"/>
+              <w:sz w:val="20"/>
+              <w:szCs w:val="20"/>
+            </w:rPr>
+            <w:t>2.3.3</w:t>
+          </w:r>
+          <w:r>
+            <w:rPr>
+              <w:rFonts w:ascii="Arial" w:hAnsi="Arial" w:cs="Arial"/>
+              <w:sz w:val="20"/>
+              <w:szCs w:val="20"/>
+            </w:rPr>
+            <w:t xml:space="preserve">. Implementação da autenticação </w:t>
+          </w:r>
+          <w:r>
+            <w:rPr>
+              <w:rFonts w:ascii="Arial" w:hAnsi="Arial" w:cs="Arial"/>
+              <w:sz w:val="20"/>
+              <w:szCs w:val="20"/>
+            </w:rPr>
+            <w:ptab w:relativeTo="margin" w:alignment="right" w:leader="dot"/>
+          </w:r>
+          <w:r>
+            <w:rPr>
+              <w:rFonts w:ascii="Arial" w:hAnsi="Arial" w:cs="Arial"/>
+              <w:b/>
+              <w:bCs/>
+              <w:sz w:val="20"/>
+              <w:szCs w:val="20"/>
+            </w:rPr>
+            <w:t>1</w:t>
+          </w:r>
+        </w:p>
+        <w:p>
+          <w:pPr>
+            <w:pStyle w:val="Default"/>
+            <w:ind w:firstLine="708"/>
+            <w:rPr>
+              <w:rFonts w:ascii="Arial" w:hAnsi="Arial" w:cs="Arial"/>
+              <w:sz w:val="20"/>
+              <w:szCs w:val="20"/>
+            </w:rPr>
+          </w:pPr>
+          <w:r>
+            <w:rPr>
+              <w:rFonts w:ascii="Arial" w:hAnsi="Arial" w:cs="Arial"/>
+              <w:sz w:val="20"/>
+              <w:szCs w:val="20"/>
+            </w:rPr>
+            <w:t>2.3.4</w:t>
+          </w:r>
+          <w:r>
+            <w:rPr>
+              <w:rFonts w:ascii="Arial" w:hAnsi="Arial" w:cs="Arial"/>
+              <w:sz w:val="20"/>
+              <w:szCs w:val="20"/>
+            </w:rPr>
+            <w:t>. Implementação d</w:t>
+          </w:r>
+          <w:r>
+            <w:rPr>
+              <w:rFonts w:ascii="Arial" w:hAnsi="Arial" w:cs="Arial"/>
+              <w:sz w:val="20"/>
+              <w:szCs w:val="20"/>
+            </w:rPr>
+            <w:t>os</w:t>
+          </w:r>
+          <w:r>
+            <w:rPr>
+              <w:rFonts w:ascii="Arial" w:hAnsi="Arial" w:cs="Arial"/>
+              <w:sz w:val="20"/>
+              <w:szCs w:val="20"/>
+            </w:rPr>
+            <w:t xml:space="preserve"> </w:t>
+          </w:r>
+          <w:r>
+            <w:rPr>
+              <w:rFonts w:ascii="Arial" w:hAnsi="Arial" w:cs="Arial"/>
+              <w:sz w:val="20"/>
+              <w:szCs w:val="20"/>
+            </w:rPr>
+            <w:t>Relatórios</w:t>
+          </w:r>
+          <w:r>
+            <w:rPr>
+              <w:rFonts w:ascii="Arial" w:hAnsi="Arial" w:cs="Arial"/>
+              <w:sz w:val="20"/>
+              <w:szCs w:val="20"/>
+            </w:rPr>
+            <w:t xml:space="preserve"> </w:t>
+          </w:r>
+          <w:r>
+            <w:rPr>
+              <w:rFonts w:ascii="Arial" w:hAnsi="Arial" w:cs="Arial"/>
+              <w:sz w:val="20"/>
+              <w:szCs w:val="20"/>
+            </w:rPr>
+            <w:ptab w:relativeTo="margin" w:alignment="right" w:leader="dot"/>
+          </w:r>
+          <w:r>
+            <w:rPr>
+              <w:rFonts w:ascii="Arial" w:hAnsi="Arial" w:cs="Arial"/>
+              <w:b/>
+              <w:bCs/>
+              <w:sz w:val="20"/>
+              <w:szCs w:val="20"/>
+            </w:rPr>
+            <w:t>1</w:t>
+          </w:r>
+        </w:p>
+        <w:p>
+          <w:pPr>
+            <w:ind w:firstLine="708"/>
+            <w:rPr>
+              <w:rFonts w:ascii="Arial" w:hAnsi="Arial" w:cs="Arial"/>
+              <w:sz w:val="20"/>
+              <w:szCs w:val="20"/>
+            </w:rPr>
+          </w:pPr>
+          <w:r>
+            <w:rPr>
+              <w:rFonts w:ascii="Arial" w:hAnsi="Arial" w:cs="Arial"/>
+              <w:sz w:val="20"/>
+              <w:szCs w:val="20"/>
+            </w:rPr>
+            <w:t>2.3.5</w:t>
+          </w:r>
+          <w:r>
+            <w:rPr>
+              <w:rFonts w:ascii="Arial" w:hAnsi="Arial" w:cs="Arial"/>
+              <w:sz w:val="20"/>
+              <w:szCs w:val="20"/>
+            </w:rPr>
+            <w:t>. Implementação d</w:t>
+          </w:r>
+          <w:r>
+            <w:rPr>
+              <w:rFonts w:ascii="Arial" w:hAnsi="Arial" w:cs="Arial"/>
+              <w:sz w:val="20"/>
+              <w:szCs w:val="20"/>
+            </w:rPr>
+            <w:t>e</w:t>
+          </w:r>
+          <w:r>
+            <w:rPr>
+              <w:rFonts w:ascii="Arial" w:hAnsi="Arial" w:cs="Arial"/>
+              <w:sz w:val="20"/>
+              <w:szCs w:val="20"/>
+            </w:rPr>
+            <w:t xml:space="preserve"> </w:t>
+          </w:r>
+          <w:r>
+            <w:rPr>
+              <w:rFonts w:ascii="Arial" w:hAnsi="Arial" w:cs="Arial"/>
+              <w:sz w:val="20"/>
+              <w:szCs w:val="20"/>
+            </w:rPr>
+            <w:t>Funções extras</w:t>
+          </w:r>
+          <w:r>
+            <w:rPr>
+              <w:rFonts w:ascii="Arial" w:hAnsi="Arial" w:cs="Arial"/>
+              <w:sz w:val="20"/>
+              <w:szCs w:val="20"/>
+            </w:rPr>
+            <w:t xml:space="preserve"> </w:t>
+          </w:r>
+          <w:r>
+            <w:rPr>
+              <w:rFonts w:ascii="Arial" w:hAnsi="Arial" w:cs="Arial"/>
+              <w:sz w:val="20"/>
+              <w:szCs w:val="20"/>
+            </w:rPr>
+            <w:ptab w:relativeTo="margin" w:alignment="right" w:leader="dot"/>
+          </w:r>
+          <w:r>
+            <w:rPr>
+              <w:rFonts w:ascii="Arial" w:hAnsi="Arial" w:cs="Arial"/>
+              <w:b/>
+              <w:bCs/>
+              <w:sz w:val="20"/>
+              <w:szCs w:val="20"/>
+            </w:rPr>
+            <w:t>1</w:t>
+          </w:r>
+        </w:p>
+        <w:p>
+          <w:pPr>
+            <w:pStyle w:val="Default"/>
+          </w:pPr>
+        </w:p>
+        <w:p>
+          <w:pPr>
+            <w:pStyle w:val="ndice1"/>
+          </w:pPr>
+          <w:r>
+            <w:t>3</w:t>
+          </w:r>
+          <w:r>
+            <w:t>.</w:t>
+          </w:r>
+          <w:r>
+            <w:t>Conclusões</w:t>
+          </w:r>
+          <w:r>
+            <w:ptab w:relativeTo="margin" w:alignment="right" w:leader="dot"/>
+          </w:r>
+          <w:r>
+            <w:rPr>
+              <w:sz w:val="20"/>
+            </w:rPr>
+            <w:t>1</w:t>
+          </w:r>
+        </w:p>
+        <w:p>
+          <w:pPr>
+            <w:pStyle w:val="Default"/>
+            <w:spacing w:after="253"/>
+            <w:ind w:firstLine="708"/>
+            <w:rPr>
+              <w:rFonts w:ascii="Arial" w:hAnsi="Arial" w:cs="Arial"/>
+              <w:sz w:val="20"/>
+              <w:szCs w:val="20"/>
+            </w:rPr>
+          </w:pPr>
+          <w:r>
+            <w:rPr>
+              <w:rFonts w:ascii="Arial" w:hAnsi="Arial" w:cs="Arial"/>
+              <w:sz w:val="20"/>
+              <w:szCs w:val="20"/>
+            </w:rPr>
+            <w:t>3.1</w:t>
+          </w:r>
+          <w:r>
+            <w:rPr>
+              <w:rFonts w:ascii="Arial" w:hAnsi="Arial" w:cs="Arial"/>
+              <w:sz w:val="20"/>
+              <w:szCs w:val="20"/>
+            </w:rPr>
+            <w:t xml:space="preserve">. Objetivos realizados </w:t>
+          </w:r>
+          <w:r>
+            <w:rPr>
+              <w:rFonts w:ascii="Arial" w:hAnsi="Arial" w:cs="Arial"/>
+              <w:sz w:val="20"/>
+              <w:szCs w:val="20"/>
+            </w:rPr>
+            <w:ptab w:relativeTo="margin" w:alignment="right" w:leader="dot"/>
+          </w:r>
+          <w:r>
+            <w:rPr>
+              <w:rFonts w:ascii="Arial" w:hAnsi="Arial" w:cs="Arial"/>
+              <w:b/>
+              <w:bCs/>
+              <w:sz w:val="20"/>
+              <w:szCs w:val="20"/>
+            </w:rPr>
+            <w:t>1</w:t>
+          </w:r>
+        </w:p>
+        <w:p>
+          <w:pPr>
+            <w:pStyle w:val="Default"/>
+            <w:ind w:firstLine="708"/>
+            <w:rPr>
+              <w:rFonts w:ascii="Arial" w:hAnsi="Arial" w:cs="Arial"/>
+              <w:sz w:val="20"/>
+              <w:szCs w:val="20"/>
+            </w:rPr>
+          </w:pPr>
+          <w:r>
+            <w:rPr>
+              <w:rFonts w:ascii="Arial" w:hAnsi="Arial" w:cs="Arial"/>
+              <w:sz w:val="20"/>
+              <w:szCs w:val="20"/>
+            </w:rPr>
+            <w:t>3.2</w:t>
+          </w:r>
+          <w:r>
+            <w:rPr>
+              <w:rFonts w:ascii="Arial" w:hAnsi="Arial" w:cs="Arial"/>
+              <w:sz w:val="20"/>
+              <w:szCs w:val="20"/>
+            </w:rPr>
+            <w:t xml:space="preserve">. Apreciação final </w:t>
+          </w:r>
+          <w:r>
+            <w:rPr>
+              <w:rFonts w:ascii="Arial" w:hAnsi="Arial" w:cs="Arial"/>
+              <w:sz w:val="20"/>
+              <w:szCs w:val="20"/>
+            </w:rPr>
+            <w:ptab w:relativeTo="margin" w:alignment="right" w:leader="dot"/>
+          </w:r>
+          <w:r>
+            <w:rPr>
+              <w:rFonts w:ascii="Arial" w:hAnsi="Arial" w:cs="Arial"/>
+              <w:b/>
+              <w:bCs/>
+              <w:sz w:val="20"/>
+              <w:szCs w:val="20"/>
+            </w:rPr>
+            <w:t>1</w:t>
+          </w:r>
+        </w:p>
+        <w:p>
+          <w:pPr>
+            <w:pStyle w:val="Default"/>
+            <w:rPr>
+              <w:rFonts w:ascii="Tahoma" w:hAnsi="Tahoma" w:cs="Tahoma"/>
+              <w:sz w:val="20"/>
+              <w:szCs w:val="20"/>
+            </w:rPr>
+          </w:pPr>
+        </w:p>
+        <w:p>
+          <w:pPr>
+            <w:pStyle w:val="Default"/>
+            <w:rPr>
+              <w:rFonts w:ascii="Tahoma" w:hAnsi="Tahoma" w:cs="Tahoma"/>
+              <w:sz w:val="20"/>
+              <w:szCs w:val="20"/>
+            </w:rPr>
+          </w:pPr>
+        </w:p>
+      </w:sdtContent>
+    </w:sdt>
+    <w:p>
+      <w:pPr>
+        <w:pStyle w:val="Default"/>
+      </w:pPr>
+    </w:p>
+    <w:p/>
+    <w:p/>
+    <w:p/>
+    <w:p/>
+    <w:p/>
+    <w:p/>
+    <w:p/>
     <w:p>
       <w:pPr>
         <w:jc w:val="center"/>
@@ -605,9 +2075,7 @@
           </w14:textFill>
         </w:rPr>
       </w:pPr>
-    </w:p>
-    <w:p>
-      <w:pPr>
+      <w:r>
         <w:rPr>
           <w:color w:val="000000" w:themeColor="text1"/>
           <w:sz w:val="96"/>
@@ -640,8 +2108,12 @@
             </w14:gradFill>
           </w14:textFill>
         </w:rPr>
-      </w:pPr>
-      <w:r>
+        <w:t>Índice</w:t>
+      </w:r>
+    </w:p>
+    <w:p>
+      <w:pPr>
+        <w:jc w:val="center"/>
         <w:rPr>
           <w:color w:val="000000" w:themeColor="text1"/>
           <w:sz w:val="96"/>
@@ -674,14 +2146,12 @@
             </w14:gradFill>
           </w14:textFill>
         </w:rPr>
-        <w:br w:type="page"/>
-      </w:r>
+      </w:pPr>
+      <w:bookmarkStart w:id="0" w:name="_GoBack"/>
+      <w:bookmarkEnd w:id="0"/>
     </w:p>
     <w:p>
       <w:pPr>
-        <w:jc w:val="center"/>
-      </w:pPr>
-      <w:r>
         <w:rPr>
           <w:color w:val="000000" w:themeColor="text1"/>
           <w:sz w:val="96"/>
@@ -714,41 +2184,8 @@
             </w14:gradFill>
           </w14:textFill>
         </w:rPr>
-        <w:lastRenderedPageBreak/>
-        <w:t>Introdução</w:t>
-      </w:r>
-    </w:p>
-    <w:p>
-      <w:r>
-        <w:t>Este relatório permite ver como foi a criação</w:t>
-      </w:r>
-      <w:r>
-        <w:t xml:space="preserve"> do nosso P</w:t>
-      </w:r>
-      <w:r>
-        <w:t xml:space="preserve">rojeto </w:t>
-      </w:r>
-      <w:r>
-        <w:t>T</w:t>
-      </w:r>
-      <w:r>
-        <w:t>ecnológico, os obstáculos que enfrentámos, como os resolvemos, todas as ferramentas usadas e todas as ajudas que tivemos</w:t>
-      </w:r>
-      <w:r>
-        <w:t>. No âmbito da disciplina de Programação de Sistemas Informáticos,</w:t>
-      </w:r>
-      <w:r>
-        <w:t xml:space="preserve"> fizemos este Projeto Tecnológico para demonstrar os nossos conhecimentos e para termos uma experiência de como é a apresentação de um produto criado por nós ao público. Como tal, fomos propostos a fazer um programa de Gestão de Clínicas Informáticas e sendo um novo desafio para nós, aceitámos.</w:t>
-      </w:r>
-      <w:bookmarkStart w:id="0" w:name="_GoBack"/>
-      <w:bookmarkEnd w:id="0"/>
-      <w:r>
-        <w:br w:type="page"/>
-      </w:r>
-    </w:p>
-    <w:p>
-      <w:pPr>
-        <w:jc w:val="center"/>
+      </w:pPr>
+      <w:r>
         <w:rPr>
           <w:color w:val="000000" w:themeColor="text1"/>
           <w:sz w:val="96"/>
@@ -781,6 +2218,12 @@
             </w14:gradFill>
           </w14:textFill>
         </w:rPr>
+        <w:br w:type="page"/>
+      </w:r>
+    </w:p>
+    <w:p>
+      <w:pPr>
+        <w:jc w:val="center"/>
       </w:pPr>
       <w:r>
         <w:rPr>
@@ -816,9 +2259,38 @@
           </w14:textFill>
         </w:rPr>
         <w:lastRenderedPageBreak/>
-        <w:t>Objetivos</w:t>
-      </w:r>
-      <w:r>
+        <w:t>Introdução</w:t>
+      </w:r>
+    </w:p>
+    <w:p>
+      <w:r>
+        <w:t>Este relatório permite ver como foi a criação</w:t>
+      </w:r>
+      <w:r>
+        <w:t xml:space="preserve"> do nosso P</w:t>
+      </w:r>
+      <w:r>
+        <w:t xml:space="preserve">rojeto </w:t>
+      </w:r>
+      <w:r>
+        <w:t>T</w:t>
+      </w:r>
+      <w:r>
+        <w:t>ecnológico, os obstáculos que enfrentámos, como os resolvemos, todas as ferramentas usadas e todas as ajudas que tivemos</w:t>
+      </w:r>
+      <w:r>
+        <w:t>. No âmbito da disciplina de Programação de Sistemas Informáticos,</w:t>
+      </w:r>
+      <w:r>
+        <w:t xml:space="preserve"> fizemos este Projeto Tecnológico para demonstrar os nossos conhecimentos e para termos uma experiência de como é a apresentação de um produto criado por nós ao público. Como tal, fomos propostos a fazer um programa de Gestão de Clínicas Informáticas e sendo um novo desafio para nós, aceitámos.</w:t>
+      </w:r>
+      <w:r>
+        <w:br w:type="page"/>
+      </w:r>
+    </w:p>
+    <w:p>
+      <w:pPr>
+        <w:jc w:val="center"/>
         <w:rPr>
           <w:color w:val="000000" w:themeColor="text1"/>
           <w:sz w:val="96"/>
@@ -851,22 +2323,8 @@
             </w14:gradFill>
           </w14:textFill>
         </w:rPr>
-        <w:t xml:space="preserve"> do Projeto</w:t>
-      </w:r>
-    </w:p>
-    <w:p>
-      <w:pPr>
-        <w:jc w:val="center"/>
-      </w:pPr>
-    </w:p>
-    <w:p>
-      <w:r>
-        <w:br w:type="page"/>
-      </w:r>
-    </w:p>
-    <w:p>
-      <w:pPr>
-        <w:jc w:val="center"/>
+      </w:pPr>
+      <w:r>
         <w:rPr>
           <w:color w:val="000000" w:themeColor="text1"/>
           <w:sz w:val="96"/>
@@ -899,7 +2357,9 @@
             </w14:gradFill>
           </w14:textFill>
         </w:rPr>
-      </w:pPr>
+        <w:lastRenderedPageBreak/>
+        <w:t>Objetivos</w:t>
+      </w:r>
       <w:r>
         <w:rPr>
           <w:color w:val="000000" w:themeColor="text1"/>
@@ -933,8 +2393,130 @@
             </w14:gradFill>
           </w14:textFill>
         </w:rPr>
-        <w:lastRenderedPageBreak/>
-        <w:t>Proposta do Projeto</w:t>
+        <w:t xml:space="preserve"> do Projeto</w:t>
+      </w:r>
+    </w:p>
+    <w:p>
+      <w:pPr>
+        <w:rPr>
+          <w:rFonts w:ascii="Comic Sans MS" w:hAnsi="Comic Sans MS"/>
+          <w:b/>
+          <w:color w:val="000000" w:themeColor="text1"/>
+          <w:sz w:val="44"/>
+          <w14:shadow w14:blurRad="38100" w14:dist="19050" w14:dir="2700000" w14:sx="100000" w14:sy="100000" w14:kx="0" w14:ky="0" w14:algn="tl">
+            <w14:schemeClr w14:val="dk1">
+              <w14:alpha w14:val="60000"/>
+            </w14:schemeClr>
+          </w14:shadow>
+          <w14:textOutline w14:w="0" w14:cap="flat" w14:cmpd="sng" w14:algn="ctr">
+            <w14:noFill/>
+            <w14:prstDash w14:val="solid"/>
+            <w14:round/>
+          </w14:textOutline>
+        </w:rPr>
+      </w:pPr>
+      <w:r>
+        <w:rPr>
+          <w:rFonts w:ascii="Comic Sans MS" w:hAnsi="Comic Sans MS"/>
+          <w:b/>
+          <w:color w:val="000000" w:themeColor="text1"/>
+          <w:sz w:val="44"/>
+          <w14:shadow w14:blurRad="38100" w14:dist="19050" w14:dir="2700000" w14:sx="100000" w14:sy="100000" w14:kx="0" w14:ky="0" w14:algn="tl">
+            <w14:schemeClr w14:val="dk1">
+              <w14:alpha w14:val="60000"/>
+            </w14:schemeClr>
+          </w14:shadow>
+          <w14:textOutline w14:w="0" w14:cap="flat" w14:cmpd="sng" w14:algn="ctr">
+            <w14:noFill/>
+            <w14:prstDash w14:val="solid"/>
+            <w14:round/>
+          </w14:textOutline>
+        </w:rPr>
+        <w:t>Os Objetivos deste projeto tecnológico são:</w:t>
+      </w:r>
+    </w:p>
+    <w:p>
+      <w:pPr>
+        <w:pStyle w:val="PargrafodaLista"/>
+        <w:numPr>
+          <w:ilvl w:val="0"/>
+          <w:numId w:val="1"/>
+        </w:numPr>
+        <w:rPr>
+          <w:rFonts w:ascii="Comic Sans MS" w:hAnsi="Comic Sans MS"/>
+          <w:color w:val="0070C0"/>
+          <w:sz w:val="40"/>
+          <w14:shadow w14:blurRad="38100" w14:dist="19050" w14:dir="2700000" w14:sx="100000" w14:sy="100000" w14:kx="0" w14:ky="0" w14:algn="tl">
+            <w14:schemeClr w14:val="dk1">
+              <w14:alpha w14:val="60000"/>
+            </w14:schemeClr>
+          </w14:shadow>
+          <w14:textOutline w14:w="0" w14:cap="flat" w14:cmpd="sng" w14:algn="ctr">
+            <w14:noFill/>
+            <w14:prstDash w14:val="solid"/>
+            <w14:round/>
+          </w14:textOutline>
+        </w:rPr>
+      </w:pPr>
+      <w:r>
+        <w:rPr>
+          <w:rFonts w:ascii="Comic Sans MS" w:hAnsi="Comic Sans MS"/>
+          <w:color w:val="0070C0"/>
+          <w:sz w:val="40"/>
+          <w14:shadow w14:blurRad="38100" w14:dist="19050" w14:dir="2700000" w14:sx="100000" w14:sy="100000" w14:kx="0" w14:ky="0" w14:algn="tl">
+            <w14:schemeClr w14:val="dk1">
+              <w14:alpha w14:val="60000"/>
+            </w14:schemeClr>
+          </w14:shadow>
+          <w14:textOutline w14:w="0" w14:cap="flat" w14:cmpd="sng" w14:algn="ctr">
+            <w14:noFill/>
+            <w14:prstDash w14:val="solid"/>
+            <w14:round/>
+          </w14:textOutline>
+        </w:rPr>
+        <w:t>Criação de um programa de gestão de uma clínica informática;</w:t>
+      </w:r>
+    </w:p>
+    <w:p>
+      <w:pPr>
+        <w:pStyle w:val="PargrafodaLista"/>
+        <w:numPr>
+          <w:ilvl w:val="0"/>
+          <w:numId w:val="1"/>
+        </w:numPr>
+        <w:rPr>
+          <w:rFonts w:ascii="Comic Sans MS" w:hAnsi="Comic Sans MS"/>
+          <w:color w:val="0070C0"/>
+          <w:sz w:val="40"/>
+          <w14:shadow w14:blurRad="38100" w14:dist="19050" w14:dir="2700000" w14:sx="100000" w14:sy="100000" w14:kx="0" w14:ky="0" w14:algn="tl">
+            <w14:schemeClr w14:val="dk1">
+              <w14:alpha w14:val="60000"/>
+            </w14:schemeClr>
+          </w14:shadow>
+          <w14:textOutline w14:w="0" w14:cap="flat" w14:cmpd="sng" w14:algn="ctr">
+            <w14:noFill/>
+            <w14:prstDash w14:val="solid"/>
+            <w14:round/>
+          </w14:textOutline>
+        </w:rPr>
+      </w:pPr>
+      <w:r>
+        <w:rPr>
+          <w:rFonts w:ascii="Comic Sans MS" w:hAnsi="Comic Sans MS"/>
+          <w:color w:val="0070C0"/>
+          <w:sz w:val="40"/>
+          <w14:shadow w14:blurRad="38100" w14:dist="19050" w14:dir="2700000" w14:sx="100000" w14:sy="100000" w14:kx="0" w14:ky="0" w14:algn="tl">
+            <w14:schemeClr w14:val="dk1">
+              <w14:alpha w14:val="60000"/>
+            </w14:schemeClr>
+          </w14:shadow>
+          <w14:textOutline w14:w="0" w14:cap="flat" w14:cmpd="sng" w14:algn="ctr">
+            <w14:noFill/>
+            <w14:prstDash w14:val="solid"/>
+            <w14:round/>
+          </w14:textOutline>
+        </w:rPr>
+        <w:t>Melhorar as capacidades de criação de programas em Visual Basic;</w:t>
       </w:r>
     </w:p>
     <w:p>
@@ -1017,7 +2599,499 @@
           </w14:textFill>
         </w:rPr>
         <w:lastRenderedPageBreak/>
-        <w:t>Dificuldades</w:t>
+        <w:t>Proposta do Projeto</w:t>
+      </w:r>
+    </w:p>
+    <w:p>
+      <w:pPr>
+        <w:rPr>
+          <w:rFonts w:ascii="Comic Sans MS" w:hAnsi="Comic Sans MS"/>
+          <w:b/>
+          <w:color w:val="000000" w:themeColor="text1"/>
+          <w:sz w:val="44"/>
+          <w14:shadow w14:blurRad="38100" w14:dist="19050" w14:dir="2700000" w14:sx="100000" w14:sy="100000" w14:kx="0" w14:ky="0" w14:algn="tl">
+            <w14:schemeClr w14:val="dk1">
+              <w14:alpha w14:val="60000"/>
+            </w14:schemeClr>
+          </w14:shadow>
+          <w14:textOutline w14:w="0" w14:cap="flat" w14:cmpd="sng" w14:algn="ctr">
+            <w14:noFill/>
+            <w14:prstDash w14:val="solid"/>
+            <w14:round/>
+          </w14:textOutline>
+        </w:rPr>
+      </w:pPr>
+      <w:r>
+        <w:rPr>
+          <w:rFonts w:ascii="Comic Sans MS" w:hAnsi="Comic Sans MS"/>
+          <w:b/>
+          <w:color w:val="000000" w:themeColor="text1"/>
+          <w:sz w:val="44"/>
+          <w14:shadow w14:blurRad="38100" w14:dist="19050" w14:dir="2700000" w14:sx="100000" w14:sy="100000" w14:kx="0" w14:ky="0" w14:algn="tl">
+            <w14:schemeClr w14:val="dk1">
+              <w14:alpha w14:val="60000"/>
+            </w14:schemeClr>
+          </w14:shadow>
+          <w14:textOutline w14:w="0" w14:cap="flat" w14:cmpd="sng" w14:algn="ctr">
+            <w14:noFill/>
+            <w14:prstDash w14:val="solid"/>
+            <w14:round/>
+          </w14:textOutline>
+        </w:rPr>
+        <w:t>A</w:t>
+      </w:r>
+      <w:r>
+        <w:rPr>
+          <w:rFonts w:ascii="Comic Sans MS" w:hAnsi="Comic Sans MS"/>
+          <w:b/>
+          <w:color w:val="000000" w:themeColor="text1"/>
+          <w:sz w:val="44"/>
+          <w14:shadow w14:blurRad="38100" w14:dist="19050" w14:dir="2700000" w14:sx="100000" w14:sy="100000" w14:kx="0" w14:ky="0" w14:algn="tl">
+            <w14:schemeClr w14:val="dk1">
+              <w14:alpha w14:val="60000"/>
+            </w14:schemeClr>
+          </w14:shadow>
+          <w14:textOutline w14:w="0" w14:cap="flat" w14:cmpd="sng" w14:algn="ctr">
+            <w14:noFill/>
+            <w14:prstDash w14:val="solid"/>
+            <w14:round/>
+          </w14:textOutline>
+        </w:rPr>
+        <w:t xml:space="preserve">s </w:t>
+      </w:r>
+      <w:r>
+        <w:rPr>
+          <w:rFonts w:ascii="Comic Sans MS" w:hAnsi="Comic Sans MS"/>
+          <w:b/>
+          <w:color w:val="000000" w:themeColor="text1"/>
+          <w:sz w:val="44"/>
+          <w14:shadow w14:blurRad="38100" w14:dist="19050" w14:dir="2700000" w14:sx="100000" w14:sy="100000" w14:kx="0" w14:ky="0" w14:algn="tl">
+            <w14:schemeClr w14:val="dk1">
+              <w14:alpha w14:val="60000"/>
+            </w14:schemeClr>
+          </w14:shadow>
+          <w14:textOutline w14:w="0" w14:cap="flat" w14:cmpd="sng" w14:algn="ctr">
+            <w14:noFill/>
+            <w14:prstDash w14:val="solid"/>
+            <w14:round/>
+          </w14:textOutline>
+        </w:rPr>
+        <w:t>Funcionalidades</w:t>
+      </w:r>
+      <w:r>
+        <w:rPr>
+          <w:rFonts w:ascii="Comic Sans MS" w:hAnsi="Comic Sans MS"/>
+          <w:b/>
+          <w:color w:val="000000" w:themeColor="text1"/>
+          <w:sz w:val="44"/>
+          <w14:shadow w14:blurRad="38100" w14:dist="19050" w14:dir="2700000" w14:sx="100000" w14:sy="100000" w14:kx="0" w14:ky="0" w14:algn="tl">
+            <w14:schemeClr w14:val="dk1">
+              <w14:alpha w14:val="60000"/>
+            </w14:schemeClr>
+          </w14:shadow>
+          <w14:textOutline w14:w="0" w14:cap="flat" w14:cmpd="sng" w14:algn="ctr">
+            <w14:noFill/>
+            <w14:prstDash w14:val="solid"/>
+            <w14:round/>
+          </w14:textOutline>
+        </w:rPr>
+        <w:t xml:space="preserve"> deste projeto tecnológico são:</w:t>
+      </w:r>
+    </w:p>
+    <w:p>
+      <w:pPr>
+        <w:pStyle w:val="PargrafodaLista"/>
+        <w:numPr>
+          <w:ilvl w:val="0"/>
+          <w:numId w:val="1"/>
+        </w:numPr>
+        <w:rPr>
+          <w:rFonts w:ascii="Comic Sans MS" w:hAnsi="Comic Sans MS"/>
+          <w:color w:val="0070C0"/>
+          <w:sz w:val="40"/>
+          <w14:shadow w14:blurRad="38100" w14:dist="19050" w14:dir="2700000" w14:sx="100000" w14:sy="100000" w14:kx="0" w14:ky="0" w14:algn="tl">
+            <w14:schemeClr w14:val="dk1">
+              <w14:alpha w14:val="60000"/>
+            </w14:schemeClr>
+          </w14:shadow>
+          <w14:textOutline w14:w="0" w14:cap="flat" w14:cmpd="sng" w14:algn="ctr">
+            <w14:noFill/>
+            <w14:prstDash w14:val="solid"/>
+            <w14:round/>
+          </w14:textOutline>
+        </w:rPr>
+      </w:pPr>
+      <w:r>
+        <w:rPr>
+          <w:rFonts w:ascii="Comic Sans MS" w:hAnsi="Comic Sans MS"/>
+          <w:color w:val="0070C0"/>
+          <w:sz w:val="40"/>
+          <w14:shadow w14:blurRad="38100" w14:dist="19050" w14:dir="2700000" w14:sx="100000" w14:sy="100000" w14:kx="0" w14:ky="0" w14:algn="tl">
+            <w14:schemeClr w14:val="dk1">
+              <w14:alpha w14:val="60000"/>
+            </w14:schemeClr>
+          </w14:shadow>
+          <w14:textOutline w14:w="0" w14:cap="flat" w14:cmpd="sng" w14:algn="ctr">
+            <w14:noFill/>
+            <w14:prstDash w14:val="solid"/>
+            <w14:round/>
+          </w14:textOutline>
+        </w:rPr>
+        <w:t>Permitir introduzir dados da empresa;</w:t>
+      </w:r>
+    </w:p>
+    <w:p>
+      <w:pPr>
+        <w:pStyle w:val="PargrafodaLista"/>
+        <w:numPr>
+          <w:ilvl w:val="0"/>
+          <w:numId w:val="1"/>
+        </w:numPr>
+        <w:rPr>
+          <w:rFonts w:ascii="Comic Sans MS" w:hAnsi="Comic Sans MS"/>
+          <w:color w:val="0070C0"/>
+          <w:sz w:val="40"/>
+          <w14:shadow w14:blurRad="38100" w14:dist="19050" w14:dir="2700000" w14:sx="100000" w14:sy="100000" w14:kx="0" w14:ky="0" w14:algn="tl">
+            <w14:schemeClr w14:val="dk1">
+              <w14:alpha w14:val="60000"/>
+            </w14:schemeClr>
+          </w14:shadow>
+          <w14:textOutline w14:w="0" w14:cap="flat" w14:cmpd="sng" w14:algn="ctr">
+            <w14:noFill/>
+            <w14:prstDash w14:val="solid"/>
+            <w14:round/>
+          </w14:textOutline>
+        </w:rPr>
+      </w:pPr>
+      <w:r>
+        <w:rPr>
+          <w:rFonts w:ascii="Comic Sans MS" w:hAnsi="Comic Sans MS"/>
+          <w:color w:val="0070C0"/>
+          <w:sz w:val="40"/>
+          <w14:shadow w14:blurRad="38100" w14:dist="19050" w14:dir="2700000" w14:sx="100000" w14:sy="100000" w14:kx="0" w14:ky="0" w14:algn="tl">
+            <w14:schemeClr w14:val="dk1">
+              <w14:alpha w14:val="60000"/>
+            </w14:schemeClr>
+          </w14:shadow>
+          <w14:textOutline w14:w="0" w14:cap="flat" w14:cmpd="sng" w14:algn="ctr">
+            <w14:noFill/>
+            <w14:prstDash w14:val="solid"/>
+            <w14:round/>
+          </w14:textOutline>
+        </w:rPr>
+        <w:t>Permitir escolha se o programa é para uso profissional ou escolar;</w:t>
+      </w:r>
+    </w:p>
+    <w:p>
+      <w:pPr>
+        <w:pStyle w:val="PargrafodaLista"/>
+        <w:numPr>
+          <w:ilvl w:val="0"/>
+          <w:numId w:val="1"/>
+        </w:numPr>
+        <w:rPr>
+          <w:rFonts w:ascii="Comic Sans MS" w:hAnsi="Comic Sans MS"/>
+          <w:color w:val="0070C0"/>
+          <w:sz w:val="40"/>
+          <w14:shadow w14:blurRad="38100" w14:dist="19050" w14:dir="2700000" w14:sx="100000" w14:sy="100000" w14:kx="0" w14:ky="0" w14:algn="tl">
+            <w14:schemeClr w14:val="dk1">
+              <w14:alpha w14:val="60000"/>
+            </w14:schemeClr>
+          </w14:shadow>
+          <w14:textOutline w14:w="0" w14:cap="flat" w14:cmpd="sng" w14:algn="ctr">
+            <w14:noFill/>
+            <w14:prstDash w14:val="solid"/>
+            <w14:round/>
+          </w14:textOutline>
+        </w:rPr>
+      </w:pPr>
+      <w:r>
+        <w:rPr>
+          <w:rFonts w:ascii="Comic Sans MS" w:hAnsi="Comic Sans MS"/>
+          <w:color w:val="0070C0"/>
+          <w:sz w:val="40"/>
+          <w14:shadow w14:blurRad="38100" w14:dist="19050" w14:dir="2700000" w14:sx="100000" w14:sy="100000" w14:kx="0" w14:ky="0" w14:algn="tl">
+            <w14:schemeClr w14:val="dk1">
+              <w14:alpha w14:val="60000"/>
+            </w14:schemeClr>
+          </w14:shadow>
+          <w14:textOutline w14:w="0" w14:cap="flat" w14:cmpd="sng" w14:algn="ctr">
+            <w14:noFill/>
+            <w14:prstDash w14:val="solid"/>
+            <w14:round/>
+          </w14:textOutline>
+        </w:rPr>
+        <w:t>Permitir inserir, listar, eliminar e editar clientes e técnicos;</w:t>
+      </w:r>
+    </w:p>
+    <w:p>
+      <w:pPr>
+        <w:pStyle w:val="PargrafodaLista"/>
+        <w:numPr>
+          <w:ilvl w:val="0"/>
+          <w:numId w:val="1"/>
+        </w:numPr>
+        <w:rPr>
+          <w:rFonts w:ascii="Comic Sans MS" w:hAnsi="Comic Sans MS"/>
+          <w:color w:val="0070C0"/>
+          <w:sz w:val="40"/>
+          <w14:shadow w14:blurRad="38100" w14:dist="19050" w14:dir="2700000" w14:sx="100000" w14:sy="100000" w14:kx="0" w14:ky="0" w14:algn="tl">
+            <w14:schemeClr w14:val="dk1">
+              <w14:alpha w14:val="60000"/>
+            </w14:schemeClr>
+          </w14:shadow>
+          <w14:textOutline w14:w="0" w14:cap="flat" w14:cmpd="sng" w14:algn="ctr">
+            <w14:noFill/>
+            <w14:prstDash w14:val="solid"/>
+            <w14:round/>
+          </w14:textOutline>
+        </w:rPr>
+      </w:pPr>
+      <w:r>
+        <w:rPr>
+          <w:rFonts w:ascii="Comic Sans MS" w:hAnsi="Comic Sans MS"/>
+          <w:color w:val="0070C0"/>
+          <w:sz w:val="40"/>
+          <w14:shadow w14:blurRad="38100" w14:dist="19050" w14:dir="2700000" w14:sx="100000" w14:sy="100000" w14:kx="0" w14:ky="0" w14:algn="tl">
+            <w14:schemeClr w14:val="dk1">
+              <w14:alpha w14:val="60000"/>
+            </w14:schemeClr>
+          </w14:shadow>
+          <w14:textOutline w14:w="0" w14:cap="flat" w14:cmpd="sng" w14:algn="ctr">
+            <w14:noFill/>
+            <w14:prstDash w14:val="solid"/>
+            <w14:round/>
+          </w14:textOutline>
+        </w:rPr>
+        <w:t>Registar reparações no programa</w:t>
+      </w:r>
+      <w:r>
+        <w:rPr>
+          <w:rFonts w:ascii="Comic Sans MS" w:hAnsi="Comic Sans MS"/>
+          <w:color w:val="0070C0"/>
+          <w:sz w:val="40"/>
+          <w14:shadow w14:blurRad="38100" w14:dist="19050" w14:dir="2700000" w14:sx="100000" w14:sy="100000" w14:kx="0" w14:ky="0" w14:algn="tl">
+            <w14:schemeClr w14:val="dk1">
+              <w14:alpha w14:val="60000"/>
+            </w14:schemeClr>
+          </w14:shadow>
+          <w14:textOutline w14:w="0" w14:cap="flat" w14:cmpd="sng" w14:algn="ctr">
+            <w14:noFill/>
+            <w14:prstDash w14:val="solid"/>
+            <w14:round/>
+          </w14:textOutline>
+        </w:rPr>
+        <w:t>;</w:t>
+      </w:r>
+    </w:p>
+    <w:p>
+      <w:pPr>
+        <w:pStyle w:val="PargrafodaLista"/>
+        <w:numPr>
+          <w:ilvl w:val="0"/>
+          <w:numId w:val="1"/>
+        </w:numPr>
+        <w:rPr>
+          <w:rFonts w:ascii="Comic Sans MS" w:hAnsi="Comic Sans MS"/>
+          <w:color w:val="000000" w:themeColor="text1"/>
+          <w:sz w:val="44"/>
+          <w14:shadow w14:blurRad="38100" w14:dist="19050" w14:dir="2700000" w14:sx="100000" w14:sy="100000" w14:kx="0" w14:ky="0" w14:algn="tl">
+            <w14:schemeClr w14:val="dk1">
+              <w14:alpha w14:val="60000"/>
+            </w14:schemeClr>
+          </w14:shadow>
+          <w14:textOutline w14:w="0" w14:cap="flat" w14:cmpd="sng" w14:algn="ctr">
+            <w14:noFill/>
+            <w14:prstDash w14:val="solid"/>
+            <w14:round/>
+          </w14:textOutline>
+        </w:rPr>
+      </w:pPr>
+      <w:r>
+        <w:rPr>
+          <w:rFonts w:ascii="Comic Sans MS" w:hAnsi="Comic Sans MS"/>
+          <w:color w:val="0070C0"/>
+          <w:sz w:val="40"/>
+          <w14:shadow w14:blurRad="38100" w14:dist="19050" w14:dir="2700000" w14:sx="100000" w14:sy="100000" w14:kx="0" w14:ky="0" w14:algn="tl">
+            <w14:schemeClr w14:val="dk1">
+              <w14:alpha w14:val="60000"/>
+            </w14:schemeClr>
+          </w14:shadow>
+          <w14:textOutline w14:w="0" w14:cap="flat" w14:cmpd="sng" w14:algn="ctr">
+            <w14:noFill/>
+            <w14:prstDash w14:val="solid"/>
+            <w14:round/>
+          </w14:textOutline>
+        </w:rPr>
+        <w:t xml:space="preserve">Relatórios sobre reparações efetuadas: </w:t>
+      </w:r>
+    </w:p>
+    <w:p>
+      <w:pPr>
+        <w:pStyle w:val="PargrafodaLista"/>
+        <w:numPr>
+          <w:ilvl w:val="1"/>
+          <w:numId w:val="2"/>
+        </w:numPr>
+        <w:rPr>
+          <w:rFonts w:ascii="Comic Sans MS" w:hAnsi="Comic Sans MS"/>
+          <w:color w:val="000000" w:themeColor="text1"/>
+          <w:sz w:val="44"/>
+          <w14:shadow w14:blurRad="38100" w14:dist="19050" w14:dir="2700000" w14:sx="100000" w14:sy="100000" w14:kx="0" w14:ky="0" w14:algn="tl">
+            <w14:schemeClr w14:val="dk1">
+              <w14:alpha w14:val="60000"/>
+            </w14:schemeClr>
+          </w14:shadow>
+          <w14:textOutline w14:w="0" w14:cap="flat" w14:cmpd="sng" w14:algn="ctr">
+            <w14:noFill/>
+            <w14:prstDash w14:val="solid"/>
+            <w14:round/>
+          </w14:textOutline>
+        </w:rPr>
+      </w:pPr>
+      <w:r>
+        <w:rPr>
+          <w:rFonts w:ascii="Comic Sans MS" w:hAnsi="Comic Sans MS"/>
+          <w:color w:val="0070C0"/>
+          <w:sz w:val="40"/>
+          <w14:shadow w14:blurRad="38100" w14:dist="19050" w14:dir="2700000" w14:sx="100000" w14:sy="100000" w14:kx="0" w14:ky="0" w14:algn="tl">
+            <w14:schemeClr w14:val="dk1">
+              <w14:alpha w14:val="60000"/>
+            </w14:schemeClr>
+          </w14:shadow>
+          <w14:textOutline w14:w="0" w14:cap="flat" w14:cmpd="sng" w14:algn="ctr">
+            <w14:noFill/>
+            <w14:prstDash w14:val="solid"/>
+            <w14:round/>
+          </w14:textOutline>
+        </w:rPr>
+        <w:t>Controlar o tempo médio de reparações e quais os técnicos envolvidos nas mesmas;</w:t>
+      </w:r>
+    </w:p>
+    <w:p>
+      <w:pPr>
+        <w:pStyle w:val="PargrafodaLista"/>
+        <w:numPr>
+          <w:ilvl w:val="1"/>
+          <w:numId w:val="2"/>
+        </w:numPr>
+        <w:rPr>
+          <w:rFonts w:ascii="Comic Sans MS" w:hAnsi="Comic Sans MS"/>
+          <w:color w:val="000000" w:themeColor="text1"/>
+          <w:sz w:val="44"/>
+          <w14:shadow w14:blurRad="38100" w14:dist="19050" w14:dir="2700000" w14:sx="100000" w14:sy="100000" w14:kx="0" w14:ky="0" w14:algn="tl">
+            <w14:schemeClr w14:val="dk1">
+              <w14:alpha w14:val="60000"/>
+            </w14:schemeClr>
+          </w14:shadow>
+          <w14:textOutline w14:w="0" w14:cap="flat" w14:cmpd="sng" w14:algn="ctr">
+            <w14:noFill/>
+            <w14:prstDash w14:val="solid"/>
+            <w14:round/>
+          </w14:textOutline>
+        </w:rPr>
+      </w:pPr>
+      <w:r>
+        <w:rPr>
+          <w:rFonts w:ascii="Comic Sans MS" w:hAnsi="Comic Sans MS"/>
+          <w:color w:val="0070C0"/>
+          <w:sz w:val="40"/>
+          <w14:shadow w14:blurRad="38100" w14:dist="19050" w14:dir="2700000" w14:sx="100000" w14:sy="100000" w14:kx="0" w14:ky="0" w14:algn="tl">
+            <w14:schemeClr w14:val="dk1">
+              <w14:alpha w14:val="60000"/>
+            </w14:schemeClr>
+          </w14:shadow>
+          <w14:textOutline w14:w="0" w14:cap="flat" w14:cmpd="sng" w14:algn="ctr">
+            <w14:noFill/>
+            <w14:prstDash w14:val="solid"/>
+            <w14:round/>
+          </w14:textOutline>
+        </w:rPr>
+        <w:t>Gerir a quantidade e tipo de reparações mensal/anual;</w:t>
+      </w:r>
+    </w:p>
+    <w:p>
+      <w:pPr>
+        <w:pStyle w:val="PargrafodaLista"/>
+        <w:numPr>
+          <w:ilvl w:val="1"/>
+          <w:numId w:val="2"/>
+        </w:numPr>
+        <w:rPr>
+          <w:rFonts w:ascii="Comic Sans MS" w:hAnsi="Comic Sans MS"/>
+          <w:color w:val="000000" w:themeColor="text1"/>
+          <w:sz w:val="44"/>
+          <w14:shadow w14:blurRad="38100" w14:dist="19050" w14:dir="2700000" w14:sx="100000" w14:sy="100000" w14:kx="0" w14:ky="0" w14:algn="tl">
+            <w14:schemeClr w14:val="dk1">
+              <w14:alpha w14:val="60000"/>
+            </w14:schemeClr>
+          </w14:shadow>
+          <w14:textOutline w14:w="0" w14:cap="flat" w14:cmpd="sng" w14:algn="ctr">
+            <w14:noFill/>
+            <w14:prstDash w14:val="solid"/>
+            <w14:round/>
+          </w14:textOutline>
+        </w:rPr>
+      </w:pPr>
+      <w:r>
+        <w:rPr>
+          <w:rFonts w:ascii="Comic Sans MS" w:hAnsi="Comic Sans MS"/>
+          <w:color w:val="0070C0"/>
+          <w:sz w:val="40"/>
+          <w14:shadow w14:blurRad="38100" w14:dist="19050" w14:dir="2700000" w14:sx="100000" w14:sy="100000" w14:kx="0" w14:ky="0" w14:algn="tl">
+            <w14:schemeClr w14:val="dk1">
+              <w14:alpha w14:val="60000"/>
+            </w14:schemeClr>
+          </w14:shadow>
+          <w14:textOutline w14:w="0" w14:cap="flat" w14:cmpd="sng" w14:algn="ctr">
+            <w14:noFill/>
+            <w14:prstDash w14:val="solid"/>
+            <w14:round/>
+          </w14:textOutline>
+        </w:rPr>
+        <w:t>Listar reparações por localidade</w:t>
+      </w:r>
+    </w:p>
+    <w:p>
+      <w:pPr>
+        <w:pStyle w:val="PargrafodaLista"/>
+        <w:numPr>
+          <w:ilvl w:val="1"/>
+          <w:numId w:val="2"/>
+        </w:numPr>
+        <w:rPr>
+          <w:rFonts w:ascii="Comic Sans MS" w:hAnsi="Comic Sans MS"/>
+          <w:color w:val="000000" w:themeColor="text1"/>
+          <w:sz w:val="44"/>
+          <w14:shadow w14:blurRad="38100" w14:dist="19050" w14:dir="2700000" w14:sx="100000" w14:sy="100000" w14:kx="0" w14:ky="0" w14:algn="tl">
+            <w14:schemeClr w14:val="dk1">
+              <w14:alpha w14:val="60000"/>
+            </w14:schemeClr>
+          </w14:shadow>
+          <w14:textOutline w14:w="0" w14:cap="flat" w14:cmpd="sng" w14:algn="ctr">
+            <w14:noFill/>
+            <w14:prstDash w14:val="solid"/>
+            <w14:round/>
+          </w14:textOutline>
+        </w:rPr>
+      </w:pPr>
+      <w:r>
+        <w:rPr>
+          <w:rFonts w:ascii="Comic Sans MS" w:hAnsi="Comic Sans MS"/>
+          <w:color w:val="0070C0"/>
+          <w:sz w:val="40"/>
+          <w14:shadow w14:blurRad="38100" w14:dist="19050" w14:dir="2700000" w14:sx="100000" w14:sy="100000" w14:kx="0" w14:ky="0" w14:algn="tl">
+            <w14:schemeClr w14:val="dk1">
+              <w14:alpha w14:val="60000"/>
+            </w14:schemeClr>
+          </w14:shadow>
+          <w14:textOutline w14:w="0" w14:cap="flat" w14:cmpd="sng" w14:algn="ctr">
+            <w14:noFill/>
+            <w14:prstDash w14:val="solid"/>
+            <w14:round/>
+          </w14:textOutline>
+        </w:rPr>
+        <w:t>Controlar a percentagem de clientes que são alunos na escola ou não;</w:t>
       </w:r>
     </w:p>
     <w:p>
@@ -1100,7 +3174,17 @@
           </w14:textFill>
         </w:rPr>
         <w:lastRenderedPageBreak/>
-        <w:t>Agradecimentos</w:t>
+        <w:t>Dificuldades</w:t>
+      </w:r>
+    </w:p>
+    <w:p>
+      <w:pPr>
+        <w:jc w:val="center"/>
+      </w:pPr>
+    </w:p>
+    <w:p>
+      <w:r>
+        <w:br w:type="page"/>
       </w:r>
     </w:p>
     <w:p>
@@ -1139,9 +3223,7 @@
           </w14:textFill>
         </w:rPr>
       </w:pPr>
-    </w:p>
-    <w:p>
-      <w:pPr>
+      <w:r>
         <w:rPr>
           <w:color w:val="000000" w:themeColor="text1"/>
           <w:sz w:val="96"/>
@@ -1174,8 +3256,13 @@
             </w14:gradFill>
           </w14:textFill>
         </w:rPr>
-      </w:pPr>
-      <w:r>
+        <w:lastRenderedPageBreak/>
+        <w:t>Agradecimentos</w:t>
+      </w:r>
+    </w:p>
+    <w:p>
+      <w:pPr>
+        <w:jc w:val="center"/>
         <w:rPr>
           <w:color w:val="000000" w:themeColor="text1"/>
           <w:sz w:val="96"/>
@@ -1208,14 +3295,10 @@
             </w14:gradFill>
           </w14:textFill>
         </w:rPr>
-        <w:br w:type="page"/>
-      </w:r>
+      </w:pPr>
     </w:p>
     <w:p>
       <w:pPr>
-        <w:jc w:val="center"/>
-      </w:pPr>
-      <w:r>
         <w:rPr>
           <w:color w:val="000000" w:themeColor="text1"/>
           <w:sz w:val="96"/>
@@ -1248,15 +3331,89 @@
             </w14:gradFill>
           </w14:textFill>
         </w:rPr>
+      </w:pPr>
+      <w:r>
+        <w:rPr>
+          <w:color w:val="000000" w:themeColor="text1"/>
+          <w:sz w:val="96"/>
+          <w:u w:val="single"/>
+          <w14:reflection w14:blurRad="6350" w14:stA="53000" w14:stPos="0" w14:endA="300" w14:endPos="35500" w14:dist="0" w14:dir="5400000" w14:fadeDir="5400000" w14:sx="100000" w14:sy="-90000" w14:kx="0" w14:ky="0" w14:algn="bl"/>
+          <w14:textOutline w14:w="0" w14:cap="flat" w14:cmpd="sng" w14:algn="ctr">
+            <w14:noFill/>
+            <w14:prstDash w14:val="solid"/>
+            <w14:round/>
+          </w14:textOutline>
+          <w14:textFill>
+            <w14:gradFill>
+              <w14:gsLst>
+                <w14:gs w14:pos="0">
+                  <w14:schemeClr w14:val="accent5">
+                    <w14:lumMod w14:val="50000"/>
+                  </w14:schemeClr>
+                </w14:gs>
+                <w14:gs w14:pos="50000">
+                  <w14:schemeClr w14:val="accent5"/>
+                </w14:gs>
+                <w14:gs w14:pos="100000">
+                  <w14:schemeClr w14:val="accent5">
+                    <w14:lumMod w14:val="60000"/>
+                    <w14:lumOff w14:val="40000"/>
+                  </w14:schemeClr>
+                </w14:gs>
+              </w14:gsLst>
+              <w14:lin w14:ang="5400000" w14:scaled="0"/>
+            </w14:gradFill>
+          </w14:textFill>
+        </w:rPr>
+        <w:br w:type="page"/>
+      </w:r>
+    </w:p>
+    <w:p>
+      <w:pPr>
+        <w:jc w:val="center"/>
+      </w:pPr>
+      <w:r>
+        <w:rPr>
+          <w:color w:val="000000" w:themeColor="text1"/>
+          <w:sz w:val="96"/>
+          <w:u w:val="single"/>
+          <w14:reflection w14:blurRad="6350" w14:stA="53000" w14:stPos="0" w14:endA="300" w14:endPos="35500" w14:dist="0" w14:dir="5400000" w14:fadeDir="5400000" w14:sx="100000" w14:sy="-90000" w14:kx="0" w14:ky="0" w14:algn="bl"/>
+          <w14:textOutline w14:w="0" w14:cap="flat" w14:cmpd="sng" w14:algn="ctr">
+            <w14:noFill/>
+            <w14:prstDash w14:val="solid"/>
+            <w14:round/>
+          </w14:textOutline>
+          <w14:textFill>
+            <w14:gradFill>
+              <w14:gsLst>
+                <w14:gs w14:pos="0">
+                  <w14:schemeClr w14:val="accent5">
+                    <w14:lumMod w14:val="50000"/>
+                  </w14:schemeClr>
+                </w14:gs>
+                <w14:gs w14:pos="50000">
+                  <w14:schemeClr w14:val="accent5"/>
+                </w14:gs>
+                <w14:gs w14:pos="100000">
+                  <w14:schemeClr w14:val="accent5">
+                    <w14:lumMod w14:val="60000"/>
+                    <w14:lumOff w14:val="40000"/>
+                  </w14:schemeClr>
+                </w14:gs>
+              </w14:gsLst>
+              <w14:lin w14:ang="5400000" w14:scaled="0"/>
+            </w14:gradFill>
+          </w14:textFill>
+        </w:rPr>
         <w:lastRenderedPageBreak/>
         <w:t>Conclusão</w:t>
       </w:r>
     </w:p>
     <w:sectPr>
-      <w:headerReference w:type="default" r:id="rId9"/>
-      <w:footerReference w:type="default" r:id="rId10"/>
+      <w:headerReference w:type="default" r:id="rId10"/>
+      <w:footerReference w:type="default" r:id="rId11"/>
       <w:pgSz w:w="11906" w:h="16838"/>
-      <w:pgMar w:top="1417" w:right="1701" w:bottom="1417" w:left="1701" w:header="0" w:footer="708" w:gutter="0"/>
+      <w:pgMar w:top="1417" w:right="1701" w:bottom="1417" w:left="1701" w:header="680" w:footer="708" w:gutter="0"/>
       <w:cols w:space="708"/>
       <w:docGrid w:linePitch="360"/>
     </w:sectPr>
@@ -1295,19 +3452,15 @@
     <w:pPr>
       <w:pStyle w:val="Rodap"/>
       <w:rPr>
-        <w:b/>
-        <w:color w:val="4472C4" w:themeColor="accent5"/>
+        <w:color w:val="2E74B5" w:themeColor="accent1" w:themeShade="BF"/>
         <w:sz w:val="32"/>
-        <w14:shadow w14:blurRad="12700" w14:dist="38100" w14:dir="2700000" w14:sx="100000" w14:sy="100000" w14:kx="0" w14:ky="0" w14:algn="tl">
-          <w14:schemeClr w14:val="accent5">
-            <w14:lumMod w14:val="60000"/>
-            <w14:lumOff w14:val="40000"/>
+        <w14:shadow w14:blurRad="38100" w14:dist="19050" w14:dir="2700000" w14:sx="100000" w14:sy="100000" w14:kx="0" w14:ky="0" w14:algn="tl">
+          <w14:schemeClr w14:val="dk1">
+            <w14:alpha w14:val="60000"/>
           </w14:schemeClr>
         </w14:shadow>
-        <w14:textOutline w14:w="9525" w14:cap="flat" w14:cmpd="sng" w14:algn="ctr">
-          <w14:solidFill>
-            <w14:schemeClr w14:val="bg1"/>
-          </w14:solidFill>
+        <w14:textOutline w14:w="0" w14:cap="flat" w14:cmpd="sng" w14:algn="ctr">
+          <w14:noFill/>
           <w14:prstDash w14:val="solid"/>
           <w14:round/>
         </w14:textOutline>
@@ -1315,19 +3468,15 @@
     </w:pPr>
     <w:r>
       <w:rPr>
-        <w:b/>
-        <w:color w:val="4472C4" w:themeColor="accent5"/>
+        <w:color w:val="2E74B5" w:themeColor="accent1" w:themeShade="BF"/>
         <w:sz w:val="32"/>
-        <w14:shadow w14:blurRad="12700" w14:dist="38100" w14:dir="2700000" w14:sx="100000" w14:sy="100000" w14:kx="0" w14:ky="0" w14:algn="tl">
-          <w14:schemeClr w14:val="accent5">
-            <w14:lumMod w14:val="60000"/>
-            <w14:lumOff w14:val="40000"/>
+        <w14:shadow w14:blurRad="38100" w14:dist="19050" w14:dir="2700000" w14:sx="100000" w14:sy="100000" w14:kx="0" w14:ky="0" w14:algn="tl">
+          <w14:schemeClr w14:val="dk1">
+            <w14:alpha w14:val="60000"/>
           </w14:schemeClr>
         </w14:shadow>
-        <w14:textOutline w14:w="9525" w14:cap="flat" w14:cmpd="sng" w14:algn="ctr">
-          <w14:solidFill>
-            <w14:schemeClr w14:val="bg1"/>
-          </w14:solidFill>
+        <w14:textOutline w14:w="0" w14:cap="flat" w14:cmpd="sng" w14:algn="ctr">
+          <w14:noFill/>
           <w14:prstDash w14:val="solid"/>
           <w14:round/>
         </w14:textOutline>
@@ -1336,19 +3485,15 @@
     </w:r>
     <w:r>
       <w:rPr>
-        <w:b/>
-        <w:color w:val="4472C4" w:themeColor="accent5"/>
+        <w:color w:val="2E74B5" w:themeColor="accent1" w:themeShade="BF"/>
         <w:sz w:val="32"/>
-        <w14:shadow w14:blurRad="12700" w14:dist="38100" w14:dir="2700000" w14:sx="100000" w14:sy="100000" w14:kx="0" w14:ky="0" w14:algn="tl">
-          <w14:schemeClr w14:val="accent5">
-            <w14:lumMod w14:val="60000"/>
-            <w14:lumOff w14:val="40000"/>
+        <w14:shadow w14:blurRad="38100" w14:dist="19050" w14:dir="2700000" w14:sx="100000" w14:sy="100000" w14:kx="0" w14:ky="0" w14:algn="tl">
+          <w14:schemeClr w14:val="dk1">
+            <w14:alpha w14:val="60000"/>
           </w14:schemeClr>
         </w14:shadow>
-        <w14:textOutline w14:w="9525" w14:cap="flat" w14:cmpd="sng" w14:algn="ctr">
-          <w14:solidFill>
-            <w14:schemeClr w14:val="bg1"/>
-          </w14:solidFill>
+        <w14:textOutline w14:w="0" w14:cap="flat" w14:cmpd="sng" w14:algn="ctr">
+          <w14:noFill/>
           <w14:prstDash w14:val="solid"/>
           <w14:round/>
         </w14:textOutline>
@@ -1357,19 +3502,15 @@
     </w:r>
     <w:r>
       <w:rPr>
-        <w:b/>
-        <w:color w:val="4472C4" w:themeColor="accent5"/>
+        <w:color w:val="2E74B5" w:themeColor="accent1" w:themeShade="BF"/>
         <w:sz w:val="32"/>
-        <w14:shadow w14:blurRad="12700" w14:dist="38100" w14:dir="2700000" w14:sx="100000" w14:sy="100000" w14:kx="0" w14:ky="0" w14:algn="tl">
-          <w14:schemeClr w14:val="accent5">
-            <w14:lumMod w14:val="60000"/>
-            <w14:lumOff w14:val="40000"/>
+        <w14:shadow w14:blurRad="38100" w14:dist="19050" w14:dir="2700000" w14:sx="100000" w14:sy="100000" w14:kx="0" w14:ky="0" w14:algn="tl">
+          <w14:schemeClr w14:val="dk1">
+            <w14:alpha w14:val="60000"/>
           </w14:schemeClr>
         </w14:shadow>
-        <w14:textOutline w14:w="9525" w14:cap="flat" w14:cmpd="sng" w14:algn="ctr">
-          <w14:solidFill>
-            <w14:schemeClr w14:val="bg1"/>
-          </w14:solidFill>
+        <w14:textOutline w14:w="0" w14:cap="flat" w14:cmpd="sng" w14:algn="ctr">
+          <w14:noFill/>
           <w14:prstDash w14:val="solid"/>
           <w14:round/>
         </w14:textOutline>
@@ -1378,19 +3519,15 @@
     </w:r>
     <w:r>
       <w:rPr>
-        <w:b/>
-        <w:color w:val="4472C4" w:themeColor="accent5"/>
+        <w:color w:val="2E74B5" w:themeColor="accent1" w:themeShade="BF"/>
         <w:sz w:val="32"/>
-        <w14:shadow w14:blurRad="12700" w14:dist="38100" w14:dir="2700000" w14:sx="100000" w14:sy="100000" w14:kx="0" w14:ky="0" w14:algn="tl">
-          <w14:schemeClr w14:val="accent5">
-            <w14:lumMod w14:val="60000"/>
-            <w14:lumOff w14:val="40000"/>
+        <w14:shadow w14:blurRad="38100" w14:dist="19050" w14:dir="2700000" w14:sx="100000" w14:sy="100000" w14:kx="0" w14:ky="0" w14:algn="tl">
+          <w14:schemeClr w14:val="dk1">
+            <w14:alpha w14:val="60000"/>
           </w14:schemeClr>
         </w14:shadow>
-        <w14:textOutline w14:w="9525" w14:cap="flat" w14:cmpd="sng" w14:algn="ctr">
-          <w14:solidFill>
-            <w14:schemeClr w14:val="bg1"/>
-          </w14:solidFill>
+        <w14:textOutline w14:w="0" w14:cap="flat" w14:cmpd="sng" w14:algn="ctr">
+          <w14:noFill/>
           <w14:prstDash w14:val="solid"/>
           <w14:round/>
         </w14:textOutline>
@@ -1399,19 +3536,15 @@
     </w:r>
     <w:r>
       <w:rPr>
-        <w:b/>
-        <w:color w:val="4472C4" w:themeColor="accent5"/>
+        <w:color w:val="2E74B5" w:themeColor="accent1" w:themeShade="BF"/>
         <w:sz w:val="32"/>
-        <w14:shadow w14:blurRad="12700" w14:dist="38100" w14:dir="2700000" w14:sx="100000" w14:sy="100000" w14:kx="0" w14:ky="0" w14:algn="tl">
-          <w14:schemeClr w14:val="accent5">
-            <w14:lumMod w14:val="60000"/>
-            <w14:lumOff w14:val="40000"/>
+        <w14:shadow w14:blurRad="38100" w14:dist="19050" w14:dir="2700000" w14:sx="100000" w14:sy="100000" w14:kx="0" w14:ky="0" w14:algn="tl">
+          <w14:schemeClr w14:val="dk1">
+            <w14:alpha w14:val="60000"/>
           </w14:schemeClr>
         </w14:shadow>
-        <w14:textOutline w14:w="9525" w14:cap="flat" w14:cmpd="sng" w14:algn="ctr">
-          <w14:solidFill>
-            <w14:schemeClr w14:val="bg1"/>
-          </w14:solidFill>
+        <w14:textOutline w14:w="0" w14:cap="flat" w14:cmpd="sng" w14:algn="ctr">
+          <w14:noFill/>
           <w14:prstDash w14:val="solid"/>
           <w14:round/>
         </w14:textOutline>
@@ -1461,11 +3594,11 @@
       <w:drawing>
         <wp:anchor distT="0" distB="0" distL="114300" distR="114300" simplePos="0" relativeHeight="251658240" behindDoc="1" locked="0" layoutInCell="1" allowOverlap="1" wp14:anchorId="5D6C39A7" wp14:editId="1BEC973C">
           <wp:simplePos x="0" y="0"/>
-          <wp:positionH relativeFrom="rightMargin">
-            <wp:posOffset>139065</wp:posOffset>
+          <wp:positionH relativeFrom="page">
+            <wp:align>right</wp:align>
           </wp:positionH>
           <wp:positionV relativeFrom="paragraph">
-            <wp:posOffset>28575</wp:posOffset>
+            <wp:posOffset>-390525</wp:posOffset>
           </wp:positionV>
           <wp:extent cx="901065" cy="854710"/>
           <wp:effectExtent l="0" t="0" r="0" b="2540"/>
@@ -1526,20 +3659,6 @@
         </wp:anchor>
       </w:drawing>
     </w:r>
-  </w:p>
-  <w:p>
-    <w:pPr>
-      <w:pStyle w:val="Cabealho"/>
-    </w:pPr>
-  </w:p>
-  <w:p>
-    <w:pPr>
-      <w:pStyle w:val="Cabealho"/>
-      <w:rPr>
-        <w:color w:val="2E74B5" w:themeColor="accent1" w:themeShade="BF"/>
-        <w:sz w:val="32"/>
-      </w:rPr>
-    </w:pPr>
     <w:r>
       <w:rPr>
         <w:color w:val="2E74B5" w:themeColor="accent1" w:themeShade="BF"/>
@@ -1549,6 +3668,245 @@
     </w:r>
   </w:p>
 </w:hdr>
+</file>
+
+<file path=word/numbering.xml><?xml version="1.0" encoding="utf-8"?>
+<w:numbering xmlns:wpc="http://schemas.microsoft.com/office/word/2010/wordprocessingCanvas" xmlns:mc="http://schemas.openxmlformats.org/markup-compatibility/2006" xmlns:o="urn:schemas-microsoft-com:office:office" xmlns:r="http://schemas.openxmlformats.org/officeDocument/2006/relationships" xmlns:m="http://schemas.openxmlformats.org/officeDocument/2006/math" xmlns:v="urn:schemas-microsoft-com:vml" xmlns:wp14="http://schemas.microsoft.com/office/word/2010/wordprocessingDrawing" xmlns:wp="http://schemas.openxmlformats.org/drawingml/2006/wordprocessingDrawing" xmlns:w10="urn:schemas-microsoft-com:office:word" xmlns:w="http://schemas.openxmlformats.org/wordprocessingml/2006/main" xmlns:w14="http://schemas.microsoft.com/office/word/2010/wordml" xmlns:w15="http://schemas.microsoft.com/office/word/2012/wordml" xmlns:wpg="http://schemas.microsoft.com/office/word/2010/wordprocessingGroup" xmlns:wpi="http://schemas.microsoft.com/office/word/2010/wordprocessingInk" xmlns:wne="http://schemas.microsoft.com/office/word/2006/wordml" xmlns:wps="http://schemas.microsoft.com/office/word/2010/wordprocessingShape" mc:Ignorable="w14 w15 wp14">
+  <w:abstractNum w:abstractNumId="0">
+    <w:nsid w:val="19D40336"/>
+    <w:multiLevelType w:val="hybridMultilevel"/>
+    <w:tmpl w:val="DAFC7260"/>
+    <w:lvl w:ilvl="0" w:tplc="4A52A59E">
+      <w:start w:val="1"/>
+      <w:numFmt w:val="bullet"/>
+      <w:lvlText w:val=""/>
+      <w:lvlJc w:val="left"/>
+      <w:pPr>
+        <w:ind w:left="643" w:hanging="360"/>
+      </w:pPr>
+      <w:rPr>
+        <w:rFonts w:ascii="Symbol" w:hAnsi="Symbol" w:hint="default"/>
+        <w:color w:val="002060"/>
+      </w:rPr>
+    </w:lvl>
+    <w:lvl w:ilvl="1" w:tplc="04090001">
+      <w:start w:val="1"/>
+      <w:numFmt w:val="bullet"/>
+      <w:lvlText w:val=""/>
+      <w:lvlJc w:val="left"/>
+      <w:pPr>
+        <w:ind w:left="1440" w:hanging="360"/>
+      </w:pPr>
+      <w:rPr>
+        <w:rFonts w:ascii="Symbol" w:hAnsi="Symbol" w:hint="default"/>
+      </w:rPr>
+    </w:lvl>
+    <w:lvl w:ilvl="2" w:tplc="08160005" w:tentative="1">
+      <w:start w:val="1"/>
+      <w:numFmt w:val="bullet"/>
+      <w:lvlText w:val=""/>
+      <w:lvlJc w:val="left"/>
+      <w:pPr>
+        <w:ind w:left="2160" w:hanging="360"/>
+      </w:pPr>
+      <w:rPr>
+        <w:rFonts w:ascii="Wingdings" w:hAnsi="Wingdings" w:hint="default"/>
+      </w:rPr>
+    </w:lvl>
+    <w:lvl w:ilvl="3" w:tplc="08160001" w:tentative="1">
+      <w:start w:val="1"/>
+      <w:numFmt w:val="bullet"/>
+      <w:lvlText w:val=""/>
+      <w:lvlJc w:val="left"/>
+      <w:pPr>
+        <w:ind w:left="2880" w:hanging="360"/>
+      </w:pPr>
+      <w:rPr>
+        <w:rFonts w:ascii="Symbol" w:hAnsi="Symbol" w:hint="default"/>
+      </w:rPr>
+    </w:lvl>
+    <w:lvl w:ilvl="4" w:tplc="08160003" w:tentative="1">
+      <w:start w:val="1"/>
+      <w:numFmt w:val="bullet"/>
+      <w:lvlText w:val="o"/>
+      <w:lvlJc w:val="left"/>
+      <w:pPr>
+        <w:ind w:left="3600" w:hanging="360"/>
+      </w:pPr>
+      <w:rPr>
+        <w:rFonts w:ascii="Courier New" w:hAnsi="Courier New" w:cs="Courier New" w:hint="default"/>
+      </w:rPr>
+    </w:lvl>
+    <w:lvl w:ilvl="5" w:tplc="08160005" w:tentative="1">
+      <w:start w:val="1"/>
+      <w:numFmt w:val="bullet"/>
+      <w:lvlText w:val=""/>
+      <w:lvlJc w:val="left"/>
+      <w:pPr>
+        <w:ind w:left="4320" w:hanging="360"/>
+      </w:pPr>
+      <w:rPr>
+        <w:rFonts w:ascii="Wingdings" w:hAnsi="Wingdings" w:hint="default"/>
+      </w:rPr>
+    </w:lvl>
+    <w:lvl w:ilvl="6" w:tplc="08160001" w:tentative="1">
+      <w:start w:val="1"/>
+      <w:numFmt w:val="bullet"/>
+      <w:lvlText w:val=""/>
+      <w:lvlJc w:val="left"/>
+      <w:pPr>
+        <w:ind w:left="5040" w:hanging="360"/>
+      </w:pPr>
+      <w:rPr>
+        <w:rFonts w:ascii="Symbol" w:hAnsi="Symbol" w:hint="default"/>
+      </w:rPr>
+    </w:lvl>
+    <w:lvl w:ilvl="7" w:tplc="08160003" w:tentative="1">
+      <w:start w:val="1"/>
+      <w:numFmt w:val="bullet"/>
+      <w:lvlText w:val="o"/>
+      <w:lvlJc w:val="left"/>
+      <w:pPr>
+        <w:ind w:left="5760" w:hanging="360"/>
+      </w:pPr>
+      <w:rPr>
+        <w:rFonts w:ascii="Courier New" w:hAnsi="Courier New" w:cs="Courier New" w:hint="default"/>
+      </w:rPr>
+    </w:lvl>
+    <w:lvl w:ilvl="8" w:tplc="08160005" w:tentative="1">
+      <w:start w:val="1"/>
+      <w:numFmt w:val="bullet"/>
+      <w:lvlText w:val=""/>
+      <w:lvlJc w:val="left"/>
+      <w:pPr>
+        <w:ind w:left="6480" w:hanging="360"/>
+      </w:pPr>
+      <w:rPr>
+        <w:rFonts w:ascii="Wingdings" w:hAnsi="Wingdings" w:hint="default"/>
+      </w:rPr>
+    </w:lvl>
+  </w:abstractNum>
+  <w:abstractNum w:abstractNumId="1">
+    <w:nsid w:val="750D53E2"/>
+    <w:multiLevelType w:val="hybridMultilevel"/>
+    <w:tmpl w:val="780285F4"/>
+    <w:lvl w:ilvl="0" w:tplc="4A52A59E">
+      <w:start w:val="1"/>
+      <w:numFmt w:val="bullet"/>
+      <w:lvlText w:val=""/>
+      <w:lvlJc w:val="left"/>
+      <w:pPr>
+        <w:ind w:left="643" w:hanging="360"/>
+      </w:pPr>
+      <w:rPr>
+        <w:rFonts w:ascii="Symbol" w:hAnsi="Symbol" w:hint="default"/>
+        <w:color w:val="002060"/>
+      </w:rPr>
+    </w:lvl>
+    <w:lvl w:ilvl="1" w:tplc="08160003">
+      <w:start w:val="1"/>
+      <w:numFmt w:val="bullet"/>
+      <w:lvlText w:val="o"/>
+      <w:lvlJc w:val="left"/>
+      <w:pPr>
+        <w:ind w:left="1440" w:hanging="360"/>
+      </w:pPr>
+      <w:rPr>
+        <w:rFonts w:ascii="Courier New" w:hAnsi="Courier New" w:cs="Courier New" w:hint="default"/>
+      </w:rPr>
+    </w:lvl>
+    <w:lvl w:ilvl="2" w:tplc="08160005" w:tentative="1">
+      <w:start w:val="1"/>
+      <w:numFmt w:val="bullet"/>
+      <w:lvlText w:val=""/>
+      <w:lvlJc w:val="left"/>
+      <w:pPr>
+        <w:ind w:left="2160" w:hanging="360"/>
+      </w:pPr>
+      <w:rPr>
+        <w:rFonts w:ascii="Wingdings" w:hAnsi="Wingdings" w:hint="default"/>
+      </w:rPr>
+    </w:lvl>
+    <w:lvl w:ilvl="3" w:tplc="08160001" w:tentative="1">
+      <w:start w:val="1"/>
+      <w:numFmt w:val="bullet"/>
+      <w:lvlText w:val=""/>
+      <w:lvlJc w:val="left"/>
+      <w:pPr>
+        <w:ind w:left="2880" w:hanging="360"/>
+      </w:pPr>
+      <w:rPr>
+        <w:rFonts w:ascii="Symbol" w:hAnsi="Symbol" w:hint="default"/>
+      </w:rPr>
+    </w:lvl>
+    <w:lvl w:ilvl="4" w:tplc="08160003" w:tentative="1">
+      <w:start w:val="1"/>
+      <w:numFmt w:val="bullet"/>
+      <w:lvlText w:val="o"/>
+      <w:lvlJc w:val="left"/>
+      <w:pPr>
+        <w:ind w:left="3600" w:hanging="360"/>
+      </w:pPr>
+      <w:rPr>
+        <w:rFonts w:ascii="Courier New" w:hAnsi="Courier New" w:cs="Courier New" w:hint="default"/>
+      </w:rPr>
+    </w:lvl>
+    <w:lvl w:ilvl="5" w:tplc="08160005" w:tentative="1">
+      <w:start w:val="1"/>
+      <w:numFmt w:val="bullet"/>
+      <w:lvlText w:val=""/>
+      <w:lvlJc w:val="left"/>
+      <w:pPr>
+        <w:ind w:left="4320" w:hanging="360"/>
+      </w:pPr>
+      <w:rPr>
+        <w:rFonts w:ascii="Wingdings" w:hAnsi="Wingdings" w:hint="default"/>
+      </w:rPr>
+    </w:lvl>
+    <w:lvl w:ilvl="6" w:tplc="08160001" w:tentative="1">
+      <w:start w:val="1"/>
+      <w:numFmt w:val="bullet"/>
+      <w:lvlText w:val=""/>
+      <w:lvlJc w:val="left"/>
+      <w:pPr>
+        <w:ind w:left="5040" w:hanging="360"/>
+      </w:pPr>
+      <w:rPr>
+        <w:rFonts w:ascii="Symbol" w:hAnsi="Symbol" w:hint="default"/>
+      </w:rPr>
+    </w:lvl>
+    <w:lvl w:ilvl="7" w:tplc="08160003" w:tentative="1">
+      <w:start w:val="1"/>
+      <w:numFmt w:val="bullet"/>
+      <w:lvlText w:val="o"/>
+      <w:lvlJc w:val="left"/>
+      <w:pPr>
+        <w:ind w:left="5760" w:hanging="360"/>
+      </w:pPr>
+      <w:rPr>
+        <w:rFonts w:ascii="Courier New" w:hAnsi="Courier New" w:cs="Courier New" w:hint="default"/>
+      </w:rPr>
+    </w:lvl>
+    <w:lvl w:ilvl="8" w:tplc="08160005" w:tentative="1">
+      <w:start w:val="1"/>
+      <w:numFmt w:val="bullet"/>
+      <w:lvlText w:val=""/>
+      <w:lvlJc w:val="left"/>
+      <w:pPr>
+        <w:ind w:left="6480" w:hanging="360"/>
+      </w:pPr>
+      <w:rPr>
+        <w:rFonts w:ascii="Wingdings" w:hAnsi="Wingdings" w:hint="default"/>
+      </w:rPr>
+    </w:lvl>
+  </w:abstractNum>
+  <w:num w:numId="1">
+    <w:abstractNumId w:val="1"/>
+  </w:num>
+  <w:num w:numId="2">
+    <w:abstractNumId w:val="0"/>
+  </w:num>
+</w:numbering>
 </file>
 
 <file path=word/styles.xml><?xml version="1.0" encoding="utf-8"?>
@@ -1946,6 +4304,27 @@
     <w:qFormat/>
     <w:rsid w:val="00B04AB1"/>
   </w:style>
+  <w:style w:type="paragraph" w:styleId="Cabealho1">
+    <w:name w:val="heading 1"/>
+    <w:basedOn w:val="Normal"/>
+    <w:next w:val="Normal"/>
+    <w:link w:val="Cabealho1Carter"/>
+    <w:uiPriority w:val="9"/>
+    <w:qFormat/>
+    <w:rsid w:val="00A77A2B"/>
+    <w:pPr>
+      <w:keepNext/>
+      <w:keepLines/>
+      <w:spacing w:before="240" w:after="0"/>
+      <w:outlineLvl w:val="0"/>
+    </w:pPr>
+    <w:rPr>
+      <w:rFonts w:asciiTheme="majorHAnsi" w:eastAsiaTheme="majorEastAsia" w:hAnsiTheme="majorHAnsi" w:cstheme="majorBidi"/>
+      <w:color w:val="2E74B5" w:themeColor="accent1" w:themeShade="BF"/>
+      <w:sz w:val="32"/>
+      <w:szCs w:val="32"/>
+    </w:rPr>
+  </w:style>
   <w:style w:type="character" w:default="1" w:styleId="Tipodeletrapredefinidodopargrafo">
     <w:name w:val="Default Paragraph Font"/>
     <w:uiPriority w:val="1"/>
@@ -2056,7 +4435,693 @@
     <w:uiPriority w:val="99"/>
     <w:rsid w:val="001D6892"/>
   </w:style>
+  <w:style w:type="paragraph" w:styleId="PargrafodaLista">
+    <w:name w:val="List Paragraph"/>
+    <w:basedOn w:val="Normal"/>
+    <w:uiPriority w:val="34"/>
+    <w:qFormat/>
+    <w:rsid w:val="00B2660A"/>
+    <w:pPr>
+      <w:spacing w:after="120" w:line="264" w:lineRule="auto"/>
+      <w:ind w:left="720"/>
+      <w:contextualSpacing/>
+    </w:pPr>
+    <w:rPr>
+      <w:rFonts w:eastAsiaTheme="minorEastAsia"/>
+      <w:sz w:val="21"/>
+      <w:szCs w:val="21"/>
+    </w:rPr>
+  </w:style>
+  <w:style w:type="character" w:customStyle="1" w:styleId="Cabealho1Carter">
+    <w:name w:val="Cabeçalho 1 Caráter"/>
+    <w:basedOn w:val="Tipodeletrapredefinidodopargrafo"/>
+    <w:link w:val="Cabealho1"/>
+    <w:uiPriority w:val="9"/>
+    <w:rsid w:val="00A77A2B"/>
+    <w:rPr>
+      <w:rFonts w:asciiTheme="majorHAnsi" w:eastAsiaTheme="majorEastAsia" w:hAnsiTheme="majorHAnsi" w:cstheme="majorBidi"/>
+      <w:color w:val="2E74B5" w:themeColor="accent1" w:themeShade="BF"/>
+      <w:sz w:val="32"/>
+      <w:szCs w:val="32"/>
+    </w:rPr>
+  </w:style>
+  <w:style w:type="paragraph" w:styleId="Cabealhodondice">
+    <w:name w:val="TOC Heading"/>
+    <w:basedOn w:val="Cabealho1"/>
+    <w:next w:val="Normal"/>
+    <w:uiPriority w:val="39"/>
+    <w:unhideWhenUsed/>
+    <w:qFormat/>
+    <w:rsid w:val="00A77A2B"/>
+    <w:pPr>
+      <w:outlineLvl w:val="9"/>
+    </w:pPr>
+    <w:rPr>
+      <w:lang w:eastAsia="pt-PT"/>
+    </w:rPr>
+  </w:style>
+  <w:style w:type="paragraph" w:styleId="ndice2">
+    <w:name w:val="toc 2"/>
+    <w:basedOn w:val="Normal"/>
+    <w:next w:val="Normal"/>
+    <w:autoRedefine/>
+    <w:uiPriority w:val="39"/>
+    <w:unhideWhenUsed/>
+    <w:rsid w:val="00A77A2B"/>
+    <w:pPr>
+      <w:spacing w:after="100"/>
+      <w:ind w:left="220"/>
+    </w:pPr>
+    <w:rPr>
+      <w:rFonts w:eastAsiaTheme="minorEastAsia" w:cs="Times New Roman"/>
+      <w:lang w:eastAsia="pt-PT"/>
+    </w:rPr>
+  </w:style>
+  <w:style w:type="paragraph" w:styleId="ndice1">
+    <w:name w:val="toc 1"/>
+    <w:basedOn w:val="Normal"/>
+    <w:next w:val="Normal"/>
+    <w:autoRedefine/>
+    <w:uiPriority w:val="39"/>
+    <w:unhideWhenUsed/>
+    <w:rsid w:val="00A12DC4"/>
+    <w:pPr>
+      <w:spacing w:after="100"/>
+    </w:pPr>
+    <w:rPr>
+      <w:rFonts w:ascii="Arial" w:eastAsiaTheme="minorEastAsia" w:hAnsi="Arial" w:cs="Arial"/>
+      <w:b/>
+      <w:bCs/>
+      <w:sz w:val="28"/>
+      <w:szCs w:val="20"/>
+      <w:lang w:eastAsia="pt-PT"/>
+    </w:rPr>
+  </w:style>
+  <w:style w:type="paragraph" w:styleId="ndice3">
+    <w:name w:val="toc 3"/>
+    <w:basedOn w:val="Normal"/>
+    <w:next w:val="Normal"/>
+    <w:autoRedefine/>
+    <w:uiPriority w:val="39"/>
+    <w:unhideWhenUsed/>
+    <w:rsid w:val="00A77A2B"/>
+    <w:pPr>
+      <w:spacing w:after="100"/>
+      <w:ind w:left="440"/>
+    </w:pPr>
+    <w:rPr>
+      <w:rFonts w:eastAsiaTheme="minorEastAsia" w:cs="Times New Roman"/>
+      <w:lang w:eastAsia="pt-PT"/>
+    </w:rPr>
+  </w:style>
+  <w:style w:type="paragraph" w:customStyle="1" w:styleId="Default">
+    <w:name w:val="Default"/>
+    <w:rsid w:val="001C15C3"/>
+    <w:pPr>
+      <w:autoSpaceDE w:val="0"/>
+      <w:autoSpaceDN w:val="0"/>
+      <w:adjustRightInd w:val="0"/>
+      <w:spacing w:after="0" w:line="240" w:lineRule="auto"/>
+    </w:pPr>
+    <w:rPr>
+      <w:rFonts w:ascii="Calibri" w:hAnsi="Calibri" w:cs="Calibri"/>
+      <w:color w:val="000000"/>
+      <w:sz w:val="24"/>
+      <w:szCs w:val="24"/>
+    </w:rPr>
+  </w:style>
 </w:styles>
+</file>
+
+<file path=word/glossary/document.xml><?xml version="1.0" encoding="utf-8"?>
+<w:glossaryDocument xmlns:wpc="http://schemas.microsoft.com/office/word/2010/wordprocessingCanvas" xmlns:mc="http://schemas.openxmlformats.org/markup-compatibility/2006" xmlns:o="urn:schemas-microsoft-com:office:office" xmlns:r="http://schemas.openxmlformats.org/officeDocument/2006/relationships" xmlns:m="http://schemas.openxmlformats.org/officeDocument/2006/math" xmlns:v="urn:schemas-microsoft-com:vml" xmlns:wp14="http://schemas.microsoft.com/office/word/2010/wordprocessingDrawing" xmlns:wp="http://schemas.openxmlformats.org/drawingml/2006/wordprocessingDrawing" xmlns:w10="urn:schemas-microsoft-com:office:word" xmlns:w="http://schemas.openxmlformats.org/wordprocessingml/2006/main" xmlns:w14="http://schemas.microsoft.com/office/word/2010/wordml" xmlns:w15="http://schemas.microsoft.com/office/word/2012/wordml" xmlns:wpg="http://schemas.microsoft.com/office/word/2010/wordprocessingGroup" xmlns:wpi="http://schemas.microsoft.com/office/word/2010/wordprocessingInk" xmlns:wne="http://schemas.microsoft.com/office/word/2006/wordml" xmlns:wps="http://schemas.microsoft.com/office/word/2010/wordprocessingShape" mc:Ignorable="w14 w15 wp14"/>
+</file>
+
+<file path=word/glossary/fontTable.xml><?xml version="1.0" encoding="utf-8"?>
+<w:fonts xmlns:mc="http://schemas.openxmlformats.org/markup-compatibility/2006" xmlns:r="http://schemas.openxmlformats.org/officeDocument/2006/relationships" xmlns:w="http://schemas.openxmlformats.org/wordprocessingml/2006/main" xmlns:w14="http://schemas.microsoft.com/office/word/2010/wordml" xmlns:w15="http://schemas.microsoft.com/office/word/2012/wordml" mc:Ignorable="w14 w15">
+  <w:font w:name="Symbol">
+    <w:panose1 w:val="05050102010706020507"/>
+    <w:charset w:val="02"/>
+    <w:family w:val="roman"/>
+    <w:pitch w:val="variable"/>
+    <w:sig w:usb0="00000000" w:usb1="10000000" w:usb2="00000000" w:usb3="00000000" w:csb0="80000000" w:csb1="00000000"/>
+  </w:font>
+  <w:font w:name="Times New Roman">
+    <w:panose1 w:val="02020603050405020304"/>
+    <w:charset w:val="00"/>
+    <w:family w:val="roman"/>
+    <w:pitch w:val="variable"/>
+    <w:sig w:usb0="E0002AFF" w:usb1="C0007843" w:usb2="00000009" w:usb3="00000000" w:csb0="000001FF" w:csb1="00000000"/>
+  </w:font>
+  <w:font w:name="Wingdings">
+    <w:panose1 w:val="05000000000000000000"/>
+    <w:charset w:val="02"/>
+    <w:family w:val="auto"/>
+    <w:pitch w:val="variable"/>
+    <w:sig w:usb0="00000000" w:usb1="10000000" w:usb2="00000000" w:usb3="00000000" w:csb0="80000000" w:csb1="00000000"/>
+  </w:font>
+  <w:font w:name="Courier New">
+    <w:panose1 w:val="02070309020205020404"/>
+    <w:charset w:val="00"/>
+    <w:family w:val="modern"/>
+    <w:pitch w:val="fixed"/>
+    <w:sig w:usb0="E0002AFF" w:usb1="C0007843" w:usb2="00000009" w:usb3="00000000" w:csb0="000001FF" w:csb1="00000000"/>
+  </w:font>
+  <w:font w:name="Calibri">
+    <w:altName w:val="Calibri"/>
+    <w:panose1 w:val="020F0502020204030204"/>
+    <w:charset w:val="00"/>
+    <w:family w:val="swiss"/>
+    <w:pitch w:val="variable"/>
+    <w:sig w:usb0="E00002FF" w:usb1="4000ACFF" w:usb2="00000001" w:usb3="00000000" w:csb0="0000019F" w:csb1="00000000"/>
+  </w:font>
+  <w:font w:name="Calibri Light">
+    <w:panose1 w:val="020F0302020204030204"/>
+    <w:charset w:val="00"/>
+    <w:family w:val="swiss"/>
+    <w:pitch w:val="variable"/>
+    <w:sig w:usb0="A00002EF" w:usb1="4000207B" w:usb2="00000000" w:usb3="00000000" w:csb0="0000019F" w:csb1="00000000"/>
+  </w:font>
+  <w:font w:name="Arial">
+    <w:panose1 w:val="020B0604020202020204"/>
+    <w:charset w:val="00"/>
+    <w:family w:val="swiss"/>
+    <w:pitch w:val="variable"/>
+    <w:sig w:usb0="E0002AFF" w:usb1="C0007843" w:usb2="00000009" w:usb3="00000000" w:csb0="000001FF" w:csb1="00000000"/>
+  </w:font>
+  <w:font w:name="Segoe UI">
+    <w:panose1 w:val="020B0502040204020203"/>
+    <w:charset w:val="00"/>
+    <w:family w:val="swiss"/>
+    <w:pitch w:val="variable"/>
+    <w:sig w:usb0="E4002EFF" w:usb1="C000E47F" w:usb2="00000009" w:usb3="00000000" w:csb0="000001FF" w:csb1="00000000"/>
+  </w:font>
+  <w:font w:name="Berlin Sans FB">
+    <w:panose1 w:val="020E0602020502020306"/>
+    <w:charset w:val="00"/>
+    <w:family w:val="swiss"/>
+    <w:pitch w:val="variable"/>
+    <w:sig w:usb0="00000003" w:usb1="00000000" w:usb2="00000000" w:usb3="00000000" w:csb0="00000001" w:csb1="00000000"/>
+  </w:font>
+  <w:font w:name="Tahoma">
+    <w:altName w:val="Tahoma"/>
+    <w:panose1 w:val="020B0604030504040204"/>
+    <w:charset w:val="00"/>
+    <w:family w:val="swiss"/>
+    <w:pitch w:val="variable"/>
+    <w:sig w:usb0="E1002EFF" w:usb1="C000605B" w:usb2="00000029" w:usb3="00000000" w:csb0="000101FF" w:csb1="00000000"/>
+  </w:font>
+  <w:font w:name="Comic Sans MS">
+    <w:panose1 w:val="030F0702030302020204"/>
+    <w:charset w:val="00"/>
+    <w:family w:val="script"/>
+    <w:pitch w:val="variable"/>
+    <w:sig w:usb0="00000287" w:usb1="40000013" w:usb2="00000000" w:usb3="00000000" w:csb0="0000009F" w:csb1="00000000"/>
+  </w:font>
+</w:fonts>
+</file>
+
+<file path=word/glossary/settings.xml><?xml version="1.0" encoding="utf-8"?>
+<w:settings xmlns:mc="http://schemas.openxmlformats.org/markup-compatibility/2006" xmlns:o="urn:schemas-microsoft-com:office:office" xmlns:r="http://schemas.openxmlformats.org/officeDocument/2006/relationships" xmlns:m="http://schemas.openxmlformats.org/officeDocument/2006/math" xmlns:v="urn:schemas-microsoft-com:vml" xmlns:w10="urn:schemas-microsoft-com:office:word" xmlns:w="http://schemas.openxmlformats.org/wordprocessingml/2006/main" xmlns:w14="http://schemas.microsoft.com/office/word/2010/wordml" xmlns:w15="http://schemas.microsoft.com/office/word/2012/wordml" xmlns:sl="http://schemas.openxmlformats.org/schemaLibrary/2006/main" mc:Ignorable="w14 w15">
+  <w:view w:val="normal"/>
+  <w:defaultTabStop w:val="708"/>
+  <w:hyphenationZone w:val="425"/>
+  <w:characterSpacingControl w:val="doNotCompress"/>
+  <w:compat>
+    <w:useFELayout/>
+    <w:compatSetting w:name="compatibilityMode" w:uri="http://schemas.microsoft.com/office/word" w:val="15"/>
+    <w:compatSetting w:name="overrideTableStyleFontSizeAndJustification" w:uri="http://schemas.microsoft.com/office/word" w:val="1"/>
+    <w:compatSetting w:name="enableOpenTypeFeatures" w:uri="http://schemas.microsoft.com/office/word" w:val="1"/>
+    <w:compatSetting w:name="doNotFlipMirrorIndents" w:uri="http://schemas.microsoft.com/office/word" w:val="1"/>
+    <w:compatSetting w:name="differentiateMultirowTableHeaders" w:uri="http://schemas.microsoft.com/office/word" w:val="1"/>
+  </w:compat>
+  <w:rsids>
+    <w:rsidRoot w:val="009D397A"/>
+    <w:rsid w:val="009D397A"/>
+    <w:rsid w:val="00E319F5"/>
+  </w:rsids>
+  <m:mathPr>
+    <m:mathFont m:val="Cambria Math"/>
+    <m:brkBin m:val="before"/>
+    <m:brkBinSub m:val="--"/>
+    <m:smallFrac m:val="0"/>
+    <m:dispDef/>
+    <m:lMargin m:val="0"/>
+    <m:rMargin m:val="0"/>
+    <m:defJc m:val="centerGroup"/>
+    <m:wrapIndent m:val="1440"/>
+    <m:intLim m:val="subSup"/>
+    <m:naryLim m:val="undOvr"/>
+  </m:mathPr>
+  <w:themeFontLang w:val="pt-PT"/>
+  <w:clrSchemeMapping w:bg1="light1" w:t1="dark1" w:bg2="light2" w:t2="dark2" w:accent1="accent1" w:accent2="accent2" w:accent3="accent3" w:accent4="accent4" w:accent5="accent5" w:accent6="accent6" w:hyperlink="hyperlink" w:followedHyperlink="followedHyperlink"/>
+  <w:decimalSymbol w:val=","/>
+  <w:listSeparator w:val=";"/>
+  <w15:chartTrackingRefBased/>
+</w:settings>
+</file>
+
+<file path=word/glossary/styles.xml><?xml version="1.0" encoding="utf-8"?>
+<w:styles xmlns:mc="http://schemas.openxmlformats.org/markup-compatibility/2006" xmlns:r="http://schemas.openxmlformats.org/officeDocument/2006/relationships" xmlns:w="http://schemas.openxmlformats.org/wordprocessingml/2006/main" xmlns:w14="http://schemas.microsoft.com/office/word/2010/wordml" xmlns:w15="http://schemas.microsoft.com/office/word/2012/wordml" mc:Ignorable="w14 w15">
+  <w:docDefaults>
+    <w:rPrDefault>
+      <w:rPr>
+        <w:rFonts w:asciiTheme="minorHAnsi" w:eastAsiaTheme="minorEastAsia" w:hAnsiTheme="minorHAnsi" w:cstheme="minorBidi"/>
+        <w:sz w:val="22"/>
+        <w:szCs w:val="22"/>
+        <w:lang w:val="pt-PT" w:eastAsia="pt-PT" w:bidi="ar-SA"/>
+      </w:rPr>
+    </w:rPrDefault>
+    <w:pPrDefault>
+      <w:pPr>
+        <w:spacing w:after="160" w:line="259" w:lineRule="auto"/>
+      </w:pPr>
+    </w:pPrDefault>
+  </w:docDefaults>
+  <w:latentStyles w:defLockedState="0" w:defUIPriority="99" w:defSemiHidden="0" w:defUnhideWhenUsed="0" w:defQFormat="0" w:count="371">
+    <w:lsdException w:name="Normal" w:uiPriority="0" w:qFormat="1"/>
+    <w:lsdException w:name="heading 1" w:uiPriority="9" w:qFormat="1"/>
+    <w:lsdException w:name="heading 2" w:semiHidden="1" w:uiPriority="9" w:unhideWhenUsed="1" w:qFormat="1"/>
+    <w:lsdException w:name="heading 3" w:semiHidden="1" w:uiPriority="9" w:unhideWhenUsed="1" w:qFormat="1"/>
+    <w:lsdException w:name="heading 4" w:semiHidden="1" w:uiPriority="9" w:unhideWhenUsed="1" w:qFormat="1"/>
+    <w:lsdException w:name="heading 5" w:semiHidden="1" w:uiPriority="9" w:unhideWhenUsed="1" w:qFormat="1"/>
+    <w:lsdException w:name="heading 6" w:semiHidden="1" w:uiPriority="9" w:unhideWhenUsed="1" w:qFormat="1"/>
+    <w:lsdException w:name="heading 7" w:semiHidden="1" w:uiPriority="9" w:unhideWhenUsed="1" w:qFormat="1"/>
+    <w:lsdException w:name="heading 8" w:semiHidden="1" w:uiPriority="9" w:unhideWhenUsed="1" w:qFormat="1"/>
+    <w:lsdException w:name="heading 9" w:semiHidden="1" w:uiPriority="9" w:unhideWhenUsed="1" w:qFormat="1"/>
+    <w:lsdException w:name="index 1" w:semiHidden="1" w:unhideWhenUsed="1"/>
+    <w:lsdException w:name="index 2" w:semiHidden="1" w:unhideWhenUsed="1"/>
+    <w:lsdException w:name="index 3" w:semiHidden="1" w:unhideWhenUsed="1"/>
+    <w:lsdException w:name="index 4" w:semiHidden="1" w:unhideWhenUsed="1"/>
+    <w:lsdException w:name="index 5" w:semiHidden="1" w:unhideWhenUsed="1"/>
+    <w:lsdException w:name="index 6" w:semiHidden="1" w:unhideWhenUsed="1"/>
+    <w:lsdException w:name="index 7" w:semiHidden="1" w:unhideWhenUsed="1"/>
+    <w:lsdException w:name="index 8" w:semiHidden="1" w:unhideWhenUsed="1"/>
+    <w:lsdException w:name="index 9" w:semiHidden="1" w:unhideWhenUsed="1"/>
+    <w:lsdException w:name="toc 1" w:semiHidden="1" w:uiPriority="39" w:unhideWhenUsed="1"/>
+    <w:lsdException w:name="toc 2" w:semiHidden="1" w:uiPriority="39" w:unhideWhenUsed="1"/>
+    <w:lsdException w:name="toc 3" w:semiHidden="1" w:uiPriority="39" w:unhideWhenUsed="1"/>
+    <w:lsdException w:name="toc 4" w:semiHidden="1" w:uiPriority="39" w:unhideWhenUsed="1"/>
+    <w:lsdException w:name="toc 5" w:semiHidden="1" w:uiPriority="39" w:unhideWhenUsed="1"/>
+    <w:lsdException w:name="toc 6" w:semiHidden="1" w:uiPriority="39" w:unhideWhenUsed="1"/>
+    <w:lsdException w:name="toc 7" w:semiHidden="1" w:uiPriority="39" w:unhideWhenUsed="1"/>
+    <w:lsdException w:name="toc 8" w:semiHidden="1" w:uiPriority="39" w:unhideWhenUsed="1"/>
+    <w:lsdException w:name="toc 9" w:semiHidden="1" w:uiPriority="39" w:unhideWhenUsed="1"/>
+    <w:lsdException w:name="Normal Indent" w:semiHidden="1" w:unhideWhenUsed="1"/>
+    <w:lsdException w:name="footnote text" w:semiHidden="1" w:unhideWhenUsed="1"/>
+    <w:lsdException w:name="annotation text" w:semiHidden="1" w:unhideWhenUsed="1"/>
+    <w:lsdException w:name="header" w:semiHidden="1" w:unhideWhenUsed="1"/>
+    <w:lsdException w:name="footer" w:semiHidden="1" w:unhideWhenUsed="1"/>
+    <w:lsdException w:name="index heading" w:semiHidden="1" w:unhideWhenUsed="1"/>
+    <w:lsdException w:name="caption" w:semiHidden="1" w:uiPriority="35" w:unhideWhenUsed="1" w:qFormat="1"/>
+    <w:lsdException w:name="table of figures" w:semiHidden="1" w:unhideWhenUsed="1"/>
+    <w:lsdException w:name="envelope address" w:semiHidden="1" w:unhideWhenUsed="1"/>
+    <w:lsdException w:name="envelope return" w:semiHidden="1" w:unhideWhenUsed="1"/>
+    <w:lsdException w:name="footnote reference" w:semiHidden="1" w:unhideWhenUsed="1"/>
+    <w:lsdException w:name="annotation reference" w:semiHidden="1" w:unhideWhenUsed="1"/>
+    <w:lsdException w:name="line number" w:semiHidden="1" w:unhideWhenUsed="1"/>
+    <w:lsdException w:name="page number" w:semiHidden="1" w:unhideWhenUsed="1"/>
+    <w:lsdException w:name="endnote reference" w:semiHidden="1" w:unhideWhenUsed="1"/>
+    <w:lsdException w:name="endnote text" w:semiHidden="1" w:unhideWhenUsed="1"/>
+    <w:lsdException w:name="table of authorities" w:semiHidden="1" w:unhideWhenUsed="1"/>
+    <w:lsdException w:name="macro" w:semiHidden="1" w:unhideWhenUsed="1"/>
+    <w:lsdException w:name="toa heading" w:semiHidden="1" w:unhideWhenUsed="1"/>
+    <w:lsdException w:name="List" w:semiHidden="1" w:unhideWhenUsed="1"/>
+    <w:lsdException w:name="List Bullet" w:semiHidden="1" w:unhideWhenUsed="1"/>
+    <w:lsdException w:name="List Number" w:semiHidden="1" w:unhideWhenUsed="1"/>
+    <w:lsdException w:name="List 2" w:semiHidden="1" w:unhideWhenUsed="1"/>
+    <w:lsdException w:name="List 3" w:semiHidden="1" w:unhideWhenUsed="1"/>
+    <w:lsdException w:name="List 4" w:semiHidden="1" w:unhideWhenUsed="1"/>
+    <w:lsdException w:name="List 5" w:semiHidden="1" w:unhideWhenUsed="1"/>
+    <w:lsdException w:name="List Bullet 2" w:semiHidden="1" w:unhideWhenUsed="1"/>
+    <w:lsdException w:name="List Bullet 3" w:semiHidden="1" w:unhideWhenUsed="1"/>
+    <w:lsdException w:name="List Bullet 4" w:semiHidden="1" w:unhideWhenUsed="1"/>
+    <w:lsdException w:name="List Bullet 5" w:semiHidden="1" w:unhideWhenUsed="1"/>
+    <w:lsdException w:name="List Number 2" w:semiHidden="1" w:unhideWhenUsed="1"/>
+    <w:lsdException w:name="List Number 3" w:semiHidden="1" w:unhideWhenUsed="1"/>
+    <w:lsdException w:name="List Number 4" w:semiHidden="1" w:unhideWhenUsed="1"/>
+    <w:lsdException w:name="List Number 5" w:semiHidden="1" w:unhideWhenUsed="1"/>
+    <w:lsdException w:name="Title" w:uiPriority="10" w:qFormat="1"/>
+    <w:lsdException w:name="Closing" w:semiHidden="1" w:unhideWhenUsed="1"/>
+    <w:lsdException w:name="Signature" w:semiHidden="1" w:unhideWhenUsed="1"/>
+    <w:lsdException w:name="Default Paragraph Font" w:semiHidden="1" w:uiPriority="1" w:unhideWhenUsed="1"/>
+    <w:lsdException w:name="Body Text" w:semiHidden="1" w:unhideWhenUsed="1"/>
+    <w:lsdException w:name="Body Text Indent" w:semiHidden="1" w:unhideWhenUsed="1"/>
+    <w:lsdException w:name="List Continue" w:semiHidden="1" w:unhideWhenUsed="1"/>
+    <w:lsdException w:name="List Continue 2" w:semiHidden="1" w:unhideWhenUsed="1"/>
+    <w:lsdException w:name="List Continue 3" w:semiHidden="1" w:unhideWhenUsed="1"/>
+    <w:lsdException w:name="List Continue 4" w:semiHidden="1" w:unhideWhenUsed="1"/>
+    <w:lsdException w:name="List Continue 5" w:semiHidden="1" w:unhideWhenUsed="1"/>
+    <w:lsdException w:name="Message Header" w:semiHidden="1" w:unhideWhenUsed="1"/>
+    <w:lsdException w:name="Subtitle" w:uiPriority="11" w:qFormat="1"/>
+    <w:lsdException w:name="Salutation" w:semiHidden="1" w:unhideWhenUsed="1"/>
+    <w:lsdException w:name="Date" w:semiHidden="1" w:unhideWhenUsed="1"/>
+    <w:lsdException w:name="Body Text First Indent" w:semiHidden="1" w:unhideWhenUsed="1"/>
+    <w:lsdException w:name="Body Text First Indent 2" w:semiHidden="1" w:unhideWhenUsed="1"/>
+    <w:lsdException w:name="Note Heading" w:semiHidden="1" w:unhideWhenUsed="1"/>
+    <w:lsdException w:name="Body Text 2" w:semiHidden="1" w:unhideWhenUsed="1"/>
+    <w:lsdException w:name="Body Text 3" w:semiHidden="1" w:unhideWhenUsed="1"/>
+    <w:lsdException w:name="Body Text Indent 2" w:semiHidden="1" w:unhideWhenUsed="1"/>
+    <w:lsdException w:name="Body Text Indent 3" w:semiHidden="1" w:unhideWhenUsed="1"/>
+    <w:lsdException w:name="Block Text" w:semiHidden="1" w:unhideWhenUsed="1"/>
+    <w:lsdException w:name="Hyperlink" w:semiHidden="1" w:unhideWhenUsed="1"/>
+    <w:lsdException w:name="FollowedHyperlink" w:semiHidden="1" w:unhideWhenUsed="1"/>
+    <w:lsdException w:name="Strong" w:uiPriority="22" w:qFormat="1"/>
+    <w:lsdException w:name="Emphasis" w:uiPriority="20" w:qFormat="1"/>
+    <w:lsdException w:name="Document Map" w:semiHidden="1" w:unhideWhenUsed="1"/>
+    <w:lsdException w:name="Plain Text" w:semiHidden="1" w:unhideWhenUsed="1"/>
+    <w:lsdException w:name="E-mail Signature" w:semiHidden="1" w:unhideWhenUsed="1"/>
+    <w:lsdException w:name="HTML Top of Form" w:semiHidden="1" w:unhideWhenUsed="1"/>
+    <w:lsdException w:name="HTML Bottom of Form" w:semiHidden="1" w:unhideWhenUsed="1"/>
+    <w:lsdException w:name="Normal (Web)" w:semiHidden="1" w:unhideWhenUsed="1"/>
+    <w:lsdException w:name="HTML Acronym" w:semiHidden="1" w:unhideWhenUsed="1"/>
+    <w:lsdException w:name="HTML Address" w:semiHidden="1" w:unhideWhenUsed="1"/>
+    <w:lsdException w:name="HTML Cite" w:semiHidden="1" w:unhideWhenUsed="1"/>
+    <w:lsdException w:name="HTML Code" w:semiHidden="1" w:unhideWhenUsed="1"/>
+    <w:lsdException w:name="HTML Definition" w:semiHidden="1" w:unhideWhenUsed="1"/>
+    <w:lsdException w:name="HTML Keyboard" w:semiHidden="1" w:unhideWhenUsed="1"/>
+    <w:lsdException w:name="HTML Preformatted" w:semiHidden="1" w:unhideWhenUsed="1"/>
+    <w:lsdException w:name="HTML Sample" w:semiHidden="1" w:unhideWhenUsed="1"/>
+    <w:lsdException w:name="HTML Typewriter" w:semiHidden="1" w:unhideWhenUsed="1"/>
+    <w:lsdException w:name="HTML Variable" w:semiHidden="1" w:unhideWhenUsed="1"/>
+    <w:lsdException w:name="Normal Table" w:semiHidden="1" w:unhideWhenUsed="1"/>
+    <w:lsdException w:name="annotation subject" w:semiHidden="1" w:unhideWhenUsed="1"/>
+    <w:lsdException w:name="No List" w:semiHidden="1" w:unhideWhenUsed="1"/>
+    <w:lsdException w:name="Outline List 1" w:semiHidden="1" w:unhideWhenUsed="1"/>
+    <w:lsdException w:name="Outline List 2" w:semiHidden="1" w:unhideWhenUsed="1"/>
+    <w:lsdException w:name="Outline List 3" w:semiHidden="1" w:unhideWhenUsed="1"/>
+    <w:lsdException w:name="Table Simple 1" w:semiHidden="1" w:unhideWhenUsed="1"/>
+    <w:lsdException w:name="Table Simple 2" w:semiHidden="1" w:unhideWhenUsed="1"/>
+    <w:lsdException w:name="Table Simple 3" w:semiHidden="1" w:unhideWhenUsed="1"/>
+    <w:lsdException w:name="Table Classic 1" w:semiHidden="1" w:unhideWhenUsed="1"/>
+    <w:lsdException w:name="Table Classic 2" w:semiHidden="1" w:unhideWhenUsed="1"/>
+    <w:lsdException w:name="Table Classic 3" w:semiHidden="1" w:unhideWhenUsed="1"/>
+    <w:lsdException w:name="Table Classic 4" w:semiHidden="1" w:unhideWhenUsed="1"/>
+    <w:lsdException w:name="Table Colorful 1" w:semiHidden="1" w:unhideWhenUsed="1"/>
+    <w:lsdException w:name="Table Colorful 2" w:semiHidden="1" w:unhideWhenUsed="1"/>
+    <w:lsdException w:name="Table Colorful 3" w:semiHidden="1" w:unhideWhenUsed="1"/>
+    <w:lsdException w:name="Table Columns 1" w:semiHidden="1" w:unhideWhenUsed="1"/>
+    <w:lsdException w:name="Table Columns 2" w:semiHidden="1" w:unhideWhenUsed="1"/>
+    <w:lsdException w:name="Table Columns 3" w:semiHidden="1" w:unhideWhenUsed="1"/>
+    <w:lsdException w:name="Table Columns 4" w:semiHidden="1" w:unhideWhenUsed="1"/>
+    <w:lsdException w:name="Table Columns 5" w:semiHidden="1" w:unhideWhenUsed="1"/>
+    <w:lsdException w:name="Table Grid 1" w:semiHidden="1" w:unhideWhenUsed="1"/>
+    <w:lsdException w:name="Table Grid 2" w:semiHidden="1" w:unhideWhenUsed="1"/>
+    <w:lsdException w:name="Table Grid 3" w:semiHidden="1" w:unhideWhenUsed="1"/>
+    <w:lsdException w:name="Table Grid 4" w:semiHidden="1" w:unhideWhenUsed="1"/>
+    <w:lsdException w:name="Table Grid 5" w:semiHidden="1" w:unhideWhenUsed="1"/>
+    <w:lsdException w:name="Table Grid 6" w:semiHidden="1" w:unhideWhenUsed="1"/>
+    <w:lsdException w:name="Table Grid 7" w:semiHidden="1" w:unhideWhenUsed="1"/>
+    <w:lsdException w:name="Table Grid 8" w:semiHidden="1" w:unhideWhenUsed="1"/>
+    <w:lsdException w:name="Table List 1" w:semiHidden="1" w:unhideWhenUsed="1"/>
+    <w:lsdException w:name="Table List 2" w:semiHidden="1" w:unhideWhenUsed="1"/>
+    <w:lsdException w:name="Table List 3" w:semiHidden="1" w:unhideWhenUsed="1"/>
+    <w:lsdException w:name="Table List 4" w:semiHidden="1" w:unhideWhenUsed="1"/>
+    <w:lsdException w:name="Table List 5" w:semiHidden="1" w:unhideWhenUsed="1"/>
+    <w:lsdException w:name="Table List 6" w:semiHidden="1" w:unhideWhenUsed="1"/>
+    <w:lsdException w:name="Table List 7" w:semiHidden="1" w:unhideWhenUsed="1"/>
+    <w:lsdException w:name="Table List 8" w:semiHidden="1" w:unhideWhenUsed="1"/>
+    <w:lsdException w:name="Table 3D effects 1" w:semiHidden="1" w:unhideWhenUsed="1"/>
+    <w:lsdException w:name="Table 3D effects 2" w:semiHidden="1" w:unhideWhenUsed="1"/>
+    <w:lsdException w:name="Table 3D effects 3" w:semiHidden="1" w:unhideWhenUsed="1"/>
+    <w:lsdException w:name="Table Contemporary" w:semiHidden="1" w:unhideWhenUsed="1"/>
+    <w:lsdException w:name="Table Elegant" w:semiHidden="1" w:unhideWhenUsed="1"/>
+    <w:lsdException w:name="Table Professional" w:semiHidden="1" w:unhideWhenUsed="1"/>
+    <w:lsdException w:name="Table Subtle 1" w:semiHidden="1" w:unhideWhenUsed="1"/>
+    <w:lsdException w:name="Table Subtle 2" w:semiHidden="1" w:unhideWhenUsed="1"/>
+    <w:lsdException w:name="Table Web 1" w:semiHidden="1" w:unhideWhenUsed="1"/>
+    <w:lsdException w:name="Table Web 2" w:semiHidden="1" w:unhideWhenUsed="1"/>
+    <w:lsdException w:name="Table Web 3" w:semiHidden="1" w:unhideWhenUsed="1"/>
+    <w:lsdException w:name="Balloon Text" w:semiHidden="1" w:unhideWhenUsed="1"/>
+    <w:lsdException w:name="Table Grid" w:uiPriority="39"/>
+    <w:lsdException w:name="Table Theme" w:semiHidden="1" w:unhideWhenUsed="1"/>
+    <w:lsdException w:name="Placeholder Text" w:semiHidden="1"/>
+    <w:lsdException w:name="No Spacing" w:uiPriority="1" w:qFormat="1"/>
+    <w:lsdException w:name="Light Shading" w:uiPriority="60"/>
+    <w:lsdException w:name="Light List" w:uiPriority="61"/>
+    <w:lsdException w:name="Light Grid" w:uiPriority="62"/>
+    <w:lsdException w:name="Medium Shading 1" w:uiPriority="63"/>
+    <w:lsdException w:name="Medium Shading 2" w:uiPriority="64"/>
+    <w:lsdException w:name="Medium List 1" w:uiPriority="65"/>
+    <w:lsdException w:name="Medium List 2" w:uiPriority="66"/>
+    <w:lsdException w:name="Medium Grid 1" w:uiPriority="67"/>
+    <w:lsdException w:name="Medium Grid 2" w:uiPriority="68"/>
+    <w:lsdException w:name="Medium Grid 3" w:uiPriority="69"/>
+    <w:lsdException w:name="Dark List" w:uiPriority="70"/>
+    <w:lsdException w:name="Colorful Shading" w:uiPriority="71"/>
+    <w:lsdException w:name="Colorful List" w:uiPriority="72"/>
+    <w:lsdException w:name="Colorful Grid" w:uiPriority="73"/>
+    <w:lsdException w:name="Light Shading Accent 1" w:uiPriority="60"/>
+    <w:lsdException w:name="Light List Accent 1" w:uiPriority="61"/>
+    <w:lsdException w:name="Light Grid Accent 1" w:uiPriority="62"/>
+    <w:lsdException w:name="Medium Shading 1 Accent 1" w:uiPriority="63"/>
+    <w:lsdException w:name="Medium Shading 2 Accent 1" w:uiPriority="64"/>
+    <w:lsdException w:name="Medium List 1 Accent 1" w:uiPriority="65"/>
+    <w:lsdException w:name="Revision" w:semiHidden="1"/>
+    <w:lsdException w:name="List Paragraph" w:uiPriority="34" w:qFormat="1"/>
+    <w:lsdException w:name="Quote" w:uiPriority="29" w:qFormat="1"/>
+    <w:lsdException w:name="Intense Quote" w:uiPriority="30" w:qFormat="1"/>
+    <w:lsdException w:name="Medium List 2 Accent 1" w:uiPriority="66"/>
+    <w:lsdException w:name="Medium Grid 1 Accent 1" w:uiPriority="67"/>
+    <w:lsdException w:name="Medium Grid 2 Accent 1" w:uiPriority="68"/>
+    <w:lsdException w:name="Medium Grid 3 Accent 1" w:uiPriority="69"/>
+    <w:lsdException w:name="Dark List Accent 1" w:uiPriority="70"/>
+    <w:lsdException w:name="Colorful Shading Accent 1" w:uiPriority="71"/>
+    <w:lsdException w:name="Colorful List Accent 1" w:uiPriority="72"/>
+    <w:lsdException w:name="Colorful Grid Accent 1" w:uiPriority="73"/>
+    <w:lsdException w:name="Light Shading Accent 2" w:uiPriority="60"/>
+    <w:lsdException w:name="Light List Accent 2" w:uiPriority="61"/>
+    <w:lsdException w:name="Light Grid Accent 2" w:uiPriority="62"/>
+    <w:lsdException w:name="Medium Shading 1 Accent 2" w:uiPriority="63"/>
+    <w:lsdException w:name="Medium Shading 2 Accent 2" w:uiPriority="64"/>
+    <w:lsdException w:name="Medium List 1 Accent 2" w:uiPriority="65"/>
+    <w:lsdException w:name="Medium List 2 Accent 2" w:uiPriority="66"/>
+    <w:lsdException w:name="Medium Grid 1 Accent 2" w:uiPriority="67"/>
+    <w:lsdException w:name="Medium Grid 2 Accent 2" w:uiPriority="68"/>
+    <w:lsdException w:name="Medium Grid 3 Accent 2" w:uiPriority="69"/>
+    <w:lsdException w:name="Dark List Accent 2" w:uiPriority="70"/>
+    <w:lsdException w:name="Colorful Shading Accent 2" w:uiPriority="71"/>
+    <w:lsdException w:name="Colorful List Accent 2" w:uiPriority="72"/>
+    <w:lsdException w:name="Colorful Grid Accent 2" w:uiPriority="73"/>
+    <w:lsdException w:name="Light Shading Accent 3" w:uiPriority="60"/>
+    <w:lsdException w:name="Light List Accent 3" w:uiPriority="61"/>
+    <w:lsdException w:name="Light Grid Accent 3" w:uiPriority="62"/>
+    <w:lsdException w:name="Medium Shading 1 Accent 3" w:uiPriority="63"/>
+    <w:lsdException w:name="Medium Shading 2 Accent 3" w:uiPriority="64"/>
+    <w:lsdException w:name="Medium List 1 Accent 3" w:uiPriority="65"/>
+    <w:lsdException w:name="Medium List 2 Accent 3" w:uiPriority="66"/>
+    <w:lsdException w:name="Medium Grid 1 Accent 3" w:uiPriority="67"/>
+    <w:lsdException w:name="Medium Grid 2 Accent 3" w:uiPriority="68"/>
+    <w:lsdException w:name="Medium Grid 3 Accent 3" w:uiPriority="69"/>
+    <w:lsdException w:name="Dark List Accent 3" w:uiPriority="70"/>
+    <w:lsdException w:name="Colorful Shading Accent 3" w:uiPriority="71"/>
+    <w:lsdException w:name="Colorful List Accent 3" w:uiPriority="72"/>
+    <w:lsdException w:name="Colorful Grid Accent 3" w:uiPriority="73"/>
+    <w:lsdException w:name="Light Shading Accent 4" w:uiPriority="60"/>
+    <w:lsdException w:name="Light List Accent 4" w:uiPriority="61"/>
+    <w:lsdException w:name="Light Grid Accent 4" w:uiPriority="62"/>
+    <w:lsdException w:name="Medium Shading 1 Accent 4" w:uiPriority="63"/>
+    <w:lsdException w:name="Medium Shading 2 Accent 4" w:uiPriority="64"/>
+    <w:lsdException w:name="Medium List 1 Accent 4" w:uiPriority="65"/>
+    <w:lsdException w:name="Medium List 2 Accent 4" w:uiPriority="66"/>
+    <w:lsdException w:name="Medium Grid 1 Accent 4" w:uiPriority="67"/>
+    <w:lsdException w:name="Medium Grid 2 Accent 4" w:uiPriority="68"/>
+    <w:lsdException w:name="Medium Grid 3 Accent 4" w:uiPriority="69"/>
+    <w:lsdException w:name="Dark List Accent 4" w:uiPriority="70"/>
+    <w:lsdException w:name="Colorful Shading Accent 4" w:uiPriority="71"/>
+    <w:lsdException w:name="Colorful List Accent 4" w:uiPriority="72"/>
+    <w:lsdException w:name="Colorful Grid Accent 4" w:uiPriority="73"/>
+    <w:lsdException w:name="Light Shading Accent 5" w:uiPriority="60"/>
+    <w:lsdException w:name="Light List Accent 5" w:uiPriority="61"/>
+    <w:lsdException w:name="Light Grid Accent 5" w:uiPriority="62"/>
+    <w:lsdException w:name="Medium Shading 1 Accent 5" w:uiPriority="63"/>
+    <w:lsdException w:name="Medium Shading 2 Accent 5" w:uiPriority="64"/>
+    <w:lsdException w:name="Medium List 1 Accent 5" w:uiPriority="65"/>
+    <w:lsdException w:name="Medium List 2 Accent 5" w:uiPriority="66"/>
+    <w:lsdException w:name="Medium Grid 1 Accent 5" w:uiPriority="67"/>
+    <w:lsdException w:name="Medium Grid 2 Accent 5" w:uiPriority="68"/>
+    <w:lsdException w:name="Medium Grid 3 Accent 5" w:uiPriority="69"/>
+    <w:lsdException w:name="Dark List Accent 5" w:uiPriority="70"/>
+    <w:lsdException w:name="Colorful Shading Accent 5" w:uiPriority="71"/>
+    <w:lsdException w:name="Colorful List Accent 5" w:uiPriority="72"/>
+    <w:lsdException w:name="Colorful Grid Accent 5" w:uiPriority="73"/>
+    <w:lsdException w:name="Light Shading Accent 6" w:uiPriority="60"/>
+    <w:lsdException w:name="Light List Accent 6" w:uiPriority="61"/>
+    <w:lsdException w:name="Light Grid Accent 6" w:uiPriority="62"/>
+    <w:lsdException w:name="Medium Shading 1 Accent 6" w:uiPriority="63"/>
+    <w:lsdException w:name="Medium Shading 2 Accent 6" w:uiPriority="64"/>
+    <w:lsdException w:name="Medium List 1 Accent 6" w:uiPriority="65"/>
+    <w:lsdException w:name="Medium List 2 Accent 6" w:uiPriority="66"/>
+    <w:lsdException w:name="Medium Grid 1 Accent 6" w:uiPriority="67"/>
+    <w:lsdException w:name="Medium Grid 2 Accent 6" w:uiPriority="68"/>
+    <w:lsdException w:name="Medium Grid 3 Accent 6" w:uiPriority="69"/>
+    <w:lsdException w:name="Dark List Accent 6" w:uiPriority="70"/>
+    <w:lsdException w:name="Colorful Shading Accent 6" w:uiPriority="71"/>
+    <w:lsdException w:name="Colorful List Accent 6" w:uiPriority="72"/>
+    <w:lsdException w:name="Colorful Grid Accent 6" w:uiPriority="73"/>
+    <w:lsdException w:name="Subtle Emphasis" w:uiPriority="19" w:qFormat="1"/>
+    <w:lsdException w:name="Intense Emphasis" w:uiPriority="21" w:qFormat="1"/>
+    <w:lsdException w:name="Subtle Reference" w:uiPriority="31" w:qFormat="1"/>
+    <w:lsdException w:name="Intense Reference" w:uiPriority="32" w:qFormat="1"/>
+    <w:lsdException w:name="Book Title" w:uiPriority="33" w:qFormat="1"/>
+    <w:lsdException w:name="Bibliography" w:semiHidden="1" w:uiPriority="37" w:unhideWhenUsed="1"/>
+    <w:lsdException w:name="TOC Heading" w:semiHidden="1" w:uiPriority="39" w:unhideWhenUsed="1" w:qFormat="1"/>
+    <w:lsdException w:name="Plain Table 1" w:uiPriority="41"/>
+    <w:lsdException w:name="Plain Table 2" w:uiPriority="42"/>
+    <w:lsdException w:name="Plain Table 3" w:uiPriority="43"/>
+    <w:lsdException w:name="Plain Table 4" w:uiPriority="44"/>
+    <w:lsdException w:name="Plain Table 5" w:uiPriority="45"/>
+    <w:lsdException w:name="Grid Table Light" w:uiPriority="40"/>
+    <w:lsdException w:name="Grid Table 1 Light" w:uiPriority="46"/>
+    <w:lsdException w:name="Grid Table 2" w:uiPriority="47"/>
+    <w:lsdException w:name="Grid Table 3" w:uiPriority="48"/>
+    <w:lsdException w:name="Grid Table 4" w:uiPriority="49"/>
+    <w:lsdException w:name="Grid Table 5 Dark" w:uiPriority="50"/>
+    <w:lsdException w:name="Grid Table 6 Colorful" w:uiPriority="51"/>
+    <w:lsdException w:name="Grid Table 7 Colorful" w:uiPriority="52"/>
+    <w:lsdException w:name="Grid Table 1 Light Accent 1" w:uiPriority="46"/>
+    <w:lsdException w:name="Grid Table 2 Accent 1" w:uiPriority="47"/>
+    <w:lsdException w:name="Grid Table 3 Accent 1" w:uiPriority="48"/>
+    <w:lsdException w:name="Grid Table 4 Accent 1" w:uiPriority="49"/>
+    <w:lsdException w:name="Grid Table 5 Dark Accent 1" w:uiPriority="50"/>
+    <w:lsdException w:name="Grid Table 6 Colorful Accent 1" w:uiPriority="51"/>
+    <w:lsdException w:name="Grid Table 7 Colorful Accent 1" w:uiPriority="52"/>
+    <w:lsdException w:name="Grid Table 1 Light Accent 2" w:uiPriority="46"/>
+    <w:lsdException w:name="Grid Table 2 Accent 2" w:uiPriority="47"/>
+    <w:lsdException w:name="Grid Table 3 Accent 2" w:uiPriority="48"/>
+    <w:lsdException w:name="Grid Table 4 Accent 2" w:uiPriority="49"/>
+    <w:lsdException w:name="Grid Table 5 Dark Accent 2" w:uiPriority="50"/>
+    <w:lsdException w:name="Grid Table 6 Colorful Accent 2" w:uiPriority="51"/>
+    <w:lsdException w:name="Grid Table 7 Colorful Accent 2" w:uiPriority="52"/>
+    <w:lsdException w:name="Grid Table 1 Light Accent 3" w:uiPriority="46"/>
+    <w:lsdException w:name="Grid Table 2 Accent 3" w:uiPriority="47"/>
+    <w:lsdException w:name="Grid Table 3 Accent 3" w:uiPriority="48"/>
+    <w:lsdException w:name="Grid Table 4 Accent 3" w:uiPriority="49"/>
+    <w:lsdException w:name="Grid Table 5 Dark Accent 3" w:uiPriority="50"/>
+    <w:lsdException w:name="Grid Table 6 Colorful Accent 3" w:uiPriority="51"/>
+    <w:lsdException w:name="Grid Table 7 Colorful Accent 3" w:uiPriority="52"/>
+    <w:lsdException w:name="Grid Table 1 Light Accent 4" w:uiPriority="46"/>
+    <w:lsdException w:name="Grid Table 2 Accent 4" w:uiPriority="47"/>
+    <w:lsdException w:name="Grid Table 3 Accent 4" w:uiPriority="48"/>
+    <w:lsdException w:name="Grid Table 4 Accent 4" w:uiPriority="49"/>
+    <w:lsdException w:name="Grid Table 5 Dark Accent 4" w:uiPriority="50"/>
+    <w:lsdException w:name="Grid Table 6 Colorful Accent 4" w:uiPriority="51"/>
+    <w:lsdException w:name="Grid Table 7 Colorful Accent 4" w:uiPriority="52"/>
+    <w:lsdException w:name="Grid Table 1 Light Accent 5" w:uiPriority="46"/>
+    <w:lsdException w:name="Grid Table 2 Accent 5" w:uiPriority="47"/>
+    <w:lsdException w:name="Grid Table 3 Accent 5" w:uiPriority="48"/>
+    <w:lsdException w:name="Grid Table 4 Accent 5" w:uiPriority="49"/>
+    <w:lsdException w:name="Grid Table 5 Dark Accent 5" w:uiPriority="50"/>
+    <w:lsdException w:name="Grid Table 6 Colorful Accent 5" w:uiPriority="51"/>
+    <w:lsdException w:name="Grid Table 7 Colorful Accent 5" w:uiPriority="52"/>
+    <w:lsdException w:name="Grid Table 1 Light Accent 6" w:uiPriority="46"/>
+    <w:lsdException w:name="Grid Table 2 Accent 6" w:uiPriority="47"/>
+    <w:lsdException w:name="Grid Table 3 Accent 6" w:uiPriority="48"/>
+    <w:lsdException w:name="Grid Table 4 Accent 6" w:uiPriority="49"/>
+    <w:lsdException w:name="Grid Table 5 Dark Accent 6" w:uiPriority="50"/>
+    <w:lsdException w:name="Grid Table 6 Colorful Accent 6" w:uiPriority="51"/>
+    <w:lsdException w:name="Grid Table 7 Colorful Accent 6" w:uiPriority="52"/>
+    <w:lsdException w:name="List Table 1 Light" w:uiPriority="46"/>
+    <w:lsdException w:name="List Table 2" w:uiPriority="47"/>
+    <w:lsdException w:name="List Table 3" w:uiPriority="48"/>
+    <w:lsdException w:name="List Table 4" w:uiPriority="49"/>
+    <w:lsdException w:name="List Table 5 Dark" w:uiPriority="50"/>
+    <w:lsdException w:name="List Table 6 Colorful" w:uiPriority="51"/>
+    <w:lsdException w:name="List Table 7 Colorful" w:uiPriority="52"/>
+    <w:lsdException w:name="List Table 1 Light Accent 1" w:uiPriority="46"/>
+    <w:lsdException w:name="List Table 2 Accent 1" w:uiPriority="47"/>
+    <w:lsdException w:name="List Table 3 Accent 1" w:uiPriority="48"/>
+    <w:lsdException w:name="List Table 4 Accent 1" w:uiPriority="49"/>
+    <w:lsdException w:name="List Table 5 Dark Accent 1" w:uiPriority="50"/>
+    <w:lsdException w:name="List Table 6 Colorful Accent 1" w:uiPriority="51"/>
+    <w:lsdException w:name="List Table 7 Colorful Accent 1" w:uiPriority="52"/>
+    <w:lsdException w:name="List Table 1 Light Accent 2" w:uiPriority="46"/>
+    <w:lsdException w:name="List Table 2 Accent 2" w:uiPriority="47"/>
+    <w:lsdException w:name="List Table 3 Accent 2" w:uiPriority="48"/>
+    <w:lsdException w:name="List Table 4 Accent 2" w:uiPriority="49"/>
+    <w:lsdException w:name="List Table 5 Dark Accent 2" w:uiPriority="50"/>
+    <w:lsdException w:name="List Table 6 Colorful Accent 2" w:uiPriority="51"/>
+    <w:lsdException w:name="List Table 7 Colorful Accent 2" w:uiPriority="52"/>
+    <w:lsdException w:name="List Table 1 Light Accent 3" w:uiPriority="46"/>
+    <w:lsdException w:name="List Table 2 Accent 3" w:uiPriority="47"/>
+    <w:lsdException w:name="List Table 3 Accent 3" w:uiPriority="48"/>
+    <w:lsdException w:name="List Table 4 Accent 3" w:uiPriority="49"/>
+    <w:lsdException w:name="List Table 5 Dark Accent 3" w:uiPriority="50"/>
+    <w:lsdException w:name="List Table 6 Colorful Accent 3" w:uiPriority="51"/>
+    <w:lsdException w:name="List Table 7 Colorful Accent 3" w:uiPriority="52"/>
+    <w:lsdException w:name="List Table 1 Light Accent 4" w:uiPriority="46"/>
+    <w:lsdException w:name="List Table 2 Accent 4" w:uiPriority="47"/>
+    <w:lsdException w:name="List Table 3 Accent 4" w:uiPriority="48"/>
+    <w:lsdException w:name="List Table 4 Accent 4" w:uiPriority="49"/>
+    <w:lsdException w:name="List Table 5 Dark Accent 4" w:uiPriority="50"/>
+    <w:lsdException w:name="List Table 6 Colorful Accent 4" w:uiPriority="51"/>
+    <w:lsdException w:name="List Table 7 Colorful Accent 4" w:uiPriority="52"/>
+    <w:lsdException w:name="List Table 1 Light Accent 5" w:uiPriority="46"/>
+    <w:lsdException w:name="List Table 2 Accent 5" w:uiPriority="47"/>
+    <w:lsdException w:name="List Table 3 Accent 5" w:uiPriority="48"/>
+    <w:lsdException w:name="List Table 4 Accent 5" w:uiPriority="49"/>
+    <w:lsdException w:name="List Table 5 Dark Accent 5" w:uiPriority="50"/>
+    <w:lsdException w:name="List Table 6 Colorful Accent 5" w:uiPriority="51"/>
+    <w:lsdException w:name="List Table 7 Colorful Accent 5" w:uiPriority="52"/>
+    <w:lsdException w:name="List Table 1 Light Accent 6" w:uiPriority="46"/>
+    <w:lsdException w:name="List Table 2 Accent 6" w:uiPriority="47"/>
+    <w:lsdException w:name="List Table 3 Accent 6" w:uiPriority="48"/>
+    <w:lsdException w:name="List Table 4 Accent 6" w:uiPriority="49"/>
+    <w:lsdException w:name="List Table 5 Dark Accent 6" w:uiPriority="50"/>
+    <w:lsdException w:name="List Table 6 Colorful Accent 6" w:uiPriority="51"/>
+    <w:lsdException w:name="List Table 7 Colorful Accent 6" w:uiPriority="52"/>
+  </w:latentStyles>
+  <w:style w:type="paragraph" w:default="1" w:styleId="Normal">
+    <w:name w:val="Normal"/>
+    <w:qFormat/>
+  </w:style>
+  <w:style w:type="character" w:default="1" w:styleId="Tipodeletrapredefinidodopargrafo">
+    <w:name w:val="Default Paragraph Font"/>
+    <w:uiPriority w:val="1"/>
+    <w:semiHidden/>
+    <w:unhideWhenUsed/>
+  </w:style>
+  <w:style w:type="table" w:default="1" w:styleId="Tabelanormal">
+    <w:name w:val="Normal Table"/>
+    <w:uiPriority w:val="99"/>
+    <w:semiHidden/>
+    <w:unhideWhenUsed/>
+    <w:tblPr>
+      <w:tblInd w:w="0" w:type="dxa"/>
+      <w:tblCellMar>
+        <w:top w:w="0" w:type="dxa"/>
+        <w:left w:w="108" w:type="dxa"/>
+        <w:bottom w:w="0" w:type="dxa"/>
+        <w:right w:w="108" w:type="dxa"/>
+      </w:tblCellMar>
+    </w:tblPr>
+  </w:style>
+  <w:style w:type="numbering" w:default="1" w:styleId="Semlista">
+    <w:name w:val="No List"/>
+    <w:uiPriority w:val="99"/>
+    <w:semiHidden/>
+    <w:unhideWhenUsed/>
+  </w:style>
+  <w:style w:type="paragraph" w:customStyle="1" w:styleId="B4EEABAEB85140949F0803A8B429AAD1">
+    <w:name w:val="B4EEABAEB85140949F0803A8B429AAD1"/>
+    <w:rsid w:val="009D397A"/>
+  </w:style>
+  <w:style w:type="paragraph" w:customStyle="1" w:styleId="1FC66A278678469DB6AE6C0D010C0CF3">
+    <w:name w:val="1FC66A278678469DB6AE6C0D010C0CF3"/>
+    <w:rsid w:val="009D397A"/>
+  </w:style>
+  <w:style w:type="paragraph" w:customStyle="1" w:styleId="D57FB5A4DD214201B56A6BA8161D63E4">
+    <w:name w:val="D57FB5A4DD214201B56A6BA8161D63E4"/>
+    <w:rsid w:val="009D397A"/>
+  </w:style>
+</w:styles>
+</file>
+
+<file path=word/glossary/webSettings.xml><?xml version="1.0" encoding="utf-8"?>
+<w:webSettings xmlns:mc="http://schemas.openxmlformats.org/markup-compatibility/2006" xmlns:r="http://schemas.openxmlformats.org/officeDocument/2006/relationships" xmlns:w="http://schemas.openxmlformats.org/wordprocessingml/2006/main" xmlns:w14="http://schemas.microsoft.com/office/word/2010/wordml" xmlns:w15="http://schemas.microsoft.com/office/word/2012/wordml" mc:Ignorable="w14 w15">
+  <w:optimizeForBrowser/>
+  <w:allowPNG/>
+</w:webSettings>
 </file>
 
 <file path=word/theme/theme1.xml><?xml version="1.0" encoding="utf-8"?>
@@ -2325,7 +5390,7 @@
 </file>
 
 <file path=customXml/itemProps1.xml><?xml version="1.0" encoding="utf-8"?>
-<ds:datastoreItem xmlns:ds="http://schemas.openxmlformats.org/officeDocument/2006/customXml" ds:itemID="{71EA05D4-D5AA-4EEF-9BDC-90BC9883FB8B}">
+<ds:datastoreItem xmlns:ds="http://schemas.openxmlformats.org/officeDocument/2006/customXml" ds:itemID="{0560F09D-829B-4DA5-B1F5-FF808B041FB8}">
   <ds:schemaRefs>
     <ds:schemaRef ds:uri="http://schemas.openxmlformats.org/officeDocument/2006/bibliography"/>
   </ds:schemaRefs>

</xml_diff>

<commit_message>
Algumas mudanças no Relatório
Redificação do tipo de letra, texto justificado em todos os slides com
texto, planeamento do desenvolvimento do projeto em si no relatório.
</commit_message>
<xml_diff>
--- a/Documentos PT/Relatório PT.docx
+++ b/Documentos PT/Relatório PT.docx
@@ -2220,7 +2220,7 @@
         <w:spacing w:after="0" w:line="240" w:lineRule="auto"/>
         <w:jc w:val="both"/>
         <w:rPr>
-          <w:rFonts w:ascii="Tahoma" w:hAnsi="Tahoma" w:cs="Tahoma"/>
+          <w:rFonts w:ascii="Segoe UI" w:hAnsi="Segoe UI" w:cs="Segoe UI"/>
           <w:color w:val="000000"/>
           <w:sz w:val="36"/>
           <w:szCs w:val="23"/>
@@ -2228,7 +2228,7 @@
       </w:pPr>
       <w:r>
         <w:rPr>
-          <w:rFonts w:ascii="Tahoma" w:hAnsi="Tahoma" w:cs="Tahoma"/>
+          <w:rFonts w:ascii="Segoe UI" w:hAnsi="Segoe UI" w:cs="Segoe UI"/>
           <w:color w:val="000000"/>
           <w:sz w:val="36"/>
           <w:szCs w:val="23"/>
@@ -2238,71 +2238,22 @@
       <w:proofErr w:type="gramStart"/>
       <w:r>
         <w:rPr>
-          <w:rFonts w:ascii="Tahoma" w:hAnsi="Tahoma" w:cs="Tahoma"/>
+          <w:rFonts w:ascii="Segoe UI" w:hAnsi="Segoe UI" w:cs="Segoe UI"/>
           <w:color w:val="000000"/>
           <w:sz w:val="36"/>
           <w:szCs w:val="23"/>
         </w:rPr>
-        <w:t>plataforma</w:t>
-      </w:r>
-      <w:r>
-        <w:rPr>
-          <w:rFonts w:ascii="Tahoma" w:hAnsi="Tahoma" w:cs="Tahoma"/>
+        <w:t>plataforma .net</w:t>
+      </w:r>
+      <w:proofErr w:type="gramEnd"/>
+      <w:r>
+        <w:rPr>
+          <w:rFonts w:ascii="Segoe UI" w:hAnsi="Segoe UI" w:cs="Segoe UI"/>
           <w:color w:val="000000"/>
           <w:sz w:val="36"/>
           <w:szCs w:val="23"/>
         </w:rPr>
-        <w:t xml:space="preserve"> </w:t>
-      </w:r>
-      <w:bookmarkStart w:id="0" w:name="_GoBack"/>
-      <w:bookmarkEnd w:id="0"/>
-      <w:r>
-        <w:rPr>
-          <w:rFonts w:ascii="Tahoma" w:hAnsi="Tahoma" w:cs="Tahoma"/>
-          <w:color w:val="000000"/>
-          <w:sz w:val="36"/>
-          <w:szCs w:val="23"/>
-        </w:rPr>
-        <w:t>.</w:t>
-      </w:r>
-      <w:r>
-        <w:rPr>
-          <w:rFonts w:ascii="Tahoma" w:hAnsi="Tahoma" w:cs="Tahoma"/>
-          <w:color w:val="000000"/>
-          <w:sz w:val="36"/>
-          <w:szCs w:val="23"/>
-        </w:rPr>
-        <w:t>net</w:t>
-      </w:r>
-      <w:proofErr w:type="gramEnd"/>
-      <w:r>
-        <w:rPr>
-          <w:rFonts w:ascii="Tahoma" w:hAnsi="Tahoma" w:cs="Tahoma"/>
-          <w:color w:val="000000"/>
-          <w:sz w:val="36"/>
-          <w:szCs w:val="23"/>
-        </w:rPr>
-        <w:t xml:space="preserve"> </w:t>
-      </w:r>
-      <w:proofErr w:type="spellStart"/>
-      <w:r>
-        <w:rPr>
-          <w:rFonts w:ascii="Tahoma" w:hAnsi="Tahoma" w:cs="Tahoma"/>
-          <w:color w:val="000000"/>
-          <w:sz w:val="36"/>
-          <w:szCs w:val="23"/>
-        </w:rPr>
-        <w:t>framework</w:t>
-      </w:r>
-      <w:proofErr w:type="spellEnd"/>
-      <w:r>
-        <w:rPr>
-          <w:rFonts w:ascii="Tahoma" w:hAnsi="Tahoma" w:cs="Tahoma"/>
-          <w:color w:val="000000"/>
-          <w:sz w:val="36"/>
-          <w:szCs w:val="23"/>
-        </w:rPr>
-        <w:t>;</w:t>
+        <w:t xml:space="preserve"> framework;</w:t>
       </w:r>
     </w:p>
     <w:p>
@@ -2313,7 +2264,7 @@
         <w:spacing w:after="0" w:line="240" w:lineRule="auto"/>
         <w:jc w:val="both"/>
         <w:rPr>
-          <w:rFonts w:ascii="Tahoma" w:hAnsi="Tahoma" w:cs="Tahoma"/>
+          <w:rFonts w:ascii="Segoe UI" w:hAnsi="Segoe UI" w:cs="Segoe UI"/>
           <w:color w:val="000000"/>
           <w:sz w:val="36"/>
           <w:szCs w:val="23"/>
@@ -2321,72 +2272,12 @@
       </w:pPr>
       <w:r>
         <w:rPr>
-          <w:rFonts w:ascii="Tahoma" w:hAnsi="Tahoma" w:cs="Tahoma"/>
+          <w:rFonts w:ascii="Segoe UI" w:hAnsi="Segoe UI" w:cs="Segoe UI"/>
           <w:color w:val="000000"/>
           <w:sz w:val="36"/>
           <w:szCs w:val="23"/>
         </w:rPr>
-        <w:t xml:space="preserve">SQL – </w:t>
-      </w:r>
-      <w:proofErr w:type="spellStart"/>
-      <w:r>
-        <w:rPr>
-          <w:rFonts w:ascii="Tahoma" w:hAnsi="Tahoma" w:cs="Tahoma"/>
-          <w:color w:val="000000"/>
-          <w:sz w:val="36"/>
-          <w:szCs w:val="23"/>
-        </w:rPr>
-        <w:t>Structured</w:t>
-      </w:r>
-      <w:proofErr w:type="spellEnd"/>
-      <w:r>
-        <w:rPr>
-          <w:rFonts w:ascii="Tahoma" w:hAnsi="Tahoma" w:cs="Tahoma"/>
-          <w:color w:val="000000"/>
-          <w:sz w:val="36"/>
-          <w:szCs w:val="23"/>
-        </w:rPr>
-        <w:t xml:space="preserve"> </w:t>
-      </w:r>
-      <w:proofErr w:type="spellStart"/>
-      <w:r>
-        <w:rPr>
-          <w:rFonts w:ascii="Tahoma" w:hAnsi="Tahoma" w:cs="Tahoma"/>
-          <w:color w:val="000000"/>
-          <w:sz w:val="36"/>
-          <w:szCs w:val="23"/>
-        </w:rPr>
-        <w:t>Query</w:t>
-      </w:r>
-      <w:proofErr w:type="spellEnd"/>
-      <w:r>
-        <w:rPr>
-          <w:rFonts w:ascii="Tahoma" w:hAnsi="Tahoma" w:cs="Tahoma"/>
-          <w:color w:val="000000"/>
-          <w:sz w:val="36"/>
-          <w:szCs w:val="23"/>
-        </w:rPr>
-        <w:t xml:space="preserve"> </w:t>
-      </w:r>
-      <w:proofErr w:type="spellStart"/>
-      <w:r>
-        <w:rPr>
-          <w:rFonts w:ascii="Tahoma" w:hAnsi="Tahoma" w:cs="Tahoma"/>
-          <w:color w:val="000000"/>
-          <w:sz w:val="36"/>
-          <w:szCs w:val="23"/>
-        </w:rPr>
-        <w:t>Language</w:t>
-      </w:r>
-      <w:proofErr w:type="spellEnd"/>
-      <w:r>
-        <w:rPr>
-          <w:rFonts w:ascii="Tahoma" w:hAnsi="Tahoma" w:cs="Tahoma"/>
-          <w:color w:val="000000"/>
-          <w:sz w:val="36"/>
-          <w:szCs w:val="23"/>
-        </w:rPr>
-        <w:t>;</w:t>
+        <w:t>SQL – Structured Query Language;</w:t>
       </w:r>
     </w:p>
     <w:p>
@@ -2397,7 +2288,7 @@
         <w:spacing w:after="0" w:line="240" w:lineRule="auto"/>
         <w:jc w:val="both"/>
         <w:rPr>
-          <w:rFonts w:ascii="Tahoma" w:hAnsi="Tahoma" w:cs="Tahoma"/>
+          <w:rFonts w:ascii="Segoe UI" w:hAnsi="Segoe UI" w:cs="Segoe UI"/>
           <w:color w:val="000000"/>
           <w:sz w:val="36"/>
           <w:szCs w:val="23"/>
@@ -2405,32 +2296,12 @@
       </w:pPr>
       <w:r>
         <w:rPr>
-          <w:rFonts w:ascii="Tahoma" w:hAnsi="Tahoma" w:cs="Tahoma"/>
+          <w:rFonts w:ascii="Segoe UI" w:hAnsi="Segoe UI" w:cs="Segoe UI"/>
           <w:color w:val="000000"/>
           <w:sz w:val="36"/>
           <w:szCs w:val="23"/>
         </w:rPr>
-        <w:t xml:space="preserve">DAL – Data Access </w:t>
-      </w:r>
-      <w:proofErr w:type="spellStart"/>
-      <w:r>
-        <w:rPr>
-          <w:rFonts w:ascii="Tahoma" w:hAnsi="Tahoma" w:cs="Tahoma"/>
-          <w:color w:val="000000"/>
-          <w:sz w:val="36"/>
-          <w:szCs w:val="23"/>
-        </w:rPr>
-        <w:t>Layer</w:t>
-      </w:r>
-      <w:proofErr w:type="spellEnd"/>
-      <w:r>
-        <w:rPr>
-          <w:rFonts w:ascii="Tahoma" w:hAnsi="Tahoma" w:cs="Tahoma"/>
-          <w:color w:val="000000"/>
-          <w:sz w:val="36"/>
-          <w:szCs w:val="23"/>
-        </w:rPr>
-        <w:t>;</w:t>
+        <w:t>DAL – Data Access Layer;</w:t>
       </w:r>
     </w:p>
     <w:p>
@@ -2441,7 +2312,7 @@
         <w:spacing w:after="0" w:line="240" w:lineRule="auto"/>
         <w:jc w:val="both"/>
         <w:rPr>
-          <w:rFonts w:ascii="Tahoma" w:hAnsi="Tahoma" w:cs="Tahoma"/>
+          <w:rFonts w:ascii="Segoe UI" w:hAnsi="Segoe UI" w:cs="Segoe UI"/>
           <w:color w:val="000000"/>
           <w:sz w:val="36"/>
           <w:szCs w:val="23"/>
@@ -2449,58 +2320,19 @@
       </w:pPr>
       <w:r>
         <w:rPr>
-          <w:rFonts w:ascii="Tahoma" w:hAnsi="Tahoma" w:cs="Tahoma"/>
+          <w:rFonts w:ascii="Segoe UI" w:hAnsi="Segoe UI" w:cs="Segoe UI"/>
           <w:color w:val="000000"/>
           <w:sz w:val="36"/>
           <w:szCs w:val="23"/>
         </w:rPr>
-        <w:t xml:space="preserve">BLL – Business </w:t>
-      </w:r>
-      <w:proofErr w:type="spellStart"/>
-      <w:r>
-        <w:rPr>
-          <w:rFonts w:ascii="Tahoma" w:hAnsi="Tahoma" w:cs="Tahoma"/>
-          <w:color w:val="000000"/>
-          <w:sz w:val="36"/>
-          <w:szCs w:val="23"/>
-        </w:rPr>
-        <w:t>Logic</w:t>
-      </w:r>
-      <w:proofErr w:type="spellEnd"/>
-      <w:r>
-        <w:rPr>
-          <w:rFonts w:ascii="Tahoma" w:hAnsi="Tahoma" w:cs="Tahoma"/>
-          <w:color w:val="000000"/>
-          <w:sz w:val="36"/>
-          <w:szCs w:val="23"/>
-        </w:rPr>
-        <w:t xml:space="preserve"> </w:t>
-      </w:r>
-      <w:proofErr w:type="spellStart"/>
-      <w:r>
-        <w:rPr>
-          <w:rFonts w:ascii="Tahoma" w:hAnsi="Tahoma" w:cs="Tahoma"/>
-          <w:color w:val="000000"/>
-          <w:sz w:val="36"/>
-          <w:szCs w:val="23"/>
-        </w:rPr>
-        <w:t>Layer</w:t>
-      </w:r>
-      <w:proofErr w:type="spellEnd"/>
-      <w:r>
-        <w:rPr>
-          <w:rFonts w:ascii="Tahoma" w:hAnsi="Tahoma" w:cs="Tahoma"/>
-          <w:color w:val="000000"/>
-          <w:sz w:val="36"/>
-          <w:szCs w:val="23"/>
-        </w:rPr>
-        <w:t>;</w:t>
+        <w:t>BLL – Business Logic Layer;</w:t>
       </w:r>
     </w:p>
     <w:p>
       <w:pPr>
         <w:jc w:val="both"/>
         <w:rPr>
+          <w:rFonts w:ascii="Segoe UI" w:hAnsi="Segoe UI" w:cs="Segoe UI"/>
           <w:color w:val="000000" w:themeColor="text1"/>
           <w:sz w:val="72"/>
           <w:u w:val="single"/>
@@ -2535,72 +2367,12 @@
       </w:pPr>
       <w:r>
         <w:rPr>
-          <w:rFonts w:ascii="Tahoma" w:hAnsi="Tahoma" w:cs="Tahoma"/>
+          <w:rFonts w:ascii="Segoe UI" w:hAnsi="Segoe UI" w:cs="Segoe UI"/>
           <w:color w:val="000000"/>
           <w:sz w:val="36"/>
           <w:szCs w:val="23"/>
         </w:rPr>
-        <w:t xml:space="preserve">IDE – </w:t>
-      </w:r>
-      <w:proofErr w:type="spellStart"/>
-      <w:r>
-        <w:rPr>
-          <w:rFonts w:ascii="Tahoma" w:hAnsi="Tahoma" w:cs="Tahoma"/>
-          <w:color w:val="000000"/>
-          <w:sz w:val="36"/>
-          <w:szCs w:val="23"/>
-        </w:rPr>
-        <w:t>Integrated</w:t>
-      </w:r>
-      <w:proofErr w:type="spellEnd"/>
-      <w:r>
-        <w:rPr>
-          <w:rFonts w:ascii="Tahoma" w:hAnsi="Tahoma" w:cs="Tahoma"/>
-          <w:color w:val="000000"/>
-          <w:sz w:val="36"/>
-          <w:szCs w:val="23"/>
-        </w:rPr>
-        <w:t xml:space="preserve"> </w:t>
-      </w:r>
-      <w:proofErr w:type="spellStart"/>
-      <w:r>
-        <w:rPr>
-          <w:rFonts w:ascii="Tahoma" w:hAnsi="Tahoma" w:cs="Tahoma"/>
-          <w:color w:val="000000"/>
-          <w:sz w:val="36"/>
-          <w:szCs w:val="23"/>
-        </w:rPr>
-        <w:t>Development</w:t>
-      </w:r>
-      <w:proofErr w:type="spellEnd"/>
-      <w:r>
-        <w:rPr>
-          <w:rFonts w:ascii="Tahoma" w:hAnsi="Tahoma" w:cs="Tahoma"/>
-          <w:color w:val="000000"/>
-          <w:sz w:val="36"/>
-          <w:szCs w:val="23"/>
-        </w:rPr>
-        <w:t xml:space="preserve"> </w:t>
-      </w:r>
-      <w:proofErr w:type="spellStart"/>
-      <w:r>
-        <w:rPr>
-          <w:rFonts w:ascii="Tahoma" w:hAnsi="Tahoma" w:cs="Tahoma"/>
-          <w:color w:val="000000"/>
-          <w:sz w:val="36"/>
-          <w:szCs w:val="23"/>
-        </w:rPr>
-        <w:t>Environment</w:t>
-      </w:r>
-      <w:proofErr w:type="spellEnd"/>
-      <w:r>
-        <w:rPr>
-          <w:rFonts w:ascii="Tahoma" w:hAnsi="Tahoma" w:cs="Tahoma"/>
-          <w:color w:val="000000"/>
-          <w:sz w:val="36"/>
-          <w:szCs w:val="23"/>
-        </w:rPr>
-        <w:t>;</w:t>
+        <w:t>IDE – Integrated Development Environment;</w:t>
       </w:r>
     </w:p>
     <w:p>
@@ -2790,7 +2562,6 @@
     </w:p>
     <w:p>
       <w:pPr>
-        <w:jc w:val="center"/>
         <w:rPr>
           <w:color w:val="000000" w:themeColor="text1"/>
           <w:sz w:val="96"/>
@@ -2861,10 +2632,7 @@
           </w14:textFill>
         </w:rPr>
       </w:pPr>
-    </w:p>
-    <w:p>
-      <w:pPr>
-        <w:jc w:val="center"/>
+      <w:r>
         <w:rPr>
           <w:color w:val="000000" w:themeColor="text1"/>
           <w:sz w:val="96"/>
@@ -2897,13 +2665,90 @@
             </w14:gradFill>
           </w14:textFill>
         </w:rPr>
-      </w:pPr>
+        <w:lastRenderedPageBreak/>
+        <w:t>Introdução</w:t>
+      </w:r>
     </w:p>
     <w:p>
       <w:pPr>
         <w:jc w:val="center"/>
       </w:pPr>
-      <w:r>
+    </w:p>
+    <w:p>
+      <w:pPr>
+        <w:jc w:val="both"/>
+        <w:rPr>
+          <w:rFonts w:ascii="Segoe UI" w:hAnsi="Segoe UI" w:cs="Segoe UI"/>
+          <w:b/>
+        </w:rPr>
+      </w:pPr>
+      <w:r>
+        <w:rPr>
+          <w:rFonts w:ascii="Segoe UI" w:hAnsi="Segoe UI" w:cs="Segoe UI"/>
+          <w:b/>
+          <w:sz w:val="28"/>
+        </w:rPr>
+        <w:t>Este relatório permite ver como foi a criação</w:t>
+      </w:r>
+      <w:r>
+        <w:rPr>
+          <w:rFonts w:ascii="Segoe UI" w:hAnsi="Segoe UI" w:cs="Segoe UI"/>
+          <w:b/>
+          <w:sz w:val="28"/>
+        </w:rPr>
+        <w:t xml:space="preserve"> do nosso P</w:t>
+      </w:r>
+      <w:r>
+        <w:rPr>
+          <w:rFonts w:ascii="Segoe UI" w:hAnsi="Segoe UI" w:cs="Segoe UI"/>
+          <w:b/>
+          <w:sz w:val="28"/>
+        </w:rPr>
+        <w:t xml:space="preserve">rojeto </w:t>
+      </w:r>
+      <w:r>
+        <w:rPr>
+          <w:rFonts w:ascii="Segoe UI" w:hAnsi="Segoe UI" w:cs="Segoe UI"/>
+          <w:b/>
+          <w:sz w:val="28"/>
+        </w:rPr>
+        <w:t>T</w:t>
+      </w:r>
+      <w:r>
+        <w:rPr>
+          <w:rFonts w:ascii="Segoe UI" w:hAnsi="Segoe UI" w:cs="Segoe UI"/>
+          <w:b/>
+          <w:sz w:val="28"/>
+        </w:rPr>
+        <w:t>ecnológico, os obstáculos que enfrentámos, como os resolvemos, todas as ferramentas usadas e todas as ajudas que tivemos</w:t>
+      </w:r>
+      <w:r>
+        <w:rPr>
+          <w:rFonts w:ascii="Segoe UI" w:hAnsi="Segoe UI" w:cs="Segoe UI"/>
+          <w:b/>
+          <w:sz w:val="28"/>
+        </w:rPr>
+        <w:t>. No âmbito da disciplina de Programação de Sistemas Informáticos,</w:t>
+      </w:r>
+      <w:r>
+        <w:rPr>
+          <w:rFonts w:ascii="Segoe UI" w:hAnsi="Segoe UI" w:cs="Segoe UI"/>
+          <w:b/>
+          <w:sz w:val="28"/>
+        </w:rPr>
+        <w:t xml:space="preserve"> fizemos este Projeto Tecnológico para demonstrar os nossos conhecimentos e para termos uma experiência de como é a apresentação de um produto criado por nós ao público. Como tal, fomos propostos a fazer um programa de Gestão de Clínicas Informáticas e sendo um novo desafio para nós, aceitámos.</w:t>
+      </w:r>
+      <w:r>
+        <w:rPr>
+          <w:rFonts w:ascii="Segoe UI" w:hAnsi="Segoe UI" w:cs="Segoe UI"/>
+          <w:b/>
+        </w:rPr>
+        <w:br w:type="page"/>
+      </w:r>
+    </w:p>
+    <w:p>
+      <w:pPr>
+        <w:jc w:val="center"/>
         <w:rPr>
           <w:color w:val="000000" w:themeColor="text1"/>
           <w:sz w:val="96"/>
@@ -2936,38 +2781,8 @@
             </w14:gradFill>
           </w14:textFill>
         </w:rPr>
-        <w:t>Introdução</w:t>
-      </w:r>
-    </w:p>
-    <w:p>
-      <w:r>
-        <w:t>Este relatório permite ver como foi a criação</w:t>
-      </w:r>
-      <w:r>
-        <w:t xml:space="preserve"> do nosso P</w:t>
-      </w:r>
-      <w:r>
-        <w:t xml:space="preserve">rojeto </w:t>
-      </w:r>
-      <w:r>
-        <w:t>T</w:t>
-      </w:r>
-      <w:r>
-        <w:t>ecnológico, os obstáculos que enfrentámos, como os resolvemos, todas as ferramentas usadas e todas as ajudas que tivemos</w:t>
-      </w:r>
-      <w:r>
-        <w:t>. No âmbito da disciplina de Programação de Sistemas Informáticos,</w:t>
-      </w:r>
-      <w:r>
-        <w:t xml:space="preserve"> fizemos este Projeto Tecnológico para demonstrar os nossos conhecimentos e para termos uma experiência de como é a apresentação de um produto criado por nós ao público. Como tal, fomos propostos a fazer um programa de Gestão de Clínicas Informáticas e sendo um novo desafio para nós, aceitámos.</w:t>
-      </w:r>
-      <w:r>
-        <w:br w:type="page"/>
-      </w:r>
-    </w:p>
-    <w:p>
-      <w:pPr>
-        <w:jc w:val="center"/>
+      </w:pPr>
+      <w:r>
         <w:rPr>
           <w:color w:val="000000" w:themeColor="text1"/>
           <w:sz w:val="96"/>
@@ -3000,7 +2815,9 @@
             </w14:gradFill>
           </w14:textFill>
         </w:rPr>
-      </w:pPr>
+        <w:lastRenderedPageBreak/>
+        <w:t>Objetivos</w:t>
+      </w:r>
       <w:r>
         <w:rPr>
           <w:color w:val="000000" w:themeColor="text1"/>
@@ -3034,10 +2851,12 @@
             </w14:gradFill>
           </w14:textFill>
         </w:rPr>
-        <w:lastRenderedPageBreak/>
-        <w:t>Objetivos</w:t>
-      </w:r>
-      <w:r>
+        <w:t xml:space="preserve"> do Projeto</w:t>
+      </w:r>
+    </w:p>
+    <w:p>
+      <w:pPr>
+        <w:jc w:val="center"/>
         <w:rPr>
           <w:color w:val="000000" w:themeColor="text1"/>
           <w:sz w:val="96"/>
@@ -3070,8 +2889,7 @@
             </w14:gradFill>
           </w14:textFill>
         </w:rPr>
-        <w:t xml:space="preserve"> do Projeto</w:t>
-      </w:r>
+      </w:pPr>
     </w:p>
     <w:p>
       <w:pPr>
@@ -3278,6 +3096,8 @@
         <w:lastRenderedPageBreak/>
         <w:t>Proposta do Projeto</w:t>
       </w:r>
+      <w:bookmarkStart w:id="0" w:name="_GoBack"/>
+      <w:bookmarkEnd w:id="0"/>
     </w:p>
     <w:p>
       <w:pPr>
@@ -5496,7 +5316,7 @@
 </file>
 
 <file path=customXml/itemProps1.xml><?xml version="1.0" encoding="utf-8"?>
-<ds:datastoreItem xmlns:ds="http://schemas.openxmlformats.org/officeDocument/2006/customXml" ds:itemID="{A34EC276-3A5C-4827-9FD1-B6EC411D6830}">
+<ds:datastoreItem xmlns:ds="http://schemas.openxmlformats.org/officeDocument/2006/customXml" ds:itemID="{2685BC32-AE98-4151-8BE8-52491FA5C3B7}">
   <ds:schemaRefs>
     <ds:schemaRef ds:uri="http://schemas.openxmlformats.org/officeDocument/2006/bibliography"/>
   </ds:schemaRefs>

</xml_diff>

<commit_message>
Alteração na Introduçao do Relatório
Adição de alguns tópicos na introdução relativamente à proposta,
objetivos do trabalho, etc...
</commit_message>
<xml_diff>
--- a/Documentos PT/Relatório PT.docx
+++ b/Documentos PT/Relatório PT.docx
@@ -2253,7 +2253,27 @@
           <w:sz w:val="36"/>
           <w:szCs w:val="23"/>
         </w:rPr>
-        <w:t xml:space="preserve"> framework;</w:t>
+        <w:t xml:space="preserve"> </w:t>
+      </w:r>
+      <w:proofErr w:type="spellStart"/>
+      <w:r>
+        <w:rPr>
+          <w:rFonts w:ascii="Segoe UI" w:hAnsi="Segoe UI" w:cs="Segoe UI"/>
+          <w:color w:val="000000"/>
+          <w:sz w:val="36"/>
+          <w:szCs w:val="23"/>
+        </w:rPr>
+        <w:t>framework</w:t>
+      </w:r>
+      <w:proofErr w:type="spellEnd"/>
+      <w:r>
+        <w:rPr>
+          <w:rFonts w:ascii="Segoe UI" w:hAnsi="Segoe UI" w:cs="Segoe UI"/>
+          <w:color w:val="000000"/>
+          <w:sz w:val="36"/>
+          <w:szCs w:val="23"/>
+        </w:rPr>
+        <w:t>;</w:t>
       </w:r>
     </w:p>
     <w:p>
@@ -2277,7 +2297,67 @@
           <w:sz w:val="36"/>
           <w:szCs w:val="23"/>
         </w:rPr>
-        <w:t>SQL – Structured Query Language;</w:t>
+        <w:t xml:space="preserve">SQL – </w:t>
+      </w:r>
+      <w:proofErr w:type="spellStart"/>
+      <w:r>
+        <w:rPr>
+          <w:rFonts w:ascii="Segoe UI" w:hAnsi="Segoe UI" w:cs="Segoe UI"/>
+          <w:color w:val="000000"/>
+          <w:sz w:val="36"/>
+          <w:szCs w:val="23"/>
+        </w:rPr>
+        <w:t>Structured</w:t>
+      </w:r>
+      <w:proofErr w:type="spellEnd"/>
+      <w:r>
+        <w:rPr>
+          <w:rFonts w:ascii="Segoe UI" w:hAnsi="Segoe UI" w:cs="Segoe UI"/>
+          <w:color w:val="000000"/>
+          <w:sz w:val="36"/>
+          <w:szCs w:val="23"/>
+        </w:rPr>
+        <w:t xml:space="preserve"> </w:t>
+      </w:r>
+      <w:proofErr w:type="spellStart"/>
+      <w:r>
+        <w:rPr>
+          <w:rFonts w:ascii="Segoe UI" w:hAnsi="Segoe UI" w:cs="Segoe UI"/>
+          <w:color w:val="000000"/>
+          <w:sz w:val="36"/>
+          <w:szCs w:val="23"/>
+        </w:rPr>
+        <w:t>Query</w:t>
+      </w:r>
+      <w:proofErr w:type="spellEnd"/>
+      <w:r>
+        <w:rPr>
+          <w:rFonts w:ascii="Segoe UI" w:hAnsi="Segoe UI" w:cs="Segoe UI"/>
+          <w:color w:val="000000"/>
+          <w:sz w:val="36"/>
+          <w:szCs w:val="23"/>
+        </w:rPr>
+        <w:t xml:space="preserve"> </w:t>
+      </w:r>
+      <w:proofErr w:type="spellStart"/>
+      <w:r>
+        <w:rPr>
+          <w:rFonts w:ascii="Segoe UI" w:hAnsi="Segoe UI" w:cs="Segoe UI"/>
+          <w:color w:val="000000"/>
+          <w:sz w:val="36"/>
+          <w:szCs w:val="23"/>
+        </w:rPr>
+        <w:t>Language</w:t>
+      </w:r>
+      <w:proofErr w:type="spellEnd"/>
+      <w:r>
+        <w:rPr>
+          <w:rFonts w:ascii="Segoe UI" w:hAnsi="Segoe UI" w:cs="Segoe UI"/>
+          <w:color w:val="000000"/>
+          <w:sz w:val="36"/>
+          <w:szCs w:val="23"/>
+        </w:rPr>
+        <w:t>;</w:t>
       </w:r>
     </w:p>
     <w:p>
@@ -2301,7 +2381,27 @@
           <w:sz w:val="36"/>
           <w:szCs w:val="23"/>
         </w:rPr>
-        <w:t>DAL – Data Access Layer;</w:t>
+        <w:t xml:space="preserve">DAL – Data Access </w:t>
+      </w:r>
+      <w:proofErr w:type="spellStart"/>
+      <w:r>
+        <w:rPr>
+          <w:rFonts w:ascii="Segoe UI" w:hAnsi="Segoe UI" w:cs="Segoe UI"/>
+          <w:color w:val="000000"/>
+          <w:sz w:val="36"/>
+          <w:szCs w:val="23"/>
+        </w:rPr>
+        <w:t>Layer</w:t>
+      </w:r>
+      <w:proofErr w:type="spellEnd"/>
+      <w:r>
+        <w:rPr>
+          <w:rFonts w:ascii="Segoe UI" w:hAnsi="Segoe UI" w:cs="Segoe UI"/>
+          <w:color w:val="000000"/>
+          <w:sz w:val="36"/>
+          <w:szCs w:val="23"/>
+        </w:rPr>
+        <w:t>;</w:t>
       </w:r>
     </w:p>
     <w:p>
@@ -2325,7 +2425,47 @@
           <w:sz w:val="36"/>
           <w:szCs w:val="23"/>
         </w:rPr>
-        <w:t>BLL – Business Logic Layer;</w:t>
+        <w:t xml:space="preserve">BLL – Business </w:t>
+      </w:r>
+      <w:proofErr w:type="spellStart"/>
+      <w:r>
+        <w:rPr>
+          <w:rFonts w:ascii="Segoe UI" w:hAnsi="Segoe UI" w:cs="Segoe UI"/>
+          <w:color w:val="000000"/>
+          <w:sz w:val="36"/>
+          <w:szCs w:val="23"/>
+        </w:rPr>
+        <w:t>Logic</w:t>
+      </w:r>
+      <w:proofErr w:type="spellEnd"/>
+      <w:r>
+        <w:rPr>
+          <w:rFonts w:ascii="Segoe UI" w:hAnsi="Segoe UI" w:cs="Segoe UI"/>
+          <w:color w:val="000000"/>
+          <w:sz w:val="36"/>
+          <w:szCs w:val="23"/>
+        </w:rPr>
+        <w:t xml:space="preserve"> </w:t>
+      </w:r>
+      <w:proofErr w:type="spellStart"/>
+      <w:r>
+        <w:rPr>
+          <w:rFonts w:ascii="Segoe UI" w:hAnsi="Segoe UI" w:cs="Segoe UI"/>
+          <w:color w:val="000000"/>
+          <w:sz w:val="36"/>
+          <w:szCs w:val="23"/>
+        </w:rPr>
+        <w:t>Layer</w:t>
+      </w:r>
+      <w:proofErr w:type="spellEnd"/>
+      <w:r>
+        <w:rPr>
+          <w:rFonts w:ascii="Segoe UI" w:hAnsi="Segoe UI" w:cs="Segoe UI"/>
+          <w:color w:val="000000"/>
+          <w:sz w:val="36"/>
+          <w:szCs w:val="23"/>
+        </w:rPr>
+        <w:t>;</w:t>
       </w:r>
     </w:p>
     <w:p>
@@ -2372,7 +2512,67 @@
           <w:sz w:val="36"/>
           <w:szCs w:val="23"/>
         </w:rPr>
-        <w:t>IDE – Integrated Development Environment;</w:t>
+        <w:t xml:space="preserve">IDE – </w:t>
+      </w:r>
+      <w:proofErr w:type="spellStart"/>
+      <w:r>
+        <w:rPr>
+          <w:rFonts w:ascii="Segoe UI" w:hAnsi="Segoe UI" w:cs="Segoe UI"/>
+          <w:color w:val="000000"/>
+          <w:sz w:val="36"/>
+          <w:szCs w:val="23"/>
+        </w:rPr>
+        <w:t>Integrated</w:t>
+      </w:r>
+      <w:proofErr w:type="spellEnd"/>
+      <w:r>
+        <w:rPr>
+          <w:rFonts w:ascii="Segoe UI" w:hAnsi="Segoe UI" w:cs="Segoe UI"/>
+          <w:color w:val="000000"/>
+          <w:sz w:val="36"/>
+          <w:szCs w:val="23"/>
+        </w:rPr>
+        <w:t xml:space="preserve"> </w:t>
+      </w:r>
+      <w:proofErr w:type="spellStart"/>
+      <w:r>
+        <w:rPr>
+          <w:rFonts w:ascii="Segoe UI" w:hAnsi="Segoe UI" w:cs="Segoe UI"/>
+          <w:color w:val="000000"/>
+          <w:sz w:val="36"/>
+          <w:szCs w:val="23"/>
+        </w:rPr>
+        <w:t>Development</w:t>
+      </w:r>
+      <w:proofErr w:type="spellEnd"/>
+      <w:r>
+        <w:rPr>
+          <w:rFonts w:ascii="Segoe UI" w:hAnsi="Segoe UI" w:cs="Segoe UI"/>
+          <w:color w:val="000000"/>
+          <w:sz w:val="36"/>
+          <w:szCs w:val="23"/>
+        </w:rPr>
+        <w:t xml:space="preserve"> </w:t>
+      </w:r>
+      <w:proofErr w:type="spellStart"/>
+      <w:r>
+        <w:rPr>
+          <w:rFonts w:ascii="Segoe UI" w:hAnsi="Segoe UI" w:cs="Segoe UI"/>
+          <w:color w:val="000000"/>
+          <w:sz w:val="36"/>
+          <w:szCs w:val="23"/>
+        </w:rPr>
+        <w:t>Environment</w:t>
+      </w:r>
+      <w:proofErr w:type="spellEnd"/>
+      <w:r>
+        <w:rPr>
+          <w:rFonts w:ascii="Segoe UI" w:hAnsi="Segoe UI" w:cs="Segoe UI"/>
+          <w:color w:val="000000"/>
+          <w:sz w:val="36"/>
+          <w:szCs w:val="23"/>
+        </w:rPr>
+        <w:t>;</w:t>
       </w:r>
     </w:p>
     <w:p>
@@ -2680,6 +2880,7 @@
         <w:rPr>
           <w:rFonts w:ascii="Segoe UI" w:hAnsi="Segoe UI" w:cs="Segoe UI"/>
           <w:b/>
+          <w:sz w:val="28"/>
         </w:rPr>
       </w:pPr>
       <w:r>
@@ -2738,6 +2939,266 @@
         </w:rPr>
         <w:t xml:space="preserve"> fizemos este Projeto Tecnológico para demonstrar os nossos conhecimentos e para termos uma experiência de como é a apresentação de um produto criado por nós ao público. Como tal, fomos propostos a fazer um programa de Gestão de Clínicas Informáticas e sendo um novo desafio para nós, aceitámos.</w:t>
       </w:r>
+    </w:p>
+    <w:p>
+      <w:pPr>
+        <w:jc w:val="both"/>
+        <w:rPr>
+          <w:rFonts w:ascii="Segoe UI" w:hAnsi="Segoe UI" w:cs="Segoe UI"/>
+          <w:b/>
+          <w:sz w:val="28"/>
+          <w:szCs w:val="28"/>
+        </w:rPr>
+      </w:pPr>
+      <w:r>
+        <w:rPr>
+          <w:rFonts w:ascii="Segoe UI" w:hAnsi="Segoe UI" w:cs="Segoe UI"/>
+          <w:b/>
+          <w:sz w:val="28"/>
+          <w:szCs w:val="28"/>
+        </w:rPr>
+        <w:t xml:space="preserve">Ao longo desta Introdução, serão </w:t>
+      </w:r>
+      <w:r>
+        <w:rPr>
+          <w:rFonts w:ascii="Segoe UI" w:hAnsi="Segoe UI" w:cs="Segoe UI"/>
+          <w:b/>
+          <w:sz w:val="28"/>
+          <w:szCs w:val="28"/>
+        </w:rPr>
+        <w:t>especificados os seguintes aspe</w:t>
+      </w:r>
+      <w:r>
+        <w:rPr>
+          <w:rFonts w:ascii="Segoe UI" w:hAnsi="Segoe UI" w:cs="Segoe UI"/>
+          <w:b/>
+          <w:sz w:val="28"/>
+          <w:szCs w:val="28"/>
+        </w:rPr>
+        <w:t xml:space="preserve">tos: </w:t>
+      </w:r>
+    </w:p>
+    <w:p>
+      <w:pPr>
+        <w:jc w:val="both"/>
+        <w:rPr>
+          <w:rFonts w:ascii="Segoe UI" w:hAnsi="Segoe UI" w:cs="Segoe UI"/>
+          <w:b/>
+          <w:sz w:val="28"/>
+          <w:szCs w:val="28"/>
+        </w:rPr>
+      </w:pPr>
+    </w:p>
+    <w:p>
+      <w:pPr>
+        <w:autoSpaceDE w:val="0"/>
+        <w:autoSpaceDN w:val="0"/>
+        <w:adjustRightInd w:val="0"/>
+        <w:spacing w:after="0" w:line="240" w:lineRule="auto"/>
+        <w:rPr>
+          <w:rFonts w:ascii="Segoe UI" w:hAnsi="Segoe UI" w:cs="Segoe UI"/>
+          <w:b/>
+          <w:color w:val="000000"/>
+          <w:sz w:val="28"/>
+          <w:szCs w:val="28"/>
+        </w:rPr>
+      </w:pPr>
+    </w:p>
+    <w:p>
+      <w:pPr>
+        <w:autoSpaceDE w:val="0"/>
+        <w:autoSpaceDN w:val="0"/>
+        <w:adjustRightInd w:val="0"/>
+        <w:spacing w:after="171" w:line="240" w:lineRule="auto"/>
+        <w:rPr>
+          <w:rFonts w:ascii="Segoe UI" w:hAnsi="Segoe UI" w:cs="Segoe UI"/>
+          <w:b/>
+          <w:color w:val="000000"/>
+          <w:sz w:val="28"/>
+          <w:szCs w:val="28"/>
+        </w:rPr>
+      </w:pPr>
+      <w:r>
+        <w:rPr>
+          <w:rFonts w:ascii="Segoe UI" w:hAnsi="Segoe UI" w:cs="Segoe UI"/>
+          <w:b/>
+          <w:color w:val="000000"/>
+          <w:sz w:val="28"/>
+          <w:szCs w:val="28"/>
+        </w:rPr>
+        <w:t xml:space="preserve">. </w:t>
+      </w:r>
+      <w:r>
+        <w:rPr>
+          <w:rFonts w:ascii="Segoe UI" w:hAnsi="Segoe UI" w:cs="Segoe UI"/>
+          <w:b/>
+          <w:color w:val="000000"/>
+          <w:sz w:val="28"/>
+          <w:szCs w:val="28"/>
+        </w:rPr>
+        <w:t>Objetivos do proje</w:t>
+      </w:r>
+      <w:r>
+        <w:rPr>
+          <w:rFonts w:ascii="Segoe UI" w:hAnsi="Segoe UI" w:cs="Segoe UI"/>
+          <w:b/>
+          <w:color w:val="000000"/>
+          <w:sz w:val="28"/>
+          <w:szCs w:val="28"/>
+        </w:rPr>
+        <w:t xml:space="preserve">to; </w:t>
+      </w:r>
+    </w:p>
+    <w:p>
+      <w:pPr>
+        <w:autoSpaceDE w:val="0"/>
+        <w:autoSpaceDN w:val="0"/>
+        <w:adjustRightInd w:val="0"/>
+        <w:spacing w:after="171" w:line="240" w:lineRule="auto"/>
+        <w:rPr>
+          <w:rFonts w:ascii="Segoe UI" w:hAnsi="Segoe UI" w:cs="Segoe UI"/>
+          <w:b/>
+          <w:color w:val="000000"/>
+          <w:sz w:val="28"/>
+          <w:szCs w:val="28"/>
+        </w:rPr>
+      </w:pPr>
+      <w:r>
+        <w:rPr>
+          <w:rFonts w:ascii="Segoe UI" w:hAnsi="Segoe UI" w:cs="Segoe UI"/>
+          <w:b/>
+          <w:color w:val="000000"/>
+          <w:sz w:val="28"/>
+          <w:szCs w:val="28"/>
+        </w:rPr>
+        <w:t>.</w:t>
+      </w:r>
+      <w:r>
+        <w:rPr>
+          <w:rFonts w:ascii="Segoe UI" w:hAnsi="Segoe UI" w:cs="Segoe UI"/>
+          <w:b/>
+          <w:color w:val="000000"/>
+          <w:sz w:val="28"/>
+          <w:szCs w:val="28"/>
+        </w:rPr>
+        <w:t xml:space="preserve"> Proposta do proje</w:t>
+      </w:r>
+      <w:r>
+        <w:rPr>
+          <w:rFonts w:ascii="Segoe UI" w:hAnsi="Segoe UI" w:cs="Segoe UI"/>
+          <w:b/>
+          <w:color w:val="000000"/>
+          <w:sz w:val="28"/>
+          <w:szCs w:val="28"/>
+        </w:rPr>
+        <w:t xml:space="preserve">to; </w:t>
+      </w:r>
+      <w:bookmarkStart w:id="0" w:name="_GoBack"/>
+      <w:bookmarkEnd w:id="0"/>
+    </w:p>
+    <w:p>
+      <w:pPr>
+        <w:autoSpaceDE w:val="0"/>
+        <w:autoSpaceDN w:val="0"/>
+        <w:adjustRightInd w:val="0"/>
+        <w:spacing w:after="171" w:line="240" w:lineRule="auto"/>
+        <w:rPr>
+          <w:rFonts w:ascii="Segoe UI" w:hAnsi="Segoe UI" w:cs="Segoe UI"/>
+          <w:b/>
+          <w:color w:val="000000"/>
+          <w:sz w:val="28"/>
+          <w:szCs w:val="28"/>
+        </w:rPr>
+      </w:pPr>
+      <w:r>
+        <w:rPr>
+          <w:rFonts w:ascii="Segoe UI" w:hAnsi="Segoe UI" w:cs="Segoe UI"/>
+          <w:b/>
+          <w:color w:val="000000"/>
+          <w:sz w:val="28"/>
+          <w:szCs w:val="28"/>
+        </w:rPr>
+        <w:t xml:space="preserve">. Tecnologias e recursos utilizados; </w:t>
+      </w:r>
+    </w:p>
+    <w:p>
+      <w:pPr>
+        <w:autoSpaceDE w:val="0"/>
+        <w:autoSpaceDN w:val="0"/>
+        <w:adjustRightInd w:val="0"/>
+        <w:spacing w:after="171" w:line="240" w:lineRule="auto"/>
+        <w:rPr>
+          <w:rFonts w:ascii="Segoe UI" w:hAnsi="Segoe UI" w:cs="Segoe UI"/>
+          <w:b/>
+          <w:color w:val="000000"/>
+          <w:sz w:val="28"/>
+          <w:szCs w:val="28"/>
+        </w:rPr>
+      </w:pPr>
+      <w:r>
+        <w:rPr>
+          <w:rFonts w:ascii="Segoe UI" w:hAnsi="Segoe UI" w:cs="Segoe UI"/>
+          <w:b/>
+          <w:color w:val="000000"/>
+          <w:sz w:val="28"/>
+          <w:szCs w:val="28"/>
+        </w:rPr>
+        <w:t>.</w:t>
+      </w:r>
+      <w:r>
+        <w:rPr>
+          <w:rFonts w:ascii="Segoe UI" w:hAnsi="Segoe UI" w:cs="Segoe UI"/>
+          <w:b/>
+          <w:color w:val="000000"/>
+          <w:sz w:val="28"/>
+          <w:szCs w:val="28"/>
+        </w:rPr>
+        <w:t xml:space="preserve"> Contributos do proje</w:t>
+      </w:r>
+      <w:r>
+        <w:rPr>
+          <w:rFonts w:ascii="Segoe UI" w:hAnsi="Segoe UI" w:cs="Segoe UI"/>
+          <w:b/>
+          <w:color w:val="000000"/>
+          <w:sz w:val="28"/>
+          <w:szCs w:val="28"/>
+        </w:rPr>
+        <w:t xml:space="preserve">to; </w:t>
+      </w:r>
+    </w:p>
+    <w:p>
+      <w:pPr>
+        <w:autoSpaceDE w:val="0"/>
+        <w:autoSpaceDN w:val="0"/>
+        <w:adjustRightInd w:val="0"/>
+        <w:spacing w:after="0" w:line="240" w:lineRule="auto"/>
+        <w:rPr>
+          <w:rFonts w:ascii="Segoe UI" w:hAnsi="Segoe UI" w:cs="Segoe UI"/>
+          <w:b/>
+          <w:color w:val="000000"/>
+          <w:sz w:val="28"/>
+          <w:szCs w:val="28"/>
+        </w:rPr>
+      </w:pPr>
+      <w:r>
+        <w:rPr>
+          <w:rFonts w:ascii="Segoe UI" w:hAnsi="Segoe UI" w:cs="Segoe UI"/>
+          <w:b/>
+          <w:color w:val="000000"/>
+          <w:sz w:val="28"/>
+          <w:szCs w:val="28"/>
+        </w:rPr>
+        <w:t xml:space="preserve">. Organização deste relatório; </w:t>
+      </w:r>
+    </w:p>
+    <w:p>
+      <w:pPr>
+        <w:jc w:val="both"/>
+        <w:rPr>
+          <w:sz w:val="23"/>
+          <w:szCs w:val="23"/>
+        </w:rPr>
+      </w:pPr>
       <w:r>
         <w:rPr>
           <w:rFonts w:ascii="Segoe UI" w:hAnsi="Segoe UI" w:cs="Segoe UI"/>
@@ -3096,8 +3557,6 @@
         <w:lastRenderedPageBreak/>
         <w:t>Proposta do Projeto</w:t>
       </w:r>
-      <w:bookmarkStart w:id="0" w:name="_GoBack"/>
-      <w:bookmarkEnd w:id="0"/>
     </w:p>
     <w:p>
       <w:pPr>
@@ -3949,15 +4408,18 @@
     <w:pPr>
       <w:pStyle w:val="Rodap"/>
       <w:rPr>
-        <w:color w:val="2E74B5" w:themeColor="accent1" w:themeShade="BF"/>
+        <w:b/>
+        <w:color w:val="000000" w:themeColor="text1"/>
         <w:sz w:val="32"/>
-        <w14:shadow w14:blurRad="38100" w14:dist="19050" w14:dir="2700000" w14:sx="100000" w14:sy="100000" w14:kx="0" w14:ky="0" w14:algn="tl">
-          <w14:schemeClr w14:val="dk1">
-            <w14:alpha w14:val="60000"/>
+        <w14:shadow w14:blurRad="12700" w14:dist="38100" w14:dir="2700000" w14:sx="100000" w14:sy="100000" w14:kx="0" w14:ky="0" w14:algn="tl">
+          <w14:schemeClr w14:val="bg1">
+            <w14:lumMod w14:val="50000"/>
           </w14:schemeClr>
         </w14:shadow>
-        <w14:textOutline w14:w="0" w14:cap="flat" w14:cmpd="sng" w14:algn="ctr">
-          <w14:noFill/>
+        <w14:textOutline w14:w="9525" w14:cap="flat" w14:cmpd="sng" w14:algn="ctr">
+          <w14:solidFill>
+            <w14:schemeClr w14:val="bg1"/>
+          </w14:solidFill>
           <w14:prstDash w14:val="solid"/>
           <w14:round/>
         </w14:textOutline>
@@ -3965,15 +4427,18 @@
     </w:pPr>
     <w:r>
       <w:rPr>
-        <w:color w:val="2E74B5" w:themeColor="accent1" w:themeShade="BF"/>
+        <w:b/>
+        <w:color w:val="000000" w:themeColor="text1"/>
         <w:sz w:val="32"/>
-        <w14:shadow w14:blurRad="38100" w14:dist="19050" w14:dir="2700000" w14:sx="100000" w14:sy="100000" w14:kx="0" w14:ky="0" w14:algn="tl">
-          <w14:schemeClr w14:val="dk1">
-            <w14:alpha w14:val="60000"/>
+        <w14:shadow w14:blurRad="12700" w14:dist="38100" w14:dir="2700000" w14:sx="100000" w14:sy="100000" w14:kx="0" w14:ky="0" w14:algn="tl">
+          <w14:schemeClr w14:val="bg1">
+            <w14:lumMod w14:val="50000"/>
           </w14:schemeClr>
         </w14:shadow>
-        <w14:textOutline w14:w="0" w14:cap="flat" w14:cmpd="sng" w14:algn="ctr">
-          <w14:noFill/>
+        <w14:textOutline w14:w="9525" w14:cap="flat" w14:cmpd="sng" w14:algn="ctr">
+          <w14:solidFill>
+            <w14:schemeClr w14:val="bg1"/>
+          </w14:solidFill>
           <w14:prstDash w14:val="solid"/>
           <w14:round/>
         </w14:textOutline>
@@ -3982,15 +4447,18 @@
     </w:r>
     <w:r>
       <w:rPr>
-        <w:color w:val="2E74B5" w:themeColor="accent1" w:themeShade="BF"/>
+        <w:b/>
+        <w:color w:val="000000" w:themeColor="text1"/>
         <w:sz w:val="32"/>
-        <w14:shadow w14:blurRad="38100" w14:dist="19050" w14:dir="2700000" w14:sx="100000" w14:sy="100000" w14:kx="0" w14:ky="0" w14:algn="tl">
-          <w14:schemeClr w14:val="dk1">
-            <w14:alpha w14:val="60000"/>
+        <w14:shadow w14:blurRad="12700" w14:dist="38100" w14:dir="2700000" w14:sx="100000" w14:sy="100000" w14:kx="0" w14:ky="0" w14:algn="tl">
+          <w14:schemeClr w14:val="bg1">
+            <w14:lumMod w14:val="50000"/>
           </w14:schemeClr>
         </w14:shadow>
-        <w14:textOutline w14:w="0" w14:cap="flat" w14:cmpd="sng" w14:algn="ctr">
-          <w14:noFill/>
+        <w14:textOutline w14:w="9525" w14:cap="flat" w14:cmpd="sng" w14:algn="ctr">
+          <w14:solidFill>
+            <w14:schemeClr w14:val="bg1"/>
+          </w14:solidFill>
           <w14:prstDash w14:val="solid"/>
           <w14:round/>
         </w14:textOutline>
@@ -3999,15 +4467,18 @@
     </w:r>
     <w:r>
       <w:rPr>
-        <w:color w:val="2E74B5" w:themeColor="accent1" w:themeShade="BF"/>
+        <w:b/>
+        <w:color w:val="000000" w:themeColor="text1"/>
         <w:sz w:val="32"/>
-        <w14:shadow w14:blurRad="38100" w14:dist="19050" w14:dir="2700000" w14:sx="100000" w14:sy="100000" w14:kx="0" w14:ky="0" w14:algn="tl">
-          <w14:schemeClr w14:val="dk1">
-            <w14:alpha w14:val="60000"/>
+        <w14:shadow w14:blurRad="12700" w14:dist="38100" w14:dir="2700000" w14:sx="100000" w14:sy="100000" w14:kx="0" w14:ky="0" w14:algn="tl">
+          <w14:schemeClr w14:val="bg1">
+            <w14:lumMod w14:val="50000"/>
           </w14:schemeClr>
         </w14:shadow>
-        <w14:textOutline w14:w="0" w14:cap="flat" w14:cmpd="sng" w14:algn="ctr">
-          <w14:noFill/>
+        <w14:textOutline w14:w="9525" w14:cap="flat" w14:cmpd="sng" w14:algn="ctr">
+          <w14:solidFill>
+            <w14:schemeClr w14:val="bg1"/>
+          </w14:solidFill>
           <w14:prstDash w14:val="solid"/>
           <w14:round/>
         </w14:textOutline>
@@ -4016,15 +4487,18 @@
     </w:r>
     <w:r>
       <w:rPr>
-        <w:color w:val="2E74B5" w:themeColor="accent1" w:themeShade="BF"/>
+        <w:b/>
+        <w:color w:val="000000" w:themeColor="text1"/>
         <w:sz w:val="32"/>
-        <w14:shadow w14:blurRad="38100" w14:dist="19050" w14:dir="2700000" w14:sx="100000" w14:sy="100000" w14:kx="0" w14:ky="0" w14:algn="tl">
-          <w14:schemeClr w14:val="dk1">
-            <w14:alpha w14:val="60000"/>
+        <w14:shadow w14:blurRad="12700" w14:dist="38100" w14:dir="2700000" w14:sx="100000" w14:sy="100000" w14:kx="0" w14:ky="0" w14:algn="tl">
+          <w14:schemeClr w14:val="bg1">
+            <w14:lumMod w14:val="50000"/>
           </w14:schemeClr>
         </w14:shadow>
-        <w14:textOutline w14:w="0" w14:cap="flat" w14:cmpd="sng" w14:algn="ctr">
-          <w14:noFill/>
+        <w14:textOutline w14:w="9525" w14:cap="flat" w14:cmpd="sng" w14:algn="ctr">
+          <w14:solidFill>
+            <w14:schemeClr w14:val="bg1"/>
+          </w14:solidFill>
           <w14:prstDash w14:val="solid"/>
           <w14:round/>
         </w14:textOutline>
@@ -4033,15 +4507,18 @@
     </w:r>
     <w:r>
       <w:rPr>
-        <w:color w:val="2E74B5" w:themeColor="accent1" w:themeShade="BF"/>
+        <w:b/>
+        <w:color w:val="000000" w:themeColor="text1"/>
         <w:sz w:val="32"/>
-        <w14:shadow w14:blurRad="38100" w14:dist="19050" w14:dir="2700000" w14:sx="100000" w14:sy="100000" w14:kx="0" w14:ky="0" w14:algn="tl">
-          <w14:schemeClr w14:val="dk1">
-            <w14:alpha w14:val="60000"/>
+        <w14:shadow w14:blurRad="12700" w14:dist="38100" w14:dir="2700000" w14:sx="100000" w14:sy="100000" w14:kx="0" w14:ky="0" w14:algn="tl">
+          <w14:schemeClr w14:val="bg1">
+            <w14:lumMod w14:val="50000"/>
           </w14:schemeClr>
         </w14:shadow>
-        <w14:textOutline w14:w="0" w14:cap="flat" w14:cmpd="sng" w14:algn="ctr">
-          <w14:noFill/>
+        <w14:textOutline w14:w="9525" w14:cap="flat" w14:cmpd="sng" w14:algn="ctr">
+          <w14:solidFill>
+            <w14:schemeClr w14:val="bg1"/>
+          </w14:solidFill>
           <w14:prstDash w14:val="solid"/>
           <w14:round/>
         </w14:textOutline>
@@ -4085,11 +4562,25 @@
     </w:pPr>
     <w:r>
       <w:rPr>
+        <w:b/>
         <w:noProof/>
+        <w:color w:val="000000" w:themeColor="text1"/>
         <w:lang w:eastAsia="pt-PT"/>
+        <w14:shadow w14:blurRad="12700" w14:dist="38100" w14:dir="2700000" w14:sx="100000" w14:sy="100000" w14:kx="0" w14:ky="0" w14:algn="tl">
+          <w14:schemeClr w14:val="bg1">
+            <w14:lumMod w14:val="50000"/>
+          </w14:schemeClr>
+        </w14:shadow>
+        <w14:textOutline w14:w="9525" w14:cap="flat" w14:cmpd="sng" w14:algn="ctr">
+          <w14:solidFill>
+            <w14:schemeClr w14:val="bg1"/>
+          </w14:solidFill>
+          <w14:prstDash w14:val="solid"/>
+          <w14:round/>
+        </w14:textOutline>
       </w:rPr>
       <w:drawing>
-        <wp:anchor distT="0" distB="0" distL="114300" distR="114300" simplePos="0" relativeHeight="251658240" behindDoc="1" locked="0" layoutInCell="1" allowOverlap="1" wp14:anchorId="5D6C39A7" wp14:editId="1BEC973C">
+        <wp:anchor distT="0" distB="0" distL="114300" distR="114300" simplePos="0" relativeHeight="251658240" behindDoc="1" locked="0" layoutInCell="1" allowOverlap="1" wp14:anchorId="5998C546" wp14:editId="54D4F215">
           <wp:simplePos x="0" y="0"/>
           <wp:positionH relativeFrom="page">
             <wp:align>right</wp:align>
@@ -4158,8 +4649,21 @@
     </w:r>
     <w:r>
       <w:rPr>
-        <w:color w:val="2E74B5" w:themeColor="accent1" w:themeShade="BF"/>
+        <w:b/>
+        <w:color w:val="000000" w:themeColor="text1"/>
         <w:sz w:val="32"/>
+        <w14:shadow w14:blurRad="12700" w14:dist="38100" w14:dir="2700000" w14:sx="100000" w14:sy="100000" w14:kx="0" w14:ky="0" w14:algn="tl">
+          <w14:schemeClr w14:val="bg1">
+            <w14:lumMod w14:val="50000"/>
+          </w14:schemeClr>
+        </w14:shadow>
+        <w14:textOutline w14:w="9525" w14:cap="flat" w14:cmpd="sng" w14:algn="ctr">
+          <w14:solidFill>
+            <w14:schemeClr w14:val="bg1"/>
+          </w14:solidFill>
+          <w14:prstDash w14:val="solid"/>
+          <w14:round/>
+        </w14:textOutline>
       </w:rPr>
       <w:t>Escola Profissional Gustave Eiffel – Pólo Amadora Centro</w:t>
     </w:r>
@@ -5316,7 +5820,7 @@
 </file>
 
 <file path=customXml/itemProps1.xml><?xml version="1.0" encoding="utf-8"?>
-<ds:datastoreItem xmlns:ds="http://schemas.openxmlformats.org/officeDocument/2006/customXml" ds:itemID="{2685BC32-AE98-4151-8BE8-52491FA5C3B7}">
+<ds:datastoreItem xmlns:ds="http://schemas.openxmlformats.org/officeDocument/2006/customXml" ds:itemID="{AAA9F9AB-DFFD-4557-A96D-0302F320EDBF}">
   <ds:schemaRefs>
     <ds:schemaRef ds:uri="http://schemas.openxmlformats.org/officeDocument/2006/bibliography"/>
   </ds:schemaRefs>

</xml_diff>

<commit_message>
Adição de um ficheiro, Avanço no Relatório
Adição das Datas do projeto em excel, Avanço no relatório, Objetivos do
Projeto, feito, Ínicio e quase no fim da Proposta do projeto, ínicio da
criação da tabela de datas e alteração no cronograma
</commit_message>
<xml_diff>
--- a/Documentos PT/Relatório PT.docx
+++ b/Documentos PT/Relatório PT.docx
@@ -603,7 +603,25 @@
           <w:sz w:val="36"/>
           <w:szCs w:val="23"/>
         </w:rPr>
-        <w:t>, para realizar o projeto da clínica, e aceitámos dado que seria uma aplicação para ser usada numa empresa. Como achámos que seria uma boa oportunidade, nós aproveitámos para ser o nosso projeto.</w:t>
+        <w:t xml:space="preserve">, para realizar o projeto da clínica, e aceitámos dado que seria uma aplicação para ser usada numa </w:t>
+      </w:r>
+      <w:proofErr w:type="gramStart"/>
+      <w:r>
+        <w:rPr>
+          <w:rFonts w:ascii="Berlin Sans FB" w:hAnsi="Berlin Sans FB" w:cs="Segoe UI"/>
+          <w:sz w:val="36"/>
+          <w:szCs w:val="23"/>
+        </w:rPr>
+        <w:t>empresa</w:t>
+      </w:r>
+      <w:proofErr w:type="gramEnd"/>
+      <w:r>
+        <w:rPr>
+          <w:rFonts w:ascii="Berlin Sans FB" w:hAnsi="Berlin Sans FB" w:cs="Segoe UI"/>
+          <w:sz w:val="36"/>
+          <w:szCs w:val="23"/>
+        </w:rPr>
+        <w:t>. Como achámos que seria uma boa oportunidade, nós aproveitámos para ser o nosso projeto.</w:t>
       </w:r>
     </w:p>
     <w:p>
@@ -2957,25 +2975,7 @@
           <w:sz w:val="28"/>
           <w:szCs w:val="28"/>
         </w:rPr>
-        <w:t xml:space="preserve">Ao longo desta Introdução, serão </w:t>
-      </w:r>
-      <w:r>
-        <w:rPr>
-          <w:rFonts w:ascii="Segoe UI" w:hAnsi="Segoe UI" w:cs="Segoe UI"/>
-          <w:b/>
-          <w:sz w:val="28"/>
-          <w:szCs w:val="28"/>
-        </w:rPr>
-        <w:t>especificados os seguintes aspe</w:t>
-      </w:r>
-      <w:r>
-        <w:rPr>
-          <w:rFonts w:ascii="Segoe UI" w:hAnsi="Segoe UI" w:cs="Segoe UI"/>
-          <w:b/>
-          <w:sz w:val="28"/>
-          <w:szCs w:val="28"/>
-        </w:rPr>
-        <w:t xml:space="preserve">tos: </w:t>
+        <w:t xml:space="preserve">Ao longo desta Introdução, serão especificados os seguintes aspetos: </w:t>
       </w:r>
     </w:p>
     <w:p>
@@ -3093,8 +3093,6 @@
         </w:rPr>
         <w:t xml:space="preserve">to; </w:t>
       </w:r>
-      <w:bookmarkStart w:id="0" w:name="_GoBack"/>
-      <w:bookmarkEnd w:id="0"/>
     </w:p>
     <w:p>
       <w:pPr>
@@ -3317,47 +3315,89 @@
     </w:p>
     <w:p>
       <w:pPr>
-        <w:jc w:val="center"/>
-        <w:rPr>
-          <w:color w:val="000000" w:themeColor="text1"/>
-          <w:sz w:val="96"/>
-          <w:u w:val="single"/>
-          <w14:reflection w14:blurRad="6350" w14:stA="53000" w14:stPos="0" w14:endA="300" w14:endPos="35500" w14:dist="0" w14:dir="5400000" w14:fadeDir="5400000" w14:sx="100000" w14:sy="-90000" w14:kx="0" w14:ky="0" w14:algn="bl"/>
-          <w14:textOutline w14:w="0" w14:cap="flat" w14:cmpd="sng" w14:algn="ctr">
-            <w14:noFill/>
-            <w14:prstDash w14:val="solid"/>
-            <w14:round/>
-          </w14:textOutline>
-          <w14:textFill>
-            <w14:gradFill>
-              <w14:gsLst>
-                <w14:gs w14:pos="0">
-                  <w14:schemeClr w14:val="accent5">
-                    <w14:lumMod w14:val="50000"/>
-                  </w14:schemeClr>
-                </w14:gs>
-                <w14:gs w14:pos="50000">
-                  <w14:schemeClr w14:val="accent5"/>
-                </w14:gs>
-                <w14:gs w14:pos="100000">
-                  <w14:schemeClr w14:val="accent5">
-                    <w14:lumMod w14:val="60000"/>
-                    <w14:lumOff w14:val="40000"/>
-                  </w14:schemeClr>
-                </w14:gs>
-              </w14:gsLst>
-              <w14:lin w14:ang="5400000" w14:scaled="0"/>
-            </w14:gradFill>
-          </w14:textFill>
-        </w:rPr>
-      </w:pPr>
-    </w:p>
-    <w:p>
-      <w:pPr>
-        <w:rPr>
-          <w:rFonts w:ascii="Comic Sans MS" w:hAnsi="Comic Sans MS"/>
-          <w:b/>
-          <w:color w:val="000000" w:themeColor="text1"/>
+        <w:rPr>
+          <w:rFonts w:ascii="Segoe UI" w:hAnsi="Segoe UI" w:cs="Segoe UI"/>
+          <w:b/>
+          <w:color w:val="262626" w:themeColor="text1" w:themeTint="D9"/>
+          <w:sz w:val="40"/>
+          <w14:shadow w14:blurRad="38100" w14:dist="19050" w14:dir="2700000" w14:sx="100000" w14:sy="100000" w14:kx="0" w14:ky="0" w14:algn="tl">
+            <w14:schemeClr w14:val="dk1">
+              <w14:alpha w14:val="60000"/>
+            </w14:schemeClr>
+          </w14:shadow>
+          <w14:textOutline w14:w="0" w14:cap="flat" w14:cmpd="sng" w14:algn="ctr">
+            <w14:noFill/>
+            <w14:prstDash w14:val="solid"/>
+            <w14:round/>
+          </w14:textOutline>
+        </w:rPr>
+      </w:pPr>
+      <w:r>
+        <w:rPr>
+          <w:rFonts w:ascii="Segoe UI" w:hAnsi="Segoe UI" w:cs="Segoe UI"/>
+          <w:b/>
+          <w:color w:val="262626" w:themeColor="text1" w:themeTint="D9"/>
+          <w:sz w:val="40"/>
+          <w14:shadow w14:blurRad="38100" w14:dist="19050" w14:dir="2700000" w14:sx="100000" w14:sy="100000" w14:kx="0" w14:ky="0" w14:algn="tl">
+            <w14:schemeClr w14:val="dk1">
+              <w14:alpha w14:val="60000"/>
+            </w14:schemeClr>
+          </w14:shadow>
+          <w14:textOutline w14:w="0" w14:cap="flat" w14:cmpd="sng" w14:algn="ctr">
+            <w14:noFill/>
+            <w14:prstDash w14:val="solid"/>
+            <w14:round/>
+          </w14:textOutline>
+        </w:rPr>
+        <w:t xml:space="preserve">Dado que o tema foi </w:t>
+      </w:r>
+      <w:proofErr w:type="gramStart"/>
+      <w:r>
+        <w:rPr>
+          <w:rFonts w:ascii="Segoe UI" w:hAnsi="Segoe UI" w:cs="Segoe UI"/>
+          <w:b/>
+          <w:color w:val="262626" w:themeColor="text1" w:themeTint="D9"/>
+          <w:sz w:val="40"/>
+          <w14:shadow w14:blurRad="38100" w14:dist="19050" w14:dir="2700000" w14:sx="100000" w14:sy="100000" w14:kx="0" w14:ky="0" w14:algn="tl">
+            <w14:schemeClr w14:val="dk1">
+              <w14:alpha w14:val="60000"/>
+            </w14:schemeClr>
+          </w14:shadow>
+          <w14:textOutline w14:w="0" w14:cap="flat" w14:cmpd="sng" w14:algn="ctr">
+            <w14:noFill/>
+            <w14:prstDash w14:val="solid"/>
+            <w14:round/>
+          </w14:textOutline>
+        </w:rPr>
+        <w:t>nos proposto</w:t>
+      </w:r>
+      <w:proofErr w:type="gramEnd"/>
+      <w:r>
+        <w:rPr>
+          <w:rFonts w:ascii="Segoe UI" w:hAnsi="Segoe UI" w:cs="Segoe UI"/>
+          <w:b/>
+          <w:color w:val="262626" w:themeColor="text1" w:themeTint="D9"/>
+          <w:sz w:val="40"/>
+          <w14:shadow w14:blurRad="38100" w14:dist="19050" w14:dir="2700000" w14:sx="100000" w14:sy="100000" w14:kx="0" w14:ky="0" w14:algn="tl">
+            <w14:schemeClr w14:val="dk1">
+              <w14:alpha w14:val="60000"/>
+            </w14:schemeClr>
+          </w14:shadow>
+          <w14:textOutline w14:w="0" w14:cap="flat" w14:cmpd="sng" w14:algn="ctr">
+            <w14:noFill/>
+            <w14:prstDash w14:val="solid"/>
+            <w14:round/>
+          </w14:textOutline>
+        </w:rPr>
+        <w:t>, e sabendo que iria ser para uso comercial, nós sabíamos que tínhamos que dar tudo por tudo, por isso estivemos a planear fazer algo muito bom.</w:t>
+      </w:r>
+    </w:p>
+    <w:p>
+      <w:pPr>
+        <w:rPr>
+          <w:rFonts w:ascii="Segoe UI" w:hAnsi="Segoe UI" w:cs="Segoe UI"/>
+          <w:b/>
+          <w:color w:val="262626" w:themeColor="text1" w:themeTint="D9"/>
           <w:sz w:val="44"/>
           <w14:shadow w14:blurRad="38100" w14:dist="19050" w14:dir="2700000" w14:sx="100000" w14:sy="100000" w14:kx="0" w14:ky="0" w14:algn="tl">
             <w14:schemeClr w14:val="dk1">
@@ -3371,11 +3411,13 @@
           </w14:textOutline>
         </w:rPr>
       </w:pPr>
-      <w:r>
-        <w:rPr>
-          <w:rFonts w:ascii="Comic Sans MS" w:hAnsi="Comic Sans MS"/>
-          <w:b/>
-          <w:color w:val="000000" w:themeColor="text1"/>
+    </w:p>
+    <w:p>
+      <w:pPr>
+        <w:rPr>
+          <w:rFonts w:ascii="Segoe UI" w:hAnsi="Segoe UI" w:cs="Segoe UI"/>
+          <w:b/>
+          <w:color w:val="262626" w:themeColor="text1" w:themeTint="D9"/>
           <w:sz w:val="44"/>
           <w14:shadow w14:blurRad="38100" w14:dist="19050" w14:dir="2700000" w14:sx="100000" w14:sy="100000" w14:kx="0" w14:ky="0" w14:algn="tl">
             <w14:schemeClr w14:val="dk1">
@@ -3388,8 +3430,64 @@
             <w14:round/>
           </w14:textOutline>
         </w:rPr>
-        <w:t>Os Objetivos deste projeto tecnológico são:</w:t>
-      </w:r>
+      </w:pPr>
+      <w:r>
+        <w:rPr>
+          <w:rFonts w:ascii="Segoe UI" w:hAnsi="Segoe UI" w:cs="Segoe UI"/>
+          <w:b/>
+          <w:color w:val="262626" w:themeColor="text1" w:themeTint="D9"/>
+          <w:sz w:val="44"/>
+          <w14:shadow w14:blurRad="38100" w14:dist="19050" w14:dir="2700000" w14:sx="100000" w14:sy="100000" w14:kx="0" w14:ky="0" w14:algn="tl">
+            <w14:schemeClr w14:val="dk1">
+              <w14:alpha w14:val="60000"/>
+            </w14:schemeClr>
+          </w14:shadow>
+          <w14:textOutline w14:w="0" w14:cap="flat" w14:cmpd="sng" w14:algn="ctr">
+            <w14:noFill/>
+            <w14:prstDash w14:val="solid"/>
+            <w14:round/>
+          </w14:textOutline>
+        </w:rPr>
+        <w:t>Os objetivos deste projeto são:</w:t>
+      </w:r>
+    </w:p>
+    <w:p>
+      <w:pPr>
+        <w:rPr>
+          <w:rFonts w:ascii="Segoe UI" w:hAnsi="Segoe UI" w:cs="Segoe UI"/>
+          <w:b/>
+          <w:sz w:val="44"/>
+          <w14:shadow w14:blurRad="38100" w14:dist="19050" w14:dir="2700000" w14:sx="100000" w14:sy="100000" w14:kx="0" w14:ky="0" w14:algn="tl">
+            <w14:schemeClr w14:val="dk1">
+              <w14:alpha w14:val="60000"/>
+            </w14:schemeClr>
+          </w14:shadow>
+          <w14:textOutline w14:w="0" w14:cap="flat" w14:cmpd="sng" w14:algn="ctr">
+            <w14:noFill/>
+            <w14:prstDash w14:val="solid"/>
+            <w14:round/>
+          </w14:textOutline>
+        </w:rPr>
+      </w:pPr>
+    </w:p>
+    <w:p>
+      <w:pPr>
+        <w:rPr>
+          <w:rFonts w:ascii="Segoe UI" w:hAnsi="Segoe UI" w:cs="Segoe UI"/>
+          <w:b/>
+          <w:sz w:val="44"/>
+          <w14:shadow w14:blurRad="38100" w14:dist="19050" w14:dir="2700000" w14:sx="100000" w14:sy="100000" w14:kx="0" w14:ky="0" w14:algn="tl">
+            <w14:schemeClr w14:val="dk1">
+              <w14:alpha w14:val="60000"/>
+            </w14:schemeClr>
+          </w14:shadow>
+          <w14:textOutline w14:w="0" w14:cap="flat" w14:cmpd="sng" w14:algn="ctr">
+            <w14:noFill/>
+            <w14:prstDash w14:val="solid"/>
+            <w14:round/>
+          </w14:textOutline>
+        </w:rPr>
+      </w:pPr>
     </w:p>
     <w:p>
       <w:pPr>
@@ -3398,6 +3496,849 @@
           <w:ilvl w:val="0"/>
           <w:numId w:val="1"/>
         </w:numPr>
+        <w:rPr>
+          <w:rFonts w:ascii="Segoe UI" w:hAnsi="Segoe UI" w:cs="Segoe UI"/>
+          <w:b/>
+          <w:color w:val="262626" w:themeColor="text1" w:themeTint="D9"/>
+          <w:sz w:val="40"/>
+          <w14:shadow w14:blurRad="38100" w14:dist="19050" w14:dir="2700000" w14:sx="100000" w14:sy="100000" w14:kx="0" w14:ky="0" w14:algn="tl">
+            <w14:schemeClr w14:val="dk1">
+              <w14:alpha w14:val="60000"/>
+            </w14:schemeClr>
+          </w14:shadow>
+          <w14:textOutline w14:w="0" w14:cap="flat" w14:cmpd="sng" w14:algn="ctr">
+            <w14:noFill/>
+            <w14:prstDash w14:val="solid"/>
+            <w14:round/>
+          </w14:textOutline>
+        </w:rPr>
+      </w:pPr>
+      <w:r>
+        <w:rPr>
+          <w:rFonts w:ascii="Segoe UI" w:hAnsi="Segoe UI" w:cs="Segoe UI"/>
+          <w:b/>
+          <w:color w:val="262626" w:themeColor="text1" w:themeTint="D9"/>
+          <w:sz w:val="40"/>
+          <w14:shadow w14:blurRad="38100" w14:dist="19050" w14:dir="2700000" w14:sx="100000" w14:sy="100000" w14:kx="0" w14:ky="0" w14:algn="tl">
+            <w14:schemeClr w14:val="dk1">
+              <w14:alpha w14:val="60000"/>
+            </w14:schemeClr>
+          </w14:shadow>
+          <w14:textOutline w14:w="0" w14:cap="flat" w14:cmpd="sng" w14:algn="ctr">
+            <w14:noFill/>
+            <w14:prstDash w14:val="solid"/>
+            <w14:round/>
+          </w14:textOutline>
+        </w:rPr>
+        <w:t>Criação de um programa de gestão de uma clínica informática;</w:t>
+      </w:r>
+    </w:p>
+    <w:p>
+      <w:pPr>
+        <w:pStyle w:val="PargrafodaLista"/>
+        <w:ind w:left="643"/>
+        <w:rPr>
+          <w:rFonts w:ascii="Segoe UI" w:hAnsi="Segoe UI" w:cs="Segoe UI"/>
+          <w:b/>
+          <w:color w:val="262626" w:themeColor="text1" w:themeTint="D9"/>
+          <w:sz w:val="40"/>
+          <w14:shadow w14:blurRad="38100" w14:dist="19050" w14:dir="2700000" w14:sx="100000" w14:sy="100000" w14:kx="0" w14:ky="0" w14:algn="tl">
+            <w14:schemeClr w14:val="dk1">
+              <w14:alpha w14:val="60000"/>
+            </w14:schemeClr>
+          </w14:shadow>
+          <w14:textOutline w14:w="0" w14:cap="flat" w14:cmpd="sng" w14:algn="ctr">
+            <w14:noFill/>
+            <w14:prstDash w14:val="solid"/>
+            <w14:round/>
+          </w14:textOutline>
+        </w:rPr>
+      </w:pPr>
+      <w:r>
+        <w:rPr>
+          <w:rFonts w:ascii="Segoe UI" w:hAnsi="Segoe UI" w:cs="Segoe UI"/>
+          <w:b/>
+          <w:color w:val="262626" w:themeColor="text1" w:themeTint="D9"/>
+          <w:sz w:val="40"/>
+          <w14:shadow w14:blurRad="38100" w14:dist="19050" w14:dir="2700000" w14:sx="100000" w14:sy="100000" w14:kx="0" w14:ky="0" w14:algn="tl">
+            <w14:schemeClr w14:val="dk1">
+              <w14:alpha w14:val="60000"/>
+            </w14:schemeClr>
+          </w14:shadow>
+          <w14:textOutline w14:w="0" w14:cap="flat" w14:cmpd="sng" w14:algn="ctr">
+            <w14:noFill/>
+            <w14:prstDash w14:val="solid"/>
+            <w14:round/>
+          </w14:textOutline>
+        </w:rPr>
+        <w:t>.Este programa serve para controlar todas as reparações que um cliente queira efetuar, gerir o tempo de reparação e o custo da reparação.</w:t>
+      </w:r>
+    </w:p>
+    <w:p>
+      <w:pPr>
+        <w:pStyle w:val="PargrafodaLista"/>
+        <w:ind w:left="643"/>
+        <w:rPr>
+          <w:rFonts w:ascii="Segoe UI" w:hAnsi="Segoe UI" w:cs="Segoe UI"/>
+          <w:b/>
+          <w:sz w:val="40"/>
+          <w14:shadow w14:blurRad="38100" w14:dist="19050" w14:dir="2700000" w14:sx="100000" w14:sy="100000" w14:kx="0" w14:ky="0" w14:algn="tl">
+            <w14:schemeClr w14:val="dk1">
+              <w14:alpha w14:val="60000"/>
+            </w14:schemeClr>
+          </w14:shadow>
+          <w14:textOutline w14:w="0" w14:cap="flat" w14:cmpd="sng" w14:algn="ctr">
+            <w14:noFill/>
+            <w14:prstDash w14:val="solid"/>
+            <w14:round/>
+          </w14:textOutline>
+        </w:rPr>
+      </w:pPr>
+    </w:p>
+    <w:p>
+      <w:pPr>
+        <w:pStyle w:val="PargrafodaLista"/>
+        <w:ind w:left="643"/>
+        <w:rPr>
+          <w:rFonts w:ascii="Segoe UI" w:hAnsi="Segoe UI" w:cs="Segoe UI"/>
+          <w:b/>
+          <w:sz w:val="40"/>
+          <w14:shadow w14:blurRad="38100" w14:dist="19050" w14:dir="2700000" w14:sx="100000" w14:sy="100000" w14:kx="0" w14:ky="0" w14:algn="tl">
+            <w14:schemeClr w14:val="dk1">
+              <w14:alpha w14:val="60000"/>
+            </w14:schemeClr>
+          </w14:shadow>
+          <w14:textOutline w14:w="0" w14:cap="flat" w14:cmpd="sng" w14:algn="ctr">
+            <w14:noFill/>
+            <w14:prstDash w14:val="solid"/>
+            <w14:round/>
+          </w14:textOutline>
+        </w:rPr>
+      </w:pPr>
+    </w:p>
+    <w:p>
+      <w:pPr>
+        <w:pStyle w:val="PargrafodaLista"/>
+        <w:ind w:left="643"/>
+        <w:rPr>
+          <w:rFonts w:ascii="Segoe UI" w:hAnsi="Segoe UI" w:cs="Segoe UI"/>
+          <w:b/>
+          <w:sz w:val="40"/>
+          <w14:shadow w14:blurRad="38100" w14:dist="19050" w14:dir="2700000" w14:sx="100000" w14:sy="100000" w14:kx="0" w14:ky="0" w14:algn="tl">
+            <w14:schemeClr w14:val="dk1">
+              <w14:alpha w14:val="60000"/>
+            </w14:schemeClr>
+          </w14:shadow>
+          <w14:textOutline w14:w="0" w14:cap="flat" w14:cmpd="sng" w14:algn="ctr">
+            <w14:noFill/>
+            <w14:prstDash w14:val="solid"/>
+            <w14:round/>
+          </w14:textOutline>
+        </w:rPr>
+      </w:pPr>
+    </w:p>
+    <w:p>
+      <w:pPr>
+        <w:pStyle w:val="PargrafodaLista"/>
+        <w:ind w:left="643"/>
+        <w:rPr>
+          <w:rFonts w:ascii="Segoe UI" w:hAnsi="Segoe UI" w:cs="Segoe UI"/>
+          <w:b/>
+          <w:sz w:val="40"/>
+          <w14:shadow w14:blurRad="38100" w14:dist="19050" w14:dir="2700000" w14:sx="100000" w14:sy="100000" w14:kx="0" w14:ky="0" w14:algn="tl">
+            <w14:schemeClr w14:val="dk1">
+              <w14:alpha w14:val="60000"/>
+            </w14:schemeClr>
+          </w14:shadow>
+          <w14:textOutline w14:w="0" w14:cap="flat" w14:cmpd="sng" w14:algn="ctr">
+            <w14:noFill/>
+            <w14:prstDash w14:val="solid"/>
+            <w14:round/>
+          </w14:textOutline>
+        </w:rPr>
+      </w:pPr>
+    </w:p>
+    <w:p>
+      <w:pPr>
+        <w:pStyle w:val="PargrafodaLista"/>
+        <w:numPr>
+          <w:ilvl w:val="0"/>
+          <w:numId w:val="1"/>
+        </w:numPr>
+        <w:rPr>
+          <w:rFonts w:ascii="Segoe UI" w:hAnsi="Segoe UI" w:cs="Segoe UI"/>
+          <w:b/>
+          <w:color w:val="262626" w:themeColor="text1" w:themeTint="D9"/>
+          <w:sz w:val="40"/>
+          <w14:shadow w14:blurRad="38100" w14:dist="19050" w14:dir="2700000" w14:sx="100000" w14:sy="100000" w14:kx="0" w14:ky="0" w14:algn="tl">
+            <w14:schemeClr w14:val="dk1">
+              <w14:alpha w14:val="60000"/>
+            </w14:schemeClr>
+          </w14:shadow>
+          <w14:textOutline w14:w="0" w14:cap="flat" w14:cmpd="sng" w14:algn="ctr">
+            <w14:noFill/>
+            <w14:prstDash w14:val="solid"/>
+            <w14:round/>
+          </w14:textOutline>
+        </w:rPr>
+      </w:pPr>
+      <w:r>
+        <w:rPr>
+          <w:rFonts w:ascii="Segoe UI" w:hAnsi="Segoe UI" w:cs="Segoe UI"/>
+          <w:b/>
+          <w:color w:val="262626" w:themeColor="text1" w:themeTint="D9"/>
+          <w:sz w:val="40"/>
+          <w14:shadow w14:blurRad="38100" w14:dist="19050" w14:dir="2700000" w14:sx="100000" w14:sy="100000" w14:kx="0" w14:ky="0" w14:algn="tl">
+            <w14:schemeClr w14:val="dk1">
+              <w14:alpha w14:val="60000"/>
+            </w14:schemeClr>
+          </w14:shadow>
+          <w14:textOutline w14:w="0" w14:cap="flat" w14:cmpd="sng" w14:algn="ctr">
+            <w14:noFill/>
+            <w14:prstDash w14:val="solid"/>
+            <w14:round/>
+          </w14:textOutline>
+        </w:rPr>
+        <w:t>Gestão dos utilizadores, quer sejam administradores ou utilizadores normais, gestão dos técnicos no qual são utilizadores também, gestão dos Clientes e dos seus dispositivos, e por fim gestão das reparações desses dispositivos</w:t>
+      </w:r>
+      <w:r>
+        <w:rPr>
+          <w:rFonts w:ascii="Segoe UI" w:hAnsi="Segoe UI" w:cs="Segoe UI"/>
+          <w:b/>
+          <w:color w:val="262626" w:themeColor="text1" w:themeTint="D9"/>
+          <w:sz w:val="40"/>
+          <w14:shadow w14:blurRad="38100" w14:dist="19050" w14:dir="2700000" w14:sx="100000" w14:sy="100000" w14:kx="0" w14:ky="0" w14:algn="tl">
+            <w14:schemeClr w14:val="dk1">
+              <w14:alpha w14:val="60000"/>
+            </w14:schemeClr>
+          </w14:shadow>
+          <w14:textOutline w14:w="0" w14:cap="flat" w14:cmpd="sng" w14:algn="ctr">
+            <w14:noFill/>
+            <w14:prstDash w14:val="solid"/>
+            <w14:round/>
+          </w14:textOutline>
+        </w:rPr>
+        <w:t>;</w:t>
+      </w:r>
+    </w:p>
+    <w:p>
+      <w:pPr>
+        <w:pStyle w:val="PargrafodaLista"/>
+        <w:ind w:left="643"/>
+        <w:rPr>
+          <w:rFonts w:ascii="Segoe UI" w:hAnsi="Segoe UI" w:cs="Segoe UI"/>
+          <w:b/>
+          <w:sz w:val="40"/>
+          <w14:shadow w14:blurRad="38100" w14:dist="19050" w14:dir="2700000" w14:sx="100000" w14:sy="100000" w14:kx="0" w14:ky="0" w14:algn="tl">
+            <w14:schemeClr w14:val="dk1">
+              <w14:alpha w14:val="60000"/>
+            </w14:schemeClr>
+          </w14:shadow>
+          <w14:textOutline w14:w="0" w14:cap="flat" w14:cmpd="sng" w14:algn="ctr">
+            <w14:noFill/>
+            <w14:prstDash w14:val="solid"/>
+            <w14:round/>
+          </w14:textOutline>
+        </w:rPr>
+      </w:pPr>
+    </w:p>
+    <w:p>
+      <w:pPr>
+        <w:pStyle w:val="PargrafodaLista"/>
+        <w:ind w:left="643"/>
+        <w:rPr>
+          <w:rFonts w:ascii="Segoe UI" w:hAnsi="Segoe UI" w:cs="Segoe UI"/>
+          <w:b/>
+          <w:sz w:val="40"/>
+          <w14:shadow w14:blurRad="38100" w14:dist="19050" w14:dir="2700000" w14:sx="100000" w14:sy="100000" w14:kx="0" w14:ky="0" w14:algn="tl">
+            <w14:schemeClr w14:val="dk1">
+              <w14:alpha w14:val="60000"/>
+            </w14:schemeClr>
+          </w14:shadow>
+          <w14:textOutline w14:w="0" w14:cap="flat" w14:cmpd="sng" w14:algn="ctr">
+            <w14:noFill/>
+            <w14:prstDash w14:val="solid"/>
+            <w14:round/>
+          </w14:textOutline>
+        </w:rPr>
+      </w:pPr>
+    </w:p>
+    <w:p>
+      <w:pPr>
+        <w:pStyle w:val="PargrafodaLista"/>
+        <w:numPr>
+          <w:ilvl w:val="0"/>
+          <w:numId w:val="1"/>
+        </w:numPr>
+        <w:rPr>
+          <w:rFonts w:ascii="Segoe UI" w:hAnsi="Segoe UI" w:cs="Segoe UI"/>
+          <w:b/>
+          <w:color w:val="262626" w:themeColor="text1" w:themeTint="D9"/>
+          <w:sz w:val="40"/>
+          <w14:shadow w14:blurRad="38100" w14:dist="19050" w14:dir="2700000" w14:sx="100000" w14:sy="100000" w14:kx="0" w14:ky="0" w14:algn="tl">
+            <w14:schemeClr w14:val="dk1">
+              <w14:alpha w14:val="60000"/>
+            </w14:schemeClr>
+          </w14:shadow>
+          <w14:textOutline w14:w="0" w14:cap="flat" w14:cmpd="sng" w14:algn="ctr">
+            <w14:noFill/>
+            <w14:prstDash w14:val="solid"/>
+            <w14:round/>
+          </w14:textOutline>
+        </w:rPr>
+      </w:pPr>
+      <w:r>
+        <w:rPr>
+          <w:rFonts w:ascii="Segoe UI" w:hAnsi="Segoe UI" w:cs="Segoe UI"/>
+          <w:b/>
+          <w:color w:val="262626" w:themeColor="text1" w:themeTint="D9"/>
+          <w:sz w:val="40"/>
+          <w14:shadow w14:blurRad="38100" w14:dist="19050" w14:dir="2700000" w14:sx="100000" w14:sy="100000" w14:kx="0" w14:ky="0" w14:algn="tl">
+            <w14:schemeClr w14:val="dk1">
+              <w14:alpha w14:val="60000"/>
+            </w14:schemeClr>
+          </w14:shadow>
+          <w14:textOutline w14:w="0" w14:cap="flat" w14:cmpd="sng" w14:algn="ctr">
+            <w14:noFill/>
+            <w14:prstDash w14:val="solid"/>
+            <w14:round/>
+          </w14:textOutline>
+        </w:rPr>
+        <w:t>Facilitar o manuseamento do programa, mais fácil de inserir, editar, eliminar um cliente, técnico, dispositivo ou reparação</w:t>
+      </w:r>
+      <w:r>
+        <w:rPr>
+          <w:rFonts w:ascii="Segoe UI" w:hAnsi="Segoe UI" w:cs="Segoe UI"/>
+          <w:b/>
+          <w:color w:val="262626" w:themeColor="text1" w:themeTint="D9"/>
+          <w:sz w:val="40"/>
+          <w14:shadow w14:blurRad="38100" w14:dist="19050" w14:dir="2700000" w14:sx="100000" w14:sy="100000" w14:kx="0" w14:ky="0" w14:algn="tl">
+            <w14:schemeClr w14:val="dk1">
+              <w14:alpha w14:val="60000"/>
+            </w14:schemeClr>
+          </w14:shadow>
+          <w14:textOutline w14:w="0" w14:cap="flat" w14:cmpd="sng" w14:algn="ctr">
+            <w14:noFill/>
+            <w14:prstDash w14:val="solid"/>
+            <w14:round/>
+          </w14:textOutline>
+        </w:rPr>
+        <w:t xml:space="preserve"> e a procura dos mesmos;</w:t>
+      </w:r>
+    </w:p>
+    <w:p>
+      <w:pPr>
+        <w:pStyle w:val="PargrafodaLista"/>
+        <w:rPr>
+          <w:rFonts w:ascii="Segoe UI" w:hAnsi="Segoe UI" w:cs="Segoe UI"/>
+          <w:b/>
+          <w:color w:val="262626" w:themeColor="text1" w:themeTint="D9"/>
+          <w:sz w:val="40"/>
+          <w14:shadow w14:blurRad="38100" w14:dist="19050" w14:dir="2700000" w14:sx="100000" w14:sy="100000" w14:kx="0" w14:ky="0" w14:algn="tl">
+            <w14:schemeClr w14:val="dk1">
+              <w14:alpha w14:val="60000"/>
+            </w14:schemeClr>
+          </w14:shadow>
+          <w14:textOutline w14:w="0" w14:cap="flat" w14:cmpd="sng" w14:algn="ctr">
+            <w14:noFill/>
+            <w14:prstDash w14:val="solid"/>
+            <w14:round/>
+          </w14:textOutline>
+        </w:rPr>
+      </w:pPr>
+    </w:p>
+    <w:p>
+      <w:pPr>
+        <w:pStyle w:val="PargrafodaLista"/>
+        <w:ind w:left="643"/>
+        <w:rPr>
+          <w:rFonts w:ascii="Segoe UI" w:hAnsi="Segoe UI" w:cs="Segoe UI"/>
+          <w:b/>
+          <w:color w:val="262626" w:themeColor="text1" w:themeTint="D9"/>
+          <w:sz w:val="40"/>
+          <w14:shadow w14:blurRad="38100" w14:dist="19050" w14:dir="2700000" w14:sx="100000" w14:sy="100000" w14:kx="0" w14:ky="0" w14:algn="tl">
+            <w14:schemeClr w14:val="dk1">
+              <w14:alpha w14:val="60000"/>
+            </w14:schemeClr>
+          </w14:shadow>
+          <w14:textOutline w14:w="0" w14:cap="flat" w14:cmpd="sng" w14:algn="ctr">
+            <w14:noFill/>
+            <w14:prstDash w14:val="solid"/>
+            <w14:round/>
+          </w14:textOutline>
+        </w:rPr>
+      </w:pPr>
+    </w:p>
+    <w:p>
+      <w:pPr>
+        <w:pStyle w:val="PargrafodaLista"/>
+        <w:numPr>
+          <w:ilvl w:val="0"/>
+          <w:numId w:val="1"/>
+        </w:numPr>
+        <w:rPr>
+          <w:rFonts w:ascii="Segoe UI" w:hAnsi="Segoe UI" w:cs="Segoe UI"/>
+          <w:b/>
+          <w:color w:val="262626" w:themeColor="text1" w:themeTint="D9"/>
+          <w:sz w:val="40"/>
+          <w14:shadow w14:blurRad="38100" w14:dist="19050" w14:dir="2700000" w14:sx="100000" w14:sy="100000" w14:kx="0" w14:ky="0" w14:algn="tl">
+            <w14:schemeClr w14:val="dk1">
+              <w14:alpha w14:val="60000"/>
+            </w14:schemeClr>
+          </w14:shadow>
+          <w14:textOutline w14:w="0" w14:cap="flat" w14:cmpd="sng" w14:algn="ctr">
+            <w14:noFill/>
+            <w14:prstDash w14:val="solid"/>
+            <w14:round/>
+          </w14:textOutline>
+        </w:rPr>
+      </w:pPr>
+      <w:r>
+        <w:rPr>
+          <w:rFonts w:ascii="Segoe UI" w:hAnsi="Segoe UI" w:cs="Segoe UI"/>
+          <w:b/>
+          <w:color w:val="262626" w:themeColor="text1" w:themeTint="D9"/>
+          <w:sz w:val="40"/>
+          <w14:shadow w14:blurRad="38100" w14:dist="19050" w14:dir="2700000" w14:sx="100000" w14:sy="100000" w14:kx="0" w14:ky="0" w14:algn="tl">
+            <w14:schemeClr w14:val="dk1">
+              <w14:alpha w14:val="60000"/>
+            </w14:schemeClr>
+          </w14:shadow>
+          <w14:textOutline w14:w="0" w14:cap="flat" w14:cmpd="sng" w14:algn="ctr">
+            <w14:noFill/>
+            <w14:prstDash w14:val="solid"/>
+            <w14:round/>
+          </w14:textOutline>
+        </w:rPr>
+        <w:t>Controlo das Empresas participantes nesta clínica no qual tem os seus utilizadores que controlam, precisamente, a clínica informática;</w:t>
+      </w:r>
+    </w:p>
+    <w:p>
+      <w:pPr>
+        <w:pStyle w:val="PargrafodaLista"/>
+        <w:ind w:left="643"/>
+        <w:rPr>
+          <w:rFonts w:ascii="Segoe UI" w:hAnsi="Segoe UI" w:cs="Segoe UI"/>
+          <w:b/>
+          <w:sz w:val="40"/>
+          <w14:shadow w14:blurRad="38100" w14:dist="19050" w14:dir="2700000" w14:sx="100000" w14:sy="100000" w14:kx="0" w14:ky="0" w14:algn="tl">
+            <w14:schemeClr w14:val="dk1">
+              <w14:alpha w14:val="60000"/>
+            </w14:schemeClr>
+          </w14:shadow>
+          <w14:textOutline w14:w="0" w14:cap="flat" w14:cmpd="sng" w14:algn="ctr">
+            <w14:noFill/>
+            <w14:prstDash w14:val="solid"/>
+            <w14:round/>
+          </w14:textOutline>
+        </w:rPr>
+      </w:pPr>
+    </w:p>
+    <w:p>
+      <w:pPr>
+        <w:pStyle w:val="PargrafodaLista"/>
+        <w:ind w:left="643"/>
+        <w:rPr>
+          <w:rFonts w:ascii="Segoe UI" w:hAnsi="Segoe UI" w:cs="Segoe UI"/>
+          <w:b/>
+          <w:sz w:val="40"/>
+          <w14:shadow w14:blurRad="38100" w14:dist="19050" w14:dir="2700000" w14:sx="100000" w14:sy="100000" w14:kx="0" w14:ky="0" w14:algn="tl">
+            <w14:schemeClr w14:val="dk1">
+              <w14:alpha w14:val="60000"/>
+            </w14:schemeClr>
+          </w14:shadow>
+          <w14:textOutline w14:w="0" w14:cap="flat" w14:cmpd="sng" w14:algn="ctr">
+            <w14:noFill/>
+            <w14:prstDash w14:val="solid"/>
+            <w14:round/>
+          </w14:textOutline>
+        </w:rPr>
+      </w:pPr>
+    </w:p>
+    <w:p>
+      <w:pPr>
+        <w:pStyle w:val="PargrafodaLista"/>
+        <w:ind w:left="643"/>
+        <w:rPr>
+          <w:rFonts w:ascii="Segoe UI" w:hAnsi="Segoe UI" w:cs="Segoe UI"/>
+          <w:b/>
+          <w:sz w:val="40"/>
+          <w14:shadow w14:blurRad="38100" w14:dist="19050" w14:dir="2700000" w14:sx="100000" w14:sy="100000" w14:kx="0" w14:ky="0" w14:algn="tl">
+            <w14:schemeClr w14:val="dk1">
+              <w14:alpha w14:val="60000"/>
+            </w14:schemeClr>
+          </w14:shadow>
+          <w14:textOutline w14:w="0" w14:cap="flat" w14:cmpd="sng" w14:algn="ctr">
+            <w14:noFill/>
+            <w14:prstDash w14:val="solid"/>
+            <w14:round/>
+          </w14:textOutline>
+        </w:rPr>
+      </w:pPr>
+    </w:p>
+    <w:p>
+      <w:pPr>
+        <w:pStyle w:val="PargrafodaLista"/>
+        <w:ind w:left="643"/>
+        <w:rPr>
+          <w:rFonts w:ascii="Segoe UI" w:hAnsi="Segoe UI" w:cs="Segoe UI"/>
+          <w:b/>
+          <w:sz w:val="40"/>
+          <w14:shadow w14:blurRad="38100" w14:dist="19050" w14:dir="2700000" w14:sx="100000" w14:sy="100000" w14:kx="0" w14:ky="0" w14:algn="tl">
+            <w14:schemeClr w14:val="dk1">
+              <w14:alpha w14:val="60000"/>
+            </w14:schemeClr>
+          </w14:shadow>
+          <w14:textOutline w14:w="0" w14:cap="flat" w14:cmpd="sng" w14:algn="ctr">
+            <w14:noFill/>
+            <w14:prstDash w14:val="solid"/>
+            <w14:round/>
+          </w14:textOutline>
+        </w:rPr>
+      </w:pPr>
+    </w:p>
+    <w:p>
+      <w:pPr>
+        <w:pStyle w:val="PargrafodaLista"/>
+        <w:numPr>
+          <w:ilvl w:val="0"/>
+          <w:numId w:val="1"/>
+        </w:numPr>
+        <w:rPr>
+          <w:rFonts w:ascii="Segoe UI" w:hAnsi="Segoe UI" w:cs="Segoe UI"/>
+          <w:b/>
+          <w:color w:val="262626" w:themeColor="text1" w:themeTint="D9"/>
+          <w:sz w:val="40"/>
+          <w14:shadow w14:blurRad="38100" w14:dist="19050" w14:dir="2700000" w14:sx="100000" w14:sy="100000" w14:kx="0" w14:ky="0" w14:algn="tl">
+            <w14:schemeClr w14:val="dk1">
+              <w14:alpha w14:val="60000"/>
+            </w14:schemeClr>
+          </w14:shadow>
+          <w14:textOutline w14:w="0" w14:cap="flat" w14:cmpd="sng" w14:algn="ctr">
+            <w14:noFill/>
+            <w14:prstDash w14:val="solid"/>
+            <w14:round/>
+          </w14:textOutline>
+        </w:rPr>
+      </w:pPr>
+      <w:r>
+        <w:rPr>
+          <w:rFonts w:ascii="Segoe UI" w:hAnsi="Segoe UI" w:cs="Segoe UI"/>
+          <w:b/>
+          <w:color w:val="262626" w:themeColor="text1" w:themeTint="D9"/>
+          <w:sz w:val="40"/>
+          <w14:shadow w14:blurRad="38100" w14:dist="19050" w14:dir="2700000" w14:sx="100000" w14:sy="100000" w14:kx="0" w14:ky="0" w14:algn="tl">
+            <w14:schemeClr w14:val="dk1">
+              <w14:alpha w14:val="60000"/>
+            </w14:schemeClr>
+          </w14:shadow>
+          <w14:textOutline w14:w="0" w14:cap="flat" w14:cmpd="sng" w14:algn="ctr">
+            <w14:noFill/>
+            <w14:prstDash w14:val="solid"/>
+            <w14:round/>
+          </w14:textOutline>
+        </w:rPr>
+        <w:t>‘</w:t>
+      </w:r>
+      <w:proofErr w:type="spellStart"/>
+      <w:r>
+        <w:rPr>
+          <w:rFonts w:ascii="Segoe UI" w:hAnsi="Segoe UI" w:cs="Segoe UI"/>
+          <w:b/>
+          <w:color w:val="262626" w:themeColor="text1" w:themeTint="D9"/>
+          <w:sz w:val="40"/>
+          <w14:shadow w14:blurRad="38100" w14:dist="19050" w14:dir="2700000" w14:sx="100000" w14:sy="100000" w14:kx="0" w14:ky="0" w14:algn="tl">
+            <w14:schemeClr w14:val="dk1">
+              <w14:alpha w14:val="60000"/>
+            </w14:schemeClr>
+          </w14:shadow>
+          <w14:textOutline w14:w="0" w14:cap="flat" w14:cmpd="sng" w14:algn="ctr">
+            <w14:noFill/>
+            <w14:prstDash w14:val="solid"/>
+            <w14:round/>
+          </w14:textOutline>
+        </w:rPr>
+        <w:t>Back</w:t>
+      </w:r>
+      <w:proofErr w:type="spellEnd"/>
+      <w:r>
+        <w:rPr>
+          <w:rFonts w:ascii="Segoe UI" w:hAnsi="Segoe UI" w:cs="Segoe UI"/>
+          <w:b/>
+          <w:color w:val="262626" w:themeColor="text1" w:themeTint="D9"/>
+          <w:sz w:val="40"/>
+          <w14:shadow w14:blurRad="38100" w14:dist="19050" w14:dir="2700000" w14:sx="100000" w14:sy="100000" w14:kx="0" w14:ky="0" w14:algn="tl">
+            <w14:schemeClr w14:val="dk1">
+              <w14:alpha w14:val="60000"/>
+            </w14:schemeClr>
+          </w14:shadow>
+          <w14:textOutline w14:w="0" w14:cap="flat" w14:cmpd="sng" w14:algn="ctr">
+            <w14:noFill/>
+            <w14:prstDash w14:val="solid"/>
+            <w14:round/>
+          </w14:textOutline>
+        </w:rPr>
+        <w:t xml:space="preserve"> Office’ simples para gestão dos utilizadores e das empresas</w:t>
+      </w:r>
+      <w:r>
+        <w:rPr>
+          <w:rFonts w:ascii="Segoe UI" w:hAnsi="Segoe UI" w:cs="Segoe UI"/>
+          <w:b/>
+          <w:color w:val="262626" w:themeColor="text1" w:themeTint="D9"/>
+          <w:sz w:val="40"/>
+          <w14:shadow w14:blurRad="38100" w14:dist="19050" w14:dir="2700000" w14:sx="100000" w14:sy="100000" w14:kx="0" w14:ky="0" w14:algn="tl">
+            <w14:schemeClr w14:val="dk1">
+              <w14:alpha w14:val="60000"/>
+            </w14:schemeClr>
+          </w14:shadow>
+          <w14:textOutline w14:w="0" w14:cap="flat" w14:cmpd="sng" w14:algn="ctr">
+            <w14:noFill/>
+            <w14:prstDash w14:val="solid"/>
+            <w14:round/>
+          </w14:textOutline>
+        </w:rPr>
+        <w:t>;</w:t>
+      </w:r>
+    </w:p>
+    <w:p>
+      <w:pPr>
+        <w:pStyle w:val="PargrafodaLista"/>
+        <w:ind w:left="1416"/>
+        <w:rPr>
+          <w:rFonts w:ascii="Segoe UI" w:hAnsi="Segoe UI" w:cs="Segoe UI"/>
+          <w:sz w:val="36"/>
+          <w14:shadow w14:blurRad="38100" w14:dist="19050" w14:dir="2700000" w14:sx="100000" w14:sy="100000" w14:kx="0" w14:ky="0" w14:algn="tl">
+            <w14:schemeClr w14:val="dk1">
+              <w14:alpha w14:val="60000"/>
+            </w14:schemeClr>
+          </w14:shadow>
+          <w14:textOutline w14:w="0" w14:cap="flat" w14:cmpd="sng" w14:algn="ctr">
+            <w14:noFill/>
+            <w14:prstDash w14:val="solid"/>
+            <w14:round/>
+          </w14:textOutline>
+        </w:rPr>
+      </w:pPr>
+      <w:r>
+        <w:rPr>
+          <w:rFonts w:ascii="Segoe UI" w:hAnsi="Segoe UI" w:cs="Segoe UI"/>
+          <w:sz w:val="36"/>
+          <w14:shadow w14:blurRad="38100" w14:dist="19050" w14:dir="2700000" w14:sx="100000" w14:sy="100000" w14:kx="0" w14:ky="0" w14:algn="tl">
+            <w14:schemeClr w14:val="dk1">
+              <w14:alpha w14:val="60000"/>
+            </w14:schemeClr>
+          </w14:shadow>
+          <w14:textOutline w14:w="0" w14:cap="flat" w14:cmpd="sng" w14:algn="ctr">
+            <w14:noFill/>
+            <w14:prstDash w14:val="solid"/>
+            <w14:round/>
+          </w14:textOutline>
+        </w:rPr>
+        <w:t>.Inserir, alterar, remover empresas participantes na clínica;</w:t>
+      </w:r>
+    </w:p>
+    <w:p>
+      <w:pPr>
+        <w:pStyle w:val="PargrafodaLista"/>
+        <w:ind w:left="1416"/>
+        <w:rPr>
+          <w:rFonts w:ascii="Segoe UI" w:hAnsi="Segoe UI" w:cs="Segoe UI"/>
+          <w:sz w:val="36"/>
+          <w14:shadow w14:blurRad="38100" w14:dist="19050" w14:dir="2700000" w14:sx="100000" w14:sy="100000" w14:kx="0" w14:ky="0" w14:algn="tl">
+            <w14:schemeClr w14:val="dk1">
+              <w14:alpha w14:val="60000"/>
+            </w14:schemeClr>
+          </w14:shadow>
+          <w14:textOutline w14:w="0" w14:cap="flat" w14:cmpd="sng" w14:algn="ctr">
+            <w14:noFill/>
+            <w14:prstDash w14:val="solid"/>
+            <w14:round/>
+          </w14:textOutline>
+        </w:rPr>
+      </w:pPr>
+      <w:r>
+        <w:rPr>
+          <w:rFonts w:ascii="Segoe UI" w:hAnsi="Segoe UI" w:cs="Segoe UI"/>
+          <w:sz w:val="36"/>
+          <w14:shadow w14:blurRad="38100" w14:dist="19050" w14:dir="2700000" w14:sx="100000" w14:sy="100000" w14:kx="0" w14:ky="0" w14:algn="tl">
+            <w14:schemeClr w14:val="dk1">
+              <w14:alpha w14:val="60000"/>
+            </w14:schemeClr>
+          </w14:shadow>
+          <w14:textOutline w14:w="0" w14:cap="flat" w14:cmpd="sng" w14:algn="ctr">
+            <w14:noFill/>
+            <w14:prstDash w14:val="solid"/>
+            <w14:round/>
+          </w14:textOutline>
+        </w:rPr>
+        <w:t>.Alterar permissões, eliminar, inserir e alterar alguns utilizadores das empresas.</w:t>
+      </w:r>
+    </w:p>
+    <w:p>
+      <w:pPr>
+        <w:pStyle w:val="PargrafodaLista"/>
+        <w:ind w:left="1416"/>
+        <w:rPr>
+          <w:rFonts w:ascii="Segoe UI" w:hAnsi="Segoe UI" w:cs="Segoe UI"/>
+          <w:sz w:val="36"/>
+          <w14:shadow w14:blurRad="38100" w14:dist="19050" w14:dir="2700000" w14:sx="100000" w14:sy="100000" w14:kx="0" w14:ky="0" w14:algn="tl">
+            <w14:schemeClr w14:val="dk1">
+              <w14:alpha w14:val="60000"/>
+            </w14:schemeClr>
+          </w14:shadow>
+          <w14:textOutline w14:w="0" w14:cap="flat" w14:cmpd="sng" w14:algn="ctr">
+            <w14:noFill/>
+            <w14:prstDash w14:val="solid"/>
+            <w14:round/>
+          </w14:textOutline>
+        </w:rPr>
+      </w:pPr>
+    </w:p>
+    <w:p>
+      <w:pPr>
+        <w:pStyle w:val="PargrafodaLista"/>
+        <w:ind w:left="643"/>
+        <w:rPr>
+          <w:rFonts w:ascii="Segoe UI" w:hAnsi="Segoe UI" w:cs="Segoe UI"/>
+          <w:b/>
+          <w:sz w:val="40"/>
+          <w14:shadow w14:blurRad="38100" w14:dist="19050" w14:dir="2700000" w14:sx="100000" w14:sy="100000" w14:kx="0" w14:ky="0" w14:algn="tl">
+            <w14:schemeClr w14:val="dk1">
+              <w14:alpha w14:val="60000"/>
+            </w14:schemeClr>
+          </w14:shadow>
+          <w14:textOutline w14:w="0" w14:cap="flat" w14:cmpd="sng" w14:algn="ctr">
+            <w14:noFill/>
+            <w14:prstDash w14:val="solid"/>
+            <w14:round/>
+          </w14:textOutline>
+        </w:rPr>
+      </w:pPr>
+    </w:p>
+    <w:p>
+      <w:pPr>
+        <w:pStyle w:val="PargrafodaLista"/>
+        <w:numPr>
+          <w:ilvl w:val="0"/>
+          <w:numId w:val="1"/>
+        </w:numPr>
+        <w:rPr>
+          <w:rFonts w:ascii="Segoe UI" w:hAnsi="Segoe UI" w:cs="Segoe UI"/>
+          <w:b/>
+          <w:color w:val="262626" w:themeColor="text1" w:themeTint="D9"/>
+          <w:sz w:val="40"/>
+          <w14:shadow w14:blurRad="38100" w14:dist="19050" w14:dir="2700000" w14:sx="100000" w14:sy="100000" w14:kx="0" w14:ky="0" w14:algn="tl">
+            <w14:schemeClr w14:val="dk1">
+              <w14:alpha w14:val="60000"/>
+            </w14:schemeClr>
+          </w14:shadow>
+          <w14:textOutline w14:w="0" w14:cap="flat" w14:cmpd="sng" w14:algn="ctr">
+            <w14:noFill/>
+            <w14:prstDash w14:val="solid"/>
+            <w14:round/>
+          </w14:textOutline>
+        </w:rPr>
+      </w:pPr>
+      <w:r>
+        <w:rPr>
+          <w:rFonts w:ascii="Segoe UI" w:hAnsi="Segoe UI" w:cs="Segoe UI"/>
+          <w:b/>
+          <w:color w:val="262626" w:themeColor="text1" w:themeTint="D9"/>
+          <w:sz w:val="40"/>
+          <w14:shadow w14:blurRad="38100" w14:dist="19050" w14:dir="2700000" w14:sx="100000" w14:sy="100000" w14:kx="0" w14:ky="0" w14:algn="tl">
+            <w14:schemeClr w14:val="dk1">
+              <w14:alpha w14:val="60000"/>
+            </w14:schemeClr>
+          </w14:shadow>
+          <w14:textOutline w14:w="0" w14:cap="flat" w14:cmpd="sng" w14:algn="ctr">
+            <w14:noFill/>
+            <w14:prstDash w14:val="solid"/>
+            <w14:round/>
+          </w14:textOutline>
+        </w:rPr>
+        <w:t>Melhorar as capacidades de criação de programas em Visual Basic;</w:t>
+      </w:r>
+    </w:p>
+    <w:p>
+      <w:pPr>
+        <w:pStyle w:val="PargrafodaLista"/>
+        <w:spacing w:before="240"/>
+        <w:ind w:left="1416"/>
+        <w:rPr>
+          <w:rFonts w:ascii="Segoe UI" w:hAnsi="Segoe UI" w:cs="Segoe UI"/>
+          <w:sz w:val="36"/>
+          <w14:shadow w14:blurRad="38100" w14:dist="19050" w14:dir="2700000" w14:sx="100000" w14:sy="100000" w14:kx="0" w14:ky="0" w14:algn="tl">
+            <w14:schemeClr w14:val="dk1">
+              <w14:alpha w14:val="60000"/>
+            </w14:schemeClr>
+          </w14:shadow>
+          <w14:textOutline w14:w="0" w14:cap="flat" w14:cmpd="sng" w14:algn="ctr">
+            <w14:noFill/>
+            <w14:prstDash w14:val="solid"/>
+            <w14:round/>
+          </w14:textOutline>
+        </w:rPr>
+      </w:pPr>
+      <w:r>
+        <w:rPr>
+          <w:rFonts w:ascii="Segoe UI" w:hAnsi="Segoe UI" w:cs="Segoe UI"/>
+          <w:sz w:val="36"/>
+          <w14:shadow w14:blurRad="38100" w14:dist="19050" w14:dir="2700000" w14:sx="100000" w14:sy="100000" w14:kx="0" w14:ky="0" w14:algn="tl">
+            <w14:schemeClr w14:val="dk1">
+              <w14:alpha w14:val="60000"/>
+            </w14:schemeClr>
+          </w14:shadow>
+          <w14:textOutline w14:w="0" w14:cap="flat" w14:cmpd="sng" w14:algn="ctr">
+            <w14:noFill/>
+            <w14:prstDash w14:val="solid"/>
+            <w14:round/>
+          </w14:textOutline>
+        </w:rPr>
+        <w:t>.Aprender certos códigos, desconhecidos para nós;</w:t>
+      </w:r>
+    </w:p>
+    <w:p>
+      <w:pPr>
+        <w:pStyle w:val="PargrafodaLista"/>
+        <w:spacing w:before="240"/>
+        <w:ind w:left="1416"/>
+        <w:rPr>
+          <w:rFonts w:ascii="Segoe UI" w:hAnsi="Segoe UI" w:cs="Segoe UI"/>
+          <w:sz w:val="36"/>
+          <w14:shadow w14:blurRad="38100" w14:dist="19050" w14:dir="2700000" w14:sx="100000" w14:sy="100000" w14:kx="0" w14:ky="0" w14:algn="tl">
+            <w14:schemeClr w14:val="dk1">
+              <w14:alpha w14:val="60000"/>
+            </w14:schemeClr>
+          </w14:shadow>
+          <w14:textOutline w14:w="0" w14:cap="flat" w14:cmpd="sng" w14:algn="ctr">
+            <w14:noFill/>
+            <w14:prstDash w14:val="solid"/>
+            <w14:round/>
+          </w14:textOutline>
+        </w:rPr>
+      </w:pPr>
+      <w:r>
+        <w:rPr>
+          <w:rFonts w:ascii="Segoe UI" w:hAnsi="Segoe UI" w:cs="Segoe UI"/>
+          <w:sz w:val="36"/>
+          <w14:shadow w14:blurRad="38100" w14:dist="19050" w14:dir="2700000" w14:sx="100000" w14:sy="100000" w14:kx="0" w14:ky="0" w14:algn="tl">
+            <w14:schemeClr w14:val="dk1">
+              <w14:alpha w14:val="60000"/>
+            </w14:schemeClr>
+          </w14:shadow>
+          <w14:textOutline w14:w="0" w14:cap="flat" w14:cmpd="sng" w14:algn="ctr">
+            <w14:noFill/>
+            <w14:prstDash w14:val="solid"/>
+            <w14:round/>
+          </w14:textOutline>
+        </w:rPr>
+        <w:t>.Aprender como é ter um programa para uso comercial.</w:t>
+      </w:r>
+    </w:p>
+    <w:p>
+      <w:pPr>
+        <w:pStyle w:val="PargrafodaLista"/>
+        <w:ind w:left="643"/>
         <w:rPr>
           <w:rFonts w:ascii="Comic Sans MS" w:hAnsi="Comic Sans MS"/>
           <w:color w:val="0070C0"/>
@@ -3414,66 +4355,6 @@
           </w14:textOutline>
         </w:rPr>
       </w:pPr>
-      <w:r>
-        <w:rPr>
-          <w:rFonts w:ascii="Comic Sans MS" w:hAnsi="Comic Sans MS"/>
-          <w:color w:val="0070C0"/>
-          <w:sz w:val="40"/>
-          <w14:shadow w14:blurRad="38100" w14:dist="19050" w14:dir="2700000" w14:sx="100000" w14:sy="100000" w14:kx="0" w14:ky="0" w14:algn="tl">
-            <w14:schemeClr w14:val="dk1">
-              <w14:alpha w14:val="60000"/>
-            </w14:schemeClr>
-          </w14:shadow>
-          <w14:textOutline w14:w="0" w14:cap="flat" w14:cmpd="sng" w14:algn="ctr">
-            <w14:noFill/>
-            <w14:prstDash w14:val="solid"/>
-            <w14:round/>
-          </w14:textOutline>
-        </w:rPr>
-        <w:t>Criação de um programa de gestão de uma clínica informática;</w:t>
-      </w:r>
-    </w:p>
-    <w:p>
-      <w:pPr>
-        <w:pStyle w:val="PargrafodaLista"/>
-        <w:numPr>
-          <w:ilvl w:val="0"/>
-          <w:numId w:val="1"/>
-        </w:numPr>
-        <w:rPr>
-          <w:rFonts w:ascii="Comic Sans MS" w:hAnsi="Comic Sans MS"/>
-          <w:color w:val="0070C0"/>
-          <w:sz w:val="40"/>
-          <w14:shadow w14:blurRad="38100" w14:dist="19050" w14:dir="2700000" w14:sx="100000" w14:sy="100000" w14:kx="0" w14:ky="0" w14:algn="tl">
-            <w14:schemeClr w14:val="dk1">
-              <w14:alpha w14:val="60000"/>
-            </w14:schemeClr>
-          </w14:shadow>
-          <w14:textOutline w14:w="0" w14:cap="flat" w14:cmpd="sng" w14:algn="ctr">
-            <w14:noFill/>
-            <w14:prstDash w14:val="solid"/>
-            <w14:round/>
-          </w14:textOutline>
-        </w:rPr>
-      </w:pPr>
-      <w:r>
-        <w:rPr>
-          <w:rFonts w:ascii="Comic Sans MS" w:hAnsi="Comic Sans MS"/>
-          <w:color w:val="0070C0"/>
-          <w:sz w:val="40"/>
-          <w14:shadow w14:blurRad="38100" w14:dist="19050" w14:dir="2700000" w14:sx="100000" w14:sy="100000" w14:kx="0" w14:ky="0" w14:algn="tl">
-            <w14:schemeClr w14:val="dk1">
-              <w14:alpha w14:val="60000"/>
-            </w14:schemeClr>
-          </w14:shadow>
-          <w14:textOutline w14:w="0" w14:cap="flat" w14:cmpd="sng" w14:algn="ctr">
-            <w14:noFill/>
-            <w14:prstDash w14:val="solid"/>
-            <w14:round/>
-          </w14:textOutline>
-        </w:rPr>
-        <w:t>Melhorar as capacidades de criação de programas em Visual Basic;</w:t>
-      </w:r>
     </w:p>
     <w:p>
       <w:pPr>
@@ -3560,505 +4441,1069 @@
     </w:p>
     <w:p>
       <w:pPr>
-        <w:rPr>
-          <w:rFonts w:ascii="Comic Sans MS" w:hAnsi="Comic Sans MS"/>
-          <w:b/>
-          <w:color w:val="000000" w:themeColor="text1"/>
-          <w:sz w:val="44"/>
-          <w14:shadow w14:blurRad="38100" w14:dist="19050" w14:dir="2700000" w14:sx="100000" w14:sy="100000" w14:kx="0" w14:ky="0" w14:algn="tl">
-            <w14:schemeClr w14:val="dk1">
-              <w14:alpha w14:val="60000"/>
-            </w14:schemeClr>
-          </w14:shadow>
-          <w14:textOutline w14:w="0" w14:cap="flat" w14:cmpd="sng" w14:algn="ctr">
-            <w14:noFill/>
-            <w14:prstDash w14:val="solid"/>
-            <w14:round/>
-          </w14:textOutline>
-        </w:rPr>
-      </w:pPr>
-      <w:r>
-        <w:rPr>
-          <w:rFonts w:ascii="Comic Sans MS" w:hAnsi="Comic Sans MS"/>
-          <w:b/>
-          <w:color w:val="000000" w:themeColor="text1"/>
-          <w:sz w:val="44"/>
-          <w14:shadow w14:blurRad="38100" w14:dist="19050" w14:dir="2700000" w14:sx="100000" w14:sy="100000" w14:kx="0" w14:ky="0" w14:algn="tl">
-            <w14:schemeClr w14:val="dk1">
-              <w14:alpha w14:val="60000"/>
-            </w14:schemeClr>
-          </w14:shadow>
-          <w14:textOutline w14:w="0" w14:cap="flat" w14:cmpd="sng" w14:algn="ctr">
-            <w14:noFill/>
-            <w14:prstDash w14:val="solid"/>
-            <w14:round/>
-          </w14:textOutline>
-        </w:rPr>
-        <w:t>A</w:t>
-      </w:r>
-      <w:r>
-        <w:rPr>
-          <w:rFonts w:ascii="Comic Sans MS" w:hAnsi="Comic Sans MS"/>
-          <w:b/>
-          <w:color w:val="000000" w:themeColor="text1"/>
-          <w:sz w:val="44"/>
-          <w14:shadow w14:blurRad="38100" w14:dist="19050" w14:dir="2700000" w14:sx="100000" w14:sy="100000" w14:kx="0" w14:ky="0" w14:algn="tl">
-            <w14:schemeClr w14:val="dk1">
-              <w14:alpha w14:val="60000"/>
-            </w14:schemeClr>
-          </w14:shadow>
-          <w14:textOutline w14:w="0" w14:cap="flat" w14:cmpd="sng" w14:algn="ctr">
-            <w14:noFill/>
-            <w14:prstDash w14:val="solid"/>
-            <w14:round/>
-          </w14:textOutline>
-        </w:rPr>
-        <w:t xml:space="preserve">s </w:t>
-      </w:r>
-      <w:r>
-        <w:rPr>
-          <w:rFonts w:ascii="Comic Sans MS" w:hAnsi="Comic Sans MS"/>
-          <w:b/>
-          <w:color w:val="000000" w:themeColor="text1"/>
-          <w:sz w:val="44"/>
-          <w14:shadow w14:blurRad="38100" w14:dist="19050" w14:dir="2700000" w14:sx="100000" w14:sy="100000" w14:kx="0" w14:ky="0" w14:algn="tl">
-            <w14:schemeClr w14:val="dk1">
-              <w14:alpha w14:val="60000"/>
-            </w14:schemeClr>
-          </w14:shadow>
-          <w14:textOutline w14:w="0" w14:cap="flat" w14:cmpd="sng" w14:algn="ctr">
-            <w14:noFill/>
-            <w14:prstDash w14:val="solid"/>
-            <w14:round/>
-          </w14:textOutline>
-        </w:rPr>
-        <w:t>Funcionalidades</w:t>
-      </w:r>
-      <w:r>
-        <w:rPr>
-          <w:rFonts w:ascii="Comic Sans MS" w:hAnsi="Comic Sans MS"/>
-          <w:b/>
-          <w:color w:val="000000" w:themeColor="text1"/>
-          <w:sz w:val="44"/>
-          <w14:shadow w14:blurRad="38100" w14:dist="19050" w14:dir="2700000" w14:sx="100000" w14:sy="100000" w14:kx="0" w14:ky="0" w14:algn="tl">
-            <w14:schemeClr w14:val="dk1">
-              <w14:alpha w14:val="60000"/>
-            </w14:schemeClr>
-          </w14:shadow>
-          <w14:textOutline w14:w="0" w14:cap="flat" w14:cmpd="sng" w14:algn="ctr">
-            <w14:noFill/>
-            <w14:prstDash w14:val="solid"/>
-            <w14:round/>
-          </w14:textOutline>
-        </w:rPr>
-        <w:t xml:space="preserve"> deste projeto tecnológico são:</w:t>
-      </w:r>
-    </w:p>
-    <w:p>
-      <w:pPr>
-        <w:pStyle w:val="PargrafodaLista"/>
-        <w:numPr>
-          <w:ilvl w:val="0"/>
-          <w:numId w:val="1"/>
-        </w:numPr>
-        <w:rPr>
-          <w:rFonts w:ascii="Comic Sans MS" w:hAnsi="Comic Sans MS"/>
-          <w:color w:val="0070C0"/>
-          <w:sz w:val="40"/>
-          <w14:shadow w14:blurRad="38100" w14:dist="19050" w14:dir="2700000" w14:sx="100000" w14:sy="100000" w14:kx="0" w14:ky="0" w14:algn="tl">
-            <w14:schemeClr w14:val="dk1">
-              <w14:alpha w14:val="60000"/>
-            </w14:schemeClr>
-          </w14:shadow>
-          <w14:textOutline w14:w="0" w14:cap="flat" w14:cmpd="sng" w14:algn="ctr">
-            <w14:noFill/>
-            <w14:prstDash w14:val="solid"/>
-            <w14:round/>
-          </w14:textOutline>
-        </w:rPr>
-      </w:pPr>
-      <w:r>
-        <w:rPr>
-          <w:rFonts w:ascii="Comic Sans MS" w:hAnsi="Comic Sans MS"/>
-          <w:color w:val="0070C0"/>
-          <w:sz w:val="40"/>
-          <w14:shadow w14:blurRad="38100" w14:dist="19050" w14:dir="2700000" w14:sx="100000" w14:sy="100000" w14:kx="0" w14:ky="0" w14:algn="tl">
-            <w14:schemeClr w14:val="dk1">
-              <w14:alpha w14:val="60000"/>
-            </w14:schemeClr>
-          </w14:shadow>
-          <w14:textOutline w14:w="0" w14:cap="flat" w14:cmpd="sng" w14:algn="ctr">
-            <w14:noFill/>
-            <w14:prstDash w14:val="solid"/>
-            <w14:round/>
-          </w14:textOutline>
-        </w:rPr>
-        <w:t>Permitir introduzir dados da empresa;</w:t>
-      </w:r>
-    </w:p>
-    <w:p>
-      <w:pPr>
-        <w:pStyle w:val="PargrafodaLista"/>
-        <w:numPr>
-          <w:ilvl w:val="0"/>
-          <w:numId w:val="1"/>
-        </w:numPr>
-        <w:rPr>
-          <w:rFonts w:ascii="Comic Sans MS" w:hAnsi="Comic Sans MS"/>
-          <w:color w:val="0070C0"/>
-          <w:sz w:val="40"/>
-          <w14:shadow w14:blurRad="38100" w14:dist="19050" w14:dir="2700000" w14:sx="100000" w14:sy="100000" w14:kx="0" w14:ky="0" w14:algn="tl">
-            <w14:schemeClr w14:val="dk1">
-              <w14:alpha w14:val="60000"/>
-            </w14:schemeClr>
-          </w14:shadow>
-          <w14:textOutline w14:w="0" w14:cap="flat" w14:cmpd="sng" w14:algn="ctr">
-            <w14:noFill/>
-            <w14:prstDash w14:val="solid"/>
-            <w14:round/>
-          </w14:textOutline>
-        </w:rPr>
-      </w:pPr>
-      <w:r>
-        <w:rPr>
-          <w:rFonts w:ascii="Comic Sans MS" w:hAnsi="Comic Sans MS"/>
-          <w:color w:val="0070C0"/>
-          <w:sz w:val="40"/>
-          <w14:shadow w14:blurRad="38100" w14:dist="19050" w14:dir="2700000" w14:sx="100000" w14:sy="100000" w14:kx="0" w14:ky="0" w14:algn="tl">
-            <w14:schemeClr w14:val="dk1">
-              <w14:alpha w14:val="60000"/>
-            </w14:schemeClr>
-          </w14:shadow>
-          <w14:textOutline w14:w="0" w14:cap="flat" w14:cmpd="sng" w14:algn="ctr">
-            <w14:noFill/>
-            <w14:prstDash w14:val="solid"/>
-            <w14:round/>
-          </w14:textOutline>
-        </w:rPr>
-        <w:t>Permitir escolha se o programa é para uso profissional ou escolar;</w:t>
-      </w:r>
-    </w:p>
-    <w:p>
-      <w:pPr>
-        <w:pStyle w:val="PargrafodaLista"/>
-        <w:numPr>
-          <w:ilvl w:val="0"/>
-          <w:numId w:val="1"/>
-        </w:numPr>
-        <w:rPr>
-          <w:rFonts w:ascii="Comic Sans MS" w:hAnsi="Comic Sans MS"/>
-          <w:color w:val="0070C0"/>
-          <w:sz w:val="40"/>
-          <w14:shadow w14:blurRad="38100" w14:dist="19050" w14:dir="2700000" w14:sx="100000" w14:sy="100000" w14:kx="0" w14:ky="0" w14:algn="tl">
-            <w14:schemeClr w14:val="dk1">
-              <w14:alpha w14:val="60000"/>
-            </w14:schemeClr>
-          </w14:shadow>
-          <w14:textOutline w14:w="0" w14:cap="flat" w14:cmpd="sng" w14:algn="ctr">
-            <w14:noFill/>
-            <w14:prstDash w14:val="solid"/>
-            <w14:round/>
-          </w14:textOutline>
-        </w:rPr>
-      </w:pPr>
-      <w:r>
-        <w:rPr>
-          <w:rFonts w:ascii="Comic Sans MS" w:hAnsi="Comic Sans MS"/>
-          <w:color w:val="0070C0"/>
-          <w:sz w:val="40"/>
-          <w14:shadow w14:blurRad="38100" w14:dist="19050" w14:dir="2700000" w14:sx="100000" w14:sy="100000" w14:kx="0" w14:ky="0" w14:algn="tl">
-            <w14:schemeClr w14:val="dk1">
-              <w14:alpha w14:val="60000"/>
-            </w14:schemeClr>
-          </w14:shadow>
-          <w14:textOutline w14:w="0" w14:cap="flat" w14:cmpd="sng" w14:algn="ctr">
-            <w14:noFill/>
-            <w14:prstDash w14:val="solid"/>
-            <w14:round/>
-          </w14:textOutline>
-        </w:rPr>
-        <w:t>Permitir inserir, listar, eliminar e editar clientes e técnicos;</w:t>
-      </w:r>
-    </w:p>
-    <w:p>
-      <w:pPr>
-        <w:pStyle w:val="PargrafodaLista"/>
-        <w:numPr>
-          <w:ilvl w:val="0"/>
-          <w:numId w:val="1"/>
-        </w:numPr>
-        <w:rPr>
-          <w:rFonts w:ascii="Comic Sans MS" w:hAnsi="Comic Sans MS"/>
-          <w:color w:val="0070C0"/>
-          <w:sz w:val="40"/>
-          <w14:shadow w14:blurRad="38100" w14:dist="19050" w14:dir="2700000" w14:sx="100000" w14:sy="100000" w14:kx="0" w14:ky="0" w14:algn="tl">
-            <w14:schemeClr w14:val="dk1">
-              <w14:alpha w14:val="60000"/>
-            </w14:schemeClr>
-          </w14:shadow>
-          <w14:textOutline w14:w="0" w14:cap="flat" w14:cmpd="sng" w14:algn="ctr">
-            <w14:noFill/>
-            <w14:prstDash w14:val="solid"/>
-            <w14:round/>
-          </w14:textOutline>
-        </w:rPr>
-      </w:pPr>
-      <w:r>
-        <w:rPr>
-          <w:rFonts w:ascii="Comic Sans MS" w:hAnsi="Comic Sans MS"/>
-          <w:color w:val="0070C0"/>
-          <w:sz w:val="40"/>
-          <w14:shadow w14:blurRad="38100" w14:dist="19050" w14:dir="2700000" w14:sx="100000" w14:sy="100000" w14:kx="0" w14:ky="0" w14:algn="tl">
-            <w14:schemeClr w14:val="dk1">
-              <w14:alpha w14:val="60000"/>
-            </w14:schemeClr>
-          </w14:shadow>
-          <w14:textOutline w14:w="0" w14:cap="flat" w14:cmpd="sng" w14:algn="ctr">
-            <w14:noFill/>
-            <w14:prstDash w14:val="solid"/>
-            <w14:round/>
-          </w14:textOutline>
-        </w:rPr>
-        <w:t>Registar reparações no programa</w:t>
-      </w:r>
-      <w:r>
-        <w:rPr>
-          <w:rFonts w:ascii="Comic Sans MS" w:hAnsi="Comic Sans MS"/>
-          <w:color w:val="0070C0"/>
-          <w:sz w:val="40"/>
-          <w14:shadow w14:blurRad="38100" w14:dist="19050" w14:dir="2700000" w14:sx="100000" w14:sy="100000" w14:kx="0" w14:ky="0" w14:algn="tl">
-            <w14:schemeClr w14:val="dk1">
-              <w14:alpha w14:val="60000"/>
-            </w14:schemeClr>
-          </w14:shadow>
-          <w14:textOutline w14:w="0" w14:cap="flat" w14:cmpd="sng" w14:algn="ctr">
-            <w14:noFill/>
-            <w14:prstDash w14:val="solid"/>
-            <w14:round/>
-          </w14:textOutline>
-        </w:rPr>
-        <w:t>;</w:t>
-      </w:r>
-    </w:p>
-    <w:p>
-      <w:pPr>
-        <w:pStyle w:val="PargrafodaLista"/>
-        <w:numPr>
-          <w:ilvl w:val="0"/>
-          <w:numId w:val="1"/>
-        </w:numPr>
-        <w:rPr>
-          <w:rFonts w:ascii="Comic Sans MS" w:hAnsi="Comic Sans MS"/>
-          <w:color w:val="000000" w:themeColor="text1"/>
-          <w:sz w:val="44"/>
-          <w14:shadow w14:blurRad="38100" w14:dist="19050" w14:dir="2700000" w14:sx="100000" w14:sy="100000" w14:kx="0" w14:ky="0" w14:algn="tl">
-            <w14:schemeClr w14:val="dk1">
-              <w14:alpha w14:val="60000"/>
-            </w14:schemeClr>
-          </w14:shadow>
-          <w14:textOutline w14:w="0" w14:cap="flat" w14:cmpd="sng" w14:algn="ctr">
-            <w14:noFill/>
-            <w14:prstDash w14:val="solid"/>
-            <w14:round/>
-          </w14:textOutline>
-        </w:rPr>
-      </w:pPr>
-      <w:r>
-        <w:rPr>
-          <w:rFonts w:ascii="Comic Sans MS" w:hAnsi="Comic Sans MS"/>
-          <w:color w:val="0070C0"/>
-          <w:sz w:val="40"/>
-          <w14:shadow w14:blurRad="38100" w14:dist="19050" w14:dir="2700000" w14:sx="100000" w14:sy="100000" w14:kx="0" w14:ky="0" w14:algn="tl">
-            <w14:schemeClr w14:val="dk1">
-              <w14:alpha w14:val="60000"/>
-            </w14:schemeClr>
-          </w14:shadow>
-          <w14:textOutline w14:w="0" w14:cap="flat" w14:cmpd="sng" w14:algn="ctr">
-            <w14:noFill/>
-            <w14:prstDash w14:val="solid"/>
-            <w14:round/>
-          </w14:textOutline>
-        </w:rPr>
-        <w:t xml:space="preserve">Relatórios sobre reparações efetuadas: </w:t>
-      </w:r>
-    </w:p>
-    <w:p>
-      <w:pPr>
-        <w:pStyle w:val="PargrafodaLista"/>
-        <w:numPr>
-          <w:ilvl w:val="1"/>
-          <w:numId w:val="2"/>
-        </w:numPr>
-        <w:rPr>
-          <w:rFonts w:ascii="Comic Sans MS" w:hAnsi="Comic Sans MS"/>
-          <w:color w:val="000000" w:themeColor="text1"/>
-          <w:sz w:val="44"/>
-          <w14:shadow w14:blurRad="38100" w14:dist="19050" w14:dir="2700000" w14:sx="100000" w14:sy="100000" w14:kx="0" w14:ky="0" w14:algn="tl">
-            <w14:schemeClr w14:val="dk1">
-              <w14:alpha w14:val="60000"/>
-            </w14:schemeClr>
-          </w14:shadow>
-          <w14:textOutline w14:w="0" w14:cap="flat" w14:cmpd="sng" w14:algn="ctr">
-            <w14:noFill/>
-            <w14:prstDash w14:val="solid"/>
-            <w14:round/>
-          </w14:textOutline>
-        </w:rPr>
-      </w:pPr>
-      <w:r>
-        <w:rPr>
-          <w:rFonts w:ascii="Comic Sans MS" w:hAnsi="Comic Sans MS"/>
-          <w:color w:val="0070C0"/>
-          <w:sz w:val="40"/>
-          <w14:shadow w14:blurRad="38100" w14:dist="19050" w14:dir="2700000" w14:sx="100000" w14:sy="100000" w14:kx="0" w14:ky="0" w14:algn="tl">
-            <w14:schemeClr w14:val="dk1">
-              <w14:alpha w14:val="60000"/>
-            </w14:schemeClr>
-          </w14:shadow>
-          <w14:textOutline w14:w="0" w14:cap="flat" w14:cmpd="sng" w14:algn="ctr">
-            <w14:noFill/>
-            <w14:prstDash w14:val="solid"/>
-            <w14:round/>
-          </w14:textOutline>
-        </w:rPr>
-        <w:t>Controlar o tempo médio de reparações e quais os técnicos envolvidos nas mesmas;</w:t>
-      </w:r>
-    </w:p>
-    <w:p>
-      <w:pPr>
-        <w:pStyle w:val="PargrafodaLista"/>
-        <w:numPr>
-          <w:ilvl w:val="1"/>
-          <w:numId w:val="2"/>
-        </w:numPr>
-        <w:rPr>
-          <w:rFonts w:ascii="Comic Sans MS" w:hAnsi="Comic Sans MS"/>
-          <w:color w:val="000000" w:themeColor="text1"/>
-          <w:sz w:val="44"/>
-          <w14:shadow w14:blurRad="38100" w14:dist="19050" w14:dir="2700000" w14:sx="100000" w14:sy="100000" w14:kx="0" w14:ky="0" w14:algn="tl">
-            <w14:schemeClr w14:val="dk1">
-              <w14:alpha w14:val="60000"/>
-            </w14:schemeClr>
-          </w14:shadow>
-          <w14:textOutline w14:w="0" w14:cap="flat" w14:cmpd="sng" w14:algn="ctr">
-            <w14:noFill/>
-            <w14:prstDash w14:val="solid"/>
-            <w14:round/>
-          </w14:textOutline>
-        </w:rPr>
-      </w:pPr>
-      <w:r>
-        <w:rPr>
-          <w:rFonts w:ascii="Comic Sans MS" w:hAnsi="Comic Sans MS"/>
-          <w:color w:val="0070C0"/>
-          <w:sz w:val="40"/>
-          <w14:shadow w14:blurRad="38100" w14:dist="19050" w14:dir="2700000" w14:sx="100000" w14:sy="100000" w14:kx="0" w14:ky="0" w14:algn="tl">
-            <w14:schemeClr w14:val="dk1">
-              <w14:alpha w14:val="60000"/>
-            </w14:schemeClr>
-          </w14:shadow>
-          <w14:textOutline w14:w="0" w14:cap="flat" w14:cmpd="sng" w14:algn="ctr">
-            <w14:noFill/>
-            <w14:prstDash w14:val="solid"/>
-            <w14:round/>
-          </w14:textOutline>
-        </w:rPr>
-        <w:t>Gerir a quantidade e tipo de reparações mensal/anual;</w:t>
-      </w:r>
-    </w:p>
-    <w:p>
-      <w:pPr>
-        <w:pStyle w:val="PargrafodaLista"/>
-        <w:numPr>
-          <w:ilvl w:val="1"/>
-          <w:numId w:val="2"/>
-        </w:numPr>
-        <w:rPr>
-          <w:rFonts w:ascii="Comic Sans MS" w:hAnsi="Comic Sans MS"/>
-          <w:color w:val="000000" w:themeColor="text1"/>
-          <w:sz w:val="44"/>
-          <w14:shadow w14:blurRad="38100" w14:dist="19050" w14:dir="2700000" w14:sx="100000" w14:sy="100000" w14:kx="0" w14:ky="0" w14:algn="tl">
-            <w14:schemeClr w14:val="dk1">
-              <w14:alpha w14:val="60000"/>
-            </w14:schemeClr>
-          </w14:shadow>
-          <w14:textOutline w14:w="0" w14:cap="flat" w14:cmpd="sng" w14:algn="ctr">
-            <w14:noFill/>
-            <w14:prstDash w14:val="solid"/>
-            <w14:round/>
-          </w14:textOutline>
-        </w:rPr>
-      </w:pPr>
-      <w:r>
-        <w:rPr>
-          <w:rFonts w:ascii="Comic Sans MS" w:hAnsi="Comic Sans MS"/>
-          <w:color w:val="0070C0"/>
-          <w:sz w:val="40"/>
-          <w14:shadow w14:blurRad="38100" w14:dist="19050" w14:dir="2700000" w14:sx="100000" w14:sy="100000" w14:kx="0" w14:ky="0" w14:algn="tl">
-            <w14:schemeClr w14:val="dk1">
-              <w14:alpha w14:val="60000"/>
-            </w14:schemeClr>
-          </w14:shadow>
-          <w14:textOutline w14:w="0" w14:cap="flat" w14:cmpd="sng" w14:algn="ctr">
-            <w14:noFill/>
-            <w14:prstDash w14:val="solid"/>
-            <w14:round/>
-          </w14:textOutline>
-        </w:rPr>
-        <w:t>Listar reparações por localidade</w:t>
-      </w:r>
-    </w:p>
-    <w:p>
-      <w:pPr>
-        <w:pStyle w:val="PargrafodaLista"/>
-        <w:numPr>
-          <w:ilvl w:val="1"/>
-          <w:numId w:val="2"/>
-        </w:numPr>
-        <w:rPr>
-          <w:rFonts w:ascii="Comic Sans MS" w:hAnsi="Comic Sans MS"/>
-          <w:color w:val="000000" w:themeColor="text1"/>
-          <w:sz w:val="44"/>
-          <w14:shadow w14:blurRad="38100" w14:dist="19050" w14:dir="2700000" w14:sx="100000" w14:sy="100000" w14:kx="0" w14:ky="0" w14:algn="tl">
-            <w14:schemeClr w14:val="dk1">
-              <w14:alpha w14:val="60000"/>
-            </w14:schemeClr>
-          </w14:shadow>
-          <w14:textOutline w14:w="0" w14:cap="flat" w14:cmpd="sng" w14:algn="ctr">
-            <w14:noFill/>
-            <w14:prstDash w14:val="solid"/>
-            <w14:round/>
-          </w14:textOutline>
-        </w:rPr>
-      </w:pPr>
-      <w:r>
-        <w:rPr>
-          <w:rFonts w:ascii="Comic Sans MS" w:hAnsi="Comic Sans MS"/>
-          <w:color w:val="0070C0"/>
-          <w:sz w:val="40"/>
-          <w14:shadow w14:blurRad="38100" w14:dist="19050" w14:dir="2700000" w14:sx="100000" w14:sy="100000" w14:kx="0" w14:ky="0" w14:algn="tl">
-            <w14:schemeClr w14:val="dk1">
-              <w14:alpha w14:val="60000"/>
-            </w14:schemeClr>
-          </w14:shadow>
-          <w14:textOutline w14:w="0" w14:cap="flat" w14:cmpd="sng" w14:algn="ctr">
-            <w14:noFill/>
-            <w14:prstDash w14:val="solid"/>
-            <w14:round/>
-          </w14:textOutline>
-        </w:rPr>
-        <w:t>Controlar a percentagem de clientes que são alunos na escola ou não;</w:t>
-      </w:r>
-    </w:p>
-    <w:p>
-      <w:pPr>
         <w:jc w:val="center"/>
       </w:pPr>
     </w:p>
     <w:p>
-      <w:r>
-        <w:br w:type="page"/>
-      </w:r>
+      <w:pPr>
+        <w:jc w:val="both"/>
+        <w:rPr>
+          <w:rFonts w:ascii="Segoe UI" w:hAnsi="Segoe UI" w:cs="Segoe UI"/>
+          <w:b/>
+          <w:color w:val="262626" w:themeColor="text1" w:themeTint="D9"/>
+          <w:sz w:val="28"/>
+        </w:rPr>
+      </w:pPr>
+      <w:r>
+        <w:rPr>
+          <w:rFonts w:ascii="Segoe UI" w:hAnsi="Segoe UI" w:cs="Segoe UI"/>
+          <w:b/>
+          <w:color w:val="262626" w:themeColor="text1" w:themeTint="D9"/>
+          <w:sz w:val="28"/>
+        </w:rPr>
+        <w:t>Na proposta do projeto, foi apresentado os objetivos principais do projeto, como dito anteriormente (introdução).</w:t>
+      </w:r>
+    </w:p>
+    <w:p>
+      <w:pPr>
+        <w:jc w:val="both"/>
+        <w:rPr>
+          <w:rFonts w:ascii="Segoe UI" w:hAnsi="Segoe UI" w:cs="Segoe UI"/>
+          <w:b/>
+          <w:color w:val="262626" w:themeColor="text1" w:themeTint="D9"/>
+          <w:sz w:val="28"/>
+        </w:rPr>
+      </w:pPr>
+      <w:r>
+        <w:rPr>
+          <w:rFonts w:ascii="Segoe UI" w:hAnsi="Segoe UI" w:cs="Segoe UI"/>
+          <w:b/>
+          <w:color w:val="262626" w:themeColor="text1" w:themeTint="D9"/>
+          <w:sz w:val="28"/>
+        </w:rPr>
+        <w:t>Tendo em conta os objetivos, foram feitas previsões de datas de início e fim de cada fase</w:t>
+      </w:r>
+    </w:p>
+    <w:tbl>
+      <w:tblPr>
+        <w:tblStyle w:val="Tabelacomgrelha"/>
+        <w:tblpPr w:leftFromText="141" w:rightFromText="141" w:vertAnchor="text" w:horzAnchor="page" w:tblpX="166" w:tblpY="1758"/>
+        <w:tblW w:w="11633" w:type="dxa"/>
+        <w:tblLook w:val="04A0" w:firstRow="1" w:lastRow="0" w:firstColumn="1" w:lastColumn="0" w:noHBand="0" w:noVBand="1"/>
+      </w:tblPr>
+      <w:tblGrid>
+        <w:gridCol w:w="3895"/>
+        <w:gridCol w:w="2895"/>
+        <w:gridCol w:w="2595"/>
+        <w:gridCol w:w="2248"/>
+      </w:tblGrid>
+      <w:tr>
+        <w:trPr>
+          <w:trHeight w:val="1344"/>
+        </w:trPr>
+        <w:tc>
+          <w:tcPr>
+            <w:tcW w:w="3895" w:type="dxa"/>
+            <w:tcBorders>
+              <w:top w:val="thinThickSmallGap" w:sz="24" w:space="0" w:color="00B0F0"/>
+              <w:left w:val="thinThickSmallGap" w:sz="24" w:space="0" w:color="00B0F0"/>
+              <w:bottom w:val="single" w:sz="4" w:space="0" w:color="00B0F0"/>
+              <w:right w:val="single" w:sz="4" w:space="0" w:color="00B0F0"/>
+            </w:tcBorders>
+          </w:tcPr>
+          <w:p>
+            <w:pPr>
+              <w:jc w:val="center"/>
+              <w:rPr>
+                <w:rFonts w:ascii="Segoe UI" w:hAnsi="Segoe UI" w:cs="Segoe UI"/>
+                <w:b/>
+                <w:i/>
+                <w:color w:val="3B3838" w:themeColor="background2" w:themeShade="40"/>
+                <w:sz w:val="32"/>
+                <w:u w:val="single"/>
+              </w:rPr>
+            </w:pPr>
+          </w:p>
+          <w:p>
+            <w:pPr>
+              <w:jc w:val="center"/>
+              <w:rPr>
+                <w:rFonts w:ascii="Segoe UI" w:hAnsi="Segoe UI" w:cs="Segoe UI"/>
+                <w:b/>
+                <w:i/>
+                <w:color w:val="3B3838" w:themeColor="background2" w:themeShade="40"/>
+                <w:sz w:val="32"/>
+                <w:u w:val="single"/>
+              </w:rPr>
+            </w:pPr>
+            <w:r>
+              <w:rPr>
+                <w:rFonts w:ascii="Segoe UI" w:hAnsi="Segoe UI" w:cs="Segoe UI"/>
+                <w:b/>
+                <w:i/>
+                <w:color w:val="3B3838" w:themeColor="background2" w:themeShade="40"/>
+                <w:sz w:val="36"/>
+                <w:u w:val="single"/>
+              </w:rPr>
+              <w:t>Fase</w:t>
+            </w:r>
+          </w:p>
+        </w:tc>
+        <w:tc>
+          <w:tcPr>
+            <w:tcW w:w="2895" w:type="dxa"/>
+            <w:tcBorders>
+              <w:top w:val="thinThickSmallGap" w:sz="24" w:space="0" w:color="00B0F0"/>
+              <w:left w:val="single" w:sz="4" w:space="0" w:color="00B0F0"/>
+              <w:bottom w:val="single" w:sz="4" w:space="0" w:color="00B0F0"/>
+              <w:right w:val="single" w:sz="4" w:space="0" w:color="00B0F0"/>
+            </w:tcBorders>
+          </w:tcPr>
+          <w:p>
+            <w:pPr>
+              <w:jc w:val="center"/>
+              <w:rPr>
+                <w:rFonts w:ascii="Segoe UI" w:hAnsi="Segoe UI" w:cs="Segoe UI"/>
+                <w:b/>
+                <w:i/>
+                <w:color w:val="3B3838" w:themeColor="background2" w:themeShade="40"/>
+                <w:sz w:val="32"/>
+                <w:u w:val="single"/>
+              </w:rPr>
+            </w:pPr>
+          </w:p>
+          <w:p>
+            <w:pPr>
+              <w:jc w:val="center"/>
+              <w:rPr>
+                <w:rFonts w:ascii="Segoe UI" w:hAnsi="Segoe UI" w:cs="Segoe UI"/>
+                <w:b/>
+                <w:i/>
+                <w:color w:val="3B3838" w:themeColor="background2" w:themeShade="40"/>
+                <w:sz w:val="32"/>
+                <w:u w:val="single"/>
+              </w:rPr>
+            </w:pPr>
+            <w:r>
+              <w:rPr>
+                <w:rFonts w:ascii="Segoe UI" w:hAnsi="Segoe UI" w:cs="Segoe UI"/>
+                <w:b/>
+                <w:i/>
+                <w:color w:val="3B3838" w:themeColor="background2" w:themeShade="40"/>
+                <w:sz w:val="32"/>
+                <w:u w:val="single"/>
+              </w:rPr>
+              <w:t>Data de Início</w:t>
+            </w:r>
+          </w:p>
+        </w:tc>
+        <w:tc>
+          <w:tcPr>
+            <w:tcW w:w="2595" w:type="dxa"/>
+            <w:tcBorders>
+              <w:top w:val="thinThickSmallGap" w:sz="24" w:space="0" w:color="00B0F0"/>
+              <w:left w:val="single" w:sz="4" w:space="0" w:color="00B0F0"/>
+              <w:bottom w:val="single" w:sz="4" w:space="0" w:color="00B0F0"/>
+              <w:right w:val="single" w:sz="4" w:space="0" w:color="00B0F0"/>
+            </w:tcBorders>
+          </w:tcPr>
+          <w:p>
+            <w:pPr>
+              <w:jc w:val="center"/>
+              <w:rPr>
+                <w:rFonts w:ascii="Segoe UI" w:hAnsi="Segoe UI" w:cs="Segoe UI"/>
+                <w:b/>
+                <w:i/>
+                <w:color w:val="3B3838" w:themeColor="background2" w:themeShade="40"/>
+                <w:sz w:val="32"/>
+                <w:u w:val="single"/>
+              </w:rPr>
+            </w:pPr>
+          </w:p>
+          <w:p>
+            <w:pPr>
+              <w:jc w:val="center"/>
+              <w:rPr>
+                <w:rFonts w:ascii="Segoe UI" w:hAnsi="Segoe UI" w:cs="Segoe UI"/>
+                <w:b/>
+                <w:i/>
+                <w:color w:val="3B3838" w:themeColor="background2" w:themeShade="40"/>
+                <w:sz w:val="32"/>
+                <w:u w:val="single"/>
+              </w:rPr>
+            </w:pPr>
+            <w:r>
+              <w:rPr>
+                <w:rFonts w:ascii="Segoe UI" w:hAnsi="Segoe UI" w:cs="Segoe UI"/>
+                <w:b/>
+                <w:i/>
+                <w:color w:val="3B3838" w:themeColor="background2" w:themeShade="40"/>
+                <w:sz w:val="32"/>
+                <w:u w:val="single"/>
+              </w:rPr>
+              <w:t>Data de Fim</w:t>
+            </w:r>
+          </w:p>
+        </w:tc>
+        <w:tc>
+          <w:tcPr>
+            <w:tcW w:w="2248" w:type="dxa"/>
+            <w:tcBorders>
+              <w:top w:val="thinThickSmallGap" w:sz="24" w:space="0" w:color="00B0F0"/>
+              <w:left w:val="single" w:sz="4" w:space="0" w:color="00B0F0"/>
+              <w:bottom w:val="single" w:sz="4" w:space="0" w:color="00B0F0"/>
+              <w:right w:val="thinThickSmallGap" w:sz="24" w:space="0" w:color="00B0F0"/>
+            </w:tcBorders>
+          </w:tcPr>
+          <w:p>
+            <w:pPr>
+              <w:jc w:val="center"/>
+              <w:rPr>
+                <w:rFonts w:ascii="Segoe UI" w:hAnsi="Segoe UI" w:cs="Segoe UI"/>
+                <w:b/>
+                <w:i/>
+                <w:color w:val="3B3838" w:themeColor="background2" w:themeShade="40"/>
+                <w:sz w:val="32"/>
+                <w:u w:val="single"/>
+              </w:rPr>
+            </w:pPr>
+          </w:p>
+          <w:p>
+            <w:pPr>
+              <w:jc w:val="center"/>
+              <w:rPr>
+                <w:rFonts w:ascii="Segoe UI" w:hAnsi="Segoe UI" w:cs="Segoe UI"/>
+                <w:b/>
+                <w:i/>
+                <w:color w:val="3B3838" w:themeColor="background2" w:themeShade="40"/>
+                <w:sz w:val="32"/>
+                <w:u w:val="single"/>
+              </w:rPr>
+            </w:pPr>
+            <w:r>
+              <w:rPr>
+                <w:rFonts w:ascii="Segoe UI" w:hAnsi="Segoe UI" w:cs="Segoe UI"/>
+                <w:b/>
+                <w:i/>
+                <w:color w:val="3B3838" w:themeColor="background2" w:themeShade="40"/>
+                <w:sz w:val="32"/>
+                <w:u w:val="single"/>
+              </w:rPr>
+              <w:t>Horas/Dias</w:t>
+            </w:r>
+          </w:p>
+        </w:tc>
+      </w:tr>
+      <w:tr>
+        <w:trPr>
+          <w:trHeight w:val="650"/>
+        </w:trPr>
+        <w:tc>
+          <w:tcPr>
+            <w:tcW w:w="3895" w:type="dxa"/>
+            <w:tcBorders>
+              <w:top w:val="single" w:sz="4" w:space="0" w:color="00B0F0"/>
+              <w:left w:val="thinThickSmallGap" w:sz="24" w:space="0" w:color="00B0F0"/>
+              <w:bottom w:val="single" w:sz="4" w:space="0" w:color="00B0F0"/>
+              <w:right w:val="single" w:sz="4" w:space="0" w:color="00B0F0"/>
+            </w:tcBorders>
+          </w:tcPr>
+          <w:p>
+            <w:pPr>
+              <w:jc w:val="center"/>
+              <w:rPr>
+                <w:rFonts w:ascii="Segoe UI" w:hAnsi="Segoe UI" w:cs="Segoe UI"/>
+                <w:b/>
+                <w:color w:val="3B3838" w:themeColor="background2" w:themeShade="40"/>
+                <w:sz w:val="36"/>
+              </w:rPr>
+            </w:pPr>
+            <w:r>
+              <w:rPr>
+                <w:rFonts w:ascii="Segoe UI" w:hAnsi="Segoe UI" w:cs="Segoe UI"/>
+                <w:b/>
+                <w:color w:val="3B3838" w:themeColor="background2" w:themeShade="40"/>
+                <w:sz w:val="36"/>
+              </w:rPr>
+              <w:t>Planeamento</w:t>
+            </w:r>
+          </w:p>
+        </w:tc>
+        <w:tc>
+          <w:tcPr>
+            <w:tcW w:w="2895" w:type="dxa"/>
+            <w:tcBorders>
+              <w:top w:val="single" w:sz="4" w:space="0" w:color="00B0F0"/>
+              <w:left w:val="single" w:sz="4" w:space="0" w:color="00B0F0"/>
+              <w:bottom w:val="single" w:sz="4" w:space="0" w:color="00B0F0"/>
+              <w:right w:val="single" w:sz="4" w:space="0" w:color="00B0F0"/>
+            </w:tcBorders>
+          </w:tcPr>
+          <w:p>
+            <w:pPr>
+              <w:jc w:val="center"/>
+              <w:rPr>
+                <w:rFonts w:ascii="Segoe UI" w:hAnsi="Segoe UI" w:cs="Segoe UI"/>
+                <w:b/>
+                <w:color w:val="3B3838" w:themeColor="background2" w:themeShade="40"/>
+                <w:sz w:val="36"/>
+              </w:rPr>
+            </w:pPr>
+            <w:bookmarkStart w:id="0" w:name="_GoBack"/>
+            <w:bookmarkEnd w:id="0"/>
+          </w:p>
+        </w:tc>
+        <w:tc>
+          <w:tcPr>
+            <w:tcW w:w="2595" w:type="dxa"/>
+            <w:tcBorders>
+              <w:top w:val="single" w:sz="4" w:space="0" w:color="00B0F0"/>
+              <w:left w:val="single" w:sz="4" w:space="0" w:color="00B0F0"/>
+              <w:bottom w:val="single" w:sz="4" w:space="0" w:color="00B0F0"/>
+              <w:right w:val="single" w:sz="4" w:space="0" w:color="00B0F0"/>
+            </w:tcBorders>
+          </w:tcPr>
+          <w:p>
+            <w:pPr>
+              <w:jc w:val="center"/>
+              <w:rPr>
+                <w:rFonts w:ascii="Segoe UI" w:hAnsi="Segoe UI" w:cs="Segoe UI"/>
+                <w:b/>
+                <w:color w:val="3B3838" w:themeColor="background2" w:themeShade="40"/>
+                <w:sz w:val="36"/>
+              </w:rPr>
+            </w:pPr>
+          </w:p>
+        </w:tc>
+        <w:tc>
+          <w:tcPr>
+            <w:tcW w:w="2248" w:type="dxa"/>
+            <w:tcBorders>
+              <w:top w:val="single" w:sz="4" w:space="0" w:color="00B0F0"/>
+              <w:left w:val="single" w:sz="4" w:space="0" w:color="00B0F0"/>
+              <w:bottom w:val="single" w:sz="4" w:space="0" w:color="00B0F0"/>
+              <w:right w:val="thinThickSmallGap" w:sz="24" w:space="0" w:color="00B0F0"/>
+            </w:tcBorders>
+          </w:tcPr>
+          <w:p>
+            <w:pPr>
+              <w:jc w:val="center"/>
+              <w:rPr>
+                <w:rFonts w:ascii="Segoe UI" w:hAnsi="Segoe UI" w:cs="Segoe UI"/>
+                <w:b/>
+                <w:color w:val="3B3838" w:themeColor="background2" w:themeShade="40"/>
+                <w:sz w:val="36"/>
+              </w:rPr>
+            </w:pPr>
+          </w:p>
+        </w:tc>
+      </w:tr>
+      <w:tr>
+        <w:trPr>
+          <w:trHeight w:val="671"/>
+        </w:trPr>
+        <w:tc>
+          <w:tcPr>
+            <w:tcW w:w="3895" w:type="dxa"/>
+            <w:tcBorders>
+              <w:top w:val="single" w:sz="4" w:space="0" w:color="00B0F0"/>
+              <w:left w:val="thinThickSmallGap" w:sz="24" w:space="0" w:color="00B0F0"/>
+              <w:bottom w:val="single" w:sz="4" w:space="0" w:color="00B0F0"/>
+              <w:right w:val="single" w:sz="4" w:space="0" w:color="00B0F0"/>
+            </w:tcBorders>
+          </w:tcPr>
+          <w:p>
+            <w:pPr>
+              <w:jc w:val="center"/>
+              <w:rPr>
+                <w:rFonts w:ascii="Segoe UI" w:hAnsi="Segoe UI" w:cs="Segoe UI"/>
+                <w:b/>
+                <w:color w:val="3B3838" w:themeColor="background2" w:themeShade="40"/>
+                <w:sz w:val="36"/>
+              </w:rPr>
+            </w:pPr>
+            <w:r>
+              <w:rPr>
+                <w:rFonts w:ascii="Segoe UI" w:hAnsi="Segoe UI" w:cs="Segoe UI"/>
+                <w:b/>
+                <w:color w:val="3B3838" w:themeColor="background2" w:themeShade="40"/>
+                <w:sz w:val="36"/>
+              </w:rPr>
+              <w:t>Proposta</w:t>
+            </w:r>
+          </w:p>
+        </w:tc>
+        <w:tc>
+          <w:tcPr>
+            <w:tcW w:w="2895" w:type="dxa"/>
+            <w:tcBorders>
+              <w:top w:val="single" w:sz="4" w:space="0" w:color="00B0F0"/>
+              <w:left w:val="single" w:sz="4" w:space="0" w:color="00B0F0"/>
+              <w:bottom w:val="single" w:sz="4" w:space="0" w:color="00B0F0"/>
+              <w:right w:val="single" w:sz="4" w:space="0" w:color="00B0F0"/>
+            </w:tcBorders>
+          </w:tcPr>
+          <w:p>
+            <w:pPr>
+              <w:jc w:val="center"/>
+              <w:rPr>
+                <w:rFonts w:ascii="Segoe UI" w:hAnsi="Segoe UI" w:cs="Segoe UI"/>
+                <w:b/>
+                <w:color w:val="3B3838" w:themeColor="background2" w:themeShade="40"/>
+                <w:sz w:val="36"/>
+              </w:rPr>
+            </w:pPr>
+          </w:p>
+        </w:tc>
+        <w:tc>
+          <w:tcPr>
+            <w:tcW w:w="2595" w:type="dxa"/>
+            <w:tcBorders>
+              <w:top w:val="single" w:sz="4" w:space="0" w:color="00B0F0"/>
+              <w:left w:val="single" w:sz="4" w:space="0" w:color="00B0F0"/>
+              <w:bottom w:val="single" w:sz="4" w:space="0" w:color="00B0F0"/>
+              <w:right w:val="single" w:sz="4" w:space="0" w:color="00B0F0"/>
+            </w:tcBorders>
+          </w:tcPr>
+          <w:p>
+            <w:pPr>
+              <w:jc w:val="center"/>
+              <w:rPr>
+                <w:rFonts w:ascii="Segoe UI" w:hAnsi="Segoe UI" w:cs="Segoe UI"/>
+                <w:b/>
+                <w:color w:val="3B3838" w:themeColor="background2" w:themeShade="40"/>
+                <w:sz w:val="36"/>
+              </w:rPr>
+            </w:pPr>
+          </w:p>
+        </w:tc>
+        <w:tc>
+          <w:tcPr>
+            <w:tcW w:w="2248" w:type="dxa"/>
+            <w:tcBorders>
+              <w:top w:val="single" w:sz="4" w:space="0" w:color="00B0F0"/>
+              <w:left w:val="single" w:sz="4" w:space="0" w:color="00B0F0"/>
+              <w:bottom w:val="single" w:sz="4" w:space="0" w:color="00B0F0"/>
+              <w:right w:val="thinThickSmallGap" w:sz="24" w:space="0" w:color="00B0F0"/>
+            </w:tcBorders>
+          </w:tcPr>
+          <w:p>
+            <w:pPr>
+              <w:jc w:val="center"/>
+              <w:rPr>
+                <w:rFonts w:ascii="Segoe UI" w:hAnsi="Segoe UI" w:cs="Segoe UI"/>
+                <w:b/>
+                <w:color w:val="3B3838" w:themeColor="background2" w:themeShade="40"/>
+                <w:sz w:val="36"/>
+              </w:rPr>
+            </w:pPr>
+          </w:p>
+        </w:tc>
+      </w:tr>
+      <w:tr>
+        <w:trPr>
+          <w:trHeight w:val="650"/>
+        </w:trPr>
+        <w:tc>
+          <w:tcPr>
+            <w:tcW w:w="3895" w:type="dxa"/>
+            <w:tcBorders>
+              <w:top w:val="single" w:sz="4" w:space="0" w:color="00B0F0"/>
+              <w:left w:val="thinThickSmallGap" w:sz="24" w:space="0" w:color="00B0F0"/>
+              <w:bottom w:val="single" w:sz="4" w:space="0" w:color="00B0F0"/>
+              <w:right w:val="single" w:sz="4" w:space="0" w:color="00B0F0"/>
+            </w:tcBorders>
+          </w:tcPr>
+          <w:p>
+            <w:pPr>
+              <w:jc w:val="center"/>
+              <w:rPr>
+                <w:rFonts w:ascii="Segoe UI" w:hAnsi="Segoe UI" w:cs="Segoe UI"/>
+                <w:b/>
+                <w:color w:val="3B3838" w:themeColor="background2" w:themeShade="40"/>
+                <w:sz w:val="36"/>
+              </w:rPr>
+            </w:pPr>
+            <w:r>
+              <w:rPr>
+                <w:rFonts w:ascii="Segoe UI" w:hAnsi="Segoe UI" w:cs="Segoe UI"/>
+                <w:b/>
+                <w:color w:val="3B3838" w:themeColor="background2" w:themeShade="40"/>
+                <w:sz w:val="36"/>
+              </w:rPr>
+              <w:t>Análise</w:t>
+            </w:r>
+          </w:p>
+        </w:tc>
+        <w:tc>
+          <w:tcPr>
+            <w:tcW w:w="2895" w:type="dxa"/>
+            <w:tcBorders>
+              <w:top w:val="single" w:sz="4" w:space="0" w:color="00B0F0"/>
+              <w:left w:val="single" w:sz="4" w:space="0" w:color="00B0F0"/>
+              <w:bottom w:val="single" w:sz="4" w:space="0" w:color="00B0F0"/>
+              <w:right w:val="single" w:sz="4" w:space="0" w:color="00B0F0"/>
+            </w:tcBorders>
+          </w:tcPr>
+          <w:p>
+            <w:pPr>
+              <w:jc w:val="center"/>
+              <w:rPr>
+                <w:rFonts w:ascii="Segoe UI" w:hAnsi="Segoe UI" w:cs="Segoe UI"/>
+                <w:b/>
+                <w:color w:val="3B3838" w:themeColor="background2" w:themeShade="40"/>
+                <w:sz w:val="36"/>
+              </w:rPr>
+            </w:pPr>
+          </w:p>
+        </w:tc>
+        <w:tc>
+          <w:tcPr>
+            <w:tcW w:w="2595" w:type="dxa"/>
+            <w:tcBorders>
+              <w:top w:val="single" w:sz="4" w:space="0" w:color="00B0F0"/>
+              <w:left w:val="single" w:sz="4" w:space="0" w:color="00B0F0"/>
+              <w:bottom w:val="single" w:sz="4" w:space="0" w:color="00B0F0"/>
+              <w:right w:val="single" w:sz="4" w:space="0" w:color="00B0F0"/>
+            </w:tcBorders>
+          </w:tcPr>
+          <w:p>
+            <w:pPr>
+              <w:jc w:val="center"/>
+              <w:rPr>
+                <w:rFonts w:ascii="Segoe UI" w:hAnsi="Segoe UI" w:cs="Segoe UI"/>
+                <w:b/>
+                <w:color w:val="3B3838" w:themeColor="background2" w:themeShade="40"/>
+                <w:sz w:val="36"/>
+              </w:rPr>
+            </w:pPr>
+          </w:p>
+        </w:tc>
+        <w:tc>
+          <w:tcPr>
+            <w:tcW w:w="2248" w:type="dxa"/>
+            <w:tcBorders>
+              <w:top w:val="single" w:sz="4" w:space="0" w:color="00B0F0"/>
+              <w:left w:val="single" w:sz="4" w:space="0" w:color="00B0F0"/>
+              <w:bottom w:val="single" w:sz="4" w:space="0" w:color="00B0F0"/>
+              <w:right w:val="thinThickSmallGap" w:sz="24" w:space="0" w:color="00B0F0"/>
+            </w:tcBorders>
+          </w:tcPr>
+          <w:p>
+            <w:pPr>
+              <w:jc w:val="center"/>
+              <w:rPr>
+                <w:rFonts w:ascii="Segoe UI" w:hAnsi="Segoe UI" w:cs="Segoe UI"/>
+                <w:b/>
+                <w:color w:val="3B3838" w:themeColor="background2" w:themeShade="40"/>
+                <w:sz w:val="36"/>
+              </w:rPr>
+            </w:pPr>
+          </w:p>
+        </w:tc>
+      </w:tr>
+      <w:tr>
+        <w:trPr>
+          <w:trHeight w:val="671"/>
+        </w:trPr>
+        <w:tc>
+          <w:tcPr>
+            <w:tcW w:w="3895" w:type="dxa"/>
+            <w:tcBorders>
+              <w:top w:val="single" w:sz="4" w:space="0" w:color="00B0F0"/>
+              <w:left w:val="thinThickSmallGap" w:sz="24" w:space="0" w:color="00B0F0"/>
+              <w:bottom w:val="single" w:sz="4" w:space="0" w:color="00B0F0"/>
+              <w:right w:val="single" w:sz="4" w:space="0" w:color="00B0F0"/>
+            </w:tcBorders>
+          </w:tcPr>
+          <w:p>
+            <w:pPr>
+              <w:jc w:val="center"/>
+              <w:rPr>
+                <w:rFonts w:ascii="Segoe UI" w:hAnsi="Segoe UI" w:cs="Segoe UI"/>
+                <w:b/>
+                <w:color w:val="3B3838" w:themeColor="background2" w:themeShade="40"/>
+                <w:sz w:val="36"/>
+              </w:rPr>
+            </w:pPr>
+            <w:r>
+              <w:rPr>
+                <w:rFonts w:ascii="Segoe UI" w:hAnsi="Segoe UI" w:cs="Segoe UI"/>
+                <w:b/>
+                <w:color w:val="3B3838" w:themeColor="background2" w:themeShade="40"/>
+                <w:sz w:val="36"/>
+              </w:rPr>
+              <w:t>Implementação</w:t>
+            </w:r>
+          </w:p>
+        </w:tc>
+        <w:tc>
+          <w:tcPr>
+            <w:tcW w:w="2895" w:type="dxa"/>
+            <w:tcBorders>
+              <w:top w:val="single" w:sz="4" w:space="0" w:color="00B0F0"/>
+              <w:left w:val="single" w:sz="4" w:space="0" w:color="00B0F0"/>
+              <w:bottom w:val="single" w:sz="4" w:space="0" w:color="00B0F0"/>
+              <w:right w:val="single" w:sz="4" w:space="0" w:color="00B0F0"/>
+            </w:tcBorders>
+          </w:tcPr>
+          <w:p>
+            <w:pPr>
+              <w:jc w:val="center"/>
+              <w:rPr>
+                <w:rFonts w:ascii="Segoe UI" w:hAnsi="Segoe UI" w:cs="Segoe UI"/>
+                <w:b/>
+                <w:color w:val="3B3838" w:themeColor="background2" w:themeShade="40"/>
+                <w:sz w:val="36"/>
+              </w:rPr>
+            </w:pPr>
+          </w:p>
+        </w:tc>
+        <w:tc>
+          <w:tcPr>
+            <w:tcW w:w="2595" w:type="dxa"/>
+            <w:tcBorders>
+              <w:top w:val="single" w:sz="4" w:space="0" w:color="00B0F0"/>
+              <w:left w:val="single" w:sz="4" w:space="0" w:color="00B0F0"/>
+              <w:bottom w:val="single" w:sz="4" w:space="0" w:color="00B0F0"/>
+              <w:right w:val="single" w:sz="4" w:space="0" w:color="00B0F0"/>
+            </w:tcBorders>
+          </w:tcPr>
+          <w:p>
+            <w:pPr>
+              <w:jc w:val="center"/>
+              <w:rPr>
+                <w:rFonts w:ascii="Segoe UI" w:hAnsi="Segoe UI" w:cs="Segoe UI"/>
+                <w:b/>
+                <w:color w:val="3B3838" w:themeColor="background2" w:themeShade="40"/>
+                <w:sz w:val="36"/>
+              </w:rPr>
+            </w:pPr>
+          </w:p>
+        </w:tc>
+        <w:tc>
+          <w:tcPr>
+            <w:tcW w:w="2248" w:type="dxa"/>
+            <w:tcBorders>
+              <w:top w:val="single" w:sz="4" w:space="0" w:color="00B0F0"/>
+              <w:left w:val="single" w:sz="4" w:space="0" w:color="00B0F0"/>
+              <w:bottom w:val="single" w:sz="4" w:space="0" w:color="00B0F0"/>
+              <w:right w:val="thinThickSmallGap" w:sz="24" w:space="0" w:color="00B0F0"/>
+            </w:tcBorders>
+          </w:tcPr>
+          <w:p>
+            <w:pPr>
+              <w:jc w:val="center"/>
+              <w:rPr>
+                <w:rFonts w:ascii="Segoe UI" w:hAnsi="Segoe UI" w:cs="Segoe UI"/>
+                <w:b/>
+                <w:color w:val="3B3838" w:themeColor="background2" w:themeShade="40"/>
+                <w:sz w:val="36"/>
+              </w:rPr>
+            </w:pPr>
+          </w:p>
+        </w:tc>
+      </w:tr>
+      <w:tr>
+        <w:trPr>
+          <w:trHeight w:val="650"/>
+        </w:trPr>
+        <w:tc>
+          <w:tcPr>
+            <w:tcW w:w="3895" w:type="dxa"/>
+            <w:tcBorders>
+              <w:top w:val="single" w:sz="4" w:space="0" w:color="00B0F0"/>
+              <w:left w:val="thinThickSmallGap" w:sz="24" w:space="0" w:color="00B0F0"/>
+              <w:bottom w:val="single" w:sz="4" w:space="0" w:color="00B0F0"/>
+              <w:right w:val="single" w:sz="4" w:space="0" w:color="00B0F0"/>
+            </w:tcBorders>
+          </w:tcPr>
+          <w:p>
+            <w:pPr>
+              <w:jc w:val="center"/>
+              <w:rPr>
+                <w:rFonts w:ascii="Segoe UI" w:hAnsi="Segoe UI" w:cs="Segoe UI"/>
+                <w:b/>
+                <w:color w:val="3B3838" w:themeColor="background2" w:themeShade="40"/>
+                <w:sz w:val="36"/>
+              </w:rPr>
+            </w:pPr>
+            <w:r>
+              <w:rPr>
+                <w:rFonts w:ascii="Segoe UI" w:hAnsi="Segoe UI" w:cs="Segoe UI"/>
+                <w:b/>
+                <w:color w:val="3B3838" w:themeColor="background2" w:themeShade="40"/>
+                <w:sz w:val="36"/>
+              </w:rPr>
+              <w:t>Documentação</w:t>
+            </w:r>
+          </w:p>
+        </w:tc>
+        <w:tc>
+          <w:tcPr>
+            <w:tcW w:w="2895" w:type="dxa"/>
+            <w:tcBorders>
+              <w:top w:val="single" w:sz="4" w:space="0" w:color="00B0F0"/>
+              <w:left w:val="single" w:sz="4" w:space="0" w:color="00B0F0"/>
+              <w:bottom w:val="single" w:sz="4" w:space="0" w:color="00B0F0"/>
+              <w:right w:val="single" w:sz="4" w:space="0" w:color="00B0F0"/>
+            </w:tcBorders>
+          </w:tcPr>
+          <w:p>
+            <w:pPr>
+              <w:jc w:val="center"/>
+              <w:rPr>
+                <w:rFonts w:ascii="Segoe UI" w:hAnsi="Segoe UI" w:cs="Segoe UI"/>
+                <w:b/>
+                <w:color w:val="3B3838" w:themeColor="background2" w:themeShade="40"/>
+                <w:sz w:val="36"/>
+              </w:rPr>
+            </w:pPr>
+          </w:p>
+        </w:tc>
+        <w:tc>
+          <w:tcPr>
+            <w:tcW w:w="2595" w:type="dxa"/>
+            <w:tcBorders>
+              <w:top w:val="single" w:sz="4" w:space="0" w:color="00B0F0"/>
+              <w:left w:val="single" w:sz="4" w:space="0" w:color="00B0F0"/>
+              <w:bottom w:val="single" w:sz="4" w:space="0" w:color="00B0F0"/>
+              <w:right w:val="single" w:sz="4" w:space="0" w:color="00B0F0"/>
+            </w:tcBorders>
+          </w:tcPr>
+          <w:p>
+            <w:pPr>
+              <w:jc w:val="center"/>
+              <w:rPr>
+                <w:rFonts w:ascii="Segoe UI" w:hAnsi="Segoe UI" w:cs="Segoe UI"/>
+                <w:b/>
+                <w:color w:val="3B3838" w:themeColor="background2" w:themeShade="40"/>
+                <w:sz w:val="36"/>
+              </w:rPr>
+            </w:pPr>
+          </w:p>
+        </w:tc>
+        <w:tc>
+          <w:tcPr>
+            <w:tcW w:w="2248" w:type="dxa"/>
+            <w:tcBorders>
+              <w:top w:val="single" w:sz="4" w:space="0" w:color="00B0F0"/>
+              <w:left w:val="single" w:sz="4" w:space="0" w:color="00B0F0"/>
+              <w:bottom w:val="single" w:sz="4" w:space="0" w:color="00B0F0"/>
+              <w:right w:val="thinThickSmallGap" w:sz="24" w:space="0" w:color="00B0F0"/>
+            </w:tcBorders>
+          </w:tcPr>
+          <w:p>
+            <w:pPr>
+              <w:jc w:val="center"/>
+              <w:rPr>
+                <w:rFonts w:ascii="Segoe UI" w:hAnsi="Segoe UI" w:cs="Segoe UI"/>
+                <w:b/>
+                <w:color w:val="3B3838" w:themeColor="background2" w:themeShade="40"/>
+                <w:sz w:val="36"/>
+              </w:rPr>
+            </w:pPr>
+          </w:p>
+        </w:tc>
+      </w:tr>
+      <w:tr>
+        <w:trPr>
+          <w:trHeight w:val="671"/>
+        </w:trPr>
+        <w:tc>
+          <w:tcPr>
+            <w:tcW w:w="3895" w:type="dxa"/>
+            <w:tcBorders>
+              <w:top w:val="single" w:sz="4" w:space="0" w:color="00B0F0"/>
+              <w:left w:val="thinThickSmallGap" w:sz="24" w:space="0" w:color="00B0F0"/>
+              <w:bottom w:val="thinThickSmallGap" w:sz="24" w:space="0" w:color="00B0F0"/>
+              <w:right w:val="single" w:sz="4" w:space="0" w:color="00B0F0"/>
+            </w:tcBorders>
+          </w:tcPr>
+          <w:p>
+            <w:pPr>
+              <w:jc w:val="center"/>
+              <w:rPr>
+                <w:rFonts w:ascii="Segoe UI" w:hAnsi="Segoe UI" w:cs="Segoe UI"/>
+                <w:b/>
+                <w:color w:val="3B3838" w:themeColor="background2" w:themeShade="40"/>
+                <w:sz w:val="36"/>
+              </w:rPr>
+            </w:pPr>
+            <w:r>
+              <w:rPr>
+                <w:rFonts w:ascii="Segoe UI" w:hAnsi="Segoe UI" w:cs="Segoe UI"/>
+                <w:b/>
+                <w:color w:val="3B3838" w:themeColor="background2" w:themeShade="40"/>
+                <w:sz w:val="36"/>
+              </w:rPr>
+              <w:t>Apresentação</w:t>
+            </w:r>
+          </w:p>
+        </w:tc>
+        <w:tc>
+          <w:tcPr>
+            <w:tcW w:w="2895" w:type="dxa"/>
+            <w:tcBorders>
+              <w:top w:val="single" w:sz="4" w:space="0" w:color="00B0F0"/>
+              <w:left w:val="single" w:sz="4" w:space="0" w:color="00B0F0"/>
+              <w:bottom w:val="thinThickSmallGap" w:sz="24" w:space="0" w:color="00B0F0"/>
+              <w:right w:val="single" w:sz="4" w:space="0" w:color="00B0F0"/>
+            </w:tcBorders>
+          </w:tcPr>
+          <w:p>
+            <w:pPr>
+              <w:jc w:val="center"/>
+              <w:rPr>
+                <w:rFonts w:ascii="Segoe UI" w:hAnsi="Segoe UI" w:cs="Segoe UI"/>
+                <w:b/>
+                <w:color w:val="3B3838" w:themeColor="background2" w:themeShade="40"/>
+                <w:sz w:val="36"/>
+              </w:rPr>
+            </w:pPr>
+          </w:p>
+        </w:tc>
+        <w:tc>
+          <w:tcPr>
+            <w:tcW w:w="2595" w:type="dxa"/>
+            <w:tcBorders>
+              <w:top w:val="single" w:sz="4" w:space="0" w:color="00B0F0"/>
+              <w:left w:val="single" w:sz="4" w:space="0" w:color="00B0F0"/>
+              <w:bottom w:val="thinThickSmallGap" w:sz="24" w:space="0" w:color="00B0F0"/>
+              <w:right w:val="single" w:sz="4" w:space="0" w:color="00B0F0"/>
+            </w:tcBorders>
+          </w:tcPr>
+          <w:p>
+            <w:pPr>
+              <w:jc w:val="center"/>
+              <w:rPr>
+                <w:rFonts w:ascii="Segoe UI" w:hAnsi="Segoe UI" w:cs="Segoe UI"/>
+                <w:b/>
+                <w:color w:val="3B3838" w:themeColor="background2" w:themeShade="40"/>
+                <w:sz w:val="36"/>
+              </w:rPr>
+            </w:pPr>
+          </w:p>
+        </w:tc>
+        <w:tc>
+          <w:tcPr>
+            <w:tcW w:w="2248" w:type="dxa"/>
+            <w:tcBorders>
+              <w:top w:val="single" w:sz="4" w:space="0" w:color="00B0F0"/>
+              <w:left w:val="single" w:sz="4" w:space="0" w:color="00B0F0"/>
+              <w:bottom w:val="thinThickSmallGap" w:sz="24" w:space="0" w:color="00B0F0"/>
+              <w:right w:val="thinThickSmallGap" w:sz="24" w:space="0" w:color="00B0F0"/>
+            </w:tcBorders>
+          </w:tcPr>
+          <w:p>
+            <w:pPr>
+              <w:jc w:val="center"/>
+              <w:rPr>
+                <w:rFonts w:ascii="Segoe UI" w:hAnsi="Segoe UI" w:cs="Segoe UI"/>
+                <w:b/>
+                <w:color w:val="3B3838" w:themeColor="background2" w:themeShade="40"/>
+                <w:sz w:val="36"/>
+              </w:rPr>
+            </w:pPr>
+          </w:p>
+        </w:tc>
+      </w:tr>
+    </w:tbl>
+    <w:p>
+      <w:pPr>
+        <w:jc w:val="both"/>
+        <w:rPr>
+          <w:rFonts w:ascii="Segoe UI" w:hAnsi="Segoe UI" w:cs="Segoe UI"/>
+          <w:b/>
+          <w:color w:val="262626" w:themeColor="text1" w:themeTint="D9"/>
+          <w:sz w:val="28"/>
+        </w:rPr>
+      </w:pPr>
+      <w:r>
+        <w:rPr>
+          <w:rFonts w:ascii="Segoe UI" w:hAnsi="Segoe UI" w:cs="Segoe UI"/>
+          <w:b/>
+          <w:color w:val="262626" w:themeColor="text1" w:themeTint="D9"/>
+          <w:sz w:val="28"/>
+        </w:rPr>
+        <w:t>A proposta do projeto foi entregue no dia 04 de Abril de 2014.</w:t>
+      </w:r>
+    </w:p>
+    <w:p>
+      <w:pPr>
+        <w:jc w:val="both"/>
+        <w:rPr>
+          <w:rFonts w:ascii="Segoe UI" w:hAnsi="Segoe UI" w:cs="Segoe UI"/>
+          <w:b/>
+          <w:color w:val="262626" w:themeColor="text1" w:themeTint="D9"/>
+          <w:sz w:val="28"/>
+        </w:rPr>
+      </w:pPr>
+    </w:p>
+    <w:p>
+      <w:pPr>
+        <w:jc w:val="both"/>
+        <w:rPr>
+          <w:rFonts w:ascii="Segoe UI" w:hAnsi="Segoe UI" w:cs="Segoe UI"/>
+          <w:b/>
+          <w:color w:val="262626" w:themeColor="text1" w:themeTint="D9"/>
+          <w:sz w:val="28"/>
+        </w:rPr>
+      </w:pPr>
+    </w:p>
+    <w:p>
+      <w:pPr>
+        <w:jc w:val="both"/>
+        <w:rPr>
+          <w:rFonts w:ascii="Segoe UI" w:hAnsi="Segoe UI" w:cs="Segoe UI"/>
+          <w:b/>
+          <w:color w:val="262626" w:themeColor="text1" w:themeTint="D9"/>
+          <w:sz w:val="28"/>
+        </w:rPr>
+      </w:pPr>
+    </w:p>
+    <w:p>
+      <w:pPr>
+        <w:jc w:val="both"/>
+        <w:rPr>
+          <w:rFonts w:ascii="Segoe UI" w:hAnsi="Segoe UI" w:cs="Segoe UI"/>
+          <w:b/>
+          <w:color w:val="262626" w:themeColor="text1" w:themeTint="D9"/>
+          <w:sz w:val="28"/>
+        </w:rPr>
+      </w:pPr>
+    </w:p>
+    <w:p>
+      <w:pPr>
+        <w:jc w:val="both"/>
+        <w:rPr>
+          <w:rFonts w:ascii="Segoe UI" w:hAnsi="Segoe UI" w:cs="Segoe UI"/>
+          <w:b/>
+          <w:color w:val="262626" w:themeColor="text1" w:themeTint="D9"/>
+          <w:sz w:val="28"/>
+        </w:rPr>
+      </w:pPr>
+    </w:p>
+    <w:p>
+      <w:pPr>
+        <w:jc w:val="both"/>
+        <w:rPr>
+          <w:rFonts w:ascii="Segoe UI" w:hAnsi="Segoe UI" w:cs="Segoe UI"/>
+          <w:b/>
+          <w:color w:val="262626" w:themeColor="text1" w:themeTint="D9"/>
+          <w:sz w:val="28"/>
+        </w:rPr>
+      </w:pPr>
+    </w:p>
+    <w:p>
+      <w:pPr>
+        <w:jc w:val="both"/>
+        <w:rPr>
+          <w:rFonts w:ascii="Segoe UI" w:hAnsi="Segoe UI" w:cs="Segoe UI"/>
+          <w:b/>
+          <w:color w:val="262626" w:themeColor="text1" w:themeTint="D9"/>
+          <w:sz w:val="28"/>
+        </w:rPr>
+      </w:pPr>
+    </w:p>
+    <w:p>
+      <w:pPr>
+        <w:jc w:val="both"/>
+        <w:rPr>
+          <w:rFonts w:ascii="Segoe UI" w:hAnsi="Segoe UI" w:cs="Segoe UI"/>
+          <w:b/>
+          <w:color w:val="262626" w:themeColor="text1" w:themeTint="D9"/>
+          <w:sz w:val="28"/>
+        </w:rPr>
+      </w:pPr>
+    </w:p>
+    <w:p>
+      <w:pPr>
+        <w:jc w:val="both"/>
+        <w:rPr>
+          <w:rFonts w:ascii="Segoe UI" w:hAnsi="Segoe UI" w:cs="Segoe UI"/>
+          <w:b/>
+          <w:color w:val="262626" w:themeColor="text1" w:themeTint="D9"/>
+          <w:sz w:val="28"/>
+        </w:rPr>
+      </w:pPr>
+    </w:p>
+    <w:p>
+      <w:pPr>
+        <w:jc w:val="both"/>
+        <w:rPr>
+          <w:rFonts w:ascii="Segoe UI" w:hAnsi="Segoe UI" w:cs="Segoe UI"/>
+          <w:b/>
+          <w:color w:val="262626" w:themeColor="text1" w:themeTint="D9"/>
+          <w:sz w:val="28"/>
+        </w:rPr>
+      </w:pPr>
+    </w:p>
+    <w:p>
+      <w:pPr>
+        <w:jc w:val="both"/>
+        <w:rPr>
+          <w:rFonts w:ascii="Segoe UI" w:hAnsi="Segoe UI" w:cs="Segoe UI"/>
+          <w:b/>
+          <w:color w:val="262626" w:themeColor="text1" w:themeTint="D9"/>
+          <w:sz w:val="28"/>
+        </w:rPr>
+      </w:pPr>
+    </w:p>
+    <w:p>
+      <w:pPr>
+        <w:jc w:val="both"/>
+        <w:rPr>
+          <w:rFonts w:ascii="Segoe UI" w:hAnsi="Segoe UI" w:cs="Segoe UI"/>
+          <w:b/>
+          <w:color w:val="262626" w:themeColor="text1" w:themeTint="D9"/>
+          <w:sz w:val="28"/>
+        </w:rPr>
+      </w:pPr>
+    </w:p>
+    <w:p>
+      <w:pPr>
+        <w:jc w:val="both"/>
+        <w:rPr>
+          <w:rFonts w:ascii="Segoe UI" w:hAnsi="Segoe UI" w:cs="Segoe UI"/>
+          <w:b/>
+          <w:color w:val="262626" w:themeColor="text1" w:themeTint="D9"/>
+          <w:sz w:val="28"/>
+        </w:rPr>
+      </w:pPr>
+    </w:p>
+    <w:p>
+      <w:pPr>
+        <w:jc w:val="both"/>
+        <w:rPr>
+          <w:rFonts w:ascii="Segoe UI" w:hAnsi="Segoe UI" w:cs="Segoe UI"/>
+          <w:b/>
+          <w:color w:val="262626" w:themeColor="text1" w:themeTint="D9"/>
+          <w:sz w:val="28"/>
+        </w:rPr>
+      </w:pPr>
+    </w:p>
+    <w:p>
+      <w:pPr>
+        <w:jc w:val="both"/>
+        <w:rPr>
+          <w:rFonts w:ascii="Segoe UI" w:hAnsi="Segoe UI" w:cs="Segoe UI"/>
+          <w:b/>
+          <w:color w:val="262626" w:themeColor="text1" w:themeTint="D9"/>
+          <w:sz w:val="28"/>
+        </w:rPr>
+      </w:pPr>
+    </w:p>
+    <w:p>
+      <w:pPr>
+        <w:jc w:val="both"/>
+        <w:rPr>
+          <w:rFonts w:ascii="Segoe UI" w:hAnsi="Segoe UI" w:cs="Segoe UI"/>
+          <w:b/>
+          <w:color w:val="262626" w:themeColor="text1" w:themeTint="D9"/>
+          <w:sz w:val="28"/>
+        </w:rPr>
+      </w:pPr>
     </w:p>
     <w:p>
       <w:pPr>
@@ -4129,7 +5574,6 @@
             </w14:gradFill>
           </w14:textFill>
         </w:rPr>
-        <w:lastRenderedPageBreak/>
         <w:t>Dificuldades</w:t>
       </w:r>
     </w:p>
@@ -5551,6 +6995,128 @@
       <w:szCs w:val="24"/>
     </w:rPr>
   </w:style>
+  <w:style w:type="table" w:styleId="ListaClara-Cor3">
+    <w:name w:val="Light List Accent 3"/>
+    <w:basedOn w:val="Tabelanormal"/>
+    <w:uiPriority w:val="61"/>
+    <w:rsid w:val="00BA6AA5"/>
+    <w:pPr>
+      <w:spacing w:after="0" w:line="240" w:lineRule="auto"/>
+    </w:pPr>
+    <w:rPr>
+      <w:rFonts w:eastAsiaTheme="minorEastAsia"/>
+      <w:lang w:eastAsia="pt-PT"/>
+    </w:rPr>
+    <w:tblPr>
+      <w:tblStyleRowBandSize w:val="1"/>
+      <w:tblStyleColBandSize w:val="1"/>
+      <w:tblInd w:w="0" w:type="dxa"/>
+      <w:tblBorders>
+        <w:top w:val="single" w:sz="8" w:space="0" w:color="A5A5A5" w:themeColor="accent3"/>
+        <w:left w:val="single" w:sz="8" w:space="0" w:color="A5A5A5" w:themeColor="accent3"/>
+        <w:bottom w:val="single" w:sz="8" w:space="0" w:color="A5A5A5" w:themeColor="accent3"/>
+        <w:right w:val="single" w:sz="8" w:space="0" w:color="A5A5A5" w:themeColor="accent3"/>
+      </w:tblBorders>
+      <w:tblCellMar>
+        <w:top w:w="0" w:type="dxa"/>
+        <w:left w:w="108" w:type="dxa"/>
+        <w:bottom w:w="0" w:type="dxa"/>
+        <w:right w:w="108" w:type="dxa"/>
+      </w:tblCellMar>
+    </w:tblPr>
+    <w:tblStylePr w:type="firstRow">
+      <w:pPr>
+        <w:spacing w:before="0" w:after="0" w:line="240" w:lineRule="auto"/>
+      </w:pPr>
+      <w:rPr>
+        <w:b/>
+        <w:bCs/>
+        <w:color w:val="FFFFFF" w:themeColor="background1"/>
+      </w:rPr>
+      <w:tblPr/>
+      <w:tcPr>
+        <w:shd w:val="clear" w:color="auto" w:fill="A5A5A5" w:themeFill="accent3"/>
+      </w:tcPr>
+    </w:tblStylePr>
+    <w:tblStylePr w:type="lastRow">
+      <w:pPr>
+        <w:spacing w:before="0" w:after="0" w:line="240" w:lineRule="auto"/>
+      </w:pPr>
+      <w:rPr>
+        <w:b/>
+        <w:bCs/>
+      </w:rPr>
+      <w:tblPr/>
+      <w:tcPr>
+        <w:tcBorders>
+          <w:top w:val="double" w:sz="6" w:space="0" w:color="A5A5A5" w:themeColor="accent3"/>
+          <w:left w:val="single" w:sz="8" w:space="0" w:color="A5A5A5" w:themeColor="accent3"/>
+          <w:bottom w:val="single" w:sz="8" w:space="0" w:color="A5A5A5" w:themeColor="accent3"/>
+          <w:right w:val="single" w:sz="8" w:space="0" w:color="A5A5A5" w:themeColor="accent3"/>
+        </w:tcBorders>
+      </w:tcPr>
+    </w:tblStylePr>
+    <w:tblStylePr w:type="firstCol">
+      <w:rPr>
+        <w:b/>
+        <w:bCs/>
+      </w:rPr>
+    </w:tblStylePr>
+    <w:tblStylePr w:type="lastCol">
+      <w:rPr>
+        <w:b/>
+        <w:bCs/>
+      </w:rPr>
+    </w:tblStylePr>
+    <w:tblStylePr w:type="band1Vert">
+      <w:tblPr/>
+      <w:tcPr>
+        <w:tcBorders>
+          <w:top w:val="single" w:sz="8" w:space="0" w:color="A5A5A5" w:themeColor="accent3"/>
+          <w:left w:val="single" w:sz="8" w:space="0" w:color="A5A5A5" w:themeColor="accent3"/>
+          <w:bottom w:val="single" w:sz="8" w:space="0" w:color="A5A5A5" w:themeColor="accent3"/>
+          <w:right w:val="single" w:sz="8" w:space="0" w:color="A5A5A5" w:themeColor="accent3"/>
+        </w:tcBorders>
+      </w:tcPr>
+    </w:tblStylePr>
+    <w:tblStylePr w:type="band1Horz">
+      <w:tblPr/>
+      <w:tcPr>
+        <w:tcBorders>
+          <w:top w:val="single" w:sz="8" w:space="0" w:color="A5A5A5" w:themeColor="accent3"/>
+          <w:left w:val="single" w:sz="8" w:space="0" w:color="A5A5A5" w:themeColor="accent3"/>
+          <w:bottom w:val="single" w:sz="8" w:space="0" w:color="A5A5A5" w:themeColor="accent3"/>
+          <w:right w:val="single" w:sz="8" w:space="0" w:color="A5A5A5" w:themeColor="accent3"/>
+        </w:tcBorders>
+      </w:tcPr>
+    </w:tblStylePr>
+  </w:style>
+  <w:style w:type="table" w:styleId="Tabelacomgrelha">
+    <w:name w:val="Table Grid"/>
+    <w:basedOn w:val="Tabelanormal"/>
+    <w:uiPriority w:val="39"/>
+    <w:rsid w:val="00BA6AA5"/>
+    <w:pPr>
+      <w:spacing w:after="0" w:line="240" w:lineRule="auto"/>
+    </w:pPr>
+    <w:tblPr>
+      <w:tblInd w:w="0" w:type="dxa"/>
+      <w:tblBorders>
+        <w:top w:val="single" w:sz="4" w:space="0" w:color="auto"/>
+        <w:left w:val="single" w:sz="4" w:space="0" w:color="auto"/>
+        <w:bottom w:val="single" w:sz="4" w:space="0" w:color="auto"/>
+        <w:right w:val="single" w:sz="4" w:space="0" w:color="auto"/>
+        <w:insideH w:val="single" w:sz="4" w:space="0" w:color="auto"/>
+        <w:insideV w:val="single" w:sz="4" w:space="0" w:color="auto"/>
+      </w:tblBorders>
+      <w:tblCellMar>
+        <w:top w:w="0" w:type="dxa"/>
+        <w:left w:w="108" w:type="dxa"/>
+        <w:bottom w:w="0" w:type="dxa"/>
+        <w:right w:w="108" w:type="dxa"/>
+      </w:tblCellMar>
+    </w:tblPr>
+  </w:style>
 </w:styles>
 </file>
 
@@ -5820,7 +7386,7 @@
 </file>
 
 <file path=customXml/itemProps1.xml><?xml version="1.0" encoding="utf-8"?>
-<ds:datastoreItem xmlns:ds="http://schemas.openxmlformats.org/officeDocument/2006/customXml" ds:itemID="{AAA9F9AB-DFFD-4557-A96D-0302F320EDBF}">
+<ds:datastoreItem xmlns:ds="http://schemas.openxmlformats.org/officeDocument/2006/customXml" ds:itemID="{CE52E13E-D5C6-416B-BFDD-A4A033075127}">
   <ds:schemaRefs>
     <ds:schemaRef ds:uri="http://schemas.openxmlformats.org/officeDocument/2006/bibliography"/>
   </ds:schemaRefs>

</xml_diff>

<commit_message>
Relatório Proposta 100% feito
Parte da proposta do projeto feito.
</commit_message>
<xml_diff>
--- a/Documentos PT/Relatório PT.docx
+++ b/Documentos PT/Relatório PT.docx
@@ -603,25 +603,7 @@
           <w:sz w:val="36"/>
           <w:szCs w:val="23"/>
         </w:rPr>
-        <w:t xml:space="preserve">, para realizar o projeto da clínica, e aceitámos dado que seria uma aplicação para ser usada numa </w:t>
-      </w:r>
-      <w:proofErr w:type="gramStart"/>
-      <w:r>
-        <w:rPr>
-          <w:rFonts w:ascii="Berlin Sans FB" w:hAnsi="Berlin Sans FB" w:cs="Segoe UI"/>
-          <w:sz w:val="36"/>
-          <w:szCs w:val="23"/>
-        </w:rPr>
-        <w:t>empresa</w:t>
-      </w:r>
-      <w:proofErr w:type="gramEnd"/>
-      <w:r>
-        <w:rPr>
-          <w:rFonts w:ascii="Berlin Sans FB" w:hAnsi="Berlin Sans FB" w:cs="Segoe UI"/>
-          <w:sz w:val="36"/>
-          <w:szCs w:val="23"/>
-        </w:rPr>
-        <w:t>. Como achámos que seria uma boa oportunidade, nós aproveitámos para ser o nosso projeto.</w:t>
+        <w:t>, para realizar o projeto da clínica, e aceitámos dado que seria uma aplicação para ser usada numa empresa. Como achámos que seria uma boa oportunidade, nós aproveitámos para ser o nosso projeto.</w:t>
       </w:r>
     </w:p>
     <w:p>
@@ -3699,26 +3681,7 @@
             <w14:round/>
           </w14:textOutline>
         </w:rPr>
-        <w:t>Gestão dos utilizadores, quer sejam administradores ou utilizadores normais, gestão dos técnicos no qual são utilizadores também, gestão dos Clientes e dos seus dispositivos, e por fim gestão das reparações desses dispositivos</w:t>
-      </w:r>
-      <w:r>
-        <w:rPr>
-          <w:rFonts w:ascii="Segoe UI" w:hAnsi="Segoe UI" w:cs="Segoe UI"/>
-          <w:b/>
-          <w:color w:val="262626" w:themeColor="text1" w:themeTint="D9"/>
-          <w:sz w:val="40"/>
-          <w14:shadow w14:blurRad="38100" w14:dist="19050" w14:dir="2700000" w14:sx="100000" w14:sy="100000" w14:kx="0" w14:ky="0" w14:algn="tl">
-            <w14:schemeClr w14:val="dk1">
-              <w14:alpha w14:val="60000"/>
-            </w14:schemeClr>
-          </w14:shadow>
-          <w14:textOutline w14:w="0" w14:cap="flat" w14:cmpd="sng" w14:algn="ctr">
-            <w14:noFill/>
-            <w14:prstDash w14:val="solid"/>
-            <w14:round/>
-          </w14:textOutline>
-        </w:rPr>
-        <w:t>;</w:t>
+        <w:t>Gestão dos utilizadores, quer sejam administradores ou utilizadores normais, gestão dos técnicos no qual são utilizadores também, gestão dos Clientes e dos seus dispositivos, e por fim gestão das reparações desses dispositivos;</w:t>
       </w:r>
     </w:p>
     <w:p>
@@ -4749,8 +4712,6 @@
                 <w:sz w:val="36"/>
               </w:rPr>
             </w:pPr>
-            <w:bookmarkStart w:id="0" w:name="_GoBack"/>
-            <w:bookmarkEnd w:id="0"/>
           </w:p>
         </w:tc>
         <w:tc>
@@ -5372,6 +5333,168 @@
           <w:sz w:val="28"/>
         </w:rPr>
       </w:pPr>
+      <w:r>
+        <w:rPr>
+          <w:rFonts w:ascii="Segoe UI" w:hAnsi="Segoe UI" w:cs="Segoe UI"/>
+          <w:b/>
+          <w:color w:val="262626" w:themeColor="text1" w:themeTint="D9"/>
+          <w:sz w:val="28"/>
+        </w:rPr>
+        <w:t xml:space="preserve">A tabela 1, mostra as </w:t>
+      </w:r>
+      <w:r>
+        <w:rPr>
+          <w:rFonts w:ascii="Segoe UI" w:hAnsi="Segoe UI" w:cs="Segoe UI"/>
+          <w:b/>
+          <w:color w:val="262626" w:themeColor="text1" w:themeTint="D9"/>
+          <w:sz w:val="28"/>
+          <w:u w:val="single"/>
+        </w:rPr>
+        <w:t>previsões</w:t>
+      </w:r>
+      <w:r>
+        <w:rPr>
+          <w:rFonts w:ascii="Segoe UI" w:hAnsi="Segoe UI" w:cs="Segoe UI"/>
+          <w:b/>
+          <w:color w:val="262626" w:themeColor="text1" w:themeTint="D9"/>
+          <w:sz w:val="28"/>
+        </w:rPr>
+        <w:t xml:space="preserve"> das datas de início e de fim de cada fase do projeto, mostrando também as horas e os dias necessários para ser feito.</w:t>
+      </w:r>
+    </w:p>
+    <w:p>
+      <w:pPr>
+        <w:jc w:val="both"/>
+        <w:rPr>
+          <w:rFonts w:ascii="Segoe UI" w:hAnsi="Segoe UI" w:cs="Segoe UI"/>
+          <w:b/>
+          <w:color w:val="262626" w:themeColor="text1" w:themeTint="D9"/>
+          <w:sz w:val="28"/>
+        </w:rPr>
+      </w:pPr>
+    </w:p>
+    <w:p>
+      <w:pPr>
+        <w:jc w:val="both"/>
+        <w:rPr>
+          <w:rFonts w:ascii="Segoe UI" w:hAnsi="Segoe UI" w:cs="Segoe UI"/>
+          <w:b/>
+          <w:color w:val="262626" w:themeColor="text1" w:themeTint="D9"/>
+          <w:sz w:val="28"/>
+        </w:rPr>
+      </w:pPr>
+      <w:bookmarkStart w:id="0" w:name="_GoBack"/>
+      <w:bookmarkEnd w:id="0"/>
+    </w:p>
+    <w:p>
+      <w:pPr>
+        <w:jc w:val="both"/>
+        <w:rPr>
+          <w:rFonts w:ascii="Segoe UI" w:hAnsi="Segoe UI" w:cs="Segoe UI"/>
+          <w:b/>
+          <w:color w:val="262626" w:themeColor="text1" w:themeTint="D9"/>
+          <w:sz w:val="28"/>
+        </w:rPr>
+      </w:pPr>
+    </w:p>
+    <w:p>
+      <w:pPr>
+        <w:jc w:val="both"/>
+        <w:rPr>
+          <w:rFonts w:ascii="Segoe UI" w:hAnsi="Segoe UI" w:cs="Segoe UI"/>
+          <w:b/>
+          <w:color w:val="262626" w:themeColor="text1" w:themeTint="D9"/>
+          <w:sz w:val="28"/>
+        </w:rPr>
+      </w:pPr>
+    </w:p>
+    <w:p>
+      <w:pPr>
+        <w:jc w:val="both"/>
+        <w:rPr>
+          <w:rFonts w:ascii="Segoe UI" w:hAnsi="Segoe UI" w:cs="Segoe UI"/>
+          <w:b/>
+          <w:color w:val="262626" w:themeColor="text1" w:themeTint="D9"/>
+          <w:sz w:val="28"/>
+        </w:rPr>
+      </w:pPr>
+    </w:p>
+    <w:p>
+      <w:pPr>
+        <w:jc w:val="both"/>
+        <w:rPr>
+          <w:rFonts w:ascii="Segoe UI" w:hAnsi="Segoe UI" w:cs="Segoe UI"/>
+          <w:b/>
+          <w:color w:val="262626" w:themeColor="text1" w:themeTint="D9"/>
+          <w:sz w:val="28"/>
+        </w:rPr>
+      </w:pPr>
+    </w:p>
+    <w:p>
+      <w:pPr>
+        <w:jc w:val="both"/>
+        <w:rPr>
+          <w:rFonts w:ascii="Segoe UI" w:hAnsi="Segoe UI" w:cs="Segoe UI"/>
+          <w:b/>
+          <w:color w:val="262626" w:themeColor="text1" w:themeTint="D9"/>
+          <w:sz w:val="28"/>
+        </w:rPr>
+      </w:pPr>
+    </w:p>
+    <w:p>
+      <w:pPr>
+        <w:jc w:val="both"/>
+        <w:rPr>
+          <w:rFonts w:ascii="Segoe UI" w:hAnsi="Segoe UI" w:cs="Segoe UI"/>
+          <w:b/>
+          <w:color w:val="262626" w:themeColor="text1" w:themeTint="D9"/>
+          <w:sz w:val="28"/>
+        </w:rPr>
+      </w:pPr>
+    </w:p>
+    <w:p>
+      <w:pPr>
+        <w:jc w:val="both"/>
+        <w:rPr>
+          <w:rFonts w:ascii="Segoe UI" w:hAnsi="Segoe UI" w:cs="Segoe UI"/>
+          <w:b/>
+          <w:color w:val="262626" w:themeColor="text1" w:themeTint="D9"/>
+          <w:sz w:val="28"/>
+        </w:rPr>
+      </w:pPr>
+    </w:p>
+    <w:p>
+      <w:pPr>
+        <w:jc w:val="both"/>
+        <w:rPr>
+          <w:rFonts w:ascii="Segoe UI" w:hAnsi="Segoe UI" w:cs="Segoe UI"/>
+          <w:b/>
+          <w:color w:val="262626" w:themeColor="text1" w:themeTint="D9"/>
+          <w:sz w:val="28"/>
+        </w:rPr>
+      </w:pPr>
+    </w:p>
+    <w:p>
+      <w:pPr>
+        <w:jc w:val="both"/>
+        <w:rPr>
+          <w:rFonts w:ascii="Segoe UI" w:hAnsi="Segoe UI" w:cs="Segoe UI"/>
+          <w:b/>
+          <w:color w:val="262626" w:themeColor="text1" w:themeTint="D9"/>
+          <w:sz w:val="28"/>
+        </w:rPr>
+      </w:pPr>
+    </w:p>
+    <w:p>
+      <w:pPr>
+        <w:jc w:val="both"/>
+        <w:rPr>
+          <w:rFonts w:ascii="Segoe UI" w:hAnsi="Segoe UI" w:cs="Segoe UI"/>
+          <w:b/>
+          <w:color w:val="262626" w:themeColor="text1" w:themeTint="D9"/>
+          <w:sz w:val="28"/>
+        </w:rPr>
+      </w:pPr>
     </w:p>
     <w:p>
       <w:pPr>
@@ -5574,7 +5697,43 @@
             </w14:gradFill>
           </w14:textFill>
         </w:rPr>
-        <w:t>Dificuldades</w:t>
+        <w:lastRenderedPageBreak/>
+        <w:t>Dificul</w:t>
+      </w:r>
+      <w:r>
+        <w:rPr>
+          <w:color w:val="000000" w:themeColor="text1"/>
+          <w:sz w:val="96"/>
+          <w:u w:val="single"/>
+          <w14:reflection w14:blurRad="6350" w14:stA="53000" w14:stPos="0" w14:endA="300" w14:endPos="35500" w14:dist="0" w14:dir="5400000" w14:fadeDir="5400000" w14:sx="100000" w14:sy="-90000" w14:kx="0" w14:ky="0" w14:algn="bl"/>
+          <w14:textOutline w14:w="0" w14:cap="flat" w14:cmpd="sng" w14:algn="ctr">
+            <w14:noFill/>
+            <w14:prstDash w14:val="solid"/>
+            <w14:round/>
+          </w14:textOutline>
+          <w14:textFill>
+            <w14:gradFill>
+              <w14:gsLst>
+                <w14:gs w14:pos="0">
+                  <w14:schemeClr w14:val="accent5">
+                    <w14:lumMod w14:val="50000"/>
+                  </w14:schemeClr>
+                </w14:gs>
+                <w14:gs w14:pos="50000">
+                  <w14:schemeClr w14:val="accent5"/>
+                </w14:gs>
+                <w14:gs w14:pos="100000">
+                  <w14:schemeClr w14:val="accent5">
+                    <w14:lumMod w14:val="60000"/>
+                    <w14:lumOff w14:val="40000"/>
+                  </w14:schemeClr>
+                </w14:gs>
+              </w14:gsLst>
+              <w14:lin w14:ang="5400000" w14:scaled="0"/>
+            </w14:gradFill>
+          </w14:textFill>
+        </w:rPr>
+        <w:t>dades</w:t>
       </w:r>
     </w:p>
     <w:p>
@@ -7386,7 +7545,7 @@
 </file>
 
 <file path=customXml/itemProps1.xml><?xml version="1.0" encoding="utf-8"?>
-<ds:datastoreItem xmlns:ds="http://schemas.openxmlformats.org/officeDocument/2006/customXml" ds:itemID="{CE52E13E-D5C6-416B-BFDD-A4A033075127}">
+<ds:datastoreItem xmlns:ds="http://schemas.openxmlformats.org/officeDocument/2006/customXml" ds:itemID="{BACF11A3-B63D-41F2-8F7B-404AA457D111}">
   <ds:schemaRefs>
     <ds:schemaRef ds:uri="http://schemas.openxmlformats.org/officeDocument/2006/bibliography"/>
   </ds:schemaRefs>

</xml_diff>

<commit_message>
3ºPonto de Situação Fixed e etc
Correção de Erros também no Relatório (Faltava adicionar que utilizámos
o GitHub, o GIMP e o SQL Server).
</commit_message>
<xml_diff>
--- a/Documentos PT/Relatório PT.docx
+++ b/Documentos PT/Relatório PT.docx
@@ -226,27 +226,7 @@
                                 <w:sz w:val="44"/>
                                 <w:u w:val="single"/>
                               </w:rPr>
-                              <w:t xml:space="preserve">Trabalho realizado </w:t>
-                            </w:r>
-                            <w:proofErr w:type="gramStart"/>
-                            <w:r>
-                              <w:rPr>
-                                <w:rFonts w:ascii="Segoe UI" w:hAnsi="Segoe UI" w:cs="Segoe UI"/>
-                                <w:color w:val="0070C0"/>
-                                <w:sz w:val="44"/>
-                                <w:u w:val="single"/>
-                              </w:rPr>
-                              <w:t>por</w:t>
-                            </w:r>
-                            <w:proofErr w:type="gramEnd"/>
-                            <w:r>
-                              <w:rPr>
-                                <w:rFonts w:ascii="Segoe UI" w:hAnsi="Segoe UI" w:cs="Segoe UI"/>
-                                <w:color w:val="0070C0"/>
-                                <w:sz w:val="44"/>
-                                <w:u w:val="single"/>
-                              </w:rPr>
-                              <w:t>:</w:t>
+                              <w:t>Trabalho realizado por:</w:t>
                             </w:r>
                           </w:p>
                           <w:p>
@@ -541,25 +521,7 @@
           <w:sz w:val="36"/>
           <w:szCs w:val="23"/>
         </w:rPr>
-        <w:t xml:space="preserve"> Entre eles, o desenvolvimento de uma base de dados em SQL </w:t>
-      </w:r>
-      <w:proofErr w:type="gramStart"/>
-      <w:r>
-        <w:rPr>
-          <w:rFonts w:ascii="Berlin Sans FB" w:hAnsi="Berlin Sans FB" w:cs="Segoe UI"/>
-          <w:sz w:val="36"/>
-          <w:szCs w:val="23"/>
-        </w:rPr>
-        <w:t>Server</w:t>
-      </w:r>
-      <w:proofErr w:type="gramEnd"/>
-      <w:r>
-        <w:rPr>
-          <w:rFonts w:ascii="Berlin Sans FB" w:hAnsi="Berlin Sans FB" w:cs="Segoe UI"/>
-          <w:sz w:val="36"/>
-          <w:szCs w:val="23"/>
-        </w:rPr>
-        <w:t>.</w:t>
+        <w:t xml:space="preserve"> Entre eles, o desenvolvimento de uma base de dados em SQL Server.</w:t>
       </w:r>
     </w:p>
     <w:p>
@@ -2241,27 +2203,7 @@
           <w:sz w:val="36"/>
           <w:szCs w:val="23"/>
         </w:rPr>
-        <w:t xml:space="preserve">VB.NET – Visual Basic na </w:t>
-      </w:r>
-      <w:proofErr w:type="gramStart"/>
-      <w:r>
-        <w:rPr>
-          <w:rFonts w:ascii="Segoe UI" w:hAnsi="Segoe UI" w:cs="Segoe UI"/>
-          <w:color w:val="000000"/>
-          <w:sz w:val="36"/>
-          <w:szCs w:val="23"/>
-        </w:rPr>
-        <w:t>plataforma .net</w:t>
-      </w:r>
-      <w:proofErr w:type="gramEnd"/>
-      <w:r>
-        <w:rPr>
-          <w:rFonts w:ascii="Segoe UI" w:hAnsi="Segoe UI" w:cs="Segoe UI"/>
-          <w:color w:val="000000"/>
-          <w:sz w:val="36"/>
-          <w:szCs w:val="23"/>
-        </w:rPr>
-        <w:t xml:space="preserve"> framework;</w:t>
+        <w:t>VB.NET – Visual Basic na plataforma .net framework;</w:t>
       </w:r>
     </w:p>
     <w:p>
@@ -2341,36 +2283,9 @@
         <w:jc w:val="both"/>
         <w:rPr>
           <w:rFonts w:ascii="Segoe UI" w:hAnsi="Segoe UI" w:cs="Segoe UI"/>
-          <w:color w:val="000000" w:themeColor="text1"/>
-          <w:sz w:val="72"/>
-          <w:u w:val="single"/>
-          <w14:reflection w14:blurRad="6350" w14:stA="53000" w14:stPos="0" w14:endA="300" w14:endPos="35500" w14:dist="0" w14:dir="5400000" w14:fadeDir="5400000" w14:sx="100000" w14:sy="-90000" w14:kx="0" w14:ky="0" w14:algn="bl"/>
-          <w14:textOutline w14:w="0" w14:cap="flat" w14:cmpd="sng" w14:algn="ctr">
-            <w14:noFill/>
-            <w14:prstDash w14:val="solid"/>
-            <w14:round/>
-          </w14:textOutline>
-          <w14:textFill>
-            <w14:gradFill>
-              <w14:gsLst>
-                <w14:gs w14:pos="0">
-                  <w14:schemeClr w14:val="accent5">
-                    <w14:lumMod w14:val="50000"/>
-                  </w14:schemeClr>
-                </w14:gs>
-                <w14:gs w14:pos="50000">
-                  <w14:schemeClr w14:val="accent5"/>
-                </w14:gs>
-                <w14:gs w14:pos="100000">
-                  <w14:schemeClr w14:val="accent5">
-                    <w14:lumMod w14:val="60000"/>
-                    <w14:lumOff w14:val="40000"/>
-                  </w14:schemeClr>
-                </w14:gs>
-              </w14:gsLst>
-              <w14:lin w14:ang="5400000" w14:scaled="0"/>
-            </w14:gradFill>
-          </w14:textFill>
+          <w:color w:val="000000"/>
+          <w:sz w:val="36"/>
+          <w:szCs w:val="23"/>
         </w:rPr>
       </w:pPr>
       <w:r>
@@ -3769,47 +3684,7 @@
             <w14:round/>
           </w14:textOutline>
         </w:rPr>
-        <w:t>‘</w:t>
-      </w:r>
-      <w:proofErr w:type="spellStart"/>
-      <w:r>
-        <w:rPr>
-          <w:rFonts w:ascii="Segoe UI" w:hAnsi="Segoe UI" w:cs="Segoe UI"/>
-          <w:b/>
-          <w:color w:val="262626" w:themeColor="text1" w:themeTint="D9"/>
-          <w:sz w:val="40"/>
-          <w14:shadow w14:blurRad="38100" w14:dist="19050" w14:dir="2700000" w14:sx="100000" w14:sy="100000" w14:kx="0" w14:ky="0" w14:algn="tl">
-            <w14:schemeClr w14:val="dk1">
-              <w14:alpha w14:val="60000"/>
-            </w14:schemeClr>
-          </w14:shadow>
-          <w14:textOutline w14:w="0" w14:cap="flat" w14:cmpd="sng" w14:algn="ctr">
-            <w14:noFill/>
-            <w14:prstDash w14:val="solid"/>
-            <w14:round/>
-          </w14:textOutline>
-        </w:rPr>
-        <w:t>Back</w:t>
-      </w:r>
-      <w:proofErr w:type="spellEnd"/>
-      <w:r>
-        <w:rPr>
-          <w:rFonts w:ascii="Segoe UI" w:hAnsi="Segoe UI" w:cs="Segoe UI"/>
-          <w:b/>
-          <w:color w:val="262626" w:themeColor="text1" w:themeTint="D9"/>
-          <w:sz w:val="40"/>
-          <w14:shadow w14:blurRad="38100" w14:dist="19050" w14:dir="2700000" w14:sx="100000" w14:sy="100000" w14:kx="0" w14:ky="0" w14:algn="tl">
-            <w14:schemeClr w14:val="dk1">
-              <w14:alpha w14:val="60000"/>
-            </w14:schemeClr>
-          </w14:shadow>
-          <w14:textOutline w14:w="0" w14:cap="flat" w14:cmpd="sng" w14:algn="ctr">
-            <w14:noFill/>
-            <w14:prstDash w14:val="solid"/>
-            <w14:round/>
-          </w14:textOutline>
-        </w:rPr>
-        <w:t xml:space="preserve"> Office’ simples para gestão dos utilizadores e das empresas</w:t>
+        <w:t>‘Back Office’ simples para gestão dos utilizadores e das empresas</w:t>
       </w:r>
       <w:r>
         <w:rPr>
@@ -5510,7 +5385,6 @@
           <w:u w:val="single"/>
         </w:rPr>
       </w:pPr>
-      <w:proofErr w:type="gramStart"/>
       <w:r>
         <w:rPr>
           <w:rFonts w:ascii="Segoe UI" w:hAnsi="Segoe UI" w:cs="Segoe UI"/>
@@ -5520,19 +5394,7 @@
           <w:sz w:val="36"/>
           <w:u w:val="single"/>
         </w:rPr>
-        <w:t>Software</w:t>
-      </w:r>
-      <w:proofErr w:type="gramEnd"/>
-      <w:r>
-        <w:rPr>
-          <w:rFonts w:ascii="Segoe UI" w:hAnsi="Segoe UI" w:cs="Segoe UI"/>
-          <w:b/>
-          <w:i/>
-          <w:color w:val="262626" w:themeColor="text1" w:themeTint="D9"/>
-          <w:sz w:val="36"/>
-          <w:u w:val="single"/>
-        </w:rPr>
-        <w:t>:</w:t>
+        <w:t>Software:</w:t>
       </w:r>
     </w:p>
     <w:p>
@@ -5553,76 +5415,105 @@
         <w:jc w:val="both"/>
         <w:rPr>
           <w:rFonts w:ascii="Segoe UI" w:hAnsi="Segoe UI" w:cs="Segoe UI"/>
-          <w:color w:val="262626" w:themeColor="text1" w:themeTint="D9"/>
-          <w:sz w:val="32"/>
-        </w:rPr>
-      </w:pPr>
-      <w:r>
-        <w:rPr>
-          <w:rFonts w:ascii="Segoe UI" w:hAnsi="Segoe UI" w:cs="Segoe UI"/>
-          <w:color w:val="262626" w:themeColor="text1" w:themeTint="D9"/>
-          <w:sz w:val="32"/>
-        </w:rPr>
-        <w:t xml:space="preserve">O projeto todo foi feito pelo </w:t>
-      </w:r>
-      <w:proofErr w:type="gramStart"/>
-      <w:r>
-        <w:rPr>
-          <w:rFonts w:ascii="Segoe UI" w:hAnsi="Segoe UI" w:cs="Segoe UI"/>
-          <w:color w:val="262626" w:themeColor="text1" w:themeTint="D9"/>
-          <w:sz w:val="32"/>
-        </w:rPr>
-        <w:t>software</w:t>
-      </w:r>
-      <w:proofErr w:type="gramEnd"/>
-      <w:r>
-        <w:rPr>
-          <w:rFonts w:ascii="Segoe UI" w:hAnsi="Segoe UI" w:cs="Segoe UI"/>
-          <w:color w:val="262626" w:themeColor="text1" w:themeTint="D9"/>
-          <w:sz w:val="32"/>
-        </w:rPr>
-        <w:t xml:space="preserve"> </w:t>
-      </w:r>
-      <w:r>
-        <w:rPr>
-          <w:rFonts w:ascii="Segoe UI" w:hAnsi="Segoe UI" w:cs="Segoe UI"/>
           <w:b/>
           <w:color w:val="262626" w:themeColor="text1" w:themeTint="D9"/>
           <w:sz w:val="32"/>
           <w:u w:val="single"/>
         </w:rPr>
-        <w:t xml:space="preserve">Microsoft Visual </w:t>
-      </w:r>
-      <w:proofErr w:type="spellStart"/>
-      <w:r>
-        <w:rPr>
-          <w:rFonts w:ascii="Segoe UI" w:hAnsi="Segoe UI" w:cs="Segoe UI"/>
-          <w:b/>
+      </w:pPr>
+      <w:r>
+        <w:rPr>
+          <w:rFonts w:ascii="Segoe UI" w:hAnsi="Segoe UI" w:cs="Segoe UI"/>
+          <w:color w:val="262626" w:themeColor="text1" w:themeTint="D9"/>
+          <w:sz w:val="32"/>
+        </w:rPr>
+        <w:t>O Projeto todo</w:t>
+      </w:r>
+      <w:r>
+        <w:rPr>
+          <w:rFonts w:ascii="Segoe UI" w:hAnsi="Segoe UI" w:cs="Segoe UI"/>
+          <w:color w:val="262626" w:themeColor="text1" w:themeTint="D9"/>
+          <w:sz w:val="32"/>
+        </w:rPr>
+        <w:t xml:space="preserve"> foi feito </w:t>
+      </w:r>
+      <w:r>
+        <w:rPr>
+          <w:rFonts w:ascii="Segoe UI" w:hAnsi="Segoe UI" w:cs="Segoe UI"/>
+          <w:color w:val="262626" w:themeColor="text1" w:themeTint="D9"/>
+          <w:sz w:val="32"/>
+        </w:rPr>
+        <w:t>utilizando o</w:t>
+      </w:r>
+      <w:r>
+        <w:rPr>
+          <w:rFonts w:ascii="Segoe UI" w:hAnsi="Segoe UI" w:cs="Segoe UI"/>
+          <w:color w:val="262626" w:themeColor="text1" w:themeTint="D9"/>
+          <w:sz w:val="32"/>
+        </w:rPr>
+        <w:t xml:space="preserve"> </w:t>
+      </w:r>
+      <w:r>
+        <w:rPr>
+          <w:rFonts w:ascii="Segoe UI" w:hAnsi="Segoe UI" w:cs="Segoe UI"/>
+          <w:i/>
+          <w:color w:val="262626" w:themeColor="text1" w:themeTint="D9"/>
+          <w:sz w:val="32"/>
+        </w:rPr>
+        <w:t>software</w:t>
+      </w:r>
+      <w:r>
+        <w:rPr>
+          <w:rFonts w:ascii="Segoe UI" w:hAnsi="Segoe UI" w:cs="Segoe UI"/>
+          <w:color w:val="262626" w:themeColor="text1" w:themeTint="D9"/>
+          <w:sz w:val="32"/>
+        </w:rPr>
+        <w:t xml:space="preserve"> </w:t>
+      </w:r>
+      <w:r>
+        <w:rPr>
+          <w:rFonts w:ascii="Segoe UI" w:hAnsi="Segoe UI" w:cs="Segoe UI"/>
+          <w:b/>
+          <w:i/>
           <w:color w:val="262626" w:themeColor="text1" w:themeTint="D9"/>
           <w:sz w:val="32"/>
           <w:u w:val="single"/>
         </w:rPr>
-        <w:t>Studio</w:t>
-      </w:r>
-      <w:proofErr w:type="spellEnd"/>
+        <w:t>Microsoft Visual Studio</w:t>
+      </w:r>
       <w:r>
         <w:rPr>
           <w:rFonts w:ascii="Segoe UI" w:hAnsi="Segoe UI" w:cs="Segoe UI"/>
           <w:color w:val="262626" w:themeColor="text1" w:themeTint="D9"/>
           <w:sz w:val="32"/>
         </w:rPr>
-        <w:t xml:space="preserve">. Na parte da base de dados, foi utilizado o </w:t>
-      </w:r>
-      <w:proofErr w:type="gramStart"/>
+        <w:t xml:space="preserve">. </w:t>
+      </w:r>
       <w:r>
         <w:rPr>
           <w:rFonts w:ascii="Segoe UI" w:hAnsi="Segoe UI" w:cs="Segoe UI"/>
           <w:color w:val="262626" w:themeColor="text1" w:themeTint="D9"/>
           <w:sz w:val="32"/>
         </w:rPr>
+        <w:t>Quanto à</w:t>
+      </w:r>
+      <w:r>
+        <w:rPr>
+          <w:rFonts w:ascii="Segoe UI" w:hAnsi="Segoe UI" w:cs="Segoe UI"/>
+          <w:color w:val="262626" w:themeColor="text1" w:themeTint="D9"/>
+          <w:sz w:val="32"/>
+        </w:rPr>
+        <w:t xml:space="preserve"> base de dados, foi utilizado o </w:t>
+      </w:r>
+      <w:r>
+        <w:rPr>
+          <w:rFonts w:ascii="Segoe UI" w:hAnsi="Segoe UI" w:cs="Segoe UI"/>
+          <w:i/>
+          <w:color w:val="262626" w:themeColor="text1" w:themeTint="D9"/>
+          <w:sz w:val="32"/>
+        </w:rPr>
         <w:t>software</w:t>
       </w:r>
-      <w:proofErr w:type="gramEnd"/>
       <w:r>
         <w:rPr>
           <w:rFonts w:ascii="Segoe UI" w:hAnsi="Segoe UI" w:cs="Segoe UI"/>
@@ -5647,36 +5538,118 @@
           <w:color w:val="262626" w:themeColor="text1" w:themeTint="D9"/>
           <w:sz w:val="32"/>
         </w:rPr>
-        <w:t xml:space="preserve"> para o Modelo de Dados e a base de dados em si foi feito também no Visual </w:t>
-      </w:r>
-      <w:proofErr w:type="spellStart"/>
+        <w:t xml:space="preserve"> para o Modelo de Dados e</w:t>
+      </w:r>
       <w:r>
         <w:rPr>
           <w:rFonts w:ascii="Segoe UI" w:hAnsi="Segoe UI" w:cs="Segoe UI"/>
           <w:color w:val="262626" w:themeColor="text1" w:themeTint="D9"/>
           <w:sz w:val="32"/>
         </w:rPr>
-        <w:t>Studio</w:t>
-      </w:r>
-      <w:proofErr w:type="spellEnd"/>
+        <w:t xml:space="preserve"> a base de dados em si foi feita</w:t>
+      </w:r>
       <w:r>
         <w:rPr>
           <w:rFonts w:ascii="Segoe UI" w:hAnsi="Segoe UI" w:cs="Segoe UI"/>
           <w:color w:val="262626" w:themeColor="text1" w:themeTint="D9"/>
           <w:sz w:val="32"/>
         </w:rPr>
-        <w:t xml:space="preserve">. Por fim, tudo o que é imagens de fundo, foram feitas pelo </w:t>
-      </w:r>
-      <w:proofErr w:type="gramStart"/>
+        <w:t xml:space="preserve"> </w:t>
+      </w:r>
       <w:r>
         <w:rPr>
           <w:rFonts w:ascii="Segoe UI" w:hAnsi="Segoe UI" w:cs="Segoe UI"/>
           <w:color w:val="262626" w:themeColor="text1" w:themeTint="D9"/>
           <w:sz w:val="32"/>
         </w:rPr>
+        <w:t xml:space="preserve">utilizando </w:t>
+      </w:r>
+      <w:r>
+        <w:rPr>
+          <w:rFonts w:ascii="Segoe UI" w:hAnsi="Segoe UI" w:cs="Segoe UI"/>
+          <w:color w:val="262626" w:themeColor="text1" w:themeTint="D9"/>
+          <w:sz w:val="32"/>
+        </w:rPr>
+        <w:t xml:space="preserve">o </w:t>
+      </w:r>
+      <w:r>
+        <w:rPr>
+          <w:rFonts w:ascii="Segoe UI" w:hAnsi="Segoe UI" w:cs="Segoe UI"/>
+          <w:b/>
+          <w:i/>
+          <w:color w:val="262626" w:themeColor="text1" w:themeTint="D9"/>
+          <w:sz w:val="32"/>
+        </w:rPr>
+        <w:t>Visual Studio</w:t>
+      </w:r>
+      <w:r>
+        <w:rPr>
+          <w:rFonts w:ascii="Segoe UI" w:hAnsi="Segoe UI" w:cs="Segoe UI"/>
+          <w:color w:val="262626" w:themeColor="text1" w:themeTint="D9"/>
+          <w:sz w:val="32"/>
+        </w:rPr>
+        <w:t xml:space="preserve"> e</w:t>
+      </w:r>
+      <w:r>
+        <w:rPr>
+          <w:rFonts w:ascii="Segoe UI" w:hAnsi="Segoe UI" w:cs="Segoe UI"/>
+          <w:color w:val="262626" w:themeColor="text1" w:themeTint="D9"/>
+          <w:sz w:val="32"/>
+        </w:rPr>
+        <w:t xml:space="preserve"> o </w:t>
+      </w:r>
+      <w:r>
+        <w:rPr>
+          <w:rFonts w:ascii="Segoe UI" w:hAnsi="Segoe UI" w:cs="Segoe UI"/>
+          <w:b/>
+          <w:i/>
+          <w:color w:val="262626" w:themeColor="text1" w:themeTint="D9"/>
+          <w:sz w:val="32"/>
+        </w:rPr>
+        <w:t>Microsoft SQL Server</w:t>
+      </w:r>
+      <w:r>
+        <w:rPr>
+          <w:rFonts w:ascii="Segoe UI" w:hAnsi="Segoe UI" w:cs="Segoe UI"/>
+          <w:i/>
+          <w:color w:val="262626" w:themeColor="text1" w:themeTint="D9"/>
+          <w:sz w:val="32"/>
+        </w:rPr>
+        <w:t xml:space="preserve">. </w:t>
+      </w:r>
+      <w:r>
+        <w:rPr>
+          <w:rFonts w:ascii="Segoe UI" w:hAnsi="Segoe UI" w:cs="Segoe UI"/>
+          <w:color w:val="262626" w:themeColor="text1" w:themeTint="D9"/>
+          <w:sz w:val="32"/>
+        </w:rPr>
+        <w:t xml:space="preserve">Por fim, </w:t>
+      </w:r>
+      <w:r>
+        <w:rPr>
+          <w:rFonts w:ascii="Segoe UI" w:hAnsi="Segoe UI" w:cs="Segoe UI"/>
+          <w:color w:val="262626" w:themeColor="text1" w:themeTint="D9"/>
+          <w:sz w:val="32"/>
+        </w:rPr>
+        <w:t>as imagens usadas no programa</w:t>
+      </w:r>
+      <w:r>
+        <w:rPr>
+          <w:rFonts w:ascii="Segoe UI" w:hAnsi="Segoe UI" w:cs="Segoe UI"/>
+          <w:color w:val="262626" w:themeColor="text1" w:themeTint="D9"/>
+          <w:sz w:val="32"/>
+        </w:rPr>
+        <w:t xml:space="preserve">, foram feitas pelo </w:t>
+      </w:r>
+      <w:r>
+        <w:rPr>
+          <w:rFonts w:ascii="Segoe UI" w:hAnsi="Segoe UI" w:cs="Segoe UI"/>
+          <w:i/>
+          <w:color w:val="262626" w:themeColor="text1" w:themeTint="D9"/>
+          <w:sz w:val="32"/>
+        </w:rPr>
         <w:t>software</w:t>
       </w:r>
-      <w:proofErr w:type="gramEnd"/>
       <w:r>
         <w:rPr>
           <w:rFonts w:ascii="Segoe UI" w:hAnsi="Segoe UI" w:cs="Segoe UI"/>
@@ -5689,6 +5662,7 @@
         <w:rPr>
           <w:rFonts w:ascii="Segoe UI" w:hAnsi="Segoe UI" w:cs="Segoe UI"/>
           <w:b/>
+          <w:i/>
           <w:color w:val="262626" w:themeColor="text1" w:themeTint="D9"/>
           <w:sz w:val="32"/>
           <w:u w:val="single"/>
@@ -5698,10 +5672,96 @@
       <w:r>
         <w:rPr>
           <w:rFonts w:ascii="Segoe UI" w:hAnsi="Segoe UI" w:cs="Segoe UI"/>
+          <w:b/>
+          <w:i/>
           <w:color w:val="262626" w:themeColor="text1" w:themeTint="D9"/>
           <w:sz w:val="32"/>
+          <w:u w:val="single"/>
+        </w:rPr>
+        <w:t xml:space="preserve"> e GIMP</w:t>
+      </w:r>
+      <w:r>
+        <w:rPr>
+          <w:rFonts w:ascii="Segoe UI" w:hAnsi="Segoe UI" w:cs="Segoe UI"/>
+          <w:color w:val="262626" w:themeColor="text1" w:themeTint="D9"/>
+          <w:sz w:val="32"/>
+        </w:rPr>
+        <w:t xml:space="preserve"> e</w:t>
+      </w:r>
+      <w:r>
+        <w:rPr>
+          <w:rFonts w:ascii="Segoe UI" w:hAnsi="Segoe UI" w:cs="Segoe UI"/>
+          <w:color w:val="262626" w:themeColor="text1" w:themeTint="D9"/>
+          <w:sz w:val="32"/>
+        </w:rPr>
+        <w:t xml:space="preserve"> </w:t>
+      </w:r>
+      <w:r>
+        <w:rPr>
+          <w:rFonts w:ascii="Segoe UI" w:hAnsi="Segoe UI" w:cs="Segoe UI"/>
+          <w:color w:val="262626" w:themeColor="text1" w:themeTint="D9"/>
+          <w:sz w:val="32"/>
+        </w:rPr>
+        <w:t>os ícones fo</w:t>
+      </w:r>
+      <w:r>
+        <w:rPr>
+          <w:rFonts w:ascii="Segoe UI" w:hAnsi="Segoe UI" w:cs="Segoe UI"/>
+          <w:color w:val="262626" w:themeColor="text1" w:themeTint="D9"/>
+          <w:sz w:val="32"/>
+        </w:rPr>
+        <w:t>ram transferidos de um website com o nome de</w:t>
+      </w:r>
+      <w:r>
+        <w:rPr>
+          <w:rFonts w:ascii="Segoe UI" w:hAnsi="Segoe UI" w:cs="Segoe UI"/>
+          <w:color w:val="262626" w:themeColor="text1" w:themeTint="D9"/>
+          <w:sz w:val="32"/>
+        </w:rPr>
+        <w:t xml:space="preserve"> </w:t>
+      </w:r>
+      <w:r>
+        <w:rPr>
+          <w:rFonts w:ascii="Segoe UI" w:hAnsi="Segoe UI" w:cs="Segoe UI"/>
+          <w:b/>
+          <w:i/>
+          <w:color w:val="262626" w:themeColor="text1" w:themeTint="D9"/>
+          <w:sz w:val="32"/>
+          <w:u w:val="single"/>
+        </w:rPr>
+        <w:t>Icon Finder</w:t>
+      </w:r>
+      <w:r>
+        <w:rPr>
+          <w:rFonts w:ascii="Segoe UI" w:hAnsi="Segoe UI" w:cs="Segoe UI"/>
+          <w:color w:val="262626" w:themeColor="text1" w:themeTint="D9"/>
+          <w:sz w:val="32"/>
         </w:rPr>
         <w:t>.</w:t>
+      </w:r>
+      <w:r>
+        <w:rPr>
+          <w:rFonts w:ascii="Segoe UI" w:hAnsi="Segoe UI" w:cs="Segoe UI"/>
+          <w:color w:val="262626" w:themeColor="text1" w:themeTint="D9"/>
+          <w:sz w:val="32"/>
+        </w:rPr>
+        <w:t xml:space="preserve"> Por fim, para guardar o projeto e permitir trabalhar em conjunto com maior eficácia utilizámos uma cloud (sistema de armazenamento online)</w:t>
+      </w:r>
+      <w:r>
+        <w:rPr>
+          <w:rFonts w:ascii="Segoe UI" w:hAnsi="Segoe UI" w:cs="Segoe UI"/>
+          <w:color w:val="262626" w:themeColor="text1" w:themeTint="D9"/>
+          <w:sz w:val="32"/>
+        </w:rPr>
+        <w:t xml:space="preserve"> de código</w:t>
+      </w:r>
+      <w:r>
+        <w:rPr>
+          <w:rFonts w:ascii="Segoe UI" w:hAnsi="Segoe UI" w:cs="Segoe UI"/>
+          <w:color w:val="262626" w:themeColor="text1" w:themeTint="D9"/>
+          <w:sz w:val="32"/>
+        </w:rPr>
+        <w:t xml:space="preserve"> chamada GitHub.</w:t>
       </w:r>
     </w:p>
     <w:p>
@@ -5744,36 +5804,16 @@
           <w:color w:val="262626" w:themeColor="text1" w:themeTint="D9"/>
           <w:sz w:val="32"/>
         </w:rPr>
-        <w:t xml:space="preserve">Microsoft Visual </w:t>
-      </w:r>
-      <w:proofErr w:type="spellStart"/>
+        <w:t>Microsoft Visual Studio 20</w:t>
+      </w:r>
       <w:r>
         <w:rPr>
           <w:rFonts w:ascii="Segoe UI" w:hAnsi="Segoe UI" w:cs="Segoe UI"/>
           <w:color w:val="262626" w:themeColor="text1" w:themeTint="D9"/>
           <w:sz w:val="32"/>
         </w:rPr>
-        <w:t>Studio</w:t>
-      </w:r>
-      <w:proofErr w:type="spellEnd"/>
-      <w:r>
-        <w:rPr>
-          <w:rFonts w:ascii="Segoe UI" w:hAnsi="Segoe UI" w:cs="Segoe UI"/>
-          <w:color w:val="262626" w:themeColor="text1" w:themeTint="D9"/>
-          <w:sz w:val="32"/>
-        </w:rPr>
-        <w:t xml:space="preserve"> 2012/2013 </w:t>
-      </w:r>
-      <w:proofErr w:type="spellStart"/>
-      <w:r>
-        <w:rPr>
-          <w:rFonts w:ascii="Segoe UI" w:hAnsi="Segoe UI" w:cs="Segoe UI"/>
-          <w:color w:val="262626" w:themeColor="text1" w:themeTint="D9"/>
-          <w:sz w:val="32"/>
-        </w:rPr>
-        <w:t>Ultimate</w:t>
-      </w:r>
-      <w:proofErr w:type="spellEnd"/>
+        <w:t>12/2013 Professional</w:t>
+      </w:r>
       <w:r>
         <w:rPr>
           <w:rFonts w:ascii="Segoe UI" w:hAnsi="Segoe UI" w:cs="Segoe UI"/>
@@ -5803,7 +5843,23 @@
           <w:color w:val="262626" w:themeColor="text1" w:themeTint="D9"/>
           <w:sz w:val="32"/>
         </w:rPr>
-        <w:t>DIA;</w:t>
+        <w:t>DIA</w:t>
+      </w:r>
+      <w:r>
+        <w:rPr>
+          <w:rFonts w:ascii="Segoe UI" w:hAnsi="Segoe UI" w:cs="Segoe UI"/>
+          <w:color w:val="262626" w:themeColor="text1" w:themeTint="D9"/>
+          <w:sz w:val="32"/>
+        </w:rPr>
+        <w:t xml:space="preserve"> (DIA Diagram Editor)</w:t>
+      </w:r>
+      <w:r>
+        <w:rPr>
+          <w:rFonts w:ascii="Segoe UI" w:hAnsi="Segoe UI" w:cs="Segoe UI"/>
+          <w:color w:val="262626" w:themeColor="text1" w:themeTint="D9"/>
+          <w:sz w:val="32"/>
+        </w:rPr>
+        <w:t>;</w:t>
       </w:r>
     </w:p>
     <w:p>
@@ -5826,7 +5882,102 @@
           <w:color w:val="262626" w:themeColor="text1" w:themeTint="D9"/>
           <w:sz w:val="32"/>
         </w:rPr>
-        <w:t>Adobe Photoshop CS6.</w:t>
+        <w:t>Adobe Photoshop CS6</w:t>
+      </w:r>
+      <w:r>
+        <w:rPr>
+          <w:rFonts w:ascii="Segoe UI" w:hAnsi="Segoe UI" w:cs="Segoe UI"/>
+          <w:color w:val="262626" w:themeColor="text1" w:themeTint="D9"/>
+          <w:sz w:val="32"/>
+        </w:rPr>
+        <w:t xml:space="preserve"> (Creative Suite 6);</w:t>
+      </w:r>
+    </w:p>
+    <w:p>
+      <w:pPr>
+        <w:pStyle w:val="PargrafodaLista"/>
+        <w:numPr>
+          <w:ilvl w:val="0"/>
+          <w:numId w:val="4"/>
+        </w:numPr>
+        <w:jc w:val="both"/>
+        <w:rPr>
+          <w:rFonts w:ascii="Segoe UI" w:hAnsi="Segoe UI" w:cs="Segoe UI"/>
+          <w:color w:val="262626" w:themeColor="text1" w:themeTint="D9"/>
+          <w:sz w:val="32"/>
+        </w:rPr>
+      </w:pPr>
+      <w:r>
+        <w:rPr>
+          <w:rFonts w:ascii="Segoe UI" w:hAnsi="Segoe UI" w:cs="Segoe UI"/>
+          <w:color w:val="262626" w:themeColor="text1" w:themeTint="D9"/>
+          <w:sz w:val="32"/>
+        </w:rPr>
+        <w:t>GIMP (GNU Image Manipulation Program);</w:t>
+      </w:r>
+    </w:p>
+    <w:p>
+      <w:pPr>
+        <w:pStyle w:val="PargrafodaLista"/>
+        <w:numPr>
+          <w:ilvl w:val="0"/>
+          <w:numId w:val="4"/>
+        </w:numPr>
+        <w:jc w:val="both"/>
+        <w:rPr>
+          <w:rFonts w:ascii="Segoe UI" w:hAnsi="Segoe UI" w:cs="Segoe UI"/>
+          <w:color w:val="262626" w:themeColor="text1" w:themeTint="D9"/>
+          <w:sz w:val="32"/>
+        </w:rPr>
+      </w:pPr>
+      <w:r>
+        <w:rPr>
+          <w:rFonts w:ascii="Segoe UI" w:hAnsi="Segoe UI" w:cs="Segoe UI"/>
+          <w:color w:val="262626" w:themeColor="text1" w:themeTint="D9"/>
+          <w:sz w:val="32"/>
+        </w:rPr>
+        <w:t>Icon Finder (</w:t>
+      </w:r>
+      <w:hyperlink r:id="rId11" w:history="1">
+        <w:r>
+          <w:rPr>
+            <w:rStyle w:val="Hiperligao"/>
+            <w:rFonts w:ascii="Segoe UI" w:hAnsi="Segoe UI" w:cs="Segoe UI"/>
+            <w:sz w:val="32"/>
+          </w:rPr>
+          <w:t>https://www.iconfinder.com</w:t>
+        </w:r>
+      </w:hyperlink>
+      <w:r>
+        <w:rPr>
+          <w:rFonts w:ascii="Segoe UI" w:hAnsi="Segoe UI" w:cs="Segoe UI"/>
+          <w:color w:val="262626" w:themeColor="text1" w:themeTint="D9"/>
+          <w:sz w:val="32"/>
+        </w:rPr>
+        <w:t>);</w:t>
+      </w:r>
+    </w:p>
+    <w:p>
+      <w:pPr>
+        <w:pStyle w:val="PargrafodaLista"/>
+        <w:numPr>
+          <w:ilvl w:val="0"/>
+          <w:numId w:val="4"/>
+        </w:numPr>
+        <w:jc w:val="both"/>
+        <w:rPr>
+          <w:rFonts w:ascii="Segoe UI" w:hAnsi="Segoe UI" w:cs="Segoe UI"/>
+          <w:color w:val="262626" w:themeColor="text1" w:themeTint="D9"/>
+          <w:sz w:val="32"/>
+        </w:rPr>
+      </w:pPr>
+      <w:r>
+        <w:rPr>
+          <w:rFonts w:ascii="Segoe UI" w:hAnsi="Segoe UI" w:cs="Segoe UI"/>
+          <w:color w:val="262626" w:themeColor="text1" w:themeTint="D9"/>
+          <w:sz w:val="32"/>
+        </w:rPr>
+        <w:t>GitHub (www.github.com).</w:t>
       </w:r>
     </w:p>
     <w:p>
@@ -6352,26 +6503,8 @@
           <w:color w:val="262626" w:themeColor="text1" w:themeTint="D9"/>
           <w:sz w:val="28"/>
         </w:rPr>
-        <w:t xml:space="preserve">é abordada a fase da análise, tudo o que tenha a ver com a base de dados, modelo relacionar e a interface da </w:t>
-      </w:r>
-      <w:proofErr w:type="gramStart"/>
-      <w:r>
-        <w:rPr>
-          <w:rFonts w:ascii="Segoe UI" w:hAnsi="Segoe UI" w:cs="Segoe UI"/>
-          <w:color w:val="262626" w:themeColor="text1" w:themeTint="D9"/>
-          <w:sz w:val="28"/>
-        </w:rPr>
-        <w:t>aplicação.</w:t>
-      </w:r>
-      <w:r>
-        <w:rPr>
-          <w:rFonts w:ascii="Segoe UI" w:hAnsi="Segoe UI" w:cs="Segoe UI"/>
-          <w:color w:val="262626" w:themeColor="text1" w:themeTint="D9"/>
-          <w:sz w:val="28"/>
-        </w:rPr>
-        <w:t>.</w:t>
-      </w:r>
-      <w:proofErr w:type="gramEnd"/>
+        <w:t>é abordada a fase da análise, tudo o que tenha a ver com a base de dados, modelo relacionar e a interface da aplicação..</w:t>
+      </w:r>
     </w:p>
     <w:p>
       <w:pPr>
@@ -6643,18 +6776,8 @@
           <w:color w:val="262626" w:themeColor="text1" w:themeTint="D9"/>
           <w:sz w:val="28"/>
         </w:rPr>
-        <w:t xml:space="preserve">Esta fase foi constituída, por ordem de realização, nas seguintes </w:t>
-      </w:r>
-      <w:proofErr w:type="spellStart"/>
-      <w:r>
-        <w:rPr>
-          <w:rFonts w:ascii="Segoe UI" w:hAnsi="Segoe UI" w:cs="Segoe UI"/>
-          <w:color w:val="262626" w:themeColor="text1" w:themeTint="D9"/>
-          <w:sz w:val="28"/>
-        </w:rPr>
-        <w:t>sub-fases</w:t>
-      </w:r>
-      <w:proofErr w:type="spellEnd"/>
+        <w:t>Esta fase foi constituída, por ordem de realização, nas seguintes sub-fases</w:t>
+      </w:r>
       <w:r>
         <w:rPr>
           <w:rFonts w:ascii="Segoe UI" w:hAnsi="Segoe UI" w:cs="Segoe UI"/>
@@ -6825,6 +6948,7 @@
           <w:sz w:val="32"/>
           <w:szCs w:val="23"/>
         </w:rPr>
+        <w:lastRenderedPageBreak/>
         <w:t>Decidimos, para o nosso Projeto Tecnológico do ano letivo 2013/2014, desenvolver uma aplicação de gestão de uma clínica informática.</w:t>
       </w:r>
     </w:p>
@@ -6924,8 +7048,6 @@
           <w:sz w:val="28"/>
         </w:rPr>
       </w:pPr>
-      <w:bookmarkStart w:id="0" w:name="_GoBack"/>
-      <w:bookmarkEnd w:id="0"/>
     </w:p>
     <w:p>
       <w:pPr>
@@ -7276,7 +7398,7 @@
         <w:jc w:val="center"/>
         <w:rPr>
           <w:color w:val="000000" w:themeColor="text1"/>
-          <w:sz w:val="96"/>
+          <w:sz w:val="56"/>
           <w:u w:val="single"/>
           <w14:reflection w14:blurRad="6350" w14:stA="53000" w14:stPos="0" w14:endA="300" w14:endPos="35500" w14:dist="0" w14:dir="5400000" w14:fadeDir="5400000" w14:sx="100000" w14:sy="-90000" w14:kx="0" w14:ky="0" w14:algn="bl"/>
           <w14:textOutline w14:w="0" w14:cap="flat" w14:cmpd="sng" w14:algn="ctr">
@@ -7307,6 +7429,8 @@
           </w14:textFill>
         </w:rPr>
       </w:pPr>
+      <w:bookmarkStart w:id="0" w:name="_GoBack"/>
+      <w:bookmarkEnd w:id="0"/>
     </w:p>
     <w:p>
       <w:pPr>
@@ -7421,8 +7545,8 @@
       </w:r>
     </w:p>
     <w:sectPr>
-      <w:headerReference w:type="default" r:id="rId11"/>
-      <w:footerReference w:type="default" r:id="rId12"/>
+      <w:headerReference w:type="default" r:id="rId12"/>
+      <w:footerReference w:type="default" r:id="rId13"/>
       <w:pgSz w:w="11906" w:h="16838"/>
       <w:pgMar w:top="1417" w:right="1701" w:bottom="1417" w:left="1701" w:header="680" w:footer="708" w:gutter="0"/>
       <w:cols w:space="708"/>
@@ -9347,6 +9471,17 @@
       </w:tblCellMar>
     </w:tblPr>
   </w:style>
+  <w:style w:type="character" w:styleId="Hiperligao">
+    <w:name w:val="Hyperlink"/>
+    <w:basedOn w:val="Tipodeletrapredefinidodopargrafo"/>
+    <w:uiPriority w:val="99"/>
+    <w:unhideWhenUsed/>
+    <w:rsid w:val="00C23327"/>
+    <w:rPr>
+      <w:color w:val="0563C1" w:themeColor="hyperlink"/>
+      <w:u w:val="single"/>
+    </w:rPr>
+  </w:style>
 </w:styles>
 </file>
 
@@ -9616,7 +9751,7 @@
 </file>
 
 <file path=customXml/itemProps1.xml><?xml version="1.0" encoding="utf-8"?>
-<ds:datastoreItem xmlns:ds="http://schemas.openxmlformats.org/officeDocument/2006/customXml" ds:itemID="{352C88E8-5C1B-4601-8CA2-7ADA442C33EE}">
+<ds:datastoreItem xmlns:ds="http://schemas.openxmlformats.org/officeDocument/2006/customXml" ds:itemID="{EFF9B996-23B5-45DA-833F-EE142EABA3A0}">
   <ds:schemaRefs>
     <ds:schemaRef ds:uri="http://schemas.openxmlformats.org/officeDocument/2006/bibliography"/>
   </ds:schemaRefs>

</xml_diff>

<commit_message>
Adição da imagem atualizada do DIA
Alteração no DIA, remoção do atributo NºAluno na entidade Utilizadores,
e atualização da print no relatório.
</commit_message>
<xml_diff>
--- a/Documentos PT/Relatório PT.docx
+++ b/Documentos PT/Relatório PT.docx
@@ -586,8 +586,6 @@
         </w:rPr>
         <w:t>Conteúdo</w:t>
       </w:r>
-      <w:bookmarkStart w:id="0" w:name="_GoBack"/>
-      <w:bookmarkEnd w:id="0"/>
     </w:p>
     <w:sdt>
       <w:sdtPr>
@@ -4443,7 +4441,7 @@
           </w14:textFill>
         </w:rPr>
       </w:pPr>
-      <w:bookmarkStart w:id="1" w:name="_Toc390862375"/>
+      <w:bookmarkStart w:id="0" w:name="_Toc390862375"/>
       <w:r>
         <w:rPr>
           <w:sz w:val="96"/>
@@ -4479,7 +4477,7 @@
         <w:lastRenderedPageBreak/>
         <w:t>Resumo</w:t>
       </w:r>
-      <w:bookmarkEnd w:id="1"/>
+      <w:bookmarkEnd w:id="0"/>
     </w:p>
     <w:p/>
     <w:p>
@@ -4650,7 +4648,7 @@
           </w14:textFill>
         </w:rPr>
       </w:pPr>
-      <w:bookmarkStart w:id="2" w:name="_Toc390862376"/>
+      <w:bookmarkStart w:id="1" w:name="_Toc390862376"/>
       <w:r>
         <w:rPr>
           <w:color w:val="5B9BD5" w:themeColor="accent1"/>
@@ -4686,7 +4684,7 @@
         </w:rPr>
         <w:t>Notação e Glossário</w:t>
       </w:r>
-      <w:bookmarkEnd w:id="2"/>
+      <w:bookmarkEnd w:id="1"/>
     </w:p>
     <w:p>
       <w:pPr>
@@ -5164,7 +5162,7 @@
           </w14:textFill>
         </w:rPr>
       </w:pPr>
-      <w:bookmarkStart w:id="3" w:name="_Toc390862377"/>
+      <w:bookmarkStart w:id="2" w:name="_Toc390862377"/>
       <w:r>
         <w:rPr>
           <w:sz w:val="72"/>
@@ -5200,7 +5198,7 @@
         <w:lastRenderedPageBreak/>
         <w:t>Organização do Relatório</w:t>
       </w:r>
-      <w:bookmarkEnd w:id="3"/>
+      <w:bookmarkEnd w:id="2"/>
     </w:p>
     <w:p/>
     <w:p>
@@ -5340,7 +5338,7 @@
           <w:sz w:val="24"/>
         </w:rPr>
       </w:pPr>
-      <w:bookmarkStart w:id="4" w:name="_Toc390862378"/>
+      <w:bookmarkStart w:id="3" w:name="_Toc390862378"/>
       <w:r>
         <w:rPr>
           <w:rStyle w:val="Cabealho2Carter"/>
@@ -5351,7 +5349,7 @@
         </w:rPr>
         <w:t>1ºParte</w:t>
       </w:r>
-      <w:bookmarkEnd w:id="4"/>
+      <w:bookmarkEnd w:id="3"/>
       <w:r>
         <w:rPr>
           <w:rFonts w:ascii="Segoe UI" w:hAnsi="Segoe UI" w:cs="Segoe UI"/>
@@ -5413,7 +5411,7 @@
           <w:sz w:val="28"/>
         </w:rPr>
       </w:pPr>
-      <w:bookmarkStart w:id="5" w:name="_Toc390862379"/>
+      <w:bookmarkStart w:id="4" w:name="_Toc390862379"/>
       <w:r>
         <w:rPr>
           <w:rStyle w:val="Cabealho2Carter"/>
@@ -5424,7 +5422,7 @@
         </w:rPr>
         <w:t>2ºParte</w:t>
       </w:r>
-      <w:bookmarkEnd w:id="5"/>
+      <w:bookmarkEnd w:id="4"/>
       <w:r>
         <w:rPr>
           <w:rFonts w:ascii="Segoe UI" w:hAnsi="Segoe UI" w:cs="Segoe UI"/>
@@ -5529,7 +5527,7 @@
           <w:sz w:val="28"/>
         </w:rPr>
       </w:pPr>
-      <w:bookmarkStart w:id="6" w:name="_Toc390862380"/>
+      <w:bookmarkStart w:id="5" w:name="_Toc390862380"/>
       <w:r>
         <w:rPr>
           <w:rStyle w:val="Cabealho2Carter"/>
@@ -5540,7 +5538,7 @@
         </w:rPr>
         <w:t>3ºParte</w:t>
       </w:r>
-      <w:bookmarkEnd w:id="6"/>
+      <w:bookmarkEnd w:id="5"/>
       <w:r>
         <w:rPr>
           <w:rFonts w:ascii="Segoe UI" w:hAnsi="Segoe UI" w:cs="Segoe UI"/>
@@ -5690,7 +5688,7 @@
           </w14:textFill>
         </w:rPr>
       </w:pPr>
-      <w:bookmarkStart w:id="7" w:name="_Toc390862381"/>
+      <w:bookmarkStart w:id="6" w:name="_Toc390862381"/>
       <w:r>
         <w:rPr>
           <w:sz w:val="96"/>
@@ -5726,7 +5724,7 @@
         <w:lastRenderedPageBreak/>
         <w:t>Introdução</w:t>
       </w:r>
-      <w:bookmarkEnd w:id="7"/>
+      <w:bookmarkEnd w:id="6"/>
     </w:p>
     <w:p>
       <w:pPr>
@@ -7291,7 +7289,7 @@
           </w14:textFill>
         </w:rPr>
       </w:pPr>
-      <w:bookmarkStart w:id="8" w:name="_Toc390862382"/>
+      <w:bookmarkStart w:id="7" w:name="_Toc390862382"/>
       <w:r>
         <w:rPr>
           <w:sz w:val="96"/>
@@ -7327,7 +7325,7 @@
         <w:lastRenderedPageBreak/>
         <w:t>Proposta do Projeto</w:t>
       </w:r>
-      <w:bookmarkEnd w:id="8"/>
+      <w:bookmarkEnd w:id="7"/>
     </w:p>
     <w:p>
       <w:pPr>
@@ -8693,7 +8691,7 @@
           </w14:textFill>
         </w:rPr>
       </w:pPr>
-      <w:bookmarkStart w:id="9" w:name="_Toc390862383"/>
+      <w:bookmarkStart w:id="8" w:name="_Toc390862383"/>
       <w:r>
         <w:rPr>
           <w:sz w:val="56"/>
@@ -8729,7 +8727,7 @@
         <w:lastRenderedPageBreak/>
         <w:t>Tecnologias e Recursos Utilizados</w:t>
       </w:r>
-      <w:bookmarkEnd w:id="9"/>
+      <w:bookmarkEnd w:id="8"/>
     </w:p>
     <w:p>
       <w:pPr>
@@ -9748,7 +9746,7 @@
           </w14:textFill>
         </w:rPr>
       </w:pPr>
-      <w:bookmarkStart w:id="10" w:name="_Toc390862384"/>
+      <w:bookmarkStart w:id="9" w:name="_Toc390862384"/>
       <w:r>
         <w:rPr>
           <w:rStyle w:val="Cabealho1Carter"/>
@@ -9785,7 +9783,7 @@
         <w:lastRenderedPageBreak/>
         <w:t>Realização do Projeto</w:t>
       </w:r>
-      <w:bookmarkEnd w:id="10"/>
+      <w:bookmarkEnd w:id="9"/>
     </w:p>
     <w:p>
       <w:pPr>
@@ -9832,7 +9830,7 @@
           <w:sz w:val="36"/>
         </w:rPr>
       </w:pPr>
-      <w:bookmarkStart w:id="11" w:name="_Toc390862385"/>
+      <w:bookmarkStart w:id="10" w:name="_Toc390862385"/>
       <w:r>
         <w:rPr>
           <w:rFonts w:ascii="Segoe UI" w:hAnsi="Segoe UI" w:cs="Segoe UI"/>
@@ -9842,7 +9840,7 @@
         </w:rPr>
         <w:t>Planeamento, Proposta e pontos de situação</w:t>
       </w:r>
-      <w:bookmarkEnd w:id="11"/>
+      <w:bookmarkEnd w:id="10"/>
     </w:p>
     <w:p>
       <w:pPr>
@@ -10013,7 +10011,7 @@
           <w:sz w:val="36"/>
         </w:rPr>
       </w:pPr>
-      <w:bookmarkStart w:id="12" w:name="_Toc390862386"/>
+      <w:bookmarkStart w:id="11" w:name="_Toc390862386"/>
       <w:r>
         <w:rPr>
           <w:rFonts w:ascii="Segoe UI" w:hAnsi="Segoe UI" w:cs="Segoe UI"/>
@@ -10022,7 +10020,7 @@
         </w:rPr>
         <w:t>Tema do projeto</w:t>
       </w:r>
-      <w:bookmarkEnd w:id="12"/>
+      <w:bookmarkEnd w:id="11"/>
     </w:p>
     <w:p>
       <w:pPr>
@@ -10129,7 +10127,7 @@
           <w:sz w:val="36"/>
         </w:rPr>
       </w:pPr>
-      <w:bookmarkStart w:id="13" w:name="_Toc390862387"/>
+      <w:bookmarkStart w:id="12" w:name="_Toc390862387"/>
       <w:r>
         <w:rPr>
           <w:rFonts w:ascii="Segoe UI" w:hAnsi="Segoe UI" w:cs="Segoe UI"/>
@@ -10138,7 +10136,7 @@
         </w:rPr>
         <w:t>Objetivos</w:t>
       </w:r>
-      <w:bookmarkEnd w:id="13"/>
+      <w:bookmarkEnd w:id="12"/>
     </w:p>
     <w:p/>
     <w:p>
@@ -10297,7 +10295,7 @@
           <w:sz w:val="36"/>
         </w:rPr>
       </w:pPr>
-      <w:bookmarkStart w:id="14" w:name="_Toc390862388"/>
+      <w:bookmarkStart w:id="13" w:name="_Toc390862388"/>
       <w:r>
         <w:rPr>
           <w:rFonts w:ascii="Segoe UI" w:hAnsi="Segoe UI" w:cs="Segoe UI"/>
@@ -10306,7 +10304,7 @@
         </w:rPr>
         <w:t>Planeamento das fases de desenvolvimento</w:t>
       </w:r>
-      <w:bookmarkEnd w:id="14"/>
+      <w:bookmarkEnd w:id="13"/>
     </w:p>
     <w:p/>
     <w:p>
@@ -10378,7 +10376,7 @@
           <w:sz w:val="36"/>
         </w:rPr>
       </w:pPr>
-      <w:bookmarkStart w:id="15" w:name="_Toc390862389"/>
+      <w:bookmarkStart w:id="14" w:name="_Toc390862389"/>
       <w:r>
         <w:rPr>
           <w:rFonts w:ascii="Segoe UI" w:hAnsi="Segoe UI" w:cs="Segoe UI"/>
@@ -10387,7 +10385,7 @@
         </w:rPr>
         <w:t>Proposta</w:t>
       </w:r>
-      <w:bookmarkEnd w:id="15"/>
+      <w:bookmarkEnd w:id="14"/>
     </w:p>
     <w:p/>
     <w:p>
@@ -10492,7 +10490,7 @@
           <w:sz w:val="36"/>
         </w:rPr>
       </w:pPr>
-      <w:bookmarkStart w:id="16" w:name="_Toc390862390"/>
+      <w:bookmarkStart w:id="15" w:name="_Toc390862390"/>
       <w:r>
         <w:rPr>
           <w:rFonts w:ascii="Segoe UI" w:hAnsi="Segoe UI" w:cs="Segoe UI"/>
@@ -10501,7 +10499,7 @@
         </w:rPr>
         <w:t>Pontos de situação</w:t>
       </w:r>
-      <w:bookmarkEnd w:id="16"/>
+      <w:bookmarkEnd w:id="15"/>
     </w:p>
     <w:p/>
     <w:p>
@@ -10815,7 +10813,7 @@
           <w:sz w:val="36"/>
         </w:rPr>
       </w:pPr>
-      <w:bookmarkStart w:id="17" w:name="_Toc390862391"/>
+      <w:bookmarkStart w:id="16" w:name="_Toc390862391"/>
       <w:r>
         <w:rPr>
           <w:rFonts w:ascii="Segoe UI" w:hAnsi="Segoe UI" w:cs="Segoe UI"/>
@@ -10825,7 +10823,7 @@
         </w:rPr>
         <w:t>Análise</w:t>
       </w:r>
-      <w:bookmarkEnd w:id="17"/>
+      <w:bookmarkEnd w:id="16"/>
     </w:p>
     <w:p>
       <w:pPr>
@@ -12379,6 +12377,96 @@
       </w:pPr>
       <w:r>
         <w:rPr>
+          <w:noProof/>
+          <w:color w:val="000000" w:themeColor="text1"/>
+          <w:sz w:val="56"/>
+          <w:u w:val="single"/>
+          <w:lang w:eastAsia="pt-PT"/>
+          <w14:shadow w14:blurRad="38100" w14:dist="19050" w14:dir="2700000" w14:sx="100000" w14:sy="100000" w14:kx="0" w14:ky="0" w14:algn="tl">
+            <w14:schemeClr w14:val="dk1">
+              <w14:alpha w14:val="60000"/>
+            </w14:schemeClr>
+          </w14:shadow>
+          <w14:textOutline w14:w="0" w14:cap="flat" w14:cmpd="sng" w14:algn="ctr">
+            <w14:noFill/>
+            <w14:prstDash w14:val="solid"/>
+            <w14:round/>
+          </w14:textOutline>
+        </w:rPr>
+        <w:lastRenderedPageBreak/>
+        <w:drawing>
+          <wp:anchor distT="0" distB="0" distL="114300" distR="114300" simplePos="0" relativeHeight="251665408" behindDoc="1" locked="0" layoutInCell="1" allowOverlap="1" wp14:anchorId="5CDAC674" wp14:editId="4FFC28EE">
+            <wp:simplePos x="0" y="0"/>
+            <wp:positionH relativeFrom="page">
+              <wp:align>right</wp:align>
+            </wp:positionH>
+            <wp:positionV relativeFrom="paragraph">
+              <wp:posOffset>1119505</wp:posOffset>
+            </wp:positionV>
+            <wp:extent cx="7538511" cy="4648200"/>
+            <wp:effectExtent l="0" t="0" r="5715" b="0"/>
+            <wp:wrapTight wrapText="bothSides">
+              <wp:wrapPolygon edited="0">
+                <wp:start x="0" y="0"/>
+                <wp:lineTo x="0" y="21511"/>
+                <wp:lineTo x="21562" y="21511"/>
+                <wp:lineTo x="21562" y="0"/>
+                <wp:lineTo x="0" y="0"/>
+              </wp:wrapPolygon>
+            </wp:wrapTight>
+            <wp:docPr id="6" name="Imagem 6" descr="C:\Users\108005\Documents\GitHub\ClinicaInformatica\Documentos PT\ModeloRelacional.PNG"/>
+            <wp:cNvGraphicFramePr>
+              <a:graphicFrameLocks xmlns:a="http://schemas.openxmlformats.org/drawingml/2006/main" noChangeAspect="1"/>
+            </wp:cNvGraphicFramePr>
+            <a:graphic xmlns:a="http://schemas.openxmlformats.org/drawingml/2006/main">
+              <a:graphicData uri="http://schemas.openxmlformats.org/drawingml/2006/picture">
+                <pic:pic xmlns:pic="http://schemas.openxmlformats.org/drawingml/2006/picture">
+                  <pic:nvPicPr>
+                    <pic:cNvPr id="0" name="Picture 2" descr="C:\Users\108005\Documents\GitHub\ClinicaInformatica\Documentos PT\ModeloRelacional.PNG"/>
+                    <pic:cNvPicPr>
+                      <a:picLocks noChangeAspect="1" noChangeArrowheads="1"/>
+                    </pic:cNvPicPr>
+                  </pic:nvPicPr>
+                  <pic:blipFill>
+                    <a:blip r:embed="rId12">
+                      <a:extLst>
+                        <a:ext uri="{28A0092B-C50C-407E-A947-70E740481C1C}">
+                          <a14:useLocalDpi xmlns:a14="http://schemas.microsoft.com/office/drawing/2010/main" val="0"/>
+                        </a:ext>
+                      </a:extLst>
+                    </a:blip>
+                    <a:srcRect/>
+                    <a:stretch>
+                      <a:fillRect/>
+                    </a:stretch>
+                  </pic:blipFill>
+                  <pic:spPr bwMode="auto">
+                    <a:xfrm>
+                      <a:off x="0" y="0"/>
+                      <a:ext cx="7538511" cy="4648200"/>
+                    </a:xfrm>
+                    <a:prstGeom prst="rect">
+                      <a:avLst/>
+                    </a:prstGeom>
+                    <a:noFill/>
+                    <a:ln>
+                      <a:noFill/>
+                    </a:ln>
+                  </pic:spPr>
+                </pic:pic>
+              </a:graphicData>
+            </a:graphic>
+            <wp14:sizeRelH relativeFrom="page">
+              <wp14:pctWidth>0</wp14:pctWidth>
+            </wp14:sizeRelH>
+            <wp14:sizeRelV relativeFrom="page">
+              <wp14:pctHeight>0</wp14:pctHeight>
+            </wp14:sizeRelV>
+          </wp:anchor>
+        </w:drawing>
+      </w:r>
+      <w:r>
+        <w:rPr>
           <w:color w:val="000000" w:themeColor="text1"/>
           <w:sz w:val="96"/>
           <w:u w:val="single"/>
@@ -12410,9 +12498,10 @@
             </w14:gradFill>
           </w14:textFill>
         </w:rPr>
-        <w:lastRenderedPageBreak/>
         <w:t>Modelo de Dados</w:t>
       </w:r>
+      <w:bookmarkStart w:id="17" w:name="_GoBack"/>
+      <w:bookmarkEnd w:id="17"/>
     </w:p>
     <w:p>
       <w:pPr>
@@ -13293,12 +13382,12 @@
       <w:bookmarkEnd w:id="20"/>
     </w:p>
     <w:sectPr>
-      <w:headerReference w:type="even" r:id="rId12"/>
-      <w:headerReference w:type="default" r:id="rId13"/>
-      <w:footerReference w:type="even" r:id="rId14"/>
-      <w:footerReference w:type="default" r:id="rId15"/>
-      <w:headerReference w:type="first" r:id="rId16"/>
-      <w:footerReference w:type="first" r:id="rId17"/>
+      <w:headerReference w:type="even" r:id="rId13"/>
+      <w:headerReference w:type="default" r:id="rId14"/>
+      <w:footerReference w:type="even" r:id="rId15"/>
+      <w:footerReference w:type="default" r:id="rId16"/>
+      <w:headerReference w:type="first" r:id="rId17"/>
+      <w:footerReference w:type="first" r:id="rId18"/>
       <w:pgSz w:w="11906" w:h="16838"/>
       <w:pgMar w:top="1417" w:right="1701" w:bottom="1417" w:left="1701" w:header="680" w:footer="708" w:gutter="0"/>
       <w:pgNumType w:start="0"/>
@@ -13957,7 +14046,7 @@
                                 <w:sz w:val="24"/>
                                 <w:szCs w:val="24"/>
                               </w:rPr>
-                              <w:t>19</w:t>
+                              <w:t>18</w:t>
                             </w:r>
                             <w:r>
                               <w:rPr>
@@ -14052,7 +14141,7 @@
                           <w:sz w:val="24"/>
                           <w:szCs w:val="24"/>
                         </w:rPr>
-                        <w:t>19</w:t>
+                        <w:t>18</w:t>
                       </w:r>
                       <w:r>
                         <w:rPr>
@@ -18265,7 +18354,7 @@
 </file>
 
 <file path=customXml/itemProps1.xml><?xml version="1.0" encoding="utf-8"?>
-<ds:datastoreItem xmlns:ds="http://schemas.openxmlformats.org/officeDocument/2006/customXml" ds:itemID="{5EE2F51D-3C56-45B5-BCB3-B1D399360915}">
+<ds:datastoreItem xmlns:ds="http://schemas.openxmlformats.org/officeDocument/2006/customXml" ds:itemID="{3169772A-7BB9-48CE-8A71-9C668299CF10}">
   <ds:schemaRefs>
     <ds:schemaRef ds:uri="http://schemas.openxmlformats.org/officeDocument/2006/bibliography"/>
   </ds:schemaRefs>

</xml_diff>

<commit_message>
Alteração na capa do relatório
asd
</commit_message>
<xml_diff>
--- a/Documentos PT/Relatório PT.docx
+++ b/Documentos PT/Relatório PT.docx
@@ -59,7 +59,28 @@
       </w:r>
     </w:p>
     <w:p/>
-    <w:p/>
+    <w:p>
+      <w:pPr>
+        <w:jc w:val="center"/>
+        <w:rPr>
+          <w:rFonts w:ascii="Segoe UI" w:hAnsi="Segoe UI" w:cs="Segoe UI"/>
+          <w:b/>
+          <w:color w:val="1F4E79" w:themeColor="accent1" w:themeShade="80"/>
+          <w:sz w:val="28"/>
+        </w:rPr>
+      </w:pPr>
+      <w:r>
+        <w:rPr>
+          <w:rFonts w:ascii="Segoe UI" w:hAnsi="Segoe UI" w:cs="Segoe UI"/>
+          <w:b/>
+          <w:color w:val="1F4E79" w:themeColor="accent1" w:themeShade="80"/>
+          <w:sz w:val="28"/>
+        </w:rPr>
+        <w:t>Gestão de Clínicas de Informáticas</w:t>
+      </w:r>
+      <w:bookmarkStart w:id="0" w:name="_GoBack"/>
+      <w:bookmarkEnd w:id="0"/>
+    </w:p>
     <w:p/>
     <w:p>
       <w:r>
@@ -4441,7 +4462,7 @@
           </w14:textFill>
         </w:rPr>
       </w:pPr>
-      <w:bookmarkStart w:id="0" w:name="_Toc390862375"/>
+      <w:bookmarkStart w:id="1" w:name="_Toc390862375"/>
       <w:r>
         <w:rPr>
           <w:sz w:val="96"/>
@@ -4477,7 +4498,7 @@
         <w:lastRenderedPageBreak/>
         <w:t>Resumo</w:t>
       </w:r>
-      <w:bookmarkEnd w:id="0"/>
+      <w:bookmarkEnd w:id="1"/>
     </w:p>
     <w:p/>
     <w:p>
@@ -4648,7 +4669,7 @@
           </w14:textFill>
         </w:rPr>
       </w:pPr>
-      <w:bookmarkStart w:id="1" w:name="_Toc390862376"/>
+      <w:bookmarkStart w:id="2" w:name="_Toc390862376"/>
       <w:r>
         <w:rPr>
           <w:color w:val="5B9BD5" w:themeColor="accent1"/>
@@ -4684,7 +4705,7 @@
         </w:rPr>
         <w:t>Notação e Glossário</w:t>
       </w:r>
-      <w:bookmarkEnd w:id="1"/>
+      <w:bookmarkEnd w:id="2"/>
     </w:p>
     <w:p>
       <w:pPr>
@@ -5162,7 +5183,7 @@
           </w14:textFill>
         </w:rPr>
       </w:pPr>
-      <w:bookmarkStart w:id="2" w:name="_Toc390862377"/>
+      <w:bookmarkStart w:id="3" w:name="_Toc390862377"/>
       <w:r>
         <w:rPr>
           <w:sz w:val="72"/>
@@ -5198,7 +5219,7 @@
         <w:lastRenderedPageBreak/>
         <w:t>Organização do Relatório</w:t>
       </w:r>
-      <w:bookmarkEnd w:id="2"/>
+      <w:bookmarkEnd w:id="3"/>
     </w:p>
     <w:p/>
     <w:p>
@@ -5338,7 +5359,7 @@
           <w:sz w:val="24"/>
         </w:rPr>
       </w:pPr>
-      <w:bookmarkStart w:id="3" w:name="_Toc390862378"/>
+      <w:bookmarkStart w:id="4" w:name="_Toc390862378"/>
       <w:r>
         <w:rPr>
           <w:rStyle w:val="Cabealho2Carter"/>
@@ -5349,7 +5370,7 @@
         </w:rPr>
         <w:t>1ºParte</w:t>
       </w:r>
-      <w:bookmarkEnd w:id="3"/>
+      <w:bookmarkEnd w:id="4"/>
       <w:r>
         <w:rPr>
           <w:rFonts w:ascii="Segoe UI" w:hAnsi="Segoe UI" w:cs="Segoe UI"/>
@@ -5411,7 +5432,7 @@
           <w:sz w:val="28"/>
         </w:rPr>
       </w:pPr>
-      <w:bookmarkStart w:id="4" w:name="_Toc390862379"/>
+      <w:bookmarkStart w:id="5" w:name="_Toc390862379"/>
       <w:r>
         <w:rPr>
           <w:rStyle w:val="Cabealho2Carter"/>
@@ -5422,7 +5443,7 @@
         </w:rPr>
         <w:t>2ºParte</w:t>
       </w:r>
-      <w:bookmarkEnd w:id="4"/>
+      <w:bookmarkEnd w:id="5"/>
       <w:r>
         <w:rPr>
           <w:rFonts w:ascii="Segoe UI" w:hAnsi="Segoe UI" w:cs="Segoe UI"/>
@@ -5527,7 +5548,7 @@
           <w:sz w:val="28"/>
         </w:rPr>
       </w:pPr>
-      <w:bookmarkStart w:id="5" w:name="_Toc390862380"/>
+      <w:bookmarkStart w:id="6" w:name="_Toc390862380"/>
       <w:r>
         <w:rPr>
           <w:rStyle w:val="Cabealho2Carter"/>
@@ -5538,7 +5559,7 @@
         </w:rPr>
         <w:t>3ºParte</w:t>
       </w:r>
-      <w:bookmarkEnd w:id="5"/>
+      <w:bookmarkEnd w:id="6"/>
       <w:r>
         <w:rPr>
           <w:rFonts w:ascii="Segoe UI" w:hAnsi="Segoe UI" w:cs="Segoe UI"/>
@@ -5688,7 +5709,7 @@
           </w14:textFill>
         </w:rPr>
       </w:pPr>
-      <w:bookmarkStart w:id="6" w:name="_Toc390862381"/>
+      <w:bookmarkStart w:id="7" w:name="_Toc390862381"/>
       <w:r>
         <w:rPr>
           <w:sz w:val="96"/>
@@ -5724,7 +5745,7 @@
         <w:lastRenderedPageBreak/>
         <w:t>Introdução</w:t>
       </w:r>
-      <w:bookmarkEnd w:id="6"/>
+      <w:bookmarkEnd w:id="7"/>
     </w:p>
     <w:p>
       <w:pPr>
@@ -7289,7 +7310,7 @@
           </w14:textFill>
         </w:rPr>
       </w:pPr>
-      <w:bookmarkStart w:id="7" w:name="_Toc390862382"/>
+      <w:bookmarkStart w:id="8" w:name="_Toc390862382"/>
       <w:r>
         <w:rPr>
           <w:sz w:val="96"/>
@@ -7325,7 +7346,7 @@
         <w:lastRenderedPageBreak/>
         <w:t>Proposta do Projeto</w:t>
       </w:r>
-      <w:bookmarkEnd w:id="7"/>
+      <w:bookmarkEnd w:id="8"/>
     </w:p>
     <w:p>
       <w:pPr>
@@ -8691,7 +8712,7 @@
           </w14:textFill>
         </w:rPr>
       </w:pPr>
-      <w:bookmarkStart w:id="8" w:name="_Toc390862383"/>
+      <w:bookmarkStart w:id="9" w:name="_Toc390862383"/>
       <w:r>
         <w:rPr>
           <w:sz w:val="56"/>
@@ -8727,7 +8748,7 @@
         <w:lastRenderedPageBreak/>
         <w:t>Tecnologias e Recursos Utilizados</w:t>
       </w:r>
-      <w:bookmarkEnd w:id="8"/>
+      <w:bookmarkEnd w:id="9"/>
     </w:p>
     <w:p>
       <w:pPr>
@@ -9746,7 +9767,7 @@
           </w14:textFill>
         </w:rPr>
       </w:pPr>
-      <w:bookmarkStart w:id="9" w:name="_Toc390862384"/>
+      <w:bookmarkStart w:id="10" w:name="_Toc390862384"/>
       <w:r>
         <w:rPr>
           <w:rStyle w:val="Cabealho1Carter"/>
@@ -9783,7 +9804,7 @@
         <w:lastRenderedPageBreak/>
         <w:t>Realização do Projeto</w:t>
       </w:r>
-      <w:bookmarkEnd w:id="9"/>
+      <w:bookmarkEnd w:id="10"/>
     </w:p>
     <w:p>
       <w:pPr>
@@ -9830,7 +9851,7 @@
           <w:sz w:val="36"/>
         </w:rPr>
       </w:pPr>
-      <w:bookmarkStart w:id="10" w:name="_Toc390862385"/>
+      <w:bookmarkStart w:id="11" w:name="_Toc390862385"/>
       <w:r>
         <w:rPr>
           <w:rFonts w:ascii="Segoe UI" w:hAnsi="Segoe UI" w:cs="Segoe UI"/>
@@ -9840,7 +9861,7 @@
         </w:rPr>
         <w:t>Planeamento, Proposta e pontos de situação</w:t>
       </w:r>
-      <w:bookmarkEnd w:id="10"/>
+      <w:bookmarkEnd w:id="11"/>
     </w:p>
     <w:p>
       <w:pPr>
@@ -10011,7 +10032,7 @@
           <w:sz w:val="36"/>
         </w:rPr>
       </w:pPr>
-      <w:bookmarkStart w:id="11" w:name="_Toc390862386"/>
+      <w:bookmarkStart w:id="12" w:name="_Toc390862386"/>
       <w:r>
         <w:rPr>
           <w:rFonts w:ascii="Segoe UI" w:hAnsi="Segoe UI" w:cs="Segoe UI"/>
@@ -10020,7 +10041,7 @@
         </w:rPr>
         <w:t>Tema do projeto</w:t>
       </w:r>
-      <w:bookmarkEnd w:id="11"/>
+      <w:bookmarkEnd w:id="12"/>
     </w:p>
     <w:p>
       <w:pPr>
@@ -10127,7 +10148,7 @@
           <w:sz w:val="36"/>
         </w:rPr>
       </w:pPr>
-      <w:bookmarkStart w:id="12" w:name="_Toc390862387"/>
+      <w:bookmarkStart w:id="13" w:name="_Toc390862387"/>
       <w:r>
         <w:rPr>
           <w:rFonts w:ascii="Segoe UI" w:hAnsi="Segoe UI" w:cs="Segoe UI"/>
@@ -10136,7 +10157,7 @@
         </w:rPr>
         <w:t>Objetivos</w:t>
       </w:r>
-      <w:bookmarkEnd w:id="12"/>
+      <w:bookmarkEnd w:id="13"/>
     </w:p>
     <w:p/>
     <w:p>
@@ -10295,7 +10316,7 @@
           <w:sz w:val="36"/>
         </w:rPr>
       </w:pPr>
-      <w:bookmarkStart w:id="13" w:name="_Toc390862388"/>
+      <w:bookmarkStart w:id="14" w:name="_Toc390862388"/>
       <w:r>
         <w:rPr>
           <w:rFonts w:ascii="Segoe UI" w:hAnsi="Segoe UI" w:cs="Segoe UI"/>
@@ -10304,7 +10325,7 @@
         </w:rPr>
         <w:t>Planeamento das fases de desenvolvimento</w:t>
       </w:r>
-      <w:bookmarkEnd w:id="13"/>
+      <w:bookmarkEnd w:id="14"/>
     </w:p>
     <w:p/>
     <w:p>
@@ -10376,7 +10397,7 @@
           <w:sz w:val="36"/>
         </w:rPr>
       </w:pPr>
-      <w:bookmarkStart w:id="14" w:name="_Toc390862389"/>
+      <w:bookmarkStart w:id="15" w:name="_Toc390862389"/>
       <w:r>
         <w:rPr>
           <w:rFonts w:ascii="Segoe UI" w:hAnsi="Segoe UI" w:cs="Segoe UI"/>
@@ -10385,7 +10406,7 @@
         </w:rPr>
         <w:t>Proposta</w:t>
       </w:r>
-      <w:bookmarkEnd w:id="14"/>
+      <w:bookmarkEnd w:id="15"/>
     </w:p>
     <w:p/>
     <w:p>
@@ -10490,7 +10511,7 @@
           <w:sz w:val="36"/>
         </w:rPr>
       </w:pPr>
-      <w:bookmarkStart w:id="15" w:name="_Toc390862390"/>
+      <w:bookmarkStart w:id="16" w:name="_Toc390862390"/>
       <w:r>
         <w:rPr>
           <w:rFonts w:ascii="Segoe UI" w:hAnsi="Segoe UI" w:cs="Segoe UI"/>
@@ -10499,7 +10520,7 @@
         </w:rPr>
         <w:t>Pontos de situação</w:t>
       </w:r>
-      <w:bookmarkEnd w:id="15"/>
+      <w:bookmarkEnd w:id="16"/>
     </w:p>
     <w:p/>
     <w:p>
@@ -10813,7 +10834,7 @@
           <w:sz w:val="36"/>
         </w:rPr>
       </w:pPr>
-      <w:bookmarkStart w:id="16" w:name="_Toc390862391"/>
+      <w:bookmarkStart w:id="17" w:name="_Toc390862391"/>
       <w:r>
         <w:rPr>
           <w:rFonts w:ascii="Segoe UI" w:hAnsi="Segoe UI" w:cs="Segoe UI"/>
@@ -10823,7 +10844,7 @@
         </w:rPr>
         <w:t>Análise</w:t>
       </w:r>
-      <w:bookmarkEnd w:id="16"/>
+      <w:bookmarkEnd w:id="17"/>
     </w:p>
     <w:p>
       <w:pPr>
@@ -13383,8 +13404,6 @@
         </w:rPr>
         <w:t>;</w:t>
       </w:r>
-      <w:bookmarkStart w:id="17" w:name="_GoBack"/>
-      <w:bookmarkEnd w:id="17"/>
     </w:p>
     <w:p/>
     <w:p>
@@ -14888,7 +14907,7 @@
                                 <w:sz w:val="24"/>
                                 <w:szCs w:val="24"/>
                               </w:rPr>
-                              <w:t>22</w:t>
+                              <w:t>1</w:t>
                             </w:r>
                             <w:r>
                               <w:rPr>
@@ -14983,7 +15002,7 @@
                           <w:sz w:val="24"/>
                           <w:szCs w:val="24"/>
                         </w:rPr>
-                        <w:t>22</w:t>
+                        <w:t>1</w:t>
                       </w:r>
                       <w:r>
                         <w:rPr>
@@ -20018,7 +20037,7 @@
 </file>
 
 <file path=customXml/itemProps1.xml><?xml version="1.0" encoding="utf-8"?>
-<ds:datastoreItem xmlns:ds="http://schemas.openxmlformats.org/officeDocument/2006/customXml" ds:itemID="{CD12EA78-B505-4132-BFA2-19C62508DAD9}">
+<ds:datastoreItem xmlns:ds="http://schemas.openxmlformats.org/officeDocument/2006/customXml" ds:itemID="{87435BD3-AEB3-439F-A1C9-B9B7B49CEE19}">
   <ds:schemaRefs>
     <ds:schemaRef ds:uri="http://schemas.openxmlformats.org/officeDocument/2006/bibliography"/>
   </ds:schemaRefs>

</xml_diff>

<commit_message>
Correcção de erros no relatório
Nytrox helped
</commit_message>
<xml_diff>
--- a/Documentos PT/Relatório PT.docx
+++ b/Documentos PT/Relatório PT.docx
@@ -78,8 +78,6 @@
         </w:rPr>
         <w:t>Gestão de Clínicas de Informáticas</w:t>
       </w:r>
-      <w:bookmarkStart w:id="0" w:name="_GoBack"/>
-      <w:bookmarkEnd w:id="0"/>
     </w:p>
     <w:p/>
     <w:p>
@@ -247,27 +245,7 @@
                                 <w:sz w:val="44"/>
                                 <w:u w:val="single"/>
                               </w:rPr>
-                              <w:t xml:space="preserve">Trabalho realizado </w:t>
-                            </w:r>
-                            <w:proofErr w:type="gramStart"/>
-                            <w:r>
-                              <w:rPr>
-                                <w:rFonts w:ascii="Segoe UI" w:hAnsi="Segoe UI" w:cs="Segoe UI"/>
-                                <w:color w:val="0070C0"/>
-                                <w:sz w:val="44"/>
-                                <w:u w:val="single"/>
-                              </w:rPr>
-                              <w:t>por</w:t>
-                            </w:r>
-                            <w:proofErr w:type="gramEnd"/>
-                            <w:r>
-                              <w:rPr>
-                                <w:rFonts w:ascii="Segoe UI" w:hAnsi="Segoe UI" w:cs="Segoe UI"/>
-                                <w:color w:val="0070C0"/>
-                                <w:sz w:val="44"/>
-                                <w:u w:val="single"/>
-                              </w:rPr>
-                              <w:t>:</w:t>
+                              <w:t>Trabalho realizado por:</w:t>
                             </w:r>
                           </w:p>
                           <w:p>
@@ -4462,7 +4440,7 @@
           </w14:textFill>
         </w:rPr>
       </w:pPr>
-      <w:bookmarkStart w:id="1" w:name="_Toc390862375"/>
+      <w:bookmarkStart w:id="0" w:name="_Toc390862375"/>
       <w:r>
         <w:rPr>
           <w:sz w:val="96"/>
@@ -4498,7 +4476,7 @@
         <w:lastRenderedPageBreak/>
         <w:t>Resumo</w:t>
       </w:r>
-      <w:bookmarkEnd w:id="1"/>
+      <w:bookmarkEnd w:id="0"/>
     </w:p>
     <w:p/>
     <w:p>
@@ -4538,27 +4516,7 @@
           <w:sz w:val="36"/>
           <w:szCs w:val="23"/>
         </w:rPr>
-        <w:t xml:space="preserve">Foi pedido aos alunos a realização de um projeto no âmbito da disciplina de Programação de Sistemas Informáticos, com tema livre no qual seja implementado uma aplicação em vb.net. Todo o projeto deveria apresentar a complexidade necessária para abranger grande parte dos conteúdos lecionados. Entre eles, o desenvolvimento de uma base de dados em Microsoft SQL </w:t>
-      </w:r>
-      <w:proofErr w:type="gramStart"/>
-      <w:r>
-        <w:rPr>
-          <w:rFonts w:ascii="Segoe UI" w:hAnsi="Segoe UI" w:cs="Segoe UI"/>
-          <w:b/>
-          <w:sz w:val="36"/>
-          <w:szCs w:val="23"/>
-        </w:rPr>
-        <w:t>Server</w:t>
-      </w:r>
-      <w:proofErr w:type="gramEnd"/>
-      <w:r>
-        <w:rPr>
-          <w:rFonts w:ascii="Segoe UI" w:hAnsi="Segoe UI" w:cs="Segoe UI"/>
-          <w:b/>
-          <w:sz w:val="36"/>
-          <w:szCs w:val="23"/>
-        </w:rPr>
-        <w:t>.</w:t>
+        <w:t>Foi pedido aos alunos a realização de um projeto no âmbito da disciplina de Programação de Sistemas Informáticos, com tema livre no qual seja implementado uma aplicação em vb.net. Todo o projeto deveria apresentar a complexidade necessária para abranger grande parte dos conteúdos lecionados. Entre eles, o desenvolvimento de uma base de dados em Microsoft SQL Server.</w:t>
       </w:r>
     </w:p>
     <w:p>
@@ -4669,7 +4627,7 @@
           </w14:textFill>
         </w:rPr>
       </w:pPr>
-      <w:bookmarkStart w:id="2" w:name="_Toc390862376"/>
+      <w:bookmarkStart w:id="1" w:name="_Toc390862376"/>
       <w:r>
         <w:rPr>
           <w:color w:val="5B9BD5" w:themeColor="accent1"/>
@@ -4705,7 +4663,7 @@
         </w:rPr>
         <w:t>Notação e Glossário</w:t>
       </w:r>
-      <w:bookmarkEnd w:id="2"/>
+      <w:bookmarkEnd w:id="1"/>
     </w:p>
     <w:p>
       <w:pPr>
@@ -4745,7 +4703,6 @@
         </w:rPr>
         <w:t xml:space="preserve"> – Visual Basic na </w:t>
       </w:r>
-      <w:proofErr w:type="gramStart"/>
       <w:r>
         <w:rPr>
           <w:rFonts w:ascii="Segoe UI" w:hAnsi="Segoe UI" w:cs="Segoe UI"/>
@@ -4781,31 +4738,8 @@
           <w:sz w:val="36"/>
           <w:szCs w:val="23"/>
         </w:rPr>
-        <w:t>net</w:t>
-      </w:r>
-      <w:proofErr w:type="gramEnd"/>
-      <w:r>
-        <w:rPr>
-          <w:rFonts w:ascii="Segoe UI" w:hAnsi="Segoe UI" w:cs="Segoe UI"/>
-          <w:i/>
-          <w:color w:val="000000"/>
-          <w:sz w:val="36"/>
-          <w:szCs w:val="23"/>
-        </w:rPr>
-        <w:t xml:space="preserve"> </w:t>
-      </w:r>
-      <w:proofErr w:type="spellStart"/>
-      <w:r>
-        <w:rPr>
-          <w:rFonts w:ascii="Segoe UI" w:hAnsi="Segoe UI" w:cs="Segoe UI"/>
-          <w:i/>
-          <w:color w:val="000000"/>
-          <w:sz w:val="36"/>
-          <w:szCs w:val="23"/>
-        </w:rPr>
-        <w:t>framework</w:t>
-      </w:r>
-      <w:proofErr w:type="spellEnd"/>
+        <w:t>net framework</w:t>
+      </w:r>
       <w:r>
         <w:rPr>
           <w:rFonts w:ascii="Segoe UI" w:hAnsi="Segoe UI" w:cs="Segoe UI"/>
@@ -4847,67 +4781,7 @@
           <w:sz w:val="36"/>
           <w:szCs w:val="23"/>
         </w:rPr>
-        <w:t xml:space="preserve"> – </w:t>
-      </w:r>
-      <w:proofErr w:type="spellStart"/>
-      <w:r>
-        <w:rPr>
-          <w:rFonts w:ascii="Segoe UI" w:hAnsi="Segoe UI" w:cs="Segoe UI"/>
-          <w:color w:val="000000"/>
-          <w:sz w:val="36"/>
-          <w:szCs w:val="23"/>
-        </w:rPr>
-        <w:t>Structured</w:t>
-      </w:r>
-      <w:proofErr w:type="spellEnd"/>
-      <w:r>
-        <w:rPr>
-          <w:rFonts w:ascii="Segoe UI" w:hAnsi="Segoe UI" w:cs="Segoe UI"/>
-          <w:color w:val="000000"/>
-          <w:sz w:val="36"/>
-          <w:szCs w:val="23"/>
-        </w:rPr>
-        <w:t xml:space="preserve"> </w:t>
-      </w:r>
-      <w:proofErr w:type="spellStart"/>
-      <w:r>
-        <w:rPr>
-          <w:rFonts w:ascii="Segoe UI" w:hAnsi="Segoe UI" w:cs="Segoe UI"/>
-          <w:color w:val="000000"/>
-          <w:sz w:val="36"/>
-          <w:szCs w:val="23"/>
-        </w:rPr>
-        <w:t>Query</w:t>
-      </w:r>
-      <w:proofErr w:type="spellEnd"/>
-      <w:r>
-        <w:rPr>
-          <w:rFonts w:ascii="Segoe UI" w:hAnsi="Segoe UI" w:cs="Segoe UI"/>
-          <w:color w:val="000000"/>
-          <w:sz w:val="36"/>
-          <w:szCs w:val="23"/>
-        </w:rPr>
-        <w:t xml:space="preserve"> </w:t>
-      </w:r>
-      <w:proofErr w:type="spellStart"/>
-      <w:r>
-        <w:rPr>
-          <w:rFonts w:ascii="Segoe UI" w:hAnsi="Segoe UI" w:cs="Segoe UI"/>
-          <w:color w:val="000000"/>
-          <w:sz w:val="36"/>
-          <w:szCs w:val="23"/>
-        </w:rPr>
-        <w:t>Language</w:t>
-      </w:r>
-      <w:proofErr w:type="spellEnd"/>
-      <w:r>
-        <w:rPr>
-          <w:rFonts w:ascii="Segoe UI" w:hAnsi="Segoe UI" w:cs="Segoe UI"/>
-          <w:color w:val="000000"/>
-          <w:sz w:val="36"/>
-          <w:szCs w:val="23"/>
-        </w:rPr>
-        <w:t>;</w:t>
+        <w:t xml:space="preserve"> – Structured Query Language;</w:t>
       </w:r>
     </w:p>
     <w:p>
@@ -4941,27 +4815,7 @@
           <w:sz w:val="36"/>
           <w:szCs w:val="23"/>
         </w:rPr>
-        <w:t xml:space="preserve">– Data Access </w:t>
-      </w:r>
-      <w:proofErr w:type="spellStart"/>
-      <w:r>
-        <w:rPr>
-          <w:rFonts w:ascii="Segoe UI" w:hAnsi="Segoe UI" w:cs="Segoe UI"/>
-          <w:color w:val="000000"/>
-          <w:sz w:val="36"/>
-          <w:szCs w:val="23"/>
-        </w:rPr>
-        <w:t>Layer</w:t>
-      </w:r>
-      <w:proofErr w:type="spellEnd"/>
-      <w:r>
-        <w:rPr>
-          <w:rFonts w:ascii="Segoe UI" w:hAnsi="Segoe UI" w:cs="Segoe UI"/>
-          <w:color w:val="000000"/>
-          <w:sz w:val="36"/>
-          <w:szCs w:val="23"/>
-        </w:rPr>
-        <w:t>;</w:t>
+        <w:t>– Data Access Layer;</w:t>
       </w:r>
     </w:p>
     <w:p>
@@ -4995,29 +4849,29 @@
           <w:sz w:val="36"/>
           <w:szCs w:val="23"/>
         </w:rPr>
-        <w:t xml:space="preserve">– Business </w:t>
-      </w:r>
-      <w:proofErr w:type="spellStart"/>
-      <w:r>
+        <w:t>– Business Logic Layer;</w:t>
+      </w:r>
+    </w:p>
+    <w:p>
+      <w:pPr>
+        <w:jc w:val="both"/>
         <w:rPr>
           <w:rFonts w:ascii="Segoe UI" w:hAnsi="Segoe UI" w:cs="Segoe UI"/>
           <w:color w:val="000000"/>
           <w:sz w:val="36"/>
           <w:szCs w:val="23"/>
         </w:rPr>
-        <w:t>Logic</w:t>
-      </w:r>
-      <w:proofErr w:type="spellEnd"/>
-      <w:r>
-        <w:rPr>
-          <w:rFonts w:ascii="Segoe UI" w:hAnsi="Segoe UI" w:cs="Segoe UI"/>
+      </w:pPr>
+      <w:r>
+        <w:rPr>
+          <w:rFonts w:ascii="Segoe UI" w:hAnsi="Segoe UI" w:cs="Segoe UI"/>
+          <w:b/>
           <w:color w:val="000000"/>
           <w:sz w:val="36"/>
           <w:szCs w:val="23"/>
         </w:rPr>
-        <w:t xml:space="preserve"> </w:t>
-      </w:r>
-      <w:proofErr w:type="spellStart"/>
+        <w:t>IDE</w:t>
+      </w:r>
       <w:r>
         <w:rPr>
           <w:rFonts w:ascii="Segoe UI" w:hAnsi="Segoe UI" w:cs="Segoe UI"/>
@@ -5025,107 +4879,7 @@
           <w:sz w:val="36"/>
           <w:szCs w:val="23"/>
         </w:rPr>
-        <w:t>Layer</w:t>
-      </w:r>
-      <w:proofErr w:type="spellEnd"/>
-      <w:r>
-        <w:rPr>
-          <w:rFonts w:ascii="Segoe UI" w:hAnsi="Segoe UI" w:cs="Segoe UI"/>
-          <w:color w:val="000000"/>
-          <w:sz w:val="36"/>
-          <w:szCs w:val="23"/>
-        </w:rPr>
-        <w:t>;</w:t>
-      </w:r>
-    </w:p>
-    <w:p>
-      <w:pPr>
-        <w:jc w:val="both"/>
-        <w:rPr>
-          <w:rFonts w:ascii="Segoe UI" w:hAnsi="Segoe UI" w:cs="Segoe UI"/>
-          <w:color w:val="000000"/>
-          <w:sz w:val="36"/>
-          <w:szCs w:val="23"/>
-        </w:rPr>
-      </w:pPr>
-      <w:r>
-        <w:rPr>
-          <w:rFonts w:ascii="Segoe UI" w:hAnsi="Segoe UI" w:cs="Segoe UI"/>
-          <w:b/>
-          <w:color w:val="000000"/>
-          <w:sz w:val="36"/>
-          <w:szCs w:val="23"/>
-        </w:rPr>
-        <w:t>IDE</w:t>
-      </w:r>
-      <w:r>
-        <w:rPr>
-          <w:rFonts w:ascii="Segoe UI" w:hAnsi="Segoe UI" w:cs="Segoe UI"/>
-          <w:color w:val="000000"/>
-          <w:sz w:val="36"/>
-          <w:szCs w:val="23"/>
-        </w:rPr>
-        <w:t xml:space="preserve"> – </w:t>
-      </w:r>
-      <w:proofErr w:type="spellStart"/>
-      <w:r>
-        <w:rPr>
-          <w:rFonts w:ascii="Segoe UI" w:hAnsi="Segoe UI" w:cs="Segoe UI"/>
-          <w:color w:val="000000"/>
-          <w:sz w:val="36"/>
-          <w:szCs w:val="23"/>
-        </w:rPr>
-        <w:t>Integrated</w:t>
-      </w:r>
-      <w:proofErr w:type="spellEnd"/>
-      <w:r>
-        <w:rPr>
-          <w:rFonts w:ascii="Segoe UI" w:hAnsi="Segoe UI" w:cs="Segoe UI"/>
-          <w:color w:val="000000"/>
-          <w:sz w:val="36"/>
-          <w:szCs w:val="23"/>
-        </w:rPr>
-        <w:t xml:space="preserve"> </w:t>
-      </w:r>
-      <w:proofErr w:type="spellStart"/>
-      <w:r>
-        <w:rPr>
-          <w:rFonts w:ascii="Segoe UI" w:hAnsi="Segoe UI" w:cs="Segoe UI"/>
-          <w:color w:val="000000"/>
-          <w:sz w:val="36"/>
-          <w:szCs w:val="23"/>
-        </w:rPr>
-        <w:t>Development</w:t>
-      </w:r>
-      <w:proofErr w:type="spellEnd"/>
-      <w:r>
-        <w:rPr>
-          <w:rFonts w:ascii="Segoe UI" w:hAnsi="Segoe UI" w:cs="Segoe UI"/>
-          <w:color w:val="000000"/>
-          <w:sz w:val="36"/>
-          <w:szCs w:val="23"/>
-        </w:rPr>
-        <w:t xml:space="preserve"> </w:t>
-      </w:r>
-      <w:proofErr w:type="spellStart"/>
-      <w:r>
-        <w:rPr>
-          <w:rFonts w:ascii="Segoe UI" w:hAnsi="Segoe UI" w:cs="Segoe UI"/>
-          <w:color w:val="000000"/>
-          <w:sz w:val="36"/>
-          <w:szCs w:val="23"/>
-        </w:rPr>
-        <w:t>Environment</w:t>
-      </w:r>
-      <w:proofErr w:type="spellEnd"/>
-      <w:r>
-        <w:rPr>
-          <w:rFonts w:ascii="Segoe UI" w:hAnsi="Segoe UI" w:cs="Segoe UI"/>
-          <w:color w:val="000000"/>
-          <w:sz w:val="36"/>
-          <w:szCs w:val="23"/>
-        </w:rPr>
-        <w:t>;</w:t>
+        <w:t xml:space="preserve"> – Integrated Development Environment;</w:t>
       </w:r>
     </w:p>
     <w:p>
@@ -5183,7 +4937,7 @@
           </w14:textFill>
         </w:rPr>
       </w:pPr>
-      <w:bookmarkStart w:id="3" w:name="_Toc390862377"/>
+      <w:bookmarkStart w:id="2" w:name="_Toc390862377"/>
       <w:r>
         <w:rPr>
           <w:sz w:val="72"/>
@@ -5219,7 +4973,7 @@
         <w:lastRenderedPageBreak/>
         <w:t>Organização do Relatório</w:t>
       </w:r>
-      <w:bookmarkEnd w:id="3"/>
+      <w:bookmarkEnd w:id="2"/>
     </w:p>
     <w:p/>
     <w:p>
@@ -5359,7 +5113,7 @@
           <w:sz w:val="24"/>
         </w:rPr>
       </w:pPr>
-      <w:bookmarkStart w:id="4" w:name="_Toc390862378"/>
+      <w:bookmarkStart w:id="3" w:name="_Toc390862378"/>
       <w:r>
         <w:rPr>
           <w:rStyle w:val="Cabealho2Carter"/>
@@ -5370,7 +5124,7 @@
         </w:rPr>
         <w:t>1ºParte</w:t>
       </w:r>
-      <w:bookmarkEnd w:id="4"/>
+      <w:bookmarkEnd w:id="3"/>
       <w:r>
         <w:rPr>
           <w:rFonts w:ascii="Segoe UI" w:hAnsi="Segoe UI" w:cs="Segoe UI"/>
@@ -5432,7 +5186,7 @@
           <w:sz w:val="28"/>
         </w:rPr>
       </w:pPr>
-      <w:bookmarkStart w:id="5" w:name="_Toc390862379"/>
+      <w:bookmarkStart w:id="4" w:name="_Toc390862379"/>
       <w:r>
         <w:rPr>
           <w:rStyle w:val="Cabealho2Carter"/>
@@ -5443,7 +5197,7 @@
         </w:rPr>
         <w:t>2ºParte</w:t>
       </w:r>
-      <w:bookmarkEnd w:id="5"/>
+      <w:bookmarkEnd w:id="4"/>
       <w:r>
         <w:rPr>
           <w:rFonts w:ascii="Segoe UI" w:hAnsi="Segoe UI" w:cs="Segoe UI"/>
@@ -5518,37 +5272,51 @@
           <w:color w:val="262626" w:themeColor="text1" w:themeTint="D9"/>
           <w:sz w:val="28"/>
         </w:rPr>
-        <w:t xml:space="preserve">é abordada a fase da análise, tudo o que tenha a ver com a base de dados, modelo relacionar e a interface da </w:t>
-      </w:r>
-      <w:proofErr w:type="gramStart"/>
-      <w:r>
-        <w:rPr>
-          <w:rFonts w:ascii="Segoe UI" w:hAnsi="Segoe UI" w:cs="Segoe UI"/>
-          <w:color w:val="262626" w:themeColor="text1" w:themeTint="D9"/>
-          <w:sz w:val="28"/>
-        </w:rPr>
-        <w:t>aplicação..</w:t>
-      </w:r>
-      <w:proofErr w:type="gramEnd"/>
-    </w:p>
-    <w:p>
-      <w:pPr>
-        <w:rPr>
-          <w:rFonts w:ascii="Segoe UI" w:hAnsi="Segoe UI" w:cs="Segoe UI"/>
-          <w:color w:val="262626" w:themeColor="text1" w:themeTint="D9"/>
-          <w:sz w:val="28"/>
-        </w:rPr>
-      </w:pPr>
-    </w:p>
-    <w:p>
-      <w:pPr>
-        <w:rPr>
-          <w:rFonts w:ascii="Segoe UI" w:hAnsi="Segoe UI" w:cs="Segoe UI"/>
-          <w:color w:val="262626" w:themeColor="text1" w:themeTint="D9"/>
-          <w:sz w:val="28"/>
-        </w:rPr>
-      </w:pPr>
-      <w:bookmarkStart w:id="6" w:name="_Toc390862380"/>
+        <w:t xml:space="preserve">é abordada a fase da análise, tudo o que tenha a ver com a </w:t>
+      </w:r>
+      <w:r>
+        <w:rPr>
+          <w:rFonts w:ascii="Segoe UI" w:hAnsi="Segoe UI" w:cs="Segoe UI"/>
+          <w:color w:val="262626" w:themeColor="text1" w:themeTint="D9"/>
+          <w:sz w:val="28"/>
+        </w:rPr>
+        <w:t>base de dados, modelo relacional</w:t>
+      </w:r>
+      <w:r>
+        <w:rPr>
+          <w:rFonts w:ascii="Segoe UI" w:hAnsi="Segoe UI" w:cs="Segoe UI"/>
+          <w:color w:val="262626" w:themeColor="text1" w:themeTint="D9"/>
+          <w:sz w:val="28"/>
+        </w:rPr>
+        <w:t xml:space="preserve"> e a interface da </w:t>
+      </w:r>
+      <w:r>
+        <w:rPr>
+          <w:rFonts w:ascii="Segoe UI" w:hAnsi="Segoe UI" w:cs="Segoe UI"/>
+          <w:color w:val="262626" w:themeColor="text1" w:themeTint="D9"/>
+          <w:sz w:val="28"/>
+        </w:rPr>
+        <w:t>aplicação.</w:t>
+      </w:r>
+    </w:p>
+    <w:p>
+      <w:pPr>
+        <w:rPr>
+          <w:rFonts w:ascii="Segoe UI" w:hAnsi="Segoe UI" w:cs="Segoe UI"/>
+          <w:color w:val="262626" w:themeColor="text1" w:themeTint="D9"/>
+          <w:sz w:val="28"/>
+        </w:rPr>
+      </w:pPr>
+    </w:p>
+    <w:p>
+      <w:pPr>
+        <w:rPr>
+          <w:rFonts w:ascii="Segoe UI" w:hAnsi="Segoe UI" w:cs="Segoe UI"/>
+          <w:color w:val="262626" w:themeColor="text1" w:themeTint="D9"/>
+          <w:sz w:val="28"/>
+        </w:rPr>
+      </w:pPr>
+      <w:bookmarkStart w:id="5" w:name="_Toc390862380"/>
       <w:r>
         <w:rPr>
           <w:rStyle w:val="Cabealho2Carter"/>
@@ -5559,7 +5327,7 @@
         </w:rPr>
         <w:t>3ºParte</w:t>
       </w:r>
-      <w:bookmarkEnd w:id="6"/>
+      <w:bookmarkEnd w:id="5"/>
       <w:r>
         <w:rPr>
           <w:rFonts w:ascii="Segoe UI" w:hAnsi="Segoe UI" w:cs="Segoe UI"/>
@@ -5709,7 +5477,7 @@
           </w14:textFill>
         </w:rPr>
       </w:pPr>
-      <w:bookmarkStart w:id="7" w:name="_Toc390862381"/>
+      <w:bookmarkStart w:id="6" w:name="_Toc390862381"/>
       <w:r>
         <w:rPr>
           <w:sz w:val="96"/>
@@ -5745,7 +5513,7 @@
         <w:lastRenderedPageBreak/>
         <w:t>Introdução</w:t>
       </w:r>
-      <w:bookmarkEnd w:id="7"/>
+      <w:bookmarkEnd w:id="6"/>
     </w:p>
     <w:p>
       <w:pPr>
@@ -6908,49 +6676,7 @@
             <w14:round/>
           </w14:textOutline>
         </w:rPr>
-        <w:t>‘</w:t>
-      </w:r>
-      <w:proofErr w:type="spellStart"/>
-      <w:r>
-        <w:rPr>
-          <w:rFonts w:ascii="Segoe UI" w:hAnsi="Segoe UI" w:cs="Segoe UI"/>
-          <w:b/>
-          <w:color w:val="000000" w:themeColor="text1"/>
-          <w:sz w:val="28"/>
-          <w:szCs w:val="28"/>
-          <w14:shadow w14:blurRad="38100" w14:dist="19050" w14:dir="2700000" w14:sx="100000" w14:sy="100000" w14:kx="0" w14:ky="0" w14:algn="tl">
-            <w14:schemeClr w14:val="dk1">
-              <w14:alpha w14:val="60000"/>
-            </w14:schemeClr>
-          </w14:shadow>
-          <w14:textOutline w14:w="0" w14:cap="flat" w14:cmpd="sng" w14:algn="ctr">
-            <w14:noFill/>
-            <w14:prstDash w14:val="solid"/>
-            <w14:round/>
-          </w14:textOutline>
-        </w:rPr>
-        <w:t>Back</w:t>
-      </w:r>
-      <w:proofErr w:type="spellEnd"/>
-      <w:r>
-        <w:rPr>
-          <w:rFonts w:ascii="Segoe UI" w:hAnsi="Segoe UI" w:cs="Segoe UI"/>
-          <w:b/>
-          <w:color w:val="000000" w:themeColor="text1"/>
-          <w:sz w:val="28"/>
-          <w:szCs w:val="28"/>
-          <w14:shadow w14:blurRad="38100" w14:dist="19050" w14:dir="2700000" w14:sx="100000" w14:sy="100000" w14:kx="0" w14:ky="0" w14:algn="tl">
-            <w14:schemeClr w14:val="dk1">
-              <w14:alpha w14:val="60000"/>
-            </w14:schemeClr>
-          </w14:shadow>
-          <w14:textOutline w14:w="0" w14:cap="flat" w14:cmpd="sng" w14:algn="ctr">
-            <w14:noFill/>
-            <w14:prstDash w14:val="solid"/>
-            <w14:round/>
-          </w14:textOutline>
-        </w:rPr>
-        <w:t xml:space="preserve"> Office’ simples para gestão dos utilizadores e das empresas</w:t>
+        <w:t>‘Back Office’ simples para gestão dos utilizadores e das empresas</w:t>
       </w:r>
       <w:r>
         <w:rPr>
@@ -7310,7 +7036,7 @@
           </w14:textFill>
         </w:rPr>
       </w:pPr>
-      <w:bookmarkStart w:id="8" w:name="_Toc390862382"/>
+      <w:bookmarkStart w:id="7" w:name="_Toc390862382"/>
       <w:r>
         <w:rPr>
           <w:sz w:val="96"/>
@@ -7346,7 +7072,7 @@
         <w:lastRenderedPageBreak/>
         <w:t>Proposta do Projeto</w:t>
       </w:r>
-      <w:bookmarkEnd w:id="8"/>
+      <w:bookmarkEnd w:id="7"/>
     </w:p>
     <w:p>
       <w:pPr>
@@ -8712,7 +8438,7 @@
           </w14:textFill>
         </w:rPr>
       </w:pPr>
-      <w:bookmarkStart w:id="9" w:name="_Toc390862383"/>
+      <w:bookmarkStart w:id="8" w:name="_Toc390862383"/>
       <w:r>
         <w:rPr>
           <w:sz w:val="56"/>
@@ -8748,7 +8474,7 @@
         <w:lastRenderedPageBreak/>
         <w:t>Tecnologias e Recursos Utilizados</w:t>
       </w:r>
-      <w:bookmarkEnd w:id="9"/>
+      <w:bookmarkEnd w:id="8"/>
     </w:p>
     <w:p>
       <w:pPr>
@@ -8775,7 +8501,6 @@
           <w:u w:val="single"/>
         </w:rPr>
       </w:pPr>
-      <w:proofErr w:type="gramStart"/>
       <w:r>
         <w:rPr>
           <w:rFonts w:ascii="Segoe UI" w:hAnsi="Segoe UI" w:cs="Segoe UI"/>
@@ -8785,19 +8510,7 @@
           <w:sz w:val="36"/>
           <w:u w:val="single"/>
         </w:rPr>
-        <w:t>Software</w:t>
-      </w:r>
-      <w:proofErr w:type="gramEnd"/>
-      <w:r>
-        <w:rPr>
-          <w:rFonts w:ascii="Segoe UI" w:hAnsi="Segoe UI" w:cs="Segoe UI"/>
-          <w:b/>
-          <w:i/>
-          <w:color w:val="262626" w:themeColor="text1" w:themeTint="D9"/>
-          <w:sz w:val="36"/>
-          <w:u w:val="single"/>
-        </w:rPr>
-        <w:t>:</w:t>
+        <w:t>Software:</w:t>
       </w:r>
     </w:p>
     <w:p>
@@ -8843,7 +8556,6 @@
         </w:rPr>
         <w:t xml:space="preserve"> </w:t>
       </w:r>
-      <w:proofErr w:type="gramStart"/>
       <w:r>
         <w:rPr>
           <w:rFonts w:ascii="Segoe UI" w:hAnsi="Segoe UI" w:cs="Segoe UI"/>
@@ -8853,7 +8565,6 @@
         </w:rPr>
         <w:t>software</w:t>
       </w:r>
-      <w:proofErr w:type="gramEnd"/>
       <w:r>
         <w:rPr>
           <w:rFonts w:ascii="Segoe UI" w:hAnsi="Segoe UI" w:cs="Segoe UI"/>
@@ -8871,27 +8582,142 @@
           <w:sz w:val="32"/>
           <w:u w:val="single"/>
         </w:rPr>
-        <w:t xml:space="preserve">Microsoft Visual </w:t>
-      </w:r>
-      <w:proofErr w:type="spellStart"/>
-      <w:r>
-        <w:rPr>
-          <w:rFonts w:ascii="Segoe UI" w:hAnsi="Segoe UI" w:cs="Segoe UI"/>
-          <w:b/>
+        <w:t>Microsoft Visual Studio</w:t>
+      </w:r>
+      <w:r>
+        <w:rPr>
+          <w:rFonts w:ascii="Segoe UI" w:hAnsi="Segoe UI" w:cs="Segoe UI"/>
+          <w:color w:val="262626" w:themeColor="text1" w:themeTint="D9"/>
+          <w:sz w:val="32"/>
+        </w:rPr>
+        <w:t xml:space="preserve">. </w:t>
+      </w:r>
+      <w:r>
+        <w:rPr>
+          <w:rFonts w:ascii="Segoe UI" w:hAnsi="Segoe UI" w:cs="Segoe UI"/>
+          <w:color w:val="262626" w:themeColor="text1" w:themeTint="D9"/>
+          <w:sz w:val="32"/>
+        </w:rPr>
+        <w:t>Quanto à</w:t>
+      </w:r>
+      <w:r>
+        <w:rPr>
+          <w:rFonts w:ascii="Segoe UI" w:hAnsi="Segoe UI" w:cs="Segoe UI"/>
+          <w:color w:val="262626" w:themeColor="text1" w:themeTint="D9"/>
+          <w:sz w:val="32"/>
+        </w:rPr>
+        <w:t xml:space="preserve"> base de dados, foi utilizado o </w:t>
+      </w:r>
+      <w:r>
+        <w:rPr>
+          <w:rFonts w:ascii="Segoe UI" w:hAnsi="Segoe UI" w:cs="Segoe UI"/>
           <w:i/>
+          <w:color w:val="262626" w:themeColor="text1" w:themeTint="D9"/>
+          <w:sz w:val="32"/>
+        </w:rPr>
+        <w:t>software</w:t>
+      </w:r>
+      <w:r>
+        <w:rPr>
+          <w:rFonts w:ascii="Segoe UI" w:hAnsi="Segoe UI" w:cs="Segoe UI"/>
+          <w:color w:val="262626" w:themeColor="text1" w:themeTint="D9"/>
+          <w:sz w:val="32"/>
+        </w:rPr>
+        <w:t xml:space="preserve"> </w:t>
+      </w:r>
+      <w:r>
+        <w:rPr>
+          <w:rFonts w:ascii="Segoe UI" w:hAnsi="Segoe UI" w:cs="Segoe UI"/>
+          <w:b/>
           <w:color w:val="262626" w:themeColor="text1" w:themeTint="D9"/>
           <w:sz w:val="32"/>
           <w:u w:val="single"/>
         </w:rPr>
-        <w:t>Studio</w:t>
-      </w:r>
-      <w:proofErr w:type="spellEnd"/>
+        <w:t>DIA</w:t>
+      </w:r>
       <w:r>
         <w:rPr>
           <w:rFonts w:ascii="Segoe UI" w:hAnsi="Segoe UI" w:cs="Segoe UI"/>
           <w:color w:val="262626" w:themeColor="text1" w:themeTint="D9"/>
           <w:sz w:val="32"/>
         </w:rPr>
+        <w:t xml:space="preserve"> para o Modelo de Dados e</w:t>
+      </w:r>
+      <w:r>
+        <w:rPr>
+          <w:rFonts w:ascii="Segoe UI" w:hAnsi="Segoe UI" w:cs="Segoe UI"/>
+          <w:color w:val="262626" w:themeColor="text1" w:themeTint="D9"/>
+          <w:sz w:val="32"/>
+        </w:rPr>
+        <w:t xml:space="preserve"> a base de dados em si foi feita</w:t>
+      </w:r>
+      <w:r>
+        <w:rPr>
+          <w:rFonts w:ascii="Segoe UI" w:hAnsi="Segoe UI" w:cs="Segoe UI"/>
+          <w:color w:val="262626" w:themeColor="text1" w:themeTint="D9"/>
+          <w:sz w:val="32"/>
+        </w:rPr>
+        <w:t xml:space="preserve"> </w:t>
+      </w:r>
+      <w:r>
+        <w:rPr>
+          <w:rFonts w:ascii="Segoe UI" w:hAnsi="Segoe UI" w:cs="Segoe UI"/>
+          <w:color w:val="262626" w:themeColor="text1" w:themeTint="D9"/>
+          <w:sz w:val="32"/>
+        </w:rPr>
+        <w:t xml:space="preserve">utilizando </w:t>
+      </w:r>
+      <w:r>
+        <w:rPr>
+          <w:rFonts w:ascii="Segoe UI" w:hAnsi="Segoe UI" w:cs="Segoe UI"/>
+          <w:color w:val="262626" w:themeColor="text1" w:themeTint="D9"/>
+          <w:sz w:val="32"/>
+        </w:rPr>
+        <w:t xml:space="preserve">o </w:t>
+      </w:r>
+      <w:r>
+        <w:rPr>
+          <w:rFonts w:ascii="Segoe UI" w:hAnsi="Segoe UI" w:cs="Segoe UI"/>
+          <w:b/>
+          <w:i/>
+          <w:color w:val="262626" w:themeColor="text1" w:themeTint="D9"/>
+          <w:sz w:val="32"/>
+        </w:rPr>
+        <w:t>Visual Studio</w:t>
+      </w:r>
+      <w:r>
+        <w:rPr>
+          <w:rFonts w:ascii="Segoe UI" w:hAnsi="Segoe UI" w:cs="Segoe UI"/>
+          <w:color w:val="262626" w:themeColor="text1" w:themeTint="D9"/>
+          <w:sz w:val="32"/>
+        </w:rPr>
+        <w:t xml:space="preserve"> e</w:t>
+      </w:r>
+      <w:r>
+        <w:rPr>
+          <w:rFonts w:ascii="Segoe UI" w:hAnsi="Segoe UI" w:cs="Segoe UI"/>
+          <w:color w:val="262626" w:themeColor="text1" w:themeTint="D9"/>
+          <w:sz w:val="32"/>
+        </w:rPr>
+        <w:t xml:space="preserve"> o </w:t>
+      </w:r>
+      <w:r>
+        <w:rPr>
+          <w:rFonts w:ascii="Segoe UI" w:hAnsi="Segoe UI" w:cs="Segoe UI"/>
+          <w:b/>
+          <w:i/>
+          <w:color w:val="262626" w:themeColor="text1" w:themeTint="D9"/>
+          <w:sz w:val="32"/>
+        </w:rPr>
+        <w:t>Microsoft SQL Server</w:t>
+      </w:r>
+      <w:r>
+        <w:rPr>
+          <w:rFonts w:ascii="Segoe UI" w:hAnsi="Segoe UI" w:cs="Segoe UI"/>
+          <w:i/>
+          <w:color w:val="262626" w:themeColor="text1" w:themeTint="D9"/>
+          <w:sz w:val="32"/>
+        </w:rPr>
         <w:t xml:space="preserve">. </w:t>
       </w:r>
       <w:r>
@@ -8900,7 +8726,7 @@
           <w:color w:val="262626" w:themeColor="text1" w:themeTint="D9"/>
           <w:sz w:val="32"/>
         </w:rPr>
-        <w:t>Quanto à</w:t>
+        <w:t xml:space="preserve">Por fim, </w:t>
       </w:r>
       <w:r>
         <w:rPr>
@@ -8908,7 +8734,15 @@
           <w:color w:val="262626" w:themeColor="text1" w:themeTint="D9"/>
           <w:sz w:val="32"/>
         </w:rPr>
-        <w:t xml:space="preserve"> base de dados, foi utilizado o </w:t>
+        <w:t>as imagens usadas no programa</w:t>
+      </w:r>
+      <w:r>
+        <w:rPr>
+          <w:rFonts w:ascii="Segoe UI" w:hAnsi="Segoe UI" w:cs="Segoe UI"/>
+          <w:color w:val="262626" w:themeColor="text1" w:themeTint="D9"/>
+          <w:sz w:val="32"/>
+        </w:rPr>
+        <w:t xml:space="preserve">, foram feitas pelo </w:t>
       </w:r>
       <w:r>
         <w:rPr>
@@ -8931,163 +8765,12 @@
         <w:rPr>
           <w:rFonts w:ascii="Segoe UI" w:hAnsi="Segoe UI" w:cs="Segoe UI"/>
           <w:b/>
+          <w:i/>
           <w:color w:val="262626" w:themeColor="text1" w:themeTint="D9"/>
           <w:sz w:val="32"/>
           <w:u w:val="single"/>
         </w:rPr>
-        <w:t>DIA</w:t>
-      </w:r>
-      <w:r>
-        <w:rPr>
-          <w:rFonts w:ascii="Segoe UI" w:hAnsi="Segoe UI" w:cs="Segoe UI"/>
-          <w:color w:val="262626" w:themeColor="text1" w:themeTint="D9"/>
-          <w:sz w:val="32"/>
-        </w:rPr>
-        <w:t xml:space="preserve"> para o Modelo de Dados e</w:t>
-      </w:r>
-      <w:r>
-        <w:rPr>
-          <w:rFonts w:ascii="Segoe UI" w:hAnsi="Segoe UI" w:cs="Segoe UI"/>
-          <w:color w:val="262626" w:themeColor="text1" w:themeTint="D9"/>
-          <w:sz w:val="32"/>
-        </w:rPr>
-        <w:t xml:space="preserve"> a base de dados em si foi feita</w:t>
-      </w:r>
-      <w:r>
-        <w:rPr>
-          <w:rFonts w:ascii="Segoe UI" w:hAnsi="Segoe UI" w:cs="Segoe UI"/>
-          <w:color w:val="262626" w:themeColor="text1" w:themeTint="D9"/>
-          <w:sz w:val="32"/>
-        </w:rPr>
-        <w:t xml:space="preserve"> </w:t>
-      </w:r>
-      <w:r>
-        <w:rPr>
-          <w:rFonts w:ascii="Segoe UI" w:hAnsi="Segoe UI" w:cs="Segoe UI"/>
-          <w:color w:val="262626" w:themeColor="text1" w:themeTint="D9"/>
-          <w:sz w:val="32"/>
-        </w:rPr>
-        <w:t xml:space="preserve">utilizando </w:t>
-      </w:r>
-      <w:r>
-        <w:rPr>
-          <w:rFonts w:ascii="Segoe UI" w:hAnsi="Segoe UI" w:cs="Segoe UI"/>
-          <w:color w:val="262626" w:themeColor="text1" w:themeTint="D9"/>
-          <w:sz w:val="32"/>
-        </w:rPr>
-        <w:t xml:space="preserve">o </w:t>
-      </w:r>
-      <w:r>
-        <w:rPr>
-          <w:rFonts w:ascii="Segoe UI" w:hAnsi="Segoe UI" w:cs="Segoe UI"/>
-          <w:b/>
-          <w:i/>
-          <w:color w:val="262626" w:themeColor="text1" w:themeTint="D9"/>
-          <w:sz w:val="32"/>
-        </w:rPr>
-        <w:t xml:space="preserve">Visual </w:t>
-      </w:r>
-      <w:proofErr w:type="spellStart"/>
-      <w:r>
-        <w:rPr>
-          <w:rFonts w:ascii="Segoe UI" w:hAnsi="Segoe UI" w:cs="Segoe UI"/>
-          <w:b/>
-          <w:i/>
-          <w:color w:val="262626" w:themeColor="text1" w:themeTint="D9"/>
-          <w:sz w:val="32"/>
-        </w:rPr>
-        <w:t>Studio</w:t>
-      </w:r>
-      <w:proofErr w:type="spellEnd"/>
-      <w:r>
-        <w:rPr>
-          <w:rFonts w:ascii="Segoe UI" w:hAnsi="Segoe UI" w:cs="Segoe UI"/>
-          <w:color w:val="262626" w:themeColor="text1" w:themeTint="D9"/>
-          <w:sz w:val="32"/>
-        </w:rPr>
-        <w:t xml:space="preserve"> e</w:t>
-      </w:r>
-      <w:r>
-        <w:rPr>
-          <w:rFonts w:ascii="Segoe UI" w:hAnsi="Segoe UI" w:cs="Segoe UI"/>
-          <w:color w:val="262626" w:themeColor="text1" w:themeTint="D9"/>
-          <w:sz w:val="32"/>
-        </w:rPr>
-        <w:t xml:space="preserve"> o </w:t>
-      </w:r>
-      <w:r>
-        <w:rPr>
-          <w:rFonts w:ascii="Segoe UI" w:hAnsi="Segoe UI" w:cs="Segoe UI"/>
-          <w:b/>
-          <w:i/>
-          <w:color w:val="262626" w:themeColor="text1" w:themeTint="D9"/>
-          <w:sz w:val="32"/>
-        </w:rPr>
-        <w:t xml:space="preserve">Microsoft SQL </w:t>
-      </w:r>
-      <w:proofErr w:type="gramStart"/>
-      <w:r>
-        <w:rPr>
-          <w:rFonts w:ascii="Segoe UI" w:hAnsi="Segoe UI" w:cs="Segoe UI"/>
-          <w:b/>
-          <w:i/>
-          <w:color w:val="262626" w:themeColor="text1" w:themeTint="D9"/>
-          <w:sz w:val="32"/>
-        </w:rPr>
-        <w:t>Server</w:t>
-      </w:r>
-      <w:proofErr w:type="gramEnd"/>
-      <w:r>
-        <w:rPr>
-          <w:rFonts w:ascii="Segoe UI" w:hAnsi="Segoe UI" w:cs="Segoe UI"/>
-          <w:i/>
-          <w:color w:val="262626" w:themeColor="text1" w:themeTint="D9"/>
-          <w:sz w:val="32"/>
-        </w:rPr>
-        <w:t xml:space="preserve">. </w:t>
-      </w:r>
-      <w:r>
-        <w:rPr>
-          <w:rFonts w:ascii="Segoe UI" w:hAnsi="Segoe UI" w:cs="Segoe UI"/>
-          <w:color w:val="262626" w:themeColor="text1" w:themeTint="D9"/>
-          <w:sz w:val="32"/>
-        </w:rPr>
-        <w:t xml:space="preserve">Por fim, </w:t>
-      </w:r>
-      <w:r>
-        <w:rPr>
-          <w:rFonts w:ascii="Segoe UI" w:hAnsi="Segoe UI" w:cs="Segoe UI"/>
-          <w:color w:val="262626" w:themeColor="text1" w:themeTint="D9"/>
-          <w:sz w:val="32"/>
-        </w:rPr>
-        <w:t>as imagens usadas no programa</w:t>
-      </w:r>
-      <w:r>
-        <w:rPr>
-          <w:rFonts w:ascii="Segoe UI" w:hAnsi="Segoe UI" w:cs="Segoe UI"/>
-          <w:color w:val="262626" w:themeColor="text1" w:themeTint="D9"/>
-          <w:sz w:val="32"/>
-        </w:rPr>
-        <w:t xml:space="preserve">, foram feitas pelo </w:t>
-      </w:r>
-      <w:proofErr w:type="gramStart"/>
-      <w:r>
-        <w:rPr>
-          <w:rFonts w:ascii="Segoe UI" w:hAnsi="Segoe UI" w:cs="Segoe UI"/>
-          <w:i/>
-          <w:color w:val="262626" w:themeColor="text1" w:themeTint="D9"/>
-          <w:sz w:val="32"/>
-        </w:rPr>
-        <w:t>software</w:t>
-      </w:r>
-      <w:proofErr w:type="gramEnd"/>
-      <w:r>
-        <w:rPr>
-          <w:rFonts w:ascii="Segoe UI" w:hAnsi="Segoe UI" w:cs="Segoe UI"/>
-          <w:color w:val="262626" w:themeColor="text1" w:themeTint="D9"/>
-          <w:sz w:val="32"/>
-        </w:rPr>
-        <w:t xml:space="preserve"> </w:t>
+        <w:t>Adobe Photoshop CS6</w:t>
       </w:r>
       <w:r>
         <w:rPr>
@@ -9098,7 +8781,47 @@
           <w:sz w:val="32"/>
           <w:u w:val="single"/>
         </w:rPr>
-        <w:t>Adobe Photoshop CS6</w:t>
+        <w:t xml:space="preserve"> e GIMP</w:t>
+      </w:r>
+      <w:r>
+        <w:rPr>
+          <w:rFonts w:ascii="Segoe UI" w:hAnsi="Segoe UI" w:cs="Segoe UI"/>
+          <w:color w:val="262626" w:themeColor="text1" w:themeTint="D9"/>
+          <w:sz w:val="32"/>
+        </w:rPr>
+        <w:t xml:space="preserve"> e</w:t>
+      </w:r>
+      <w:r>
+        <w:rPr>
+          <w:rFonts w:ascii="Segoe UI" w:hAnsi="Segoe UI" w:cs="Segoe UI"/>
+          <w:color w:val="262626" w:themeColor="text1" w:themeTint="D9"/>
+          <w:sz w:val="32"/>
+        </w:rPr>
+        <w:t xml:space="preserve"> </w:t>
+      </w:r>
+      <w:r>
+        <w:rPr>
+          <w:rFonts w:ascii="Segoe UI" w:hAnsi="Segoe UI" w:cs="Segoe UI"/>
+          <w:color w:val="262626" w:themeColor="text1" w:themeTint="D9"/>
+          <w:sz w:val="32"/>
+        </w:rPr>
+        <w:t>os ícones fo</w:t>
+      </w:r>
+      <w:r>
+        <w:rPr>
+          <w:rFonts w:ascii="Segoe UI" w:hAnsi="Segoe UI" w:cs="Segoe UI"/>
+          <w:color w:val="262626" w:themeColor="text1" w:themeTint="D9"/>
+          <w:sz w:val="32"/>
+        </w:rPr>
+        <w:t>ram transferidos de um website com o nome de</w:t>
+      </w:r>
+      <w:r>
+        <w:rPr>
+          <w:rFonts w:ascii="Segoe UI" w:hAnsi="Segoe UI" w:cs="Segoe UI"/>
+          <w:color w:val="262626" w:themeColor="text1" w:themeTint="D9"/>
+          <w:sz w:val="32"/>
+        </w:rPr>
+        <w:t xml:space="preserve"> </w:t>
       </w:r>
       <w:r>
         <w:rPr>
@@ -9109,7 +8832,7 @@
           <w:sz w:val="32"/>
           <w:u w:val="single"/>
         </w:rPr>
-        <w:t xml:space="preserve"> e GIMP</w:t>
+        <w:t>Icon Finder</w:t>
       </w:r>
       <w:r>
         <w:rPr>
@@ -9117,7 +8840,7 @@
           <w:color w:val="262626" w:themeColor="text1" w:themeTint="D9"/>
           <w:sz w:val="32"/>
         </w:rPr>
-        <w:t xml:space="preserve"> e</w:t>
+        <w:t>.</w:t>
       </w:r>
       <w:r>
         <w:rPr>
@@ -9125,6 +8848,22 @@
           <w:color w:val="262626" w:themeColor="text1" w:themeTint="D9"/>
           <w:sz w:val="32"/>
         </w:rPr>
+        <w:t xml:space="preserve"> Por fim, para guardar o projeto e permitir trabalhar em conjunto com maior eficácia utilizámos uma cloud (sistema de armazenamento online)</w:t>
+      </w:r>
+      <w:r>
+        <w:rPr>
+          <w:rFonts w:ascii="Segoe UI" w:hAnsi="Segoe UI" w:cs="Segoe UI"/>
+          <w:color w:val="262626" w:themeColor="text1" w:themeTint="D9"/>
+          <w:sz w:val="32"/>
+        </w:rPr>
+        <w:t xml:space="preserve"> de código</w:t>
+      </w:r>
+      <w:r>
+        <w:rPr>
+          <w:rFonts w:ascii="Segoe UI" w:hAnsi="Segoe UI" w:cs="Segoe UI"/>
+          <w:color w:val="262626" w:themeColor="text1" w:themeTint="D9"/>
+          <w:sz w:val="32"/>
+        </w:rPr>
         <w:t xml:space="preserve"> </w:t>
       </w:r>
       <w:r>
@@ -9133,7 +8872,7 @@
           <w:color w:val="262626" w:themeColor="text1" w:themeTint="D9"/>
           <w:sz w:val="32"/>
         </w:rPr>
-        <w:t>os ícones fo</w:t>
+        <w:t>com o nome de</w:t>
       </w:r>
       <w:r>
         <w:rPr>
@@ -9141,136 +8880,7 @@
           <w:color w:val="262626" w:themeColor="text1" w:themeTint="D9"/>
           <w:sz w:val="32"/>
         </w:rPr>
-        <w:t>ram transferidos de um website com o nome de</w:t>
-      </w:r>
-      <w:r>
-        <w:rPr>
-          <w:rFonts w:ascii="Segoe UI" w:hAnsi="Segoe UI" w:cs="Segoe UI"/>
-          <w:color w:val="262626" w:themeColor="text1" w:themeTint="D9"/>
-          <w:sz w:val="32"/>
-        </w:rPr>
-        <w:t xml:space="preserve"> </w:t>
-      </w:r>
-      <w:proofErr w:type="spellStart"/>
-      <w:r>
-        <w:rPr>
-          <w:rFonts w:ascii="Segoe UI" w:hAnsi="Segoe UI" w:cs="Segoe UI"/>
-          <w:b/>
-          <w:i/>
-          <w:color w:val="262626" w:themeColor="text1" w:themeTint="D9"/>
-          <w:sz w:val="32"/>
-          <w:u w:val="single"/>
-        </w:rPr>
-        <w:t>Icon</w:t>
-      </w:r>
-      <w:proofErr w:type="spellEnd"/>
-      <w:r>
-        <w:rPr>
-          <w:rFonts w:ascii="Segoe UI" w:hAnsi="Segoe UI" w:cs="Segoe UI"/>
-          <w:b/>
-          <w:i/>
-          <w:color w:val="262626" w:themeColor="text1" w:themeTint="D9"/>
-          <w:sz w:val="32"/>
-          <w:u w:val="single"/>
-        </w:rPr>
-        <w:t xml:space="preserve"> </w:t>
-      </w:r>
-      <w:proofErr w:type="spellStart"/>
-      <w:r>
-        <w:rPr>
-          <w:rFonts w:ascii="Segoe UI" w:hAnsi="Segoe UI" w:cs="Segoe UI"/>
-          <w:b/>
-          <w:i/>
-          <w:color w:val="262626" w:themeColor="text1" w:themeTint="D9"/>
-          <w:sz w:val="32"/>
-          <w:u w:val="single"/>
-        </w:rPr>
-        <w:t>Finder</w:t>
-      </w:r>
-      <w:proofErr w:type="spellEnd"/>
-      <w:r>
-        <w:rPr>
-          <w:rFonts w:ascii="Segoe UI" w:hAnsi="Segoe UI" w:cs="Segoe UI"/>
-          <w:color w:val="262626" w:themeColor="text1" w:themeTint="D9"/>
-          <w:sz w:val="32"/>
-        </w:rPr>
-        <w:t>.</w:t>
-      </w:r>
-      <w:r>
-        <w:rPr>
-          <w:rFonts w:ascii="Segoe UI" w:hAnsi="Segoe UI" w:cs="Segoe UI"/>
-          <w:color w:val="262626" w:themeColor="text1" w:themeTint="D9"/>
-          <w:sz w:val="32"/>
-        </w:rPr>
-        <w:t xml:space="preserve"> Por fim, para guardar o projeto e permitir trabalhar em conjunto com maior eficácia utilizámos uma </w:t>
-      </w:r>
-      <w:proofErr w:type="spellStart"/>
-      <w:r>
-        <w:rPr>
-          <w:rFonts w:ascii="Segoe UI" w:hAnsi="Segoe UI" w:cs="Segoe UI"/>
-          <w:color w:val="262626" w:themeColor="text1" w:themeTint="D9"/>
-          <w:sz w:val="32"/>
-        </w:rPr>
-        <w:t>cloud</w:t>
-      </w:r>
-      <w:proofErr w:type="spellEnd"/>
-      <w:r>
-        <w:rPr>
-          <w:rFonts w:ascii="Segoe UI" w:hAnsi="Segoe UI" w:cs="Segoe UI"/>
-          <w:color w:val="262626" w:themeColor="text1" w:themeTint="D9"/>
-          <w:sz w:val="32"/>
-        </w:rPr>
-        <w:t xml:space="preserve"> (sistema de armazenamento online)</w:t>
-      </w:r>
-      <w:r>
-        <w:rPr>
-          <w:rFonts w:ascii="Segoe UI" w:hAnsi="Segoe UI" w:cs="Segoe UI"/>
-          <w:color w:val="262626" w:themeColor="text1" w:themeTint="D9"/>
-          <w:sz w:val="32"/>
-        </w:rPr>
-        <w:t xml:space="preserve"> de código</w:t>
-      </w:r>
-      <w:r>
-        <w:rPr>
-          <w:rFonts w:ascii="Segoe UI" w:hAnsi="Segoe UI" w:cs="Segoe UI"/>
-          <w:color w:val="262626" w:themeColor="text1" w:themeTint="D9"/>
-          <w:sz w:val="32"/>
-        </w:rPr>
-        <w:t xml:space="preserve"> </w:t>
-      </w:r>
-      <w:r>
-        <w:rPr>
-          <w:rFonts w:ascii="Segoe UI" w:hAnsi="Segoe UI" w:cs="Segoe UI"/>
-          <w:color w:val="262626" w:themeColor="text1" w:themeTint="D9"/>
-          <w:sz w:val="32"/>
-        </w:rPr>
-        <w:t>com o nome de</w:t>
-      </w:r>
-      <w:r>
-        <w:rPr>
-          <w:rFonts w:ascii="Segoe UI" w:hAnsi="Segoe UI" w:cs="Segoe UI"/>
-          <w:color w:val="262626" w:themeColor="text1" w:themeTint="D9"/>
-          <w:sz w:val="32"/>
-        </w:rPr>
-        <w:t xml:space="preserve"> </w:t>
-      </w:r>
-      <w:proofErr w:type="spellStart"/>
-      <w:r>
-        <w:rPr>
-          <w:rFonts w:ascii="Segoe UI" w:hAnsi="Segoe UI" w:cs="Segoe UI"/>
-          <w:color w:val="262626" w:themeColor="text1" w:themeTint="D9"/>
-          <w:sz w:val="32"/>
-        </w:rPr>
-        <w:t>GitHub</w:t>
-      </w:r>
-      <w:proofErr w:type="spellEnd"/>
-      <w:r>
-        <w:rPr>
-          <w:rFonts w:ascii="Segoe UI" w:hAnsi="Segoe UI" w:cs="Segoe UI"/>
-          <w:color w:val="262626" w:themeColor="text1" w:themeTint="D9"/>
-          <w:sz w:val="32"/>
-        </w:rPr>
-        <w:t>.</w:t>
+        <w:t xml:space="preserve"> GitHub.</w:t>
       </w:r>
     </w:p>
     <w:p>
@@ -9322,19 +8932,8 @@
           <w:color w:val="262626" w:themeColor="text1" w:themeTint="D9"/>
           <w:sz w:val="32"/>
         </w:rPr>
-        <w:t xml:space="preserve">Visual </w:t>
-      </w:r>
-      <w:proofErr w:type="spellStart"/>
-      <w:r>
-        <w:rPr>
-          <w:rFonts w:ascii="Segoe UI" w:hAnsi="Segoe UI" w:cs="Segoe UI"/>
-          <w:i/>
-          <w:color w:val="262626" w:themeColor="text1" w:themeTint="D9"/>
-          <w:sz w:val="32"/>
-        </w:rPr>
-        <w:t>Studio</w:t>
-      </w:r>
-      <w:proofErr w:type="spellEnd"/>
+        <w:t>Visual Studio</w:t>
+      </w:r>
       <w:r>
         <w:rPr>
           <w:rFonts w:ascii="Segoe UI" w:hAnsi="Segoe UI" w:cs="Segoe UI"/>
@@ -9390,7 +8989,6 @@
         </w:rPr>
         <w:t xml:space="preserve"> (DIA </w:t>
       </w:r>
-      <w:proofErr w:type="spellStart"/>
       <w:r>
         <w:rPr>
           <w:rFonts w:ascii="Segoe UI" w:hAnsi="Segoe UI" w:cs="Segoe UI"/>
@@ -9398,17 +8996,7 @@
           <w:color w:val="262626" w:themeColor="text1" w:themeTint="D9"/>
           <w:sz w:val="32"/>
         </w:rPr>
-        <w:t>Diagram</w:t>
-      </w:r>
-      <w:proofErr w:type="spellEnd"/>
-      <w:r>
-        <w:rPr>
-          <w:rFonts w:ascii="Segoe UI" w:hAnsi="Segoe UI" w:cs="Segoe UI"/>
-          <w:i/>
-          <w:color w:val="262626" w:themeColor="text1" w:themeTint="D9"/>
-          <w:sz w:val="32"/>
-        </w:rPr>
-        <w:t xml:space="preserve"> Editor</w:t>
+        <w:t>Diagram Editor</w:t>
       </w:r>
       <w:r>
         <w:rPr>
@@ -9514,7 +9102,6 @@
         </w:rPr>
         <w:t xml:space="preserve">GIMP (GNU </w:t>
       </w:r>
-      <w:proofErr w:type="spellStart"/>
       <w:r>
         <w:rPr>
           <w:rFonts w:ascii="Segoe UI" w:hAnsi="Segoe UI" w:cs="Segoe UI"/>
@@ -9522,49 +9109,8 @@
           <w:color w:val="262626" w:themeColor="text1" w:themeTint="D9"/>
           <w:sz w:val="32"/>
         </w:rPr>
-        <w:t>Image</w:t>
-      </w:r>
-      <w:proofErr w:type="spellEnd"/>
-      <w:r>
-        <w:rPr>
-          <w:rFonts w:ascii="Segoe UI" w:hAnsi="Segoe UI" w:cs="Segoe UI"/>
-          <w:i/>
-          <w:color w:val="262626" w:themeColor="text1" w:themeTint="D9"/>
-          <w:sz w:val="32"/>
-        </w:rPr>
-        <w:t xml:space="preserve"> </w:t>
-      </w:r>
-      <w:proofErr w:type="spellStart"/>
-      <w:r>
-        <w:rPr>
-          <w:rFonts w:ascii="Segoe UI" w:hAnsi="Segoe UI" w:cs="Segoe UI"/>
-          <w:i/>
-          <w:color w:val="262626" w:themeColor="text1" w:themeTint="D9"/>
-          <w:sz w:val="32"/>
-        </w:rPr>
-        <w:t>Manipulation</w:t>
-      </w:r>
-      <w:proofErr w:type="spellEnd"/>
-      <w:r>
-        <w:rPr>
-          <w:rFonts w:ascii="Segoe UI" w:hAnsi="Segoe UI" w:cs="Segoe UI"/>
-          <w:i/>
-          <w:color w:val="262626" w:themeColor="text1" w:themeTint="D9"/>
-          <w:sz w:val="32"/>
-        </w:rPr>
-        <w:t xml:space="preserve"> </w:t>
-      </w:r>
-      <w:proofErr w:type="spellStart"/>
-      <w:r>
-        <w:rPr>
-          <w:rFonts w:ascii="Segoe UI" w:hAnsi="Segoe UI" w:cs="Segoe UI"/>
-          <w:i/>
-          <w:color w:val="262626" w:themeColor="text1" w:themeTint="D9"/>
-          <w:sz w:val="32"/>
-        </w:rPr>
-        <w:t>Program</w:t>
-      </w:r>
-      <w:proofErr w:type="spellEnd"/>
+        <w:t>Image Manipulation Program</w:t>
+      </w:r>
       <w:r>
         <w:rPr>
           <w:rFonts w:ascii="Segoe UI" w:hAnsi="Segoe UI" w:cs="Segoe UI"/>
@@ -9588,41 +9134,13 @@
           <w:sz w:val="32"/>
         </w:rPr>
       </w:pPr>
-      <w:proofErr w:type="spellStart"/>
       <w:r>
         <w:rPr>
           <w:rFonts w:ascii="Segoe UI" w:hAnsi="Segoe UI" w:cs="Segoe UI"/>
           <w:color w:val="262626" w:themeColor="text1" w:themeTint="D9"/>
           <w:sz w:val="32"/>
         </w:rPr>
-        <w:t>Icon</w:t>
-      </w:r>
-      <w:proofErr w:type="spellEnd"/>
-      <w:r>
-        <w:rPr>
-          <w:rFonts w:ascii="Segoe UI" w:hAnsi="Segoe UI" w:cs="Segoe UI"/>
-          <w:color w:val="262626" w:themeColor="text1" w:themeTint="D9"/>
-          <w:sz w:val="32"/>
-        </w:rPr>
-        <w:t xml:space="preserve"> </w:t>
-      </w:r>
-      <w:proofErr w:type="spellStart"/>
-      <w:r>
-        <w:rPr>
-          <w:rFonts w:ascii="Segoe UI" w:hAnsi="Segoe UI" w:cs="Segoe UI"/>
-          <w:color w:val="262626" w:themeColor="text1" w:themeTint="D9"/>
-          <w:sz w:val="32"/>
-        </w:rPr>
-        <w:t>Finder</w:t>
-      </w:r>
-      <w:proofErr w:type="spellEnd"/>
-      <w:r>
-        <w:rPr>
-          <w:rFonts w:ascii="Segoe UI" w:hAnsi="Segoe UI" w:cs="Segoe UI"/>
-          <w:color w:val="262626" w:themeColor="text1" w:themeTint="D9"/>
-          <w:sz w:val="32"/>
-        </w:rPr>
-        <w:t xml:space="preserve"> (</w:t>
+        <w:t>Icon Finder (</w:t>
       </w:r>
       <w:hyperlink r:id="rId11" w:history="1">
         <w:r>
@@ -9657,23 +9175,13 @@
           <w:sz w:val="32"/>
         </w:rPr>
       </w:pPr>
-      <w:proofErr w:type="spellStart"/>
       <w:r>
         <w:rPr>
           <w:rFonts w:ascii="Segoe UI" w:hAnsi="Segoe UI" w:cs="Segoe UI"/>
           <w:color w:val="262626" w:themeColor="text1" w:themeTint="D9"/>
           <w:sz w:val="32"/>
         </w:rPr>
-        <w:t>GitHub</w:t>
-      </w:r>
-      <w:proofErr w:type="spellEnd"/>
-      <w:r>
-        <w:rPr>
-          <w:rFonts w:ascii="Segoe UI" w:hAnsi="Segoe UI" w:cs="Segoe UI"/>
-          <w:color w:val="262626" w:themeColor="text1" w:themeTint="D9"/>
-          <w:sz w:val="32"/>
-        </w:rPr>
-        <w:t xml:space="preserve"> (www.github.com).</w:t>
+        <w:t>GitHub (www.github.com).</w:t>
       </w:r>
     </w:p>
     <w:p>
@@ -9767,7 +9275,7 @@
           </w14:textFill>
         </w:rPr>
       </w:pPr>
-      <w:bookmarkStart w:id="10" w:name="_Toc390862384"/>
+      <w:bookmarkStart w:id="9" w:name="_Toc390862384"/>
       <w:r>
         <w:rPr>
           <w:rStyle w:val="Cabealho1Carter"/>
@@ -9804,7 +9312,7 @@
         <w:lastRenderedPageBreak/>
         <w:t>Realização do Projeto</w:t>
       </w:r>
-      <w:bookmarkEnd w:id="10"/>
+      <w:bookmarkEnd w:id="9"/>
     </w:p>
     <w:p>
       <w:pPr>
@@ -9851,7 +9359,7 @@
           <w:sz w:val="36"/>
         </w:rPr>
       </w:pPr>
-      <w:bookmarkStart w:id="11" w:name="_Toc390862385"/>
+      <w:bookmarkStart w:id="10" w:name="_Toc390862385"/>
       <w:r>
         <w:rPr>
           <w:rFonts w:ascii="Segoe UI" w:hAnsi="Segoe UI" w:cs="Segoe UI"/>
@@ -9861,7 +9369,7 @@
         </w:rPr>
         <w:t>Planeamento, Proposta e pontos de situação</w:t>
       </w:r>
-      <w:bookmarkEnd w:id="11"/>
+      <w:bookmarkEnd w:id="10"/>
     </w:p>
     <w:p>
       <w:pPr>
@@ -10032,7 +9540,7 @@
           <w:sz w:val="36"/>
         </w:rPr>
       </w:pPr>
-      <w:bookmarkStart w:id="12" w:name="_Toc390862386"/>
+      <w:bookmarkStart w:id="11" w:name="_Toc390862386"/>
       <w:r>
         <w:rPr>
           <w:rFonts w:ascii="Segoe UI" w:hAnsi="Segoe UI" w:cs="Segoe UI"/>
@@ -10041,7 +9549,7 @@
         </w:rPr>
         <w:t>Tema do projeto</w:t>
       </w:r>
-      <w:bookmarkEnd w:id="12"/>
+      <w:bookmarkEnd w:id="11"/>
     </w:p>
     <w:p>
       <w:pPr>
@@ -10148,7 +9656,7 @@
           <w:sz w:val="36"/>
         </w:rPr>
       </w:pPr>
-      <w:bookmarkStart w:id="13" w:name="_Toc390862387"/>
+      <w:bookmarkStart w:id="12" w:name="_Toc390862387"/>
       <w:r>
         <w:rPr>
           <w:rFonts w:ascii="Segoe UI" w:hAnsi="Segoe UI" w:cs="Segoe UI"/>
@@ -10157,7 +9665,7 @@
         </w:rPr>
         <w:t>Objetivos</w:t>
       </w:r>
-      <w:bookmarkEnd w:id="13"/>
+      <w:bookmarkEnd w:id="12"/>
     </w:p>
     <w:p/>
     <w:p>
@@ -10316,7 +9824,7 @@
           <w:sz w:val="36"/>
         </w:rPr>
       </w:pPr>
-      <w:bookmarkStart w:id="14" w:name="_Toc390862388"/>
+      <w:bookmarkStart w:id="13" w:name="_Toc390862388"/>
       <w:r>
         <w:rPr>
           <w:rFonts w:ascii="Segoe UI" w:hAnsi="Segoe UI" w:cs="Segoe UI"/>
@@ -10325,7 +9833,7 @@
         </w:rPr>
         <w:t>Planeamento das fases de desenvolvimento</w:t>
       </w:r>
-      <w:bookmarkEnd w:id="14"/>
+      <w:bookmarkEnd w:id="13"/>
     </w:p>
     <w:p/>
     <w:p>
@@ -10397,7 +9905,7 @@
           <w:sz w:val="36"/>
         </w:rPr>
       </w:pPr>
-      <w:bookmarkStart w:id="15" w:name="_Toc390862389"/>
+      <w:bookmarkStart w:id="14" w:name="_Toc390862389"/>
       <w:r>
         <w:rPr>
           <w:rFonts w:ascii="Segoe UI" w:hAnsi="Segoe UI" w:cs="Segoe UI"/>
@@ -10406,7 +9914,7 @@
         </w:rPr>
         <w:t>Proposta</w:t>
       </w:r>
-      <w:bookmarkEnd w:id="15"/>
+      <w:bookmarkEnd w:id="14"/>
     </w:p>
     <w:p/>
     <w:p>
@@ -10425,27 +9933,7 @@
           <w:color w:val="262626" w:themeColor="text1" w:themeTint="D9"/>
           <w:sz w:val="28"/>
         </w:rPr>
-        <w:t xml:space="preserve">A proposta do projeto foi entregue, pelo </w:t>
-      </w:r>
-      <w:proofErr w:type="spellStart"/>
-      <w:r>
-        <w:rPr>
-          <w:rFonts w:ascii="Segoe UI" w:hAnsi="Segoe UI" w:cs="Segoe UI"/>
-          <w:b/>
-          <w:color w:val="262626" w:themeColor="text1" w:themeTint="D9"/>
-          <w:sz w:val="28"/>
-        </w:rPr>
-        <w:t>moodle</w:t>
-      </w:r>
-      <w:proofErr w:type="spellEnd"/>
-      <w:r>
-        <w:rPr>
-          <w:rFonts w:ascii="Segoe UI" w:hAnsi="Segoe UI" w:cs="Segoe UI"/>
-          <w:b/>
-          <w:color w:val="262626" w:themeColor="text1" w:themeTint="D9"/>
-          <w:sz w:val="28"/>
-        </w:rPr>
-        <w:t xml:space="preserve"> da escola numa secção </w:t>
+        <w:t xml:space="preserve">A proposta do projeto foi entregue, pelo moodle da escola numa secção </w:t>
       </w:r>
       <w:r>
         <w:rPr>
@@ -10511,7 +9999,7 @@
           <w:sz w:val="36"/>
         </w:rPr>
       </w:pPr>
-      <w:bookmarkStart w:id="16" w:name="_Toc390862390"/>
+      <w:bookmarkStart w:id="15" w:name="_Toc390862390"/>
       <w:r>
         <w:rPr>
           <w:rFonts w:ascii="Segoe UI" w:hAnsi="Segoe UI" w:cs="Segoe UI"/>
@@ -10520,7 +10008,7 @@
         </w:rPr>
         <w:t>Pontos de situação</w:t>
       </w:r>
-      <w:bookmarkEnd w:id="16"/>
+      <w:bookmarkEnd w:id="15"/>
     </w:p>
     <w:p/>
     <w:p>
@@ -10587,23 +10075,7 @@
           <w:rFonts w:ascii="Segoe UI" w:hAnsi="Segoe UI" w:cs="Segoe UI"/>
           <w:sz w:val="28"/>
         </w:rPr>
-        <w:t xml:space="preserve">2 </w:t>
-      </w:r>
-      <w:proofErr w:type="gramStart"/>
-      <w:r>
-        <w:rPr>
-          <w:rFonts w:ascii="Segoe UI" w:hAnsi="Segoe UI" w:cs="Segoe UI"/>
-          <w:sz w:val="28"/>
-        </w:rPr>
-        <w:t>de</w:t>
-      </w:r>
-      <w:proofErr w:type="gramEnd"/>
-      <w:r>
-        <w:rPr>
-          <w:rFonts w:ascii="Segoe UI" w:hAnsi="Segoe UI" w:cs="Segoe UI"/>
-          <w:sz w:val="28"/>
-        </w:rPr>
-        <w:t xml:space="preserve"> Maio de 2014;</w:t>
+        <w:t>2 de Maio de 2014;</w:t>
       </w:r>
     </w:p>
     <w:p>
@@ -10657,21 +10129,7 @@
         <w:rPr>
           <w:sz w:val="28"/>
         </w:rPr>
-        <w:t xml:space="preserve">16 </w:t>
-      </w:r>
-      <w:proofErr w:type="gramStart"/>
-      <w:r>
-        <w:rPr>
-          <w:sz w:val="28"/>
-        </w:rPr>
-        <w:t>de</w:t>
-      </w:r>
-      <w:proofErr w:type="gramEnd"/>
-      <w:r>
-        <w:rPr>
-          <w:sz w:val="28"/>
-        </w:rPr>
-        <w:t xml:space="preserve"> Junho de 2014.</w:t>
+        <w:t>16 de Junho de 2014.</w:t>
       </w:r>
     </w:p>
     <w:p/>
@@ -10834,7 +10292,7 @@
           <w:sz w:val="36"/>
         </w:rPr>
       </w:pPr>
-      <w:bookmarkStart w:id="17" w:name="_Toc390862391"/>
+      <w:bookmarkStart w:id="16" w:name="_Toc390862391"/>
       <w:r>
         <w:rPr>
           <w:rFonts w:ascii="Segoe UI" w:hAnsi="Segoe UI" w:cs="Segoe UI"/>
@@ -10844,7 +10302,7 @@
         </w:rPr>
         <w:t>Análise</w:t>
       </w:r>
-      <w:bookmarkEnd w:id="17"/>
+      <w:bookmarkEnd w:id="16"/>
     </w:p>
     <w:p>
       <w:pPr>
@@ -12846,106 +12304,26 @@
           <w:color w:val="262626" w:themeColor="text1" w:themeTint="D9"/>
           <w:sz w:val="28"/>
         </w:rPr>
-        <w:t xml:space="preserve">A interface, não foi das fases mais difíceis de trabalhar no projeto, nós optamos por uma interface simples e fácil manuseamento. Por isso, implementámos </w:t>
-      </w:r>
-      <w:proofErr w:type="spellStart"/>
-      <w:r>
-        <w:rPr>
-          <w:rFonts w:ascii="Segoe UI" w:hAnsi="Segoe UI" w:cs="Segoe UI"/>
-          <w:b/>
-          <w:color w:val="262626" w:themeColor="text1" w:themeTint="D9"/>
-          <w:sz w:val="28"/>
-        </w:rPr>
-        <w:t>Forms</w:t>
-      </w:r>
-      <w:proofErr w:type="spellEnd"/>
-      <w:r>
-        <w:rPr>
-          <w:rFonts w:ascii="Segoe UI" w:hAnsi="Segoe UI" w:cs="Segoe UI"/>
-          <w:b/>
-          <w:color w:val="262626" w:themeColor="text1" w:themeTint="D9"/>
-          <w:sz w:val="28"/>
-        </w:rPr>
-        <w:t xml:space="preserve"> genéricas, ou seja, </w:t>
-      </w:r>
-      <w:proofErr w:type="spellStart"/>
-      <w:r>
-        <w:rPr>
-          <w:rFonts w:ascii="Segoe UI" w:hAnsi="Segoe UI" w:cs="Segoe UI"/>
-          <w:b/>
-          <w:color w:val="262626" w:themeColor="text1" w:themeTint="D9"/>
-          <w:sz w:val="28"/>
-        </w:rPr>
-        <w:t>forms</w:t>
-      </w:r>
-      <w:proofErr w:type="spellEnd"/>
-      <w:r>
-        <w:rPr>
-          <w:rFonts w:ascii="Segoe UI" w:hAnsi="Segoe UI" w:cs="Segoe UI"/>
-          <w:b/>
-          <w:color w:val="262626" w:themeColor="text1" w:themeTint="D9"/>
-          <w:sz w:val="28"/>
-        </w:rPr>
-        <w:t xml:space="preserve"> que permitam fazer tudo só numa janela, (ex. podemos inserir, editar, remover, procurar clientes, tudo na </w:t>
-      </w:r>
-      <w:proofErr w:type="spellStart"/>
-      <w:r>
-        <w:rPr>
-          <w:rFonts w:ascii="Segoe UI" w:hAnsi="Segoe UI" w:cs="Segoe UI"/>
-          <w:b/>
-          <w:color w:val="262626" w:themeColor="text1" w:themeTint="D9"/>
-          <w:sz w:val="28"/>
-        </w:rPr>
-        <w:t>form</w:t>
-      </w:r>
-      <w:proofErr w:type="spellEnd"/>
-      <w:r>
-        <w:rPr>
-          <w:rFonts w:ascii="Segoe UI" w:hAnsi="Segoe UI" w:cs="Segoe UI"/>
-          <w:b/>
-          <w:color w:val="262626" w:themeColor="text1" w:themeTint="D9"/>
-          <w:sz w:val="28"/>
-        </w:rPr>
-        <w:t xml:space="preserve"> dos Clientes).</w:t>
-      </w:r>
-    </w:p>
-    <w:p>
-      <w:pPr>
-        <w:rPr>
-          <w:rFonts w:ascii="Segoe UI" w:hAnsi="Segoe UI" w:cs="Segoe UI"/>
-          <w:b/>
-          <w:color w:val="262626" w:themeColor="text1" w:themeTint="D9"/>
-          <w:sz w:val="28"/>
-        </w:rPr>
-      </w:pPr>
-      <w:r>
-        <w:rPr>
-          <w:rFonts w:ascii="Segoe UI" w:hAnsi="Segoe UI" w:cs="Segoe UI"/>
-          <w:b/>
-          <w:color w:val="262626" w:themeColor="text1" w:themeTint="D9"/>
-          <w:sz w:val="28"/>
-        </w:rPr>
-        <w:t xml:space="preserve">A parte do </w:t>
-      </w:r>
-      <w:proofErr w:type="gramStart"/>
-      <w:r>
-        <w:rPr>
-          <w:rFonts w:ascii="Segoe UI" w:hAnsi="Segoe UI" w:cs="Segoe UI"/>
-          <w:b/>
-          <w:color w:val="262626" w:themeColor="text1" w:themeTint="D9"/>
-          <w:sz w:val="28"/>
-        </w:rPr>
-        <w:t>design</w:t>
-      </w:r>
-      <w:proofErr w:type="gramEnd"/>
-      <w:r>
-        <w:rPr>
-          <w:rFonts w:ascii="Segoe UI" w:hAnsi="Segoe UI" w:cs="Segoe UI"/>
-          <w:b/>
-          <w:color w:val="262626" w:themeColor="text1" w:themeTint="D9"/>
-          <w:sz w:val="28"/>
-        </w:rPr>
-        <w:t xml:space="preserve"> da interface, criámos uma imagem no Adobe Photoshop CS6 e implementámos no programa como fundo, os ícones de cada entidade (clientes, componentes, reparações, etc.) foram tiradas de um site (para mais informações consulte a página 11, Tecnologia e Recursos utilizados).</w:t>
+        <w:t>A interface, não foi das fases mais difíceis de trabalhar no projeto, nós optamos por uma interface simples e fácil manuseamento. Por isso, implementámos Forms genéricas, ou seja, forms que permitam fazer tudo só numa janela, (ex. podemos inserir, editar, remover, procurar clientes, tudo na form dos Clientes).</w:t>
+      </w:r>
+    </w:p>
+    <w:p>
+      <w:pPr>
+        <w:rPr>
+          <w:rFonts w:ascii="Segoe UI" w:hAnsi="Segoe UI" w:cs="Segoe UI"/>
+          <w:b/>
+          <w:color w:val="262626" w:themeColor="text1" w:themeTint="D9"/>
+          <w:sz w:val="28"/>
+        </w:rPr>
+      </w:pPr>
+      <w:r>
+        <w:rPr>
+          <w:rFonts w:ascii="Segoe UI" w:hAnsi="Segoe UI" w:cs="Segoe UI"/>
+          <w:b/>
+          <w:color w:val="262626" w:themeColor="text1" w:themeTint="D9"/>
+          <w:sz w:val="28"/>
+        </w:rPr>
+        <w:t>A parte do design da interface, criámos uma imagem no Adobe Photoshop CS6 e implementámos no programa como fundo, os ícones de cada entidade (clientes, componentes, reparações, etc.) foram tiradas de um site (para mais informações consulte a página 11, Tecnologia e Recursos utilizados).</w:t>
       </w:r>
     </w:p>
     <w:p>
@@ -13083,27 +12461,7 @@
           <w:color w:val="262626" w:themeColor="text1" w:themeTint="D9"/>
           <w:sz w:val="28"/>
         </w:rPr>
-        <w:t xml:space="preserve">A camada DAL (Data Access </w:t>
-      </w:r>
-      <w:proofErr w:type="spellStart"/>
-      <w:r>
-        <w:rPr>
-          <w:rFonts w:ascii="Segoe UI" w:hAnsi="Segoe UI" w:cs="Segoe UI"/>
-          <w:b/>
-          <w:color w:val="262626" w:themeColor="text1" w:themeTint="D9"/>
-          <w:sz w:val="28"/>
-        </w:rPr>
-        <w:t>Layer</w:t>
-      </w:r>
-      <w:proofErr w:type="spellEnd"/>
-      <w:r>
-        <w:rPr>
-          <w:rFonts w:ascii="Segoe UI" w:hAnsi="Segoe UI" w:cs="Segoe UI"/>
-          <w:b/>
-          <w:color w:val="262626" w:themeColor="text1" w:themeTint="D9"/>
-          <w:sz w:val="28"/>
-        </w:rPr>
-        <w:t>) é a camada responsável por fazer a ligação à base de dados, executar o comando SQL e carregar os dados.</w:t>
+        <w:t>A camada DAL (Data Access Layer) é a camada responsável por fazer a ligação à base de dados, executar o comando SQL e carregar os dados.</w:t>
       </w:r>
     </w:p>
     <w:p>
@@ -13152,47 +12510,7 @@
           <w:color w:val="262626" w:themeColor="text1" w:themeTint="D9"/>
           <w:sz w:val="28"/>
         </w:rPr>
-        <w:t xml:space="preserve">(Business </w:t>
-      </w:r>
-      <w:proofErr w:type="spellStart"/>
-      <w:r>
-        <w:rPr>
-          <w:rFonts w:ascii="Segoe UI" w:hAnsi="Segoe UI" w:cs="Segoe UI"/>
-          <w:b/>
-          <w:color w:val="262626" w:themeColor="text1" w:themeTint="D9"/>
-          <w:sz w:val="28"/>
-        </w:rPr>
-        <w:t>Logic</w:t>
-      </w:r>
-      <w:proofErr w:type="spellEnd"/>
-      <w:r>
-        <w:rPr>
-          <w:rFonts w:ascii="Segoe UI" w:hAnsi="Segoe UI" w:cs="Segoe UI"/>
-          <w:b/>
-          <w:color w:val="262626" w:themeColor="text1" w:themeTint="D9"/>
-          <w:sz w:val="28"/>
-        </w:rPr>
-        <w:t xml:space="preserve"> </w:t>
-      </w:r>
-      <w:proofErr w:type="spellStart"/>
-      <w:r>
-        <w:rPr>
-          <w:rFonts w:ascii="Segoe UI" w:hAnsi="Segoe UI" w:cs="Segoe UI"/>
-          <w:b/>
-          <w:color w:val="262626" w:themeColor="text1" w:themeTint="D9"/>
-          <w:sz w:val="28"/>
-        </w:rPr>
-        <w:t>Layer</w:t>
-      </w:r>
-      <w:proofErr w:type="spellEnd"/>
-      <w:r>
-        <w:rPr>
-          <w:rFonts w:ascii="Segoe UI" w:hAnsi="Segoe UI" w:cs="Segoe UI"/>
-          <w:b/>
-          <w:color w:val="262626" w:themeColor="text1" w:themeTint="D9"/>
-          <w:sz w:val="28"/>
-        </w:rPr>
-        <w:t xml:space="preserve">) é a </w:t>
+        <w:t xml:space="preserve">(Business Logic Layer) é a </w:t>
       </w:r>
       <w:r>
         <w:rPr>
@@ -13216,6 +12534,7 @@
           <w:sz w:val="28"/>
         </w:rPr>
       </w:pPr>
+      <w:bookmarkStart w:id="17" w:name="_GoBack"/>
       <w:r>
         <w:rPr>
           <w:noProof/>
@@ -13305,6 +12624,7 @@
         </w:rPr>
       </w:pPr>
     </w:p>
+    <w:bookmarkEnd w:id="17"/>
     <w:p>
       <w:pPr>
         <w:pStyle w:val="PargrafodaLista"/>
@@ -13386,23 +12706,7 @@
           <w:color w:val="262626" w:themeColor="text1" w:themeTint="D9"/>
           <w:sz w:val="28"/>
         </w:rPr>
-        <w:t>Implementação d</w:t>
-      </w:r>
-      <w:r>
-        <w:rPr>
-          <w:rFonts w:ascii="Segoe UI" w:hAnsi="Segoe UI" w:cs="Segoe UI"/>
-          <w:color w:val="262626" w:themeColor="text1" w:themeTint="D9"/>
-          <w:sz w:val="28"/>
-        </w:rPr>
-        <w:t>a Autenticação</w:t>
-      </w:r>
-      <w:r>
-        <w:rPr>
-          <w:rFonts w:ascii="Segoe UI" w:hAnsi="Segoe UI" w:cs="Segoe UI"/>
-          <w:color w:val="262626" w:themeColor="text1" w:themeTint="D9"/>
-          <w:sz w:val="28"/>
-        </w:rPr>
-        <w:t>;</w:t>
+        <w:t>Implementação da Autenticação;</w:t>
       </w:r>
     </w:p>
     <w:p/>
@@ -13763,29 +13067,8 @@
             <w14:round/>
           </w14:textOutline>
         </w:rPr>
-        <w:t xml:space="preserve">Prof. António </w:t>
-      </w:r>
-      <w:proofErr w:type="spellStart"/>
-      <w:r>
-        <w:rPr>
-          <w:rFonts w:ascii="Segoe UI" w:hAnsi="Segoe UI" w:cs="Segoe UI"/>
-          <w:color w:val="000000" w:themeColor="text1"/>
-          <w:sz w:val="52"/>
-          <w:u w:val="single"/>
-          <w14:shadow w14:blurRad="38100" w14:dist="19050" w14:dir="2700000" w14:sx="100000" w14:sy="100000" w14:kx="0" w14:ky="0" w14:algn="tl">
-            <w14:schemeClr w14:val="dk1">
-              <w14:alpha w14:val="60000"/>
-            </w14:schemeClr>
-          </w14:shadow>
-          <w14:textOutline w14:w="0" w14:cap="flat" w14:cmpd="sng" w14:algn="ctr">
-            <w14:noFill/>
-            <w14:prstDash w14:val="solid"/>
-            <w14:round/>
-          </w14:textOutline>
-        </w:rPr>
-        <w:t>Beirós</w:t>
-      </w:r>
-      <w:proofErr w:type="spellEnd"/>
+        <w:t>Prof. António Beirós</w:t>
+      </w:r>
       <w:r>
         <w:rPr>
           <w:rFonts w:ascii="Segoe UI" w:hAnsi="Segoe UI" w:cs="Segoe UI"/>
@@ -14907,7 +14190,7 @@
                                 <w:sz w:val="24"/>
                                 <w:szCs w:val="24"/>
                               </w:rPr>
-                              <w:t>1</w:t>
+                              <w:t>23</w:t>
                             </w:r>
                             <w:r>
                               <w:rPr>
@@ -15002,7 +14285,7 @@
                           <w:sz w:val="24"/>
                           <w:szCs w:val="24"/>
                         </w:rPr>
-                        <w:t>1</w:t>
+                        <w:t>23</w:t>
                       </w:r>
                       <w:r>
                         <w:rPr>
@@ -20037,7 +19320,7 @@
 </file>
 
 <file path=customXml/itemProps1.xml><?xml version="1.0" encoding="utf-8"?>
-<ds:datastoreItem xmlns:ds="http://schemas.openxmlformats.org/officeDocument/2006/customXml" ds:itemID="{87435BD3-AEB3-439F-A1C9-B9B7B49CEE19}">
+<ds:datastoreItem xmlns:ds="http://schemas.openxmlformats.org/officeDocument/2006/customXml" ds:itemID="{06BC3BFB-93FE-4D5E-BF4B-F2862837E2AD}">
   <ds:schemaRefs>
     <ds:schemaRef ds:uri="http://schemas.openxmlformats.org/officeDocument/2006/bibliography"/>
   </ds:schemaRefs>

</xml_diff>

<commit_message>
Acabamento do Relatório e screenshots
Acabamento do Relatório e screenshots
</commit_message>
<xml_diff>
--- a/Documentos PT/Relatório PT.docx
+++ b/Documentos PT/Relatório PT.docx
@@ -2601,17 +2601,16 @@
         </w:rPr>
         <w:t xml:space="preserve">Foi pedido aos alunos a realização de um projeto no âmbito da disciplina de Programação de Sistemas Informáticos, com tema livre no qual seja implementado uma aplicação em vb.net. Todo o projeto deveria apresentar a complexidade necessária para abranger grande parte dos conteúdos lecionados. Entre eles, o desenvolvimento de uma base de dados em Microsoft SQL </w:t>
       </w:r>
-      <w:proofErr w:type="gramStart"/>
-      <w:r>
-        <w:rPr>
-          <w:rFonts w:ascii="Segoe UI" w:hAnsi="Segoe UI" w:cs="Segoe UI"/>
-          <w:b/>
+      <w:r>
+        <w:rPr>
+          <w:rFonts w:ascii="Segoe UI" w:hAnsi="Segoe UI" w:cs="Segoe UI"/>
+          <w:b/>
+          <w:i/>
           <w:sz w:val="36"/>
           <w:szCs w:val="23"/>
         </w:rPr>
         <w:t>Server</w:t>
       </w:r>
-      <w:proofErr w:type="gramEnd"/>
       <w:r>
         <w:rPr>
           <w:rFonts w:ascii="Segoe UI" w:hAnsi="Segoe UI" w:cs="Segoe UI"/>
@@ -2662,37 +2661,6 @@
         <w:t>A razão da nossa escolha foi devido a uma proposta pelo nosso professor de Sistema Operativos, para realizar o projeto da clínica, e aceitámos, dado que seria uma aplicação que pode ser usada numa empresa. Como achámos que seria uma boa oportunidade, nós aproveitámos para ser o nosso projeto.</w:t>
       </w:r>
     </w:p>
-    <w:p>
-      <w:pPr>
-        <w:jc w:val="both"/>
-        <w:rPr>
-          <w:rFonts w:ascii="Berlin Sans FB" w:hAnsi="Berlin Sans FB" w:cs="Segoe UI"/>
-          <w:sz w:val="36"/>
-          <w:szCs w:val="23"/>
-        </w:rPr>
-      </w:pPr>
-    </w:p>
-    <w:p>
-      <w:pPr>
-        <w:jc w:val="both"/>
-        <w:rPr>
-          <w:rFonts w:ascii="Berlin Sans FB" w:hAnsi="Berlin Sans FB" w:cs="Segoe UI"/>
-          <w:sz w:val="36"/>
-          <w:szCs w:val="23"/>
-        </w:rPr>
-      </w:pPr>
-    </w:p>
-    <w:p>
-      <w:pPr>
-        <w:jc w:val="both"/>
-        <w:rPr>
-          <w:rFonts w:ascii="Berlin Sans FB" w:hAnsi="Berlin Sans FB" w:cs="Segoe UI"/>
-          <w:sz w:val="36"/>
-          <w:szCs w:val="23"/>
-        </w:rPr>
-      </w:pPr>
-    </w:p>
-    <w:p/>
     <w:p>
       <w:pPr>
         <w:pStyle w:val="Cabealho1"/>
@@ -2764,6 +2732,7 @@
             </w14:gradFill>
           </w14:textFill>
         </w:rPr>
+        <w:lastRenderedPageBreak/>
         <w:t>Notação e Glossário</w:t>
       </w:r>
       <w:bookmarkEnd w:id="1"/>
@@ -2804,35 +2773,7 @@
           <w:sz w:val="36"/>
           <w:szCs w:val="23"/>
         </w:rPr>
-        <w:t xml:space="preserve"> – Visual Basic na </w:t>
-      </w:r>
-      <w:proofErr w:type="gramStart"/>
-      <w:r>
-        <w:rPr>
-          <w:rFonts w:ascii="Segoe UI" w:hAnsi="Segoe UI" w:cs="Segoe UI"/>
-          <w:color w:val="000000"/>
-          <w:sz w:val="36"/>
-          <w:szCs w:val="23"/>
-        </w:rPr>
-        <w:t>plataforma</w:t>
-      </w:r>
-      <w:r>
-        <w:rPr>
-          <w:rFonts w:ascii="Segoe UI" w:hAnsi="Segoe UI" w:cs="Segoe UI"/>
-          <w:color w:val="000000"/>
-          <w:sz w:val="36"/>
-          <w:szCs w:val="23"/>
-        </w:rPr>
-        <w:t xml:space="preserve"> </w:t>
-      </w:r>
-      <w:r>
-        <w:rPr>
-          <w:rFonts w:ascii="Segoe UI" w:hAnsi="Segoe UI" w:cs="Segoe UI"/>
-          <w:color w:val="000000"/>
-          <w:sz w:val="36"/>
-          <w:szCs w:val="23"/>
-        </w:rPr>
-        <w:t>.</w:t>
+        <w:t xml:space="preserve"> – </w:t>
       </w:r>
       <w:r>
         <w:rPr>
@@ -2842,9 +2783,45 @@
           <w:sz w:val="36"/>
           <w:szCs w:val="23"/>
         </w:rPr>
-        <w:t>net</w:t>
-      </w:r>
-      <w:proofErr w:type="gramEnd"/>
+        <w:t>Visual Basic</w:t>
+      </w:r>
+      <w:r>
+        <w:rPr>
+          <w:rFonts w:ascii="Segoe UI" w:hAnsi="Segoe UI" w:cs="Segoe UI"/>
+          <w:color w:val="000000"/>
+          <w:sz w:val="36"/>
+          <w:szCs w:val="23"/>
+        </w:rPr>
+        <w:t xml:space="preserve"> na </w:t>
+      </w:r>
+      <w:proofErr w:type="gramStart"/>
+      <w:r>
+        <w:rPr>
+          <w:rFonts w:ascii="Segoe UI" w:hAnsi="Segoe UI" w:cs="Segoe UI"/>
+          <w:color w:val="000000"/>
+          <w:sz w:val="36"/>
+          <w:szCs w:val="23"/>
+        </w:rPr>
+        <w:t>plataforma</w:t>
+      </w:r>
+      <w:r>
+        <w:rPr>
+          <w:rFonts w:ascii="Segoe UI" w:hAnsi="Segoe UI" w:cs="Segoe UI"/>
+          <w:color w:val="000000"/>
+          <w:sz w:val="36"/>
+          <w:szCs w:val="23"/>
+        </w:rPr>
+        <w:t xml:space="preserve"> </w:t>
+      </w:r>
+      <w:r>
+        <w:rPr>
+          <w:rFonts w:ascii="Segoe UI" w:hAnsi="Segoe UI" w:cs="Segoe UI"/>
+          <w:color w:val="000000"/>
+          <w:sz w:val="36"/>
+          <w:szCs w:val="23"/>
+        </w:rPr>
+        <w:t>.</w:t>
+      </w:r>
       <w:r>
         <w:rPr>
           <w:rFonts w:ascii="Segoe UI" w:hAnsi="Segoe UI" w:cs="Segoe UI"/>
@@ -2853,9 +2830,9 @@
           <w:sz w:val="36"/>
           <w:szCs w:val="23"/>
         </w:rPr>
-        <w:t xml:space="preserve"> </w:t>
-      </w:r>
-      <w:proofErr w:type="spellStart"/>
+        <w:t>net</w:t>
+      </w:r>
+      <w:proofErr w:type="gramEnd"/>
       <w:r>
         <w:rPr>
           <w:rFonts w:ascii="Segoe UI" w:hAnsi="Segoe UI" w:cs="Segoe UI"/>
@@ -2864,9 +2841,8 @@
           <w:sz w:val="36"/>
           <w:szCs w:val="23"/>
         </w:rPr>
-        <w:t>framework</w:t>
-      </w:r>
-      <w:proofErr w:type="spellEnd"/>
+        <w:t xml:space="preserve"> framework</w:t>
+      </w:r>
       <w:r>
         <w:rPr>
           <w:rFonts w:ascii="Segoe UI" w:hAnsi="Segoe UI" w:cs="Segoe UI"/>
@@ -2910,57 +2886,16 @@
         </w:rPr>
         <w:t xml:space="preserve"> – </w:t>
       </w:r>
-      <w:proofErr w:type="spellStart"/>
-      <w:r>
-        <w:rPr>
-          <w:rFonts w:ascii="Segoe UI" w:hAnsi="Segoe UI" w:cs="Segoe UI"/>
+      <w:r>
+        <w:rPr>
+          <w:rFonts w:ascii="Segoe UI" w:hAnsi="Segoe UI" w:cs="Segoe UI"/>
+          <w:i/>
           <w:color w:val="000000"/>
           <w:sz w:val="36"/>
           <w:szCs w:val="23"/>
         </w:rPr>
-        <w:t>Structured</w:t>
-      </w:r>
-      <w:proofErr w:type="spellEnd"/>
-      <w:r>
-        <w:rPr>
-          <w:rFonts w:ascii="Segoe UI" w:hAnsi="Segoe UI" w:cs="Segoe UI"/>
-          <w:color w:val="000000"/>
-          <w:sz w:val="36"/>
-          <w:szCs w:val="23"/>
-        </w:rPr>
-        <w:t xml:space="preserve"> </w:t>
-      </w:r>
-      <w:proofErr w:type="spellStart"/>
-      <w:r>
-        <w:rPr>
-          <w:rFonts w:ascii="Segoe UI" w:hAnsi="Segoe UI" w:cs="Segoe UI"/>
-          <w:color w:val="000000"/>
-          <w:sz w:val="36"/>
-          <w:szCs w:val="23"/>
-        </w:rPr>
-        <w:t>Query</w:t>
-      </w:r>
-      <w:proofErr w:type="spellEnd"/>
-      <w:r>
-        <w:rPr>
-          <w:rFonts w:ascii="Segoe UI" w:hAnsi="Segoe UI" w:cs="Segoe UI"/>
-          <w:color w:val="000000"/>
-          <w:sz w:val="36"/>
-          <w:szCs w:val="23"/>
-        </w:rPr>
-        <w:t xml:space="preserve"> </w:t>
-      </w:r>
-      <w:proofErr w:type="spellStart"/>
-      <w:r>
-        <w:rPr>
-          <w:rFonts w:ascii="Segoe UI" w:hAnsi="Segoe UI" w:cs="Segoe UI"/>
-          <w:color w:val="000000"/>
-          <w:sz w:val="36"/>
-          <w:szCs w:val="23"/>
-        </w:rPr>
-        <w:t>Language</w:t>
-      </w:r>
-      <w:proofErr w:type="spellEnd"/>
+        <w:t>Structured Query Language</w:t>
+      </w:r>
       <w:r>
         <w:rPr>
           <w:rFonts w:ascii="Segoe UI" w:hAnsi="Segoe UI" w:cs="Segoe UI"/>
@@ -3002,19 +2937,18 @@
           <w:sz w:val="36"/>
           <w:szCs w:val="23"/>
         </w:rPr>
-        <w:t xml:space="preserve">– Data Access </w:t>
-      </w:r>
-      <w:proofErr w:type="spellStart"/>
-      <w:r>
-        <w:rPr>
-          <w:rFonts w:ascii="Segoe UI" w:hAnsi="Segoe UI" w:cs="Segoe UI"/>
+        <w:t xml:space="preserve">– </w:t>
+      </w:r>
+      <w:r>
+        <w:rPr>
+          <w:rFonts w:ascii="Segoe UI" w:hAnsi="Segoe UI" w:cs="Segoe UI"/>
+          <w:i/>
           <w:color w:val="000000"/>
           <w:sz w:val="36"/>
           <w:szCs w:val="23"/>
         </w:rPr>
-        <w:t>Layer</w:t>
-      </w:r>
-      <w:proofErr w:type="spellEnd"/>
+        <w:t>Data Access Layer</w:t>
+      </w:r>
       <w:r>
         <w:rPr>
           <w:rFonts w:ascii="Segoe UI" w:hAnsi="Segoe UI" w:cs="Segoe UI"/>
@@ -3056,19 +2990,18 @@
           <w:sz w:val="36"/>
           <w:szCs w:val="23"/>
         </w:rPr>
-        <w:t xml:space="preserve">– Business </w:t>
-      </w:r>
-      <w:proofErr w:type="spellStart"/>
-      <w:r>
-        <w:rPr>
-          <w:rFonts w:ascii="Segoe UI" w:hAnsi="Segoe UI" w:cs="Segoe UI"/>
+        <w:t xml:space="preserve">– </w:t>
+      </w:r>
+      <w:r>
+        <w:rPr>
+          <w:rFonts w:ascii="Segoe UI" w:hAnsi="Segoe UI" w:cs="Segoe UI"/>
+          <w:i/>
           <w:color w:val="000000"/>
           <w:sz w:val="36"/>
           <w:szCs w:val="23"/>
         </w:rPr>
-        <w:t>Logic</w:t>
-      </w:r>
-      <w:proofErr w:type="spellEnd"/>
+        <w:t>Business Logic Layer</w:t>
+      </w:r>
       <w:r>
         <w:rPr>
           <w:rFonts w:ascii="Segoe UI" w:hAnsi="Segoe UI" w:cs="Segoe UI"/>
@@ -3076,109 +3009,48 @@
           <w:sz w:val="36"/>
           <w:szCs w:val="23"/>
         </w:rPr>
-        <w:t xml:space="preserve"> </w:t>
-      </w:r>
-      <w:proofErr w:type="spellStart"/>
-      <w:r>
+        <w:t>;</w:t>
+      </w:r>
+    </w:p>
+    <w:p>
+      <w:pPr>
+        <w:jc w:val="both"/>
         <w:rPr>
           <w:rFonts w:ascii="Segoe UI" w:hAnsi="Segoe UI" w:cs="Segoe UI"/>
           <w:color w:val="000000"/>
           <w:sz w:val="36"/>
           <w:szCs w:val="23"/>
         </w:rPr>
-        <w:t>Layer</w:t>
-      </w:r>
-      <w:proofErr w:type="spellEnd"/>
-      <w:r>
-        <w:rPr>
-          <w:rFonts w:ascii="Segoe UI" w:hAnsi="Segoe UI" w:cs="Segoe UI"/>
+      </w:pPr>
+      <w:r>
+        <w:rPr>
+          <w:rFonts w:ascii="Segoe UI" w:hAnsi="Segoe UI" w:cs="Segoe UI"/>
+          <w:b/>
           <w:color w:val="000000"/>
           <w:sz w:val="36"/>
           <w:szCs w:val="23"/>
         </w:rPr>
-        <w:t>;</w:t>
-      </w:r>
-    </w:p>
-    <w:p>
-      <w:pPr>
-        <w:jc w:val="both"/>
+        <w:t>IDE</w:t>
+      </w:r>
+      <w:r>
         <w:rPr>
           <w:rFonts w:ascii="Segoe UI" w:hAnsi="Segoe UI" w:cs="Segoe UI"/>
           <w:color w:val="000000"/>
           <w:sz w:val="36"/>
           <w:szCs w:val="23"/>
         </w:rPr>
-      </w:pPr>
-      <w:r>
-        <w:rPr>
-          <w:rFonts w:ascii="Segoe UI" w:hAnsi="Segoe UI" w:cs="Segoe UI"/>
-          <w:b/>
+        <w:t xml:space="preserve"> – </w:t>
+      </w:r>
+      <w:r>
+        <w:rPr>
+          <w:rFonts w:ascii="Segoe UI" w:hAnsi="Segoe UI" w:cs="Segoe UI"/>
+          <w:i/>
           <w:color w:val="000000"/>
           <w:sz w:val="36"/>
           <w:szCs w:val="23"/>
         </w:rPr>
-        <w:t>IDE</w:t>
-      </w:r>
-      <w:r>
-        <w:rPr>
-          <w:rFonts w:ascii="Segoe UI" w:hAnsi="Segoe UI" w:cs="Segoe UI"/>
-          <w:color w:val="000000"/>
-          <w:sz w:val="36"/>
-          <w:szCs w:val="23"/>
-        </w:rPr>
-        <w:t xml:space="preserve"> – </w:t>
-      </w:r>
-      <w:proofErr w:type="spellStart"/>
-      <w:r>
-        <w:rPr>
-          <w:rFonts w:ascii="Segoe UI" w:hAnsi="Segoe UI" w:cs="Segoe UI"/>
-          <w:color w:val="000000"/>
-          <w:sz w:val="36"/>
-          <w:szCs w:val="23"/>
-        </w:rPr>
-        <w:t>Integrated</w:t>
-      </w:r>
-      <w:proofErr w:type="spellEnd"/>
-      <w:r>
-        <w:rPr>
-          <w:rFonts w:ascii="Segoe UI" w:hAnsi="Segoe UI" w:cs="Segoe UI"/>
-          <w:color w:val="000000"/>
-          <w:sz w:val="36"/>
-          <w:szCs w:val="23"/>
-        </w:rPr>
-        <w:t xml:space="preserve"> </w:t>
-      </w:r>
-      <w:proofErr w:type="spellStart"/>
-      <w:r>
-        <w:rPr>
-          <w:rFonts w:ascii="Segoe UI" w:hAnsi="Segoe UI" w:cs="Segoe UI"/>
-          <w:color w:val="000000"/>
-          <w:sz w:val="36"/>
-          <w:szCs w:val="23"/>
-        </w:rPr>
-        <w:t>Development</w:t>
-      </w:r>
-      <w:proofErr w:type="spellEnd"/>
-      <w:r>
-        <w:rPr>
-          <w:rFonts w:ascii="Segoe UI" w:hAnsi="Segoe UI" w:cs="Segoe UI"/>
-          <w:color w:val="000000"/>
-          <w:sz w:val="36"/>
-          <w:szCs w:val="23"/>
-        </w:rPr>
-        <w:t xml:space="preserve"> </w:t>
-      </w:r>
-      <w:proofErr w:type="spellStart"/>
-      <w:r>
-        <w:rPr>
-          <w:rFonts w:ascii="Segoe UI" w:hAnsi="Segoe UI" w:cs="Segoe UI"/>
-          <w:color w:val="000000"/>
-          <w:sz w:val="36"/>
-          <w:szCs w:val="23"/>
-        </w:rPr>
-        <w:t>Environment</w:t>
-      </w:r>
-      <w:proofErr w:type="spellEnd"/>
+        <w:t>Integrated Development Environment</w:t>
+      </w:r>
       <w:r>
         <w:rPr>
           <w:rFonts w:ascii="Segoe UI" w:hAnsi="Segoe UI" w:cs="Segoe UI"/>
@@ -6929,27 +6801,154 @@
           <w:sz w:val="32"/>
           <w:u w:val="single"/>
         </w:rPr>
-        <w:t xml:space="preserve">Microsoft Visual </w:t>
-      </w:r>
-      <w:proofErr w:type="spellStart"/>
-      <w:r>
-        <w:rPr>
-          <w:rFonts w:ascii="Segoe UI" w:hAnsi="Segoe UI" w:cs="Segoe UI"/>
-          <w:b/>
+        <w:t>Microsoft Visual Studio</w:t>
+      </w:r>
+      <w:r>
+        <w:rPr>
+          <w:rFonts w:ascii="Segoe UI" w:hAnsi="Segoe UI" w:cs="Segoe UI"/>
+          <w:color w:val="262626" w:themeColor="text1" w:themeTint="D9"/>
+          <w:sz w:val="32"/>
+        </w:rPr>
+        <w:t xml:space="preserve">. </w:t>
+      </w:r>
+      <w:r>
+        <w:rPr>
+          <w:rFonts w:ascii="Segoe UI" w:hAnsi="Segoe UI" w:cs="Segoe UI"/>
+          <w:color w:val="262626" w:themeColor="text1" w:themeTint="D9"/>
+          <w:sz w:val="32"/>
+        </w:rPr>
+        <w:t>Quanto à</w:t>
+      </w:r>
+      <w:r>
+        <w:rPr>
+          <w:rFonts w:ascii="Segoe UI" w:hAnsi="Segoe UI" w:cs="Segoe UI"/>
+          <w:color w:val="262626" w:themeColor="text1" w:themeTint="D9"/>
+          <w:sz w:val="32"/>
+        </w:rPr>
+        <w:t xml:space="preserve"> base de dados, foi utilizado o </w:t>
+      </w:r>
+      <w:r>
+        <w:rPr>
+          <w:rFonts w:ascii="Segoe UI" w:hAnsi="Segoe UI" w:cs="Segoe UI"/>
           <w:i/>
+          <w:color w:val="262626" w:themeColor="text1" w:themeTint="D9"/>
+          <w:sz w:val="32"/>
+        </w:rPr>
+        <w:t>software</w:t>
+      </w:r>
+      <w:r>
+        <w:rPr>
+          <w:rFonts w:ascii="Segoe UI" w:hAnsi="Segoe UI" w:cs="Segoe UI"/>
+          <w:color w:val="262626" w:themeColor="text1" w:themeTint="D9"/>
+          <w:sz w:val="32"/>
+        </w:rPr>
+        <w:t xml:space="preserve"> </w:t>
+      </w:r>
+      <w:r>
+        <w:rPr>
+          <w:rFonts w:ascii="Segoe UI" w:hAnsi="Segoe UI" w:cs="Segoe UI"/>
+          <w:b/>
           <w:color w:val="262626" w:themeColor="text1" w:themeTint="D9"/>
           <w:sz w:val="32"/>
           <w:u w:val="single"/>
         </w:rPr>
-        <w:t>Studio</w:t>
-      </w:r>
-      <w:proofErr w:type="spellEnd"/>
+        <w:t>DIA</w:t>
+      </w:r>
       <w:r>
         <w:rPr>
           <w:rFonts w:ascii="Segoe UI" w:hAnsi="Segoe UI" w:cs="Segoe UI"/>
           <w:color w:val="262626" w:themeColor="text1" w:themeTint="D9"/>
           <w:sz w:val="32"/>
         </w:rPr>
+        <w:t xml:space="preserve"> para o Modelo de Dados e</w:t>
+      </w:r>
+      <w:r>
+        <w:rPr>
+          <w:rFonts w:ascii="Segoe UI" w:hAnsi="Segoe UI" w:cs="Segoe UI"/>
+          <w:color w:val="262626" w:themeColor="text1" w:themeTint="D9"/>
+          <w:sz w:val="32"/>
+        </w:rPr>
+        <w:t xml:space="preserve"> a base de dados em si foi feita</w:t>
+      </w:r>
+      <w:r>
+        <w:rPr>
+          <w:rFonts w:ascii="Segoe UI" w:hAnsi="Segoe UI" w:cs="Segoe UI"/>
+          <w:color w:val="262626" w:themeColor="text1" w:themeTint="D9"/>
+          <w:sz w:val="32"/>
+        </w:rPr>
+        <w:t xml:space="preserve"> </w:t>
+      </w:r>
+      <w:r>
+        <w:rPr>
+          <w:rFonts w:ascii="Segoe UI" w:hAnsi="Segoe UI" w:cs="Segoe UI"/>
+          <w:color w:val="262626" w:themeColor="text1" w:themeTint="D9"/>
+          <w:sz w:val="32"/>
+        </w:rPr>
+        <w:t xml:space="preserve">utilizando </w:t>
+      </w:r>
+      <w:r>
+        <w:rPr>
+          <w:rFonts w:ascii="Segoe UI" w:hAnsi="Segoe UI" w:cs="Segoe UI"/>
+          <w:color w:val="262626" w:themeColor="text1" w:themeTint="D9"/>
+          <w:sz w:val="32"/>
+        </w:rPr>
+        <w:t xml:space="preserve">o </w:t>
+      </w:r>
+      <w:r>
+        <w:rPr>
+          <w:rFonts w:ascii="Segoe UI" w:hAnsi="Segoe UI" w:cs="Segoe UI"/>
+          <w:b/>
+          <w:i/>
+          <w:color w:val="262626" w:themeColor="text1" w:themeTint="D9"/>
+          <w:sz w:val="32"/>
+        </w:rPr>
+        <w:t>Visual Studio</w:t>
+      </w:r>
+      <w:r>
+        <w:rPr>
+          <w:rFonts w:ascii="Segoe UI" w:hAnsi="Segoe UI" w:cs="Segoe UI"/>
+          <w:color w:val="262626" w:themeColor="text1" w:themeTint="D9"/>
+          <w:sz w:val="32"/>
+        </w:rPr>
+        <w:t xml:space="preserve"> e</w:t>
+      </w:r>
+      <w:r>
+        <w:rPr>
+          <w:rFonts w:ascii="Segoe UI" w:hAnsi="Segoe UI" w:cs="Segoe UI"/>
+          <w:color w:val="262626" w:themeColor="text1" w:themeTint="D9"/>
+          <w:sz w:val="32"/>
+        </w:rPr>
+        <w:t xml:space="preserve"> o </w:t>
+      </w:r>
+      <w:r>
+        <w:rPr>
+          <w:rFonts w:ascii="Segoe UI" w:hAnsi="Segoe UI" w:cs="Segoe UI"/>
+          <w:b/>
+          <w:i/>
+          <w:color w:val="262626" w:themeColor="text1" w:themeTint="D9"/>
+          <w:sz w:val="32"/>
+        </w:rPr>
+        <w:t xml:space="preserve">Microsoft SQL </w:t>
+      </w:r>
+      <w:proofErr w:type="gramStart"/>
+      <w:r>
+        <w:rPr>
+          <w:rFonts w:ascii="Segoe UI" w:hAnsi="Segoe UI" w:cs="Segoe UI"/>
+          <w:b/>
+          <w:i/>
+          <w:color w:val="262626" w:themeColor="text1" w:themeTint="D9"/>
+          <w:sz w:val="32"/>
+        </w:rPr>
+        <w:t>Server</w:t>
+      </w:r>
+      <w:proofErr w:type="gramEnd"/>
+      <w:r>
+        <w:rPr>
+          <w:rFonts w:ascii="Segoe UI" w:hAnsi="Segoe UI" w:cs="Segoe UI"/>
+          <w:i/>
+          <w:color w:val="262626" w:themeColor="text1" w:themeTint="D9"/>
+          <w:sz w:val="32"/>
+        </w:rPr>
         <w:t xml:space="preserve">. </w:t>
       </w:r>
       <w:r>
@@ -6958,7 +6957,7 @@
           <w:color w:val="262626" w:themeColor="text1" w:themeTint="D9"/>
           <w:sz w:val="32"/>
         </w:rPr>
-        <w:t>Quanto à</w:t>
+        <w:t xml:space="preserve">Por fim, </w:t>
       </w:r>
       <w:r>
         <w:rPr>
@@ -6966,8 +6965,17 @@
           <w:color w:val="262626" w:themeColor="text1" w:themeTint="D9"/>
           <w:sz w:val="32"/>
         </w:rPr>
-        <w:t xml:space="preserve"> base de dados, foi utilizado o </w:t>
-      </w:r>
+        <w:t>as imagens usadas no programa</w:t>
+      </w:r>
+      <w:r>
+        <w:rPr>
+          <w:rFonts w:ascii="Segoe UI" w:hAnsi="Segoe UI" w:cs="Segoe UI"/>
+          <w:color w:val="262626" w:themeColor="text1" w:themeTint="D9"/>
+          <w:sz w:val="32"/>
+        </w:rPr>
+        <w:t xml:space="preserve">, foram feitas pelo </w:t>
+      </w:r>
+      <w:proofErr w:type="gramStart"/>
       <w:r>
         <w:rPr>
           <w:rFonts w:ascii="Segoe UI" w:hAnsi="Segoe UI" w:cs="Segoe UI"/>
@@ -6977,6 +6985,7 @@
         </w:rPr>
         <w:t>software</w:t>
       </w:r>
+      <w:proofErr w:type="gramEnd"/>
       <w:r>
         <w:rPr>
           <w:rFonts w:ascii="Segoe UI" w:hAnsi="Segoe UI" w:cs="Segoe UI"/>
@@ -6989,163 +6998,12 @@
         <w:rPr>
           <w:rFonts w:ascii="Segoe UI" w:hAnsi="Segoe UI" w:cs="Segoe UI"/>
           <w:b/>
+          <w:i/>
           <w:color w:val="262626" w:themeColor="text1" w:themeTint="D9"/>
           <w:sz w:val="32"/>
           <w:u w:val="single"/>
         </w:rPr>
-        <w:t>DIA</w:t>
-      </w:r>
-      <w:r>
-        <w:rPr>
-          <w:rFonts w:ascii="Segoe UI" w:hAnsi="Segoe UI" w:cs="Segoe UI"/>
-          <w:color w:val="262626" w:themeColor="text1" w:themeTint="D9"/>
-          <w:sz w:val="32"/>
-        </w:rPr>
-        <w:t xml:space="preserve"> para o Modelo de Dados e</w:t>
-      </w:r>
-      <w:r>
-        <w:rPr>
-          <w:rFonts w:ascii="Segoe UI" w:hAnsi="Segoe UI" w:cs="Segoe UI"/>
-          <w:color w:val="262626" w:themeColor="text1" w:themeTint="D9"/>
-          <w:sz w:val="32"/>
-        </w:rPr>
-        <w:t xml:space="preserve"> a base de dados em si foi feita</w:t>
-      </w:r>
-      <w:r>
-        <w:rPr>
-          <w:rFonts w:ascii="Segoe UI" w:hAnsi="Segoe UI" w:cs="Segoe UI"/>
-          <w:color w:val="262626" w:themeColor="text1" w:themeTint="D9"/>
-          <w:sz w:val="32"/>
-        </w:rPr>
-        <w:t xml:space="preserve"> </w:t>
-      </w:r>
-      <w:r>
-        <w:rPr>
-          <w:rFonts w:ascii="Segoe UI" w:hAnsi="Segoe UI" w:cs="Segoe UI"/>
-          <w:color w:val="262626" w:themeColor="text1" w:themeTint="D9"/>
-          <w:sz w:val="32"/>
-        </w:rPr>
-        <w:t xml:space="preserve">utilizando </w:t>
-      </w:r>
-      <w:r>
-        <w:rPr>
-          <w:rFonts w:ascii="Segoe UI" w:hAnsi="Segoe UI" w:cs="Segoe UI"/>
-          <w:color w:val="262626" w:themeColor="text1" w:themeTint="D9"/>
-          <w:sz w:val="32"/>
-        </w:rPr>
-        <w:t xml:space="preserve">o </w:t>
-      </w:r>
-      <w:r>
-        <w:rPr>
-          <w:rFonts w:ascii="Segoe UI" w:hAnsi="Segoe UI" w:cs="Segoe UI"/>
-          <w:b/>
-          <w:i/>
-          <w:color w:val="262626" w:themeColor="text1" w:themeTint="D9"/>
-          <w:sz w:val="32"/>
-        </w:rPr>
-        <w:t xml:space="preserve">Visual </w:t>
-      </w:r>
-      <w:proofErr w:type="spellStart"/>
-      <w:r>
-        <w:rPr>
-          <w:rFonts w:ascii="Segoe UI" w:hAnsi="Segoe UI" w:cs="Segoe UI"/>
-          <w:b/>
-          <w:i/>
-          <w:color w:val="262626" w:themeColor="text1" w:themeTint="D9"/>
-          <w:sz w:val="32"/>
-        </w:rPr>
-        <w:t>Studio</w:t>
-      </w:r>
-      <w:proofErr w:type="spellEnd"/>
-      <w:r>
-        <w:rPr>
-          <w:rFonts w:ascii="Segoe UI" w:hAnsi="Segoe UI" w:cs="Segoe UI"/>
-          <w:color w:val="262626" w:themeColor="text1" w:themeTint="D9"/>
-          <w:sz w:val="32"/>
-        </w:rPr>
-        <w:t xml:space="preserve"> e</w:t>
-      </w:r>
-      <w:r>
-        <w:rPr>
-          <w:rFonts w:ascii="Segoe UI" w:hAnsi="Segoe UI" w:cs="Segoe UI"/>
-          <w:color w:val="262626" w:themeColor="text1" w:themeTint="D9"/>
-          <w:sz w:val="32"/>
-        </w:rPr>
-        <w:t xml:space="preserve"> o </w:t>
-      </w:r>
-      <w:r>
-        <w:rPr>
-          <w:rFonts w:ascii="Segoe UI" w:hAnsi="Segoe UI" w:cs="Segoe UI"/>
-          <w:b/>
-          <w:i/>
-          <w:color w:val="262626" w:themeColor="text1" w:themeTint="D9"/>
-          <w:sz w:val="32"/>
-        </w:rPr>
-        <w:t xml:space="preserve">Microsoft SQL </w:t>
-      </w:r>
-      <w:proofErr w:type="gramStart"/>
-      <w:r>
-        <w:rPr>
-          <w:rFonts w:ascii="Segoe UI" w:hAnsi="Segoe UI" w:cs="Segoe UI"/>
-          <w:b/>
-          <w:i/>
-          <w:color w:val="262626" w:themeColor="text1" w:themeTint="D9"/>
-          <w:sz w:val="32"/>
-        </w:rPr>
-        <w:t>Server</w:t>
-      </w:r>
-      <w:proofErr w:type="gramEnd"/>
-      <w:r>
-        <w:rPr>
-          <w:rFonts w:ascii="Segoe UI" w:hAnsi="Segoe UI" w:cs="Segoe UI"/>
-          <w:i/>
-          <w:color w:val="262626" w:themeColor="text1" w:themeTint="D9"/>
-          <w:sz w:val="32"/>
-        </w:rPr>
-        <w:t xml:space="preserve">. </w:t>
-      </w:r>
-      <w:r>
-        <w:rPr>
-          <w:rFonts w:ascii="Segoe UI" w:hAnsi="Segoe UI" w:cs="Segoe UI"/>
-          <w:color w:val="262626" w:themeColor="text1" w:themeTint="D9"/>
-          <w:sz w:val="32"/>
-        </w:rPr>
-        <w:t xml:space="preserve">Por fim, </w:t>
-      </w:r>
-      <w:r>
-        <w:rPr>
-          <w:rFonts w:ascii="Segoe UI" w:hAnsi="Segoe UI" w:cs="Segoe UI"/>
-          <w:color w:val="262626" w:themeColor="text1" w:themeTint="D9"/>
-          <w:sz w:val="32"/>
-        </w:rPr>
-        <w:t>as imagens usadas no programa</w:t>
-      </w:r>
-      <w:r>
-        <w:rPr>
-          <w:rFonts w:ascii="Segoe UI" w:hAnsi="Segoe UI" w:cs="Segoe UI"/>
-          <w:color w:val="262626" w:themeColor="text1" w:themeTint="D9"/>
-          <w:sz w:val="32"/>
-        </w:rPr>
-        <w:t xml:space="preserve">, foram feitas pelo </w:t>
-      </w:r>
-      <w:proofErr w:type="gramStart"/>
-      <w:r>
-        <w:rPr>
-          <w:rFonts w:ascii="Segoe UI" w:hAnsi="Segoe UI" w:cs="Segoe UI"/>
-          <w:i/>
-          <w:color w:val="262626" w:themeColor="text1" w:themeTint="D9"/>
-          <w:sz w:val="32"/>
-        </w:rPr>
-        <w:t>software</w:t>
-      </w:r>
-      <w:proofErr w:type="gramEnd"/>
-      <w:r>
-        <w:rPr>
-          <w:rFonts w:ascii="Segoe UI" w:hAnsi="Segoe UI" w:cs="Segoe UI"/>
-          <w:color w:val="262626" w:themeColor="text1" w:themeTint="D9"/>
-          <w:sz w:val="32"/>
-        </w:rPr>
-        <w:t xml:space="preserve"> </w:t>
+        <w:t>Adobe Photoshop CS6</w:t>
       </w:r>
       <w:r>
         <w:rPr>
@@ -7156,7 +7014,47 @@
           <w:sz w:val="32"/>
           <w:u w:val="single"/>
         </w:rPr>
-        <w:t>Adobe Photoshop CS6</w:t>
+        <w:t xml:space="preserve"> e GIMP</w:t>
+      </w:r>
+      <w:r>
+        <w:rPr>
+          <w:rFonts w:ascii="Segoe UI" w:hAnsi="Segoe UI" w:cs="Segoe UI"/>
+          <w:color w:val="262626" w:themeColor="text1" w:themeTint="D9"/>
+          <w:sz w:val="32"/>
+        </w:rPr>
+        <w:t xml:space="preserve"> e</w:t>
+      </w:r>
+      <w:r>
+        <w:rPr>
+          <w:rFonts w:ascii="Segoe UI" w:hAnsi="Segoe UI" w:cs="Segoe UI"/>
+          <w:color w:val="262626" w:themeColor="text1" w:themeTint="D9"/>
+          <w:sz w:val="32"/>
+        </w:rPr>
+        <w:t xml:space="preserve"> </w:t>
+      </w:r>
+      <w:r>
+        <w:rPr>
+          <w:rFonts w:ascii="Segoe UI" w:hAnsi="Segoe UI" w:cs="Segoe UI"/>
+          <w:color w:val="262626" w:themeColor="text1" w:themeTint="D9"/>
+          <w:sz w:val="32"/>
+        </w:rPr>
+        <w:t>os ícones fo</w:t>
+      </w:r>
+      <w:r>
+        <w:rPr>
+          <w:rFonts w:ascii="Segoe UI" w:hAnsi="Segoe UI" w:cs="Segoe UI"/>
+          <w:color w:val="262626" w:themeColor="text1" w:themeTint="D9"/>
+          <w:sz w:val="32"/>
+        </w:rPr>
+        <w:t>ram transferidos de um website com o nome de</w:t>
+      </w:r>
+      <w:r>
+        <w:rPr>
+          <w:rFonts w:ascii="Segoe UI" w:hAnsi="Segoe UI" w:cs="Segoe UI"/>
+          <w:color w:val="262626" w:themeColor="text1" w:themeTint="D9"/>
+          <w:sz w:val="32"/>
+        </w:rPr>
+        <w:t xml:space="preserve"> </w:t>
       </w:r>
       <w:r>
         <w:rPr>
@@ -7167,7 +7065,7 @@
           <w:sz w:val="32"/>
           <w:u w:val="single"/>
         </w:rPr>
-        <w:t xml:space="preserve"> e GIMP</w:t>
+        <w:t>Icon Finder</w:t>
       </w:r>
       <w:r>
         <w:rPr>
@@ -7175,7 +7073,7 @@
           <w:color w:val="262626" w:themeColor="text1" w:themeTint="D9"/>
           <w:sz w:val="32"/>
         </w:rPr>
-        <w:t xml:space="preserve"> e</w:t>
+        <w:t>.</w:t>
       </w:r>
       <w:r>
         <w:rPr>
@@ -7183,6 +7081,22 @@
           <w:color w:val="262626" w:themeColor="text1" w:themeTint="D9"/>
           <w:sz w:val="32"/>
         </w:rPr>
+        <w:t xml:space="preserve"> Por fim, para guardar o projeto e permitir trabalhar em conjunto com maior eficácia utilizámos uma cloud (sistema de armazenamento online)</w:t>
+      </w:r>
+      <w:r>
+        <w:rPr>
+          <w:rFonts w:ascii="Segoe UI" w:hAnsi="Segoe UI" w:cs="Segoe UI"/>
+          <w:color w:val="262626" w:themeColor="text1" w:themeTint="D9"/>
+          <w:sz w:val="32"/>
+        </w:rPr>
+        <w:t xml:space="preserve"> de código</w:t>
+      </w:r>
+      <w:r>
+        <w:rPr>
+          <w:rFonts w:ascii="Segoe UI" w:hAnsi="Segoe UI" w:cs="Segoe UI"/>
+          <w:color w:val="262626" w:themeColor="text1" w:themeTint="D9"/>
+          <w:sz w:val="32"/>
+        </w:rPr>
         <w:t xml:space="preserve"> </w:t>
       </w:r>
       <w:r>
@@ -7191,7 +7105,7 @@
           <w:color w:val="262626" w:themeColor="text1" w:themeTint="D9"/>
           <w:sz w:val="32"/>
         </w:rPr>
-        <w:t>os ícones fo</w:t>
+        <w:t>com o nome de</w:t>
       </w:r>
       <w:r>
         <w:rPr>
@@ -7199,136 +7113,7 @@
           <w:color w:val="262626" w:themeColor="text1" w:themeTint="D9"/>
           <w:sz w:val="32"/>
         </w:rPr>
-        <w:t>ram transferidos de um website com o nome de</w:t>
-      </w:r>
-      <w:r>
-        <w:rPr>
-          <w:rFonts w:ascii="Segoe UI" w:hAnsi="Segoe UI" w:cs="Segoe UI"/>
-          <w:color w:val="262626" w:themeColor="text1" w:themeTint="D9"/>
-          <w:sz w:val="32"/>
-        </w:rPr>
-        <w:t xml:space="preserve"> </w:t>
-      </w:r>
-      <w:proofErr w:type="spellStart"/>
-      <w:r>
-        <w:rPr>
-          <w:rFonts w:ascii="Segoe UI" w:hAnsi="Segoe UI" w:cs="Segoe UI"/>
-          <w:b/>
-          <w:i/>
-          <w:color w:val="262626" w:themeColor="text1" w:themeTint="D9"/>
-          <w:sz w:val="32"/>
-          <w:u w:val="single"/>
-        </w:rPr>
-        <w:t>Icon</w:t>
-      </w:r>
-      <w:proofErr w:type="spellEnd"/>
-      <w:r>
-        <w:rPr>
-          <w:rFonts w:ascii="Segoe UI" w:hAnsi="Segoe UI" w:cs="Segoe UI"/>
-          <w:b/>
-          <w:i/>
-          <w:color w:val="262626" w:themeColor="text1" w:themeTint="D9"/>
-          <w:sz w:val="32"/>
-          <w:u w:val="single"/>
-        </w:rPr>
-        <w:t xml:space="preserve"> </w:t>
-      </w:r>
-      <w:proofErr w:type="spellStart"/>
-      <w:r>
-        <w:rPr>
-          <w:rFonts w:ascii="Segoe UI" w:hAnsi="Segoe UI" w:cs="Segoe UI"/>
-          <w:b/>
-          <w:i/>
-          <w:color w:val="262626" w:themeColor="text1" w:themeTint="D9"/>
-          <w:sz w:val="32"/>
-          <w:u w:val="single"/>
-        </w:rPr>
-        <w:t>Finder</w:t>
-      </w:r>
-      <w:proofErr w:type="spellEnd"/>
-      <w:r>
-        <w:rPr>
-          <w:rFonts w:ascii="Segoe UI" w:hAnsi="Segoe UI" w:cs="Segoe UI"/>
-          <w:color w:val="262626" w:themeColor="text1" w:themeTint="D9"/>
-          <w:sz w:val="32"/>
-        </w:rPr>
-        <w:t>.</w:t>
-      </w:r>
-      <w:r>
-        <w:rPr>
-          <w:rFonts w:ascii="Segoe UI" w:hAnsi="Segoe UI" w:cs="Segoe UI"/>
-          <w:color w:val="262626" w:themeColor="text1" w:themeTint="D9"/>
-          <w:sz w:val="32"/>
-        </w:rPr>
-        <w:t xml:space="preserve"> Por fim, para guardar o projeto e permitir trabalhar em conjunto com maior eficácia utilizámos uma </w:t>
-      </w:r>
-      <w:proofErr w:type="spellStart"/>
-      <w:r>
-        <w:rPr>
-          <w:rFonts w:ascii="Segoe UI" w:hAnsi="Segoe UI" w:cs="Segoe UI"/>
-          <w:color w:val="262626" w:themeColor="text1" w:themeTint="D9"/>
-          <w:sz w:val="32"/>
-        </w:rPr>
-        <w:t>cloud</w:t>
-      </w:r>
-      <w:proofErr w:type="spellEnd"/>
-      <w:r>
-        <w:rPr>
-          <w:rFonts w:ascii="Segoe UI" w:hAnsi="Segoe UI" w:cs="Segoe UI"/>
-          <w:color w:val="262626" w:themeColor="text1" w:themeTint="D9"/>
-          <w:sz w:val="32"/>
-        </w:rPr>
-        <w:t xml:space="preserve"> (sistema de armazenamento online)</w:t>
-      </w:r>
-      <w:r>
-        <w:rPr>
-          <w:rFonts w:ascii="Segoe UI" w:hAnsi="Segoe UI" w:cs="Segoe UI"/>
-          <w:color w:val="262626" w:themeColor="text1" w:themeTint="D9"/>
-          <w:sz w:val="32"/>
-        </w:rPr>
-        <w:t xml:space="preserve"> de código</w:t>
-      </w:r>
-      <w:r>
-        <w:rPr>
-          <w:rFonts w:ascii="Segoe UI" w:hAnsi="Segoe UI" w:cs="Segoe UI"/>
-          <w:color w:val="262626" w:themeColor="text1" w:themeTint="D9"/>
-          <w:sz w:val="32"/>
-        </w:rPr>
-        <w:t xml:space="preserve"> </w:t>
-      </w:r>
-      <w:r>
-        <w:rPr>
-          <w:rFonts w:ascii="Segoe UI" w:hAnsi="Segoe UI" w:cs="Segoe UI"/>
-          <w:color w:val="262626" w:themeColor="text1" w:themeTint="D9"/>
-          <w:sz w:val="32"/>
-        </w:rPr>
-        <w:t>com o nome de</w:t>
-      </w:r>
-      <w:r>
-        <w:rPr>
-          <w:rFonts w:ascii="Segoe UI" w:hAnsi="Segoe UI" w:cs="Segoe UI"/>
-          <w:color w:val="262626" w:themeColor="text1" w:themeTint="D9"/>
-          <w:sz w:val="32"/>
-        </w:rPr>
-        <w:t xml:space="preserve"> </w:t>
-      </w:r>
-      <w:proofErr w:type="spellStart"/>
-      <w:r>
-        <w:rPr>
-          <w:rFonts w:ascii="Segoe UI" w:hAnsi="Segoe UI" w:cs="Segoe UI"/>
-          <w:color w:val="262626" w:themeColor="text1" w:themeTint="D9"/>
-          <w:sz w:val="32"/>
-        </w:rPr>
-        <w:t>GitHub</w:t>
-      </w:r>
-      <w:proofErr w:type="spellEnd"/>
-      <w:r>
-        <w:rPr>
-          <w:rFonts w:ascii="Segoe UI" w:hAnsi="Segoe UI" w:cs="Segoe UI"/>
-          <w:color w:val="262626" w:themeColor="text1" w:themeTint="D9"/>
-          <w:sz w:val="32"/>
-        </w:rPr>
-        <w:t>.</w:t>
+        <w:t xml:space="preserve"> GitHub.</w:t>
       </w:r>
     </w:p>
     <w:p>
@@ -7380,19 +7165,8 @@
           <w:color w:val="262626" w:themeColor="text1" w:themeTint="D9"/>
           <w:sz w:val="32"/>
         </w:rPr>
-        <w:t xml:space="preserve">Visual </w:t>
-      </w:r>
-      <w:proofErr w:type="spellStart"/>
-      <w:r>
-        <w:rPr>
-          <w:rFonts w:ascii="Segoe UI" w:hAnsi="Segoe UI" w:cs="Segoe UI"/>
-          <w:i/>
-          <w:color w:val="262626" w:themeColor="text1" w:themeTint="D9"/>
-          <w:sz w:val="32"/>
-        </w:rPr>
-        <w:t>Studio</w:t>
-      </w:r>
-      <w:proofErr w:type="spellEnd"/>
+        <w:t>Visual Studio</w:t>
+      </w:r>
       <w:r>
         <w:rPr>
           <w:rFonts w:ascii="Segoe UI" w:hAnsi="Segoe UI" w:cs="Segoe UI"/>
@@ -7448,7 +7222,6 @@
         </w:rPr>
         <w:t xml:space="preserve"> (DIA </w:t>
       </w:r>
-      <w:proofErr w:type="spellStart"/>
       <w:r>
         <w:rPr>
           <w:rFonts w:ascii="Segoe UI" w:hAnsi="Segoe UI" w:cs="Segoe UI"/>
@@ -7456,17 +7229,7 @@
           <w:color w:val="262626" w:themeColor="text1" w:themeTint="D9"/>
           <w:sz w:val="32"/>
         </w:rPr>
-        <w:t>Diagram</w:t>
-      </w:r>
-      <w:proofErr w:type="spellEnd"/>
-      <w:r>
-        <w:rPr>
-          <w:rFonts w:ascii="Segoe UI" w:hAnsi="Segoe UI" w:cs="Segoe UI"/>
-          <w:i/>
-          <w:color w:val="262626" w:themeColor="text1" w:themeTint="D9"/>
-          <w:sz w:val="32"/>
-        </w:rPr>
-        <w:t xml:space="preserve"> Editor</w:t>
+        <w:t>Diagram Editor</w:t>
       </w:r>
       <w:r>
         <w:rPr>
@@ -7572,7 +7335,6 @@
         </w:rPr>
         <w:t xml:space="preserve">GIMP (GNU </w:t>
       </w:r>
-      <w:proofErr w:type="spellStart"/>
       <w:r>
         <w:rPr>
           <w:rFonts w:ascii="Segoe UI" w:hAnsi="Segoe UI" w:cs="Segoe UI"/>
@@ -7580,49 +7342,8 @@
           <w:color w:val="262626" w:themeColor="text1" w:themeTint="D9"/>
           <w:sz w:val="32"/>
         </w:rPr>
-        <w:t>Image</w:t>
-      </w:r>
-      <w:proofErr w:type="spellEnd"/>
-      <w:r>
-        <w:rPr>
-          <w:rFonts w:ascii="Segoe UI" w:hAnsi="Segoe UI" w:cs="Segoe UI"/>
-          <w:i/>
-          <w:color w:val="262626" w:themeColor="text1" w:themeTint="D9"/>
-          <w:sz w:val="32"/>
-        </w:rPr>
-        <w:t xml:space="preserve"> </w:t>
-      </w:r>
-      <w:proofErr w:type="spellStart"/>
-      <w:r>
-        <w:rPr>
-          <w:rFonts w:ascii="Segoe UI" w:hAnsi="Segoe UI" w:cs="Segoe UI"/>
-          <w:i/>
-          <w:color w:val="262626" w:themeColor="text1" w:themeTint="D9"/>
-          <w:sz w:val="32"/>
-        </w:rPr>
-        <w:t>Manipulation</w:t>
-      </w:r>
-      <w:proofErr w:type="spellEnd"/>
-      <w:r>
-        <w:rPr>
-          <w:rFonts w:ascii="Segoe UI" w:hAnsi="Segoe UI" w:cs="Segoe UI"/>
-          <w:i/>
-          <w:color w:val="262626" w:themeColor="text1" w:themeTint="D9"/>
-          <w:sz w:val="32"/>
-        </w:rPr>
-        <w:t xml:space="preserve"> </w:t>
-      </w:r>
-      <w:proofErr w:type="spellStart"/>
-      <w:r>
-        <w:rPr>
-          <w:rFonts w:ascii="Segoe UI" w:hAnsi="Segoe UI" w:cs="Segoe UI"/>
-          <w:i/>
-          <w:color w:val="262626" w:themeColor="text1" w:themeTint="D9"/>
-          <w:sz w:val="32"/>
-        </w:rPr>
-        <w:t>Program</w:t>
-      </w:r>
-      <w:proofErr w:type="spellEnd"/>
+        <w:t>Image Manipulation Program</w:t>
+      </w:r>
       <w:r>
         <w:rPr>
           <w:rFonts w:ascii="Segoe UI" w:hAnsi="Segoe UI" w:cs="Segoe UI"/>
@@ -7646,41 +7367,13 @@
           <w:sz w:val="32"/>
         </w:rPr>
       </w:pPr>
-      <w:proofErr w:type="spellStart"/>
       <w:r>
         <w:rPr>
           <w:rFonts w:ascii="Segoe UI" w:hAnsi="Segoe UI" w:cs="Segoe UI"/>
           <w:color w:val="262626" w:themeColor="text1" w:themeTint="D9"/>
           <w:sz w:val="32"/>
         </w:rPr>
-        <w:t>Icon</w:t>
-      </w:r>
-      <w:proofErr w:type="spellEnd"/>
-      <w:r>
-        <w:rPr>
-          <w:rFonts w:ascii="Segoe UI" w:hAnsi="Segoe UI" w:cs="Segoe UI"/>
-          <w:color w:val="262626" w:themeColor="text1" w:themeTint="D9"/>
-          <w:sz w:val="32"/>
-        </w:rPr>
-        <w:t xml:space="preserve"> </w:t>
-      </w:r>
-      <w:proofErr w:type="spellStart"/>
-      <w:r>
-        <w:rPr>
-          <w:rFonts w:ascii="Segoe UI" w:hAnsi="Segoe UI" w:cs="Segoe UI"/>
-          <w:color w:val="262626" w:themeColor="text1" w:themeTint="D9"/>
-          <w:sz w:val="32"/>
-        </w:rPr>
-        <w:t>Finder</w:t>
-      </w:r>
-      <w:proofErr w:type="spellEnd"/>
-      <w:r>
-        <w:rPr>
-          <w:rFonts w:ascii="Segoe UI" w:hAnsi="Segoe UI" w:cs="Segoe UI"/>
-          <w:color w:val="262626" w:themeColor="text1" w:themeTint="D9"/>
-          <w:sz w:val="32"/>
-        </w:rPr>
-        <w:t xml:space="preserve"> (</w:t>
+        <w:t>Icon Finder (</w:t>
       </w:r>
       <w:hyperlink r:id="rId11" w:history="1">
         <w:r>
@@ -7715,23 +7408,13 @@
           <w:sz w:val="32"/>
         </w:rPr>
       </w:pPr>
-      <w:proofErr w:type="spellStart"/>
       <w:r>
         <w:rPr>
           <w:rFonts w:ascii="Segoe UI" w:hAnsi="Segoe UI" w:cs="Segoe UI"/>
           <w:color w:val="262626" w:themeColor="text1" w:themeTint="D9"/>
           <w:sz w:val="32"/>
         </w:rPr>
-        <w:t>GitHub</w:t>
-      </w:r>
-      <w:proofErr w:type="spellEnd"/>
-      <w:r>
-        <w:rPr>
-          <w:rFonts w:ascii="Segoe UI" w:hAnsi="Segoe UI" w:cs="Segoe UI"/>
-          <w:color w:val="262626" w:themeColor="text1" w:themeTint="D9"/>
-          <w:sz w:val="32"/>
-        </w:rPr>
-        <w:t xml:space="preserve"> (www.github.com).</w:t>
+        <w:t>GitHub (www.github.com).</w:t>
       </w:r>
     </w:p>
     <w:p>
@@ -8497,27 +8180,7 @@
           <w:color w:val="262626" w:themeColor="text1" w:themeTint="D9"/>
           <w:sz w:val="28"/>
         </w:rPr>
-        <w:t xml:space="preserve">A proposta do projeto foi entregue, pelo </w:t>
-      </w:r>
-      <w:proofErr w:type="spellStart"/>
-      <w:r>
-        <w:rPr>
-          <w:rFonts w:ascii="Segoe UI" w:hAnsi="Segoe UI" w:cs="Segoe UI"/>
-          <w:b/>
-          <w:color w:val="262626" w:themeColor="text1" w:themeTint="D9"/>
-          <w:sz w:val="28"/>
-        </w:rPr>
-        <w:t>moodle</w:t>
-      </w:r>
-      <w:proofErr w:type="spellEnd"/>
-      <w:r>
-        <w:rPr>
-          <w:rFonts w:ascii="Segoe UI" w:hAnsi="Segoe UI" w:cs="Segoe UI"/>
-          <w:b/>
-          <w:color w:val="262626" w:themeColor="text1" w:themeTint="D9"/>
-          <w:sz w:val="28"/>
-        </w:rPr>
-        <w:t xml:space="preserve"> da escola numa secção </w:t>
+        <w:t xml:space="preserve">A proposta do projeto foi entregue, pelo moodle da escola numa secção </w:t>
       </w:r>
       <w:r>
         <w:rPr>
@@ -9008,72 +8671,26 @@
       </w:pPr>
       <w:r>
         <w:rPr>
-          <w:rFonts w:ascii="Segoe UI" w:hAnsi="Segoe UI" w:cs="Segoe UI"/>
-          <w:color w:val="262626" w:themeColor="text1" w:themeTint="D9"/>
-          <w:sz w:val="28"/>
-        </w:rPr>
-        <w:t>Planeamento do modelo de dados;</w:t>
+          <w:rStyle w:val="Cabealho3Carter"/>
+          <w:rFonts w:ascii="Segoe UI" w:hAnsi="Segoe UI" w:cs="Segoe UI"/>
+          <w:color w:val="auto"/>
+          <w:sz w:val="28"/>
+        </w:rPr>
+        <w:t>Planeamento do modelo de dados</w:t>
+      </w:r>
+      <w:r>
+        <w:rPr>
+          <w:rFonts w:ascii="Segoe UI" w:hAnsi="Segoe UI" w:cs="Segoe UI"/>
+          <w:color w:val="262626" w:themeColor="text1" w:themeTint="D9"/>
+          <w:sz w:val="28"/>
+        </w:rPr>
+        <w:t>;</w:t>
       </w:r>
     </w:p>
     <w:p>
       <w:pPr>
         <w:pStyle w:val="PargrafodaLista"/>
         <w:jc w:val="both"/>
-        <w:rPr>
-          <w:rFonts w:ascii="Segoe UI" w:hAnsi="Segoe UI" w:cs="Segoe UI"/>
-          <w:color w:val="262626" w:themeColor="text1" w:themeTint="D9"/>
-          <w:sz w:val="28"/>
-        </w:rPr>
-      </w:pPr>
-    </w:p>
-    <w:p>
-      <w:pPr>
-        <w:pStyle w:val="PargrafodaLista"/>
-        <w:jc w:val="both"/>
-        <w:rPr>
-          <w:rFonts w:ascii="Segoe UI" w:hAnsi="Segoe UI" w:cs="Segoe UI"/>
-          <w:color w:val="262626" w:themeColor="text1" w:themeTint="D9"/>
-          <w:sz w:val="28"/>
-        </w:rPr>
-      </w:pPr>
-    </w:p>
-    <w:p>
-      <w:pPr>
-        <w:pStyle w:val="PargrafodaLista"/>
-        <w:jc w:val="both"/>
-        <w:rPr>
-          <w:rFonts w:ascii="Segoe UI" w:hAnsi="Segoe UI" w:cs="Segoe UI"/>
-          <w:color w:val="262626" w:themeColor="text1" w:themeTint="D9"/>
-          <w:sz w:val="28"/>
-        </w:rPr>
-      </w:pPr>
-    </w:p>
-    <w:p>
-      <w:pPr>
-        <w:pStyle w:val="PargrafodaLista"/>
-        <w:numPr>
-          <w:ilvl w:val="0"/>
-          <w:numId w:val="16"/>
-        </w:numPr>
-        <w:rPr>
-          <w:rFonts w:ascii="Segoe UI" w:hAnsi="Segoe UI" w:cs="Segoe UI"/>
-          <w:color w:val="262626" w:themeColor="text1" w:themeTint="D9"/>
-          <w:sz w:val="28"/>
-        </w:rPr>
-      </w:pPr>
-      <w:r>
-        <w:rPr>
-          <w:rFonts w:ascii="Segoe UI" w:hAnsi="Segoe UI" w:cs="Segoe UI"/>
-          <w:color w:val="262626" w:themeColor="text1" w:themeTint="D9"/>
-          <w:sz w:val="28"/>
-        </w:rPr>
-        <w:t>Planeamento do modelo de dados</w:t>
-      </w:r>
-    </w:p>
-    <w:p>
-      <w:pPr>
-        <w:pStyle w:val="PargrafodaLista"/>
-        <w:ind w:left="1440"/>
         <w:rPr>
           <w:rFonts w:ascii="Segoe UI" w:hAnsi="Segoe UI" w:cs="Segoe UI"/>
           <w:color w:val="262626" w:themeColor="text1" w:themeTint="D9"/>
@@ -9466,6 +9083,50 @@
     </w:p>
     <w:p>
       <w:pPr>
+        <w:pStyle w:val="PargrafodaLista"/>
+        <w:ind w:left="2145"/>
+        <w:rPr>
+          <w:rFonts w:ascii="Segoe UI" w:hAnsi="Segoe UI" w:cs="Segoe UI"/>
+          <w:color w:val="262626" w:themeColor="text1" w:themeTint="D9"/>
+          <w:sz w:val="28"/>
+        </w:rPr>
+      </w:pPr>
+    </w:p>
+    <w:p>
+      <w:pPr>
+        <w:pStyle w:val="PargrafodaLista"/>
+        <w:ind w:left="2145"/>
+        <w:rPr>
+          <w:rFonts w:ascii="Segoe UI" w:hAnsi="Segoe UI" w:cs="Segoe UI"/>
+          <w:color w:val="262626" w:themeColor="text1" w:themeTint="D9"/>
+          <w:sz w:val="28"/>
+        </w:rPr>
+      </w:pPr>
+    </w:p>
+    <w:p>
+      <w:pPr>
+        <w:pStyle w:val="PargrafodaLista"/>
+        <w:ind w:left="2145"/>
+        <w:rPr>
+          <w:rFonts w:ascii="Segoe UI" w:hAnsi="Segoe UI" w:cs="Segoe UI"/>
+          <w:color w:val="262626" w:themeColor="text1" w:themeTint="D9"/>
+          <w:sz w:val="28"/>
+        </w:rPr>
+      </w:pPr>
+    </w:p>
+    <w:p>
+      <w:pPr>
+        <w:pStyle w:val="PargrafodaLista"/>
+        <w:ind w:left="2145"/>
+        <w:rPr>
+          <w:rFonts w:ascii="Segoe UI" w:hAnsi="Segoe UI" w:cs="Segoe UI"/>
+          <w:color w:val="262626" w:themeColor="text1" w:themeTint="D9"/>
+          <w:sz w:val="28"/>
+        </w:rPr>
+      </w:pPr>
+    </w:p>
+    <w:p>
+      <w:pPr>
         <w:ind w:left="708" w:firstLine="708"/>
         <w:jc w:val="both"/>
         <w:rPr>
@@ -10043,6 +9704,26 @@
     </w:p>
     <w:p>
       <w:pPr>
+        <w:jc w:val="both"/>
+        <w:rPr>
+          <w:rFonts w:ascii="Segoe UI" w:hAnsi="Segoe UI" w:cs="Segoe UI"/>
+          <w:color w:val="262626" w:themeColor="text1" w:themeTint="D9"/>
+          <w:sz w:val="28"/>
+        </w:rPr>
+      </w:pPr>
+    </w:p>
+    <w:p>
+      <w:pPr>
+        <w:jc w:val="both"/>
+        <w:rPr>
+          <w:rFonts w:ascii="Segoe UI" w:hAnsi="Segoe UI" w:cs="Segoe UI"/>
+          <w:color w:val="262626" w:themeColor="text1" w:themeTint="D9"/>
+          <w:sz w:val="28"/>
+        </w:rPr>
+      </w:pPr>
+    </w:p>
+    <w:p>
+      <w:pPr>
         <w:ind w:left="708" w:firstLine="708"/>
         <w:jc w:val="both"/>
         <w:rPr>
@@ -10057,6 +9738,7 @@
           <w:color w:val="262626" w:themeColor="text1" w:themeTint="D9"/>
           <w:sz w:val="28"/>
         </w:rPr>
+        <w:lastRenderedPageBreak/>
         <w:t>- Utilizadores</w:t>
       </w:r>
     </w:p>
@@ -10080,26 +9762,55 @@
           <w:color w:val="262626" w:themeColor="text1" w:themeTint="D9"/>
           <w:sz w:val="28"/>
         </w:rPr>
-        <w:lastRenderedPageBreak/>
-        <w:t>Os utilizadores tem as informações necessárias para o seu login no programa (</w:t>
-      </w:r>
-      <w:proofErr w:type="spellStart"/>
-      <w:r>
-        <w:rPr>
-          <w:rFonts w:ascii="Segoe UI" w:hAnsi="Segoe UI" w:cs="Segoe UI"/>
-          <w:color w:val="262626" w:themeColor="text1" w:themeTint="D9"/>
-          <w:sz w:val="28"/>
-        </w:rPr>
-        <w:t>Nome_Util</w:t>
-      </w:r>
-      <w:proofErr w:type="spellEnd"/>
-      <w:r>
-        <w:rPr>
-          <w:rFonts w:ascii="Segoe UI" w:hAnsi="Segoe UI" w:cs="Segoe UI"/>
-          <w:color w:val="262626" w:themeColor="text1" w:themeTint="D9"/>
-          <w:sz w:val="28"/>
-        </w:rPr>
-        <w:t>, password, etc.)</w:t>
+        <w:t>Os utilizadores tem as informações necessárias par</w:t>
+      </w:r>
+      <w:r>
+        <w:rPr>
+          <w:rFonts w:ascii="Segoe UI" w:hAnsi="Segoe UI" w:cs="Segoe UI"/>
+          <w:color w:val="262626" w:themeColor="text1" w:themeTint="D9"/>
+          <w:sz w:val="28"/>
+        </w:rPr>
+        <w:t xml:space="preserve">a o seu login no programa (Nome </w:t>
+      </w:r>
+      <w:r>
+        <w:rPr>
+          <w:rFonts w:ascii="Segoe UI" w:hAnsi="Segoe UI" w:cs="Segoe UI"/>
+          <w:color w:val="262626" w:themeColor="text1" w:themeTint="D9"/>
+          <w:sz w:val="28"/>
+        </w:rPr>
+        <w:t>Util</w:t>
+      </w:r>
+      <w:r>
+        <w:rPr>
+          <w:rFonts w:ascii="Segoe UI" w:hAnsi="Segoe UI" w:cs="Segoe UI"/>
+          <w:color w:val="262626" w:themeColor="text1" w:themeTint="D9"/>
+          <w:sz w:val="28"/>
+        </w:rPr>
+        <w:t>izador, P</w:t>
+      </w:r>
+      <w:r>
+        <w:rPr>
+          <w:rFonts w:ascii="Segoe UI" w:hAnsi="Segoe UI" w:cs="Segoe UI"/>
+          <w:color w:val="262626" w:themeColor="text1" w:themeTint="D9"/>
+          <w:sz w:val="28"/>
+        </w:rPr>
+        <w:t>a</w:t>
+      </w:r>
+      <w:r>
+        <w:rPr>
+          <w:rFonts w:ascii="Segoe UI" w:hAnsi="Segoe UI" w:cs="Segoe UI"/>
+          <w:color w:val="262626" w:themeColor="text1" w:themeTint="D9"/>
+          <w:sz w:val="28"/>
+        </w:rPr>
+        <w:t>lavra-Passe</w:t>
+      </w:r>
+      <w:r>
+        <w:rPr>
+          <w:rFonts w:ascii="Segoe UI" w:hAnsi="Segoe UI" w:cs="Segoe UI"/>
+          <w:color w:val="262626" w:themeColor="text1" w:themeTint="D9"/>
+          <w:sz w:val="28"/>
+        </w:rPr>
+        <w:t>, etc.)</w:t>
       </w:r>
     </w:p>
     <w:p>
@@ -10423,27 +10134,54 @@
           <w:sz w:val="28"/>
         </w:rPr>
       </w:pPr>
-      <w:r>
-        <w:rPr>
-          <w:rFonts w:ascii="Segoe UI" w:hAnsi="Segoe UI" w:cs="Segoe UI"/>
-          <w:color w:val="262626" w:themeColor="text1" w:themeTint="D9"/>
-          <w:sz w:val="28"/>
-        </w:rPr>
-        <w:t>Para mais detalhes dos atributos e das relações, temos aqui o modelo de dados.</w:t>
-      </w:r>
-    </w:p>
-    <w:p>
-      <w:pPr>
-        <w:rPr>
-          <w:rFonts w:ascii="Segoe UI" w:hAnsi="Segoe UI" w:cs="Segoe UI"/>
-          <w:color w:val="262626" w:themeColor="text1" w:themeTint="D9"/>
-          <w:sz w:val="28"/>
-        </w:rPr>
-      </w:pPr>
-    </w:p>
-    <w:p>
-      <w:pPr>
-        <w:jc w:val="center"/>
+    </w:p>
+    <w:p>
+      <w:pPr>
+        <w:pStyle w:val="PargrafodaLista"/>
+        <w:ind w:left="1440"/>
+        <w:jc w:val="both"/>
+        <w:rPr>
+          <w:rFonts w:ascii="Segoe UI" w:hAnsi="Segoe UI" w:cs="Segoe UI"/>
+          <w:color w:val="262626" w:themeColor="text1" w:themeTint="D9"/>
+          <w:sz w:val="28"/>
+        </w:rPr>
+      </w:pPr>
+      <w:r>
+        <w:rPr>
+          <w:rFonts w:ascii="Segoe UI" w:hAnsi="Segoe UI" w:cs="Segoe UI"/>
+          <w:color w:val="262626" w:themeColor="text1" w:themeTint="D9"/>
+          <w:sz w:val="28"/>
+        </w:rPr>
+        <w:t>Para mais detalhes dos atributos e das relações, temos aqui o modelo de dados</w:t>
+      </w:r>
+      <w:r>
+        <w:rPr>
+          <w:rFonts w:ascii="Segoe UI" w:hAnsi="Segoe UI" w:cs="Segoe UI"/>
+          <w:color w:val="262626" w:themeColor="text1" w:themeTint="D9"/>
+          <w:sz w:val="28"/>
+        </w:rPr>
+        <w:t xml:space="preserve"> (Página Seguinte)</w:t>
+      </w:r>
+      <w:r>
+        <w:rPr>
+          <w:rFonts w:ascii="Segoe UI" w:hAnsi="Segoe UI" w:cs="Segoe UI"/>
+          <w:color w:val="262626" w:themeColor="text1" w:themeTint="D9"/>
+          <w:sz w:val="28"/>
+        </w:rPr>
+        <w:t>.</w:t>
+      </w:r>
+    </w:p>
+    <w:p>
+      <w:pPr>
+        <w:rPr>
+          <w:rFonts w:ascii="Segoe UI" w:hAnsi="Segoe UI" w:cs="Segoe UI"/>
+          <w:color w:val="262626" w:themeColor="text1" w:themeTint="D9"/>
+          <w:sz w:val="28"/>
+        </w:rPr>
+      </w:pPr>
+    </w:p>
+    <w:p>
+      <w:pPr>
         <w:rPr>
           <w:color w:val="000000" w:themeColor="text1"/>
           <w:sz w:val="96"/>
@@ -10480,8 +10218,10 @@
     </w:p>
     <w:p>
       <w:pPr>
-        <w:rPr>
-          <w:color w:val="000000" w:themeColor="text1"/>
+        <w:pStyle w:val="Cabealho3"/>
+        <w:jc w:val="center"/>
+        <w:rPr>
+          <w:rFonts w:ascii="Segoe UI" w:hAnsi="Segoe UI" w:cs="Segoe UI"/>
           <w:sz w:val="96"/>
           <w:u w:val="single"/>
           <w14:reflection w14:blurRad="6350" w14:stA="53000" w14:stPos="0" w14:endA="300" w14:endPos="35500" w14:dist="0" w14:dir="5400000" w14:fadeDir="5400000" w14:sx="100000" w14:sy="-90000" w14:kx="0" w14:ky="0" w14:algn="bl"/>
@@ -10513,14 +10253,13 @@
           </w14:textFill>
         </w:rPr>
       </w:pPr>
-    </w:p>
-    <w:p>
-      <w:pPr>
-        <w:jc w:val="center"/>
-        <w:rPr>
-          <w:color w:val="000000" w:themeColor="text1"/>
-          <w:sz w:val="96"/>
+      <w:r>
+        <w:rPr>
+          <w:rFonts w:ascii="Segoe UI" w:hAnsi="Segoe UI" w:cs="Segoe UI"/>
+          <w:noProof/>
+          <w:sz w:val="280"/>
           <w:u w:val="single"/>
+          <w:lang w:eastAsia="pt-PT"/>
           <w14:reflection w14:blurRad="6350" w14:stA="53000" w14:stPos="0" w14:endA="300" w14:endPos="35500" w14:dist="0" w14:dir="5400000" w14:fadeDir="5400000" w14:sx="100000" w14:sy="-90000" w14:kx="0" w14:ky="0" w14:algn="bl"/>
           <w14:textOutline w14:w="0" w14:cap="flat" w14:cmpd="sng" w14:algn="ctr">
             <w14:noFill/>
@@ -10549,28 +10288,9 @@
             </w14:gradFill>
           </w14:textFill>
         </w:rPr>
-      </w:pPr>
-      <w:r>
-        <w:rPr>
-          <w:noProof/>
-          <w:color w:val="000000" w:themeColor="text1"/>
-          <w:sz w:val="56"/>
-          <w:u w:val="single"/>
-          <w:lang w:eastAsia="pt-PT"/>
-          <w14:shadow w14:blurRad="38100" w14:dist="19050" w14:dir="2700000" w14:sx="100000" w14:sy="100000" w14:kx="0" w14:ky="0" w14:algn="tl">
-            <w14:schemeClr w14:val="dk1">
-              <w14:alpha w14:val="60000"/>
-            </w14:schemeClr>
-          </w14:shadow>
-          <w14:textOutline w14:w="0" w14:cap="flat" w14:cmpd="sng" w14:algn="ctr">
-            <w14:noFill/>
-            <w14:prstDash w14:val="solid"/>
-            <w14:round/>
-          </w14:textOutline>
-        </w:rPr>
         <w:lastRenderedPageBreak/>
         <w:drawing>
-          <wp:anchor distT="0" distB="0" distL="114300" distR="114300" simplePos="0" relativeHeight="251665408" behindDoc="1" locked="0" layoutInCell="1" allowOverlap="1" wp14:anchorId="5CDAC674" wp14:editId="4FFC28EE">
+          <wp:anchor distT="0" distB="0" distL="114300" distR="114300" simplePos="0" relativeHeight="251665408" behindDoc="1" locked="0" layoutInCell="1" allowOverlap="1" wp14:anchorId="5CE941D2" wp14:editId="7B8F0C62">
             <wp:simplePos x="0" y="0"/>
             <wp:positionH relativeFrom="page">
               <wp:align>right</wp:align>
@@ -10642,7 +10362,7 @@
       </w:r>
       <w:r>
         <w:rPr>
-          <w:color w:val="000000" w:themeColor="text1"/>
+          <w:rFonts w:ascii="Segoe UI" w:hAnsi="Segoe UI" w:cs="Segoe UI"/>
           <w:sz w:val="96"/>
           <w:u w:val="single"/>
           <w14:reflection w14:blurRad="6350" w14:stA="53000" w14:stPos="0" w14:endA="300" w14:endPos="35500" w14:dist="0" w14:dir="5400000" w14:fadeDir="5400000" w14:sx="100000" w14:sy="-90000" w14:kx="0" w14:ky="0" w14:algn="bl"/>
@@ -10830,27 +10550,16 @@
           <w:color w:val="262626" w:themeColor="text1" w:themeTint="D9"/>
           <w:sz w:val="28"/>
         </w:rPr>
-        <w:t xml:space="preserve">Esta fase divide se </w:t>
-      </w:r>
-      <w:proofErr w:type="gramStart"/>
-      <w:r>
-        <w:rPr>
-          <w:rFonts w:ascii="Segoe UI" w:hAnsi="Segoe UI" w:cs="Segoe UI"/>
-          <w:b/>
-          <w:color w:val="262626" w:themeColor="text1" w:themeTint="D9"/>
-          <w:sz w:val="28"/>
-        </w:rPr>
-        <w:t>em</w:t>
-      </w:r>
-      <w:proofErr w:type="gramEnd"/>
-      <w:r>
-        <w:rPr>
-          <w:rFonts w:ascii="Segoe UI" w:hAnsi="Segoe UI" w:cs="Segoe UI"/>
-          <w:b/>
-          <w:color w:val="262626" w:themeColor="text1" w:themeTint="D9"/>
-          <w:sz w:val="28"/>
-        </w:rPr>
-        <w:t>:</w:t>
+        <w:t>Esta fase divide-</w:t>
+      </w:r>
+      <w:r>
+        <w:rPr>
+          <w:rFonts w:ascii="Segoe UI" w:hAnsi="Segoe UI" w:cs="Segoe UI"/>
+          <w:b/>
+          <w:color w:val="262626" w:themeColor="text1" w:themeTint="D9"/>
+          <w:sz w:val="28"/>
+        </w:rPr>
+        <w:t>se em:</w:t>
       </w:r>
     </w:p>
     <w:p>
@@ -11042,8 +10751,6 @@
         </w:rPr>
         <w:t>;</w:t>
       </w:r>
-      <w:bookmarkStart w:id="18" w:name="_GoBack"/>
-      <w:bookmarkEnd w:id="18"/>
     </w:p>
     <w:p>
       <w:pPr>
@@ -11076,17 +10783,16 @@
         </w:rPr>
         <w:t xml:space="preserve">A interface, não foi das fases mais difíceis de trabalhar no projeto, nós optamos por uma interface simples e fácil manuseamento. Por isso, implementámos </w:t>
       </w:r>
-      <w:proofErr w:type="spellStart"/>
-      <w:r>
-        <w:rPr>
-          <w:rFonts w:ascii="Segoe UI" w:hAnsi="Segoe UI" w:cs="Segoe UI"/>
-          <w:b/>
+      <w:r>
+        <w:rPr>
+          <w:rFonts w:ascii="Segoe UI" w:hAnsi="Segoe UI" w:cs="Segoe UI"/>
+          <w:b/>
+          <w:i/>
           <w:color w:val="262626" w:themeColor="text1" w:themeTint="D9"/>
           <w:sz w:val="28"/>
         </w:rPr>
         <w:t>Forms</w:t>
       </w:r>
-      <w:proofErr w:type="spellEnd"/>
       <w:r>
         <w:rPr>
           <w:rFonts w:ascii="Segoe UI" w:hAnsi="Segoe UI" w:cs="Segoe UI"/>
@@ -11096,17 +10802,16 @@
         </w:rPr>
         <w:t xml:space="preserve"> genéricas, ou seja, </w:t>
       </w:r>
-      <w:proofErr w:type="spellStart"/>
-      <w:r>
-        <w:rPr>
-          <w:rFonts w:ascii="Segoe UI" w:hAnsi="Segoe UI" w:cs="Segoe UI"/>
-          <w:b/>
+      <w:r>
+        <w:rPr>
+          <w:rFonts w:ascii="Segoe UI" w:hAnsi="Segoe UI" w:cs="Segoe UI"/>
+          <w:b/>
+          <w:i/>
           <w:color w:val="262626" w:themeColor="text1" w:themeTint="D9"/>
           <w:sz w:val="28"/>
         </w:rPr>
         <w:t>forms</w:t>
       </w:r>
-      <w:proofErr w:type="spellEnd"/>
       <w:r>
         <w:rPr>
           <w:rFonts w:ascii="Segoe UI" w:hAnsi="Segoe UI" w:cs="Segoe UI"/>
@@ -11116,25 +10821,61 @@
         </w:rPr>
         <w:t xml:space="preserve"> que permitam fazer tudo só numa janela, (ex. podemos inserir, editar, remover, procurar clientes, tudo na </w:t>
       </w:r>
-      <w:proofErr w:type="spellStart"/>
-      <w:r>
-        <w:rPr>
-          <w:rFonts w:ascii="Segoe UI" w:hAnsi="Segoe UI" w:cs="Segoe UI"/>
-          <w:b/>
+      <w:r>
+        <w:rPr>
+          <w:rFonts w:ascii="Segoe UI" w:hAnsi="Segoe UI" w:cs="Segoe UI"/>
+          <w:b/>
+          <w:i/>
           <w:color w:val="262626" w:themeColor="text1" w:themeTint="D9"/>
           <w:sz w:val="28"/>
         </w:rPr>
         <w:t>form</w:t>
       </w:r>
-      <w:proofErr w:type="spellEnd"/>
-      <w:r>
-        <w:rPr>
-          <w:rFonts w:ascii="Segoe UI" w:hAnsi="Segoe UI" w:cs="Segoe UI"/>
-          <w:b/>
-          <w:color w:val="262626" w:themeColor="text1" w:themeTint="D9"/>
-          <w:sz w:val="28"/>
-        </w:rPr>
-        <w:t xml:space="preserve"> dos Clientes).</w:t>
+      <w:r>
+        <w:rPr>
+          <w:rFonts w:ascii="Segoe UI" w:hAnsi="Segoe UI" w:cs="Segoe UI"/>
+          <w:b/>
+          <w:color w:val="262626" w:themeColor="text1" w:themeTint="D9"/>
+          <w:sz w:val="28"/>
+        </w:rPr>
+        <w:t xml:space="preserve"> dos Clientes)</w:t>
+      </w:r>
+      <w:r>
+        <w:rPr>
+          <w:rFonts w:ascii="Segoe UI" w:hAnsi="Segoe UI" w:cs="Segoe UI"/>
+          <w:b/>
+          <w:color w:val="262626" w:themeColor="text1" w:themeTint="D9"/>
+          <w:sz w:val="28"/>
+        </w:rPr>
+        <w:t xml:space="preserve"> e que nos permitem usar a mesma </w:t>
+      </w:r>
+      <w:r>
+        <w:rPr>
+          <w:rFonts w:ascii="Segoe UI" w:hAnsi="Segoe UI" w:cs="Segoe UI"/>
+          <w:b/>
+          <w:i/>
+          <w:color w:val="262626" w:themeColor="text1" w:themeTint="D9"/>
+          <w:sz w:val="28"/>
+        </w:rPr>
+        <w:t>form</w:t>
+      </w:r>
+      <w:r>
+        <w:rPr>
+          <w:rFonts w:ascii="Segoe UI" w:hAnsi="Segoe UI" w:cs="Segoe UI"/>
+          <w:b/>
+          <w:color w:val="262626" w:themeColor="text1" w:themeTint="D9"/>
+          <w:sz w:val="28"/>
+        </w:rPr>
+        <w:t xml:space="preserve"> para várias tabelas</w:t>
+      </w:r>
+      <w:r>
+        <w:rPr>
+          <w:rFonts w:ascii="Segoe UI" w:hAnsi="Segoe UI" w:cs="Segoe UI"/>
+          <w:b/>
+          <w:color w:val="262626" w:themeColor="text1" w:themeTint="D9"/>
+          <w:sz w:val="28"/>
+        </w:rPr>
+        <w:t>.</w:t>
       </w:r>
     </w:p>
     <w:p>
@@ -11161,6 +10902,7 @@
         <w:rPr>
           <w:rFonts w:ascii="Segoe UI" w:hAnsi="Segoe UI" w:cs="Segoe UI"/>
           <w:b/>
+          <w:i/>
           <w:color w:val="262626" w:themeColor="text1" w:themeTint="D9"/>
           <w:sz w:val="28"/>
         </w:rPr>
@@ -11187,15 +10929,827 @@
           <w:sz w:val="28"/>
         </w:rPr>
       </w:pPr>
-      <w:r>
-        <w:rPr>
-          <w:rFonts w:ascii="Segoe UI" w:hAnsi="Segoe UI" w:cs="Segoe UI"/>
-          <w:b/>
-          <w:color w:val="262626" w:themeColor="text1" w:themeTint="D9"/>
-          <w:sz w:val="28"/>
-        </w:rPr>
-        <w:t>!--&gt; (Falar do pack Rad, que utilizamos nos botões? Ou demasiada informação?)</w:t>
-      </w:r>
+    </w:p>
+    <w:p>
+      <w:pPr>
+        <w:jc w:val="both"/>
+        <w:rPr>
+          <w:rFonts w:ascii="Segoe UI" w:hAnsi="Segoe UI" w:cs="Segoe UI"/>
+          <w:b/>
+          <w:color w:val="262626" w:themeColor="text1" w:themeTint="D9"/>
+          <w:sz w:val="28"/>
+        </w:rPr>
+      </w:pPr>
+    </w:p>
+    <w:p>
+      <w:pPr>
+        <w:jc w:val="both"/>
+        <w:rPr>
+          <w:rFonts w:ascii="Segoe UI" w:hAnsi="Segoe UI" w:cs="Segoe UI"/>
+          <w:b/>
+          <w:color w:val="262626" w:themeColor="text1" w:themeTint="D9"/>
+          <w:sz w:val="28"/>
+        </w:rPr>
+      </w:pPr>
+    </w:p>
+    <w:p>
+      <w:pPr>
+        <w:jc w:val="both"/>
+        <w:rPr>
+          <w:rFonts w:ascii="Segoe UI" w:hAnsi="Segoe UI" w:cs="Segoe UI"/>
+          <w:b/>
+          <w:color w:val="262626" w:themeColor="text1" w:themeTint="D9"/>
+          <w:sz w:val="28"/>
+        </w:rPr>
+      </w:pPr>
+    </w:p>
+    <w:p>
+      <w:pPr>
+        <w:jc w:val="both"/>
+        <w:rPr>
+          <w:rFonts w:ascii="Segoe UI" w:hAnsi="Segoe UI" w:cs="Segoe UI"/>
+          <w:b/>
+          <w:color w:val="262626" w:themeColor="text1" w:themeTint="D9"/>
+          <w:sz w:val="28"/>
+        </w:rPr>
+      </w:pPr>
+      <w:r>
+        <w:rPr>
+          <w:rFonts w:ascii="Segoe UI" w:hAnsi="Segoe UI" w:cs="Segoe UI"/>
+          <w:b/>
+          <w:noProof/>
+          <w:color w:val="262626" w:themeColor="text1" w:themeTint="D9"/>
+          <w:sz w:val="28"/>
+          <w:lang w:eastAsia="pt-PT"/>
+        </w:rPr>
+        <w:lastRenderedPageBreak/>
+        <w:drawing>
+          <wp:anchor distT="0" distB="0" distL="114300" distR="114300" simplePos="0" relativeHeight="251691008" behindDoc="1" locked="0" layoutInCell="1" allowOverlap="1" wp14:anchorId="4ADD7669" wp14:editId="2D147B1A">
+            <wp:simplePos x="0" y="0"/>
+            <wp:positionH relativeFrom="margin">
+              <wp:align>center</wp:align>
+            </wp:positionH>
+            <wp:positionV relativeFrom="paragraph">
+              <wp:posOffset>414655</wp:posOffset>
+            </wp:positionV>
+            <wp:extent cx="6935470" cy="3695700"/>
+            <wp:effectExtent l="0" t="0" r="0" b="0"/>
+            <wp:wrapTight wrapText="bothSides">
+              <wp:wrapPolygon edited="0">
+                <wp:start x="0" y="0"/>
+                <wp:lineTo x="0" y="21489"/>
+                <wp:lineTo x="21537" y="21489"/>
+                <wp:lineTo x="21537" y="0"/>
+                <wp:lineTo x="0" y="0"/>
+              </wp:wrapPolygon>
+            </wp:wrapTight>
+            <wp:docPr id="10" name="Imagem 10"/>
+            <wp:cNvGraphicFramePr>
+              <a:graphicFrameLocks xmlns:a="http://schemas.openxmlformats.org/drawingml/2006/main" noChangeAspect="1"/>
+            </wp:cNvGraphicFramePr>
+            <a:graphic xmlns:a="http://schemas.openxmlformats.org/drawingml/2006/main">
+              <a:graphicData uri="http://schemas.openxmlformats.org/drawingml/2006/picture">
+                <pic:pic xmlns:pic="http://schemas.openxmlformats.org/drawingml/2006/picture">
+                  <pic:nvPicPr>
+                    <pic:cNvPr id="10" name="screenshot interface principal.PNG"/>
+                    <pic:cNvPicPr/>
+                  </pic:nvPicPr>
+                  <pic:blipFill>
+                    <a:blip r:embed="rId13">
+                      <a:extLst>
+                        <a:ext uri="{28A0092B-C50C-407E-A947-70E740481C1C}">
+                          <a14:useLocalDpi xmlns:a14="http://schemas.microsoft.com/office/drawing/2010/main" val="0"/>
+                        </a:ext>
+                      </a:extLst>
+                    </a:blip>
+                    <a:stretch>
+                      <a:fillRect/>
+                    </a:stretch>
+                  </pic:blipFill>
+                  <pic:spPr>
+                    <a:xfrm>
+                      <a:off x="0" y="0"/>
+                      <a:ext cx="6935470" cy="3695700"/>
+                    </a:xfrm>
+                    <a:prstGeom prst="rect">
+                      <a:avLst/>
+                    </a:prstGeom>
+                  </pic:spPr>
+                </pic:pic>
+              </a:graphicData>
+            </a:graphic>
+            <wp14:sizeRelH relativeFrom="margin">
+              <wp14:pctWidth>0</wp14:pctWidth>
+            </wp14:sizeRelH>
+            <wp14:sizeRelV relativeFrom="margin">
+              <wp14:pctHeight>0</wp14:pctHeight>
+            </wp14:sizeRelV>
+          </wp:anchor>
+        </w:drawing>
+      </w:r>
+      <w:r>
+        <w:rPr>
+          <w:rFonts w:ascii="Segoe UI" w:hAnsi="Segoe UI" w:cs="Segoe UI"/>
+          <w:b/>
+          <w:color w:val="262626" w:themeColor="text1" w:themeTint="D9"/>
+          <w:sz w:val="28"/>
+        </w:rPr>
+        <w:t>Aqui temos a interface principal do programa:</w:t>
+      </w:r>
+    </w:p>
+    <w:p>
+      <w:pPr>
+        <w:jc w:val="both"/>
+        <w:rPr>
+          <w:rFonts w:ascii="Segoe UI" w:hAnsi="Segoe UI" w:cs="Segoe UI"/>
+          <w:b/>
+          <w:color w:val="262626" w:themeColor="text1" w:themeTint="D9"/>
+          <w:sz w:val="28"/>
+        </w:rPr>
+      </w:pPr>
+    </w:p>
+    <w:p>
+      <w:pPr>
+        <w:jc w:val="both"/>
+        <w:rPr>
+          <w:rFonts w:ascii="Segoe UI" w:hAnsi="Segoe UI" w:cs="Segoe UI"/>
+          <w:b/>
+          <w:color w:val="262626" w:themeColor="text1" w:themeTint="D9"/>
+          <w:sz w:val="28"/>
+        </w:rPr>
+      </w:pPr>
+      <w:r>
+        <w:rPr>
+          <w:rFonts w:ascii="Segoe UI" w:hAnsi="Segoe UI" w:cs="Segoe UI"/>
+          <w:b/>
+          <w:color w:val="262626" w:themeColor="text1" w:themeTint="D9"/>
+          <w:sz w:val="28"/>
+        </w:rPr>
+        <w:t>Optámos por uma interface simples dado que o que acontece frequentemente nos programas de Gestão é o difícil acesso às funcionalidades, o que faz perder tempo. A nossa interface é de manuseamento fácil e rápido, o que faz poupar tempo.</w:t>
+      </w:r>
+    </w:p>
+    <w:p>
+      <w:pPr>
+        <w:jc w:val="both"/>
+        <w:rPr>
+          <w:rFonts w:ascii="Segoe UI" w:hAnsi="Segoe UI" w:cs="Segoe UI"/>
+          <w:b/>
+          <w:color w:val="262626" w:themeColor="text1" w:themeTint="D9"/>
+          <w:sz w:val="28"/>
+        </w:rPr>
+      </w:pPr>
+    </w:p>
+    <w:p>
+      <w:pPr>
+        <w:jc w:val="both"/>
+        <w:rPr>
+          <w:rFonts w:ascii="Segoe UI" w:hAnsi="Segoe UI" w:cs="Segoe UI"/>
+          <w:b/>
+          <w:color w:val="262626" w:themeColor="text1" w:themeTint="D9"/>
+          <w:sz w:val="28"/>
+        </w:rPr>
+      </w:pPr>
+    </w:p>
+    <w:p>
+      <w:pPr>
+        <w:jc w:val="both"/>
+        <w:rPr>
+          <w:rFonts w:ascii="Segoe UI" w:hAnsi="Segoe UI" w:cs="Segoe UI"/>
+          <w:b/>
+          <w:color w:val="262626" w:themeColor="text1" w:themeTint="D9"/>
+          <w:sz w:val="28"/>
+        </w:rPr>
+      </w:pPr>
+    </w:p>
+    <w:p>
+      <w:pPr>
+        <w:jc w:val="both"/>
+        <w:rPr>
+          <w:rFonts w:ascii="Segoe UI" w:hAnsi="Segoe UI" w:cs="Segoe UI"/>
+          <w:b/>
+          <w:color w:val="262626" w:themeColor="text1" w:themeTint="D9"/>
+          <w:sz w:val="28"/>
+        </w:rPr>
+      </w:pPr>
+    </w:p>
+    <w:p>
+      <w:pPr>
+        <w:jc w:val="both"/>
+        <w:rPr>
+          <w:rFonts w:ascii="Segoe UI" w:hAnsi="Segoe UI" w:cs="Segoe UI"/>
+          <w:b/>
+          <w:color w:val="262626" w:themeColor="text1" w:themeTint="D9"/>
+          <w:sz w:val="28"/>
+        </w:rPr>
+      </w:pPr>
+    </w:p>
+    <w:p>
+      <w:pPr>
+        <w:jc w:val="both"/>
+        <w:rPr>
+          <w:rFonts w:ascii="Segoe UI" w:hAnsi="Segoe UI" w:cs="Segoe UI"/>
+          <w:b/>
+          <w:color w:val="262626" w:themeColor="text1" w:themeTint="D9"/>
+          <w:sz w:val="28"/>
+        </w:rPr>
+      </w:pPr>
+    </w:p>
+    <w:p>
+      <w:pPr>
+        <w:jc w:val="both"/>
+        <w:rPr>
+          <w:rFonts w:ascii="Segoe UI" w:hAnsi="Segoe UI" w:cs="Segoe UI"/>
+          <w:b/>
+          <w:color w:val="262626" w:themeColor="text1" w:themeTint="D9"/>
+          <w:sz w:val="28"/>
+        </w:rPr>
+      </w:pPr>
+    </w:p>
+    <w:p>
+      <w:pPr>
+        <w:jc w:val="both"/>
+        <w:rPr>
+          <w:rFonts w:ascii="Segoe UI" w:hAnsi="Segoe UI" w:cs="Segoe UI"/>
+          <w:b/>
+          <w:color w:val="262626" w:themeColor="text1" w:themeTint="D9"/>
+          <w:sz w:val="28"/>
+        </w:rPr>
+      </w:pPr>
+    </w:p>
+    <w:p>
+      <w:pPr>
+        <w:jc w:val="both"/>
+        <w:rPr>
+          <w:rFonts w:ascii="Segoe UI" w:hAnsi="Segoe UI" w:cs="Segoe UI"/>
+          <w:b/>
+          <w:color w:val="262626" w:themeColor="text1" w:themeTint="D9"/>
+          <w:sz w:val="28"/>
+        </w:rPr>
+      </w:pPr>
+    </w:p>
+    <w:p>
+      <w:pPr>
+        <w:jc w:val="both"/>
+        <w:rPr>
+          <w:rFonts w:ascii="Segoe UI" w:hAnsi="Segoe UI" w:cs="Segoe UI"/>
+          <w:b/>
+          <w:color w:val="262626" w:themeColor="text1" w:themeTint="D9"/>
+          <w:sz w:val="28"/>
+        </w:rPr>
+      </w:pPr>
+    </w:p>
+    <w:p>
+      <w:pPr>
+        <w:jc w:val="both"/>
+        <w:rPr>
+          <w:rFonts w:ascii="Segoe UI" w:hAnsi="Segoe UI" w:cs="Segoe UI"/>
+          <w:b/>
+          <w:color w:val="262626" w:themeColor="text1" w:themeTint="D9"/>
+          <w:sz w:val="28"/>
+        </w:rPr>
+      </w:pPr>
+      <w:r>
+        <w:rPr>
+          <w:rFonts w:ascii="Segoe UI" w:hAnsi="Segoe UI" w:cs="Segoe UI"/>
+          <w:b/>
+          <w:color w:val="262626" w:themeColor="text1" w:themeTint="D9"/>
+          <w:sz w:val="28"/>
+        </w:rPr>
+        <w:t>De seguida,</w:t>
+      </w:r>
+      <w:r>
+        <w:rPr>
+          <w:rFonts w:ascii="Segoe UI" w:hAnsi="Segoe UI" w:cs="Segoe UI"/>
+          <w:b/>
+          <w:color w:val="262626" w:themeColor="text1" w:themeTint="D9"/>
+          <w:sz w:val="28"/>
+        </w:rPr>
+        <w:t xml:space="preserve"> </w:t>
+      </w:r>
+      <w:r>
+        <w:rPr>
+          <w:rFonts w:ascii="Segoe UI" w:hAnsi="Segoe UI" w:cs="Segoe UI"/>
+          <w:b/>
+          <w:color w:val="262626" w:themeColor="text1" w:themeTint="D9"/>
+          <w:sz w:val="28"/>
+        </w:rPr>
+        <w:t>a interface de visualização de dados (</w:t>
+      </w:r>
+      <w:r>
+        <w:rPr>
+          <w:rFonts w:ascii="Segoe UI" w:hAnsi="Segoe UI" w:cs="Segoe UI"/>
+          <w:b/>
+          <w:i/>
+          <w:color w:val="262626" w:themeColor="text1" w:themeTint="D9"/>
+          <w:sz w:val="28"/>
+        </w:rPr>
+        <w:t>F</w:t>
+      </w:r>
+      <w:r>
+        <w:rPr>
+          <w:rFonts w:ascii="Segoe UI" w:hAnsi="Segoe UI" w:cs="Segoe UI"/>
+          <w:b/>
+          <w:i/>
+          <w:color w:val="262626" w:themeColor="text1" w:themeTint="D9"/>
+          <w:sz w:val="28"/>
+        </w:rPr>
+        <w:t>orm</w:t>
+      </w:r>
+      <w:r>
+        <w:rPr>
+          <w:rFonts w:ascii="Segoe UI" w:hAnsi="Segoe UI" w:cs="Segoe UI"/>
+          <w:b/>
+          <w:color w:val="262626" w:themeColor="text1" w:themeTint="D9"/>
+          <w:sz w:val="28"/>
+        </w:rPr>
+        <w:t xml:space="preserve"> genérica):</w:t>
+      </w:r>
+    </w:p>
+    <w:p>
+      <w:pPr>
+        <w:jc w:val="both"/>
+        <w:rPr>
+          <w:rFonts w:ascii="Segoe UI" w:hAnsi="Segoe UI" w:cs="Segoe UI"/>
+          <w:b/>
+          <w:color w:val="262626" w:themeColor="text1" w:themeTint="D9"/>
+          <w:sz w:val="28"/>
+        </w:rPr>
+      </w:pPr>
+      <w:r>
+        <w:rPr>
+          <w:rFonts w:ascii="Segoe UI" w:hAnsi="Segoe UI" w:cs="Segoe UI"/>
+          <w:b/>
+          <w:noProof/>
+          <w:color w:val="262626" w:themeColor="text1" w:themeTint="D9"/>
+          <w:sz w:val="28"/>
+          <w:lang w:eastAsia="pt-PT"/>
+        </w:rPr>
+        <w:drawing>
+          <wp:inline distT="0" distB="0" distL="0" distR="0">
+            <wp:extent cx="6038850" cy="4020692"/>
+            <wp:effectExtent l="0" t="0" r="0" b="0"/>
+            <wp:docPr id="21" name="Imagem 21"/>
+            <wp:cNvGraphicFramePr>
+              <a:graphicFrameLocks xmlns:a="http://schemas.openxmlformats.org/drawingml/2006/main" noChangeAspect="1"/>
+            </wp:cNvGraphicFramePr>
+            <a:graphic xmlns:a="http://schemas.openxmlformats.org/drawingml/2006/main">
+              <a:graphicData uri="http://schemas.openxmlformats.org/drawingml/2006/picture">
+                <pic:pic xmlns:pic="http://schemas.openxmlformats.org/drawingml/2006/picture">
+                  <pic:nvPicPr>
+                    <pic:cNvPr id="21" name="Screenshot Visualização de Dados.PNG"/>
+                    <pic:cNvPicPr/>
+                  </pic:nvPicPr>
+                  <pic:blipFill>
+                    <a:blip r:embed="rId14">
+                      <a:extLst>
+                        <a:ext uri="{28A0092B-C50C-407E-A947-70E740481C1C}">
+                          <a14:useLocalDpi xmlns:a14="http://schemas.microsoft.com/office/drawing/2010/main" val="0"/>
+                        </a:ext>
+                      </a:extLst>
+                    </a:blip>
+                    <a:stretch>
+                      <a:fillRect/>
+                    </a:stretch>
+                  </pic:blipFill>
+                  <pic:spPr>
+                    <a:xfrm>
+                      <a:off x="0" y="0"/>
+                      <a:ext cx="6045664" cy="4025229"/>
+                    </a:xfrm>
+                    <a:prstGeom prst="rect">
+                      <a:avLst/>
+                    </a:prstGeom>
+                  </pic:spPr>
+                </pic:pic>
+              </a:graphicData>
+            </a:graphic>
+          </wp:inline>
+        </w:drawing>
+      </w:r>
+    </w:p>
+    <w:p>
+      <w:pPr>
+        <w:jc w:val="both"/>
+        <w:rPr>
+          <w:rFonts w:ascii="Segoe UI" w:hAnsi="Segoe UI" w:cs="Segoe UI"/>
+          <w:b/>
+          <w:color w:val="262626" w:themeColor="text1" w:themeTint="D9"/>
+          <w:sz w:val="28"/>
+        </w:rPr>
+      </w:pPr>
+      <w:r>
+        <w:rPr>
+          <w:rFonts w:ascii="Segoe UI" w:hAnsi="Segoe UI" w:cs="Segoe UI"/>
+          <w:b/>
+          <w:color w:val="262626" w:themeColor="text1" w:themeTint="D9"/>
+          <w:sz w:val="28"/>
+        </w:rPr>
+        <w:t xml:space="preserve">Aqui mostramos um exemplo de uma </w:t>
+      </w:r>
+      <w:r>
+        <w:rPr>
+          <w:rFonts w:ascii="Segoe UI" w:hAnsi="Segoe UI" w:cs="Segoe UI"/>
+          <w:b/>
+          <w:i/>
+          <w:color w:val="262626" w:themeColor="text1" w:themeTint="D9"/>
+          <w:sz w:val="28"/>
+        </w:rPr>
+        <w:t>Form</w:t>
+      </w:r>
+      <w:r>
+        <w:rPr>
+          <w:rFonts w:ascii="Segoe UI" w:hAnsi="Segoe UI" w:cs="Segoe UI"/>
+          <w:b/>
+          <w:color w:val="262626" w:themeColor="text1" w:themeTint="D9"/>
+          <w:sz w:val="28"/>
+        </w:rPr>
+        <w:t xml:space="preserve"> Genérica, podemos executar todas as operações a partir desta </w:t>
+      </w:r>
+      <w:r>
+        <w:rPr>
+          <w:rFonts w:ascii="Segoe UI" w:hAnsi="Segoe UI" w:cs="Segoe UI"/>
+          <w:b/>
+          <w:i/>
+          <w:color w:val="262626" w:themeColor="text1" w:themeTint="D9"/>
+          <w:sz w:val="28"/>
+        </w:rPr>
+        <w:t>Form</w:t>
+      </w:r>
+      <w:r>
+        <w:rPr>
+          <w:rFonts w:ascii="Segoe UI" w:hAnsi="Segoe UI" w:cs="Segoe UI"/>
+          <w:b/>
+          <w:color w:val="262626" w:themeColor="text1" w:themeTint="D9"/>
+          <w:sz w:val="28"/>
+        </w:rPr>
+        <w:t>, ou janela. Esta é também a mesma janela que vai ser usada para todas as tabelas e/ou informações.</w:t>
+      </w:r>
+    </w:p>
+    <w:p>
+      <w:pPr>
+        <w:jc w:val="both"/>
+        <w:rPr>
+          <w:rFonts w:ascii="Segoe UI" w:hAnsi="Segoe UI" w:cs="Segoe UI"/>
+          <w:b/>
+          <w:color w:val="262626" w:themeColor="text1" w:themeTint="D9"/>
+          <w:sz w:val="28"/>
+        </w:rPr>
+      </w:pPr>
+    </w:p>
+    <w:p>
+      <w:pPr>
+        <w:jc w:val="both"/>
+        <w:rPr>
+          <w:rFonts w:ascii="Segoe UI" w:hAnsi="Segoe UI" w:cs="Segoe UI"/>
+          <w:b/>
+          <w:color w:val="262626" w:themeColor="text1" w:themeTint="D9"/>
+          <w:sz w:val="28"/>
+        </w:rPr>
+      </w:pPr>
+    </w:p>
+    <w:p>
+      <w:pPr>
+        <w:jc w:val="both"/>
+        <w:rPr>
+          <w:rFonts w:ascii="Segoe UI" w:hAnsi="Segoe UI" w:cs="Segoe UI"/>
+          <w:b/>
+          <w:color w:val="262626" w:themeColor="text1" w:themeTint="D9"/>
+          <w:sz w:val="28"/>
+        </w:rPr>
+      </w:pPr>
+    </w:p>
+    <w:p>
+      <w:pPr>
+        <w:jc w:val="both"/>
+        <w:rPr>
+          <w:rFonts w:ascii="Segoe UI" w:hAnsi="Segoe UI" w:cs="Segoe UI"/>
+          <w:b/>
+          <w:color w:val="262626" w:themeColor="text1" w:themeTint="D9"/>
+          <w:sz w:val="28"/>
+        </w:rPr>
+      </w:pPr>
+    </w:p>
+    <w:p>
+      <w:pPr>
+        <w:jc w:val="both"/>
+        <w:rPr>
+          <w:rFonts w:ascii="Segoe UI" w:hAnsi="Segoe UI" w:cs="Segoe UI"/>
+          <w:b/>
+          <w:color w:val="262626" w:themeColor="text1" w:themeTint="D9"/>
+          <w:sz w:val="28"/>
+        </w:rPr>
+      </w:pPr>
+    </w:p>
+    <w:p>
+      <w:pPr>
+        <w:jc w:val="both"/>
+        <w:rPr>
+          <w:rFonts w:ascii="Segoe UI" w:hAnsi="Segoe UI" w:cs="Segoe UI"/>
+          <w:b/>
+          <w:color w:val="262626" w:themeColor="text1" w:themeTint="D9"/>
+          <w:sz w:val="28"/>
+        </w:rPr>
+      </w:pPr>
+    </w:p>
+    <w:p>
+      <w:pPr>
+        <w:jc w:val="both"/>
+        <w:rPr>
+          <w:rFonts w:ascii="Segoe UI" w:hAnsi="Segoe UI" w:cs="Segoe UI"/>
+          <w:b/>
+          <w:color w:val="262626" w:themeColor="text1" w:themeTint="D9"/>
+          <w:sz w:val="28"/>
+        </w:rPr>
+      </w:pPr>
+    </w:p>
+    <w:p>
+      <w:pPr>
+        <w:jc w:val="both"/>
+        <w:rPr>
+          <w:rFonts w:ascii="Segoe UI" w:hAnsi="Segoe UI" w:cs="Segoe UI"/>
+          <w:b/>
+          <w:color w:val="262626" w:themeColor="text1" w:themeTint="D9"/>
+          <w:sz w:val="28"/>
+        </w:rPr>
+      </w:pPr>
+    </w:p>
+    <w:p>
+      <w:pPr>
+        <w:jc w:val="both"/>
+        <w:rPr>
+          <w:rFonts w:ascii="Segoe UI" w:hAnsi="Segoe UI" w:cs="Segoe UI"/>
+          <w:b/>
+          <w:color w:val="262626" w:themeColor="text1" w:themeTint="D9"/>
+          <w:sz w:val="28"/>
+        </w:rPr>
+      </w:pPr>
+      <w:r>
+        <w:rPr>
+          <w:rFonts w:ascii="Segoe UI" w:hAnsi="Segoe UI" w:cs="Segoe UI"/>
+          <w:b/>
+          <w:color w:val="262626" w:themeColor="text1" w:themeTint="D9"/>
+          <w:sz w:val="28"/>
+        </w:rPr>
+        <w:lastRenderedPageBreak/>
+        <w:t>Para terminar esta secção, temos aqui a interface para inserir/editar/eliminar dados (Vamos usar a janela dos Clientes para este caso.):</w:t>
+      </w:r>
+    </w:p>
+    <w:p>
+      <w:pPr>
+        <w:jc w:val="both"/>
+        <w:rPr>
+          <w:rFonts w:ascii="Segoe UI" w:hAnsi="Segoe UI" w:cs="Segoe UI"/>
+          <w:b/>
+          <w:color w:val="262626" w:themeColor="text1" w:themeTint="D9"/>
+          <w:sz w:val="28"/>
+        </w:rPr>
+      </w:pPr>
+      <w:r>
+        <w:rPr>
+          <w:rFonts w:ascii="Segoe UI" w:hAnsi="Segoe UI" w:cs="Segoe UI"/>
+          <w:b/>
+          <w:noProof/>
+          <w:color w:val="262626" w:themeColor="text1" w:themeTint="D9"/>
+          <w:sz w:val="28"/>
+          <w:lang w:eastAsia="pt-PT"/>
+        </w:rPr>
+        <w:drawing>
+          <wp:inline distT="0" distB="0" distL="0" distR="0">
+            <wp:extent cx="5524500" cy="4223930"/>
+            <wp:effectExtent l="0" t="0" r="0" b="5715"/>
+            <wp:docPr id="22" name="Imagem 22"/>
+            <wp:cNvGraphicFramePr>
+              <a:graphicFrameLocks xmlns:a="http://schemas.openxmlformats.org/drawingml/2006/main" noChangeAspect="1"/>
+            </wp:cNvGraphicFramePr>
+            <a:graphic xmlns:a="http://schemas.openxmlformats.org/drawingml/2006/main">
+              <a:graphicData uri="http://schemas.openxmlformats.org/drawingml/2006/picture">
+                <pic:pic xmlns:pic="http://schemas.openxmlformats.org/drawingml/2006/picture">
+                  <pic:nvPicPr>
+                    <pic:cNvPr id="22" name="Screenshot Inserir-editar-eliminar dados.PNG"/>
+                    <pic:cNvPicPr/>
+                  </pic:nvPicPr>
+                  <pic:blipFill>
+                    <a:blip r:embed="rId15">
+                      <a:extLst>
+                        <a:ext uri="{28A0092B-C50C-407E-A947-70E740481C1C}">
+                          <a14:useLocalDpi xmlns:a14="http://schemas.microsoft.com/office/drawing/2010/main" val="0"/>
+                        </a:ext>
+                      </a:extLst>
+                    </a:blip>
+                    <a:stretch>
+                      <a:fillRect/>
+                    </a:stretch>
+                  </pic:blipFill>
+                  <pic:spPr>
+                    <a:xfrm>
+                      <a:off x="0" y="0"/>
+                      <a:ext cx="5527898" cy="4226528"/>
+                    </a:xfrm>
+                    <a:prstGeom prst="rect">
+                      <a:avLst/>
+                    </a:prstGeom>
+                  </pic:spPr>
+                </pic:pic>
+              </a:graphicData>
+            </a:graphic>
+          </wp:inline>
+        </w:drawing>
+      </w:r>
+    </w:p>
+    <w:p>
+      <w:pPr>
+        <w:jc w:val="both"/>
+        <w:rPr>
+          <w:rFonts w:ascii="Segoe UI" w:hAnsi="Segoe UI" w:cs="Segoe UI"/>
+          <w:b/>
+          <w:color w:val="262626" w:themeColor="text1" w:themeTint="D9"/>
+          <w:sz w:val="28"/>
+        </w:rPr>
+      </w:pPr>
+      <w:r>
+        <w:rPr>
+          <w:rFonts w:ascii="Segoe UI" w:hAnsi="Segoe UI" w:cs="Segoe UI"/>
+          <w:b/>
+          <w:color w:val="262626" w:themeColor="text1" w:themeTint="D9"/>
+          <w:sz w:val="28"/>
+        </w:rPr>
+        <w:t xml:space="preserve">Como podemos ver, cada campo necessário está marcado como obrigatório. Para mostrar marcas de água nos campos de texto (ou TextBox) usámos o método </w:t>
+      </w:r>
+      <w:r>
+        <w:rPr>
+          <w:rFonts w:ascii="Segoe UI" w:hAnsi="Segoe UI" w:cs="Segoe UI"/>
+          <w:b/>
+          <w:i/>
+          <w:color w:val="262626" w:themeColor="text1" w:themeTint="D9"/>
+          <w:sz w:val="28"/>
+        </w:rPr>
+        <w:t>Graphics</w:t>
+      </w:r>
+      <w:r>
+        <w:rPr>
+          <w:rFonts w:ascii="Segoe UI" w:hAnsi="Segoe UI" w:cs="Segoe UI"/>
+          <w:b/>
+          <w:i/>
+          <w:color w:val="262626" w:themeColor="text1" w:themeTint="D9"/>
+          <w:sz w:val="28"/>
+        </w:rPr>
+        <w:t xml:space="preserve">, </w:t>
+      </w:r>
+      <w:r>
+        <w:rPr>
+          <w:rFonts w:ascii="Segoe UI" w:hAnsi="Segoe UI" w:cs="Segoe UI"/>
+          <w:b/>
+          <w:color w:val="262626" w:themeColor="text1" w:themeTint="D9"/>
+          <w:sz w:val="28"/>
+        </w:rPr>
+        <w:t xml:space="preserve">criámos uma classe com o nome </w:t>
+      </w:r>
+      <w:r>
+        <w:rPr>
+          <w:rFonts w:ascii="Segoe UI" w:hAnsi="Segoe UI" w:cs="Segoe UI"/>
+          <w:b/>
+          <w:i/>
+          <w:color w:val="262626" w:themeColor="text1" w:themeTint="D9"/>
+          <w:sz w:val="28"/>
+        </w:rPr>
+        <w:t>WaterMarkTextBox</w:t>
+      </w:r>
+      <w:r>
+        <w:rPr>
+          <w:rFonts w:ascii="Segoe UI" w:hAnsi="Segoe UI" w:cs="Segoe UI"/>
+          <w:b/>
+          <w:i/>
+          <w:color w:val="262626" w:themeColor="text1" w:themeTint="D9"/>
+          <w:sz w:val="28"/>
+        </w:rPr>
+        <w:t xml:space="preserve"> </w:t>
+      </w:r>
+      <w:r>
+        <w:rPr>
+          <w:rFonts w:ascii="Segoe UI" w:hAnsi="Segoe UI" w:cs="Segoe UI"/>
+          <w:b/>
+          <w:color w:val="262626" w:themeColor="text1" w:themeTint="D9"/>
+          <w:sz w:val="28"/>
+        </w:rPr>
+        <w:t xml:space="preserve">e </w:t>
+      </w:r>
+      <w:r>
+        <w:rPr>
+          <w:rFonts w:ascii="Segoe UI" w:hAnsi="Segoe UI" w:cs="Segoe UI"/>
+          <w:b/>
+          <w:i/>
+          <w:color w:val="262626" w:themeColor="text1" w:themeTint="D9"/>
+          <w:sz w:val="28"/>
+        </w:rPr>
+        <w:t>WaterMarkMaskedTextBox</w:t>
+      </w:r>
+      <w:r>
+        <w:rPr>
+          <w:rFonts w:ascii="Segoe UI" w:hAnsi="Segoe UI" w:cs="Segoe UI"/>
+          <w:b/>
+          <w:i/>
+          <w:color w:val="262626" w:themeColor="text1" w:themeTint="D9"/>
+          <w:sz w:val="28"/>
+        </w:rPr>
+        <w:t xml:space="preserve"> </w:t>
+      </w:r>
+      <w:r>
+        <w:rPr>
+          <w:rFonts w:ascii="Segoe UI" w:hAnsi="Segoe UI" w:cs="Segoe UI"/>
+          <w:b/>
+          <w:color w:val="262626" w:themeColor="text1" w:themeTint="D9"/>
+          <w:sz w:val="28"/>
+        </w:rPr>
+        <w:t xml:space="preserve">e colocámos na </w:t>
+      </w:r>
+      <w:r>
+        <w:rPr>
+          <w:rFonts w:ascii="Segoe UI" w:hAnsi="Segoe UI" w:cs="Segoe UI"/>
+          <w:b/>
+          <w:i/>
+          <w:color w:val="262626" w:themeColor="text1" w:themeTint="D9"/>
+          <w:sz w:val="28"/>
+        </w:rPr>
+        <w:t>form</w:t>
+      </w:r>
+      <w:r>
+        <w:rPr>
+          <w:rFonts w:ascii="Segoe UI" w:hAnsi="Segoe UI" w:cs="Segoe UI"/>
+          <w:b/>
+          <w:i/>
+          <w:color w:val="262626" w:themeColor="text1" w:themeTint="D9"/>
+          <w:sz w:val="28"/>
+        </w:rPr>
+        <w:t xml:space="preserve"> </w:t>
+      </w:r>
+      <w:r>
+        <w:rPr>
+          <w:rFonts w:ascii="Segoe UI" w:hAnsi="Segoe UI" w:cs="Segoe UI"/>
+          <w:b/>
+          <w:color w:val="262626" w:themeColor="text1" w:themeTint="D9"/>
+          <w:sz w:val="28"/>
+        </w:rPr>
+        <w:t xml:space="preserve">dado que ao executar, o </w:t>
+      </w:r>
+      <w:r>
+        <w:rPr>
+          <w:rFonts w:ascii="Segoe UI" w:hAnsi="Segoe UI" w:cs="Segoe UI"/>
+          <w:b/>
+          <w:i/>
+          <w:color w:val="262626" w:themeColor="text1" w:themeTint="D9"/>
+          <w:sz w:val="28"/>
+        </w:rPr>
+        <w:t>Visual Studio</w:t>
+      </w:r>
+      <w:r>
+        <w:rPr>
+          <w:rFonts w:ascii="Segoe UI" w:hAnsi="Segoe UI" w:cs="Segoe UI"/>
+          <w:b/>
+          <w:i/>
+          <w:color w:val="262626" w:themeColor="text1" w:themeTint="D9"/>
+          <w:sz w:val="28"/>
+        </w:rPr>
+        <w:t xml:space="preserve"> </w:t>
+      </w:r>
+      <w:r>
+        <w:rPr>
+          <w:rFonts w:ascii="Segoe UI" w:hAnsi="Segoe UI" w:cs="Segoe UI"/>
+          <w:b/>
+          <w:color w:val="262626" w:themeColor="text1" w:themeTint="D9"/>
+          <w:sz w:val="28"/>
+        </w:rPr>
+        <w:t xml:space="preserve">coloca à disposição o objeto que acabámos de criar na interface </w:t>
+      </w:r>
+      <w:r>
+        <w:rPr>
+          <w:rFonts w:ascii="Segoe UI" w:hAnsi="Segoe UI" w:cs="Segoe UI"/>
+          <w:b/>
+          <w:i/>
+          <w:color w:val="262626" w:themeColor="text1" w:themeTint="D9"/>
+          <w:sz w:val="28"/>
+        </w:rPr>
+        <w:t>Designer</w:t>
+      </w:r>
+      <w:r>
+        <w:rPr>
+          <w:rFonts w:ascii="Segoe UI" w:hAnsi="Segoe UI" w:cs="Segoe UI"/>
+          <w:b/>
+          <w:color w:val="262626" w:themeColor="text1" w:themeTint="D9"/>
+          <w:sz w:val="28"/>
+        </w:rPr>
+        <w:t>.</w:t>
+      </w:r>
+    </w:p>
+    <w:p>
+      <w:pPr>
+        <w:jc w:val="both"/>
+        <w:rPr>
+          <w:rFonts w:ascii="Segoe UI" w:hAnsi="Segoe UI" w:cs="Segoe UI"/>
+          <w:b/>
+          <w:color w:val="262626" w:themeColor="text1" w:themeTint="D9"/>
+          <w:sz w:val="28"/>
+        </w:rPr>
+      </w:pPr>
     </w:p>
     <w:p>
       <w:pPr>
@@ -11257,11 +11811,21 @@
       </w:pPr>
       <w:r>
         <w:rPr>
-          <w:rFonts w:ascii="Segoe UI" w:hAnsi="Segoe UI" w:cs="Segoe UI"/>
-          <w:color w:val="262626" w:themeColor="text1" w:themeTint="D9"/>
-          <w:sz w:val="28"/>
-        </w:rPr>
-        <w:t>Implementação das classes DAL e BLL;</w:t>
+          <w:rStyle w:val="Cabealho3Carter"/>
+          <w:rFonts w:ascii="Segoe UI" w:hAnsi="Segoe UI" w:cs="Segoe UI"/>
+          <w:color w:val="auto"/>
+          <w:sz w:val="28"/>
+        </w:rPr>
+        <w:lastRenderedPageBreak/>
+        <w:t>Implementação das classes DAL e BLL</w:t>
+      </w:r>
+      <w:r>
+        <w:rPr>
+          <w:rFonts w:ascii="Segoe UI" w:hAnsi="Segoe UI" w:cs="Segoe UI"/>
+          <w:color w:val="262626" w:themeColor="text1" w:themeTint="D9"/>
+          <w:sz w:val="28"/>
+        </w:rPr>
+        <w:t>;</w:t>
       </w:r>
     </w:p>
     <w:p>
@@ -11317,27 +11881,7 @@
           <w:color w:val="262626" w:themeColor="text1" w:themeTint="D9"/>
           <w:sz w:val="28"/>
         </w:rPr>
-        <w:t xml:space="preserve">A camada DAL (Data Access </w:t>
-      </w:r>
-      <w:proofErr w:type="spellStart"/>
-      <w:r>
-        <w:rPr>
-          <w:rFonts w:ascii="Segoe UI" w:hAnsi="Segoe UI" w:cs="Segoe UI"/>
-          <w:b/>
-          <w:color w:val="262626" w:themeColor="text1" w:themeTint="D9"/>
-          <w:sz w:val="28"/>
-        </w:rPr>
-        <w:t>Layer</w:t>
-      </w:r>
-      <w:proofErr w:type="spellEnd"/>
-      <w:r>
-        <w:rPr>
-          <w:rFonts w:ascii="Segoe UI" w:hAnsi="Segoe UI" w:cs="Segoe UI"/>
-          <w:b/>
-          <w:color w:val="262626" w:themeColor="text1" w:themeTint="D9"/>
-          <w:sz w:val="28"/>
-        </w:rPr>
-        <w:t>) é a camada responsável por fazer a ligação à base de dados, executar o comando SQL e carregar os dados.</w:t>
+        <w:t>A camada DAL (Data Access Layer) é a camada responsável por fazer a ligação à base de dados, executar o comando SQL e carregar os dados.</w:t>
       </w:r>
     </w:p>
     <w:p>
@@ -11386,47 +11930,7 @@
           <w:color w:val="262626" w:themeColor="text1" w:themeTint="D9"/>
           <w:sz w:val="28"/>
         </w:rPr>
-        <w:t xml:space="preserve">(Business </w:t>
-      </w:r>
-      <w:proofErr w:type="spellStart"/>
-      <w:r>
-        <w:rPr>
-          <w:rFonts w:ascii="Segoe UI" w:hAnsi="Segoe UI" w:cs="Segoe UI"/>
-          <w:b/>
-          <w:color w:val="262626" w:themeColor="text1" w:themeTint="D9"/>
-          <w:sz w:val="28"/>
-        </w:rPr>
-        <w:t>Logic</w:t>
-      </w:r>
-      <w:proofErr w:type="spellEnd"/>
-      <w:r>
-        <w:rPr>
-          <w:rFonts w:ascii="Segoe UI" w:hAnsi="Segoe UI" w:cs="Segoe UI"/>
-          <w:b/>
-          <w:color w:val="262626" w:themeColor="text1" w:themeTint="D9"/>
-          <w:sz w:val="28"/>
-        </w:rPr>
-        <w:t xml:space="preserve"> </w:t>
-      </w:r>
-      <w:proofErr w:type="spellStart"/>
-      <w:r>
-        <w:rPr>
-          <w:rFonts w:ascii="Segoe UI" w:hAnsi="Segoe UI" w:cs="Segoe UI"/>
-          <w:b/>
-          <w:color w:val="262626" w:themeColor="text1" w:themeTint="D9"/>
-          <w:sz w:val="28"/>
-        </w:rPr>
-        <w:t>Layer</w:t>
-      </w:r>
-      <w:proofErr w:type="spellEnd"/>
-      <w:r>
-        <w:rPr>
-          <w:rFonts w:ascii="Segoe UI" w:hAnsi="Segoe UI" w:cs="Segoe UI"/>
-          <w:b/>
-          <w:color w:val="262626" w:themeColor="text1" w:themeTint="D9"/>
-          <w:sz w:val="28"/>
-        </w:rPr>
-        <w:t xml:space="preserve">) é a </w:t>
+        <w:t xml:space="preserve">(Business Logic Layer) é a </w:t>
       </w:r>
       <w:r>
         <w:rPr>
@@ -11468,7 +11972,7 @@
           <wp:anchor distT="0" distB="0" distL="114300" distR="114300" simplePos="0" relativeHeight="251666432" behindDoc="1" locked="0" layoutInCell="1" allowOverlap="1" wp14:anchorId="61840A2E" wp14:editId="21876892">
             <wp:simplePos x="0" y="0"/>
             <wp:positionH relativeFrom="margin">
-              <wp:align>left</wp:align>
+              <wp:align>center</wp:align>
             </wp:positionH>
             <wp:positionV relativeFrom="paragraph">
               <wp:posOffset>3810</wp:posOffset>
@@ -11498,7 +12002,7 @@
                     </pic:cNvPicPr>
                   </pic:nvPicPr>
                   <pic:blipFill>
-                    <a:blip r:embed="rId13">
+                    <a:blip r:embed="rId16">
                       <a:extLst>
                         <a:ext uri="{28A0092B-C50C-407E-A947-70E740481C1C}">
                           <a14:useLocalDpi xmlns:a14="http://schemas.microsoft.com/office/drawing/2010/main" val="0"/>
@@ -11620,6 +12124,7 @@
     <w:p/>
     <w:p/>
     <w:p/>
+    <w:p/>
     <w:p>
       <w:pPr>
         <w:jc w:val="both"/>
@@ -11768,7 +12273,43 @@
           <w:color w:val="262626" w:themeColor="text1" w:themeTint="D9"/>
           <w:sz w:val="28"/>
         </w:rPr>
-        <w:t>Dentro de cada uma dessas classes existem várias funções como o procurar (alguns por ID, outros por nome, entre outros), o inserir, o editar, o remover e outras funções importantes para cada classe.</w:t>
+        <w:t>Dentro de cada uma dessas class</w:t>
+      </w:r>
+      <w:r>
+        <w:rPr>
+          <w:rFonts w:ascii="Segoe UI" w:hAnsi="Segoe UI" w:cs="Segoe UI"/>
+          <w:b/>
+          <w:color w:val="262626" w:themeColor="text1" w:themeTint="D9"/>
+          <w:sz w:val="28"/>
+        </w:rPr>
+        <w:t>es existem várias funções como a função de</w:t>
+      </w:r>
+      <w:r>
+        <w:rPr>
+          <w:rFonts w:ascii="Segoe UI" w:hAnsi="Segoe UI" w:cs="Segoe UI"/>
+          <w:b/>
+          <w:color w:val="262626" w:themeColor="text1" w:themeTint="D9"/>
+          <w:sz w:val="28"/>
+        </w:rPr>
+        <w:t xml:space="preserve"> procurar (alguns por ID, o</w:t>
+      </w:r>
+      <w:r>
+        <w:rPr>
+          <w:rFonts w:ascii="Segoe UI" w:hAnsi="Segoe UI" w:cs="Segoe UI"/>
+          <w:b/>
+          <w:color w:val="262626" w:themeColor="text1" w:themeTint="D9"/>
+          <w:sz w:val="28"/>
+        </w:rPr>
+        <w:t>utros por nome, entre outros), inserir, editar,</w:t>
+      </w:r>
+      <w:r>
+        <w:rPr>
+          <w:rFonts w:ascii="Segoe UI" w:hAnsi="Segoe UI" w:cs="Segoe UI"/>
+          <w:b/>
+          <w:color w:val="262626" w:themeColor="text1" w:themeTint="D9"/>
+          <w:sz w:val="28"/>
+        </w:rPr>
+        <w:t xml:space="preserve"> remover e outras funções importantes para cada classe.</w:t>
       </w:r>
     </w:p>
     <w:p>
@@ -11803,7 +12344,16 @@
           <w:color w:val="262626" w:themeColor="text1" w:themeTint="D9"/>
           <w:sz w:val="28"/>
         </w:rPr>
-        <w:t>Aqui está uma imagem que podem verificar melhor as classes existentes.</w:t>
+        <w:t>Aqui está uma imagem para poderem</w:t>
+      </w:r>
+      <w:r>
+        <w:rPr>
+          <w:rFonts w:ascii="Segoe UI" w:hAnsi="Segoe UI" w:cs="Segoe UI"/>
+          <w:b/>
+          <w:color w:val="262626" w:themeColor="text1" w:themeTint="D9"/>
+          <w:sz w:val="28"/>
+        </w:rPr>
+        <w:t xml:space="preserve"> verificar melhor as classes existentes.</w:t>
       </w:r>
     </w:p>
     <w:p>
@@ -11864,7 +12414,7 @@
                     </pic:cNvPicPr>
                   </pic:nvPicPr>
                   <pic:blipFill>
-                    <a:blip r:embed="rId14">
+                    <a:blip r:embed="rId17">
                       <a:extLst>
                         <a:ext uri="{28A0092B-C50C-407E-A947-70E740481C1C}">
                           <a14:useLocalDpi xmlns:a14="http://schemas.microsoft.com/office/drawing/2010/main" val="0"/>
@@ -11914,7 +12464,28 @@
     <w:p/>
     <w:p/>
     <w:p/>
-    <w:p/>
+    <w:p>
+      <w:r>
+        <w:rPr>
+          <w:rFonts w:ascii="Segoe UI" w:hAnsi="Segoe UI" w:cs="Segoe UI"/>
+          <w:b/>
+          <w:color w:val="262626" w:themeColor="text1" w:themeTint="D9"/>
+          <w:sz w:val="28"/>
+        </w:rPr>
+        <w:t>A C</w:t>
+      </w:r>
+      <w:bookmarkStart w:id="18" w:name="_GoBack"/>
+      <w:bookmarkEnd w:id="18"/>
+      <w:r>
+        <w:rPr>
+          <w:rFonts w:ascii="Segoe UI" w:hAnsi="Segoe UI" w:cs="Segoe UI"/>
+          <w:b/>
+          <w:color w:val="262626" w:themeColor="text1" w:themeTint="D9"/>
+          <w:sz w:val="28"/>
+        </w:rPr>
+        <w:t>lasse.</w:t>
+      </w:r>
+    </w:p>
     <w:p/>
     <w:p/>
     <w:p/>
@@ -11934,11 +12505,20 @@
       </w:pPr>
       <w:r>
         <w:rPr>
-          <w:rFonts w:ascii="Segoe UI" w:hAnsi="Segoe UI" w:cs="Segoe UI"/>
-          <w:color w:val="262626" w:themeColor="text1" w:themeTint="D9"/>
-          <w:sz w:val="28"/>
-        </w:rPr>
-        <w:t>Implementação da Autenticação;</w:t>
+          <w:rStyle w:val="Cabealho3Carter"/>
+          <w:rFonts w:ascii="Segoe UI" w:hAnsi="Segoe UI" w:cs="Segoe UI"/>
+          <w:color w:val="auto"/>
+          <w:sz w:val="28"/>
+        </w:rPr>
+        <w:t>Implementação da Autenticação</w:t>
+      </w:r>
+      <w:r>
+        <w:rPr>
+          <w:rFonts w:ascii="Segoe UI" w:hAnsi="Segoe UI" w:cs="Segoe UI"/>
+          <w:color w:val="262626" w:themeColor="text1" w:themeTint="D9"/>
+          <w:sz w:val="28"/>
+        </w:rPr>
+        <w:t>;</w:t>
       </w:r>
     </w:p>
     <w:p/>
@@ -11949,7 +12529,6 @@
         <w:rPr>
           <w:rFonts w:ascii="Segoe UI" w:hAnsi="Segoe UI" w:cs="Segoe UI"/>
           <w:b/>
-          <w:color w:val="404040" w:themeColor="text1" w:themeTint="BF"/>
           <w:sz w:val="24"/>
           <w:szCs w:val="24"/>
         </w:rPr>
@@ -11958,7 +12537,6 @@
         <w:rPr>
           <w:rFonts w:ascii="Segoe UI" w:hAnsi="Segoe UI" w:cs="Segoe UI"/>
           <w:b/>
-          <w:color w:val="404040" w:themeColor="text1" w:themeTint="BF"/>
           <w:sz w:val="24"/>
           <w:szCs w:val="24"/>
         </w:rPr>
@@ -11972,7 +12550,6 @@
         <w:rPr>
           <w:rFonts w:ascii="Segoe UI" w:hAnsi="Segoe UI" w:cs="Segoe UI"/>
           <w:b/>
-          <w:color w:val="404040" w:themeColor="text1" w:themeTint="BF"/>
           <w:sz w:val="24"/>
           <w:szCs w:val="28"/>
         </w:rPr>
@@ -11981,7 +12558,6 @@
         <w:rPr>
           <w:rFonts w:ascii="Segoe UI" w:hAnsi="Segoe UI" w:cs="Segoe UI"/>
           <w:b/>
-          <w:color w:val="404040" w:themeColor="text1" w:themeTint="BF"/>
           <w:sz w:val="24"/>
           <w:szCs w:val="28"/>
         </w:rPr>
@@ -11991,7 +12567,6 @@
         <w:rPr>
           <w:rFonts w:ascii="Segoe UI" w:hAnsi="Segoe UI" w:cs="Segoe UI"/>
           <w:b/>
-          <w:color w:val="404040" w:themeColor="text1" w:themeTint="BF"/>
           <w:sz w:val="24"/>
           <w:szCs w:val="28"/>
         </w:rPr>
@@ -12005,7 +12580,6 @@
         <w:rPr>
           <w:rFonts w:ascii="Segoe UI" w:hAnsi="Segoe UI" w:cs="Segoe UI"/>
           <w:b/>
-          <w:color w:val="404040" w:themeColor="text1" w:themeTint="BF"/>
           <w:sz w:val="24"/>
           <w:szCs w:val="28"/>
         </w:rPr>
@@ -12014,7 +12588,6 @@
         <w:rPr>
           <w:rFonts w:ascii="Segoe UI" w:hAnsi="Segoe UI" w:cs="Segoe UI"/>
           <w:b/>
-          <w:color w:val="404040" w:themeColor="text1" w:themeTint="BF"/>
           <w:sz w:val="24"/>
           <w:szCs w:val="28"/>
         </w:rPr>
@@ -12024,7 +12597,6 @@
         <w:rPr>
           <w:rFonts w:ascii="Segoe UI" w:hAnsi="Segoe UI" w:cs="Segoe UI"/>
           <w:b/>
-          <w:color w:val="404040" w:themeColor="text1" w:themeTint="BF"/>
           <w:sz w:val="24"/>
           <w:szCs w:val="28"/>
         </w:rPr>
@@ -12034,7 +12606,6 @@
         <w:rPr>
           <w:rFonts w:ascii="Segoe UI" w:hAnsi="Segoe UI" w:cs="Segoe UI"/>
           <w:b/>
-          <w:color w:val="404040" w:themeColor="text1" w:themeTint="BF"/>
           <w:sz w:val="24"/>
           <w:szCs w:val="28"/>
         </w:rPr>
@@ -12044,7 +12615,6 @@
         <w:rPr>
           <w:rFonts w:ascii="Segoe UI" w:hAnsi="Segoe UI" w:cs="Segoe UI"/>
           <w:b/>
-          <w:color w:val="404040" w:themeColor="text1" w:themeTint="BF"/>
           <w:sz w:val="24"/>
           <w:szCs w:val="28"/>
         </w:rPr>
@@ -12074,23 +12644,23 @@
           <wp:anchor distT="0" distB="0" distL="114300" distR="114300" simplePos="0" relativeHeight="251667456" behindDoc="1" locked="0" layoutInCell="1" allowOverlap="1" wp14:anchorId="0E594B73" wp14:editId="12B045A2">
             <wp:simplePos x="0" y="0"/>
             <wp:positionH relativeFrom="margin">
-              <wp:align>left</wp:align>
+              <wp:posOffset>-3810</wp:posOffset>
             </wp:positionH>
             <wp:positionV relativeFrom="paragraph">
-              <wp:posOffset>434340</wp:posOffset>
+              <wp:posOffset>464820</wp:posOffset>
             </wp:positionV>
-            <wp:extent cx="5633085" cy="3762375"/>
-            <wp:effectExtent l="0" t="0" r="5715" b="9525"/>
+            <wp:extent cx="5633085" cy="3700780"/>
+            <wp:effectExtent l="0" t="0" r="5715" b="0"/>
             <wp:wrapTight wrapText="bothSides">
               <wp:wrapPolygon edited="0">
                 <wp:start x="0" y="0"/>
-                <wp:lineTo x="0" y="21545"/>
-                <wp:lineTo x="21549" y="21545"/>
+                <wp:lineTo x="0" y="21459"/>
+                <wp:lineTo x="21549" y="21459"/>
                 <wp:lineTo x="21549" y="0"/>
                 <wp:lineTo x="0" y="0"/>
               </wp:wrapPolygon>
             </wp:wrapTight>
-            <wp:docPr id="5" name="Imagem 5" descr="C:\Users\108005\Desktop\LoginPrint.png"/>
+            <wp:docPr id="5" name="Imagem 5"/>
             <wp:cNvGraphicFramePr>
               <a:graphicFrameLocks xmlns:a="http://schemas.openxmlformats.org/drawingml/2006/main" noChangeAspect="1"/>
             </wp:cNvGraphicFramePr>
@@ -12104,14 +12674,13 @@
                     </pic:cNvPicPr>
                   </pic:nvPicPr>
                   <pic:blipFill>
-                    <a:blip r:embed="rId15">
+                    <a:blip r:embed="rId18">
                       <a:extLst>
                         <a:ext uri="{28A0092B-C50C-407E-A947-70E740481C1C}">
                           <a14:useLocalDpi xmlns:a14="http://schemas.microsoft.com/office/drawing/2010/main" val="0"/>
                         </a:ext>
                       </a:extLst>
                     </a:blip>
-                    <a:srcRect/>
                     <a:stretch>
                       <a:fillRect/>
                     </a:stretch>
@@ -12119,7 +12688,7 @@
                   <pic:spPr bwMode="auto">
                     <a:xfrm>
                       <a:off x="0" y="0"/>
-                      <a:ext cx="5633085" cy="3762375"/>
+                      <a:ext cx="5633085" cy="3700780"/>
                     </a:xfrm>
                     <a:prstGeom prst="rect">
                       <a:avLst/>
@@ -13109,7 +13678,7 @@
                     </pic:cNvPicPr>
                   </pic:nvPicPr>
                   <pic:blipFill>
-                    <a:blip r:embed="rId16" cstate="print">
+                    <a:blip r:embed="rId19" cstate="print">
                       <a:extLst>
                         <a:ext uri="{28A0092B-C50C-407E-A947-70E740481C1C}">
                           <a14:useLocalDpi xmlns:a14="http://schemas.microsoft.com/office/drawing/2010/main" val="0"/>
@@ -13247,7 +13816,7 @@
                     </pic:cNvPicPr>
                   </pic:nvPicPr>
                   <pic:blipFill>
-                    <a:blip r:embed="rId16" cstate="print">
+                    <a:blip r:embed="rId19" cstate="print">
                       <a:extLst>
                         <a:ext uri="{28A0092B-C50C-407E-A947-70E740481C1C}">
                           <a14:useLocalDpi xmlns:a14="http://schemas.microsoft.com/office/drawing/2010/main" val="0"/>
@@ -13538,7 +14107,7 @@
                     </pic:cNvPicPr>
                   </pic:nvPicPr>
                   <pic:blipFill>
-                    <a:blip r:embed="rId16" cstate="print">
+                    <a:blip r:embed="rId19" cstate="print">
                       <a:extLst>
                         <a:ext uri="{28A0092B-C50C-407E-A947-70E740481C1C}">
                           <a14:useLocalDpi xmlns:a14="http://schemas.microsoft.com/office/drawing/2010/main" val="0"/>
@@ -13803,7 +14372,7 @@
                     </pic:cNvPicPr>
                   </pic:nvPicPr>
                   <pic:blipFill>
-                    <a:blip r:embed="rId16" cstate="print">
+                    <a:blip r:embed="rId19" cstate="print">
                       <a:extLst>
                         <a:ext uri="{28A0092B-C50C-407E-A947-70E740481C1C}">
                           <a14:useLocalDpi xmlns:a14="http://schemas.microsoft.com/office/drawing/2010/main" val="0"/>
@@ -14048,7 +14617,7 @@
                     </pic:cNvPicPr>
                   </pic:nvPicPr>
                   <pic:blipFill>
-                    <a:blip r:embed="rId16" cstate="print">
+                    <a:blip r:embed="rId19" cstate="print">
                       <a:extLst>
                         <a:ext uri="{28A0092B-C50C-407E-A947-70E740481C1C}">
                           <a14:useLocalDpi xmlns:a14="http://schemas.microsoft.com/office/drawing/2010/main" val="0"/>
@@ -14302,7 +14871,7 @@
                     </pic:cNvPicPr>
                   </pic:nvPicPr>
                   <pic:blipFill>
-                    <a:blip r:embed="rId16" cstate="print">
+                    <a:blip r:embed="rId19" cstate="print">
                       <a:extLst>
                         <a:ext uri="{28A0092B-C50C-407E-A947-70E740481C1C}">
                           <a14:useLocalDpi xmlns:a14="http://schemas.microsoft.com/office/drawing/2010/main" val="0"/>
@@ -14459,7 +15028,7 @@
                     </pic:cNvPicPr>
                   </pic:nvPicPr>
                   <pic:blipFill>
-                    <a:blip r:embed="rId16" cstate="print">
+                    <a:blip r:embed="rId19" cstate="print">
                       <a:extLst>
                         <a:ext uri="{28A0092B-C50C-407E-A947-70E740481C1C}">
                           <a14:useLocalDpi xmlns:a14="http://schemas.microsoft.com/office/drawing/2010/main" val="0"/>
@@ -14594,7 +15163,7 @@
                     </pic:cNvPicPr>
                   </pic:nvPicPr>
                   <pic:blipFill>
-                    <a:blip r:embed="rId16" cstate="print">
+                    <a:blip r:embed="rId19" cstate="print">
                       <a:extLst>
                         <a:ext uri="{28A0092B-C50C-407E-A947-70E740481C1C}">
                           <a14:useLocalDpi xmlns:a14="http://schemas.microsoft.com/office/drawing/2010/main" val="0"/>
@@ -14778,7 +15347,7 @@
                     </pic:cNvPicPr>
                   </pic:nvPicPr>
                   <pic:blipFill>
-                    <a:blip r:embed="rId16" cstate="print">
+                    <a:blip r:embed="rId19" cstate="print">
                       <a:extLst>
                         <a:ext uri="{28A0092B-C50C-407E-A947-70E740481C1C}">
                           <a14:useLocalDpi xmlns:a14="http://schemas.microsoft.com/office/drawing/2010/main" val="0"/>
@@ -14936,7 +15505,7 @@
                     </pic:cNvPicPr>
                   </pic:nvPicPr>
                   <pic:blipFill>
-                    <a:blip r:embed="rId16" cstate="print">
+                    <a:blip r:embed="rId19" cstate="print">
                       <a:extLst>
                         <a:ext uri="{28A0092B-C50C-407E-A947-70E740481C1C}">
                           <a14:useLocalDpi xmlns:a14="http://schemas.microsoft.com/office/drawing/2010/main" val="0"/>
@@ -15093,7 +15662,7 @@
                     </pic:cNvPicPr>
                   </pic:nvPicPr>
                   <pic:blipFill>
-                    <a:blip r:embed="rId16" cstate="print">
+                    <a:blip r:embed="rId19" cstate="print">
                       <a:extLst>
                         <a:ext uri="{28A0092B-C50C-407E-A947-70E740481C1C}">
                           <a14:useLocalDpi xmlns:a14="http://schemas.microsoft.com/office/drawing/2010/main" val="0"/>
@@ -16513,12 +17082,12 @@
       </w:pPr>
     </w:p>
     <w:sectPr>
-      <w:headerReference w:type="even" r:id="rId17"/>
-      <w:headerReference w:type="default" r:id="rId18"/>
-      <w:footerReference w:type="even" r:id="rId19"/>
-      <w:footerReference w:type="default" r:id="rId20"/>
-      <w:headerReference w:type="first" r:id="rId21"/>
-      <w:footerReference w:type="first" r:id="rId22"/>
+      <w:headerReference w:type="even" r:id="rId20"/>
+      <w:headerReference w:type="default" r:id="rId21"/>
+      <w:footerReference w:type="even" r:id="rId22"/>
+      <w:footerReference w:type="default" r:id="rId23"/>
+      <w:headerReference w:type="first" r:id="rId24"/>
+      <w:footerReference w:type="first" r:id="rId25"/>
       <w:pgSz w:w="11906" w:h="16838"/>
       <w:pgMar w:top="1417" w:right="1701" w:bottom="1417" w:left="1701" w:header="680" w:footer="708" w:gutter="0"/>
       <w:pgNumType w:start="0"/>
@@ -17177,7 +17746,7 @@
                                 <w:sz w:val="24"/>
                                 <w:szCs w:val="24"/>
                               </w:rPr>
-                              <w:t>29</w:t>
+                              <w:t>30</w:t>
                             </w:r>
                             <w:r>
                               <w:rPr>
@@ -17272,7 +17841,7 @@
                           <w:sz w:val="24"/>
                           <w:szCs w:val="24"/>
                         </w:rPr>
-                        <w:t>29</w:t>
+                        <w:t>30</w:t>
                       </w:r>
                       <w:r>
                         <w:rPr>
@@ -20692,6 +21261,92 @@
     </w:lvl>
   </w:abstractNum>
   <w:abstractNum w:abstractNumId="31">
+    <w:nsid w:val="64EF7641"/>
+    <w:multiLevelType w:val="hybridMultilevel"/>
+    <w:tmpl w:val="FE3248C2"/>
+    <w:lvl w:ilvl="0" w:tplc="08160013">
+      <w:start w:val="1"/>
+      <w:numFmt w:val="upperRoman"/>
+      <w:lvlText w:val="%1."/>
+      <w:lvlJc w:val="right"/>
+      <w:pPr>
+        <w:ind w:left="1776" w:hanging="360"/>
+      </w:pPr>
+    </w:lvl>
+    <w:lvl w:ilvl="1" w:tplc="08160019" w:tentative="1">
+      <w:start w:val="1"/>
+      <w:numFmt w:val="lowerLetter"/>
+      <w:lvlText w:val="%2."/>
+      <w:lvlJc w:val="left"/>
+      <w:pPr>
+        <w:ind w:left="2496" w:hanging="360"/>
+      </w:pPr>
+    </w:lvl>
+    <w:lvl w:ilvl="2" w:tplc="0816001B" w:tentative="1">
+      <w:start w:val="1"/>
+      <w:numFmt w:val="lowerRoman"/>
+      <w:lvlText w:val="%3."/>
+      <w:lvlJc w:val="right"/>
+      <w:pPr>
+        <w:ind w:left="3216" w:hanging="180"/>
+      </w:pPr>
+    </w:lvl>
+    <w:lvl w:ilvl="3" w:tplc="0816000F" w:tentative="1">
+      <w:start w:val="1"/>
+      <w:numFmt w:val="decimal"/>
+      <w:lvlText w:val="%4."/>
+      <w:lvlJc w:val="left"/>
+      <w:pPr>
+        <w:ind w:left="3936" w:hanging="360"/>
+      </w:pPr>
+    </w:lvl>
+    <w:lvl w:ilvl="4" w:tplc="08160019" w:tentative="1">
+      <w:start w:val="1"/>
+      <w:numFmt w:val="lowerLetter"/>
+      <w:lvlText w:val="%5."/>
+      <w:lvlJc w:val="left"/>
+      <w:pPr>
+        <w:ind w:left="4656" w:hanging="360"/>
+      </w:pPr>
+    </w:lvl>
+    <w:lvl w:ilvl="5" w:tplc="0816001B" w:tentative="1">
+      <w:start w:val="1"/>
+      <w:numFmt w:val="lowerRoman"/>
+      <w:lvlText w:val="%6."/>
+      <w:lvlJc w:val="right"/>
+      <w:pPr>
+        <w:ind w:left="5376" w:hanging="180"/>
+      </w:pPr>
+    </w:lvl>
+    <w:lvl w:ilvl="6" w:tplc="0816000F" w:tentative="1">
+      <w:start w:val="1"/>
+      <w:numFmt w:val="decimal"/>
+      <w:lvlText w:val="%7."/>
+      <w:lvlJc w:val="left"/>
+      <w:pPr>
+        <w:ind w:left="6096" w:hanging="360"/>
+      </w:pPr>
+    </w:lvl>
+    <w:lvl w:ilvl="7" w:tplc="08160019" w:tentative="1">
+      <w:start w:val="1"/>
+      <w:numFmt w:val="lowerLetter"/>
+      <w:lvlText w:val="%8."/>
+      <w:lvlJc w:val="left"/>
+      <w:pPr>
+        <w:ind w:left="6816" w:hanging="360"/>
+      </w:pPr>
+    </w:lvl>
+    <w:lvl w:ilvl="8" w:tplc="0816001B" w:tentative="1">
+      <w:start w:val="1"/>
+      <w:numFmt w:val="lowerRoman"/>
+      <w:lvlText w:val="%9."/>
+      <w:lvlJc w:val="right"/>
+      <w:pPr>
+        <w:ind w:left="7536" w:hanging="180"/>
+      </w:pPr>
+    </w:lvl>
+  </w:abstractNum>
+  <w:abstractNum w:abstractNumId="32">
     <w:nsid w:val="65CE49FF"/>
     <w:multiLevelType w:val="hybridMultilevel"/>
     <w:tmpl w:val="E7E02342"/>
@@ -20777,7 +21432,7 @@
       </w:pPr>
     </w:lvl>
   </w:abstractNum>
-  <w:abstractNum w:abstractNumId="32">
+  <w:abstractNum w:abstractNumId="33">
     <w:nsid w:val="66813F63"/>
     <w:multiLevelType w:val="hybridMultilevel"/>
     <w:tmpl w:val="8B8CDADC"/>
@@ -20866,7 +21521,7 @@
       </w:pPr>
     </w:lvl>
   </w:abstractNum>
-  <w:abstractNum w:abstractNumId="33">
+  <w:abstractNum w:abstractNumId="34">
     <w:nsid w:val="669B086A"/>
     <w:multiLevelType w:val="hybridMultilevel"/>
     <w:tmpl w:val="1A00C874"/>
@@ -20979,7 +21634,7 @@
       </w:rPr>
     </w:lvl>
   </w:abstractNum>
-  <w:abstractNum w:abstractNumId="34">
+  <w:abstractNum w:abstractNumId="35">
     <w:nsid w:val="6A0879DB"/>
     <w:multiLevelType w:val="hybridMultilevel"/>
     <w:tmpl w:val="11C86144"/>
@@ -21068,7 +21723,7 @@
       </w:pPr>
     </w:lvl>
   </w:abstractNum>
-  <w:abstractNum w:abstractNumId="35">
+  <w:abstractNum w:abstractNumId="36">
     <w:nsid w:val="6BA971B5"/>
     <w:multiLevelType w:val="hybridMultilevel"/>
     <w:tmpl w:val="18BE8C98"/>
@@ -21181,7 +21836,7 @@
       </w:rPr>
     </w:lvl>
   </w:abstractNum>
-  <w:abstractNum w:abstractNumId="36">
+  <w:abstractNum w:abstractNumId="37">
     <w:nsid w:val="6CE72413"/>
     <w:multiLevelType w:val="hybridMultilevel"/>
     <w:tmpl w:val="B1EE8214"/>
@@ -21295,7 +21950,7 @@
       </w:rPr>
     </w:lvl>
   </w:abstractNum>
-  <w:abstractNum w:abstractNumId="37">
+  <w:abstractNum w:abstractNumId="38">
     <w:nsid w:val="6E910379"/>
     <w:multiLevelType w:val="hybridMultilevel"/>
     <w:tmpl w:val="F36AEE88"/>
@@ -21408,7 +22063,7 @@
       </w:rPr>
     </w:lvl>
   </w:abstractNum>
-  <w:abstractNum w:abstractNumId="38">
+  <w:abstractNum w:abstractNumId="39">
     <w:nsid w:val="707E739D"/>
     <w:multiLevelType w:val="hybridMultilevel"/>
     <w:tmpl w:val="99E8CAFC"/>
@@ -21521,7 +22176,7 @@
       </w:rPr>
     </w:lvl>
   </w:abstractNum>
-  <w:abstractNum w:abstractNumId="39">
+  <w:abstractNum w:abstractNumId="40">
     <w:nsid w:val="7096068D"/>
     <w:multiLevelType w:val="hybridMultilevel"/>
     <w:tmpl w:val="F10C127C"/>
@@ -21634,7 +22289,7 @@
       </w:rPr>
     </w:lvl>
   </w:abstractNum>
-  <w:abstractNum w:abstractNumId="40">
+  <w:abstractNum w:abstractNumId="41">
     <w:nsid w:val="750D53E2"/>
     <w:multiLevelType w:val="hybridMultilevel"/>
     <w:tmpl w:val="2B48DD9E"/>
@@ -21750,7 +22405,7 @@
       </w:rPr>
     </w:lvl>
   </w:abstractNum>
-  <w:abstractNum w:abstractNumId="41">
+  <w:abstractNum w:abstractNumId="42">
     <w:nsid w:val="75562F26"/>
     <w:multiLevelType w:val="hybridMultilevel"/>
     <w:tmpl w:val="361672D6"/>
@@ -21863,7 +22518,7 @@
     </w:lvl>
   </w:abstractNum>
   <w:num w:numId="1">
-    <w:abstractNumId w:val="40"/>
+    <w:abstractNumId w:val="41"/>
   </w:num>
   <w:num w:numId="2">
     <w:abstractNumId w:val="7"/>
@@ -21872,13 +22527,13 @@
     <w:abstractNumId w:val="5"/>
   </w:num>
   <w:num w:numId="4">
-    <w:abstractNumId w:val="41"/>
+    <w:abstractNumId w:val="42"/>
   </w:num>
   <w:num w:numId="5">
     <w:abstractNumId w:val="12"/>
   </w:num>
   <w:num w:numId="6">
-    <w:abstractNumId w:val="39"/>
+    <w:abstractNumId w:val="40"/>
   </w:num>
   <w:num w:numId="7">
     <w:abstractNumId w:val="19"/>
@@ -21920,13 +22575,13 @@
     <w:abstractNumId w:val="1"/>
   </w:num>
   <w:num w:numId="20">
-    <w:abstractNumId w:val="35"/>
+    <w:abstractNumId w:val="36"/>
   </w:num>
   <w:num w:numId="21">
-    <w:abstractNumId w:val="37"/>
+    <w:abstractNumId w:val="38"/>
   </w:num>
   <w:num w:numId="22">
-    <w:abstractNumId w:val="33"/>
+    <w:abstractNumId w:val="34"/>
   </w:num>
   <w:num w:numId="23">
     <w:abstractNumId w:val="25"/>
@@ -21938,22 +22593,22 @@
     <w:abstractNumId w:val="27"/>
   </w:num>
   <w:num w:numId="26">
-    <w:abstractNumId w:val="38"/>
+    <w:abstractNumId w:val="39"/>
   </w:num>
   <w:num w:numId="27">
-    <w:abstractNumId w:val="34"/>
+    <w:abstractNumId w:val="35"/>
   </w:num>
   <w:num w:numId="28">
     <w:abstractNumId w:val="9"/>
   </w:num>
   <w:num w:numId="29">
-    <w:abstractNumId w:val="31"/>
+    <w:abstractNumId w:val="32"/>
   </w:num>
   <w:num w:numId="30">
     <w:abstractNumId w:val="6"/>
   </w:num>
   <w:num w:numId="31">
-    <w:abstractNumId w:val="32"/>
+    <w:abstractNumId w:val="33"/>
   </w:num>
   <w:num w:numId="32">
     <w:abstractNumId w:val="30"/>
@@ -21980,13 +22635,16 @@
     <w:abstractNumId w:val="8"/>
   </w:num>
   <w:num w:numId="40">
-    <w:abstractNumId w:val="36"/>
+    <w:abstractNumId w:val="37"/>
   </w:num>
   <w:num w:numId="41">
     <w:abstractNumId w:val="14"/>
   </w:num>
   <w:num w:numId="42">
     <w:abstractNumId w:val="24"/>
+  </w:num>
+  <w:num w:numId="43">
+    <w:abstractNumId w:val="31"/>
   </w:num>
 </w:numbering>
 </file>
@@ -22451,6 +23109,28 @@
       <w:szCs w:val="24"/>
     </w:rPr>
   </w:style>
+  <w:style w:type="paragraph" w:styleId="Cabealho4">
+    <w:name w:val="heading 4"/>
+    <w:basedOn w:val="Normal"/>
+    <w:next w:val="Normal"/>
+    <w:link w:val="Cabealho4Carter"/>
+    <w:uiPriority w:val="9"/>
+    <w:unhideWhenUsed/>
+    <w:qFormat/>
+    <w:rsid w:val="00092D29"/>
+    <w:pPr>
+      <w:keepNext/>
+      <w:keepLines/>
+      <w:spacing w:before="40" w:after="0"/>
+      <w:outlineLvl w:val="3"/>
+    </w:pPr>
+    <w:rPr>
+      <w:rFonts w:asciiTheme="majorHAnsi" w:eastAsiaTheme="majorEastAsia" w:hAnsiTheme="majorHAnsi" w:cstheme="majorBidi"/>
+      <w:i/>
+      <w:iCs/>
+      <w:color w:val="2E74B5" w:themeColor="accent1" w:themeShade="BF"/>
+    </w:rPr>
+  </w:style>
   <w:style w:type="character" w:default="1" w:styleId="Tipodeletrapredefinidodopargrafo">
     <w:name w:val="Default Paragraph Font"/>
     <w:uiPriority w:val="1"/>
@@ -22833,6 +23513,19 @@
       <w:color w:val="1F4D78" w:themeColor="accent1" w:themeShade="7F"/>
       <w:sz w:val="24"/>
       <w:szCs w:val="24"/>
+    </w:rPr>
+  </w:style>
+  <w:style w:type="character" w:customStyle="1" w:styleId="Cabealho4Carter">
+    <w:name w:val="Cabeçalho 4 Caráter"/>
+    <w:basedOn w:val="Tipodeletrapredefinidodopargrafo"/>
+    <w:link w:val="Cabealho4"/>
+    <w:uiPriority w:val="9"/>
+    <w:rsid w:val="00092D29"/>
+    <w:rPr>
+      <w:rFonts w:asciiTheme="majorHAnsi" w:eastAsiaTheme="majorEastAsia" w:hAnsiTheme="majorHAnsi" w:cstheme="majorBidi"/>
+      <w:i/>
+      <w:iCs/>
+      <w:color w:val="2E74B5" w:themeColor="accent1" w:themeShade="BF"/>
     </w:rPr>
   </w:style>
 </w:styles>
@@ -23104,7 +23797,7 @@
 </file>
 
 <file path=customXml/itemProps1.xml><?xml version="1.0" encoding="utf-8"?>
-<ds:datastoreItem xmlns:ds="http://schemas.openxmlformats.org/officeDocument/2006/customXml" ds:itemID="{086E1FD4-8EEF-45BF-A4A5-DC3DB45B7951}">
+<ds:datastoreItem xmlns:ds="http://schemas.openxmlformats.org/officeDocument/2006/customXml" ds:itemID="{FEF4AFBE-C97F-4BB3-960D-BE9C90F96829}">
   <ds:schemaRefs>
     <ds:schemaRef ds:uri="http://schemas.openxmlformats.org/officeDocument/2006/bibliography"/>
   </ds:schemaRefs>

</xml_diff>

<commit_message>
Ok, agora é que está acabado.
HUEHUEHUEHUEHUEHUEHUEHUEHUEHUEHUEHUEHUEHUEHUEHUEHUEHUEHUEHUEHUEHUEHUEHUEHUEHUEHUEHUEHUEHUEHUEHUEHUEHUEHUEHUEBRBRBRBRBRBRBRBRHUEHUEHUEHUEHUEHUE
</commit_message>
<xml_diff>
--- a/Documentos PT/Relatório PT.docx
+++ b/Documentos PT/Relatório PT.docx
@@ -6803,10 +6803,7 @@
     <w:p/>
     <w:p/>
     <w:p/>
-    <w:p>
-      <w:bookmarkStart w:id="0" w:name="_GoBack"/>
-      <w:bookmarkEnd w:id="0"/>
-    </w:p>
+    <w:p/>
     <w:p/>
     <w:p/>
     <w:p/>
@@ -6852,7 +6849,7 @@
           </w14:textFill>
         </w:rPr>
       </w:pPr>
-      <w:bookmarkStart w:id="1" w:name="_Toc391919695"/>
+      <w:bookmarkStart w:id="0" w:name="_Toc391919695"/>
       <w:r>
         <w:rPr>
           <w:sz w:val="96"/>
@@ -6888,11 +6885,12 @@
         <w:lastRenderedPageBreak/>
         <w:t>Índice de Imagens</w:t>
       </w:r>
-      <w:bookmarkEnd w:id="1"/>
+      <w:bookmarkEnd w:id="0"/>
     </w:p>
     <w:p/>
     <w:p>
       <w:pPr>
+        <w:jc w:val="both"/>
         <w:rPr>
           <w:rFonts w:ascii="Segoe UI" w:hAnsi="Segoe UI" w:cs="Segoe UI"/>
           <w:sz w:val="32"/>
@@ -6908,6 +6906,7 @@
     </w:p>
     <w:p>
       <w:pPr>
+        <w:jc w:val="both"/>
         <w:rPr>
           <w:rFonts w:ascii="Segoe UI" w:hAnsi="Segoe UI" w:cs="Segoe UI"/>
           <w:sz w:val="32"/>
@@ -6923,6 +6922,7 @@
     </w:p>
     <w:p>
       <w:pPr>
+        <w:jc w:val="both"/>
         <w:rPr>
           <w:rFonts w:ascii="Segoe UI" w:hAnsi="Segoe UI" w:cs="Segoe UI"/>
           <w:sz w:val="32"/>
@@ -6945,6 +6945,7 @@
     </w:p>
     <w:p>
       <w:pPr>
+        <w:jc w:val="both"/>
         <w:rPr>
           <w:rFonts w:ascii="Segoe UI" w:hAnsi="Segoe UI" w:cs="Segoe UI"/>
           <w:sz w:val="32"/>
@@ -6987,6 +6988,7 @@
     </w:p>
     <w:p>
       <w:pPr>
+        <w:jc w:val="both"/>
         <w:rPr>
           <w:rFonts w:ascii="Segoe UI" w:hAnsi="Segoe UI" w:cs="Segoe UI"/>
           <w:sz w:val="32"/>
@@ -7012,6 +7014,7 @@
     </w:p>
     <w:p>
       <w:pPr>
+        <w:jc w:val="both"/>
         <w:rPr>
           <w:rFonts w:ascii="Segoe UI" w:hAnsi="Segoe UI" w:cs="Segoe UI"/>
           <w:sz w:val="32"/>
@@ -7034,6 +7037,7 @@
     </w:p>
     <w:p>
       <w:pPr>
+        <w:jc w:val="both"/>
         <w:rPr>
           <w:rFonts w:ascii="Segoe UI" w:hAnsi="Segoe UI" w:cs="Segoe UI"/>
           <w:sz w:val="32"/>
@@ -7049,6 +7053,7 @@
     </w:p>
     <w:p>
       <w:pPr>
+        <w:jc w:val="both"/>
         <w:rPr>
           <w:rFonts w:ascii="Segoe UI" w:hAnsi="Segoe UI" w:cs="Segoe UI"/>
           <w:sz w:val="32"/>
@@ -7144,7 +7149,7 @@
           </w14:textFill>
         </w:rPr>
       </w:pPr>
-      <w:bookmarkStart w:id="2" w:name="_Toc391919696"/>
+      <w:bookmarkStart w:id="1" w:name="_Toc391919696"/>
       <w:r>
         <w:rPr>
           <w:sz w:val="96"/>
@@ -7180,7 +7185,7 @@
         <w:lastRenderedPageBreak/>
         <w:t>Resumo</w:t>
       </w:r>
-      <w:bookmarkEnd w:id="2"/>
+      <w:bookmarkEnd w:id="1"/>
     </w:p>
     <w:p/>
     <w:p>
@@ -7319,7 +7324,7 @@
           </w14:textFill>
         </w:rPr>
       </w:pPr>
-      <w:bookmarkStart w:id="3" w:name="_Toc391919697"/>
+      <w:bookmarkStart w:id="2" w:name="_Toc391919697"/>
       <w:r>
         <w:rPr>
           <w:color w:val="5B9BD5" w:themeColor="accent1"/>
@@ -7356,7 +7361,7 @@
         <w:lastRenderedPageBreak/>
         <w:t>Notação e Glossário</w:t>
       </w:r>
-      <w:bookmarkEnd w:id="3"/>
+      <w:bookmarkEnd w:id="2"/>
     </w:p>
     <w:p>
       <w:pPr>
@@ -7771,7 +7776,7 @@
           </w14:textFill>
         </w:rPr>
       </w:pPr>
-      <w:bookmarkStart w:id="4" w:name="_Toc391919698"/>
+      <w:bookmarkStart w:id="3" w:name="_Toc391919698"/>
       <w:r>
         <w:rPr>
           <w:sz w:val="72"/>
@@ -7807,7 +7812,7 @@
         <w:lastRenderedPageBreak/>
         <w:t>Organização do Relatório</w:t>
       </w:r>
-      <w:bookmarkEnd w:id="4"/>
+      <w:bookmarkEnd w:id="3"/>
     </w:p>
     <w:p/>
     <w:p>
@@ -7947,7 +7952,7 @@
           <w:sz w:val="24"/>
         </w:rPr>
       </w:pPr>
-      <w:bookmarkStart w:id="5" w:name="_Toc391919699"/>
+      <w:bookmarkStart w:id="4" w:name="_Toc391919699"/>
       <w:r>
         <w:rPr>
           <w:rStyle w:val="Cabealho2Carter"/>
@@ -7958,7 +7963,7 @@
         </w:rPr>
         <w:t>1ºParte</w:t>
       </w:r>
-      <w:bookmarkEnd w:id="5"/>
+      <w:bookmarkEnd w:id="4"/>
       <w:r>
         <w:rPr>
           <w:rFonts w:ascii="Segoe UI" w:hAnsi="Segoe UI" w:cs="Segoe UI"/>
@@ -8021,7 +8026,7 @@
           <w:sz w:val="28"/>
         </w:rPr>
       </w:pPr>
-      <w:bookmarkStart w:id="6" w:name="_Toc391919700"/>
+      <w:bookmarkStart w:id="5" w:name="_Toc391919700"/>
       <w:r>
         <w:rPr>
           <w:rStyle w:val="Cabealho2Carter"/>
@@ -8032,7 +8037,7 @@
         </w:rPr>
         <w:t>2ºParte</w:t>
       </w:r>
-      <w:bookmarkEnd w:id="6"/>
+      <w:bookmarkEnd w:id="5"/>
       <w:r>
         <w:rPr>
           <w:rFonts w:ascii="Segoe UI" w:hAnsi="Segoe UI" w:cs="Segoe UI"/>
@@ -8153,7 +8158,7 @@
           <w:sz w:val="28"/>
         </w:rPr>
       </w:pPr>
-      <w:bookmarkStart w:id="7" w:name="_Toc391919701"/>
+      <w:bookmarkStart w:id="6" w:name="_Toc391919701"/>
       <w:r>
         <w:rPr>
           <w:rStyle w:val="Cabealho2Carter"/>
@@ -8164,7 +8169,7 @@
         </w:rPr>
         <w:t>3ºParte</w:t>
       </w:r>
-      <w:bookmarkEnd w:id="7"/>
+      <w:bookmarkEnd w:id="6"/>
       <w:r>
         <w:rPr>
           <w:rFonts w:ascii="Segoe UI" w:hAnsi="Segoe UI" w:cs="Segoe UI"/>
@@ -8314,7 +8319,7 @@
           </w14:textFill>
         </w:rPr>
       </w:pPr>
-      <w:bookmarkStart w:id="8" w:name="_Toc391919702"/>
+      <w:bookmarkStart w:id="7" w:name="_Toc391919702"/>
       <w:r>
         <w:rPr>
           <w:sz w:val="96"/>
@@ -8350,7 +8355,7 @@
         <w:lastRenderedPageBreak/>
         <w:t>Introdução</w:t>
       </w:r>
-      <w:bookmarkEnd w:id="8"/>
+      <w:bookmarkEnd w:id="7"/>
     </w:p>
     <w:p>
       <w:pPr>
@@ -8786,6 +8791,7 @@
     </w:p>
     <w:p>
       <w:pPr>
+        <w:jc w:val="both"/>
         <w:rPr>
           <w:rFonts w:ascii="Segoe UI" w:hAnsi="Segoe UI" w:cs="Segoe UI"/>
           <w:b/>
@@ -8867,6 +8873,7 @@
     </w:p>
     <w:p>
       <w:pPr>
+        <w:jc w:val="both"/>
         <w:rPr>
           <w:rFonts w:ascii="Segoe UI" w:hAnsi="Segoe UI" w:cs="Segoe UI"/>
           <w:b/>
@@ -8913,6 +8920,7 @@
           <w:ilvl w:val="0"/>
           <w:numId w:val="1"/>
         </w:numPr>
+        <w:jc w:val="both"/>
         <w:rPr>
           <w:rFonts w:ascii="Segoe UI" w:hAnsi="Segoe UI" w:cs="Segoe UI"/>
           <w:b/>
@@ -8959,6 +8967,7 @@
           <w:ilvl w:val="0"/>
           <w:numId w:val="17"/>
         </w:numPr>
+        <w:jc w:val="both"/>
         <w:rPr>
           <w:rFonts w:ascii="Segoe UI" w:hAnsi="Segoe UI" w:cs="Segoe UI"/>
           <w:b/>
@@ -8999,6 +9008,7 @@
     </w:p>
     <w:p>
       <w:pPr>
+        <w:jc w:val="both"/>
         <w:rPr>
           <w:rFonts w:ascii="Segoe UI" w:hAnsi="Segoe UI" w:cs="Segoe UI"/>
           <w:b/>
@@ -9025,6 +9035,7 @@
           <w:ilvl w:val="0"/>
           <w:numId w:val="1"/>
         </w:numPr>
+        <w:jc w:val="both"/>
         <w:rPr>
           <w:rFonts w:ascii="Segoe UI" w:hAnsi="Segoe UI" w:cs="Segoe UI"/>
           <w:b/>
@@ -9148,6 +9159,7 @@
       <w:pPr>
         <w:pStyle w:val="PargrafodaLista"/>
         <w:ind w:left="643"/>
+        <w:jc w:val="both"/>
         <w:rPr>
           <w:rFonts w:ascii="Segoe UI" w:hAnsi="Segoe UI" w:cs="Segoe UI"/>
           <w:b/>
@@ -9171,6 +9183,7 @@
       <w:pPr>
         <w:pStyle w:val="PargrafodaLista"/>
         <w:ind w:left="643"/>
+        <w:jc w:val="both"/>
         <w:rPr>
           <w:rFonts w:ascii="Segoe UI" w:hAnsi="Segoe UI" w:cs="Segoe UI"/>
           <w:b/>
@@ -9197,6 +9210,7 @@
           <w:ilvl w:val="0"/>
           <w:numId w:val="1"/>
         </w:numPr>
+        <w:jc w:val="both"/>
         <w:rPr>
           <w:rFonts w:ascii="Segoe UI" w:hAnsi="Segoe UI" w:cs="Segoe UI"/>
           <w:b/>
@@ -9299,6 +9313,7 @@
     <w:p>
       <w:pPr>
         <w:pStyle w:val="PargrafodaLista"/>
+        <w:jc w:val="both"/>
         <w:rPr>
           <w:rFonts w:ascii="Segoe UI" w:hAnsi="Segoe UI" w:cs="Segoe UI"/>
           <w:b/>
@@ -9322,6 +9337,7 @@
       <w:pPr>
         <w:pStyle w:val="PargrafodaLista"/>
         <w:ind w:left="643"/>
+        <w:jc w:val="both"/>
         <w:rPr>
           <w:rFonts w:ascii="Segoe UI" w:hAnsi="Segoe UI" w:cs="Segoe UI"/>
           <w:b/>
@@ -9348,6 +9364,7 @@
           <w:ilvl w:val="0"/>
           <w:numId w:val="1"/>
         </w:numPr>
+        <w:jc w:val="both"/>
         <w:rPr>
           <w:rFonts w:ascii="Segoe UI" w:hAnsi="Segoe UI" w:cs="Segoe UI"/>
           <w:b/>
@@ -9392,6 +9409,7 @@
       <w:pPr>
         <w:pStyle w:val="PargrafodaLista"/>
         <w:ind w:left="643"/>
+        <w:jc w:val="both"/>
         <w:rPr>
           <w:rFonts w:ascii="Segoe UI" w:hAnsi="Segoe UI" w:cs="Segoe UI"/>
           <w:b/>
@@ -9415,6 +9433,7 @@
       <w:pPr>
         <w:pStyle w:val="PargrafodaLista"/>
         <w:ind w:left="643"/>
+        <w:jc w:val="both"/>
         <w:rPr>
           <w:rFonts w:ascii="Segoe UI" w:hAnsi="Segoe UI" w:cs="Segoe UI"/>
           <w:b/>
@@ -9438,6 +9457,7 @@
       <w:pPr>
         <w:pStyle w:val="PargrafodaLista"/>
         <w:ind w:left="643"/>
+        <w:jc w:val="both"/>
         <w:rPr>
           <w:rFonts w:ascii="Segoe UI" w:hAnsi="Segoe UI" w:cs="Segoe UI"/>
           <w:b/>
@@ -9461,6 +9481,7 @@
       <w:pPr>
         <w:pStyle w:val="PargrafodaLista"/>
         <w:ind w:left="643"/>
+        <w:jc w:val="both"/>
         <w:rPr>
           <w:rFonts w:ascii="Segoe UI" w:hAnsi="Segoe UI" w:cs="Segoe UI"/>
           <w:b/>
@@ -9487,6 +9508,7 @@
           <w:ilvl w:val="0"/>
           <w:numId w:val="1"/>
         </w:numPr>
+        <w:jc w:val="both"/>
         <w:rPr>
           <w:rFonts w:ascii="Segoe UI" w:hAnsi="Segoe UI" w:cs="Segoe UI"/>
           <w:b/>
@@ -9595,6 +9617,7 @@
           <w:ilvl w:val="0"/>
           <w:numId w:val="18"/>
         </w:numPr>
+        <w:jc w:val="both"/>
         <w:rPr>
           <w:rFonts w:ascii="Segoe UI" w:hAnsi="Segoe UI" w:cs="Segoe UI"/>
           <w:color w:val="000000" w:themeColor="text1"/>
@@ -9639,6 +9662,7 @@
           <w:ilvl w:val="0"/>
           <w:numId w:val="19"/>
         </w:numPr>
+        <w:jc w:val="both"/>
         <w:rPr>
           <w:rFonts w:ascii="Segoe UI" w:hAnsi="Segoe UI" w:cs="Segoe UI"/>
           <w:color w:val="000000" w:themeColor="text1"/>
@@ -9680,6 +9704,7 @@
       <w:pPr>
         <w:pStyle w:val="PargrafodaLista"/>
         <w:ind w:left="1416"/>
+        <w:jc w:val="both"/>
         <w:rPr>
           <w:rFonts w:ascii="Segoe UI" w:hAnsi="Segoe UI" w:cs="Segoe UI"/>
           <w:b/>
@@ -9703,6 +9728,7 @@
       <w:pPr>
         <w:pStyle w:val="PargrafodaLista"/>
         <w:ind w:left="643"/>
+        <w:jc w:val="both"/>
         <w:rPr>
           <w:rFonts w:ascii="Segoe UI" w:hAnsi="Segoe UI" w:cs="Segoe UI"/>
           <w:b/>
@@ -9729,6 +9755,7 @@
           <w:ilvl w:val="0"/>
           <w:numId w:val="1"/>
         </w:numPr>
+        <w:jc w:val="both"/>
         <w:rPr>
           <w:rFonts w:ascii="Segoe UI" w:hAnsi="Segoe UI" w:cs="Segoe UI"/>
           <w:b/>
@@ -9776,6 +9803,7 @@
           <w:numId w:val="20"/>
         </w:numPr>
         <w:spacing w:before="240"/>
+        <w:jc w:val="both"/>
         <w:rPr>
           <w:rFonts w:ascii="Segoe UI" w:hAnsi="Segoe UI" w:cs="Segoe UI"/>
           <w:color w:val="000000" w:themeColor="text1"/>
@@ -9821,6 +9849,7 @@
           <w:numId w:val="20"/>
         </w:numPr>
         <w:spacing w:before="240"/>
+        <w:jc w:val="both"/>
         <w:rPr>
           <w:rFonts w:ascii="Segoe UI" w:hAnsi="Segoe UI" w:cs="Segoe UI"/>
           <w:color w:val="000000" w:themeColor="text1"/>
@@ -9937,7 +9966,7 @@
           </w14:textFill>
         </w:rPr>
       </w:pPr>
-      <w:bookmarkStart w:id="9" w:name="_Toc391919703"/>
+      <w:bookmarkStart w:id="8" w:name="_Toc391919703"/>
       <w:r>
         <w:rPr>
           <w:sz w:val="96"/>
@@ -9973,7 +10002,7 @@
         <w:lastRenderedPageBreak/>
         <w:t>Proposta do Projeto</w:t>
       </w:r>
-      <w:bookmarkEnd w:id="9"/>
+      <w:bookmarkEnd w:id="8"/>
     </w:p>
     <w:p>
       <w:pPr>
@@ -10049,7 +10078,7 @@
           </w:tcPr>
           <w:p>
             <w:pPr>
-              <w:jc w:val="center"/>
+              <w:jc w:val="both"/>
               <w:rPr>
                 <w:rFonts w:ascii="Segoe UI" w:hAnsi="Segoe UI" w:cs="Segoe UI"/>
                 <w:b/>
@@ -10062,7 +10091,7 @@
           </w:p>
           <w:p>
             <w:pPr>
-              <w:jc w:val="center"/>
+              <w:jc w:val="both"/>
               <w:rPr>
                 <w:rFonts w:ascii="Segoe UI" w:hAnsi="Segoe UI" w:cs="Segoe UI"/>
                 <w:b/>
@@ -10097,7 +10126,7 @@
           </w:tcPr>
           <w:p>
             <w:pPr>
-              <w:jc w:val="center"/>
+              <w:jc w:val="both"/>
               <w:rPr>
                 <w:rFonts w:ascii="Segoe UI" w:hAnsi="Segoe UI" w:cs="Segoe UI"/>
                 <w:b/>
@@ -10110,7 +10139,7 @@
           </w:p>
           <w:p>
             <w:pPr>
-              <w:jc w:val="center"/>
+              <w:jc w:val="both"/>
               <w:rPr>
                 <w:rFonts w:ascii="Segoe UI" w:hAnsi="Segoe UI" w:cs="Segoe UI"/>
                 <w:b/>
@@ -10145,7 +10174,7 @@
           </w:tcPr>
           <w:p>
             <w:pPr>
-              <w:jc w:val="center"/>
+              <w:jc w:val="both"/>
               <w:rPr>
                 <w:rFonts w:ascii="Segoe UI" w:hAnsi="Segoe UI" w:cs="Segoe UI"/>
                 <w:b/>
@@ -10158,7 +10187,7 @@
           </w:p>
           <w:p>
             <w:pPr>
-              <w:jc w:val="center"/>
+              <w:jc w:val="both"/>
               <w:rPr>
                 <w:rFonts w:ascii="Segoe UI" w:hAnsi="Segoe UI" w:cs="Segoe UI"/>
                 <w:b/>
@@ -10193,7 +10222,7 @@
           </w:tcPr>
           <w:p>
             <w:pPr>
-              <w:jc w:val="center"/>
+              <w:jc w:val="both"/>
               <w:rPr>
                 <w:rFonts w:ascii="Segoe UI" w:hAnsi="Segoe UI" w:cs="Segoe UI"/>
                 <w:b/>
@@ -10206,7 +10235,7 @@
           </w:p>
           <w:p>
             <w:pPr>
-              <w:jc w:val="center"/>
+              <w:jc w:val="both"/>
               <w:rPr>
                 <w:rFonts w:ascii="Segoe UI" w:hAnsi="Segoe UI" w:cs="Segoe UI"/>
                 <w:b/>
@@ -10246,7 +10275,7 @@
           </w:tcPr>
           <w:p>
             <w:pPr>
-              <w:jc w:val="center"/>
+              <w:jc w:val="both"/>
               <w:rPr>
                 <w:rFonts w:ascii="Segoe UI" w:hAnsi="Segoe UI" w:cs="Segoe UI"/>
                 <w:b/>
@@ -10277,7 +10306,7 @@
           </w:tcPr>
           <w:p>
             <w:pPr>
-              <w:jc w:val="center"/>
+              <w:jc w:val="both"/>
               <w:rPr>
                 <w:rFonts w:ascii="Segoe UI" w:hAnsi="Segoe UI" w:cs="Segoe UI"/>
                 <w:b/>
@@ -10308,7 +10337,7 @@
           </w:tcPr>
           <w:p>
             <w:pPr>
-              <w:jc w:val="center"/>
+              <w:jc w:val="both"/>
               <w:rPr>
                 <w:rFonts w:ascii="Segoe UI" w:hAnsi="Segoe UI" w:cs="Segoe UI"/>
                 <w:b/>
@@ -10339,7 +10368,7 @@
           </w:tcPr>
           <w:p>
             <w:pPr>
-              <w:jc w:val="center"/>
+              <w:jc w:val="both"/>
               <w:rPr>
                 <w:rFonts w:ascii="Segoe UI" w:hAnsi="Segoe UI" w:cs="Segoe UI"/>
                 <w:b/>
@@ -10375,7 +10404,7 @@
           </w:tcPr>
           <w:p>
             <w:pPr>
-              <w:jc w:val="center"/>
+              <w:jc w:val="both"/>
               <w:rPr>
                 <w:rFonts w:ascii="Segoe UI" w:hAnsi="Segoe UI" w:cs="Segoe UI"/>
                 <w:b/>
@@ -10406,7 +10435,7 @@
           </w:tcPr>
           <w:p>
             <w:pPr>
-              <w:jc w:val="center"/>
+              <w:jc w:val="both"/>
               <w:rPr>
                 <w:rFonts w:ascii="Segoe UI" w:hAnsi="Segoe UI" w:cs="Segoe UI"/>
                 <w:b/>
@@ -10437,7 +10466,7 @@
           </w:tcPr>
           <w:p>
             <w:pPr>
-              <w:jc w:val="center"/>
+              <w:jc w:val="both"/>
               <w:rPr>
                 <w:rFonts w:ascii="Segoe UI" w:hAnsi="Segoe UI" w:cs="Segoe UI"/>
                 <w:b/>
@@ -10468,7 +10497,7 @@
           </w:tcPr>
           <w:p>
             <w:pPr>
-              <w:jc w:val="center"/>
+              <w:jc w:val="both"/>
               <w:rPr>
                 <w:rFonts w:ascii="Segoe UI" w:hAnsi="Segoe UI" w:cs="Segoe UI"/>
                 <w:b/>
@@ -10504,7 +10533,7 @@
           </w:tcPr>
           <w:p>
             <w:pPr>
-              <w:jc w:val="center"/>
+              <w:jc w:val="both"/>
               <w:rPr>
                 <w:rFonts w:ascii="Segoe UI" w:hAnsi="Segoe UI" w:cs="Segoe UI"/>
                 <w:b/>
@@ -10535,7 +10564,7 @@
           </w:tcPr>
           <w:p>
             <w:pPr>
-              <w:jc w:val="center"/>
+              <w:jc w:val="both"/>
               <w:rPr>
                 <w:rFonts w:ascii="Segoe UI" w:hAnsi="Segoe UI" w:cs="Segoe UI"/>
                 <w:b/>
@@ -10566,7 +10595,7 @@
           </w:tcPr>
           <w:p>
             <w:pPr>
-              <w:jc w:val="center"/>
+              <w:jc w:val="both"/>
               <w:rPr>
                 <w:rFonts w:ascii="Segoe UI" w:hAnsi="Segoe UI" w:cs="Segoe UI"/>
                 <w:b/>
@@ -10597,7 +10626,7 @@
           </w:tcPr>
           <w:p>
             <w:pPr>
-              <w:jc w:val="center"/>
+              <w:jc w:val="both"/>
               <w:rPr>
                 <w:rFonts w:ascii="Segoe UI" w:hAnsi="Segoe UI" w:cs="Segoe UI"/>
                 <w:b/>
@@ -10633,7 +10662,7 @@
           </w:tcPr>
           <w:p>
             <w:pPr>
-              <w:jc w:val="center"/>
+              <w:jc w:val="both"/>
               <w:rPr>
                 <w:rFonts w:ascii="Segoe UI" w:hAnsi="Segoe UI" w:cs="Segoe UI"/>
                 <w:b/>
@@ -10664,7 +10693,7 @@
           </w:tcPr>
           <w:p>
             <w:pPr>
-              <w:jc w:val="center"/>
+              <w:jc w:val="both"/>
               <w:rPr>
                 <w:rFonts w:ascii="Segoe UI" w:hAnsi="Segoe UI" w:cs="Segoe UI"/>
                 <w:b/>
@@ -10713,7 +10742,7 @@
           </w:tcPr>
           <w:p>
             <w:pPr>
-              <w:jc w:val="center"/>
+              <w:jc w:val="both"/>
               <w:rPr>
                 <w:rFonts w:ascii="Segoe UI" w:hAnsi="Segoe UI" w:cs="Segoe UI"/>
                 <w:b/>
@@ -10771,7 +10800,7 @@
           </w:tcPr>
           <w:p>
             <w:pPr>
-              <w:jc w:val="center"/>
+              <w:jc w:val="both"/>
               <w:rPr>
                 <w:rFonts w:ascii="Segoe UI" w:hAnsi="Segoe UI" w:cs="Segoe UI"/>
                 <w:b/>
@@ -10807,7 +10836,7 @@
           </w:tcPr>
           <w:p>
             <w:pPr>
-              <w:jc w:val="center"/>
+              <w:jc w:val="both"/>
               <w:rPr>
                 <w:rFonts w:ascii="Segoe UI" w:hAnsi="Segoe UI" w:cs="Segoe UI"/>
                 <w:b/>
@@ -10838,7 +10867,7 @@
           </w:tcPr>
           <w:p>
             <w:pPr>
-              <w:jc w:val="center"/>
+              <w:jc w:val="both"/>
               <w:rPr>
                 <w:rFonts w:ascii="Segoe UI" w:hAnsi="Segoe UI" w:cs="Segoe UI"/>
                 <w:b/>
@@ -10887,7 +10916,7 @@
           </w:tcPr>
           <w:p>
             <w:pPr>
-              <w:jc w:val="center"/>
+              <w:jc w:val="both"/>
               <w:rPr>
                 <w:rFonts w:ascii="Segoe UI" w:hAnsi="Segoe UI" w:cs="Segoe UI"/>
                 <w:b/>
@@ -10945,7 +10974,7 @@
           </w:tcPr>
           <w:p>
             <w:pPr>
-              <w:jc w:val="center"/>
+              <w:jc w:val="both"/>
               <w:rPr>
                 <w:rFonts w:ascii="Segoe UI" w:hAnsi="Segoe UI" w:cs="Segoe UI"/>
                 <w:b/>
@@ -10981,7 +11010,7 @@
           </w:tcPr>
           <w:p>
             <w:pPr>
-              <w:jc w:val="center"/>
+              <w:jc w:val="both"/>
               <w:rPr>
                 <w:rFonts w:ascii="Segoe UI" w:hAnsi="Segoe UI" w:cs="Segoe UI"/>
                 <w:b/>
@@ -11012,7 +11041,7 @@
           </w:tcPr>
           <w:p>
             <w:pPr>
-              <w:jc w:val="center"/>
+              <w:jc w:val="both"/>
               <w:rPr>
                 <w:rFonts w:ascii="Segoe UI" w:hAnsi="Segoe UI" w:cs="Segoe UI"/>
                 <w:b/>
@@ -11043,7 +11072,7 @@
           </w:tcPr>
           <w:p>
             <w:pPr>
-              <w:jc w:val="center"/>
+              <w:jc w:val="both"/>
               <w:rPr>
                 <w:rFonts w:ascii="Segoe UI" w:hAnsi="Segoe UI" w:cs="Segoe UI"/>
                 <w:b/>
@@ -11074,7 +11103,7 @@
           </w:tcPr>
           <w:p>
             <w:pPr>
-              <w:jc w:val="center"/>
+              <w:jc w:val="both"/>
               <w:rPr>
                 <w:rFonts w:ascii="Segoe UI" w:hAnsi="Segoe UI" w:cs="Segoe UI"/>
                 <w:b/>
@@ -11242,6 +11271,7 @@
       <w:r>
         <w:rPr>
           <w:noProof/>
+          <w:lang w:eastAsia="pt-PT"/>
         </w:rPr>
         <mc:AlternateContent>
           <mc:Choice Requires="wps">
@@ -11302,24 +11332,14 @@
                             <w:r>
                               <w:t xml:space="preserve">Figura </w:t>
                             </w:r>
-                            <w:r>
-                              <w:fldChar w:fldCharType="begin"/>
-                            </w:r>
-                            <w:r>
-                              <w:instrText xml:space="preserve"> SEQ Figura \* ARABIC </w:instrText>
-                            </w:r>
-                            <w:r>
-                              <w:fldChar w:fldCharType="separate"/>
-                            </w:r>
-                            <w:r>
-                              <w:rPr>
-                                <w:noProof/>
-                              </w:rPr>
-                              <w:t>1</w:t>
-                            </w:r>
-                            <w:r>
-                              <w:fldChar w:fldCharType="end"/>
-                            </w:r>
+                            <w:fldSimple w:instr=" SEQ Figura \* ARABIC ">
+                              <w:r>
+                                <w:rPr>
+                                  <w:noProof/>
+                                </w:rPr>
+                                <w:t>1</w:t>
+                              </w:r>
+                            </w:fldSimple>
                             <w:r>
                               <w:t xml:space="preserve"> - Cronograma</w:t>
                             </w:r>
@@ -11357,24 +11377,14 @@
                       <w:r>
                         <w:t xml:space="preserve">Figura </w:t>
                       </w:r>
-                      <w:r>
-                        <w:fldChar w:fldCharType="begin"/>
-                      </w:r>
-                      <w:r>
-                        <w:instrText xml:space="preserve"> SEQ Figura \* ARABIC </w:instrText>
-                      </w:r>
-                      <w:r>
-                        <w:fldChar w:fldCharType="separate"/>
-                      </w:r>
-                      <w:r>
-                        <w:rPr>
-                          <w:noProof/>
-                        </w:rPr>
-                        <w:t>1</w:t>
-                      </w:r>
-                      <w:r>
-                        <w:fldChar w:fldCharType="end"/>
-                      </w:r>
+                      <w:fldSimple w:instr=" SEQ Figura \* ARABIC ">
+                        <w:r>
+                          <w:rPr>
+                            <w:noProof/>
+                          </w:rPr>
+                          <w:t>1</w:t>
+                        </w:r>
+                      </w:fldSimple>
                       <w:r>
                         <w:t xml:space="preserve"> - Cronograma</w:t>
                       </w:r>
@@ -11467,6 +11477,15 @@
           </wp:anchor>
         </w:drawing>
       </w:r>
+      <w:r>
+        <w:rPr>
+          <w:rFonts w:ascii="Segoe UI" w:hAnsi="Segoe UI" w:cs="Segoe UI"/>
+          <w:b/>
+          <w:color w:val="262626" w:themeColor="text1" w:themeTint="D9"/>
+          <w:sz w:val="28"/>
+        </w:rPr>
+        <w:t>:</w:t>
+      </w:r>
     </w:p>
     <w:p>
       <w:pPr>
@@ -11604,7 +11623,7 @@
           </w14:textFill>
         </w:rPr>
       </w:pPr>
-      <w:bookmarkStart w:id="10" w:name="_Toc391919704"/>
+      <w:bookmarkStart w:id="9" w:name="_Toc391919704"/>
       <w:r>
         <w:rPr>
           <w:sz w:val="56"/>
@@ -11640,7 +11659,7 @@
         <w:lastRenderedPageBreak/>
         <w:t>Tecnologias e Recursos Utilizados</w:t>
       </w:r>
-      <w:bookmarkEnd w:id="10"/>
+      <w:bookmarkEnd w:id="9"/>
     </w:p>
     <w:p>
       <w:pPr>
@@ -12043,7 +12062,6 @@
         </w:rPr>
         <w:t xml:space="preserve"> </w:t>
       </w:r>
-      <w:proofErr w:type="spellStart"/>
       <w:r>
         <w:rPr>
           <w:rFonts w:ascii="Segoe UI" w:hAnsi="Segoe UI" w:cs="Segoe UI"/>
@@ -12053,116 +12071,55 @@
           <w:sz w:val="32"/>
           <w:u w:val="single"/>
         </w:rPr>
-        <w:t>Icon</w:t>
-      </w:r>
-      <w:proofErr w:type="spellEnd"/>
-      <w:r>
-        <w:rPr>
-          <w:rFonts w:ascii="Segoe UI" w:hAnsi="Segoe UI" w:cs="Segoe UI"/>
-          <w:b/>
-          <w:i/>
+        <w:t>Icon Finder</w:t>
+      </w:r>
+      <w:r>
+        <w:rPr>
+          <w:rFonts w:ascii="Segoe UI" w:hAnsi="Segoe UI" w:cs="Segoe UI"/>
           <w:color w:val="262626" w:themeColor="text1" w:themeTint="D9"/>
           <w:sz w:val="32"/>
-          <w:u w:val="single"/>
+        </w:rPr>
+        <w:t>.</w:t>
+      </w:r>
+      <w:r>
+        <w:rPr>
+          <w:rFonts w:ascii="Segoe UI" w:hAnsi="Segoe UI" w:cs="Segoe UI"/>
+          <w:color w:val="262626" w:themeColor="text1" w:themeTint="D9"/>
+          <w:sz w:val="32"/>
+        </w:rPr>
+        <w:t xml:space="preserve"> Por fim, para guardar o projeto e permitir trabalhar em conjunto com maior eficácia utilizámos uma cloud (sistema de armazenamento online)</w:t>
+      </w:r>
+      <w:r>
+        <w:rPr>
+          <w:rFonts w:ascii="Segoe UI" w:hAnsi="Segoe UI" w:cs="Segoe UI"/>
+          <w:color w:val="262626" w:themeColor="text1" w:themeTint="D9"/>
+          <w:sz w:val="32"/>
+        </w:rPr>
+        <w:t xml:space="preserve"> de código</w:t>
+      </w:r>
+      <w:r>
+        <w:rPr>
+          <w:rFonts w:ascii="Segoe UI" w:hAnsi="Segoe UI" w:cs="Segoe UI"/>
+          <w:color w:val="262626" w:themeColor="text1" w:themeTint="D9"/>
+          <w:sz w:val="32"/>
         </w:rPr>
         <w:t xml:space="preserve"> </w:t>
       </w:r>
-      <w:proofErr w:type="spellStart"/>
-      <w:r>
-        <w:rPr>
-          <w:rFonts w:ascii="Segoe UI" w:hAnsi="Segoe UI" w:cs="Segoe UI"/>
-          <w:b/>
-          <w:i/>
+      <w:r>
+        <w:rPr>
+          <w:rFonts w:ascii="Segoe UI" w:hAnsi="Segoe UI" w:cs="Segoe UI"/>
           <w:color w:val="262626" w:themeColor="text1" w:themeTint="D9"/>
           <w:sz w:val="32"/>
-          <w:u w:val="single"/>
-        </w:rPr>
-        <w:t>Finder</w:t>
-      </w:r>
-      <w:proofErr w:type="spellEnd"/>
+        </w:rPr>
+        <w:t>com o nome de</w:t>
+      </w:r>
       <w:r>
         <w:rPr>
           <w:rFonts w:ascii="Segoe UI" w:hAnsi="Segoe UI" w:cs="Segoe UI"/>
           <w:color w:val="262626" w:themeColor="text1" w:themeTint="D9"/>
           <w:sz w:val="32"/>
         </w:rPr>
-        <w:t>.</w:t>
-      </w:r>
-      <w:r>
-        <w:rPr>
-          <w:rFonts w:ascii="Segoe UI" w:hAnsi="Segoe UI" w:cs="Segoe UI"/>
-          <w:color w:val="262626" w:themeColor="text1" w:themeTint="D9"/>
-          <w:sz w:val="32"/>
-        </w:rPr>
-        <w:t xml:space="preserve"> Por fim, para guardar o projeto e permitir trabalhar em conjunto com maior eficácia utilizámos uma </w:t>
-      </w:r>
-      <w:proofErr w:type="spellStart"/>
-      <w:r>
-        <w:rPr>
-          <w:rFonts w:ascii="Segoe UI" w:hAnsi="Segoe UI" w:cs="Segoe UI"/>
-          <w:color w:val="262626" w:themeColor="text1" w:themeTint="D9"/>
-          <w:sz w:val="32"/>
-        </w:rPr>
-        <w:t>cloud</w:t>
-      </w:r>
-      <w:proofErr w:type="spellEnd"/>
-      <w:r>
-        <w:rPr>
-          <w:rFonts w:ascii="Segoe UI" w:hAnsi="Segoe UI" w:cs="Segoe UI"/>
-          <w:color w:val="262626" w:themeColor="text1" w:themeTint="D9"/>
-          <w:sz w:val="32"/>
-        </w:rPr>
-        <w:t xml:space="preserve"> (sistema de armazenamento online)</w:t>
-      </w:r>
-      <w:r>
-        <w:rPr>
-          <w:rFonts w:ascii="Segoe UI" w:hAnsi="Segoe UI" w:cs="Segoe UI"/>
-          <w:color w:val="262626" w:themeColor="text1" w:themeTint="D9"/>
-          <w:sz w:val="32"/>
-        </w:rPr>
-        <w:t xml:space="preserve"> de código</w:t>
-      </w:r>
-      <w:r>
-        <w:rPr>
-          <w:rFonts w:ascii="Segoe UI" w:hAnsi="Segoe UI" w:cs="Segoe UI"/>
-          <w:color w:val="262626" w:themeColor="text1" w:themeTint="D9"/>
-          <w:sz w:val="32"/>
-        </w:rPr>
-        <w:t xml:space="preserve"> </w:t>
-      </w:r>
-      <w:r>
-        <w:rPr>
-          <w:rFonts w:ascii="Segoe UI" w:hAnsi="Segoe UI" w:cs="Segoe UI"/>
-          <w:color w:val="262626" w:themeColor="text1" w:themeTint="D9"/>
-          <w:sz w:val="32"/>
-        </w:rPr>
-        <w:t>com o nome de</w:t>
-      </w:r>
-      <w:r>
-        <w:rPr>
-          <w:rFonts w:ascii="Segoe UI" w:hAnsi="Segoe UI" w:cs="Segoe UI"/>
-          <w:color w:val="262626" w:themeColor="text1" w:themeTint="D9"/>
-          <w:sz w:val="32"/>
-        </w:rPr>
-        <w:t xml:space="preserve"> </w:t>
-      </w:r>
-      <w:proofErr w:type="spellStart"/>
-      <w:r>
-        <w:rPr>
-          <w:rFonts w:ascii="Segoe UI" w:hAnsi="Segoe UI" w:cs="Segoe UI"/>
-          <w:color w:val="262626" w:themeColor="text1" w:themeTint="D9"/>
-          <w:sz w:val="32"/>
-        </w:rPr>
-        <w:t>GitHub</w:t>
-      </w:r>
-      <w:proofErr w:type="spellEnd"/>
-      <w:r>
-        <w:rPr>
-          <w:rFonts w:ascii="Segoe UI" w:hAnsi="Segoe UI" w:cs="Segoe UI"/>
-          <w:color w:val="262626" w:themeColor="text1" w:themeTint="D9"/>
-          <w:sz w:val="32"/>
-        </w:rPr>
-        <w:t>.</w:t>
+        <w:t xml:space="preserve"> GitHub.</w:t>
       </w:r>
     </w:p>
     <w:p>
@@ -12532,23 +12489,13 @@
           <w:sz w:val="32"/>
         </w:rPr>
       </w:pPr>
-      <w:proofErr w:type="spellStart"/>
       <w:r>
         <w:rPr>
           <w:rFonts w:ascii="Segoe UI" w:hAnsi="Segoe UI" w:cs="Segoe UI"/>
           <w:color w:val="262626" w:themeColor="text1" w:themeTint="D9"/>
           <w:sz w:val="32"/>
         </w:rPr>
-        <w:t>GitHub</w:t>
-      </w:r>
-      <w:proofErr w:type="spellEnd"/>
-      <w:r>
-        <w:rPr>
-          <w:rFonts w:ascii="Segoe UI" w:hAnsi="Segoe UI" w:cs="Segoe UI"/>
-          <w:color w:val="262626" w:themeColor="text1" w:themeTint="D9"/>
-          <w:sz w:val="32"/>
-        </w:rPr>
-        <w:t xml:space="preserve"> (www.github.com).</w:t>
+        <w:t>GitHub (www.github.com).</w:t>
       </w:r>
     </w:p>
     <w:p>
@@ -12642,7 +12589,7 @@
           </w14:textFill>
         </w:rPr>
       </w:pPr>
-      <w:bookmarkStart w:id="11" w:name="_Toc391919705"/>
+      <w:bookmarkStart w:id="10" w:name="_Toc391919705"/>
       <w:r>
         <w:rPr>
           <w:rStyle w:val="Cabealho1Carter"/>
@@ -12679,7 +12626,7 @@
         <w:lastRenderedPageBreak/>
         <w:t>Realização do Projeto</w:t>
       </w:r>
-      <w:bookmarkEnd w:id="11"/>
+      <w:bookmarkEnd w:id="10"/>
     </w:p>
     <w:p>
       <w:pPr>
@@ -12727,7 +12674,7 @@
           <w:sz w:val="36"/>
         </w:rPr>
       </w:pPr>
-      <w:bookmarkStart w:id="12" w:name="_Toc391919706"/>
+      <w:bookmarkStart w:id="11" w:name="_Toc391919706"/>
       <w:r>
         <w:rPr>
           <w:rFonts w:ascii="Segoe UI" w:hAnsi="Segoe UI" w:cs="Segoe UI"/>
@@ -12737,7 +12684,7 @@
         </w:rPr>
         <w:t>Planeamento, Proposta e pontos de situação</w:t>
       </w:r>
-      <w:bookmarkEnd w:id="12"/>
+      <w:bookmarkEnd w:id="11"/>
     </w:p>
     <w:p>
       <w:pPr>
@@ -12915,7 +12862,7 @@
           <w:sz w:val="36"/>
         </w:rPr>
       </w:pPr>
-      <w:bookmarkStart w:id="13" w:name="_Toc391919707"/>
+      <w:bookmarkStart w:id="12" w:name="_Toc391919707"/>
       <w:r>
         <w:rPr>
           <w:rFonts w:ascii="Segoe UI" w:hAnsi="Segoe UI" w:cs="Segoe UI"/>
@@ -12924,7 +12871,7 @@
         </w:rPr>
         <w:t>Tema do projeto</w:t>
       </w:r>
-      <w:bookmarkEnd w:id="13"/>
+      <w:bookmarkEnd w:id="12"/>
     </w:p>
     <w:p>
       <w:pPr>
@@ -13032,7 +12979,7 @@
           <w:sz w:val="36"/>
         </w:rPr>
       </w:pPr>
-      <w:bookmarkStart w:id="14" w:name="_Toc391919708"/>
+      <w:bookmarkStart w:id="13" w:name="_Toc391919708"/>
       <w:r>
         <w:rPr>
           <w:rFonts w:ascii="Segoe UI" w:hAnsi="Segoe UI" w:cs="Segoe UI"/>
@@ -13041,7 +12988,7 @@
         </w:rPr>
         <w:t>Objetivos</w:t>
       </w:r>
-      <w:bookmarkEnd w:id="14"/>
+      <w:bookmarkEnd w:id="13"/>
     </w:p>
     <w:p/>
     <w:p>
@@ -13198,13 +13145,14 @@
           <w:ilvl w:val="0"/>
           <w:numId w:val="5"/>
         </w:numPr>
+        <w:jc w:val="both"/>
         <w:rPr>
           <w:rFonts w:ascii="Segoe UI" w:hAnsi="Segoe UI" w:cs="Segoe UI"/>
           <w:color w:val="000000" w:themeColor="text1"/>
           <w:sz w:val="36"/>
         </w:rPr>
       </w:pPr>
-      <w:bookmarkStart w:id="15" w:name="_Toc391919709"/>
+      <w:bookmarkStart w:id="14" w:name="_Toc391919709"/>
       <w:r>
         <w:rPr>
           <w:rFonts w:ascii="Segoe UI" w:hAnsi="Segoe UI" w:cs="Segoe UI"/>
@@ -13213,9 +13161,13 @@
         </w:rPr>
         <w:t>Planeamento das fases de desenvolvimento</w:t>
       </w:r>
-      <w:bookmarkEnd w:id="15"/>
-    </w:p>
-    <w:p/>
+      <w:bookmarkEnd w:id="14"/>
+    </w:p>
+    <w:p>
+      <w:pPr>
+        <w:jc w:val="both"/>
+      </w:pPr>
+    </w:p>
     <w:p>
       <w:pPr>
         <w:jc w:val="both"/>
@@ -13279,13 +13231,14 @@
           <w:ilvl w:val="0"/>
           <w:numId w:val="5"/>
         </w:numPr>
+        <w:jc w:val="both"/>
         <w:rPr>
           <w:rFonts w:ascii="Segoe UI" w:hAnsi="Segoe UI" w:cs="Segoe UI"/>
           <w:color w:val="000000" w:themeColor="text1"/>
           <w:sz w:val="36"/>
         </w:rPr>
       </w:pPr>
-      <w:bookmarkStart w:id="16" w:name="_Toc391919710"/>
+      <w:bookmarkStart w:id="15" w:name="_Toc391919710"/>
       <w:r>
         <w:rPr>
           <w:rFonts w:ascii="Segoe UI" w:hAnsi="Segoe UI" w:cs="Segoe UI"/>
@@ -13294,9 +13247,13 @@
         </w:rPr>
         <w:t>Proposta</w:t>
       </w:r>
-      <w:bookmarkEnd w:id="16"/>
-    </w:p>
-    <w:p/>
+      <w:bookmarkEnd w:id="15"/>
+    </w:p>
+    <w:p>
+      <w:pPr>
+        <w:jc w:val="both"/>
+      </w:pPr>
+    </w:p>
     <w:p>
       <w:pPr>
         <w:jc w:val="both"/>
@@ -13368,26 +13325,36 @@
     </w:p>
     <w:p>
       <w:pPr>
-        <w:rPr>
-          <w:rFonts w:ascii="Segoe UI" w:hAnsi="Segoe UI" w:cs="Segoe UI"/>
-          <w:b/>
-          <w:color w:val="262626" w:themeColor="text1" w:themeTint="D9"/>
-          <w:sz w:val="28"/>
-        </w:rPr>
-      </w:pPr>
-    </w:p>
-    <w:p>
-      <w:pPr>
-        <w:rPr>
-          <w:rFonts w:ascii="Segoe UI" w:hAnsi="Segoe UI" w:cs="Segoe UI"/>
-          <w:b/>
-          <w:color w:val="262626" w:themeColor="text1" w:themeTint="D9"/>
-          <w:sz w:val="28"/>
-        </w:rPr>
-      </w:pPr>
-    </w:p>
-    <w:p/>
-    <w:p/>
+        <w:jc w:val="both"/>
+        <w:rPr>
+          <w:rFonts w:ascii="Segoe UI" w:hAnsi="Segoe UI" w:cs="Segoe UI"/>
+          <w:b/>
+          <w:color w:val="262626" w:themeColor="text1" w:themeTint="D9"/>
+          <w:sz w:val="28"/>
+        </w:rPr>
+      </w:pPr>
+    </w:p>
+    <w:p>
+      <w:pPr>
+        <w:jc w:val="both"/>
+        <w:rPr>
+          <w:rFonts w:ascii="Segoe UI" w:hAnsi="Segoe UI" w:cs="Segoe UI"/>
+          <w:b/>
+          <w:color w:val="262626" w:themeColor="text1" w:themeTint="D9"/>
+          <w:sz w:val="28"/>
+        </w:rPr>
+      </w:pPr>
+    </w:p>
+    <w:p>
+      <w:pPr>
+        <w:jc w:val="both"/>
+      </w:pPr>
+    </w:p>
+    <w:p>
+      <w:pPr>
+        <w:jc w:val="both"/>
+      </w:pPr>
+    </w:p>
     <w:p>
       <w:pPr>
         <w:pStyle w:val="Cabealho3"/>
@@ -13395,13 +13362,14 @@
           <w:ilvl w:val="0"/>
           <w:numId w:val="5"/>
         </w:numPr>
+        <w:jc w:val="both"/>
         <w:rPr>
           <w:rFonts w:ascii="Segoe UI" w:hAnsi="Segoe UI" w:cs="Segoe UI"/>
           <w:color w:val="000000" w:themeColor="text1"/>
           <w:sz w:val="36"/>
         </w:rPr>
       </w:pPr>
-      <w:bookmarkStart w:id="17" w:name="_Toc391919711"/>
+      <w:bookmarkStart w:id="16" w:name="_Toc391919711"/>
       <w:r>
         <w:rPr>
           <w:rFonts w:ascii="Segoe UI" w:hAnsi="Segoe UI" w:cs="Segoe UI"/>
@@ -13410,9 +13378,13 @@
         </w:rPr>
         <w:t>Pontos de situação</w:t>
       </w:r>
-      <w:bookmarkEnd w:id="17"/>
-    </w:p>
-    <w:p/>
+      <w:bookmarkEnd w:id="16"/>
+    </w:p>
+    <w:p>
+      <w:pPr>
+        <w:jc w:val="both"/>
+      </w:pPr>
+    </w:p>
     <w:p>
       <w:pPr>
         <w:jc w:val="both"/>
@@ -13435,6 +13407,7 @@
     </w:p>
     <w:p>
       <w:pPr>
+        <w:jc w:val="both"/>
         <w:rPr>
           <w:rFonts w:ascii="Segoe UI" w:hAnsi="Segoe UI" w:cs="Segoe UI"/>
           <w:b/>
@@ -13754,7 +13727,7 @@
           <w:sz w:val="36"/>
         </w:rPr>
       </w:pPr>
-      <w:bookmarkStart w:id="18" w:name="_Toc391919712"/>
+      <w:bookmarkStart w:id="17" w:name="_Toc391919712"/>
       <w:r>
         <w:rPr>
           <w:rFonts w:ascii="Segoe UI" w:hAnsi="Segoe UI" w:cs="Segoe UI"/>
@@ -13765,7 +13738,7 @@
         <w:lastRenderedPageBreak/>
         <w:t>Análise</w:t>
       </w:r>
-      <w:bookmarkEnd w:id="18"/>
+      <w:bookmarkEnd w:id="17"/>
     </w:p>
     <w:p>
       <w:pPr>
@@ -13816,12 +13789,13 @@
           <w:ilvl w:val="0"/>
           <w:numId w:val="22"/>
         </w:numPr>
-        <w:rPr>
-          <w:color w:val="262626" w:themeColor="text1" w:themeTint="D9"/>
-          <w:sz w:val="28"/>
-        </w:rPr>
-      </w:pPr>
-      <w:bookmarkStart w:id="19" w:name="_Toc391919713"/>
+        <w:jc w:val="both"/>
+        <w:rPr>
+          <w:color w:val="262626" w:themeColor="text1" w:themeTint="D9"/>
+          <w:sz w:val="28"/>
+        </w:rPr>
+      </w:pPr>
+      <w:bookmarkStart w:id="18" w:name="_Toc391919713"/>
       <w:r>
         <w:rPr>
           <w:rStyle w:val="Cabealho3Carter"/>
@@ -13831,7 +13805,7 @@
         </w:rPr>
         <w:t>Planeamento do modelo de dados</w:t>
       </w:r>
-      <w:bookmarkEnd w:id="19"/>
+      <w:bookmarkEnd w:id="18"/>
     </w:p>
     <w:p>
       <w:pPr>
@@ -14229,6 +14203,7 @@
       <w:pPr>
         <w:pStyle w:val="PargrafodaLista"/>
         <w:ind w:left="2145"/>
+        <w:jc w:val="both"/>
         <w:rPr>
           <w:rFonts w:ascii="Segoe UI" w:hAnsi="Segoe UI" w:cs="Segoe UI"/>
           <w:color w:val="262626" w:themeColor="text1" w:themeTint="D9"/>
@@ -14240,6 +14215,7 @@
       <w:pPr>
         <w:pStyle w:val="PargrafodaLista"/>
         <w:ind w:left="2145"/>
+        <w:jc w:val="both"/>
         <w:rPr>
           <w:rFonts w:ascii="Segoe UI" w:hAnsi="Segoe UI" w:cs="Segoe UI"/>
           <w:color w:val="262626" w:themeColor="text1" w:themeTint="D9"/>
@@ -14251,6 +14227,7 @@
       <w:pPr>
         <w:pStyle w:val="PargrafodaLista"/>
         <w:ind w:left="2145"/>
+        <w:jc w:val="both"/>
         <w:rPr>
           <w:rFonts w:ascii="Segoe UI" w:hAnsi="Segoe UI" w:cs="Segoe UI"/>
           <w:color w:val="262626" w:themeColor="text1" w:themeTint="D9"/>
@@ -14262,6 +14239,7 @@
       <w:pPr>
         <w:pStyle w:val="PargrafodaLista"/>
         <w:ind w:left="2145"/>
+        <w:jc w:val="both"/>
         <w:rPr>
           <w:rFonts w:ascii="Segoe UI" w:hAnsi="Segoe UI" w:cs="Segoe UI"/>
           <w:color w:val="262626" w:themeColor="text1" w:themeTint="D9"/>
@@ -14273,6 +14251,7 @@
       <w:pPr>
         <w:pStyle w:val="PargrafodaLista"/>
         <w:ind w:left="2145"/>
+        <w:jc w:val="both"/>
         <w:rPr>
           <w:rFonts w:ascii="Segoe UI" w:hAnsi="Segoe UI" w:cs="Segoe UI"/>
           <w:color w:val="262626" w:themeColor="text1" w:themeTint="D9"/>
@@ -14697,6 +14676,7 @@
       <w:pPr>
         <w:pStyle w:val="PargrafodaLista"/>
         <w:ind w:left="2136"/>
+        <w:jc w:val="both"/>
         <w:rPr>
           <w:rFonts w:ascii="Segoe UI" w:hAnsi="Segoe UI" w:cs="Segoe UI"/>
           <w:color w:val="262626" w:themeColor="text1" w:themeTint="D9"/>
@@ -15187,6 +15167,7 @@
     </w:p>
     <w:p>
       <w:pPr>
+        <w:jc w:val="both"/>
         <w:rPr>
           <w:rFonts w:ascii="Segoe UI" w:hAnsi="Segoe UI" w:cs="Segoe UI"/>
           <w:color w:val="262626" w:themeColor="text1" w:themeTint="D9"/>
@@ -15453,10 +15434,11 @@
           </w14:textFill>
         </w:rPr>
       </w:pPr>
-      <w:bookmarkStart w:id="20" w:name="_Toc391919714"/>
+      <w:bookmarkStart w:id="19" w:name="_Toc391919714"/>
       <w:r>
         <w:rPr>
           <w:noProof/>
+          <w:lang w:eastAsia="pt-PT"/>
         </w:rPr>
         <w:lastRenderedPageBreak/>
         <mc:AlternateContent>
@@ -15545,24 +15527,14 @@
                             <w:r>
                               <w:t xml:space="preserve">Figura </w:t>
                             </w:r>
-                            <w:r>
-                              <w:fldChar w:fldCharType="begin"/>
-                            </w:r>
-                            <w:r>
-                              <w:instrText xml:space="preserve"> SEQ Figura \* ARABIC </w:instrText>
-                            </w:r>
-                            <w:r>
-                              <w:fldChar w:fldCharType="separate"/>
-                            </w:r>
-                            <w:r>
-                              <w:rPr>
-                                <w:noProof/>
-                              </w:rPr>
-                              <w:t>2</w:t>
-                            </w:r>
-                            <w:r>
-                              <w:fldChar w:fldCharType="end"/>
-                            </w:r>
+                            <w:fldSimple w:instr=" SEQ Figura \* ARABIC ">
+                              <w:r>
+                                <w:rPr>
+                                  <w:noProof/>
+                                </w:rPr>
+                                <w:t>2</w:t>
+                              </w:r>
+                            </w:fldSimple>
                             <w:r>
                               <w:t xml:space="preserve"> - Modelo de Dados E.A</w:t>
                             </w:r>
@@ -15627,24 +15599,14 @@
                       <w:r>
                         <w:t xml:space="preserve">Figura </w:t>
                       </w:r>
-                      <w:r>
-                        <w:fldChar w:fldCharType="begin"/>
-                      </w:r>
-                      <w:r>
-                        <w:instrText xml:space="preserve"> SEQ Figura \* ARABIC </w:instrText>
-                      </w:r>
-                      <w:r>
-                        <w:fldChar w:fldCharType="separate"/>
-                      </w:r>
-                      <w:r>
-                        <w:rPr>
-                          <w:noProof/>
-                        </w:rPr>
-                        <w:t>2</w:t>
-                      </w:r>
-                      <w:r>
-                        <w:fldChar w:fldCharType="end"/>
-                      </w:r>
+                      <w:fldSimple w:instr=" SEQ Figura \* ARABIC ">
+                        <w:r>
+                          <w:rPr>
+                            <w:noProof/>
+                          </w:rPr>
+                          <w:t>2</w:t>
+                        </w:r>
+                      </w:fldSimple>
                       <w:r>
                         <w:t xml:space="preserve"> - Modelo de Dados E.A</w:t>
                       </w:r>
@@ -15798,7 +15760,7 @@
         </w:rPr>
         <w:t>Modelo de Dados</w:t>
       </w:r>
-      <w:bookmarkEnd w:id="20"/>
+      <w:bookmarkEnd w:id="19"/>
     </w:p>
     <w:p>
       <w:pPr>
@@ -15905,7 +15867,7 @@
           <w:sz w:val="36"/>
         </w:rPr>
       </w:pPr>
-      <w:bookmarkStart w:id="21" w:name="_Toc391919715"/>
+      <w:bookmarkStart w:id="20" w:name="_Toc391919715"/>
       <w:r>
         <w:rPr>
           <w:rFonts w:ascii="Segoe UI" w:hAnsi="Segoe UI" w:cs="Segoe UI"/>
@@ -15915,7 +15877,7 @@
         </w:rPr>
         <w:t>Implementação</w:t>
       </w:r>
-      <w:bookmarkEnd w:id="21"/>
+      <w:bookmarkEnd w:id="20"/>
     </w:p>
     <w:p>
       <w:pPr>
@@ -16067,79 +16029,6 @@
     </w:p>
     <w:p>
       <w:pPr>
-        <w:pStyle w:val="PargrafodaLista"/>
-        <w:numPr>
-          <w:ilvl w:val="0"/>
-          <w:numId w:val="16"/>
-        </w:numPr>
-        <w:jc w:val="both"/>
-        <w:rPr>
-          <w:rFonts w:ascii="Segoe UI" w:hAnsi="Segoe UI" w:cs="Segoe UI"/>
-          <w:color w:val="262626" w:themeColor="text1" w:themeTint="D9"/>
-          <w:sz w:val="28"/>
-        </w:rPr>
-      </w:pPr>
-      <w:r>
-        <w:rPr>
-          <w:rFonts w:ascii="Segoe UI" w:hAnsi="Segoe UI" w:cs="Segoe UI"/>
-          <w:color w:val="262626" w:themeColor="text1" w:themeTint="D9"/>
-          <w:sz w:val="28"/>
-        </w:rPr>
-        <w:t>Implementação dos relatórios;</w:t>
-      </w:r>
-    </w:p>
-    <w:p>
-      <w:pPr>
-        <w:pStyle w:val="PargrafodaLista"/>
-        <w:numPr>
-          <w:ilvl w:val="0"/>
-          <w:numId w:val="16"/>
-        </w:numPr>
-        <w:jc w:val="both"/>
-        <w:rPr>
-          <w:rFonts w:ascii="Segoe UI" w:hAnsi="Segoe UI" w:cs="Segoe UI"/>
-          <w:color w:val="262626" w:themeColor="text1" w:themeTint="D9"/>
-          <w:sz w:val="28"/>
-        </w:rPr>
-      </w:pPr>
-      <w:r>
-        <w:rPr>
-          <w:rFonts w:ascii="Segoe UI" w:hAnsi="Segoe UI" w:cs="Segoe UI"/>
-          <w:color w:val="262626" w:themeColor="text1" w:themeTint="D9"/>
-          <w:sz w:val="28"/>
-        </w:rPr>
-        <w:t>Implementação …</w:t>
-      </w:r>
-      <w:r>
-        <w:rPr>
-          <w:rFonts w:ascii="Segoe UI" w:hAnsi="Segoe UI" w:cs="Segoe UI"/>
-          <w:color w:val="262626" w:themeColor="text1" w:themeTint="D9"/>
-          <w:sz w:val="28"/>
-        </w:rPr>
-        <w:t xml:space="preserve"> (continuar</w:t>
-      </w:r>
-      <w:r>
-        <w:rPr>
-          <w:rFonts w:ascii="Segoe UI" w:hAnsi="Segoe UI" w:cs="Segoe UI"/>
-          <w:color w:val="262626" w:themeColor="text1" w:themeTint="D9"/>
-          <w:sz w:val="28"/>
-        </w:rPr>
-        <w:t>, n me lembro de mais nada)</w:t>
-      </w:r>
-    </w:p>
-    <w:p>
-      <w:pPr>
-        <w:jc w:val="both"/>
-        <w:rPr>
-          <w:rFonts w:ascii="Segoe UI" w:hAnsi="Segoe UI" w:cs="Segoe UI"/>
-          <w:b/>
-          <w:color w:val="262626" w:themeColor="text1" w:themeTint="D9"/>
-          <w:sz w:val="28"/>
-        </w:rPr>
-      </w:pPr>
-    </w:p>
-    <w:p>
-      <w:pPr>
         <w:pStyle w:val="Cabealho3"/>
         <w:numPr>
           <w:ilvl w:val="0"/>
@@ -16153,7 +16042,7 @@
           <w:szCs w:val="36"/>
         </w:rPr>
       </w:pPr>
-      <w:bookmarkStart w:id="22" w:name="_Toc391919716"/>
+      <w:bookmarkStart w:id="21" w:name="_Toc391919716"/>
       <w:r>
         <w:rPr>
           <w:rStyle w:val="Cabealho3Carter"/>
@@ -16165,7 +16054,7 @@
         </w:rPr>
         <w:t>Implementação da Interface</w:t>
       </w:r>
-      <w:bookmarkEnd w:id="22"/>
+      <w:bookmarkEnd w:id="21"/>
     </w:p>
     <w:p>
       <w:pPr>
@@ -16196,7 +16085,52 @@
           <w:color w:val="262626" w:themeColor="text1" w:themeTint="D9"/>
           <w:sz w:val="28"/>
         </w:rPr>
-        <w:t xml:space="preserve">A interface, não foi das fases mais difíceis de trabalhar no projeto, nós optamos por uma interface simples e fácil manuseamento. Por isso, implementámos </w:t>
+        <w:t>Para a</w:t>
+      </w:r>
+      <w:r>
+        <w:rPr>
+          <w:rFonts w:ascii="Segoe UI" w:hAnsi="Segoe UI" w:cs="Segoe UI"/>
+          <w:b/>
+          <w:color w:val="262626" w:themeColor="text1" w:themeTint="D9"/>
+          <w:sz w:val="28"/>
+        </w:rPr>
+        <w:t xml:space="preserve"> interface</w:t>
+      </w:r>
+      <w:r>
+        <w:rPr>
+          <w:rFonts w:ascii="Segoe UI" w:hAnsi="Segoe UI" w:cs="Segoe UI"/>
+          <w:b/>
+          <w:color w:val="262626" w:themeColor="text1" w:themeTint="D9"/>
+          <w:sz w:val="28"/>
+        </w:rPr>
+        <w:t xml:space="preserve">, </w:t>
+      </w:r>
+      <w:r>
+        <w:rPr>
+          <w:rFonts w:ascii="Segoe UI" w:hAnsi="Segoe UI" w:cs="Segoe UI"/>
+          <w:b/>
+          <w:color w:val="262626" w:themeColor="text1" w:themeTint="D9"/>
+          <w:sz w:val="28"/>
+        </w:rPr>
+        <w:t>nós optamos por uma interface simples e</w:t>
+      </w:r>
+      <w:r>
+        <w:rPr>
+          <w:rFonts w:ascii="Segoe UI" w:hAnsi="Segoe UI" w:cs="Segoe UI"/>
+          <w:b/>
+          <w:color w:val="262626" w:themeColor="text1" w:themeTint="D9"/>
+          <w:sz w:val="28"/>
+        </w:rPr>
+        <w:t xml:space="preserve"> de</w:t>
+      </w:r>
+      <w:r>
+        <w:rPr>
+          <w:rFonts w:ascii="Segoe UI" w:hAnsi="Segoe UI" w:cs="Segoe UI"/>
+          <w:b/>
+          <w:color w:val="262626" w:themeColor="text1" w:themeTint="D9"/>
+          <w:sz w:val="28"/>
+        </w:rPr>
+        <w:t xml:space="preserve"> fácil manuseamento. Por isso, implementámos </w:t>
       </w:r>
       <w:proofErr w:type="spellStart"/>
       <w:r>
@@ -16238,7 +16172,34 @@
           <w:color w:val="262626" w:themeColor="text1" w:themeTint="D9"/>
           <w:sz w:val="28"/>
         </w:rPr>
-        <w:t xml:space="preserve"> que permitam fazer tudo só numa janela, (ex. podemos inserir, editar, remover, procurar clientes, tudo na </w:t>
+        <w:t xml:space="preserve"> que permite</w:t>
+      </w:r>
+      <w:r>
+        <w:rPr>
+          <w:rFonts w:ascii="Segoe UI" w:hAnsi="Segoe UI" w:cs="Segoe UI"/>
+          <w:b/>
+          <w:color w:val="262626" w:themeColor="text1" w:themeTint="D9"/>
+          <w:sz w:val="28"/>
+        </w:rPr>
+        <w:t xml:space="preserve">m fazer tudo </w:t>
+      </w:r>
+      <w:r>
+        <w:rPr>
+          <w:rFonts w:ascii="Segoe UI" w:hAnsi="Segoe UI" w:cs="Segoe UI"/>
+          <w:b/>
+          <w:color w:val="262626" w:themeColor="text1" w:themeTint="D9"/>
+          <w:sz w:val="28"/>
+        </w:rPr>
+        <w:t>numa só</w:t>
+      </w:r>
+      <w:r>
+        <w:rPr>
+          <w:rFonts w:ascii="Segoe UI" w:hAnsi="Segoe UI" w:cs="Segoe UI"/>
+          <w:b/>
+          <w:color w:val="262626" w:themeColor="text1" w:themeTint="D9"/>
+          <w:sz w:val="28"/>
+        </w:rPr>
+        <w:t xml:space="preserve"> janela, (ex. podemos inserir, editar, remover, procurar clientes, tudo na </w:t>
       </w:r>
       <w:proofErr w:type="spellStart"/>
       <w:r>
@@ -16339,7 +16300,64 @@
           <w:color w:val="262626" w:themeColor="text1" w:themeTint="D9"/>
           <w:sz w:val="28"/>
         </w:rPr>
-        <w:t xml:space="preserve"> da interface, criámos uma imagem no Adobe Photoshop CS6 e implementámos no programa como fundo, os ícones de cada entidade (clientes, componentes, reparações, etc.) foram tiradas de um site (para mais informações consulte a página 11, Tecnologia e Recursos utilizados).</w:t>
+        <w:t xml:space="preserve"> da interface, criámos uma imagem no Adobe Photoshop CS6 e implementámos no programa como </w:t>
+      </w:r>
+      <w:proofErr w:type="spellStart"/>
+      <w:r>
+        <w:rPr>
+          <w:rFonts w:ascii="Segoe UI" w:hAnsi="Segoe UI" w:cs="Segoe UI"/>
+          <w:b/>
+          <w:i/>
+          <w:color w:val="262626" w:themeColor="text1" w:themeTint="D9"/>
+          <w:sz w:val="28"/>
+        </w:rPr>
+        <w:t>SplashScreen</w:t>
+      </w:r>
+      <w:proofErr w:type="spellEnd"/>
+      <w:r>
+        <w:rPr>
+          <w:rFonts w:ascii="Segoe UI" w:hAnsi="Segoe UI" w:cs="Segoe UI"/>
+          <w:b/>
+          <w:color w:val="262626" w:themeColor="text1" w:themeTint="D9"/>
+          <w:sz w:val="28"/>
+        </w:rPr>
+        <w:t xml:space="preserve">, os ícones de cada entidade (clientes, componentes, reparações, etc.) foram </w:t>
+      </w:r>
+      <w:r>
+        <w:rPr>
+          <w:rFonts w:ascii="Segoe UI" w:hAnsi="Segoe UI" w:cs="Segoe UI"/>
+          <w:b/>
+          <w:color w:val="262626" w:themeColor="text1" w:themeTint="D9"/>
+          <w:sz w:val="28"/>
+        </w:rPr>
+        <w:t>retiradas</w:t>
+      </w:r>
+      <w:r>
+        <w:rPr>
+          <w:rFonts w:ascii="Segoe UI" w:hAnsi="Segoe UI" w:cs="Segoe UI"/>
+          <w:b/>
+          <w:color w:val="262626" w:themeColor="text1" w:themeTint="D9"/>
+          <w:sz w:val="28"/>
+        </w:rPr>
+        <w:t xml:space="preserve"> de um site (para mais informações consulte a página 1</w:t>
+      </w:r>
+      <w:r>
+        <w:rPr>
+          <w:rFonts w:ascii="Segoe UI" w:hAnsi="Segoe UI" w:cs="Segoe UI"/>
+          <w:b/>
+          <w:color w:val="262626" w:themeColor="text1" w:themeTint="D9"/>
+          <w:sz w:val="28"/>
+        </w:rPr>
+        <w:t>2</w:t>
+      </w:r>
+      <w:r>
+        <w:rPr>
+          <w:rFonts w:ascii="Segoe UI" w:hAnsi="Segoe UI" w:cs="Segoe UI"/>
+          <w:b/>
+          <w:color w:val="262626" w:themeColor="text1" w:themeTint="D9"/>
+          <w:sz w:val="28"/>
+        </w:rPr>
+        <w:t>, Tecnologia e Recursos utilizados).</w:t>
       </w:r>
     </w:p>
     <w:p>
@@ -16399,7 +16417,9 @@
       <w:r>
         <w:rPr>
           <w:noProof/>
-        </w:rPr>
+          <w:lang w:eastAsia="pt-PT"/>
+        </w:rPr>
+        <w:lastRenderedPageBreak/>
         <mc:AlternateContent>
           <mc:Choice Requires="wps">
             <w:drawing>
@@ -16453,24 +16473,14 @@
                             <w:r>
                               <w:t xml:space="preserve">Figura </w:t>
                             </w:r>
-                            <w:r>
-                              <w:fldChar w:fldCharType="begin"/>
-                            </w:r>
-                            <w:r>
-                              <w:instrText xml:space="preserve"> SEQ Figura \* ARABIC </w:instrText>
-                            </w:r>
-                            <w:r>
-                              <w:fldChar w:fldCharType="separate"/>
-                            </w:r>
-                            <w:r>
-                              <w:rPr>
-                                <w:noProof/>
-                              </w:rPr>
-                              <w:t>3</w:t>
-                            </w:r>
-                            <w:r>
-                              <w:fldChar w:fldCharType="end"/>
-                            </w:r>
+                            <w:fldSimple w:instr=" SEQ Figura \* ARABIC ">
+                              <w:r>
+                                <w:rPr>
+                                  <w:noProof/>
+                                </w:rPr>
+                                <w:t>3</w:t>
+                              </w:r>
+                            </w:fldSimple>
                             <w:r>
                               <w:t xml:space="preserve"> - Interface Principal MDI</w:t>
                             </w:r>
@@ -16502,24 +16512,14 @@
                       <w:r>
                         <w:t xml:space="preserve">Figura </w:t>
                       </w:r>
-                      <w:r>
-                        <w:fldChar w:fldCharType="begin"/>
-                      </w:r>
-                      <w:r>
-                        <w:instrText xml:space="preserve"> SEQ Figura \* ARABIC </w:instrText>
-                      </w:r>
-                      <w:r>
-                        <w:fldChar w:fldCharType="separate"/>
-                      </w:r>
-                      <w:r>
-                        <w:rPr>
-                          <w:noProof/>
-                        </w:rPr>
-                        <w:t>3</w:t>
-                      </w:r>
-                      <w:r>
-                        <w:fldChar w:fldCharType="end"/>
-                      </w:r>
+                      <w:fldSimple w:instr=" SEQ Figura \* ARABIC ">
+                        <w:r>
+                          <w:rPr>
+                            <w:noProof/>
+                          </w:rPr>
+                          <w:t>3</w:t>
+                        </w:r>
+                      </w:fldSimple>
                       <w:r>
                         <w:t xml:space="preserve"> - Interface Principal MDI</w:t>
                       </w:r>
@@ -16726,28 +16726,15 @@
           <w:sz w:val="28"/>
         </w:rPr>
       </w:pPr>
-    </w:p>
-    <w:p>
-      <w:pPr>
-        <w:jc w:val="both"/>
-        <w:rPr>
-          <w:rFonts w:ascii="Segoe UI" w:hAnsi="Segoe UI" w:cs="Segoe UI"/>
-          <w:b/>
-          <w:color w:val="262626" w:themeColor="text1" w:themeTint="D9"/>
-          <w:sz w:val="28"/>
-        </w:rPr>
-      </w:pPr>
-    </w:p>
-    <w:p>
-      <w:pPr>
-        <w:jc w:val="both"/>
-        <w:rPr>
-          <w:rFonts w:ascii="Segoe UI" w:hAnsi="Segoe UI" w:cs="Segoe UI"/>
-          <w:b/>
-          <w:color w:val="262626" w:themeColor="text1" w:themeTint="D9"/>
-          <w:sz w:val="28"/>
-        </w:rPr>
-      </w:pPr>
+      <w:r>
+        <w:rPr>
+          <w:rFonts w:ascii="Segoe UI" w:hAnsi="Segoe UI" w:cs="Segoe UI"/>
+          <w:b/>
+          <w:color w:val="262626" w:themeColor="text1" w:themeTint="D9"/>
+          <w:sz w:val="28"/>
+        </w:rPr>
+        <w:t>Implementámos também um assistente de primeiro uso para uma configuração mais fácil do programa em que apenas temos que introduzir a empresa inicial (caso haja mais), configurar o Administrador Geral (para gerir as empresas e os utilizadores) e o Administrador (para gerir a empresa a que pertence).</w:t>
+      </w:r>
     </w:p>
     <w:p>
       <w:pPr>
@@ -16912,24 +16899,14 @@
       <w:r>
         <w:t xml:space="preserve">Figura </w:t>
       </w:r>
-      <w:r>
-        <w:fldChar w:fldCharType="begin"/>
-      </w:r>
-      <w:r>
-        <w:instrText xml:space="preserve"> SEQ Figura \* ARABIC </w:instrText>
-      </w:r>
-      <w:r>
-        <w:fldChar w:fldCharType="separate"/>
-      </w:r>
-      <w:r>
-        <w:rPr>
-          <w:noProof/>
-        </w:rPr>
-        <w:t>4</w:t>
-      </w:r>
-      <w:r>
-        <w:fldChar w:fldCharType="end"/>
-      </w:r>
+      <w:fldSimple w:instr=" SEQ Figura \* ARABIC ">
+        <w:r>
+          <w:rPr>
+            <w:noProof/>
+          </w:rPr>
+          <w:t>4</w:t>
+        </w:r>
+      </w:fldSimple>
       <w:r>
         <w:t xml:space="preserve"> - </w:t>
       </w:r>
@@ -16957,6 +16934,17 @@
           <w:sz w:val="28"/>
         </w:rPr>
       </w:pPr>
+    </w:p>
+    <w:p>
+      <w:pPr>
+        <w:jc w:val="both"/>
+        <w:rPr>
+          <w:rFonts w:ascii="Segoe UI" w:hAnsi="Segoe UI" w:cs="Segoe UI"/>
+          <w:b/>
+          <w:color w:val="262626" w:themeColor="text1" w:themeTint="D9"/>
+          <w:sz w:val="28"/>
+        </w:rPr>
+      </w:pPr>
       <w:r>
         <w:rPr>
           <w:rFonts w:ascii="Segoe UI" w:hAnsi="Segoe UI" w:cs="Segoe UI"/>
@@ -17210,7 +17198,6 @@
           <w:color w:val="262626" w:themeColor="text1" w:themeTint="D9"/>
           <w:sz w:val="28"/>
         </w:rPr>
-        <w:lastRenderedPageBreak/>
         <w:t>Para terminar esta secção, temos aqui a interface para inserir/editar/eliminar dados (Vamos usar a janela dos Clientes para este caso.):</w:t>
       </w:r>
     </w:p>
@@ -17285,24 +17272,14 @@
       <w:r>
         <w:t xml:space="preserve">Figura </w:t>
       </w:r>
-      <w:r>
-        <w:fldChar w:fldCharType="begin"/>
-      </w:r>
-      <w:r>
-        <w:instrText xml:space="preserve"> SEQ Figura \* ARABIC </w:instrText>
-      </w:r>
-      <w:r>
-        <w:fldChar w:fldCharType="separate"/>
-      </w:r>
-      <w:r>
-        <w:rPr>
-          <w:noProof/>
-        </w:rPr>
-        <w:t>5</w:t>
-      </w:r>
-      <w:r>
-        <w:fldChar w:fldCharType="end"/>
-      </w:r>
+      <w:fldSimple w:instr=" SEQ Figura \* ARABIC ">
+        <w:r>
+          <w:rPr>
+            <w:noProof/>
+          </w:rPr>
+          <w:t>5</w:t>
+        </w:r>
+      </w:fldSimple>
       <w:r>
         <w:t xml:space="preserve"> </w:t>
       </w:r>
@@ -17597,7 +17574,7 @@
           <w:sz w:val="28"/>
         </w:rPr>
       </w:pPr>
-      <w:bookmarkStart w:id="23" w:name="_Toc391919717"/>
+      <w:bookmarkStart w:id="22" w:name="_Toc391919717"/>
       <w:r>
         <w:rPr>
           <w:rStyle w:val="Cabealho3Carter"/>
@@ -17606,10 +17583,9 @@
           <w:color w:val="auto"/>
           <w:sz w:val="32"/>
         </w:rPr>
-        <w:lastRenderedPageBreak/>
         <w:t>Implementação das classes DAL e BLL</w:t>
       </w:r>
-      <w:bookmarkEnd w:id="23"/>
+      <w:bookmarkEnd w:id="22"/>
     </w:p>
     <w:p>
       <w:pPr>
@@ -17809,6 +17785,7 @@
       <w:r>
         <w:rPr>
           <w:noProof/>
+          <w:lang w:eastAsia="pt-PT"/>
         </w:rPr>
         <mc:AlternateContent>
           <mc:Choice Requires="wps">
@@ -17865,24 +17842,14 @@
                             <w:r>
                               <w:t xml:space="preserve">Figura </w:t>
                             </w:r>
-                            <w:r>
-                              <w:fldChar w:fldCharType="begin"/>
-                            </w:r>
-                            <w:r>
-                              <w:instrText xml:space="preserve"> SEQ Figura \* ARABIC </w:instrText>
-                            </w:r>
-                            <w:r>
-                              <w:fldChar w:fldCharType="separate"/>
-                            </w:r>
-                            <w:r>
-                              <w:rPr>
-                                <w:noProof/>
-                              </w:rPr>
-                              <w:t>6</w:t>
-                            </w:r>
-                            <w:r>
-                              <w:fldChar w:fldCharType="end"/>
-                            </w:r>
+                            <w:fldSimple w:instr=" SEQ Figura \* ARABIC ">
+                              <w:r>
+                                <w:rPr>
+                                  <w:noProof/>
+                                </w:rPr>
+                                <w:t>6</w:t>
+                              </w:r>
+                            </w:fldSimple>
                             <w:r>
                               <w:t xml:space="preserve"> Figura ilustrativa sobre a BLL, DAL e a Base-de-Dados</w:t>
                             </w:r>
@@ -17916,24 +17883,14 @@
                       <w:r>
                         <w:t xml:space="preserve">Figura </w:t>
                       </w:r>
-                      <w:r>
-                        <w:fldChar w:fldCharType="begin"/>
-                      </w:r>
-                      <w:r>
-                        <w:instrText xml:space="preserve"> SEQ Figura \* ARABIC </w:instrText>
-                      </w:r>
-                      <w:r>
-                        <w:fldChar w:fldCharType="separate"/>
-                      </w:r>
-                      <w:r>
-                        <w:rPr>
-                          <w:noProof/>
-                        </w:rPr>
-                        <w:t>6</w:t>
-                      </w:r>
-                      <w:r>
-                        <w:fldChar w:fldCharType="end"/>
-                      </w:r>
+                      <w:fldSimple w:instr=" SEQ Figura \* ARABIC ">
+                        <w:r>
+                          <w:rPr>
+                            <w:noProof/>
+                          </w:rPr>
+                          <w:t>6</w:t>
+                        </w:r>
+                      </w:fldSimple>
                       <w:r>
                         <w:t xml:space="preserve"> Figura ilustrativa sobre a BLL, DAL e a Base-de-Dados</w:t>
                       </w:r>
@@ -18361,6 +18318,7 @@
       <w:r>
         <w:rPr>
           <w:noProof/>
+          <w:lang w:eastAsia="pt-PT"/>
         </w:rPr>
         <mc:AlternateContent>
           <mc:Choice Requires="wps">
@@ -18418,24 +18376,14 @@
                             <w:r>
                               <w:t xml:space="preserve">Figura </w:t>
                             </w:r>
-                            <w:r>
-                              <w:fldChar w:fldCharType="begin"/>
-                            </w:r>
-                            <w:r>
-                              <w:instrText xml:space="preserve"> SEQ Figura \* ARABIC </w:instrText>
-                            </w:r>
-                            <w:r>
-                              <w:fldChar w:fldCharType="separate"/>
-                            </w:r>
-                            <w:r>
-                              <w:rPr>
-                                <w:noProof/>
-                              </w:rPr>
-                              <w:t>7</w:t>
-                            </w:r>
-                            <w:r>
-                              <w:fldChar w:fldCharType="end"/>
-                            </w:r>
+                            <w:fldSimple w:instr=" SEQ Figura \* ARABIC ">
+                              <w:r>
+                                <w:rPr>
+                                  <w:noProof/>
+                                </w:rPr>
+                                <w:t>7</w:t>
+                              </w:r>
+                            </w:fldSimple>
                             <w:r>
                               <w:t xml:space="preserve"> - A BLL no nosso projeto</w:t>
                             </w:r>
@@ -18470,24 +18418,14 @@
                       <w:r>
                         <w:t xml:space="preserve">Figura </w:t>
                       </w:r>
-                      <w:r>
-                        <w:fldChar w:fldCharType="begin"/>
-                      </w:r>
-                      <w:r>
-                        <w:instrText xml:space="preserve"> SEQ Figura \* ARABIC </w:instrText>
-                      </w:r>
-                      <w:r>
-                        <w:fldChar w:fldCharType="separate"/>
-                      </w:r>
-                      <w:r>
-                        <w:rPr>
-                          <w:noProof/>
-                        </w:rPr>
-                        <w:t>7</w:t>
-                      </w:r>
-                      <w:r>
-                        <w:fldChar w:fldCharType="end"/>
-                      </w:r>
+                      <w:fldSimple w:instr=" SEQ Figura \* ARABIC ">
+                        <w:r>
+                          <w:rPr>
+                            <w:noProof/>
+                          </w:rPr>
+                          <w:t>7</w:t>
+                        </w:r>
+                      </w:fldSimple>
                       <w:r>
                         <w:t xml:space="preserve"> - A BLL no nosso projeto</w:t>
                       </w:r>
@@ -18607,7 +18545,7 @@
           <w:sz w:val="28"/>
         </w:rPr>
       </w:pPr>
-      <w:bookmarkStart w:id="24" w:name="_Toc391919718"/>
+      <w:bookmarkStart w:id="23" w:name="_Toc391919718"/>
       <w:r>
         <w:rPr>
           <w:rStyle w:val="Cabealho3Carter"/>
@@ -18618,7 +18556,7 @@
         </w:rPr>
         <w:t>Implementação da Autenticação</w:t>
       </w:r>
-      <w:bookmarkEnd w:id="24"/>
+      <w:bookmarkEnd w:id="23"/>
     </w:p>
     <w:p/>
     <w:p>
@@ -18685,94 +18623,30 @@
       </w:pPr>
       <w:r>
         <w:rPr>
-          <w:rFonts w:ascii="Segoe UI" w:hAnsi="Segoe UI" w:cs="Segoe UI"/>
-          <w:b/>
-          <w:sz w:val="24"/>
-          <w:szCs w:val="28"/>
-        </w:rPr>
-        <w:t>O utilizador insere um nome de utilizador e palavra-passe e escolhe a empresa a que pertence (no caso de o programa ter múltiplas empresas). A palavra-passe introduzida pelo utilizador é encriptada e passamos os dados para uma função existente na BLL que devolve o código de utilizador caso o nome de utilizador e o c</w:t>
-      </w:r>
-      <w:r>
-        <w:rPr>
-          <w:rFonts w:ascii="Segoe UI" w:hAnsi="Segoe UI" w:cs="Segoe UI"/>
-          <w:b/>
-          <w:sz w:val="24"/>
-          <w:szCs w:val="28"/>
-        </w:rPr>
-        <w:t>ódigo resultante</w:t>
-      </w:r>
-      <w:r>
-        <w:rPr>
-          <w:rFonts w:ascii="Segoe UI" w:hAnsi="Segoe UI" w:cs="Segoe UI"/>
-          <w:b/>
-          <w:sz w:val="24"/>
-          <w:szCs w:val="28"/>
-        </w:rPr>
-        <w:t xml:space="preserve"> da encriptação da palavra-passe</w:t>
-      </w:r>
-      <w:r>
-        <w:rPr>
-          <w:rFonts w:ascii="Segoe UI" w:hAnsi="Segoe UI" w:cs="Segoe UI"/>
-          <w:b/>
-          <w:sz w:val="24"/>
-          <w:szCs w:val="28"/>
-        </w:rPr>
-        <w:t xml:space="preserve"> sejam iguais (tornámos o SQL nesta função Case-</w:t>
-      </w:r>
-      <w:proofErr w:type="spellStart"/>
-      <w:r>
-        <w:rPr>
-          <w:rFonts w:ascii="Segoe UI" w:hAnsi="Segoe UI" w:cs="Segoe UI"/>
-          <w:b/>
-          <w:sz w:val="24"/>
-          <w:szCs w:val="28"/>
-        </w:rPr>
-        <w:t>Sensitive</w:t>
-      </w:r>
-      <w:proofErr w:type="spellEnd"/>
-      <w:r>
-        <w:rPr>
-          <w:rFonts w:ascii="Segoe UI" w:hAnsi="Segoe UI" w:cs="Segoe UI"/>
-          <w:b/>
-          <w:sz w:val="24"/>
-          <w:szCs w:val="28"/>
-        </w:rPr>
-        <w:t xml:space="preserve">). O programa irá entrar na área do utilizador. </w:t>
-      </w:r>
-    </w:p>
-    <w:p>
-      <w:pPr>
-        <w:jc w:val="both"/>
-        <w:rPr>
-          <w:rFonts w:ascii="Segoe UI" w:hAnsi="Segoe UI" w:cs="Segoe UI"/>
-          <w:b/>
-          <w:sz w:val="28"/>
-          <w:szCs w:val="28"/>
-        </w:rPr>
-      </w:pPr>
-      <w:r>
-        <w:rPr>
           <w:noProof/>
+          <w:sz w:val="20"/>
+          <w:lang w:eastAsia="pt-PT"/>
         </w:rPr>
         <mc:AlternateContent>
           <mc:Choice Requires="wps">
             <w:drawing>
-              <wp:anchor distT="0" distB="0" distL="114300" distR="114300" simplePos="0" relativeHeight="251703296" behindDoc="1" locked="0" layoutInCell="1" allowOverlap="1" wp14:anchorId="3B874A88" wp14:editId="504327F6">
+              <wp:anchor distT="0" distB="0" distL="114300" distR="114300" simplePos="0" relativeHeight="251703296" behindDoc="1" locked="0" layoutInCell="1" allowOverlap="1" wp14:anchorId="38D15386" wp14:editId="517E1B23">
                 <wp:simplePos x="0" y="0"/>
-                <wp:positionH relativeFrom="column">
-                  <wp:posOffset>-3810</wp:posOffset>
+                <wp:positionH relativeFrom="margin">
+                  <wp:align>left</wp:align>
                 </wp:positionH>
                 <wp:positionV relativeFrom="paragraph">
-                  <wp:posOffset>4222750</wp:posOffset>
+                  <wp:posOffset>5632450</wp:posOffset>
                 </wp:positionV>
                 <wp:extent cx="5633085" cy="635"/>
-                <wp:effectExtent l="0" t="0" r="0" b="0"/>
+                <wp:effectExtent l="0" t="0" r="5715" b="0"/>
                 <wp:wrapTight wrapText="bothSides">
                   <wp:wrapPolygon edited="0">
                     <wp:start x="0" y="0"/>
-                    <wp:lineTo x="0" y="21600"/>
-                    <wp:lineTo x="21600" y="21600"/>
-                    <wp:lineTo x="21600" y="0"/>
+                    <wp:lineTo x="0" y="20057"/>
+                    <wp:lineTo x="21549" y="20057"/>
+                    <wp:lineTo x="21549" y="0"/>
+                    <wp:lineTo x="0" y="0"/>
                   </wp:wrapPolygon>
                 </wp:wrapTight>
                 <wp:docPr id="28" name="Caixa de texto 28"/>
@@ -18814,24 +18688,14 @@
                             <w:r>
                               <w:t xml:space="preserve">Figura </w:t>
                             </w:r>
-                            <w:r>
-                              <w:fldChar w:fldCharType="begin"/>
-                            </w:r>
-                            <w:r>
-                              <w:instrText xml:space="preserve"> SEQ Figura \* ARABIC </w:instrText>
-                            </w:r>
-                            <w:r>
-                              <w:fldChar w:fldCharType="separate"/>
-                            </w:r>
-                            <w:r>
-                              <w:rPr>
-                                <w:noProof/>
-                              </w:rPr>
-                              <w:t>8</w:t>
-                            </w:r>
-                            <w:r>
-                              <w:fldChar w:fldCharType="end"/>
-                            </w:r>
+                            <w:fldSimple w:instr=" SEQ Figura \* ARABIC ">
+                              <w:r>
+                                <w:rPr>
+                                  <w:noProof/>
+                                </w:rPr>
+                                <w:t>8</w:t>
+                              </w:r>
+                            </w:fldSimple>
                             <w:r>
                               <w:t xml:space="preserve"> - </w:t>
                             </w:r>
@@ -18865,7 +18729,7 @@
           </mc:Choice>
           <mc:Fallback>
             <w:pict>
-              <v:shape w14:anchorId="3B874A88" id="Caixa de texto 28" o:spid="_x0000_s1032" type="#_x0000_t202" style="position:absolute;left:0;text-align:left;margin-left:-.3pt;margin-top:332.5pt;width:443.55pt;height:.05pt;z-index:-251613184;visibility:visible;mso-wrap-style:square;mso-wrap-distance-left:9pt;mso-wrap-distance-top:0;mso-wrap-distance-right:9pt;mso-wrap-distance-bottom:0;mso-position-horizontal:absolute;mso-position-horizontal-relative:text;mso-position-vertical:absolute;mso-position-vertical-relative:text;v-text-anchor:top" o:gfxdata="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" stroked="f">
+              <v:shape w14:anchorId="38D15386" id="Caixa de texto 28" o:spid="_x0000_s1032" type="#_x0000_t202" style="position:absolute;left:0;text-align:left;margin-left:0;margin-top:443.5pt;width:443.55pt;height:.05pt;z-index:-251613184;visibility:visible;mso-wrap-style:square;mso-wrap-distance-left:9pt;mso-wrap-distance-top:0;mso-wrap-distance-right:9pt;mso-wrap-distance-bottom:0;mso-position-horizontal:left;mso-position-horizontal-relative:margin;mso-position-vertical:absolute;mso-position-vertical-relative:text;v-text-anchor:top" o:gfxdata="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" stroked="f">
                 <v:textbox style="mso-fit-shape-to-text:t" inset="0,0,0,0">
                   <w:txbxContent>
                     <w:p>
@@ -18883,24 +18747,14 @@
                       <w:r>
                         <w:t xml:space="preserve">Figura </w:t>
                       </w:r>
-                      <w:r>
-                        <w:fldChar w:fldCharType="begin"/>
-                      </w:r>
-                      <w:r>
-                        <w:instrText xml:space="preserve"> SEQ Figura \* ARABIC </w:instrText>
-                      </w:r>
-                      <w:r>
-                        <w:fldChar w:fldCharType="separate"/>
-                      </w:r>
-                      <w:r>
-                        <w:rPr>
-                          <w:noProof/>
-                        </w:rPr>
-                        <w:t>8</w:t>
-                      </w:r>
-                      <w:r>
-                        <w:fldChar w:fldCharType="end"/>
-                      </w:r>
+                      <w:fldSimple w:instr=" SEQ Figura \* ARABIC ">
+                        <w:r>
+                          <w:rPr>
+                            <w:noProof/>
+                          </w:rPr>
+                          <w:t>8</w:t>
+                        </w:r>
+                      </w:fldSimple>
                       <w:r>
                         <w:t xml:space="preserve"> - </w:t>
                       </w:r>
@@ -18920,7 +18774,7 @@
                     </w:p>
                   </w:txbxContent>
                 </v:textbox>
-                <w10:wrap type="tight"/>
+                <w10:wrap type="tight" anchorx="margin"/>
               </v:shape>
             </w:pict>
           </mc:Fallback>
@@ -18931,27 +18785,27 @@
           <w:rFonts w:ascii="Segoe UI" w:hAnsi="Segoe UI" w:cs="Segoe UI"/>
           <w:b/>
           <w:noProof/>
-          <w:sz w:val="28"/>
+          <w:sz w:val="24"/>
           <w:szCs w:val="28"/>
           <w:lang w:eastAsia="pt-PT"/>
         </w:rPr>
         <w:drawing>
-          <wp:anchor distT="0" distB="0" distL="114300" distR="114300" simplePos="0" relativeHeight="251667456" behindDoc="1" locked="0" layoutInCell="1" allowOverlap="1" wp14:anchorId="3B60D911" wp14:editId="0D742CB5">
+          <wp:anchor distT="0" distB="0" distL="114300" distR="114300" simplePos="0" relativeHeight="251667456" behindDoc="1" locked="0" layoutInCell="1" allowOverlap="1" wp14:anchorId="2C628185" wp14:editId="5A0F8B01">
             <wp:simplePos x="0" y="0"/>
             <wp:positionH relativeFrom="margin">
-              <wp:posOffset>-3810</wp:posOffset>
+              <wp:align>center</wp:align>
             </wp:positionH>
             <wp:positionV relativeFrom="paragraph">
-              <wp:posOffset>464820</wp:posOffset>
+              <wp:posOffset>2405380</wp:posOffset>
             </wp:positionV>
-            <wp:extent cx="5633085" cy="3700780"/>
-            <wp:effectExtent l="0" t="0" r="5715" b="0"/>
+            <wp:extent cx="4829175" cy="3171825"/>
+            <wp:effectExtent l="0" t="0" r="9525" b="9525"/>
             <wp:wrapTight wrapText="bothSides">
               <wp:wrapPolygon edited="0">
                 <wp:start x="0" y="0"/>
-                <wp:lineTo x="0" y="21459"/>
-                <wp:lineTo x="21549" y="21459"/>
-                <wp:lineTo x="21549" y="0"/>
+                <wp:lineTo x="0" y="21535"/>
+                <wp:lineTo x="21557" y="21535"/>
+                <wp:lineTo x="21557" y="0"/>
                 <wp:lineTo x="0" y="0"/>
               </wp:wrapPolygon>
             </wp:wrapTight>
@@ -18983,7 +18837,7 @@
                   <pic:spPr bwMode="auto">
                     <a:xfrm>
                       <a:off x="0" y="0"/>
-                      <a:ext cx="5633085" cy="3700780"/>
+                      <a:ext cx="4829175" cy="3171825"/>
                     </a:xfrm>
                     <a:prstGeom prst="rect">
                       <a:avLst/>
@@ -19005,6 +18859,89 @@
           </wp:anchor>
         </w:drawing>
       </w:r>
+      <w:r>
+        <w:rPr>
+          <w:rFonts w:ascii="Segoe UI" w:hAnsi="Segoe UI" w:cs="Segoe UI"/>
+          <w:b/>
+          <w:sz w:val="24"/>
+          <w:szCs w:val="28"/>
+        </w:rPr>
+        <w:t>O utilizador insere um nome de utilizador e palavra-passe e escolhe a empresa a que pertence (no caso de o programa ter múltiplas empresas). A palavra-passe introduzida pelo utilizador é encriptada e passamos os dados para uma função existente na BLL que devolve o código de utilizador caso o nome de utilizador e o c</w:t>
+      </w:r>
+      <w:r>
+        <w:rPr>
+          <w:rFonts w:ascii="Segoe UI" w:hAnsi="Segoe UI" w:cs="Segoe UI"/>
+          <w:b/>
+          <w:sz w:val="24"/>
+          <w:szCs w:val="28"/>
+        </w:rPr>
+        <w:t>ódigo resultante</w:t>
+      </w:r>
+      <w:r>
+        <w:rPr>
+          <w:rFonts w:ascii="Segoe UI" w:hAnsi="Segoe UI" w:cs="Segoe UI"/>
+          <w:b/>
+          <w:sz w:val="24"/>
+          <w:szCs w:val="28"/>
+        </w:rPr>
+        <w:t xml:space="preserve"> da encriptação da palavra-passe</w:t>
+      </w:r>
+      <w:r>
+        <w:rPr>
+          <w:rFonts w:ascii="Segoe UI" w:hAnsi="Segoe UI" w:cs="Segoe UI"/>
+          <w:b/>
+          <w:sz w:val="24"/>
+          <w:szCs w:val="28"/>
+        </w:rPr>
+        <w:t xml:space="preserve"> sejam iguais (tornámos o SQL nesta função Case-</w:t>
+      </w:r>
+      <w:proofErr w:type="spellStart"/>
+      <w:r>
+        <w:rPr>
+          <w:rFonts w:ascii="Segoe UI" w:hAnsi="Segoe UI" w:cs="Segoe UI"/>
+          <w:b/>
+          <w:sz w:val="24"/>
+          <w:szCs w:val="28"/>
+        </w:rPr>
+        <w:t>Sensitive</w:t>
+      </w:r>
+      <w:proofErr w:type="spellEnd"/>
+      <w:r>
+        <w:rPr>
+          <w:rFonts w:ascii="Segoe UI" w:hAnsi="Segoe UI" w:cs="Segoe UI"/>
+          <w:b/>
+          <w:sz w:val="24"/>
+          <w:szCs w:val="28"/>
+        </w:rPr>
+        <w:t xml:space="preserve"> com a conversão dos dados a comparar em Código Binário</w:t>
+      </w:r>
+      <w:r>
+        <w:rPr>
+          <w:rFonts w:ascii="Segoe UI" w:hAnsi="Segoe UI" w:cs="Segoe UI"/>
+          <w:b/>
+          <w:sz w:val="24"/>
+          <w:szCs w:val="28"/>
+        </w:rPr>
+        <w:t xml:space="preserve">). O programa irá entrar na área do utilizador. </w:t>
+      </w:r>
+      <w:r>
+        <w:rPr>
+          <w:rFonts w:ascii="Segoe UI" w:hAnsi="Segoe UI" w:cs="Segoe UI"/>
+          <w:b/>
+          <w:sz w:val="24"/>
+          <w:szCs w:val="28"/>
+        </w:rPr>
+        <w:t>Por fim,</w:t>
+      </w:r>
+      <w:r>
+        <w:rPr>
+          <w:rFonts w:ascii="Segoe UI" w:hAnsi="Segoe UI" w:cs="Segoe UI"/>
+          <w:b/>
+          <w:sz w:val="24"/>
+          <w:szCs w:val="28"/>
+        </w:rPr>
+        <w:t xml:space="preserve"> criámos um sistema de perguntas de segurança para caso o utilizador perder a palavra-passe pode sempre recuperar sem qualquer incómodo.</w:t>
+      </w:r>
     </w:p>
     <w:p>
       <w:pPr>
@@ -19043,7 +18980,7 @@
           </w14:textFill>
         </w:rPr>
       </w:pPr>
-      <w:bookmarkStart w:id="25" w:name="_Toc391919719"/>
+      <w:bookmarkStart w:id="24" w:name="_Toc391919719"/>
       <w:r>
         <w:rPr>
           <w:rFonts w:ascii="Segoe UI" w:hAnsi="Segoe UI" w:cs="Segoe UI"/>
@@ -19080,7 +19017,7 @@
         <w:lastRenderedPageBreak/>
         <w:t>Versões</w:t>
       </w:r>
-      <w:bookmarkEnd w:id="25"/>
+      <w:bookmarkEnd w:id="24"/>
     </w:p>
     <w:p>
       <w:pPr>
@@ -19092,7 +19029,7 @@
           <w:szCs w:val="36"/>
         </w:rPr>
       </w:pPr>
-      <w:bookmarkStart w:id="26" w:name="_Toc391919720"/>
+      <w:bookmarkStart w:id="25" w:name="_Toc391919720"/>
       <w:r>
         <w:rPr>
           <w:rStyle w:val="Cabealho2Carter"/>
@@ -19103,7 +19040,7 @@
         </w:rPr>
         <w:t>0.1.0.0</w:t>
       </w:r>
-      <w:bookmarkEnd w:id="26"/>
+      <w:bookmarkEnd w:id="25"/>
     </w:p>
     <w:p>
       <w:pPr>
@@ -19233,7 +19170,7 @@
           <w:szCs w:val="40"/>
         </w:rPr>
       </w:pPr>
-      <w:bookmarkStart w:id="27" w:name="_Toc391919721"/>
+      <w:bookmarkStart w:id="26" w:name="_Toc391919721"/>
       <w:r>
         <w:rPr>
           <w:rStyle w:val="Cabealho2Carter"/>
@@ -19244,7 +19181,7 @@
         </w:rPr>
         <w:t>0.3.2.0</w:t>
       </w:r>
-      <w:bookmarkEnd w:id="27"/>
+      <w:bookmarkEnd w:id="26"/>
     </w:p>
     <w:p>
       <w:pPr>
@@ -19518,7 +19455,7 @@
           <w:sz w:val="40"/>
         </w:rPr>
       </w:pPr>
-      <w:bookmarkStart w:id="28" w:name="_Toc391919722"/>
+      <w:bookmarkStart w:id="27" w:name="_Toc391919722"/>
       <w:r>
         <w:rPr>
           <w:rFonts w:ascii="Segoe UI" w:hAnsi="Segoe UI" w:cs="Segoe UI"/>
@@ -19527,7 +19464,7 @@
         </w:rPr>
         <w:t>0.5.4.0</w:t>
       </w:r>
-      <w:bookmarkEnd w:id="28"/>
+      <w:bookmarkEnd w:id="27"/>
     </w:p>
     <w:p>
       <w:pPr>
@@ -19662,7 +19599,7 @@
           <w:sz w:val="40"/>
         </w:rPr>
       </w:pPr>
-      <w:bookmarkStart w:id="29" w:name="_Toc391919723"/>
+      <w:bookmarkStart w:id="28" w:name="_Toc391919723"/>
       <w:r>
         <w:rPr>
           <w:rFonts w:ascii="Segoe UI" w:hAnsi="Segoe UI" w:cs="Segoe UI"/>
@@ -19672,7 +19609,7 @@
         <w:lastRenderedPageBreak/>
         <w:t>0.7.3.0</w:t>
       </w:r>
-      <w:bookmarkEnd w:id="29"/>
+      <w:bookmarkEnd w:id="28"/>
     </w:p>
     <w:p>
       <w:pPr>
@@ -19879,7 +19816,7 @@
           <w:sz w:val="40"/>
         </w:rPr>
       </w:pPr>
-      <w:bookmarkStart w:id="30" w:name="_Toc391919724"/>
+      <w:bookmarkStart w:id="29" w:name="_Toc391919724"/>
       <w:r>
         <w:rPr>
           <w:rFonts w:ascii="Segoe UI" w:hAnsi="Segoe UI" w:cs="Segoe UI"/>
@@ -19888,7 +19825,7 @@
         </w:rPr>
         <w:t>1.0.0.0</w:t>
       </w:r>
-      <w:bookmarkEnd w:id="30"/>
+      <w:bookmarkEnd w:id="29"/>
     </w:p>
     <w:p>
       <w:pPr>
@@ -20113,7 +20050,6 @@
     </w:p>
     <w:p>
       <w:pPr>
-        <w:jc w:val="center"/>
         <w:rPr>
           <w:color w:val="000000" w:themeColor="text1"/>
           <w:sz w:val="96"/>
@@ -20150,8 +20086,10 @@
     </w:p>
     <w:p>
       <w:pPr>
-        <w:rPr>
-          <w:color w:val="000000" w:themeColor="text1"/>
+        <w:pStyle w:val="Cabealho1"/>
+        <w:jc w:val="center"/>
+        <w:rPr>
+          <w:rFonts w:ascii="Segoe UI" w:hAnsi="Segoe UI" w:cs="Segoe UI"/>
           <w:sz w:val="96"/>
           <w:u w:val="single"/>
           <w14:reflection w14:blurRad="6350" w14:stA="53000" w14:stPos="0" w14:endA="300" w14:endPos="35500" w14:dist="0" w14:dir="5400000" w14:fadeDir="5400000" w14:sx="100000" w14:sy="-90000" w14:kx="0" w14:ky="0" w14:algn="bl"/>
@@ -20183,11 +20121,8 @@
           </w14:textFill>
         </w:rPr>
       </w:pPr>
-    </w:p>
-    <w:p>
-      <w:pPr>
-        <w:pStyle w:val="Cabealho1"/>
-        <w:jc w:val="center"/>
+      <w:bookmarkStart w:id="30" w:name="_Toc391919725"/>
+      <w:r>
         <w:rPr>
           <w:rFonts w:ascii="Segoe UI" w:hAnsi="Segoe UI" w:cs="Segoe UI"/>
           <w:sz w:val="96"/>
@@ -20220,45 +20155,10 @@
             </w14:gradFill>
           </w14:textFill>
         </w:rPr>
-      </w:pPr>
-      <w:bookmarkStart w:id="31" w:name="_Toc391919725"/>
-      <w:r>
-        <w:rPr>
-          <w:rFonts w:ascii="Segoe UI" w:hAnsi="Segoe UI" w:cs="Segoe UI"/>
-          <w:sz w:val="96"/>
-          <w:u w:val="single"/>
-          <w14:reflection w14:blurRad="6350" w14:stA="53000" w14:stPos="0" w14:endA="300" w14:endPos="35500" w14:dist="0" w14:dir="5400000" w14:fadeDir="5400000" w14:sx="100000" w14:sy="-90000" w14:kx="0" w14:ky="0" w14:algn="bl"/>
-          <w14:textOutline w14:w="0" w14:cap="flat" w14:cmpd="sng" w14:algn="ctr">
-            <w14:noFill/>
-            <w14:prstDash w14:val="solid"/>
-            <w14:round/>
-          </w14:textOutline>
-          <w14:textFill>
-            <w14:gradFill>
-              <w14:gsLst>
-                <w14:gs w14:pos="0">
-                  <w14:schemeClr w14:val="accent5">
-                    <w14:lumMod w14:val="50000"/>
-                  </w14:schemeClr>
-                </w14:gs>
-                <w14:gs w14:pos="50000">
-                  <w14:schemeClr w14:val="accent5"/>
-                </w14:gs>
-                <w14:gs w14:pos="100000">
-                  <w14:schemeClr w14:val="accent5">
-                    <w14:lumMod w14:val="60000"/>
-                    <w14:lumOff w14:val="40000"/>
-                  </w14:schemeClr>
-                </w14:gs>
-              </w14:gsLst>
-              <w14:lin w14:ang="5400000" w14:scaled="0"/>
-            </w14:gradFill>
-          </w14:textFill>
-        </w:rPr>
         <w:lastRenderedPageBreak/>
         <w:t>Conclusões</w:t>
       </w:r>
-      <w:bookmarkEnd w:id="31"/>
+      <w:bookmarkEnd w:id="30"/>
     </w:p>
     <w:p>
       <w:pPr>
@@ -22604,7 +22504,7 @@
           </w14:textFill>
         </w:rPr>
       </w:pPr>
-      <w:bookmarkStart w:id="32" w:name="_Toc391919726"/>
+      <w:bookmarkStart w:id="31" w:name="_Toc391919726"/>
       <w:r>
         <w:rPr>
           <w:rFonts w:ascii="Segoe UI" w:hAnsi="Segoe UI" w:cs="Segoe UI"/>
@@ -22641,7 +22541,7 @@
         <w:lastRenderedPageBreak/>
         <w:t>Apreciação Final</w:t>
       </w:r>
-      <w:bookmarkEnd w:id="32"/>
+      <w:bookmarkEnd w:id="31"/>
     </w:p>
     <w:p>
       <w:pPr>
@@ -22810,19 +22710,17 @@
           <w:color w:val="262626" w:themeColor="text1" w:themeTint="D9"/>
           <w:sz w:val="32"/>
         </w:rPr>
-        <w:t>implementação da interface foi a que consumiu mais tempo e atrasou ligeiramente o projeto.</w:t>
-      </w:r>
-    </w:p>
-    <w:p>
-      <w:pPr>
-        <w:jc w:val="both"/>
+        <w:t>implementação d</w:t>
+      </w:r>
+      <w:r>
         <w:rPr>
           <w:rFonts w:ascii="Segoe UI" w:hAnsi="Segoe UI" w:cs="Segoe UI"/>
           <w:b/>
           <w:color w:val="262626" w:themeColor="text1" w:themeTint="D9"/>
           <w:sz w:val="32"/>
         </w:rPr>
-      </w:pPr>
+        <w:t xml:space="preserve">os relatórios </w:t>
+      </w:r>
       <w:r>
         <w:rPr>
           <w:rFonts w:ascii="Segoe UI" w:hAnsi="Segoe UI" w:cs="Segoe UI"/>
@@ -22830,7 +22728,7 @@
           <w:color w:val="262626" w:themeColor="text1" w:themeTint="D9"/>
           <w:sz w:val="32"/>
         </w:rPr>
-        <w:t>No entanto, mesmo com o trabalho que tivemos na interface, ficou como nós pretendíamos e estamos contentes com os resultados.</w:t>
+        <w:t>foi a que consumiu mais tempo e atrasou ligeiramente o projeto.</w:t>
       </w:r>
     </w:p>
     <w:p>
@@ -22843,17 +22741,15 @@
           <w:sz w:val="32"/>
         </w:rPr>
       </w:pPr>
-    </w:p>
-    <w:p>
-      <w:pPr>
-        <w:jc w:val="both"/>
+      <w:r>
         <w:rPr>
           <w:rFonts w:ascii="Segoe UI" w:hAnsi="Segoe UI" w:cs="Segoe UI"/>
           <w:b/>
           <w:color w:val="262626" w:themeColor="text1" w:themeTint="D9"/>
           <w:sz w:val="32"/>
         </w:rPr>
-      </w:pPr>
+        <w:t xml:space="preserve">No entanto, mesmo com o trabalho que tivemos </w:t>
+      </w:r>
       <w:r>
         <w:rPr>
           <w:rFonts w:ascii="Segoe UI" w:hAnsi="Segoe UI" w:cs="Segoe UI"/>
@@ -22861,6 +22757,44 @@
           <w:color w:val="262626" w:themeColor="text1" w:themeTint="D9"/>
           <w:sz w:val="32"/>
         </w:rPr>
+        <w:t>nos relatórios</w:t>
+      </w:r>
+      <w:r>
+        <w:rPr>
+          <w:rFonts w:ascii="Segoe UI" w:hAnsi="Segoe UI" w:cs="Segoe UI"/>
+          <w:b/>
+          <w:color w:val="262626" w:themeColor="text1" w:themeTint="D9"/>
+          <w:sz w:val="32"/>
+        </w:rPr>
+        <w:t xml:space="preserve"> ficou como nós pretendíamos e estam</w:t>
+      </w:r>
+      <w:r>
+        <w:rPr>
+          <w:rFonts w:ascii="Segoe UI" w:hAnsi="Segoe UI" w:cs="Segoe UI"/>
+          <w:b/>
+          <w:color w:val="262626" w:themeColor="text1" w:themeTint="D9"/>
+          <w:sz w:val="32"/>
+        </w:rPr>
+        <w:t>os contentes com os resultados.</w:t>
+      </w:r>
+    </w:p>
+    <w:p>
+      <w:pPr>
+        <w:jc w:val="both"/>
+        <w:rPr>
+          <w:rFonts w:ascii="Segoe UI" w:hAnsi="Segoe UI" w:cs="Segoe UI"/>
+          <w:b/>
+          <w:color w:val="262626" w:themeColor="text1" w:themeTint="D9"/>
+          <w:sz w:val="32"/>
+        </w:rPr>
+      </w:pPr>
+      <w:r>
+        <w:rPr>
+          <w:rFonts w:ascii="Segoe UI" w:hAnsi="Segoe UI" w:cs="Segoe UI"/>
+          <w:b/>
+          <w:color w:val="262626" w:themeColor="text1" w:themeTint="D9"/>
+          <w:sz w:val="32"/>
+        </w:rPr>
         <w:t>O desenvolvimento do projeto tecnológico consiste na aprendizagem de novos conteúdos e um meio de preparaç</w:t>
       </w:r>
       <w:r>
@@ -22917,7 +22851,7 @@
           <w:color w:val="262626" w:themeColor="text1" w:themeTint="D9"/>
           <w:sz w:val="32"/>
         </w:rPr>
-        <w:t xml:space="preserve"> tem se não </w:t>
+        <w:t xml:space="preserve"> tem</w:t>
       </w:r>
       <w:r>
         <w:rPr>
@@ -22926,6 +22860,24 @@
           <w:color w:val="262626" w:themeColor="text1" w:themeTint="D9"/>
           <w:sz w:val="32"/>
         </w:rPr>
+        <w:t>os</w:t>
+      </w:r>
+      <w:r>
+        <w:rPr>
+          <w:rFonts w:ascii="Segoe UI" w:hAnsi="Segoe UI" w:cs="Segoe UI"/>
+          <w:b/>
+          <w:color w:val="262626" w:themeColor="text1" w:themeTint="D9"/>
+          <w:sz w:val="32"/>
+        </w:rPr>
+        <w:t xml:space="preserve"> se não </w:t>
+      </w:r>
+      <w:r>
+        <w:rPr>
+          <w:rFonts w:ascii="Segoe UI" w:hAnsi="Segoe UI" w:cs="Segoe UI"/>
+          <w:b/>
+          <w:color w:val="262626" w:themeColor="text1" w:themeTint="D9"/>
+          <w:sz w:val="32"/>
+        </w:rPr>
         <w:t>houver trabalho, e quem tem trabalho</w:t>
       </w:r>
       <w:r>
@@ -22937,6 +22889,17 @@
         </w:rPr>
         <w:t xml:space="preserve"> verá que a pressão que existe é pouca.</w:t>
       </w:r>
+    </w:p>
+    <w:p>
+      <w:pPr>
+        <w:jc w:val="both"/>
+        <w:rPr>
+          <w:rFonts w:ascii="Segoe UI" w:hAnsi="Segoe UI" w:cs="Segoe UI"/>
+          <w:b/>
+          <w:color w:val="262626" w:themeColor="text1" w:themeTint="D9"/>
+          <w:sz w:val="32"/>
+        </w:rPr>
+      </w:pPr>
     </w:p>
     <w:p/>
     <w:p>
@@ -22948,7 +22911,7 @@
           <w:u w:val="single"/>
         </w:rPr>
       </w:pPr>
-      <w:bookmarkStart w:id="33" w:name="_Toc391919727"/>
+      <w:bookmarkStart w:id="32" w:name="_Toc391919727"/>
       <w:r>
         <w:rPr>
           <w:sz w:val="96"/>
@@ -23018,7 +22981,7 @@
         </w:rPr>
         <w:t>dades</w:t>
       </w:r>
-      <w:bookmarkEnd w:id="33"/>
+      <w:bookmarkEnd w:id="32"/>
     </w:p>
     <w:p/>
     <w:p>
@@ -23093,7 +23056,7 @@
           </w14:textFill>
         </w:rPr>
       </w:pPr>
-      <w:bookmarkStart w:id="34" w:name="_Toc391919728"/>
+      <w:bookmarkStart w:id="33" w:name="_Toc391919728"/>
       <w:r>
         <w:rPr>
           <w:sz w:val="96"/>
@@ -23129,7 +23092,7 @@
         <w:lastRenderedPageBreak/>
         <w:t>Agradecimentos</w:t>
       </w:r>
-      <w:bookmarkEnd w:id="34"/>
+      <w:bookmarkEnd w:id="33"/>
     </w:p>
     <w:p>
       <w:pPr>
@@ -23235,7 +23198,47 @@
             <w14:round/>
           </w14:textOutline>
         </w:rPr>
-        <w:t xml:space="preserve"> – Pelos conhecimentos prestados e pela ajuda prestada quando tínhamos erros no projeto.</w:t>
+        <w:t xml:space="preserve"> – Pelos conhecimentos prestados e pela ajuda prestada quando tínhamos erros no projeto</w:t>
+      </w:r>
+      <w:r>
+        <w:rPr>
+          <w:rFonts w:ascii="Segoe UI" w:hAnsi="Segoe UI" w:cs="Segoe UI"/>
+          <w:b/>
+          <w:color w:val="000000" w:themeColor="text1"/>
+          <w:sz w:val="30"/>
+          <w:szCs w:val="30"/>
+          <w14:shadow w14:blurRad="38100" w14:dist="19050" w14:dir="2700000" w14:sx="100000" w14:sy="100000" w14:kx="0" w14:ky="0" w14:algn="tl">
+            <w14:schemeClr w14:val="dk1">
+              <w14:alpha w14:val="60000"/>
+            </w14:schemeClr>
+          </w14:shadow>
+          <w14:textOutline w14:w="0" w14:cap="flat" w14:cmpd="sng" w14:algn="ctr">
+            <w14:noFill/>
+            <w14:prstDash w14:val="solid"/>
+            <w14:round/>
+          </w14:textOutline>
+        </w:rPr>
+        <w:t xml:space="preserve"> e pelos conhecimentos prestados ao longo do segundo ano</w:t>
+      </w:r>
+      <w:r>
+        <w:rPr>
+          <w:rFonts w:ascii="Segoe UI" w:hAnsi="Segoe UI" w:cs="Segoe UI"/>
+          <w:b/>
+          <w:color w:val="000000" w:themeColor="text1"/>
+          <w:sz w:val="30"/>
+          <w:szCs w:val="30"/>
+          <w14:shadow w14:blurRad="38100" w14:dist="19050" w14:dir="2700000" w14:sx="100000" w14:sy="100000" w14:kx="0" w14:ky="0" w14:algn="tl">
+            <w14:schemeClr w14:val="dk1">
+              <w14:alpha w14:val="60000"/>
+            </w14:schemeClr>
+          </w14:shadow>
+          <w14:textOutline w14:w="0" w14:cap="flat" w14:cmpd="sng" w14:algn="ctr">
+            <w14:noFill/>
+            <w14:prstDash w14:val="solid"/>
+            <w14:round/>
+          </w14:textOutline>
+        </w:rPr>
+        <w:t>.</w:t>
       </w:r>
     </w:p>
     <w:p>
@@ -23463,6 +23466,26 @@
         </w:rPr>
         <w:t>ão e também pelos conhecimentos</w:t>
       </w:r>
+      <w:r>
+        <w:rPr>
+          <w:rFonts w:ascii="Segoe UI" w:hAnsi="Segoe UI" w:cs="Segoe UI"/>
+          <w:b/>
+          <w:color w:val="000000" w:themeColor="text1"/>
+          <w:sz w:val="30"/>
+          <w:szCs w:val="30"/>
+          <w14:shadow w14:blurRad="38100" w14:dist="19050" w14:dir="2700000" w14:sx="100000" w14:sy="100000" w14:kx="0" w14:ky="0" w14:algn="tl">
+            <w14:schemeClr w14:val="dk1">
+              <w14:alpha w14:val="60000"/>
+            </w14:schemeClr>
+          </w14:shadow>
+          <w14:textOutline w14:w="0" w14:cap="flat" w14:cmpd="sng" w14:algn="ctr">
+            <w14:noFill/>
+            <w14:prstDash w14:val="solid"/>
+            <w14:round/>
+          </w14:textOutline>
+        </w:rPr>
+        <w:t xml:space="preserve"> lecionados ao longo do primeiro e segundo ano.</w:t>
+      </w:r>
     </w:p>
     <w:p>
       <w:pPr>
@@ -23524,7 +23547,47 @@
             <w14:round/>
           </w14:textOutline>
         </w:rPr>
-        <w:t xml:space="preserve"> – Pela oportunidade de sermos nós a criar um programa necessário para ele e ajuda na criação da Base de dados.</w:t>
+        <w:t xml:space="preserve"> – Pela oportunidade de sermos nós a criar um programa necessário para ele e ajuda na criação da Base de dados</w:t>
+      </w:r>
+      <w:r>
+        <w:rPr>
+          <w:rFonts w:ascii="Segoe UI" w:hAnsi="Segoe UI" w:cs="Segoe UI"/>
+          <w:b/>
+          <w:color w:val="000000" w:themeColor="text1"/>
+          <w:sz w:val="30"/>
+          <w:szCs w:val="30"/>
+          <w14:shadow w14:blurRad="38100" w14:dist="19050" w14:dir="2700000" w14:sx="100000" w14:sy="100000" w14:kx="0" w14:ky="0" w14:algn="tl">
+            <w14:schemeClr w14:val="dk1">
+              <w14:alpha w14:val="60000"/>
+            </w14:schemeClr>
+          </w14:shadow>
+          <w14:textOutline w14:w="0" w14:cap="flat" w14:cmpd="sng" w14:algn="ctr">
+            <w14:noFill/>
+            <w14:prstDash w14:val="solid"/>
+            <w14:round/>
+          </w14:textOutline>
+        </w:rPr>
+        <w:t xml:space="preserve"> e Relatórios</w:t>
+      </w:r>
+      <w:r>
+        <w:rPr>
+          <w:rFonts w:ascii="Segoe UI" w:hAnsi="Segoe UI" w:cs="Segoe UI"/>
+          <w:b/>
+          <w:color w:val="000000" w:themeColor="text1"/>
+          <w:sz w:val="30"/>
+          <w:szCs w:val="30"/>
+          <w14:shadow w14:blurRad="38100" w14:dist="19050" w14:dir="2700000" w14:sx="100000" w14:sy="100000" w14:kx="0" w14:ky="0" w14:algn="tl">
+            <w14:schemeClr w14:val="dk1">
+              <w14:alpha w14:val="60000"/>
+            </w14:schemeClr>
+          </w14:shadow>
+          <w14:textOutline w14:w="0" w14:cap="flat" w14:cmpd="sng" w14:algn="ctr">
+            <w14:noFill/>
+            <w14:prstDash w14:val="solid"/>
+            <w14:round/>
+          </w14:textOutline>
+        </w:rPr>
+        <w:t>.</w:t>
       </w:r>
     </w:p>
     <w:p>
@@ -23587,16 +23650,12 @@
             <w14:round/>
           </w14:textOutline>
         </w:rPr>
-        <w:t xml:space="preserve"> – Pelo equipamento que nos providenciou para a execução deste projeto e pelos professores que nos ensinaram ao longo deste tempo.</w:t>
-      </w:r>
-    </w:p>
-    <w:p>
-      <w:pPr>
-        <w:jc w:val="both"/>
-        <w:rPr>
-          <w:rFonts w:ascii="Segoe UI" w:hAnsi="Segoe UI" w:cs="Segoe UI"/>
-          <w:b/>
-          <w:i/>
+        <w:t xml:space="preserve"> – Pelo equipamento que nos providenciou para a execução deste projeto e pelos professores que nos </w:t>
+      </w:r>
+      <w:r>
+        <w:rPr>
+          <w:rFonts w:ascii="Segoe UI" w:hAnsi="Segoe UI" w:cs="Segoe UI"/>
+          <w:b/>
           <w:color w:val="000000" w:themeColor="text1"/>
           <w:sz w:val="30"/>
           <w:szCs w:val="30"/>
@@ -23611,129 +23670,10 @@
             <w14:round/>
           </w14:textOutline>
         </w:rPr>
-      </w:pPr>
-      <w:r>
-        <w:rPr>
-          <w:rFonts w:ascii="Segoe UI" w:hAnsi="Segoe UI" w:cs="Segoe UI"/>
-          <w:b/>
-          <w:color w:val="000000" w:themeColor="text1"/>
-          <w:sz w:val="30"/>
-          <w:szCs w:val="30"/>
-          <w:u w:val="single"/>
-          <w14:shadow w14:blurRad="38100" w14:dist="19050" w14:dir="2700000" w14:sx="100000" w14:sy="100000" w14:kx="0" w14:ky="0" w14:algn="tl">
-            <w14:schemeClr w14:val="dk1">
-              <w14:alpha w14:val="60000"/>
-            </w14:schemeClr>
-          </w14:shadow>
-          <w14:textOutline w14:w="0" w14:cap="flat" w14:cmpd="sng" w14:algn="ctr">
-            <w14:noFill/>
-            <w14:prstDash w14:val="solid"/>
-            <w14:round/>
-          </w14:textOutline>
-        </w:rPr>
-        <w:t>Tiago Almeida</w:t>
-      </w:r>
-      <w:r>
-        <w:rPr>
-          <w:rFonts w:ascii="Segoe UI" w:hAnsi="Segoe UI" w:cs="Segoe UI"/>
-          <w:b/>
-          <w:color w:val="000000" w:themeColor="text1"/>
-          <w:sz w:val="30"/>
-          <w:szCs w:val="30"/>
-          <w14:shadow w14:blurRad="38100" w14:dist="19050" w14:dir="2700000" w14:sx="100000" w14:sy="100000" w14:kx="0" w14:ky="0" w14:algn="tl">
-            <w14:schemeClr w14:val="dk1">
-              <w14:alpha w14:val="60000"/>
-            </w14:schemeClr>
-          </w14:shadow>
-          <w14:textOutline w14:w="0" w14:cap="flat" w14:cmpd="sng" w14:algn="ctr">
-            <w14:noFill/>
-            <w14:prstDash w14:val="solid"/>
-            <w14:round/>
-          </w14:textOutline>
-        </w:rPr>
-        <w:t xml:space="preserve"> </w:t>
-      </w:r>
-      <w:r>
-        <w:rPr>
-          <w:rFonts w:ascii="Segoe UI" w:hAnsi="Segoe UI" w:cs="Segoe UI"/>
-          <w:b/>
-          <w:color w:val="000000" w:themeColor="text1"/>
-          <w:sz w:val="30"/>
-          <w:szCs w:val="30"/>
-          <w14:shadow w14:blurRad="38100" w14:dist="19050" w14:dir="2700000" w14:sx="100000" w14:sy="100000" w14:kx="0" w14:ky="0" w14:algn="tl">
-            <w14:schemeClr w14:val="dk1">
-              <w14:alpha w14:val="60000"/>
-            </w14:schemeClr>
-          </w14:shadow>
-          <w14:textOutline w14:w="0" w14:cap="flat" w14:cmpd="sng" w14:algn="ctr">
-            <w14:noFill/>
-            <w14:prstDash w14:val="solid"/>
-            <w14:round/>
-          </w14:textOutline>
-        </w:rPr>
-        <w:t>- Por ter feito o background no Adobe Photoshop CS6</w:t>
-      </w:r>
-      <w:r>
-        <w:rPr>
-          <w:rFonts w:ascii="Segoe UI" w:hAnsi="Segoe UI" w:cs="Segoe UI"/>
-          <w:b/>
-          <w:color w:val="000000" w:themeColor="text1"/>
-          <w:sz w:val="30"/>
-          <w:szCs w:val="30"/>
-          <w14:shadow w14:blurRad="38100" w14:dist="19050" w14:dir="2700000" w14:sx="100000" w14:sy="100000" w14:kx="0" w14:ky="0" w14:algn="tl">
-            <w14:schemeClr w14:val="dk1">
-              <w14:alpha w14:val="60000"/>
-            </w14:schemeClr>
-          </w14:shadow>
-          <w14:textOutline w14:w="0" w14:cap="flat" w14:cmpd="sng" w14:algn="ctr">
-            <w14:noFill/>
-            <w14:prstDash w14:val="solid"/>
-            <w14:round/>
-          </w14:textOutline>
-        </w:rPr>
-        <w:t>.</w:t>
-      </w:r>
-      <w:r>
-        <w:rPr>
-          <w:rFonts w:ascii="Segoe UI" w:hAnsi="Segoe UI" w:cs="Segoe UI"/>
-          <w:b/>
-          <w:color w:val="000000" w:themeColor="text1"/>
-          <w:sz w:val="30"/>
-          <w:szCs w:val="30"/>
-          <w14:shadow w14:blurRad="38100" w14:dist="19050" w14:dir="2700000" w14:sx="100000" w14:sy="100000" w14:kx="0" w14:ky="0" w14:algn="tl">
-            <w14:schemeClr w14:val="dk1">
-              <w14:alpha w14:val="60000"/>
-            </w14:schemeClr>
-          </w14:shadow>
-          <w14:textOutline w14:w="0" w14:cap="flat" w14:cmpd="sng" w14:algn="ctr">
-            <w14:noFill/>
-            <w14:prstDash w14:val="solid"/>
-            <w14:round/>
-          </w14:textOutline>
-        </w:rPr>
-        <w:t xml:space="preserve"> </w:t>
-      </w:r>
-    </w:p>
-    <w:p>
-      <w:pPr>
-        <w:jc w:val="both"/>
-        <w:rPr>
-          <w:rFonts w:ascii="Segoe UI" w:hAnsi="Segoe UI" w:cs="Segoe UI"/>
-          <w:color w:val="000000" w:themeColor="text1"/>
-          <w:sz w:val="30"/>
-          <w:szCs w:val="30"/>
-          <w14:shadow w14:blurRad="38100" w14:dist="19050" w14:dir="2700000" w14:sx="100000" w14:sy="100000" w14:kx="0" w14:ky="0" w14:algn="tl">
-            <w14:schemeClr w14:val="dk1">
-              <w14:alpha w14:val="60000"/>
-            </w14:schemeClr>
-          </w14:shadow>
-          <w14:textOutline w14:w="0" w14:cap="flat" w14:cmpd="sng" w14:algn="ctr">
-            <w14:noFill/>
-            <w14:prstDash w14:val="solid"/>
-            <w14:round/>
-          </w14:textOutline>
-        </w:rPr>
-      </w:pPr>
+        <w:t>ensinaram ao longo deste tempo.</w:t>
+      </w:r>
+      <w:bookmarkStart w:id="34" w:name="_GoBack"/>
+      <w:bookmarkEnd w:id="34"/>
     </w:p>
     <w:p>
       <w:pPr>
@@ -24490,7 +24430,7 @@
                                 <w:sz w:val="24"/>
                                 <w:szCs w:val="24"/>
                               </w:rPr>
-                              <w:t>3</w:t>
+                              <w:t>33</w:t>
                             </w:r>
                             <w:r>
                               <w:rPr>
@@ -24585,7 +24525,7 @@
                           <w:sz w:val="24"/>
                           <w:szCs w:val="24"/>
                         </w:rPr>
-                        <w:t>3</w:t>
+                        <w:t>33</w:t>
                       </w:r>
                       <w:r>
                         <w:rPr>
@@ -29142,7 +29082,7 @@
 </file>
 
 <file path=customXml/itemProps1.xml><?xml version="1.0" encoding="utf-8"?>
-<ds:datastoreItem xmlns:ds="http://schemas.openxmlformats.org/officeDocument/2006/customXml" ds:itemID="{1C01340F-5C6C-4860-BF92-C676B7C9F1CB}">
+<ds:datastoreItem xmlns:ds="http://schemas.openxmlformats.org/officeDocument/2006/customXml" ds:itemID="{80598B0E-7878-40AE-B141-C6756E8187EB}">
   <ds:schemaRefs>
     <ds:schemaRef ds:uri="http://schemas.openxmlformats.org/officeDocument/2006/bibliography"/>
   </ds:schemaRefs>

</xml_diff>

<commit_message>
Relatório nao está terminado, redificações
Atualização do cronograma, redificação do titulo Índice de Imagens para
Índice de Figuras, redificação na legenda da imagem da BLL, BLL do
programa nao BLL no programa, e o indice de figuras nao ta automatico
nem com as respetivas paginas, so falta isso
</commit_message>
<xml_diff>
--- a/Documentos PT/Relatório PT.docx
+++ b/Documentos PT/Relatório PT.docx
@@ -6883,9 +6883,43 @@
           </w14:textFill>
         </w:rPr>
         <w:lastRenderedPageBreak/>
-        <w:t>Índice de Imagens</w:t>
+        <w:t xml:space="preserve">Índice de </w:t>
       </w:r>
       <w:bookmarkEnd w:id="0"/>
+      <w:r>
+        <w:rPr>
+          <w:sz w:val="96"/>
+          <w:u w:val="single"/>
+          <w14:reflection w14:blurRad="6350" w14:stA="53000" w14:stPos="0" w14:endA="300" w14:endPos="35500" w14:dist="0" w14:dir="5400000" w14:fadeDir="5400000" w14:sx="100000" w14:sy="-90000" w14:kx="0" w14:ky="0" w14:algn="bl"/>
+          <w14:textOutline w14:w="0" w14:cap="flat" w14:cmpd="sng" w14:algn="ctr">
+            <w14:noFill/>
+            <w14:prstDash w14:val="solid"/>
+            <w14:round/>
+          </w14:textOutline>
+          <w14:textFill>
+            <w14:gradFill>
+              <w14:gsLst>
+                <w14:gs w14:pos="0">
+                  <w14:schemeClr w14:val="accent5">
+                    <w14:lumMod w14:val="50000"/>
+                  </w14:schemeClr>
+                </w14:gs>
+                <w14:gs w14:pos="50000">
+                  <w14:schemeClr w14:val="accent5"/>
+                </w14:gs>
+                <w14:gs w14:pos="100000">
+                  <w14:schemeClr w14:val="accent5">
+                    <w14:lumMod w14:val="60000"/>
+                    <w14:lumOff w14:val="40000"/>
+                  </w14:schemeClr>
+                </w14:gs>
+              </w14:gsLst>
+              <w14:lin w14:ang="5400000" w14:scaled="0"/>
+            </w14:gradFill>
+          </w14:textFill>
+        </w:rPr>
+        <w:t>Figuras</w:t>
+      </w:r>
     </w:p>
     <w:p/>
     <w:p>
@@ -9545,49 +9579,7 @@
             <w14:round/>
           </w14:textOutline>
         </w:rPr>
-        <w:t>‘</w:t>
-      </w:r>
-      <w:proofErr w:type="spellStart"/>
-      <w:r>
-        <w:rPr>
-          <w:rFonts w:ascii="Segoe UI" w:hAnsi="Segoe UI" w:cs="Segoe UI"/>
-          <w:b/>
-          <w:color w:val="000000" w:themeColor="text1"/>
-          <w:sz w:val="28"/>
-          <w:szCs w:val="28"/>
-          <w14:shadow w14:blurRad="38100" w14:dist="19050" w14:dir="2700000" w14:sx="100000" w14:sy="100000" w14:kx="0" w14:ky="0" w14:algn="tl">
-            <w14:schemeClr w14:val="dk1">
-              <w14:alpha w14:val="60000"/>
-            </w14:schemeClr>
-          </w14:shadow>
-          <w14:textOutline w14:w="0" w14:cap="flat" w14:cmpd="sng" w14:algn="ctr">
-            <w14:noFill/>
-            <w14:prstDash w14:val="solid"/>
-            <w14:round/>
-          </w14:textOutline>
-        </w:rPr>
-        <w:t>Back</w:t>
-      </w:r>
-      <w:proofErr w:type="spellEnd"/>
-      <w:r>
-        <w:rPr>
-          <w:rFonts w:ascii="Segoe UI" w:hAnsi="Segoe UI" w:cs="Segoe UI"/>
-          <w:b/>
-          <w:color w:val="000000" w:themeColor="text1"/>
-          <w:sz w:val="28"/>
-          <w:szCs w:val="28"/>
-          <w14:shadow w14:blurRad="38100" w14:dist="19050" w14:dir="2700000" w14:sx="100000" w14:sy="100000" w14:kx="0" w14:ky="0" w14:algn="tl">
-            <w14:schemeClr w14:val="dk1">
-              <w14:alpha w14:val="60000"/>
-            </w14:schemeClr>
-          </w14:shadow>
-          <w14:textOutline w14:w="0" w14:cap="flat" w14:cmpd="sng" w14:algn="ctr">
-            <w14:noFill/>
-            <w14:prstDash w14:val="solid"/>
-            <w14:round/>
-          </w14:textOutline>
-        </w:rPr>
-        <w:t xml:space="preserve"> Office’ simples para gestão dos utilizadores e das empresas</w:t>
+        <w:t>‘Back Office’ simples para gestão dos utilizadores e das empresas</w:t>
       </w:r>
       <w:r>
         <w:rPr>
@@ -11261,28 +11253,19 @@
       </w:pPr>
       <w:r>
         <w:rPr>
-          <w:rFonts w:ascii="Segoe UI" w:hAnsi="Segoe UI" w:cs="Segoe UI"/>
-          <w:b/>
-          <w:color w:val="262626" w:themeColor="text1" w:themeTint="D9"/>
-          <w:sz w:val="28"/>
-        </w:rPr>
-        <w:t>Mais detalhadamente temos aqui o cronograma</w:t>
-      </w:r>
-      <w:r>
-        <w:rPr>
           <w:noProof/>
           <w:lang w:eastAsia="pt-PT"/>
         </w:rPr>
         <mc:AlternateContent>
           <mc:Choice Requires="wps">
             <w:drawing>
-              <wp:anchor distT="0" distB="0" distL="114300" distR="114300" simplePos="0" relativeHeight="251693056" behindDoc="1" locked="0" layoutInCell="1" allowOverlap="1" wp14:anchorId="4AF08BFB" wp14:editId="0937040A">
+              <wp:anchor distT="0" distB="0" distL="114300" distR="114300" simplePos="0" relativeHeight="251693056" behindDoc="1" locked="0" layoutInCell="1" allowOverlap="1" wp14:anchorId="15B7E10C" wp14:editId="4A4135A4">
                 <wp:simplePos x="0" y="0"/>
                 <wp:positionH relativeFrom="column">
-                  <wp:posOffset>-586105</wp:posOffset>
+                  <wp:posOffset>-786130</wp:posOffset>
                 </wp:positionH>
                 <wp:positionV relativeFrom="paragraph">
-                  <wp:posOffset>5267960</wp:posOffset>
+                  <wp:posOffset>4115435</wp:posOffset>
                 </wp:positionV>
                 <wp:extent cx="6572250" cy="635"/>
                 <wp:effectExtent l="0" t="0" r="0" b="0"/>
@@ -11360,7 +11343,7 @@
           </mc:Choice>
           <mc:Fallback>
             <w:pict>
-              <v:shape w14:anchorId="4AF08BFB" id="Caixa de texto 23" o:spid="_x0000_s1027" type="#_x0000_t202" style="position:absolute;left:0;text-align:left;margin-left:-46.15pt;margin-top:414.8pt;width:517.5pt;height:.05pt;z-index:-251623424;visibility:visible;mso-wrap-style:square;mso-wrap-distance-left:9pt;mso-wrap-distance-top:0;mso-wrap-distance-right:9pt;mso-wrap-distance-bottom:0;mso-position-horizontal:absolute;mso-position-horizontal-relative:text;mso-position-vertical:absolute;mso-position-vertical-relative:text;v-text-anchor:top" o:gfxdata="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" stroked="f">
+              <v:shape w14:anchorId="15B7E10C" id="Caixa de texto 23" o:spid="_x0000_s1027" type="#_x0000_t202" style="position:absolute;left:0;text-align:left;margin-left:-61.9pt;margin-top:324.05pt;width:517.5pt;height:.05pt;z-index:-251623424;visibility:visible;mso-wrap-style:square;mso-wrap-distance-left:9pt;mso-wrap-distance-top:0;mso-wrap-distance-right:9pt;mso-wrap-distance-bottom:0;mso-position-horizontal:absolute;mso-position-horizontal-relative:text;mso-position-vertical:absolute;mso-position-vertical-relative:text;v-text-anchor:top" o:gfxdata="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" stroked="f">
                 <v:textbox style="mso-fit-shape-to-text:t" inset="0,0,0,0">
                   <w:txbxContent>
                     <w:p>
@@ -11407,26 +11390,26 @@
           <w:lang w:eastAsia="pt-PT"/>
         </w:rPr>
         <w:drawing>
-          <wp:anchor distT="0" distB="0" distL="114300" distR="114300" simplePos="0" relativeHeight="251664384" behindDoc="1" locked="0" layoutInCell="1" allowOverlap="1" wp14:anchorId="1EA29DAC" wp14:editId="5F877F23">
+          <wp:anchor distT="0" distB="0" distL="114300" distR="114300" simplePos="0" relativeHeight="251704320" behindDoc="1" locked="0" layoutInCell="1" allowOverlap="1" wp14:anchorId="53048AB9" wp14:editId="704ABCC3">
             <wp:simplePos x="0" y="0"/>
-            <wp:positionH relativeFrom="margin">
-              <wp:align>center</wp:align>
+            <wp:positionH relativeFrom="page">
+              <wp:align>right</wp:align>
             </wp:positionH>
             <wp:positionV relativeFrom="paragraph">
-              <wp:posOffset>581660</wp:posOffset>
+              <wp:posOffset>476885</wp:posOffset>
             </wp:positionV>
-            <wp:extent cx="6572250" cy="4629150"/>
-            <wp:effectExtent l="0" t="0" r="0" b="0"/>
+            <wp:extent cx="7421245" cy="3505200"/>
+            <wp:effectExtent l="0" t="0" r="8255" b="0"/>
             <wp:wrapTight wrapText="bothSides">
               <wp:wrapPolygon edited="0">
                 <wp:start x="0" y="0"/>
-                <wp:lineTo x="0" y="21511"/>
-                <wp:lineTo x="21537" y="21511"/>
-                <wp:lineTo x="21537" y="0"/>
+                <wp:lineTo x="0" y="21483"/>
+                <wp:lineTo x="21569" y="21483"/>
+                <wp:lineTo x="21569" y="0"/>
                 <wp:lineTo x="0" y="0"/>
               </wp:wrapPolygon>
             </wp:wrapTight>
-            <wp:docPr id="4" name="Imagem 4" descr="G:\2ºAno\EmanuelVitorinoeFilipeFonseca(PT)\Cronograma.jpg"/>
+            <wp:docPr id="29" name="Imagem 29" descr="C:\Users\108005\Documents\GitHub\ClinicaInformatica\Documentos PT\CronogramaUpdate2.png"/>
             <wp:cNvGraphicFramePr>
               <a:graphicFrameLocks xmlns:a="http://schemas.openxmlformats.org/drawingml/2006/main" noChangeAspect="1"/>
             </wp:cNvGraphicFramePr>
@@ -11434,13 +11417,13 @@
               <a:graphicData uri="http://schemas.openxmlformats.org/drawingml/2006/picture">
                 <pic:pic xmlns:pic="http://schemas.openxmlformats.org/drawingml/2006/picture">
                   <pic:nvPicPr>
-                    <pic:cNvPr id="0" name="Picture 2" descr="G:\2ºAno\EmanuelVitorinoeFilipeFonseca(PT)\Cronograma.jpg"/>
+                    <pic:cNvPr id="0" name="Picture 1" descr="C:\Users\108005\Documents\GitHub\ClinicaInformatica\Documentos PT\CronogramaUpdate2.png"/>
                     <pic:cNvPicPr>
                       <a:picLocks noChangeAspect="1" noChangeArrowheads="1"/>
                     </pic:cNvPicPr>
                   </pic:nvPicPr>
                   <pic:blipFill>
-                    <a:blip r:embed="rId10">
+                    <a:blip r:embed="rId10" cstate="print">
                       <a:extLst>
                         <a:ext uri="{28A0092B-C50C-407E-A947-70E740481C1C}">
                           <a14:useLocalDpi xmlns:a14="http://schemas.microsoft.com/office/drawing/2010/main" val="0"/>
@@ -11455,7 +11438,7 @@
                   <pic:spPr bwMode="auto">
                     <a:xfrm>
                       <a:off x="0" y="0"/>
-                      <a:ext cx="6572250" cy="4629150"/>
+                      <a:ext cx="7421245" cy="3505200"/>
                     </a:xfrm>
                     <a:prstGeom prst="rect">
                       <a:avLst/>
@@ -11484,6 +11467,15 @@
           <w:color w:val="262626" w:themeColor="text1" w:themeTint="D9"/>
           <w:sz w:val="28"/>
         </w:rPr>
+        <w:t>Mais detalhadamente temos aqui o cronograma</w:t>
+      </w:r>
+      <w:r>
+        <w:rPr>
+          <w:rFonts w:ascii="Segoe UI" w:hAnsi="Segoe UI" w:cs="Segoe UI"/>
+          <w:b/>
+          <w:color w:val="262626" w:themeColor="text1" w:themeTint="D9"/>
+          <w:sz w:val="28"/>
+        </w:rPr>
         <w:t>:</w:t>
       </w:r>
     </w:p>
@@ -11497,6 +11489,28 @@
           <w:sz w:val="28"/>
         </w:rPr>
       </w:pPr>
+    </w:p>
+    <w:p>
+      <w:pPr>
+        <w:jc w:val="both"/>
+        <w:rPr>
+          <w:rFonts w:ascii="Segoe UI" w:hAnsi="Segoe UI" w:cs="Segoe UI"/>
+          <w:b/>
+          <w:color w:val="262626" w:themeColor="text1" w:themeTint="D9"/>
+          <w:sz w:val="28"/>
+        </w:rPr>
+      </w:pPr>
+    </w:p>
+    <w:p>
+      <w:pPr>
+        <w:jc w:val="both"/>
+        <w:rPr>
+          <w:rFonts w:ascii="Segoe UI" w:hAnsi="Segoe UI" w:cs="Segoe UI"/>
+          <w:b/>
+          <w:color w:val="262626" w:themeColor="text1" w:themeTint="D9"/>
+          <w:sz w:val="28"/>
+        </w:rPr>
+      </w:pPr>
       <w:r>
         <w:rPr>
           <w:rFonts w:ascii="Segoe UI" w:hAnsi="Segoe UI" w:cs="Segoe UI"/>
@@ -11542,6 +11556,17 @@
         </w:rPr>
         <w:t>e por isso acabou por ficar fora do tempo previsto. As alterações foram muito simples, dado que investimos mais tempo do que o normal na BLL, foi alterado a data final da BLL e adiámos o código todo 1 semana tal como o relatório.</w:t>
       </w:r>
+    </w:p>
+    <w:p>
+      <w:pPr>
+        <w:jc w:val="both"/>
+        <w:rPr>
+          <w:rFonts w:ascii="Segoe UI" w:hAnsi="Segoe UI" w:cs="Segoe UI"/>
+          <w:b/>
+          <w:color w:val="262626" w:themeColor="text1" w:themeTint="D9"/>
+          <w:sz w:val="28"/>
+        </w:rPr>
+      </w:pPr>
     </w:p>
     <w:p>
       <w:pPr>
@@ -11656,7 +11681,6 @@
             </w14:gradFill>
           </w14:textFill>
         </w:rPr>
-        <w:lastRenderedPageBreak/>
         <w:t>Tecnologias e Recursos Utilizados</w:t>
       </w:r>
       <w:bookmarkEnd w:id="9"/>
@@ -12623,7 +12647,6 @@
             </w14:gradFill>
           </w14:textFill>
         </w:rPr>
-        <w:lastRenderedPageBreak/>
         <w:t>Realização do Projeto</w:t>
       </w:r>
       <w:bookmarkEnd w:id="10"/>
@@ -12957,17 +12980,6 @@
     </w:p>
     <w:p>
       <w:pPr>
-        <w:jc w:val="both"/>
-        <w:rPr>
-          <w:rFonts w:ascii="Segoe UI" w:hAnsi="Segoe UI" w:cs="Segoe UI"/>
-          <w:b/>
-          <w:color w:val="262626" w:themeColor="text1" w:themeTint="D9"/>
-          <w:sz w:val="28"/>
-        </w:rPr>
-      </w:pPr>
-    </w:p>
-    <w:p>
-      <w:pPr>
         <w:pStyle w:val="Cabealho3"/>
         <w:numPr>
           <w:ilvl w:val="0"/>
@@ -13337,18 +13349,9 @@
     <w:p>
       <w:pPr>
         <w:jc w:val="both"/>
-        <w:rPr>
-          <w:rFonts w:ascii="Segoe UI" w:hAnsi="Segoe UI" w:cs="Segoe UI"/>
-          <w:b/>
-          <w:color w:val="262626" w:themeColor="text1" w:themeTint="D9"/>
-          <w:sz w:val="28"/>
-        </w:rPr>
-      </w:pPr>
-    </w:p>
-    <w:p>
-      <w:pPr>
-        <w:jc w:val="both"/>
-      </w:pPr>
+      </w:pPr>
+      <w:bookmarkStart w:id="16" w:name="_GoBack"/>
+      <w:bookmarkEnd w:id="16"/>
     </w:p>
     <w:p>
       <w:pPr>
@@ -13369,7 +13372,7 @@
           <w:sz w:val="36"/>
         </w:rPr>
       </w:pPr>
-      <w:bookmarkStart w:id="16" w:name="_Toc391919711"/>
+      <w:bookmarkStart w:id="17" w:name="_Toc391919711"/>
       <w:r>
         <w:rPr>
           <w:rFonts w:ascii="Segoe UI" w:hAnsi="Segoe UI" w:cs="Segoe UI"/>
@@ -13378,7 +13381,7 @@
         </w:rPr>
         <w:t>Pontos de situação</w:t>
       </w:r>
-      <w:bookmarkEnd w:id="16"/>
+      <w:bookmarkEnd w:id="17"/>
     </w:p>
     <w:p>
       <w:pPr>
@@ -13727,7 +13730,7 @@
           <w:sz w:val="36"/>
         </w:rPr>
       </w:pPr>
-      <w:bookmarkStart w:id="17" w:name="_Toc391919712"/>
+      <w:bookmarkStart w:id="18" w:name="_Toc391919712"/>
       <w:r>
         <w:rPr>
           <w:rFonts w:ascii="Segoe UI" w:hAnsi="Segoe UI" w:cs="Segoe UI"/>
@@ -13738,7 +13741,7 @@
         <w:lastRenderedPageBreak/>
         <w:t>Análise</w:t>
       </w:r>
-      <w:bookmarkEnd w:id="17"/>
+      <w:bookmarkEnd w:id="18"/>
     </w:p>
     <w:p>
       <w:pPr>
@@ -13795,7 +13798,7 @@
           <w:sz w:val="28"/>
         </w:rPr>
       </w:pPr>
-      <w:bookmarkStart w:id="18" w:name="_Toc391919713"/>
+      <w:bookmarkStart w:id="19" w:name="_Toc391919713"/>
       <w:r>
         <w:rPr>
           <w:rStyle w:val="Cabealho3Carter"/>
@@ -13805,7 +13808,7 @@
         </w:rPr>
         <w:t>Planeamento do modelo de dados</w:t>
       </w:r>
-      <w:bookmarkEnd w:id="18"/>
+      <w:bookmarkEnd w:id="19"/>
     </w:p>
     <w:p>
       <w:pPr>
@@ -15434,7 +15437,7 @@
           </w14:textFill>
         </w:rPr>
       </w:pPr>
-      <w:bookmarkStart w:id="19" w:name="_Toc391919714"/>
+      <w:bookmarkStart w:id="20" w:name="_Toc391919714"/>
       <w:r>
         <w:rPr>
           <w:noProof/>
@@ -15760,7 +15763,7 @@
         </w:rPr>
         <w:t>Modelo de Dados</w:t>
       </w:r>
-      <w:bookmarkEnd w:id="19"/>
+      <w:bookmarkEnd w:id="20"/>
     </w:p>
     <w:p>
       <w:pPr>
@@ -15867,7 +15870,7 @@
           <w:sz w:val="36"/>
         </w:rPr>
       </w:pPr>
-      <w:bookmarkStart w:id="20" w:name="_Toc391919715"/>
+      <w:bookmarkStart w:id="21" w:name="_Toc391919715"/>
       <w:r>
         <w:rPr>
           <w:rFonts w:ascii="Segoe UI" w:hAnsi="Segoe UI" w:cs="Segoe UI"/>
@@ -15877,7 +15880,7 @@
         </w:rPr>
         <w:t>Implementação</w:t>
       </w:r>
-      <w:bookmarkEnd w:id="20"/>
+      <w:bookmarkEnd w:id="21"/>
     </w:p>
     <w:p>
       <w:pPr>
@@ -16042,7 +16045,7 @@
           <w:szCs w:val="36"/>
         </w:rPr>
       </w:pPr>
-      <w:bookmarkStart w:id="21" w:name="_Toc391919716"/>
+      <w:bookmarkStart w:id="22" w:name="_Toc391919716"/>
       <w:r>
         <w:rPr>
           <w:rStyle w:val="Cabealho3Carter"/>
@@ -16054,7 +16057,7 @@
         </w:rPr>
         <w:t>Implementação da Interface</w:t>
       </w:r>
-      <w:bookmarkEnd w:id="21"/>
+      <w:bookmarkEnd w:id="22"/>
     </w:p>
     <w:p>
       <w:pPr>
@@ -17574,7 +17577,7 @@
           <w:sz w:val="28"/>
         </w:rPr>
       </w:pPr>
-      <w:bookmarkStart w:id="22" w:name="_Toc391919717"/>
+      <w:bookmarkStart w:id="23" w:name="_Toc391919717"/>
       <w:r>
         <w:rPr>
           <w:rStyle w:val="Cabealho3Carter"/>
@@ -17585,7 +17588,7 @@
         </w:rPr>
         <w:t>Implementação das classes DAL e BLL</w:t>
       </w:r>
-      <w:bookmarkEnd w:id="22"/>
+      <w:bookmarkEnd w:id="23"/>
     </w:p>
     <w:p>
       <w:pPr>
@@ -18108,11 +18111,9 @@
         </w:numPr>
         <w:jc w:val="both"/>
       </w:pPr>
-      <w:proofErr w:type="spellStart"/>
       <w:r>
         <w:t>Admin_only</w:t>
       </w:r>
-      <w:proofErr w:type="spellEnd"/>
       <w:r>
         <w:t xml:space="preserve"> (Apenas disponível para Administradores)</w:t>
       </w:r>
@@ -18385,7 +18386,7 @@
                               </w:r>
                             </w:fldSimple>
                             <w:r>
-                              <w:t xml:space="preserve"> - A BLL no nosso projeto</w:t>
+                              <w:t xml:space="preserve"> - A BLL do nosso projeto</w:t>
                             </w:r>
                           </w:p>
                         </w:txbxContent>
@@ -18427,7 +18428,7 @@
                         </w:r>
                       </w:fldSimple>
                       <w:r>
-                        <w:t xml:space="preserve"> - A BLL no nosso projeto</w:t>
+                        <w:t xml:space="preserve"> - A BLL do nosso projeto</w:t>
                       </w:r>
                     </w:p>
                   </w:txbxContent>
@@ -18545,7 +18546,7 @@
           <w:sz w:val="28"/>
         </w:rPr>
       </w:pPr>
-      <w:bookmarkStart w:id="23" w:name="_Toc391919718"/>
+      <w:bookmarkStart w:id="24" w:name="_Toc391919718"/>
       <w:r>
         <w:rPr>
           <w:rStyle w:val="Cabealho3Carter"/>
@@ -18556,7 +18557,7 @@
         </w:rPr>
         <w:t>Implementação da Autenticação</w:t>
       </w:r>
-      <w:bookmarkEnd w:id="23"/>
+      <w:bookmarkEnd w:id="24"/>
     </w:p>
     <w:p/>
     <w:p>
@@ -18893,19 +18894,8 @@
           <w:sz w:val="24"/>
           <w:szCs w:val="28"/>
         </w:rPr>
-        <w:t xml:space="preserve"> sejam iguais (tornámos o SQL nesta função Case-</w:t>
-      </w:r>
-      <w:proofErr w:type="spellStart"/>
-      <w:r>
-        <w:rPr>
-          <w:rFonts w:ascii="Segoe UI" w:hAnsi="Segoe UI" w:cs="Segoe UI"/>
-          <w:b/>
-          <w:sz w:val="24"/>
-          <w:szCs w:val="28"/>
-        </w:rPr>
-        <w:t>Sensitive</w:t>
-      </w:r>
-      <w:proofErr w:type="spellEnd"/>
+        <w:t xml:space="preserve"> sejam iguais (tornámos o SQL nesta função Case-Sensitive</w:t>
+      </w:r>
       <w:r>
         <w:rPr>
           <w:rFonts w:ascii="Segoe UI" w:hAnsi="Segoe UI" w:cs="Segoe UI"/>
@@ -18980,7 +18970,7 @@
           </w14:textFill>
         </w:rPr>
       </w:pPr>
-      <w:bookmarkStart w:id="24" w:name="_Toc391919719"/>
+      <w:bookmarkStart w:id="25" w:name="_Toc391919719"/>
       <w:r>
         <w:rPr>
           <w:rFonts w:ascii="Segoe UI" w:hAnsi="Segoe UI" w:cs="Segoe UI"/>
@@ -19017,7 +19007,7 @@
         <w:lastRenderedPageBreak/>
         <w:t>Versões</w:t>
       </w:r>
-      <w:bookmarkEnd w:id="24"/>
+      <w:bookmarkEnd w:id="25"/>
     </w:p>
     <w:p>
       <w:pPr>
@@ -19029,7 +19019,7 @@
           <w:szCs w:val="36"/>
         </w:rPr>
       </w:pPr>
-      <w:bookmarkStart w:id="25" w:name="_Toc391919720"/>
+      <w:bookmarkStart w:id="26" w:name="_Toc391919720"/>
       <w:r>
         <w:rPr>
           <w:rStyle w:val="Cabealho2Carter"/>
@@ -19040,7 +19030,7 @@
         </w:rPr>
         <w:t>0.1.0.0</w:t>
       </w:r>
-      <w:bookmarkEnd w:id="25"/>
+      <w:bookmarkEnd w:id="26"/>
     </w:p>
     <w:p>
       <w:pPr>
@@ -19170,7 +19160,7 @@
           <w:szCs w:val="40"/>
         </w:rPr>
       </w:pPr>
-      <w:bookmarkStart w:id="26" w:name="_Toc391919721"/>
+      <w:bookmarkStart w:id="27" w:name="_Toc391919721"/>
       <w:r>
         <w:rPr>
           <w:rStyle w:val="Cabealho2Carter"/>
@@ -19181,7 +19171,7 @@
         </w:rPr>
         <w:t>0.3.2.0</w:t>
       </w:r>
-      <w:bookmarkEnd w:id="26"/>
+      <w:bookmarkEnd w:id="27"/>
     </w:p>
     <w:p>
       <w:pPr>
@@ -19455,7 +19445,7 @@
           <w:sz w:val="40"/>
         </w:rPr>
       </w:pPr>
-      <w:bookmarkStart w:id="27" w:name="_Toc391919722"/>
+      <w:bookmarkStart w:id="28" w:name="_Toc391919722"/>
       <w:r>
         <w:rPr>
           <w:rFonts w:ascii="Segoe UI" w:hAnsi="Segoe UI" w:cs="Segoe UI"/>
@@ -19464,7 +19454,7 @@
         </w:rPr>
         <w:t>0.5.4.0</w:t>
       </w:r>
-      <w:bookmarkEnd w:id="27"/>
+      <w:bookmarkEnd w:id="28"/>
     </w:p>
     <w:p>
       <w:pPr>
@@ -19599,7 +19589,7 @@
           <w:sz w:val="40"/>
         </w:rPr>
       </w:pPr>
-      <w:bookmarkStart w:id="28" w:name="_Toc391919723"/>
+      <w:bookmarkStart w:id="29" w:name="_Toc391919723"/>
       <w:r>
         <w:rPr>
           <w:rFonts w:ascii="Segoe UI" w:hAnsi="Segoe UI" w:cs="Segoe UI"/>
@@ -19609,7 +19599,7 @@
         <w:lastRenderedPageBreak/>
         <w:t>0.7.3.0</w:t>
       </w:r>
-      <w:bookmarkEnd w:id="28"/>
+      <w:bookmarkEnd w:id="29"/>
     </w:p>
     <w:p>
       <w:pPr>
@@ -19751,23 +19741,14 @@
           <w:rFonts w:ascii="Segoe UI" w:hAnsi="Segoe UI" w:cs="Segoe UI"/>
           <w:sz w:val="32"/>
         </w:rPr>
-        <w:t xml:space="preserve">-Candidate </w:t>
-      </w:r>
-      <w:proofErr w:type="gramStart"/>
+        <w:t>-Candidate (</w:t>
+      </w:r>
       <w:r>
         <w:rPr>
           <w:rFonts w:ascii="Segoe UI" w:hAnsi="Segoe UI" w:cs="Segoe UI"/>
           <w:sz w:val="32"/>
         </w:rPr>
-        <w:t>( ou</w:t>
-      </w:r>
-      <w:proofErr w:type="gramEnd"/>
-      <w:r>
-        <w:rPr>
-          <w:rFonts w:ascii="Segoe UI" w:hAnsi="Segoe UI" w:cs="Segoe UI"/>
-          <w:sz w:val="32"/>
-        </w:rPr>
-        <w:t xml:space="preserve"> seja mais próxima para ser a versão final);</w:t>
+        <w:t>ou seja mais próxima para ser a versão final);</w:t>
       </w:r>
     </w:p>
     <w:p>
@@ -19816,7 +19797,7 @@
           <w:sz w:val="40"/>
         </w:rPr>
       </w:pPr>
-      <w:bookmarkStart w:id="29" w:name="_Toc391919724"/>
+      <w:bookmarkStart w:id="30" w:name="_Toc391919724"/>
       <w:r>
         <w:rPr>
           <w:rFonts w:ascii="Segoe UI" w:hAnsi="Segoe UI" w:cs="Segoe UI"/>
@@ -19825,7 +19806,7 @@
         </w:rPr>
         <w:t>1.0.0.0</w:t>
       </w:r>
-      <w:bookmarkEnd w:id="29"/>
+      <w:bookmarkEnd w:id="30"/>
     </w:p>
     <w:p>
       <w:pPr>
@@ -20121,7 +20102,7 @@
           </w14:textFill>
         </w:rPr>
       </w:pPr>
-      <w:bookmarkStart w:id="30" w:name="_Toc391919725"/>
+      <w:bookmarkStart w:id="31" w:name="_Toc391919725"/>
       <w:r>
         <w:rPr>
           <w:rFonts w:ascii="Segoe UI" w:hAnsi="Segoe UI" w:cs="Segoe UI"/>
@@ -20158,7 +20139,7 @@
         <w:lastRenderedPageBreak/>
         <w:t>Conclusões</w:t>
       </w:r>
-      <w:bookmarkEnd w:id="30"/>
+      <w:bookmarkEnd w:id="31"/>
     </w:p>
     <w:p>
       <w:pPr>
@@ -21507,49 +21488,7 @@
             <w14:round/>
           </w14:textOutline>
         </w:rPr>
-        <w:t>‘</w:t>
-      </w:r>
-      <w:proofErr w:type="spellStart"/>
-      <w:r>
-        <w:rPr>
-          <w:rFonts w:ascii="Segoe UI" w:hAnsi="Segoe UI" w:cs="Segoe UI"/>
-          <w:b/>
-          <w:color w:val="000000" w:themeColor="text1"/>
-          <w:sz w:val="28"/>
-          <w:szCs w:val="28"/>
-          <w14:shadow w14:blurRad="38100" w14:dist="19050" w14:dir="2700000" w14:sx="100000" w14:sy="100000" w14:kx="0" w14:ky="0" w14:algn="tl">
-            <w14:schemeClr w14:val="dk1">
-              <w14:alpha w14:val="60000"/>
-            </w14:schemeClr>
-          </w14:shadow>
-          <w14:textOutline w14:w="0" w14:cap="flat" w14:cmpd="sng" w14:algn="ctr">
-            <w14:noFill/>
-            <w14:prstDash w14:val="solid"/>
-            <w14:round/>
-          </w14:textOutline>
-        </w:rPr>
-        <w:t>Back</w:t>
-      </w:r>
-      <w:proofErr w:type="spellEnd"/>
-      <w:r>
-        <w:rPr>
-          <w:rFonts w:ascii="Segoe UI" w:hAnsi="Segoe UI" w:cs="Segoe UI"/>
-          <w:b/>
-          <w:color w:val="000000" w:themeColor="text1"/>
-          <w:sz w:val="28"/>
-          <w:szCs w:val="28"/>
-          <w14:shadow w14:blurRad="38100" w14:dist="19050" w14:dir="2700000" w14:sx="100000" w14:sy="100000" w14:kx="0" w14:ky="0" w14:algn="tl">
-            <w14:schemeClr w14:val="dk1">
-              <w14:alpha w14:val="60000"/>
-            </w14:schemeClr>
-          </w14:shadow>
-          <w14:textOutline w14:w="0" w14:cap="flat" w14:cmpd="sng" w14:algn="ctr">
-            <w14:noFill/>
-            <w14:prstDash w14:val="solid"/>
-            <w14:round/>
-          </w14:textOutline>
-        </w:rPr>
-        <w:t xml:space="preserve"> Office’ simples para gestão dos utilizadores e das empresas;</w:t>
+        <w:t>‘Back Office’ simples para gestão dos utilizadores e das empresas;</w:t>
       </w:r>
       <w:r>
         <w:rPr>
@@ -22504,7 +22443,7 @@
           </w14:textFill>
         </w:rPr>
       </w:pPr>
-      <w:bookmarkStart w:id="31" w:name="_Toc391919726"/>
+      <w:bookmarkStart w:id="32" w:name="_Toc391919726"/>
       <w:r>
         <w:rPr>
           <w:rFonts w:ascii="Segoe UI" w:hAnsi="Segoe UI" w:cs="Segoe UI"/>
@@ -22541,7 +22480,7 @@
         <w:lastRenderedPageBreak/>
         <w:t>Apreciação Final</w:t>
       </w:r>
-      <w:bookmarkEnd w:id="31"/>
+      <w:bookmarkEnd w:id="32"/>
     </w:p>
     <w:p>
       <w:pPr>
@@ -22911,7 +22850,7 @@
           <w:u w:val="single"/>
         </w:rPr>
       </w:pPr>
-      <w:bookmarkStart w:id="32" w:name="_Toc391919727"/>
+      <w:bookmarkStart w:id="33" w:name="_Toc391919727"/>
       <w:r>
         <w:rPr>
           <w:sz w:val="96"/>
@@ -22981,7 +22920,7 @@
         </w:rPr>
         <w:t>dades</w:t>
       </w:r>
-      <w:bookmarkEnd w:id="32"/>
+      <w:bookmarkEnd w:id="33"/>
     </w:p>
     <w:p/>
     <w:p>
@@ -23056,7 +22995,7 @@
           </w14:textFill>
         </w:rPr>
       </w:pPr>
-      <w:bookmarkStart w:id="33" w:name="_Toc391919728"/>
+      <w:bookmarkStart w:id="34" w:name="_Toc391919728"/>
       <w:r>
         <w:rPr>
           <w:sz w:val="96"/>
@@ -23092,7 +23031,7 @@
         <w:lastRenderedPageBreak/>
         <w:t>Agradecimentos</w:t>
       </w:r>
-      <w:bookmarkEnd w:id="33"/>
+      <w:bookmarkEnd w:id="34"/>
     </w:p>
     <w:p>
       <w:pPr>
@@ -23155,9 +23094,90 @@
             <w14:round/>
           </w14:textOutline>
         </w:rPr>
-        <w:t xml:space="preserve">António </w:t>
-      </w:r>
-      <w:proofErr w:type="spellStart"/>
+        <w:t>António Beirós</w:t>
+      </w:r>
+      <w:r>
+        <w:rPr>
+          <w:rFonts w:ascii="Segoe UI" w:hAnsi="Segoe UI" w:cs="Segoe UI"/>
+          <w:b/>
+          <w:color w:val="000000" w:themeColor="text1"/>
+          <w:sz w:val="30"/>
+          <w:szCs w:val="30"/>
+          <w14:shadow w14:blurRad="38100" w14:dist="19050" w14:dir="2700000" w14:sx="100000" w14:sy="100000" w14:kx="0" w14:ky="0" w14:algn="tl">
+            <w14:schemeClr w14:val="dk1">
+              <w14:alpha w14:val="60000"/>
+            </w14:schemeClr>
+          </w14:shadow>
+          <w14:textOutline w14:w="0" w14:cap="flat" w14:cmpd="sng" w14:algn="ctr">
+            <w14:noFill/>
+            <w14:prstDash w14:val="solid"/>
+            <w14:round/>
+          </w14:textOutline>
+        </w:rPr>
+        <w:t xml:space="preserve"> – Pelos conhecimentos prestados e pela ajuda prestada quando tínhamos erros no projeto</w:t>
+      </w:r>
+      <w:r>
+        <w:rPr>
+          <w:rFonts w:ascii="Segoe UI" w:hAnsi="Segoe UI" w:cs="Segoe UI"/>
+          <w:b/>
+          <w:color w:val="000000" w:themeColor="text1"/>
+          <w:sz w:val="30"/>
+          <w:szCs w:val="30"/>
+          <w14:shadow w14:blurRad="38100" w14:dist="19050" w14:dir="2700000" w14:sx="100000" w14:sy="100000" w14:kx="0" w14:ky="0" w14:algn="tl">
+            <w14:schemeClr w14:val="dk1">
+              <w14:alpha w14:val="60000"/>
+            </w14:schemeClr>
+          </w14:shadow>
+          <w14:textOutline w14:w="0" w14:cap="flat" w14:cmpd="sng" w14:algn="ctr">
+            <w14:noFill/>
+            <w14:prstDash w14:val="solid"/>
+            <w14:round/>
+          </w14:textOutline>
+        </w:rPr>
+        <w:t xml:space="preserve"> e pelos conhecimentos prestados ao longo do segundo ano</w:t>
+      </w:r>
+      <w:r>
+        <w:rPr>
+          <w:rFonts w:ascii="Segoe UI" w:hAnsi="Segoe UI" w:cs="Segoe UI"/>
+          <w:b/>
+          <w:color w:val="000000" w:themeColor="text1"/>
+          <w:sz w:val="30"/>
+          <w:szCs w:val="30"/>
+          <w14:shadow w14:blurRad="38100" w14:dist="19050" w14:dir="2700000" w14:sx="100000" w14:sy="100000" w14:kx="0" w14:ky="0" w14:algn="tl">
+            <w14:schemeClr w14:val="dk1">
+              <w14:alpha w14:val="60000"/>
+            </w14:schemeClr>
+          </w14:shadow>
+          <w14:textOutline w14:w="0" w14:cap="flat" w14:cmpd="sng" w14:algn="ctr">
+            <w14:noFill/>
+            <w14:prstDash w14:val="solid"/>
+            <w14:round/>
+          </w14:textOutline>
+        </w:rPr>
+        <w:t>.</w:t>
+      </w:r>
+    </w:p>
+    <w:p>
+      <w:pPr>
+        <w:jc w:val="both"/>
+        <w:rPr>
+          <w:rFonts w:ascii="Segoe UI" w:hAnsi="Segoe UI" w:cs="Segoe UI"/>
+          <w:b/>
+          <w:color w:val="000000" w:themeColor="text1"/>
+          <w:sz w:val="30"/>
+          <w:szCs w:val="30"/>
+          <w14:shadow w14:blurRad="38100" w14:dist="19050" w14:dir="2700000" w14:sx="100000" w14:sy="100000" w14:kx="0" w14:ky="0" w14:algn="tl">
+            <w14:schemeClr w14:val="dk1">
+              <w14:alpha w14:val="60000"/>
+            </w14:schemeClr>
+          </w14:shadow>
+          <w14:textOutline w14:w="0" w14:cap="flat" w14:cmpd="sng" w14:algn="ctr">
+            <w14:noFill/>
+            <w14:prstDash w14:val="solid"/>
+            <w14:round/>
+          </w14:textOutline>
+        </w:rPr>
+      </w:pPr>
       <w:r>
         <w:rPr>
           <w:rFonts w:ascii="Segoe UI" w:hAnsi="Segoe UI" w:cs="Segoe UI"/>
@@ -23177,91 +23197,8 @@
             <w14:round/>
           </w14:textOutline>
         </w:rPr>
-        <w:t>Beirós</w:t>
-      </w:r>
-      <w:proofErr w:type="spellEnd"/>
-      <w:r>
-        <w:rPr>
-          <w:rFonts w:ascii="Segoe UI" w:hAnsi="Segoe UI" w:cs="Segoe UI"/>
-          <w:b/>
-          <w:color w:val="000000" w:themeColor="text1"/>
-          <w:sz w:val="30"/>
-          <w:szCs w:val="30"/>
-          <w14:shadow w14:blurRad="38100" w14:dist="19050" w14:dir="2700000" w14:sx="100000" w14:sy="100000" w14:kx="0" w14:ky="0" w14:algn="tl">
-            <w14:schemeClr w14:val="dk1">
-              <w14:alpha w14:val="60000"/>
-            </w14:schemeClr>
-          </w14:shadow>
-          <w14:textOutline w14:w="0" w14:cap="flat" w14:cmpd="sng" w14:algn="ctr">
-            <w14:noFill/>
-            <w14:prstDash w14:val="solid"/>
-            <w14:round/>
-          </w14:textOutline>
-        </w:rPr>
-        <w:t xml:space="preserve"> – Pelos conhecimentos prestados e pela ajuda prestada quando tínhamos erros no projeto</w:t>
-      </w:r>
-      <w:r>
-        <w:rPr>
-          <w:rFonts w:ascii="Segoe UI" w:hAnsi="Segoe UI" w:cs="Segoe UI"/>
-          <w:b/>
-          <w:color w:val="000000" w:themeColor="text1"/>
-          <w:sz w:val="30"/>
-          <w:szCs w:val="30"/>
-          <w14:shadow w14:blurRad="38100" w14:dist="19050" w14:dir="2700000" w14:sx="100000" w14:sy="100000" w14:kx="0" w14:ky="0" w14:algn="tl">
-            <w14:schemeClr w14:val="dk1">
-              <w14:alpha w14:val="60000"/>
-            </w14:schemeClr>
-          </w14:shadow>
-          <w14:textOutline w14:w="0" w14:cap="flat" w14:cmpd="sng" w14:algn="ctr">
-            <w14:noFill/>
-            <w14:prstDash w14:val="solid"/>
-            <w14:round/>
-          </w14:textOutline>
-        </w:rPr>
-        <w:t xml:space="preserve"> e pelos conhecimentos prestados ao longo do segundo ano</w:t>
-      </w:r>
-      <w:r>
-        <w:rPr>
-          <w:rFonts w:ascii="Segoe UI" w:hAnsi="Segoe UI" w:cs="Segoe UI"/>
-          <w:b/>
-          <w:color w:val="000000" w:themeColor="text1"/>
-          <w:sz w:val="30"/>
-          <w:szCs w:val="30"/>
-          <w14:shadow w14:blurRad="38100" w14:dist="19050" w14:dir="2700000" w14:sx="100000" w14:sy="100000" w14:kx="0" w14:ky="0" w14:algn="tl">
-            <w14:schemeClr w14:val="dk1">
-              <w14:alpha w14:val="60000"/>
-            </w14:schemeClr>
-          </w14:shadow>
-          <w14:textOutline w14:w="0" w14:cap="flat" w14:cmpd="sng" w14:algn="ctr">
-            <w14:noFill/>
-            <w14:prstDash w14:val="solid"/>
-            <w14:round/>
-          </w14:textOutline>
-        </w:rPr>
-        <w:t>.</w:t>
-      </w:r>
-    </w:p>
-    <w:p>
-      <w:pPr>
-        <w:jc w:val="both"/>
-        <w:rPr>
-          <w:rFonts w:ascii="Segoe UI" w:hAnsi="Segoe UI" w:cs="Segoe UI"/>
-          <w:b/>
-          <w:color w:val="000000" w:themeColor="text1"/>
-          <w:sz w:val="30"/>
-          <w:szCs w:val="30"/>
-          <w14:shadow w14:blurRad="38100" w14:dist="19050" w14:dir="2700000" w14:sx="100000" w14:sy="100000" w14:kx="0" w14:ky="0" w14:algn="tl">
-            <w14:schemeClr w14:val="dk1">
-              <w14:alpha w14:val="60000"/>
-            </w14:schemeClr>
-          </w14:shadow>
-          <w14:textOutline w14:w="0" w14:cap="flat" w14:cmpd="sng" w14:algn="ctr">
-            <w14:noFill/>
-            <w14:prstDash w14:val="solid"/>
-            <w14:round/>
-          </w14:textOutline>
-        </w:rPr>
-      </w:pPr>
+        <w:t>Professora</w:t>
+      </w:r>
       <w:r>
         <w:rPr>
           <w:rFonts w:ascii="Segoe UI" w:hAnsi="Segoe UI" w:cs="Segoe UI"/>
@@ -23281,8 +23218,212 @@
             <w14:round/>
           </w14:textOutline>
         </w:rPr>
-        <w:t>Professora</w:t>
-      </w:r>
+        <w:t xml:space="preserve"> Sandra Rodrigues </w:t>
+      </w:r>
+      <w:r>
+        <w:rPr>
+          <w:rFonts w:ascii="Segoe UI" w:hAnsi="Segoe UI" w:cs="Segoe UI"/>
+          <w:b/>
+          <w:color w:val="000000" w:themeColor="text1"/>
+          <w:sz w:val="30"/>
+          <w:szCs w:val="30"/>
+          <w14:shadow w14:blurRad="38100" w14:dist="19050" w14:dir="2700000" w14:sx="100000" w14:sy="100000" w14:kx="0" w14:ky="0" w14:algn="tl">
+            <w14:schemeClr w14:val="dk1">
+              <w14:alpha w14:val="60000"/>
+            </w14:schemeClr>
+          </w14:shadow>
+          <w14:textOutline w14:w="0" w14:cap="flat" w14:cmpd="sng" w14:algn="ctr">
+            <w14:noFill/>
+            <w14:prstDash w14:val="solid"/>
+            <w14:round/>
+          </w14:textOutline>
+        </w:rPr>
+        <w:t>–</w:t>
+      </w:r>
+      <w:r>
+        <w:rPr>
+          <w:rFonts w:ascii="Segoe UI" w:hAnsi="Segoe UI" w:cs="Segoe UI"/>
+          <w:b/>
+          <w:color w:val="000000" w:themeColor="text1"/>
+          <w:sz w:val="30"/>
+          <w:szCs w:val="30"/>
+          <w14:shadow w14:blurRad="38100" w14:dist="19050" w14:dir="2700000" w14:sx="100000" w14:sy="100000" w14:kx="0" w14:ky="0" w14:algn="tl">
+            <w14:schemeClr w14:val="dk1">
+              <w14:alpha w14:val="60000"/>
+            </w14:schemeClr>
+          </w14:shadow>
+          <w14:textOutline w14:w="0" w14:cap="flat" w14:cmpd="sng" w14:algn="ctr">
+            <w14:noFill/>
+            <w14:prstDash w14:val="solid"/>
+            <w14:round/>
+          </w14:textOutline>
+        </w:rPr>
+        <w:t xml:space="preserve"> Pela</w:t>
+      </w:r>
+      <w:r>
+        <w:rPr>
+          <w:rFonts w:ascii="Segoe UI" w:hAnsi="Segoe UI" w:cs="Segoe UI"/>
+          <w:b/>
+          <w:color w:val="000000" w:themeColor="text1"/>
+          <w:sz w:val="30"/>
+          <w:szCs w:val="30"/>
+          <w14:shadow w14:blurRad="38100" w14:dist="19050" w14:dir="2700000" w14:sx="100000" w14:sy="100000" w14:kx="0" w14:ky="0" w14:algn="tl">
+            <w14:schemeClr w14:val="dk1">
+              <w14:alpha w14:val="60000"/>
+            </w14:schemeClr>
+          </w14:shadow>
+          <w14:textOutline w14:w="0" w14:cap="flat" w14:cmpd="sng" w14:algn="ctr">
+            <w14:noFill/>
+            <w14:prstDash w14:val="solid"/>
+            <w14:round/>
+          </w14:textOutline>
+        </w:rPr>
+        <w:t xml:space="preserve"> ajuda no </w:t>
+      </w:r>
+      <w:proofErr w:type="gramStart"/>
+      <w:r>
+        <w:rPr>
+          <w:rFonts w:ascii="Segoe UI" w:hAnsi="Segoe UI" w:cs="Segoe UI"/>
+          <w:b/>
+          <w:color w:val="000000" w:themeColor="text1"/>
+          <w:sz w:val="30"/>
+          <w:szCs w:val="30"/>
+          <w14:shadow w14:blurRad="38100" w14:dist="19050" w14:dir="2700000" w14:sx="100000" w14:sy="100000" w14:kx="0" w14:ky="0" w14:algn="tl">
+            <w14:schemeClr w14:val="dk1">
+              <w14:alpha w14:val="60000"/>
+            </w14:schemeClr>
+          </w14:shadow>
+          <w14:textOutline w14:w="0" w14:cap="flat" w14:cmpd="sng" w14:algn="ctr">
+            <w14:noFill/>
+            <w14:prstDash w14:val="solid"/>
+            <w14:round/>
+          </w14:textOutline>
+        </w:rPr>
+        <w:t>design</w:t>
+      </w:r>
+      <w:proofErr w:type="gramEnd"/>
+      <w:r>
+        <w:rPr>
+          <w:rFonts w:ascii="Segoe UI" w:hAnsi="Segoe UI" w:cs="Segoe UI"/>
+          <w:b/>
+          <w:color w:val="000000" w:themeColor="text1"/>
+          <w:sz w:val="30"/>
+          <w:szCs w:val="30"/>
+          <w14:shadow w14:blurRad="38100" w14:dist="19050" w14:dir="2700000" w14:sx="100000" w14:sy="100000" w14:kx="0" w14:ky="0" w14:algn="tl">
+            <w14:schemeClr w14:val="dk1">
+              <w14:alpha w14:val="60000"/>
+            </w14:schemeClr>
+          </w14:shadow>
+          <w14:textOutline w14:w="0" w14:cap="flat" w14:cmpd="sng" w14:algn="ctr">
+            <w14:noFill/>
+            <w14:prstDash w14:val="solid"/>
+            <w14:round/>
+          </w14:textOutline>
+        </w:rPr>
+        <w:t xml:space="preserve"> da aplicação e ajuda </w:t>
+      </w:r>
+      <w:r>
+        <w:rPr>
+          <w:rFonts w:ascii="Segoe UI" w:hAnsi="Segoe UI" w:cs="Segoe UI"/>
+          <w:b/>
+          <w:color w:val="000000" w:themeColor="text1"/>
+          <w:sz w:val="30"/>
+          <w:szCs w:val="30"/>
+          <w14:shadow w14:blurRad="38100" w14:dist="19050" w14:dir="2700000" w14:sx="100000" w14:sy="100000" w14:kx="0" w14:ky="0" w14:algn="tl">
+            <w14:schemeClr w14:val="dk1">
+              <w14:alpha w14:val="60000"/>
+            </w14:schemeClr>
+          </w14:shadow>
+          <w14:textOutline w14:w="0" w14:cap="flat" w14:cmpd="sng" w14:algn="ctr">
+            <w14:noFill/>
+            <w14:prstDash w14:val="solid"/>
+            <w14:round/>
+          </w14:textOutline>
+        </w:rPr>
+        <w:t>na</w:t>
+      </w:r>
+      <w:r>
+        <w:rPr>
+          <w:rFonts w:ascii="Segoe UI" w:hAnsi="Segoe UI" w:cs="Segoe UI"/>
+          <w:b/>
+          <w:color w:val="000000" w:themeColor="text1"/>
+          <w:sz w:val="30"/>
+          <w:szCs w:val="30"/>
+          <w14:shadow w14:blurRad="38100" w14:dist="19050" w14:dir="2700000" w14:sx="100000" w14:sy="100000" w14:kx="0" w14:ky="0" w14:algn="tl">
+            <w14:schemeClr w14:val="dk1">
+              <w14:alpha w14:val="60000"/>
+            </w14:schemeClr>
+          </w14:shadow>
+          <w14:textOutline w14:w="0" w14:cap="flat" w14:cmpd="sng" w14:algn="ctr">
+            <w14:noFill/>
+            <w14:prstDash w14:val="solid"/>
+            <w14:round/>
+          </w14:textOutline>
+        </w:rPr>
+        <w:t xml:space="preserve"> apresentaç</w:t>
+      </w:r>
+      <w:r>
+        <w:rPr>
+          <w:rFonts w:ascii="Segoe UI" w:hAnsi="Segoe UI" w:cs="Segoe UI"/>
+          <w:b/>
+          <w:color w:val="000000" w:themeColor="text1"/>
+          <w:sz w:val="30"/>
+          <w:szCs w:val="30"/>
+          <w14:shadow w14:blurRad="38100" w14:dist="19050" w14:dir="2700000" w14:sx="100000" w14:sy="100000" w14:kx="0" w14:ky="0" w14:algn="tl">
+            <w14:schemeClr w14:val="dk1">
+              <w14:alpha w14:val="60000"/>
+            </w14:schemeClr>
+          </w14:shadow>
+          <w14:textOutline w14:w="0" w14:cap="flat" w14:cmpd="sng" w14:algn="ctr">
+            <w14:noFill/>
+            <w14:prstDash w14:val="solid"/>
+            <w14:round/>
+          </w14:textOutline>
+        </w:rPr>
+        <w:t>ão e também pelos conhecimentos</w:t>
+      </w:r>
+      <w:r>
+        <w:rPr>
+          <w:rFonts w:ascii="Segoe UI" w:hAnsi="Segoe UI" w:cs="Segoe UI"/>
+          <w:b/>
+          <w:color w:val="000000" w:themeColor="text1"/>
+          <w:sz w:val="30"/>
+          <w:szCs w:val="30"/>
+          <w14:shadow w14:blurRad="38100" w14:dist="19050" w14:dir="2700000" w14:sx="100000" w14:sy="100000" w14:kx="0" w14:ky="0" w14:algn="tl">
+            <w14:schemeClr w14:val="dk1">
+              <w14:alpha w14:val="60000"/>
+            </w14:schemeClr>
+          </w14:shadow>
+          <w14:textOutline w14:w="0" w14:cap="flat" w14:cmpd="sng" w14:algn="ctr">
+            <w14:noFill/>
+            <w14:prstDash w14:val="solid"/>
+            <w14:round/>
+          </w14:textOutline>
+        </w:rPr>
+        <w:t xml:space="preserve"> lecionados ao longo do primeiro e segundo ano.</w:t>
+      </w:r>
+    </w:p>
+    <w:p>
+      <w:pPr>
+        <w:jc w:val="both"/>
+        <w:rPr>
+          <w:rFonts w:ascii="Segoe UI" w:hAnsi="Segoe UI" w:cs="Segoe UI"/>
+          <w:b/>
+          <w:color w:val="000000" w:themeColor="text1"/>
+          <w:sz w:val="30"/>
+          <w:szCs w:val="30"/>
+          <w14:shadow w14:blurRad="38100" w14:dist="19050" w14:dir="2700000" w14:sx="100000" w14:sy="100000" w14:kx="0" w14:ky="0" w14:algn="tl">
+            <w14:schemeClr w14:val="dk1">
+              <w14:alpha w14:val="60000"/>
+            </w14:schemeClr>
+          </w14:shadow>
+          <w14:textOutline w14:w="0" w14:cap="flat" w14:cmpd="sng" w14:algn="ctr">
+            <w14:noFill/>
+            <w14:prstDash w14:val="solid"/>
+            <w14:round/>
+          </w14:textOutline>
+        </w:rPr>
+      </w:pPr>
       <w:r>
         <w:rPr>
           <w:rFonts w:ascii="Segoe UI" w:hAnsi="Segoe UI" w:cs="Segoe UI"/>
@@ -23302,7 +23443,7 @@
             <w14:round/>
           </w14:textOutline>
         </w:rPr>
-        <w:t xml:space="preserve"> Sandra Rodrigues </w:t>
+        <w:t>Professor João Santos</w:t>
       </w:r>
       <w:r>
         <w:rPr>
@@ -23322,7 +23463,7 @@
             <w14:round/>
           </w14:textOutline>
         </w:rPr>
-        <w:t>–</w:t>
+        <w:t xml:space="preserve"> – Pela oportunidade de sermos nós a criar um programa necessário para ele e ajuda na criação da Base de dados</w:t>
       </w:r>
       <w:r>
         <w:rPr>
@@ -23342,7 +23483,7 @@
             <w14:round/>
           </w14:textOutline>
         </w:rPr>
-        <w:t xml:space="preserve"> Pela</w:t>
+        <w:t xml:space="preserve"> e Relatórios</w:t>
       </w:r>
       <w:r>
         <w:rPr>
@@ -23362,129 +23503,7 @@
             <w14:round/>
           </w14:textOutline>
         </w:rPr>
-        <w:t xml:space="preserve"> ajuda no </w:t>
-      </w:r>
-      <w:proofErr w:type="gramStart"/>
-      <w:r>
-        <w:rPr>
-          <w:rFonts w:ascii="Segoe UI" w:hAnsi="Segoe UI" w:cs="Segoe UI"/>
-          <w:b/>
-          <w:color w:val="000000" w:themeColor="text1"/>
-          <w:sz w:val="30"/>
-          <w:szCs w:val="30"/>
-          <w14:shadow w14:blurRad="38100" w14:dist="19050" w14:dir="2700000" w14:sx="100000" w14:sy="100000" w14:kx="0" w14:ky="0" w14:algn="tl">
-            <w14:schemeClr w14:val="dk1">
-              <w14:alpha w14:val="60000"/>
-            </w14:schemeClr>
-          </w14:shadow>
-          <w14:textOutline w14:w="0" w14:cap="flat" w14:cmpd="sng" w14:algn="ctr">
-            <w14:noFill/>
-            <w14:prstDash w14:val="solid"/>
-            <w14:round/>
-          </w14:textOutline>
-        </w:rPr>
-        <w:t>design</w:t>
-      </w:r>
-      <w:proofErr w:type="gramEnd"/>
-      <w:r>
-        <w:rPr>
-          <w:rFonts w:ascii="Segoe UI" w:hAnsi="Segoe UI" w:cs="Segoe UI"/>
-          <w:b/>
-          <w:color w:val="000000" w:themeColor="text1"/>
-          <w:sz w:val="30"/>
-          <w:szCs w:val="30"/>
-          <w14:shadow w14:blurRad="38100" w14:dist="19050" w14:dir="2700000" w14:sx="100000" w14:sy="100000" w14:kx="0" w14:ky="0" w14:algn="tl">
-            <w14:schemeClr w14:val="dk1">
-              <w14:alpha w14:val="60000"/>
-            </w14:schemeClr>
-          </w14:shadow>
-          <w14:textOutline w14:w="0" w14:cap="flat" w14:cmpd="sng" w14:algn="ctr">
-            <w14:noFill/>
-            <w14:prstDash w14:val="solid"/>
-            <w14:round/>
-          </w14:textOutline>
-        </w:rPr>
-        <w:t xml:space="preserve"> da aplicação e ajuda </w:t>
-      </w:r>
-      <w:r>
-        <w:rPr>
-          <w:rFonts w:ascii="Segoe UI" w:hAnsi="Segoe UI" w:cs="Segoe UI"/>
-          <w:b/>
-          <w:color w:val="000000" w:themeColor="text1"/>
-          <w:sz w:val="30"/>
-          <w:szCs w:val="30"/>
-          <w14:shadow w14:blurRad="38100" w14:dist="19050" w14:dir="2700000" w14:sx="100000" w14:sy="100000" w14:kx="0" w14:ky="0" w14:algn="tl">
-            <w14:schemeClr w14:val="dk1">
-              <w14:alpha w14:val="60000"/>
-            </w14:schemeClr>
-          </w14:shadow>
-          <w14:textOutline w14:w="0" w14:cap="flat" w14:cmpd="sng" w14:algn="ctr">
-            <w14:noFill/>
-            <w14:prstDash w14:val="solid"/>
-            <w14:round/>
-          </w14:textOutline>
-        </w:rPr>
-        <w:t>na</w:t>
-      </w:r>
-      <w:r>
-        <w:rPr>
-          <w:rFonts w:ascii="Segoe UI" w:hAnsi="Segoe UI" w:cs="Segoe UI"/>
-          <w:b/>
-          <w:color w:val="000000" w:themeColor="text1"/>
-          <w:sz w:val="30"/>
-          <w:szCs w:val="30"/>
-          <w14:shadow w14:blurRad="38100" w14:dist="19050" w14:dir="2700000" w14:sx="100000" w14:sy="100000" w14:kx="0" w14:ky="0" w14:algn="tl">
-            <w14:schemeClr w14:val="dk1">
-              <w14:alpha w14:val="60000"/>
-            </w14:schemeClr>
-          </w14:shadow>
-          <w14:textOutline w14:w="0" w14:cap="flat" w14:cmpd="sng" w14:algn="ctr">
-            <w14:noFill/>
-            <w14:prstDash w14:val="solid"/>
-            <w14:round/>
-          </w14:textOutline>
-        </w:rPr>
-        <w:t xml:space="preserve"> apresentaç</w:t>
-      </w:r>
-      <w:r>
-        <w:rPr>
-          <w:rFonts w:ascii="Segoe UI" w:hAnsi="Segoe UI" w:cs="Segoe UI"/>
-          <w:b/>
-          <w:color w:val="000000" w:themeColor="text1"/>
-          <w:sz w:val="30"/>
-          <w:szCs w:val="30"/>
-          <w14:shadow w14:blurRad="38100" w14:dist="19050" w14:dir="2700000" w14:sx="100000" w14:sy="100000" w14:kx="0" w14:ky="0" w14:algn="tl">
-            <w14:schemeClr w14:val="dk1">
-              <w14:alpha w14:val="60000"/>
-            </w14:schemeClr>
-          </w14:shadow>
-          <w14:textOutline w14:w="0" w14:cap="flat" w14:cmpd="sng" w14:algn="ctr">
-            <w14:noFill/>
-            <w14:prstDash w14:val="solid"/>
-            <w14:round/>
-          </w14:textOutline>
-        </w:rPr>
-        <w:t>ão e também pelos conhecimentos</w:t>
-      </w:r>
-      <w:r>
-        <w:rPr>
-          <w:rFonts w:ascii="Segoe UI" w:hAnsi="Segoe UI" w:cs="Segoe UI"/>
-          <w:b/>
-          <w:color w:val="000000" w:themeColor="text1"/>
-          <w:sz w:val="30"/>
-          <w:szCs w:val="30"/>
-          <w14:shadow w14:blurRad="38100" w14:dist="19050" w14:dir="2700000" w14:sx="100000" w14:sy="100000" w14:kx="0" w14:ky="0" w14:algn="tl">
-            <w14:schemeClr w14:val="dk1">
-              <w14:alpha w14:val="60000"/>
-            </w14:schemeClr>
-          </w14:shadow>
-          <w14:textOutline w14:w="0" w14:cap="flat" w14:cmpd="sng" w14:algn="ctr">
-            <w14:noFill/>
-            <w14:prstDash w14:val="solid"/>
-            <w14:round/>
-          </w14:textOutline>
-        </w:rPr>
-        <w:t xml:space="preserve"> lecionados ao longo do primeiro e segundo ano.</w:t>
+        <w:t>.</w:t>
       </w:r>
     </w:p>
     <w:p>
@@ -23527,7 +23546,7 @@
             <w14:round/>
           </w14:textOutline>
         </w:rPr>
-        <w:t>Professor João Santos</w:t>
+        <w:t>Escola Profissional Gustave Eiffel</w:t>
       </w:r>
       <w:r>
         <w:rPr>
@@ -23547,7 +23566,7 @@
             <w14:round/>
           </w14:textOutline>
         </w:rPr>
-        <w:t xml:space="preserve"> – Pela oportunidade de sermos nós a criar um programa necessário para ele e ajuda na criação da Base de dados</w:t>
+        <w:t xml:space="preserve"> – Pelo equipamento que nos providenciou para a execução deste projeto e pelos professores que nos </w:t>
       </w:r>
       <w:r>
         <w:rPr>
@@ -23567,113 +23586,8 @@
             <w14:round/>
           </w14:textOutline>
         </w:rPr>
-        <w:t xml:space="preserve"> e Relatórios</w:t>
-      </w:r>
-      <w:r>
-        <w:rPr>
-          <w:rFonts w:ascii="Segoe UI" w:hAnsi="Segoe UI" w:cs="Segoe UI"/>
-          <w:b/>
-          <w:color w:val="000000" w:themeColor="text1"/>
-          <w:sz w:val="30"/>
-          <w:szCs w:val="30"/>
-          <w14:shadow w14:blurRad="38100" w14:dist="19050" w14:dir="2700000" w14:sx="100000" w14:sy="100000" w14:kx="0" w14:ky="0" w14:algn="tl">
-            <w14:schemeClr w14:val="dk1">
-              <w14:alpha w14:val="60000"/>
-            </w14:schemeClr>
-          </w14:shadow>
-          <w14:textOutline w14:w="0" w14:cap="flat" w14:cmpd="sng" w14:algn="ctr">
-            <w14:noFill/>
-            <w14:prstDash w14:val="solid"/>
-            <w14:round/>
-          </w14:textOutline>
-        </w:rPr>
-        <w:t>.</w:t>
-      </w:r>
-    </w:p>
-    <w:p>
-      <w:pPr>
-        <w:jc w:val="both"/>
-        <w:rPr>
-          <w:rFonts w:ascii="Segoe UI" w:hAnsi="Segoe UI" w:cs="Segoe UI"/>
-          <w:b/>
-          <w:color w:val="000000" w:themeColor="text1"/>
-          <w:sz w:val="30"/>
-          <w:szCs w:val="30"/>
-          <w14:shadow w14:blurRad="38100" w14:dist="19050" w14:dir="2700000" w14:sx="100000" w14:sy="100000" w14:kx="0" w14:ky="0" w14:algn="tl">
-            <w14:schemeClr w14:val="dk1">
-              <w14:alpha w14:val="60000"/>
-            </w14:schemeClr>
-          </w14:shadow>
-          <w14:textOutline w14:w="0" w14:cap="flat" w14:cmpd="sng" w14:algn="ctr">
-            <w14:noFill/>
-            <w14:prstDash w14:val="solid"/>
-            <w14:round/>
-          </w14:textOutline>
-        </w:rPr>
-      </w:pPr>
-      <w:r>
-        <w:rPr>
-          <w:rFonts w:ascii="Segoe UI" w:hAnsi="Segoe UI" w:cs="Segoe UI"/>
-          <w:b/>
-          <w:color w:val="000000" w:themeColor="text1"/>
-          <w:sz w:val="30"/>
-          <w:szCs w:val="30"/>
-          <w:u w:val="single"/>
-          <w14:shadow w14:blurRad="38100" w14:dist="19050" w14:dir="2700000" w14:sx="100000" w14:sy="100000" w14:kx="0" w14:ky="0" w14:algn="tl">
-            <w14:schemeClr w14:val="dk1">
-              <w14:alpha w14:val="60000"/>
-            </w14:schemeClr>
-          </w14:shadow>
-          <w14:textOutline w14:w="0" w14:cap="flat" w14:cmpd="sng" w14:algn="ctr">
-            <w14:noFill/>
-            <w14:prstDash w14:val="solid"/>
-            <w14:round/>
-          </w14:textOutline>
-        </w:rPr>
-        <w:t>Escola Profissional Gustave Eiffel</w:t>
-      </w:r>
-      <w:r>
-        <w:rPr>
-          <w:rFonts w:ascii="Segoe UI" w:hAnsi="Segoe UI" w:cs="Segoe UI"/>
-          <w:b/>
-          <w:color w:val="000000" w:themeColor="text1"/>
-          <w:sz w:val="30"/>
-          <w:szCs w:val="30"/>
-          <w14:shadow w14:blurRad="38100" w14:dist="19050" w14:dir="2700000" w14:sx="100000" w14:sy="100000" w14:kx="0" w14:ky="0" w14:algn="tl">
-            <w14:schemeClr w14:val="dk1">
-              <w14:alpha w14:val="60000"/>
-            </w14:schemeClr>
-          </w14:shadow>
-          <w14:textOutline w14:w="0" w14:cap="flat" w14:cmpd="sng" w14:algn="ctr">
-            <w14:noFill/>
-            <w14:prstDash w14:val="solid"/>
-            <w14:round/>
-          </w14:textOutline>
-        </w:rPr>
-        <w:t xml:space="preserve"> – Pelo equipamento que nos providenciou para a execução deste projeto e pelos professores que nos </w:t>
-      </w:r>
-      <w:r>
-        <w:rPr>
-          <w:rFonts w:ascii="Segoe UI" w:hAnsi="Segoe UI" w:cs="Segoe UI"/>
-          <w:b/>
-          <w:color w:val="000000" w:themeColor="text1"/>
-          <w:sz w:val="30"/>
-          <w:szCs w:val="30"/>
-          <w14:shadow w14:blurRad="38100" w14:dist="19050" w14:dir="2700000" w14:sx="100000" w14:sy="100000" w14:kx="0" w14:ky="0" w14:algn="tl">
-            <w14:schemeClr w14:val="dk1">
-              <w14:alpha w14:val="60000"/>
-            </w14:schemeClr>
-          </w14:shadow>
-          <w14:textOutline w14:w="0" w14:cap="flat" w14:cmpd="sng" w14:algn="ctr">
-            <w14:noFill/>
-            <w14:prstDash w14:val="solid"/>
-            <w14:round/>
-          </w14:textOutline>
-        </w:rPr>
         <w:t>ensinaram ao longo deste tempo.</w:t>
       </w:r>
-      <w:bookmarkStart w:id="34" w:name="_GoBack"/>
-      <w:bookmarkEnd w:id="34"/>
     </w:p>
     <w:p>
       <w:pPr>
@@ -24430,7 +24344,7 @@
                                 <w:sz w:val="24"/>
                                 <w:szCs w:val="24"/>
                               </w:rPr>
-                              <w:t>33</w:t>
+                              <w:t>11</w:t>
                             </w:r>
                             <w:r>
                               <w:rPr>
@@ -24525,7 +24439,7 @@
                           <w:sz w:val="24"/>
                           <w:szCs w:val="24"/>
                         </w:rPr>
-                        <w:t>33</w:t>
+                        <w:t>11</w:t>
                       </w:r>
                       <w:r>
                         <w:rPr>
@@ -29082,7 +28996,7 @@
 </file>
 
 <file path=customXml/itemProps1.xml><?xml version="1.0" encoding="utf-8"?>
-<ds:datastoreItem xmlns:ds="http://schemas.openxmlformats.org/officeDocument/2006/customXml" ds:itemID="{80598B0E-7878-40AE-B141-C6756E8187EB}">
+<ds:datastoreItem xmlns:ds="http://schemas.openxmlformats.org/officeDocument/2006/customXml" ds:itemID="{2BB24FA9-B0A2-4A09-95CF-808474D2740C}">
   <ds:schemaRefs>
     <ds:schemaRef ds:uri="http://schemas.openxmlformats.org/officeDocument/2006/bibliography"/>
   </ds:schemaRefs>

</xml_diff>

<commit_message>
Redificações finais no relatório
falta só o índice de figuras
</commit_message>
<xml_diff>
--- a/Documentos PT/Relatório PT.docx
+++ b/Documentos PT/Relatório PT.docx
@@ -7082,22 +7082,29 @@
           <w:rFonts w:ascii="Segoe UI" w:hAnsi="Segoe UI" w:cs="Segoe UI"/>
           <w:sz w:val="32"/>
         </w:rPr>
-        <w:t>Figura 7 – A BLL no nosso projeto</w:t>
-      </w:r>
-    </w:p>
-    <w:p>
-      <w:pPr>
-        <w:jc w:val="both"/>
+        <w:t>Figura 7 – A BLL d</w:t>
+      </w:r>
+      <w:r>
         <w:rPr>
           <w:rFonts w:ascii="Segoe UI" w:hAnsi="Segoe UI" w:cs="Segoe UI"/>
           <w:sz w:val="32"/>
         </w:rPr>
-      </w:pPr>
-      <w:r>
+        <w:t>o nosso projeto</w:t>
+      </w:r>
+    </w:p>
+    <w:p>
+      <w:pPr>
+        <w:jc w:val="both"/>
         <w:rPr>
           <w:rFonts w:ascii="Segoe UI" w:hAnsi="Segoe UI" w:cs="Segoe UI"/>
           <w:sz w:val="32"/>
         </w:rPr>
+      </w:pPr>
+      <w:r>
+        <w:rPr>
+          <w:rFonts w:ascii="Segoe UI" w:hAnsi="Segoe UI" w:cs="Segoe UI"/>
+          <w:sz w:val="32"/>
+        </w:rPr>
         <w:t xml:space="preserve">Figura 8 – </w:t>
       </w:r>
       <w:proofErr w:type="spellStart"/>
@@ -7121,7 +7128,21 @@
           <w:rFonts w:ascii="Segoe UI" w:hAnsi="Segoe UI" w:cs="Segoe UI"/>
           <w:sz w:val="32"/>
         </w:rPr>
-        <w:t xml:space="preserve">ou janela de Início de Sessão - </w:t>
+        <w:t xml:space="preserve">ou janela de Início de Sessão </w:t>
+      </w:r>
+      <w:r>
+        <w:rPr>
+          <w:rFonts w:ascii="Segoe UI" w:hAnsi="Segoe UI" w:cs="Segoe UI"/>
+          <w:sz w:val="32"/>
+        </w:rPr>
+        <w:t>–</w:t>
+      </w:r>
+      <w:r>
+        <w:rPr>
+          <w:rFonts w:ascii="Segoe UI" w:hAnsi="Segoe UI" w:cs="Segoe UI"/>
+          <w:sz w:val="32"/>
+        </w:rPr>
+        <w:t xml:space="preserve"> </w:t>
       </w:r>
       <w:proofErr w:type="spellStart"/>
       <w:r>
@@ -7132,6 +7153,31 @@
         <w:t>MDIChild</w:t>
       </w:r>
       <w:proofErr w:type="spellEnd"/>
+    </w:p>
+    <w:p>
+      <w:pPr>
+        <w:jc w:val="both"/>
+        <w:rPr>
+          <w:rFonts w:ascii="Segoe UI" w:hAnsi="Segoe UI" w:cs="Segoe UI"/>
+          <w:sz w:val="32"/>
+        </w:rPr>
+      </w:pPr>
+    </w:p>
+    <w:p>
+      <w:pPr>
+        <w:jc w:val="both"/>
+        <w:rPr>
+          <w:rFonts w:ascii="Segoe UI" w:hAnsi="Segoe UI" w:cs="Segoe UI"/>
+          <w:sz w:val="32"/>
+        </w:rPr>
+      </w:pPr>
+      <w:r>
+        <w:rPr>
+          <w:rFonts w:ascii="Segoe UI" w:hAnsi="Segoe UI" w:cs="Segoe UI"/>
+          <w:sz w:val="32"/>
+        </w:rPr>
+        <w:t xml:space="preserve"> </w:t>
+      </w:r>
     </w:p>
     <w:p>
       <w:pPr>
@@ -11259,7 +11305,7 @@
         <mc:AlternateContent>
           <mc:Choice Requires="wps">
             <w:drawing>
-              <wp:anchor distT="0" distB="0" distL="114300" distR="114300" simplePos="0" relativeHeight="251693056" behindDoc="1" locked="0" layoutInCell="1" allowOverlap="1" wp14:anchorId="15B7E10C" wp14:editId="4A4135A4">
+              <wp:anchor distT="0" distB="0" distL="114300" distR="114300" simplePos="0" relativeHeight="251693056" behindDoc="1" locked="0" layoutInCell="1" allowOverlap="1" wp14:anchorId="5E556B92" wp14:editId="0E0C9D1A">
                 <wp:simplePos x="0" y="0"/>
                 <wp:positionH relativeFrom="column">
                   <wp:posOffset>-786130</wp:posOffset>
@@ -11343,7 +11389,7 @@
           </mc:Choice>
           <mc:Fallback>
             <w:pict>
-              <v:shape w14:anchorId="15B7E10C" id="Caixa de texto 23" o:spid="_x0000_s1027" type="#_x0000_t202" style="position:absolute;left:0;text-align:left;margin-left:-61.9pt;margin-top:324.05pt;width:517.5pt;height:.05pt;z-index:-251623424;visibility:visible;mso-wrap-style:square;mso-wrap-distance-left:9pt;mso-wrap-distance-top:0;mso-wrap-distance-right:9pt;mso-wrap-distance-bottom:0;mso-position-horizontal:absolute;mso-position-horizontal-relative:text;mso-position-vertical:absolute;mso-position-vertical-relative:text;v-text-anchor:top" o:gfxdata="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" stroked="f">
+              <v:shape w14:anchorId="5E556B92" id="Caixa de texto 23" o:spid="_x0000_s1027" type="#_x0000_t202" style="position:absolute;left:0;text-align:left;margin-left:-61.9pt;margin-top:324.05pt;width:517.5pt;height:.05pt;z-index:-251623424;visibility:visible;mso-wrap-style:square;mso-wrap-distance-left:9pt;mso-wrap-distance-top:0;mso-wrap-distance-right:9pt;mso-wrap-distance-bottom:0;mso-position-horizontal:absolute;mso-position-horizontal-relative:text;mso-position-vertical:absolute;mso-position-vertical-relative:text;v-text-anchor:top" o:gfxdata="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" stroked="f">
                 <v:textbox style="mso-fit-shape-to-text:t" inset="0,0,0,0">
                   <w:txbxContent>
                     <w:p>
@@ -11390,7 +11436,7 @@
           <w:lang w:eastAsia="pt-PT"/>
         </w:rPr>
         <w:drawing>
-          <wp:anchor distT="0" distB="0" distL="114300" distR="114300" simplePos="0" relativeHeight="251704320" behindDoc="1" locked="0" layoutInCell="1" allowOverlap="1" wp14:anchorId="53048AB9" wp14:editId="704ABCC3">
+          <wp:anchor distT="0" distB="0" distL="114300" distR="114300" simplePos="0" relativeHeight="251704320" behindDoc="1" locked="0" layoutInCell="1" allowOverlap="1" wp14:anchorId="14F3B8DA" wp14:editId="650744D5">
             <wp:simplePos x="0" y="0"/>
             <wp:positionH relativeFrom="page">
               <wp:align>right</wp:align>
@@ -13350,8 +13396,6 @@
       <w:pPr>
         <w:jc w:val="both"/>
       </w:pPr>
-      <w:bookmarkStart w:id="16" w:name="_GoBack"/>
-      <w:bookmarkEnd w:id="16"/>
     </w:p>
     <w:p>
       <w:pPr>
@@ -13372,7 +13416,7 @@
           <w:sz w:val="36"/>
         </w:rPr>
       </w:pPr>
-      <w:bookmarkStart w:id="17" w:name="_Toc391919711"/>
+      <w:bookmarkStart w:id="16" w:name="_Toc391919711"/>
       <w:r>
         <w:rPr>
           <w:rFonts w:ascii="Segoe UI" w:hAnsi="Segoe UI" w:cs="Segoe UI"/>
@@ -13381,7 +13425,7 @@
         </w:rPr>
         <w:t>Pontos de situação</w:t>
       </w:r>
-      <w:bookmarkEnd w:id="17"/>
+      <w:bookmarkEnd w:id="16"/>
     </w:p>
     <w:p>
       <w:pPr>
@@ -13730,7 +13774,7 @@
           <w:sz w:val="36"/>
         </w:rPr>
       </w:pPr>
-      <w:bookmarkStart w:id="18" w:name="_Toc391919712"/>
+      <w:bookmarkStart w:id="17" w:name="_Toc391919712"/>
       <w:r>
         <w:rPr>
           <w:rFonts w:ascii="Segoe UI" w:hAnsi="Segoe UI" w:cs="Segoe UI"/>
@@ -13741,7 +13785,7 @@
         <w:lastRenderedPageBreak/>
         <w:t>Análise</w:t>
       </w:r>
-      <w:bookmarkEnd w:id="18"/>
+      <w:bookmarkEnd w:id="17"/>
     </w:p>
     <w:p>
       <w:pPr>
@@ -13798,7 +13842,7 @@
           <w:sz w:val="28"/>
         </w:rPr>
       </w:pPr>
-      <w:bookmarkStart w:id="19" w:name="_Toc391919713"/>
+      <w:bookmarkStart w:id="18" w:name="_Toc391919713"/>
       <w:r>
         <w:rPr>
           <w:rStyle w:val="Cabealho3Carter"/>
@@ -13808,7 +13852,7 @@
         </w:rPr>
         <w:t>Planeamento do modelo de dados</w:t>
       </w:r>
-      <w:bookmarkEnd w:id="19"/>
+      <w:bookmarkEnd w:id="18"/>
     </w:p>
     <w:p>
       <w:pPr>
@@ -15437,7 +15481,7 @@
           </w14:textFill>
         </w:rPr>
       </w:pPr>
-      <w:bookmarkStart w:id="20" w:name="_Toc391919714"/>
+      <w:bookmarkStart w:id="19" w:name="_Toc391919714"/>
       <w:r>
         <w:rPr>
           <w:noProof/>
@@ -15447,7 +15491,7 @@
         <mc:AlternateContent>
           <mc:Choice Requires="wps">
             <w:drawing>
-              <wp:anchor distT="0" distB="0" distL="114300" distR="114300" simplePos="0" relativeHeight="251695104" behindDoc="1" locked="0" layoutInCell="1" allowOverlap="1" wp14:anchorId="6C254FA2" wp14:editId="6E6CE599">
+              <wp:anchor distT="0" distB="0" distL="114300" distR="114300" simplePos="0" relativeHeight="251695104" behindDoc="1" locked="0" layoutInCell="1" allowOverlap="1" wp14:anchorId="62E87DB6" wp14:editId="0C2BA342">
                 <wp:simplePos x="0" y="0"/>
                 <wp:positionH relativeFrom="column">
                   <wp:posOffset>-1063625</wp:posOffset>
@@ -15558,7 +15602,7 @@
           </mc:Choice>
           <mc:Fallback>
             <w:pict>
-              <v:shape w14:anchorId="6C254FA2" id="Caixa de texto 24" o:spid="_x0000_s1028" type="#_x0000_t202" style="position:absolute;left:0;text-align:left;margin-left:-83.75pt;margin-top:458.65pt;width:593.55pt;height:.05pt;z-index:-251621376;visibility:visible;mso-wrap-style:square;mso-wrap-distance-left:9pt;mso-wrap-distance-top:0;mso-wrap-distance-right:9pt;mso-wrap-distance-bottom:0;mso-position-horizontal:absolute;mso-position-horizontal-relative:text;mso-position-vertical:absolute;mso-position-vertical-relative:text;v-text-anchor:top" o:gfxdata="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" stroked="f">
+              <v:shape w14:anchorId="62E87DB6" id="Caixa de texto 24" o:spid="_x0000_s1028" type="#_x0000_t202" style="position:absolute;left:0;text-align:left;margin-left:-83.75pt;margin-top:458.65pt;width:593.55pt;height:.05pt;z-index:-251621376;visibility:visible;mso-wrap-style:square;mso-wrap-distance-left:9pt;mso-wrap-distance-top:0;mso-wrap-distance-right:9pt;mso-wrap-distance-bottom:0;mso-position-horizontal:absolute;mso-position-horizontal-relative:text;mso-position-vertical:absolute;mso-position-vertical-relative:text;v-text-anchor:top" o:gfxdata="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" stroked="f">
                 <v:textbox style="mso-fit-shape-to-text:t" inset="0,0,0,0">
                   <w:txbxContent>
                     <w:p>
@@ -15658,7 +15702,7 @@
           </w14:textFill>
         </w:rPr>
         <w:drawing>
-          <wp:anchor distT="0" distB="0" distL="114300" distR="114300" simplePos="0" relativeHeight="251665408" behindDoc="1" locked="0" layoutInCell="1" allowOverlap="1" wp14:anchorId="62B10036" wp14:editId="3B620B88">
+          <wp:anchor distT="0" distB="0" distL="114300" distR="114300" simplePos="0" relativeHeight="251665408" behindDoc="1" locked="0" layoutInCell="1" allowOverlap="1" wp14:anchorId="0122E349" wp14:editId="327625DC">
             <wp:simplePos x="0" y="0"/>
             <wp:positionH relativeFrom="page">
               <wp:align>right</wp:align>
@@ -15763,7 +15807,7 @@
         </w:rPr>
         <w:t>Modelo de Dados</w:t>
       </w:r>
-      <w:bookmarkEnd w:id="20"/>
+      <w:bookmarkEnd w:id="19"/>
     </w:p>
     <w:p>
       <w:pPr>
@@ -15870,7 +15914,7 @@
           <w:sz w:val="36"/>
         </w:rPr>
       </w:pPr>
-      <w:bookmarkStart w:id="21" w:name="_Toc391919715"/>
+      <w:bookmarkStart w:id="20" w:name="_Toc391919715"/>
       <w:r>
         <w:rPr>
           <w:rFonts w:ascii="Segoe UI" w:hAnsi="Segoe UI" w:cs="Segoe UI"/>
@@ -15880,7 +15924,7 @@
         </w:rPr>
         <w:t>Implementação</w:t>
       </w:r>
-      <w:bookmarkEnd w:id="21"/>
+      <w:bookmarkEnd w:id="20"/>
     </w:p>
     <w:p>
       <w:pPr>
@@ -16045,7 +16089,7 @@
           <w:szCs w:val="36"/>
         </w:rPr>
       </w:pPr>
-      <w:bookmarkStart w:id="22" w:name="_Toc391919716"/>
+      <w:bookmarkStart w:id="21" w:name="_Toc391919716"/>
       <w:r>
         <w:rPr>
           <w:rStyle w:val="Cabealho3Carter"/>
@@ -16057,7 +16101,7 @@
         </w:rPr>
         <w:t>Implementação da Interface</w:t>
       </w:r>
-      <w:bookmarkEnd w:id="22"/>
+      <w:bookmarkEnd w:id="21"/>
     </w:p>
     <w:p>
       <w:pPr>
@@ -16426,7 +16470,7 @@
         <mc:AlternateContent>
           <mc:Choice Requires="wps">
             <w:drawing>
-              <wp:anchor distT="0" distB="0" distL="114300" distR="114300" simplePos="0" relativeHeight="251697152" behindDoc="1" locked="0" layoutInCell="1" allowOverlap="1" wp14:anchorId="3B613A2C" wp14:editId="1C0174B1">
+              <wp:anchor distT="0" distB="0" distL="114300" distR="114300" simplePos="0" relativeHeight="251697152" behindDoc="1" locked="0" layoutInCell="1" allowOverlap="1" wp14:anchorId="7997478E" wp14:editId="3BA107BD">
                 <wp:simplePos x="0" y="0"/>
                 <wp:positionH relativeFrom="column">
                   <wp:posOffset>-767715</wp:posOffset>
@@ -16504,7 +16548,7 @@
           </mc:Choice>
           <mc:Fallback>
             <w:pict>
-              <v:shape w14:anchorId="3B613A2C" id="Caixa de texto 25" o:spid="_x0000_s1029" type="#_x0000_t202" style="position:absolute;left:0;text-align:left;margin-left:-60.45pt;margin-top:328.15pt;width:546.1pt;height:.05pt;z-index:-251619328;visibility:visible;mso-wrap-style:square;mso-wrap-distance-left:9pt;mso-wrap-distance-top:0;mso-wrap-distance-right:9pt;mso-wrap-distance-bottom:0;mso-position-horizontal:absolute;mso-position-horizontal-relative:text;mso-position-vertical:absolute;mso-position-vertical-relative:text;v-text-anchor:top" o:gfxdata="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" stroked="f">
+              <v:shape w14:anchorId="7997478E" id="Caixa de texto 25" o:spid="_x0000_s1029" type="#_x0000_t202" style="position:absolute;left:0;text-align:left;margin-left:-60.45pt;margin-top:328.15pt;width:546.1pt;height:.05pt;z-index:-251619328;visibility:visible;mso-wrap-style:square;mso-wrap-distance-left:9pt;mso-wrap-distance-top:0;mso-wrap-distance-right:9pt;mso-wrap-distance-bottom:0;mso-position-horizontal:absolute;mso-position-horizontal-relative:text;mso-position-vertical:absolute;mso-position-vertical-relative:text;v-text-anchor:top" o:gfxdata="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" stroked="f">
                 <v:textbox style="mso-fit-shape-to-text:t" inset="0,0,0,0">
                   <w:txbxContent>
                     <w:p>
@@ -16545,7 +16589,7 @@
           <w:lang w:eastAsia="pt-PT"/>
         </w:rPr>
         <w:drawing>
-          <wp:anchor distT="0" distB="0" distL="114300" distR="114300" simplePos="0" relativeHeight="251691008" behindDoc="1" locked="0" layoutInCell="1" allowOverlap="1" wp14:anchorId="7EE66172" wp14:editId="673546A0">
+          <wp:anchor distT="0" distB="0" distL="114300" distR="114300" simplePos="0" relativeHeight="251691008" behindDoc="1" locked="0" layoutInCell="1" allowOverlap="1" wp14:anchorId="2BB2A42B" wp14:editId="7F50DC89">
             <wp:simplePos x="0" y="0"/>
             <wp:positionH relativeFrom="margin">
               <wp:align>center</wp:align>
@@ -16846,7 +16890,7 @@
           <w:lang w:eastAsia="pt-PT"/>
         </w:rPr>
         <w:drawing>
-          <wp:inline distT="0" distB="0" distL="0" distR="0" wp14:anchorId="01E35DD7" wp14:editId="0A93C24C">
+          <wp:inline distT="0" distB="0" distL="0" distR="0" wp14:anchorId="5C296895" wp14:editId="3B9DFCDD">
             <wp:extent cx="6038850" cy="4020692"/>
             <wp:effectExtent l="0" t="0" r="0" b="0"/>
             <wp:docPr id="21" name="Imagem 21"/>
@@ -17219,7 +17263,7 @@
           <w:lang w:eastAsia="pt-PT"/>
         </w:rPr>
         <w:drawing>
-          <wp:inline distT="0" distB="0" distL="0" distR="0" wp14:anchorId="61919222" wp14:editId="28A01FD9">
+          <wp:inline distT="0" distB="0" distL="0" distR="0" wp14:anchorId="36FA70DE" wp14:editId="40C8D289">
             <wp:extent cx="5524500" cy="4223930"/>
             <wp:effectExtent l="0" t="0" r="0" b="5715"/>
             <wp:docPr id="22" name="Imagem 22"/>
@@ -17577,7 +17621,7 @@
           <w:sz w:val="28"/>
         </w:rPr>
       </w:pPr>
-      <w:bookmarkStart w:id="23" w:name="_Toc391919717"/>
+      <w:bookmarkStart w:id="22" w:name="_Toc391919717"/>
       <w:r>
         <w:rPr>
           <w:rStyle w:val="Cabealho3Carter"/>
@@ -17588,7 +17632,7 @@
         </w:rPr>
         <w:t>Implementação das classes DAL e BLL</w:t>
       </w:r>
-      <w:bookmarkEnd w:id="23"/>
+      <w:bookmarkEnd w:id="22"/>
     </w:p>
     <w:p>
       <w:pPr>
@@ -17793,7 +17837,7 @@
         <mc:AlternateContent>
           <mc:Choice Requires="wps">
             <w:drawing>
-              <wp:anchor distT="0" distB="0" distL="114300" distR="114300" simplePos="0" relativeHeight="251699200" behindDoc="1" locked="0" layoutInCell="1" allowOverlap="1" wp14:anchorId="0DF92C10" wp14:editId="2B1C28D9">
+              <wp:anchor distT="0" distB="0" distL="114300" distR="114300" simplePos="0" relativeHeight="251699200" behindDoc="1" locked="0" layoutInCell="1" allowOverlap="1" wp14:anchorId="73419C18" wp14:editId="370E4C1D">
                 <wp:simplePos x="0" y="0"/>
                 <wp:positionH relativeFrom="column">
                   <wp:posOffset>1537970</wp:posOffset>
@@ -17873,7 +17917,7 @@
           </mc:Choice>
           <mc:Fallback>
             <w:pict>
-              <v:shape w14:anchorId="0DF92C10" id="Caixa de texto 26" o:spid="_x0000_s1030" type="#_x0000_t202" style="position:absolute;left:0;text-align:left;margin-left:121.1pt;margin-top:408.3pt;width:182.25pt;height:.05pt;z-index:-251617280;visibility:visible;mso-wrap-style:square;mso-wrap-distance-left:9pt;mso-wrap-distance-top:0;mso-wrap-distance-right:9pt;mso-wrap-distance-bottom:0;mso-position-horizontal:absolute;mso-position-horizontal-relative:text;mso-position-vertical:absolute;mso-position-vertical-relative:text;v-text-anchor:top" o:gfxdata="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" stroked="f">
+              <v:shape w14:anchorId="73419C18" id="Caixa de texto 26" o:spid="_x0000_s1030" type="#_x0000_t202" style="position:absolute;left:0;text-align:left;margin-left:121.1pt;margin-top:408.3pt;width:182.25pt;height:.05pt;z-index:-251617280;visibility:visible;mso-wrap-style:square;mso-wrap-distance-left:9pt;mso-wrap-distance-top:0;mso-wrap-distance-right:9pt;mso-wrap-distance-bottom:0;mso-position-horizontal:absolute;mso-position-horizontal-relative:text;mso-position-vertical:absolute;mso-position-vertical-relative:text;v-text-anchor:top" o:gfxdata="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" stroked="f">
                 <v:textbox style="mso-fit-shape-to-text:t" inset="0,0,0,0">
                   <w:txbxContent>
                     <w:p>
@@ -17912,7 +17956,7 @@
           <w:lang w:eastAsia="pt-PT"/>
         </w:rPr>
         <w:drawing>
-          <wp:anchor distT="0" distB="0" distL="114300" distR="114300" simplePos="0" relativeHeight="251666432" behindDoc="1" locked="0" layoutInCell="1" allowOverlap="1" wp14:anchorId="7257C7CC" wp14:editId="2C98DB71">
+          <wp:anchor distT="0" distB="0" distL="114300" distR="114300" simplePos="0" relativeHeight="251666432" behindDoc="1" locked="0" layoutInCell="1" allowOverlap="1" wp14:anchorId="3A8AD711" wp14:editId="7B697B8B">
             <wp:simplePos x="0" y="0"/>
             <wp:positionH relativeFrom="margin">
               <wp:align>center</wp:align>
@@ -18324,7 +18368,7 @@
         <mc:AlternateContent>
           <mc:Choice Requires="wps">
             <w:drawing>
-              <wp:anchor distT="0" distB="0" distL="114300" distR="114300" simplePos="0" relativeHeight="251701248" behindDoc="1" locked="0" layoutInCell="1" allowOverlap="1" wp14:anchorId="7F273B1D" wp14:editId="1F13C92A">
+              <wp:anchor distT="0" distB="0" distL="114300" distR="114300" simplePos="0" relativeHeight="251701248" behindDoc="1" locked="0" layoutInCell="1" allowOverlap="1" wp14:anchorId="18B57192" wp14:editId="03D29B13">
                 <wp:simplePos x="0" y="0"/>
                 <wp:positionH relativeFrom="column">
                   <wp:posOffset>899795</wp:posOffset>
@@ -18405,7 +18449,7 @@
           </mc:Choice>
           <mc:Fallback>
             <w:pict>
-              <v:shape w14:anchorId="7F273B1D" id="Caixa de texto 27" o:spid="_x0000_s1031" type="#_x0000_t202" style="position:absolute;margin-left:70.85pt;margin-top:283.2pt;width:282.75pt;height:.05pt;z-index:-251615232;visibility:visible;mso-wrap-style:square;mso-wrap-distance-left:9pt;mso-wrap-distance-top:0;mso-wrap-distance-right:9pt;mso-wrap-distance-bottom:0;mso-position-horizontal:absolute;mso-position-horizontal-relative:text;mso-position-vertical:absolute;mso-position-vertical-relative:text;v-text-anchor:top" o:gfxdata="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" stroked="f">
+              <v:shape w14:anchorId="18B57192" id="Caixa de texto 27" o:spid="_x0000_s1031" type="#_x0000_t202" style="position:absolute;margin-left:70.85pt;margin-top:283.2pt;width:282.75pt;height:.05pt;z-index:-251615232;visibility:visible;mso-wrap-style:square;mso-wrap-distance-left:9pt;mso-wrap-distance-top:0;mso-wrap-distance-right:9pt;mso-wrap-distance-bottom:0;mso-position-horizontal:absolute;mso-position-horizontal-relative:text;mso-position-vertical:absolute;mso-position-vertical-relative:text;v-text-anchor:top" o:gfxdata="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" stroked="f">
                 <v:textbox style="mso-fit-shape-to-text:t" inset="0,0,0,0">
                   <w:txbxContent>
                     <w:p>
@@ -18445,7 +18489,7 @@
           <w:lang w:eastAsia="pt-PT"/>
         </w:rPr>
         <w:drawing>
-          <wp:anchor distT="0" distB="0" distL="114300" distR="114300" simplePos="0" relativeHeight="251668480" behindDoc="1" locked="0" layoutInCell="1" allowOverlap="1" wp14:anchorId="55190D06" wp14:editId="3D1584EF">
+          <wp:anchor distT="0" distB="0" distL="114300" distR="114300" simplePos="0" relativeHeight="251668480" behindDoc="1" locked="0" layoutInCell="1" allowOverlap="1" wp14:anchorId="4193E1BF" wp14:editId="61483EEA">
             <wp:simplePos x="0" y="0"/>
             <wp:positionH relativeFrom="margin">
               <wp:align>center</wp:align>
@@ -18546,7 +18590,7 @@
           <w:sz w:val="28"/>
         </w:rPr>
       </w:pPr>
-      <w:bookmarkStart w:id="24" w:name="_Toc391919718"/>
+      <w:bookmarkStart w:id="23" w:name="_Toc391919718"/>
       <w:r>
         <w:rPr>
           <w:rStyle w:val="Cabealho3Carter"/>
@@ -18557,7 +18601,7 @@
         </w:rPr>
         <w:t>Implementação da Autenticação</w:t>
       </w:r>
-      <w:bookmarkEnd w:id="24"/>
+      <w:bookmarkEnd w:id="23"/>
     </w:p>
     <w:p/>
     <w:p>
@@ -18631,7 +18675,7 @@
         <mc:AlternateContent>
           <mc:Choice Requires="wps">
             <w:drawing>
-              <wp:anchor distT="0" distB="0" distL="114300" distR="114300" simplePos="0" relativeHeight="251703296" behindDoc="1" locked="0" layoutInCell="1" allowOverlap="1" wp14:anchorId="38D15386" wp14:editId="517E1B23">
+              <wp:anchor distT="0" distB="0" distL="114300" distR="114300" simplePos="0" relativeHeight="251703296" behindDoc="1" locked="0" layoutInCell="1" allowOverlap="1" wp14:anchorId="2BA291BE" wp14:editId="16BDEDBC">
                 <wp:simplePos x="0" y="0"/>
                 <wp:positionH relativeFrom="margin">
                   <wp:align>left</wp:align>
@@ -18730,7 +18774,7 @@
           </mc:Choice>
           <mc:Fallback>
             <w:pict>
-              <v:shape w14:anchorId="38D15386" id="Caixa de texto 28" o:spid="_x0000_s1032" type="#_x0000_t202" style="position:absolute;left:0;text-align:left;margin-left:0;margin-top:443.5pt;width:443.55pt;height:.05pt;z-index:-251613184;visibility:visible;mso-wrap-style:square;mso-wrap-distance-left:9pt;mso-wrap-distance-top:0;mso-wrap-distance-right:9pt;mso-wrap-distance-bottom:0;mso-position-horizontal:left;mso-position-horizontal-relative:margin;mso-position-vertical:absolute;mso-position-vertical-relative:text;v-text-anchor:top" o:gfxdata="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" stroked="f">
+              <v:shape w14:anchorId="2BA291BE" id="Caixa de texto 28" o:spid="_x0000_s1032" type="#_x0000_t202" style="position:absolute;left:0;text-align:left;margin-left:0;margin-top:443.5pt;width:443.55pt;height:.05pt;z-index:-251613184;visibility:visible;mso-wrap-style:square;mso-wrap-distance-left:9pt;mso-wrap-distance-top:0;mso-wrap-distance-right:9pt;mso-wrap-distance-bottom:0;mso-position-horizontal:left;mso-position-horizontal-relative:margin;mso-position-vertical:absolute;mso-position-vertical-relative:text;v-text-anchor:top" o:gfxdata="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" stroked="f">
                 <v:textbox style="mso-fit-shape-to-text:t" inset="0,0,0,0">
                   <w:txbxContent>
                     <w:p>
@@ -18791,7 +18835,7 @@
           <w:lang w:eastAsia="pt-PT"/>
         </w:rPr>
         <w:drawing>
-          <wp:anchor distT="0" distB="0" distL="114300" distR="114300" simplePos="0" relativeHeight="251667456" behindDoc="1" locked="0" layoutInCell="1" allowOverlap="1" wp14:anchorId="2C628185" wp14:editId="5A0F8B01">
+          <wp:anchor distT="0" distB="0" distL="114300" distR="114300" simplePos="0" relativeHeight="251667456" behindDoc="1" locked="0" layoutInCell="1" allowOverlap="1" wp14:anchorId="0F55F242" wp14:editId="6F3B80DA">
             <wp:simplePos x="0" y="0"/>
             <wp:positionH relativeFrom="margin">
               <wp:align>center</wp:align>
@@ -18970,7 +19014,7 @@
           </w14:textFill>
         </w:rPr>
       </w:pPr>
-      <w:bookmarkStart w:id="25" w:name="_Toc391919719"/>
+      <w:bookmarkStart w:id="24" w:name="_Toc391919719"/>
       <w:r>
         <w:rPr>
           <w:rFonts w:ascii="Segoe UI" w:hAnsi="Segoe UI" w:cs="Segoe UI"/>
@@ -19007,7 +19051,7 @@
         <w:lastRenderedPageBreak/>
         <w:t>Versões</w:t>
       </w:r>
-      <w:bookmarkEnd w:id="25"/>
+      <w:bookmarkEnd w:id="24"/>
     </w:p>
     <w:p>
       <w:pPr>
@@ -19019,7 +19063,7 @@
           <w:szCs w:val="36"/>
         </w:rPr>
       </w:pPr>
-      <w:bookmarkStart w:id="26" w:name="_Toc391919720"/>
+      <w:bookmarkStart w:id="25" w:name="_Toc391919720"/>
       <w:r>
         <w:rPr>
           <w:rStyle w:val="Cabealho2Carter"/>
@@ -19030,7 +19074,7 @@
         </w:rPr>
         <w:t>0.1.0.0</w:t>
       </w:r>
-      <w:bookmarkEnd w:id="26"/>
+      <w:bookmarkEnd w:id="25"/>
     </w:p>
     <w:p>
       <w:pPr>
@@ -19160,7 +19204,7 @@
           <w:szCs w:val="40"/>
         </w:rPr>
       </w:pPr>
-      <w:bookmarkStart w:id="27" w:name="_Toc391919721"/>
+      <w:bookmarkStart w:id="26" w:name="_Toc391919721"/>
       <w:r>
         <w:rPr>
           <w:rStyle w:val="Cabealho2Carter"/>
@@ -19171,7 +19215,7 @@
         </w:rPr>
         <w:t>0.3.2.0</w:t>
       </w:r>
-      <w:bookmarkEnd w:id="27"/>
+      <w:bookmarkEnd w:id="26"/>
     </w:p>
     <w:p>
       <w:pPr>
@@ -19445,7 +19489,7 @@
           <w:sz w:val="40"/>
         </w:rPr>
       </w:pPr>
-      <w:bookmarkStart w:id="28" w:name="_Toc391919722"/>
+      <w:bookmarkStart w:id="27" w:name="_Toc391919722"/>
       <w:r>
         <w:rPr>
           <w:rFonts w:ascii="Segoe UI" w:hAnsi="Segoe UI" w:cs="Segoe UI"/>
@@ -19454,7 +19498,7 @@
         </w:rPr>
         <w:t>0.5.4.0</w:t>
       </w:r>
-      <w:bookmarkEnd w:id="28"/>
+      <w:bookmarkEnd w:id="27"/>
     </w:p>
     <w:p>
       <w:pPr>
@@ -19589,7 +19633,7 @@
           <w:sz w:val="40"/>
         </w:rPr>
       </w:pPr>
-      <w:bookmarkStart w:id="29" w:name="_Toc391919723"/>
+      <w:bookmarkStart w:id="28" w:name="_Toc391919723"/>
       <w:r>
         <w:rPr>
           <w:rFonts w:ascii="Segoe UI" w:hAnsi="Segoe UI" w:cs="Segoe UI"/>
@@ -19599,7 +19643,7 @@
         <w:lastRenderedPageBreak/>
         <w:t>0.7.3.0</w:t>
       </w:r>
-      <w:bookmarkEnd w:id="29"/>
+      <w:bookmarkEnd w:id="28"/>
     </w:p>
     <w:p>
       <w:pPr>
@@ -19797,7 +19841,7 @@
           <w:sz w:val="40"/>
         </w:rPr>
       </w:pPr>
-      <w:bookmarkStart w:id="30" w:name="_Toc391919724"/>
+      <w:bookmarkStart w:id="29" w:name="_Toc391919724"/>
       <w:r>
         <w:rPr>
           <w:rFonts w:ascii="Segoe UI" w:hAnsi="Segoe UI" w:cs="Segoe UI"/>
@@ -19806,7 +19850,7 @@
         </w:rPr>
         <w:t>1.0.0.0</w:t>
       </w:r>
-      <w:bookmarkEnd w:id="30"/>
+      <w:bookmarkEnd w:id="29"/>
     </w:p>
     <w:p>
       <w:pPr>
@@ -20102,7 +20146,7 @@
           </w14:textFill>
         </w:rPr>
       </w:pPr>
-      <w:bookmarkStart w:id="31" w:name="_Toc391919725"/>
+      <w:bookmarkStart w:id="30" w:name="_Toc391919725"/>
       <w:r>
         <w:rPr>
           <w:rFonts w:ascii="Segoe UI" w:hAnsi="Segoe UI" w:cs="Segoe UI"/>
@@ -20139,7 +20183,7 @@
         <w:lastRenderedPageBreak/>
         <w:t>Conclusões</w:t>
       </w:r>
-      <w:bookmarkEnd w:id="31"/>
+      <w:bookmarkEnd w:id="30"/>
     </w:p>
     <w:p>
       <w:pPr>
@@ -20207,7 +20251,7 @@
           </w14:textOutline>
         </w:rPr>
         <w:drawing>
-          <wp:anchor distT="0" distB="0" distL="114300" distR="114300" simplePos="0" relativeHeight="251669504" behindDoc="1" locked="0" layoutInCell="1" allowOverlap="1" wp14:anchorId="3CE3D2D4" wp14:editId="0B1BD5E7">
+          <wp:anchor distT="0" distB="0" distL="114300" distR="114300" simplePos="0" relativeHeight="251669504" behindDoc="1" locked="0" layoutInCell="1" allowOverlap="1" wp14:anchorId="58CB11D9" wp14:editId="017885FB">
             <wp:simplePos x="0" y="0"/>
             <wp:positionH relativeFrom="rightMargin">
               <wp:align>left</wp:align>
@@ -20345,7 +20389,7 @@
           </w14:textOutline>
         </w:rPr>
         <w:drawing>
-          <wp:anchor distT="0" distB="0" distL="114300" distR="114300" simplePos="0" relativeHeight="251671552" behindDoc="1" locked="0" layoutInCell="1" allowOverlap="1" wp14:anchorId="45E9ABF3" wp14:editId="3076697D">
+          <wp:anchor distT="0" distB="0" distL="114300" distR="114300" simplePos="0" relativeHeight="251671552" behindDoc="1" locked="0" layoutInCell="1" allowOverlap="1" wp14:anchorId="07B8A0FD" wp14:editId="5104C33B">
             <wp:simplePos x="0" y="0"/>
             <wp:positionH relativeFrom="rightMargin">
               <wp:align>left</wp:align>
@@ -20636,7 +20680,7 @@
           </w14:textOutline>
         </w:rPr>
         <w:drawing>
-          <wp:anchor distT="0" distB="0" distL="114300" distR="114300" simplePos="0" relativeHeight="251673600" behindDoc="1" locked="0" layoutInCell="1" allowOverlap="1" wp14:anchorId="49B99C94" wp14:editId="70B8AE22">
+          <wp:anchor distT="0" distB="0" distL="114300" distR="114300" simplePos="0" relativeHeight="251673600" behindDoc="1" locked="0" layoutInCell="1" allowOverlap="1" wp14:anchorId="3EC2920D" wp14:editId="4969D630">
             <wp:simplePos x="0" y="0"/>
             <wp:positionH relativeFrom="rightMargin">
               <wp:posOffset>95885</wp:posOffset>
@@ -20901,7 +20945,7 @@
           </w14:textOutline>
         </w:rPr>
         <w:drawing>
-          <wp:anchor distT="0" distB="0" distL="114300" distR="114300" simplePos="0" relativeHeight="251675648" behindDoc="1" locked="0" layoutInCell="1" allowOverlap="1" wp14:anchorId="77FD3C6B" wp14:editId="4903CEA1">
+          <wp:anchor distT="0" distB="0" distL="114300" distR="114300" simplePos="0" relativeHeight="251675648" behindDoc="1" locked="0" layoutInCell="1" allowOverlap="1" wp14:anchorId="7C4AC4A1" wp14:editId="5B66427B">
             <wp:simplePos x="0" y="0"/>
             <wp:positionH relativeFrom="rightMargin">
               <wp:posOffset>38735</wp:posOffset>
@@ -21146,7 +21190,7 @@
           </w14:textOutline>
         </w:rPr>
         <w:drawing>
-          <wp:anchor distT="0" distB="0" distL="114300" distR="114300" simplePos="0" relativeHeight="251677696" behindDoc="1" locked="0" layoutInCell="1" allowOverlap="1" wp14:anchorId="321AD6C6" wp14:editId="4AAE2D11">
+          <wp:anchor distT="0" distB="0" distL="114300" distR="114300" simplePos="0" relativeHeight="251677696" behindDoc="1" locked="0" layoutInCell="1" allowOverlap="1" wp14:anchorId="7D115B65" wp14:editId="1DEC356B">
             <wp:simplePos x="0" y="0"/>
             <wp:positionH relativeFrom="rightMargin">
               <wp:align>left</wp:align>
@@ -21400,7 +21444,7 @@
           </w14:textOutline>
         </w:rPr>
         <w:drawing>
-          <wp:anchor distT="0" distB="0" distL="114300" distR="114300" simplePos="0" relativeHeight="251679744" behindDoc="1" locked="0" layoutInCell="1" allowOverlap="1" wp14:anchorId="1703B56D" wp14:editId="0453DEAF">
+          <wp:anchor distT="0" distB="0" distL="114300" distR="114300" simplePos="0" relativeHeight="251679744" behindDoc="1" locked="0" layoutInCell="1" allowOverlap="1" wp14:anchorId="09CA09F0" wp14:editId="26EBFB47">
             <wp:simplePos x="0" y="0"/>
             <wp:positionH relativeFrom="rightMargin">
               <wp:posOffset>114935</wp:posOffset>
@@ -21557,7 +21601,7 @@
           </w14:textOutline>
         </w:rPr>
         <w:drawing>
-          <wp:anchor distT="0" distB="0" distL="114300" distR="114300" simplePos="0" relativeHeight="251681792" behindDoc="1" locked="0" layoutInCell="1" allowOverlap="1" wp14:anchorId="20928903" wp14:editId="309EFCBA">
+          <wp:anchor distT="0" distB="0" distL="114300" distR="114300" simplePos="0" relativeHeight="251681792" behindDoc="1" locked="0" layoutInCell="1" allowOverlap="1" wp14:anchorId="4613AA62" wp14:editId="7B7C5866">
             <wp:simplePos x="0" y="0"/>
             <wp:positionH relativeFrom="rightMargin">
               <wp:posOffset>86360</wp:posOffset>
@@ -21692,7 +21736,7 @@
           </w14:textOutline>
         </w:rPr>
         <w:drawing>
-          <wp:anchor distT="0" distB="0" distL="114300" distR="114300" simplePos="0" relativeHeight="251683840" behindDoc="1" locked="0" layoutInCell="1" allowOverlap="1" wp14:anchorId="5E522DBB" wp14:editId="11B147B0">
+          <wp:anchor distT="0" distB="0" distL="114300" distR="114300" simplePos="0" relativeHeight="251683840" behindDoc="1" locked="0" layoutInCell="1" allowOverlap="1" wp14:anchorId="6C584959" wp14:editId="1202C4C2">
             <wp:simplePos x="0" y="0"/>
             <wp:positionH relativeFrom="rightMargin">
               <wp:posOffset>76835</wp:posOffset>
@@ -21876,7 +21920,7 @@
           </w14:textOutline>
         </w:rPr>
         <w:drawing>
-          <wp:anchor distT="0" distB="0" distL="114300" distR="114300" simplePos="0" relativeHeight="251685888" behindDoc="1" locked="0" layoutInCell="1" allowOverlap="1" wp14:anchorId="5917DBDD" wp14:editId="035A9E95">
+          <wp:anchor distT="0" distB="0" distL="114300" distR="114300" simplePos="0" relativeHeight="251685888" behindDoc="1" locked="0" layoutInCell="1" allowOverlap="1" wp14:anchorId="0F430FD6" wp14:editId="1AC3318D">
             <wp:simplePos x="0" y="0"/>
             <wp:positionH relativeFrom="rightMargin">
               <wp:posOffset>133985</wp:posOffset>
@@ -22034,7 +22078,7 @@
           </w14:textOutline>
         </w:rPr>
         <w:drawing>
-          <wp:anchor distT="0" distB="0" distL="114300" distR="114300" simplePos="0" relativeHeight="251687936" behindDoc="1" locked="0" layoutInCell="1" allowOverlap="1" wp14:anchorId="46825FD1" wp14:editId="12A2BCC8">
+          <wp:anchor distT="0" distB="0" distL="114300" distR="114300" simplePos="0" relativeHeight="251687936" behindDoc="1" locked="0" layoutInCell="1" allowOverlap="1" wp14:anchorId="4D50B986" wp14:editId="2CEA3893">
             <wp:simplePos x="0" y="0"/>
             <wp:positionH relativeFrom="rightMargin">
               <wp:posOffset>114935</wp:posOffset>
@@ -22191,7 +22235,7 @@
           </w14:textOutline>
         </w:rPr>
         <w:drawing>
-          <wp:anchor distT="0" distB="0" distL="114300" distR="114300" simplePos="0" relativeHeight="251689984" behindDoc="1" locked="0" layoutInCell="1" allowOverlap="1" wp14:anchorId="0830EEB2" wp14:editId="5841D251">
+          <wp:anchor distT="0" distB="0" distL="114300" distR="114300" simplePos="0" relativeHeight="251689984" behindDoc="1" locked="0" layoutInCell="1" allowOverlap="1" wp14:anchorId="308932A6" wp14:editId="1A68DC94">
             <wp:simplePos x="0" y="0"/>
             <wp:positionH relativeFrom="rightMargin">
               <wp:posOffset>124460</wp:posOffset>
@@ -22443,7 +22487,7 @@
           </w14:textFill>
         </w:rPr>
       </w:pPr>
-      <w:bookmarkStart w:id="32" w:name="_Toc391919726"/>
+      <w:bookmarkStart w:id="31" w:name="_Toc391919726"/>
       <w:r>
         <w:rPr>
           <w:rFonts w:ascii="Segoe UI" w:hAnsi="Segoe UI" w:cs="Segoe UI"/>
@@ -22480,7 +22524,7 @@
         <w:lastRenderedPageBreak/>
         <w:t>Apreciação Final</w:t>
       </w:r>
-      <w:bookmarkEnd w:id="32"/>
+      <w:bookmarkEnd w:id="31"/>
     </w:p>
     <w:p>
       <w:pPr>
@@ -22850,7 +22894,7 @@
           <w:u w:val="single"/>
         </w:rPr>
       </w:pPr>
-      <w:bookmarkStart w:id="33" w:name="_Toc391919727"/>
+      <w:bookmarkStart w:id="32" w:name="_Toc391919727"/>
       <w:r>
         <w:rPr>
           <w:sz w:val="96"/>
@@ -22920,7 +22964,7 @@
         </w:rPr>
         <w:t>dades</w:t>
       </w:r>
-      <w:bookmarkEnd w:id="33"/>
+      <w:bookmarkEnd w:id="32"/>
     </w:p>
     <w:p/>
     <w:p>
@@ -22995,7 +23039,7 @@
           </w14:textFill>
         </w:rPr>
       </w:pPr>
-      <w:bookmarkStart w:id="34" w:name="_Toc391919728"/>
+      <w:bookmarkStart w:id="33" w:name="_Toc391919728"/>
       <w:r>
         <w:rPr>
           <w:sz w:val="96"/>
@@ -23031,7 +23075,7 @@
         <w:lastRenderedPageBreak/>
         <w:t>Agradecimentos</w:t>
       </w:r>
-      <w:bookmarkEnd w:id="34"/>
+      <w:bookmarkEnd w:id="33"/>
     </w:p>
     <w:p>
       <w:pPr>
@@ -23664,6 +23708,8 @@
           </w14:textFill>
         </w:rPr>
       </w:pPr>
+      <w:bookmarkStart w:id="34" w:name="_GoBack"/>
+      <w:bookmarkEnd w:id="34"/>
     </w:p>
     <w:p>
       <w:pPr>
@@ -24344,7 +24390,7 @@
                                 <w:sz w:val="24"/>
                                 <w:szCs w:val="24"/>
                               </w:rPr>
-                              <w:t>11</w:t>
+                              <w:t>32</w:t>
                             </w:r>
                             <w:r>
                               <w:rPr>
@@ -24439,7 +24485,7 @@
                           <w:sz w:val="24"/>
                           <w:szCs w:val="24"/>
                         </w:rPr>
-                        <w:t>11</w:t>
+                        <w:t>32</w:t>
                       </w:r>
                       <w:r>
                         <w:rPr>
@@ -28996,7 +29042,7 @@
 </file>
 
 <file path=customXml/itemProps1.xml><?xml version="1.0" encoding="utf-8"?>
-<ds:datastoreItem xmlns:ds="http://schemas.openxmlformats.org/officeDocument/2006/customXml" ds:itemID="{2BB24FA9-B0A2-4A09-95CF-808474D2740C}">
+<ds:datastoreItem xmlns:ds="http://schemas.openxmlformats.org/officeDocument/2006/customXml" ds:itemID="{6B223723-7647-4FC2-970E-EF2ED23F3C83}">
   <ds:schemaRefs>
     <ds:schemaRef ds:uri="http://schemas.openxmlformats.org/officeDocument/2006/bibliography"/>
   </ds:schemaRefs>

</xml_diff>